<commit_message>
Roles, Responsabilidades y Cantidad del PGC
</commit_message>
<xml_diff>
--- a/Documentos/PGC.docx
+++ b/Documentos/PGC.docx
@@ -151,7 +151,7 @@
           <w:sz w:val="24"/>
           <w:szCs w:val="24"/>
         </w:rPr>
-        <w:t>Versión 1.0</w:t>
+        <w:t>Versión 1.1</w:t>
       </w:r>
     </w:p>
     <w:p/>
@@ -526,6 +526,151 @@
           </w:p>
         </w:tc>
       </w:tr>
+      <w:tr>
+        <w:trPr>
+          <w:trHeight w:val="900"/>
+        </w:trPr>
+        <w:tc>
+          <w:tcPr>
+            <w:tcW w:w="2205" w:type="dxa"/>
+            <w:tcBorders>
+              <w:top w:val="nil"/>
+              <w:left w:val="single" w:sz="8" w:space="0" w:color="000000"/>
+              <w:bottom w:val="single" w:sz="8" w:space="0" w:color="000000"/>
+              <w:right w:val="single" w:sz="8" w:space="0" w:color="000000"/>
+            </w:tcBorders>
+            <w:tcMar>
+              <w:top w:w="100" w:type="dxa"/>
+              <w:left w:w="100" w:type="dxa"/>
+              <w:bottom w:w="100" w:type="dxa"/>
+              <w:right w:w="100" w:type="dxa"/>
+            </w:tcMar>
+          </w:tcPr>
+          <w:p>
+            <w:pPr>
+              <w:spacing w:before="240" w:after="120" w:line="360" w:lineRule="auto"/>
+              <w:ind w:left="100"/>
+              <w:jc w:val="both"/>
+              <w:rPr>
+                <w:sz w:val="20"/>
+                <w:szCs w:val="20"/>
+              </w:rPr>
+            </w:pPr>
+            <w:r>
+              <w:rPr>
+                <w:sz w:val="20"/>
+                <w:szCs w:val="20"/>
+              </w:rPr>
+              <w:t>02/10/2019</w:t>
+            </w:r>
+          </w:p>
+        </w:tc>
+        <w:tc>
+          <w:tcPr>
+            <w:tcW w:w="1365" w:type="dxa"/>
+            <w:tcBorders>
+              <w:top w:val="nil"/>
+              <w:left w:val="nil"/>
+              <w:bottom w:val="single" w:sz="8" w:space="0" w:color="000000"/>
+              <w:right w:val="single" w:sz="8" w:space="0" w:color="000000"/>
+            </w:tcBorders>
+            <w:tcMar>
+              <w:top w:w="100" w:type="dxa"/>
+              <w:left w:w="100" w:type="dxa"/>
+              <w:bottom w:w="100" w:type="dxa"/>
+              <w:right w:w="100" w:type="dxa"/>
+            </w:tcMar>
+          </w:tcPr>
+          <w:p>
+            <w:pPr>
+              <w:spacing w:before="240" w:after="120" w:line="360" w:lineRule="auto"/>
+              <w:ind w:left="100"/>
+              <w:jc w:val="both"/>
+              <w:rPr>
+                <w:sz w:val="20"/>
+                <w:szCs w:val="20"/>
+              </w:rPr>
+            </w:pPr>
+            <w:r>
+              <w:rPr>
+                <w:sz w:val="20"/>
+                <w:szCs w:val="20"/>
+              </w:rPr>
+              <w:t>1.1</w:t>
+            </w:r>
+          </w:p>
+        </w:tc>
+        <w:tc>
+          <w:tcPr>
+            <w:tcW w:w="3210" w:type="dxa"/>
+            <w:tcBorders>
+              <w:top w:val="nil"/>
+              <w:left w:val="nil"/>
+              <w:bottom w:val="single" w:sz="8" w:space="0" w:color="000000"/>
+              <w:right w:val="single" w:sz="8" w:space="0" w:color="000000"/>
+            </w:tcBorders>
+            <w:tcMar>
+              <w:top w:w="100" w:type="dxa"/>
+              <w:left w:w="100" w:type="dxa"/>
+              <w:bottom w:w="100" w:type="dxa"/>
+              <w:right w:w="100" w:type="dxa"/>
+            </w:tcMar>
+          </w:tcPr>
+          <w:p>
+            <w:pPr>
+              <w:spacing w:before="240" w:after="120" w:line="360" w:lineRule="auto"/>
+              <w:ind w:left="100"/>
+              <w:jc w:val="both"/>
+              <w:rPr>
+                <w:sz w:val="20"/>
+                <w:szCs w:val="20"/>
+              </w:rPr>
+            </w:pPr>
+            <w:r>
+              <w:rPr>
+                <w:sz w:val="20"/>
+                <w:szCs w:val="20"/>
+              </w:rPr>
+              <w:t>Roles, Responsabilidades y Cantidad</w:t>
+            </w:r>
+          </w:p>
+        </w:tc>
+        <w:tc>
+          <w:tcPr>
+            <w:tcW w:w="2235" w:type="dxa"/>
+            <w:tcBorders>
+              <w:top w:val="nil"/>
+              <w:left w:val="nil"/>
+              <w:bottom w:val="single" w:sz="8" w:space="0" w:color="000000"/>
+              <w:right w:val="single" w:sz="8" w:space="0" w:color="000000"/>
+            </w:tcBorders>
+            <w:tcMar>
+              <w:top w:w="100" w:type="dxa"/>
+              <w:left w:w="100" w:type="dxa"/>
+              <w:bottom w:w="100" w:type="dxa"/>
+              <w:right w:w="100" w:type="dxa"/>
+            </w:tcMar>
+          </w:tcPr>
+          <w:p>
+            <w:pPr>
+              <w:spacing w:before="240" w:after="120" w:line="360" w:lineRule="auto"/>
+              <w:ind w:left="100"/>
+              <w:jc w:val="both"/>
+              <w:rPr>
+                <w:sz w:val="20"/>
+                <w:szCs w:val="20"/>
+              </w:rPr>
+            </w:pPr>
+            <w:r>
+              <w:rPr>
+                <w:sz w:val="20"/>
+                <w:szCs w:val="20"/>
+              </w:rPr>
+              <w:t>Condori Renzo</w:t>
+            </w:r>
+          </w:p>
+        </w:tc>
+      </w:tr>
     </w:tbl>
     <w:p>
       <w:pPr>
@@ -558,7 +703,7 @@
     </w:p>
     <w:sdt>
       <w:sdtPr>
-        <w:id w:val="291176325"/>
+        <w:id w:val="-61411188"/>
         <w:docPartObj>
           <w:docPartGallery w:val="Table of Contents"/>
           <w:docPartUnique/>
@@ -574,7 +719,6 @@
             <w:spacing w:before="80" w:line="240" w:lineRule="auto"/>
             <w:rPr>
               <w:b/>
-              <w:noProof/>
               <w:color w:val="000000"/>
             </w:rPr>
           </w:pPr>
@@ -591,7 +735,6 @@
             <w:r>
               <w:rPr>
                 <w:b/>
-                <w:noProof/>
                 <w:color w:val="000000"/>
               </w:rPr>
               <w:t>1.  Planificación de la SCM</w:t>
@@ -600,44 +743,27 @@
           <w:r>
             <w:rPr>
               <w:b/>
-              <w:noProof/>
               <w:color w:val="000000"/>
             </w:rPr>
             <w:tab/>
           </w:r>
           <w:r>
-            <w:rPr>
-              <w:noProof/>
-            </w:rPr>
             <w:fldChar w:fldCharType="begin"/>
           </w:r>
           <w:r>
-            <w:rPr>
-              <w:noProof/>
-            </w:rPr>
             <w:instrText xml:space="preserve"> PAGEREF _i8bsutle10cm \h </w:instrText>
           </w:r>
           <w:r>
-            <w:rPr>
-              <w:noProof/>
-            </w:rPr>
-          </w:r>
-          <w:r>
-            <w:rPr>
-              <w:noProof/>
-            </w:rPr>
             <w:fldChar w:fldCharType="separate"/>
           </w:r>
           <w:r>
             <w:rPr>
-              <w:noProof/>
+              <w:b/>
+              <w:color w:val="000000"/>
             </w:rPr>
             <w:t>4</w:t>
           </w:r>
           <w:r>
-            <w:rPr>
-              <w:noProof/>
-            </w:rPr>
             <w:fldChar w:fldCharType="end"/>
           </w:r>
         </w:p>
@@ -649,14 +775,12 @@
             <w:spacing w:before="60" w:line="240" w:lineRule="auto"/>
             <w:ind w:left="360"/>
             <w:rPr>
-              <w:noProof/>
               <w:color w:val="000000"/>
             </w:rPr>
           </w:pPr>
           <w:hyperlink w:anchor="_be83hqc48c8k">
             <w:r>
               <w:rPr>
-                <w:noProof/>
                 <w:color w:val="000000"/>
               </w:rPr>
               <w:t>1.1  Introducción</w:t>
@@ -664,44 +788,26 @@
           </w:hyperlink>
           <w:r>
             <w:rPr>
-              <w:noProof/>
               <w:color w:val="000000"/>
             </w:rPr>
             <w:tab/>
           </w:r>
           <w:r>
-            <w:rPr>
-              <w:noProof/>
-            </w:rPr>
             <w:fldChar w:fldCharType="begin"/>
           </w:r>
           <w:r>
-            <w:rPr>
-              <w:noProof/>
-            </w:rPr>
             <w:instrText xml:space="preserve"> PAGEREF _be83hqc48c8k \h </w:instrText>
           </w:r>
           <w:r>
-            <w:rPr>
-              <w:noProof/>
-            </w:rPr>
-          </w:r>
-          <w:r>
-            <w:rPr>
-              <w:noProof/>
-            </w:rPr>
             <w:fldChar w:fldCharType="separate"/>
           </w:r>
           <w:r>
             <w:rPr>
-              <w:noProof/>
+              <w:color w:val="000000"/>
             </w:rPr>
             <w:t>4</w:t>
           </w:r>
           <w:r>
-            <w:rPr>
-              <w:noProof/>
-            </w:rPr>
             <w:fldChar w:fldCharType="end"/>
           </w:r>
         </w:p>
@@ -713,14 +819,12 @@
             <w:spacing w:before="60" w:line="240" w:lineRule="auto"/>
             <w:ind w:left="720"/>
             <w:rPr>
-              <w:noProof/>
               <w:color w:val="000000"/>
             </w:rPr>
           </w:pPr>
           <w:hyperlink w:anchor="_efsuoh47f8dt">
             <w:r>
               <w:rPr>
-                <w:noProof/>
                 <w:color w:val="000000"/>
               </w:rPr>
               <w:t>1.1.1   Situación actual de la empresa</w:t>
@@ -728,44 +832,26 @@
           </w:hyperlink>
           <w:r>
             <w:rPr>
-              <w:noProof/>
               <w:color w:val="000000"/>
             </w:rPr>
             <w:tab/>
           </w:r>
           <w:r>
-            <w:rPr>
-              <w:noProof/>
-            </w:rPr>
             <w:fldChar w:fldCharType="begin"/>
           </w:r>
           <w:r>
-            <w:rPr>
-              <w:noProof/>
-            </w:rPr>
             <w:instrText xml:space="preserve"> PAGEREF _efsuoh47f8dt \h </w:instrText>
           </w:r>
           <w:r>
-            <w:rPr>
-              <w:noProof/>
-            </w:rPr>
-          </w:r>
-          <w:r>
-            <w:rPr>
-              <w:noProof/>
-            </w:rPr>
             <w:fldChar w:fldCharType="separate"/>
           </w:r>
           <w:r>
             <w:rPr>
-              <w:noProof/>
+              <w:color w:val="000000"/>
             </w:rPr>
             <w:t>4</w:t>
           </w:r>
           <w:r>
-            <w:rPr>
-              <w:noProof/>
-            </w:rPr>
             <w:fldChar w:fldCharType="end"/>
           </w:r>
         </w:p>
@@ -777,14 +863,12 @@
             <w:spacing w:before="60" w:line="240" w:lineRule="auto"/>
             <w:ind w:left="720"/>
             <w:rPr>
-              <w:noProof/>
               <w:color w:val="000000"/>
             </w:rPr>
           </w:pPr>
           <w:hyperlink w:anchor="_kzqt5zrrhgde">
             <w:r>
               <w:rPr>
-                <w:noProof/>
                 <w:color w:val="000000"/>
               </w:rPr>
               <w:t>1.1.2   Problemática</w:t>
@@ -792,44 +876,26 @@
           </w:hyperlink>
           <w:r>
             <w:rPr>
-              <w:noProof/>
               <w:color w:val="000000"/>
             </w:rPr>
             <w:tab/>
           </w:r>
           <w:r>
-            <w:rPr>
-              <w:noProof/>
-            </w:rPr>
             <w:fldChar w:fldCharType="begin"/>
           </w:r>
           <w:r>
-            <w:rPr>
-              <w:noProof/>
-            </w:rPr>
             <w:instrText xml:space="preserve"> PAGEREF _kzqt5zrrhgde \h </w:instrText>
           </w:r>
           <w:r>
-            <w:rPr>
-              <w:noProof/>
-            </w:rPr>
-          </w:r>
-          <w:r>
-            <w:rPr>
-              <w:noProof/>
-            </w:rPr>
             <w:fldChar w:fldCharType="separate"/>
           </w:r>
           <w:r>
             <w:rPr>
-              <w:noProof/>
+              <w:color w:val="000000"/>
             </w:rPr>
             <w:t>4</w:t>
           </w:r>
           <w:r>
-            <w:rPr>
-              <w:noProof/>
-            </w:rPr>
             <w:fldChar w:fldCharType="end"/>
           </w:r>
         </w:p>
@@ -841,59 +907,77 @@
             <w:spacing w:before="60" w:line="240" w:lineRule="auto"/>
             <w:ind w:left="720"/>
             <w:rPr>
-              <w:noProof/>
               <w:color w:val="000000"/>
             </w:rPr>
           </w:pPr>
           <w:hyperlink w:anchor="_h2b9n3kicay1">
             <w:r>
               <w:rPr>
-                <w:noProof/>
                 <w:color w:val="000000"/>
               </w:rPr>
-              <w:t>1.1.3   Propósito</w:t>
+              <w:t>1.1</w:t>
+            </w:r>
+            <w:r>
+              <w:rPr>
+                <w:color w:val="000000"/>
+              </w:rPr>
+              <w:t>.3   Propósito</w:t>
             </w:r>
           </w:hyperlink>
           <w:r>
             <w:rPr>
-              <w:noProof/>
               <w:color w:val="000000"/>
             </w:rPr>
             <w:tab/>
           </w:r>
           <w:r>
-            <w:rPr>
-              <w:noProof/>
-            </w:rPr>
             <w:fldChar w:fldCharType="begin"/>
           </w:r>
           <w:r>
-            <w:rPr>
-              <w:noProof/>
-            </w:rPr>
             <w:instrText xml:space="preserve"> PAGEREF _h2b9n3kicay1 \h </w:instrText>
           </w:r>
           <w:r>
-            <w:rPr>
-              <w:noProof/>
-            </w:rPr>
-          </w:r>
-          <w:r>
-            <w:rPr>
-              <w:noProof/>
-            </w:rPr>
             <w:fldChar w:fldCharType="separate"/>
           </w:r>
           <w:r>
             <w:rPr>
-              <w:noProof/>
+              <w:color w:val="000000"/>
             </w:rPr>
             <w:t>4</w:t>
           </w:r>
           <w:r>
-            <w:rPr>
-              <w:noProof/>
-            </w:rPr>
+            <w:fldChar w:fldCharType="end"/>
+          </w:r>
+        </w:p>
+        <w:p>
+          <w:pPr>
+            <w:tabs>
+              <w:tab w:val="right" w:pos="9030"/>
+            </w:tabs>
+            <w:spacing w:before="60" w:line="240" w:lineRule="auto"/>
+            <w:ind w:left="720"/>
+          </w:pPr>
+          <w:hyperlink w:anchor="_7miu6mrw6qge">
+            <w:r>
+              <w:t>1.1.4   Finalidad del plan</w:t>
+            </w:r>
+          </w:hyperlink>
+          <w:r>
+            <w:tab/>
+          </w:r>
+          <w:r>
+            <w:fldChar w:fldCharType="begin"/>
+          </w:r>
+          <w:r>
+            <w:instrText xml:space="preserve"> PAGEREF _7miu6mrw6qge \h </w:instrText>
+          </w:r>
+          <w:r>
+            <w:fldChar w:fldCharType="separate"/>
+          </w:r>
+          <w:r>
+            <w:t>5</w:t>
+          </w:r>
+          <w:r>
             <w:fldChar w:fldCharType="end"/>
           </w:r>
         </w:p>
@@ -903,67 +987,29 @@
               <w:tab w:val="right" w:pos="9030"/>
             </w:tabs>
             <w:spacing w:before="60" w:after="80" w:line="240" w:lineRule="auto"/>
-            <w:ind w:left="720"/>
-            <w:rPr>
-              <w:color w:val="000000"/>
-            </w:rPr>
+            <w:ind w:left="360"/>
           </w:pPr>
-          <w:hyperlink w:anchor="_hlcmtrlxuytf">
-            <w:r>
-              <w:rPr>
-                <w:noProof/>
-                <w:color w:val="000000"/>
-              </w:rPr>
-              <w:t>1.1.4</w:t>
-            </w:r>
-            <w:r>
-              <w:rPr>
-                <w:noProof/>
-                <w:color w:val="000000"/>
-              </w:rPr>
-              <w:t xml:space="preserve">   Finalidad del plan</w:t>
+          <w:hyperlink w:anchor="_7nve8nudglar">
+            <w:r>
+              <w:t>1.2  Roles, Responsabilidades y Cantidad</w:t>
             </w:r>
           </w:hyperlink>
           <w:r>
-            <w:rPr>
-              <w:noProof/>
-              <w:color w:val="000000"/>
-            </w:rPr>
             <w:tab/>
           </w:r>
           <w:r>
-            <w:rPr>
-              <w:noProof/>
-            </w:rPr>
             <w:fldChar w:fldCharType="begin"/>
           </w:r>
           <w:r>
-            <w:rPr>
-              <w:noProof/>
-            </w:rPr>
-            <w:instrText xml:space="preserve"> PAGEREF _hlcmtrlxuytf \h </w:instrText>
+            <w:instrText xml:space="preserve"> PAGEREF _7nve8nudglar \h </w:instrText>
           </w:r>
           <w:r>
-            <w:rPr>
-              <w:noProof/>
-            </w:rPr>
-          </w:r>
-          <w:r>
-            <w:rPr>
-              <w:noProof/>
-            </w:rPr>
             <w:fldChar w:fldCharType="separate"/>
           </w:r>
           <w:r>
-            <w:rPr>
-              <w:noProof/>
-            </w:rPr>
-            <w:t>4</w:t>
+            <w:t>5</w:t>
           </w:r>
           <w:r>
-            <w:rPr>
-              <w:noProof/>
-            </w:rPr>
             <w:fldChar w:fldCharType="end"/>
           </w:r>
           <w:r>
@@ -1008,7 +1054,6 @@
     <w:p/>
     <w:p/>
     <w:p/>
-    <w:p/>
     <w:p>
       <w:pPr>
         <w:pStyle w:val="Ttulo1"/>
@@ -1136,14 +1181,14 @@
           <w:sz w:val="24"/>
           <w:szCs w:val="24"/>
         </w:rPr>
-        <w:t>La empresa experimenta una baja productividad en el equipo esto debido a la ausencia de un sistema de control de versiones, el número de errores aumenta y el retrabajo crece además del incumplimiento con los puntos especifica</w:t>
+        <w:t xml:space="preserve">La empresa experimenta una baja productividad en el equipo esto debido a la ausencia de un sistema de control de versiones, el número de errores aumenta y el retrabajo crece además del incumplimiento con los puntos especificados en el acta de constitución </w:t>
       </w:r>
       <w:r>
         <w:rPr>
           <w:sz w:val="24"/>
           <w:szCs w:val="24"/>
         </w:rPr>
-        <w:t>dos en el acta de constitución del proyecto.</w:t>
+        <w:t>del proyecto.</w:t>
       </w:r>
     </w:p>
     <w:p>
@@ -1190,7 +1235,7 @@
       <w:pPr>
         <w:numPr>
           <w:ilvl w:val="0"/>
-          <w:numId w:val="1"/>
+          <w:numId w:val="4"/>
         </w:numPr>
         <w:spacing w:before="240"/>
         <w:jc w:val="both"/>
@@ -1204,14 +1249,30 @@
           <w:sz w:val="24"/>
           <w:szCs w:val="24"/>
         </w:rPr>
-        <w:t>No se comparte código entre desarrolladores de una forma sistemática que incluya control y versionamiento.</w:t>
+        <w:t xml:space="preserve">No se comparte código entre desarrolladores de una forma sistemática que incluya control y </w:t>
+      </w:r>
+      <w:proofErr w:type="spellStart"/>
+      <w:r>
+        <w:rPr>
+          <w:sz w:val="24"/>
+          <w:szCs w:val="24"/>
+        </w:rPr>
+        <w:t>versionamiento</w:t>
+      </w:r>
+      <w:proofErr w:type="spellEnd"/>
+      <w:r>
+        <w:rPr>
+          <w:sz w:val="24"/>
+          <w:szCs w:val="24"/>
+        </w:rPr>
+        <w:t>.</w:t>
       </w:r>
     </w:p>
     <w:p>
       <w:pPr>
         <w:numPr>
           <w:ilvl w:val="0"/>
-          <w:numId w:val="1"/>
+          <w:numId w:val="4"/>
         </w:numPr>
         <w:jc w:val="both"/>
         <w:rPr>
@@ -1231,7 +1292,7 @@
       <w:pPr>
         <w:numPr>
           <w:ilvl w:val="0"/>
-          <w:numId w:val="1"/>
+          <w:numId w:val="4"/>
         </w:numPr>
         <w:jc w:val="both"/>
         <w:rPr>
@@ -1244,41 +1305,41 @@
           <w:sz w:val="24"/>
           <w:szCs w:val="24"/>
         </w:rPr>
-        <w:t>No se p</w:t>
-      </w:r>
-      <w:r>
+        <w:t>No se pueden recuperar versiones antiguas de ítems de configuración de software.</w:t>
+      </w:r>
+    </w:p>
+    <w:p>
+      <w:pPr>
+        <w:numPr>
+          <w:ilvl w:val="0"/>
+          <w:numId w:val="4"/>
+        </w:numPr>
+        <w:jc w:val="both"/>
         <w:rPr>
           <w:sz w:val="24"/>
           <w:szCs w:val="24"/>
         </w:rPr>
-        <w:t>ueden recuperar versiones antiguas de ítems de configuración de software.</w:t>
+      </w:pPr>
+      <w:r>
+        <w:rPr>
+          <w:sz w:val="24"/>
+          <w:szCs w:val="24"/>
+        </w:rPr>
+        <w:t>No se puede realizar el desarroll</w:t>
+      </w:r>
+      <w:r>
+        <w:rPr>
+          <w:sz w:val="24"/>
+          <w:szCs w:val="24"/>
+        </w:rPr>
+        <w:t>o de un producto en paralelo.</w:t>
       </w:r>
     </w:p>
     <w:p>
       <w:pPr>
         <w:numPr>
           <w:ilvl w:val="0"/>
-          <w:numId w:val="1"/>
-        </w:numPr>
-        <w:jc w:val="both"/>
-        <w:rPr>
-          <w:sz w:val="24"/>
-          <w:szCs w:val="24"/>
-        </w:rPr>
-      </w:pPr>
-      <w:r>
-        <w:rPr>
-          <w:sz w:val="24"/>
-          <w:szCs w:val="24"/>
-        </w:rPr>
-        <w:t>No se puede realizar el desarrollo de un producto en paralelo.</w:t>
-      </w:r>
-    </w:p>
-    <w:p>
-      <w:pPr>
-        <w:numPr>
-          <w:ilvl w:val="0"/>
-          <w:numId w:val="1"/>
+          <w:numId w:val="4"/>
         </w:numPr>
         <w:spacing w:after="240"/>
         <w:jc w:val="both"/>
@@ -1350,147 +1411,47 @@
         <w:rPr>
           <w:sz w:val="24"/>
           <w:szCs w:val="24"/>
-        </w:rPr>
-        <w:t xml:space="preserve">El objetivo de la implementación de gestión de la configuración en la empresa, es mantener la integridad de los productos que se obtienen a lo largo </w:t>
+          <w:highlight w:val="white"/>
+        </w:rPr>
+        <w:t>El objetivo de la implementación de gestión de la configuración en la empresa, es mantener la integridad de los product</w:t>
       </w:r>
       <w:r>
         <w:rPr>
           <w:sz w:val="24"/>
           <w:szCs w:val="24"/>
-        </w:rPr>
-        <w:t>del desarrollo de los sistemas de información, garantizando que no se realizan cambios incontrolados y que todos los participantes en el desarrollo del sistema</w:t>
+          <w:highlight w:val="white"/>
+        </w:rPr>
+        <w:t>os que se obtienen a lo largo del desarrollo de los sistemas de información, garantizando que no se realizan cambios incontrolados y que todos los participantes en el desarrollo del sistema disponen de la versión adecuada de los productos que manejan. Así,</w:t>
       </w:r>
       <w:r>
         <w:rPr>
           <w:sz w:val="24"/>
           <w:szCs w:val="24"/>
-        </w:rPr>
-        <w:t xml:space="preserve"> disponen de la versión adecuada de los productos que manejan. Así, entre los elementos </w:t>
+          <w:highlight w:val="white"/>
+        </w:rPr>
+        <w:t xml:space="preserve"> entre los elementos de configuración software, se encuentran no únicamente ejecutables y código fuente, sino también los modelos de datos, modelos de procesos, especificaciones de requisitos, pruebas, etc.  Asimismo, permite controlar el sistema como prod</w:t>
       </w:r>
       <w:r>
         <w:rPr>
           <w:sz w:val="24"/>
           <w:szCs w:val="24"/>
-        </w:rPr>
-        <w:t>de configuración</w:t>
+          <w:highlight w:val="white"/>
+        </w:rPr>
+        <w:t>ucto global a lo largo de su desarrollo, obtener informes sobre el estado de desarrollo en que se encuentra y reducir el número de errores de adaptación del sistema, lo que se traduce en un aumento de calidad del producto, de la satisfacción del cliente y,</w:t>
       </w:r>
       <w:r>
         <w:rPr>
           <w:sz w:val="24"/>
           <w:szCs w:val="24"/>
-        </w:rPr>
-        <w:t xml:space="preserve"> software, se encuentran no únicamente ejecutables y código fuente, sino </w:t>
-      </w:r>
-      <w:r>
-        <w:rPr>
-          <w:sz w:val="24"/>
-          <w:szCs w:val="24"/>
-        </w:rPr>
-        <w:t>también</w:t>
-      </w:r>
-      <w:r>
-        <w:rPr>
-          <w:sz w:val="24"/>
-          <w:szCs w:val="24"/>
-        </w:rPr>
-        <w:t xml:space="preserve"> los</w:t>
-      </w:r>
-      <w:r>
-        <w:rPr>
-          <w:sz w:val="24"/>
-          <w:szCs w:val="24"/>
-        </w:rPr>
-        <w:t xml:space="preserve"> modelos de datos, modelos de procesos, especificaciones de requisitos, pruebas, etc</w:t>
-      </w:r>
-      <w:r>
-        <w:rPr>
-          <w:sz w:val="24"/>
-          <w:szCs w:val="24"/>
-        </w:rPr>
-        <w:t>.</w:t>
-      </w:r>
-      <w:r>
-        <w:rPr>
-          <w:sz w:val="24"/>
-          <w:szCs w:val="24"/>
-        </w:rPr>
-        <w:t xml:space="preserve">  Asimismo, permite controlar </w:t>
-      </w:r>
-      <w:r>
-        <w:rPr>
-          <w:sz w:val="24"/>
-          <w:szCs w:val="24"/>
-        </w:rPr>
-        <w:t>el sistema</w:t>
-      </w:r>
-      <w:r>
-        <w:rPr>
-          <w:sz w:val="24"/>
-          <w:szCs w:val="24"/>
-        </w:rPr>
-        <w:t xml:space="preserve"> como producto global a lo largo de s</w:t>
-      </w:r>
-      <w:r>
-        <w:rPr>
-          <w:sz w:val="24"/>
-          <w:szCs w:val="24"/>
-        </w:rPr>
-        <w:t xml:space="preserve">u desarrollo, obtener informes sobre el estado </w:t>
-      </w:r>
-      <w:r>
-        <w:rPr>
-          <w:sz w:val="24"/>
-          <w:szCs w:val="24"/>
-        </w:rPr>
-        <w:t>de desarrollo</w:t>
-      </w:r>
-      <w:r>
-        <w:rPr>
-          <w:sz w:val="24"/>
-          <w:szCs w:val="24"/>
-        </w:rPr>
-        <w:t xml:space="preserve"> en que se encuentra y reducir el número de errores de adaptación del sistema, </w:t>
-      </w:r>
-      <w:r>
-        <w:rPr>
-          <w:sz w:val="24"/>
-          <w:szCs w:val="24"/>
-        </w:rPr>
-        <w:t>lo que</w:t>
-      </w:r>
-      <w:r>
-        <w:rPr>
-          <w:sz w:val="24"/>
-          <w:szCs w:val="24"/>
-        </w:rPr>
-        <w:t xml:space="preserve"> se traduce en un aumento de calidad del producto, de la satisfacción del cliente y, </w:t>
-      </w:r>
-      <w:r>
-        <w:rPr>
-          <w:sz w:val="24"/>
-          <w:szCs w:val="24"/>
-        </w:rPr>
-        <w:t>en consecuencia</w:t>
-      </w:r>
-      <w:r>
-        <w:rPr>
-          <w:sz w:val="24"/>
-          <w:szCs w:val="24"/>
-        </w:rPr>
-        <w:t>, de mej</w:t>
-      </w:r>
-      <w:r>
-        <w:rPr>
-          <w:sz w:val="24"/>
-          <w:szCs w:val="24"/>
-        </w:rPr>
-        <w:t>ora de la organizació</w:t>
-      </w:r>
-      <w:r>
-        <w:rPr>
           <w:highlight w:val="white"/>
         </w:rPr>
-        <w:t>n</w:t>
+        <w:t xml:space="preserve"> en consecuencia, de mejora de la organizació</w:t>
+      </w:r>
+      <w:r>
+        <w:rPr>
+          <w:highlight w:val="white"/>
+        </w:rPr>
+        <w:t>n.</w:t>
       </w:r>
     </w:p>
     <w:p>
@@ -1499,7 +1460,8 @@
         <w:ind w:left="360"/>
         <w:jc w:val="both"/>
         <w:rPr>
-          <w:highlight w:val="white"/>
+          <w:sz w:val="24"/>
+          <w:szCs w:val="24"/>
         </w:rPr>
       </w:pPr>
     </w:p>
@@ -1509,7 +1471,8 @@
         <w:ind w:left="360"/>
         <w:jc w:val="both"/>
         <w:rPr>
-          <w:highlight w:val="white"/>
+          <w:sz w:val="24"/>
+          <w:szCs w:val="24"/>
         </w:rPr>
       </w:pPr>
     </w:p>
@@ -1575,30 +1538,1474 @@
         <w:spacing w:before="240" w:after="240"/>
         <w:ind w:left="360"/>
         <w:jc w:val="both"/>
-      </w:pPr>
-      <w:r>
         <w:rPr>
           <w:sz w:val="24"/>
           <w:szCs w:val="24"/>
         </w:rPr>
-        <w:t xml:space="preserve">Como finalidad este plan de gestión de la configuración debe garantizar que no se realicen cambios no controlados y que todo el equipo participante del desarrollo acceda a la versión adecuada del producto </w:t>
-      </w:r>
+      </w:pPr>
       <w:r>
         <w:rPr>
           <w:sz w:val="24"/>
           <w:szCs w:val="24"/>
         </w:rPr>
-        <w:t>que utiliz</w:t>
-      </w:r>
-      <w:bookmarkStart w:id="7" w:name="_GoBack"/>
-      <w:bookmarkEnd w:id="7"/>
+        <w:t>Como finalidad este plan de gestión de la configuración debe garantizar que no se realicen cambios no controlados y que todo el equipo participante del desarrollo acceda a la vers</w:t>
+      </w:r>
       <w:r>
         <w:rPr>
           <w:sz w:val="24"/>
           <w:szCs w:val="24"/>
         </w:rPr>
-        <w:t xml:space="preserve">a en todo el ciclo de vida del desarrollo de software. Con esto podemos obtener mejor calidad que conlleva a una satisfacción de nuestros clientes y de una mejor a nuestra consultora. </w:t>
-      </w:r>
+        <w:t xml:space="preserve">ión adecuada del producto que utiliza en todo el ciclo de vida del desarrollo de software. Con esto podemos obtener mejor calidad que conlleva a una satisfacción de nuestros clientes y de una mejor a nuestra consultora. </w:t>
+      </w:r>
+    </w:p>
+    <w:p>
+      <w:pPr>
+        <w:pStyle w:val="Ttulo2"/>
+        <w:keepNext w:val="0"/>
+        <w:keepLines w:val="0"/>
+        <w:spacing w:after="80"/>
+      </w:pPr>
+      <w:bookmarkStart w:id="7" w:name="_7nve8nudglar" w:colFirst="0" w:colLast="0"/>
+      <w:bookmarkEnd w:id="7"/>
+      <w:proofErr w:type="gramStart"/>
+      <w:r>
+        <w:rPr>
+          <w:b/>
+          <w:sz w:val="28"/>
+          <w:szCs w:val="28"/>
+        </w:rPr>
+        <w:t>1.2</w:t>
+      </w:r>
+      <w:r>
+        <w:rPr>
+          <w:sz w:val="14"/>
+          <w:szCs w:val="14"/>
+        </w:rPr>
+        <w:t xml:space="preserve">  </w:t>
+      </w:r>
+      <w:r>
+        <w:rPr>
+          <w:b/>
+          <w:sz w:val="28"/>
+          <w:szCs w:val="28"/>
+        </w:rPr>
+        <w:t>Roles</w:t>
+      </w:r>
+      <w:proofErr w:type="gramEnd"/>
+      <w:r>
+        <w:rPr>
+          <w:b/>
+          <w:sz w:val="28"/>
+          <w:szCs w:val="28"/>
+        </w:rPr>
+        <w:t xml:space="preserve">, </w:t>
+      </w:r>
+      <w:r>
+        <w:rPr>
+          <w:b/>
+        </w:rPr>
+        <w:t>Responsabilidades y</w:t>
+      </w:r>
+      <w:r>
+        <w:rPr>
+          <w:b/>
+          <w:sz w:val="28"/>
+          <w:szCs w:val="28"/>
+        </w:rPr>
+        <w:t xml:space="preserve"> Can</w:t>
+      </w:r>
+      <w:r>
+        <w:rPr>
+          <w:b/>
+          <w:sz w:val="28"/>
+          <w:szCs w:val="28"/>
+        </w:rPr>
+        <w:t>tidad</w:t>
+      </w:r>
+    </w:p>
+    <w:p>
+      <w:pPr>
+        <w:spacing w:before="240" w:after="240"/>
+        <w:ind w:left="360"/>
+        <w:jc w:val="both"/>
+        <w:rPr>
+          <w:sz w:val="24"/>
+          <w:szCs w:val="24"/>
+        </w:rPr>
+      </w:pPr>
+      <w:r>
+        <w:rPr>
+          <w:sz w:val="24"/>
+          <w:szCs w:val="24"/>
+        </w:rPr>
+        <w:t>A continuación, se presenta en la Tabla 1 los roles y sus responsabilidades correspon</w:t>
+      </w:r>
+      <w:bookmarkStart w:id="8" w:name="_GoBack"/>
+      <w:bookmarkEnd w:id="8"/>
+      <w:r>
+        <w:rPr>
+          <w:sz w:val="24"/>
+          <w:szCs w:val="24"/>
+        </w:rPr>
+        <w:t>dientes.</w:t>
+      </w:r>
+    </w:p>
+    <w:p>
+      <w:pPr>
+        <w:spacing w:before="240" w:after="240"/>
+      </w:pPr>
+    </w:p>
+    <w:tbl>
+      <w:tblPr>
+        <w:tblStyle w:val="a0"/>
+        <w:tblW w:w="8490" w:type="dxa"/>
+        <w:tblInd w:w="0" w:type="dxa"/>
+        <w:tblBorders>
+          <w:top w:val="nil"/>
+          <w:left w:val="nil"/>
+          <w:bottom w:val="nil"/>
+          <w:right w:val="nil"/>
+          <w:insideH w:val="nil"/>
+          <w:insideV w:val="nil"/>
+        </w:tblBorders>
+        <w:tblLayout w:type="fixed"/>
+        <w:tblLook w:val="0600" w:firstRow="0" w:lastRow="0" w:firstColumn="0" w:lastColumn="0" w:noHBand="1" w:noVBand="1"/>
+      </w:tblPr>
+      <w:tblGrid>
+        <w:gridCol w:w="1995"/>
+        <w:gridCol w:w="4740"/>
+        <w:gridCol w:w="1755"/>
+      </w:tblGrid>
+      <w:tr>
+        <w:trPr>
+          <w:trHeight w:val="500"/>
+        </w:trPr>
+        <w:tc>
+          <w:tcPr>
+            <w:tcW w:w="1995" w:type="dxa"/>
+            <w:tcBorders>
+              <w:top w:val="single" w:sz="8" w:space="0" w:color="A8CBEE"/>
+              <w:left w:val="single" w:sz="8" w:space="0" w:color="A8CBEE"/>
+              <w:bottom w:val="single" w:sz="12" w:space="0" w:color="7EB1E6"/>
+              <w:right w:val="single" w:sz="8" w:space="0" w:color="A8CBEE"/>
+            </w:tcBorders>
+            <w:shd w:val="clear" w:color="auto" w:fill="9FC5E8"/>
+            <w:tcMar>
+              <w:top w:w="100" w:type="dxa"/>
+              <w:left w:w="100" w:type="dxa"/>
+              <w:bottom w:w="100" w:type="dxa"/>
+              <w:right w:w="100" w:type="dxa"/>
+            </w:tcMar>
+          </w:tcPr>
+          <w:p>
+            <w:pPr>
+              <w:spacing w:before="240"/>
+              <w:jc w:val="center"/>
+              <w:rPr>
+                <w:b/>
+                <w:sz w:val="24"/>
+                <w:szCs w:val="24"/>
+              </w:rPr>
+            </w:pPr>
+            <w:r>
+              <w:rPr>
+                <w:b/>
+                <w:sz w:val="24"/>
+                <w:szCs w:val="24"/>
+              </w:rPr>
+              <w:t>Roles</w:t>
+            </w:r>
+          </w:p>
+        </w:tc>
+        <w:tc>
+          <w:tcPr>
+            <w:tcW w:w="4740" w:type="dxa"/>
+            <w:tcBorders>
+              <w:top w:val="single" w:sz="8" w:space="0" w:color="A8CBEE"/>
+              <w:left w:val="nil"/>
+              <w:bottom w:val="single" w:sz="12" w:space="0" w:color="7EB1E6"/>
+              <w:right w:val="single" w:sz="8" w:space="0" w:color="A8CBEE"/>
+            </w:tcBorders>
+            <w:shd w:val="clear" w:color="auto" w:fill="9FC5E8"/>
+            <w:tcMar>
+              <w:top w:w="100" w:type="dxa"/>
+              <w:left w:w="100" w:type="dxa"/>
+              <w:bottom w:w="100" w:type="dxa"/>
+              <w:right w:w="100" w:type="dxa"/>
+            </w:tcMar>
+          </w:tcPr>
+          <w:p>
+            <w:pPr>
+              <w:spacing w:before="240"/>
+              <w:jc w:val="center"/>
+              <w:rPr>
+                <w:b/>
+                <w:sz w:val="24"/>
+                <w:szCs w:val="24"/>
+              </w:rPr>
+            </w:pPr>
+            <w:r>
+              <w:rPr>
+                <w:b/>
+                <w:sz w:val="24"/>
+                <w:szCs w:val="24"/>
+              </w:rPr>
+              <w:t>Responsabilidad</w:t>
+            </w:r>
+          </w:p>
+        </w:tc>
+        <w:tc>
+          <w:tcPr>
+            <w:tcW w:w="1755" w:type="dxa"/>
+            <w:tcBorders>
+              <w:top w:val="single" w:sz="8" w:space="0" w:color="A8CBEE"/>
+              <w:left w:val="nil"/>
+              <w:bottom w:val="single" w:sz="12" w:space="0" w:color="7EB1E6"/>
+              <w:right w:val="single" w:sz="8" w:space="0" w:color="A8CBEE"/>
+            </w:tcBorders>
+            <w:shd w:val="clear" w:color="auto" w:fill="9FC5E8"/>
+            <w:tcMar>
+              <w:top w:w="100" w:type="dxa"/>
+              <w:left w:w="100" w:type="dxa"/>
+              <w:bottom w:w="100" w:type="dxa"/>
+              <w:right w:w="100" w:type="dxa"/>
+            </w:tcMar>
+          </w:tcPr>
+          <w:p>
+            <w:pPr>
+              <w:spacing w:before="240"/>
+              <w:jc w:val="center"/>
+              <w:rPr>
+                <w:b/>
+                <w:sz w:val="24"/>
+                <w:szCs w:val="24"/>
+              </w:rPr>
+            </w:pPr>
+            <w:r>
+              <w:rPr>
+                <w:b/>
+                <w:sz w:val="24"/>
+                <w:szCs w:val="24"/>
+              </w:rPr>
+              <w:t>Cantidad</w:t>
+            </w:r>
+          </w:p>
+        </w:tc>
+      </w:tr>
+      <w:tr>
+        <w:trPr>
+          <w:trHeight w:val="2120"/>
+        </w:trPr>
+        <w:tc>
+          <w:tcPr>
+            <w:tcW w:w="1995" w:type="dxa"/>
+            <w:tcBorders>
+              <w:top w:val="nil"/>
+              <w:left w:val="single" w:sz="8" w:space="0" w:color="A8CBEE"/>
+              <w:bottom w:val="single" w:sz="8" w:space="0" w:color="A8CBEE"/>
+              <w:right w:val="single" w:sz="8" w:space="0" w:color="A8CBEE"/>
+            </w:tcBorders>
+            <w:tcMar>
+              <w:top w:w="100" w:type="dxa"/>
+              <w:left w:w="100" w:type="dxa"/>
+              <w:bottom w:w="100" w:type="dxa"/>
+              <w:right w:w="100" w:type="dxa"/>
+            </w:tcMar>
+          </w:tcPr>
+          <w:p>
+            <w:pPr>
+              <w:spacing w:before="240"/>
+              <w:jc w:val="center"/>
+              <w:rPr>
+                <w:b/>
+                <w:sz w:val="24"/>
+                <w:szCs w:val="24"/>
+              </w:rPr>
+            </w:pPr>
+            <w:r>
+              <w:rPr>
+                <w:b/>
+                <w:sz w:val="24"/>
+                <w:szCs w:val="24"/>
+              </w:rPr>
+              <w:t>Gerente general</w:t>
+            </w:r>
+          </w:p>
+        </w:tc>
+        <w:tc>
+          <w:tcPr>
+            <w:tcW w:w="4740" w:type="dxa"/>
+            <w:tcBorders>
+              <w:top w:val="nil"/>
+              <w:left w:val="nil"/>
+              <w:bottom w:val="single" w:sz="8" w:space="0" w:color="A8CBEE"/>
+              <w:right w:val="single" w:sz="8" w:space="0" w:color="A8CBEE"/>
+            </w:tcBorders>
+            <w:tcMar>
+              <w:top w:w="100" w:type="dxa"/>
+              <w:left w:w="100" w:type="dxa"/>
+              <w:bottom w:w="100" w:type="dxa"/>
+              <w:right w:w="100" w:type="dxa"/>
+            </w:tcMar>
+          </w:tcPr>
+          <w:p>
+            <w:pPr>
+              <w:spacing w:before="240" w:after="240"/>
+              <w:jc w:val="both"/>
+              <w:rPr>
+                <w:sz w:val="20"/>
+                <w:szCs w:val="20"/>
+                <w:highlight w:val="white"/>
+              </w:rPr>
+            </w:pPr>
+            <w:r>
+              <w:rPr>
+                <w:sz w:val="20"/>
+                <w:szCs w:val="20"/>
+                <w:highlight w:val="white"/>
+              </w:rPr>
+              <w:t>Supervisar el funcionamiento de la Gestión de la Configuración.</w:t>
+            </w:r>
+          </w:p>
+          <w:p>
+            <w:pPr>
+              <w:spacing w:before="240"/>
+              <w:ind w:left="360"/>
+              <w:jc w:val="both"/>
+              <w:rPr>
+                <w:sz w:val="24"/>
+                <w:szCs w:val="24"/>
+              </w:rPr>
+            </w:pPr>
+          </w:p>
+        </w:tc>
+        <w:tc>
+          <w:tcPr>
+            <w:tcW w:w="1755" w:type="dxa"/>
+            <w:tcBorders>
+              <w:top w:val="nil"/>
+              <w:left w:val="nil"/>
+              <w:bottom w:val="single" w:sz="8" w:space="0" w:color="A8CBEE"/>
+              <w:right w:val="single" w:sz="8" w:space="0" w:color="A8CBEE"/>
+            </w:tcBorders>
+            <w:tcMar>
+              <w:top w:w="100" w:type="dxa"/>
+              <w:left w:w="100" w:type="dxa"/>
+              <w:bottom w:w="100" w:type="dxa"/>
+              <w:right w:w="100" w:type="dxa"/>
+            </w:tcMar>
+          </w:tcPr>
+          <w:p>
+            <w:pPr>
+              <w:spacing w:before="240"/>
+              <w:jc w:val="center"/>
+              <w:rPr>
+                <w:sz w:val="24"/>
+                <w:szCs w:val="24"/>
+              </w:rPr>
+            </w:pPr>
+            <w:r>
+              <w:rPr>
+                <w:sz w:val="24"/>
+                <w:szCs w:val="24"/>
+              </w:rPr>
+              <w:t>1</w:t>
+            </w:r>
+          </w:p>
+        </w:tc>
+      </w:tr>
+      <w:tr>
+        <w:trPr>
+          <w:trHeight w:val="2120"/>
+        </w:trPr>
+        <w:tc>
+          <w:tcPr>
+            <w:tcW w:w="1995" w:type="dxa"/>
+            <w:tcBorders>
+              <w:top w:val="nil"/>
+              <w:left w:val="single" w:sz="8" w:space="0" w:color="A8CBEE"/>
+              <w:bottom w:val="single" w:sz="8" w:space="0" w:color="A8CBEE"/>
+              <w:right w:val="single" w:sz="8" w:space="0" w:color="A8CBEE"/>
+            </w:tcBorders>
+            <w:tcMar>
+              <w:top w:w="100" w:type="dxa"/>
+              <w:left w:w="100" w:type="dxa"/>
+              <w:bottom w:w="100" w:type="dxa"/>
+              <w:right w:w="100" w:type="dxa"/>
+            </w:tcMar>
+          </w:tcPr>
+          <w:p>
+            <w:pPr>
+              <w:spacing w:before="240"/>
+              <w:jc w:val="center"/>
+              <w:rPr>
+                <w:b/>
+                <w:sz w:val="24"/>
+                <w:szCs w:val="24"/>
+              </w:rPr>
+            </w:pPr>
+            <w:r>
+              <w:rPr>
+                <w:b/>
+                <w:sz w:val="24"/>
+                <w:szCs w:val="24"/>
+              </w:rPr>
+              <w:t>Gestor de la configuración</w:t>
+            </w:r>
+          </w:p>
+        </w:tc>
+        <w:tc>
+          <w:tcPr>
+            <w:tcW w:w="4740" w:type="dxa"/>
+            <w:tcBorders>
+              <w:top w:val="nil"/>
+              <w:left w:val="nil"/>
+              <w:bottom w:val="single" w:sz="8" w:space="0" w:color="A8CBEE"/>
+              <w:right w:val="single" w:sz="8" w:space="0" w:color="A8CBEE"/>
+            </w:tcBorders>
+            <w:tcMar>
+              <w:top w:w="100" w:type="dxa"/>
+              <w:left w:w="100" w:type="dxa"/>
+              <w:bottom w:w="100" w:type="dxa"/>
+              <w:right w:w="100" w:type="dxa"/>
+            </w:tcMar>
+          </w:tcPr>
+          <w:p>
+            <w:pPr>
+              <w:numPr>
+                <w:ilvl w:val="0"/>
+                <w:numId w:val="1"/>
+              </w:numPr>
+              <w:spacing w:before="240"/>
+              <w:jc w:val="both"/>
+              <w:rPr>
+                <w:sz w:val="20"/>
+                <w:szCs w:val="20"/>
+                <w:highlight w:val="white"/>
+              </w:rPr>
+            </w:pPr>
+            <w:r>
+              <w:rPr>
+                <w:sz w:val="20"/>
+                <w:szCs w:val="20"/>
+                <w:highlight w:val="white"/>
+              </w:rPr>
+              <w:t>Documentar (crear y actualizar) el plan de SCM junto con el gerente de proyecto.</w:t>
+            </w:r>
+          </w:p>
+          <w:p>
+            <w:pPr>
+              <w:numPr>
+                <w:ilvl w:val="0"/>
+                <w:numId w:val="1"/>
+              </w:numPr>
+              <w:jc w:val="both"/>
+              <w:rPr>
+                <w:sz w:val="20"/>
+                <w:szCs w:val="20"/>
+                <w:highlight w:val="white"/>
+              </w:rPr>
+            </w:pPr>
+            <w:r>
+              <w:rPr>
+                <w:sz w:val="20"/>
+                <w:szCs w:val="20"/>
+                <w:highlight w:val="white"/>
+              </w:rPr>
+              <w:t>Informar sobre el plan de SCM, creación y cambios al equipo del proyecto.</w:t>
+            </w:r>
+          </w:p>
+          <w:p>
+            <w:pPr>
+              <w:numPr>
+                <w:ilvl w:val="0"/>
+                <w:numId w:val="1"/>
+              </w:numPr>
+              <w:jc w:val="both"/>
+              <w:rPr>
+                <w:sz w:val="20"/>
+                <w:szCs w:val="20"/>
+                <w:highlight w:val="white"/>
+              </w:rPr>
+            </w:pPr>
+            <w:r>
+              <w:rPr>
+                <w:sz w:val="20"/>
+                <w:szCs w:val="20"/>
+                <w:highlight w:val="white"/>
+              </w:rPr>
+              <w:t>Se encarga de gestionar la infraestructura global de la gestión de la configuración y el entorno del equipo de desarrollo de los productos.</w:t>
+            </w:r>
+          </w:p>
+          <w:p>
+            <w:pPr>
+              <w:numPr>
+                <w:ilvl w:val="0"/>
+                <w:numId w:val="1"/>
+              </w:numPr>
+              <w:jc w:val="both"/>
+              <w:rPr>
+                <w:sz w:val="20"/>
+                <w:szCs w:val="20"/>
+                <w:highlight w:val="white"/>
+              </w:rPr>
+            </w:pPr>
+            <w:r>
+              <w:rPr>
+                <w:sz w:val="20"/>
+                <w:szCs w:val="20"/>
+                <w:highlight w:val="white"/>
+              </w:rPr>
+              <w:t>Monitorear y reportar los cambios no autor</w:t>
+            </w:r>
+            <w:r>
+              <w:rPr>
+                <w:sz w:val="20"/>
+                <w:szCs w:val="20"/>
+                <w:highlight w:val="white"/>
+              </w:rPr>
+              <w:t>izados sobre los elementos de configuración.</w:t>
+            </w:r>
+          </w:p>
+          <w:p>
+            <w:pPr>
+              <w:numPr>
+                <w:ilvl w:val="0"/>
+                <w:numId w:val="1"/>
+              </w:numPr>
+              <w:spacing w:after="240"/>
+              <w:jc w:val="both"/>
+              <w:rPr>
+                <w:sz w:val="20"/>
+                <w:szCs w:val="20"/>
+                <w:highlight w:val="white"/>
+              </w:rPr>
+            </w:pPr>
+            <w:r>
+              <w:rPr>
+                <w:sz w:val="20"/>
+                <w:szCs w:val="20"/>
+                <w:highlight w:val="white"/>
+              </w:rPr>
+              <w:t>Promover el uso efectivo de la base de datos de configuración dentro de la organización.</w:t>
+            </w:r>
+          </w:p>
+        </w:tc>
+        <w:tc>
+          <w:tcPr>
+            <w:tcW w:w="1755" w:type="dxa"/>
+            <w:tcBorders>
+              <w:top w:val="nil"/>
+              <w:left w:val="nil"/>
+              <w:bottom w:val="single" w:sz="8" w:space="0" w:color="A8CBEE"/>
+              <w:right w:val="single" w:sz="8" w:space="0" w:color="A8CBEE"/>
+            </w:tcBorders>
+            <w:tcMar>
+              <w:top w:w="100" w:type="dxa"/>
+              <w:left w:w="100" w:type="dxa"/>
+              <w:bottom w:w="100" w:type="dxa"/>
+              <w:right w:w="100" w:type="dxa"/>
+            </w:tcMar>
+          </w:tcPr>
+          <w:p>
+            <w:pPr>
+              <w:spacing w:before="240"/>
+              <w:jc w:val="center"/>
+              <w:rPr>
+                <w:sz w:val="24"/>
+                <w:szCs w:val="24"/>
+              </w:rPr>
+            </w:pPr>
+            <w:r>
+              <w:rPr>
+                <w:sz w:val="24"/>
+                <w:szCs w:val="24"/>
+              </w:rPr>
+              <w:t>2</w:t>
+            </w:r>
+          </w:p>
+        </w:tc>
+      </w:tr>
+      <w:tr>
+        <w:trPr>
+          <w:trHeight w:val="2120"/>
+        </w:trPr>
+        <w:tc>
+          <w:tcPr>
+            <w:tcW w:w="1995" w:type="dxa"/>
+            <w:tcBorders>
+              <w:top w:val="nil"/>
+              <w:left w:val="single" w:sz="8" w:space="0" w:color="A8CBEE"/>
+              <w:bottom w:val="single" w:sz="8" w:space="0" w:color="A8CBEE"/>
+              <w:right w:val="single" w:sz="8" w:space="0" w:color="A8CBEE"/>
+            </w:tcBorders>
+            <w:tcMar>
+              <w:top w:w="100" w:type="dxa"/>
+              <w:left w:w="100" w:type="dxa"/>
+              <w:bottom w:w="100" w:type="dxa"/>
+              <w:right w:w="100" w:type="dxa"/>
+            </w:tcMar>
+          </w:tcPr>
+          <w:p>
+            <w:pPr>
+              <w:spacing w:before="240"/>
+              <w:jc w:val="center"/>
+              <w:rPr>
+                <w:b/>
+                <w:sz w:val="24"/>
+                <w:szCs w:val="24"/>
+              </w:rPr>
+            </w:pPr>
+            <w:r>
+              <w:rPr>
+                <w:b/>
+                <w:sz w:val="24"/>
+                <w:szCs w:val="24"/>
+              </w:rPr>
+              <w:lastRenderedPageBreak/>
+              <w:t>Bibliotecario</w:t>
+            </w:r>
+          </w:p>
+        </w:tc>
+        <w:tc>
+          <w:tcPr>
+            <w:tcW w:w="4740" w:type="dxa"/>
+            <w:tcBorders>
+              <w:top w:val="nil"/>
+              <w:left w:val="nil"/>
+              <w:bottom w:val="single" w:sz="8" w:space="0" w:color="A8CBEE"/>
+              <w:right w:val="single" w:sz="8" w:space="0" w:color="A8CBEE"/>
+            </w:tcBorders>
+            <w:tcMar>
+              <w:top w:w="100" w:type="dxa"/>
+              <w:left w:w="100" w:type="dxa"/>
+              <w:bottom w:w="100" w:type="dxa"/>
+              <w:right w:w="100" w:type="dxa"/>
+            </w:tcMar>
+          </w:tcPr>
+          <w:p>
+            <w:pPr>
+              <w:numPr>
+                <w:ilvl w:val="0"/>
+                <w:numId w:val="2"/>
+              </w:numPr>
+              <w:spacing w:before="240"/>
+              <w:jc w:val="both"/>
+              <w:rPr>
+                <w:sz w:val="20"/>
+                <w:szCs w:val="20"/>
+                <w:highlight w:val="white"/>
+              </w:rPr>
+            </w:pPr>
+            <w:r>
+              <w:rPr>
+                <w:sz w:val="20"/>
+                <w:szCs w:val="20"/>
+                <w:highlight w:val="white"/>
+              </w:rPr>
+              <w:t>Mantiene los documentos y código controlado.</w:t>
+            </w:r>
+          </w:p>
+          <w:p>
+            <w:pPr>
+              <w:numPr>
+                <w:ilvl w:val="0"/>
+                <w:numId w:val="2"/>
+              </w:numPr>
+              <w:jc w:val="both"/>
+              <w:rPr>
+                <w:sz w:val="20"/>
+                <w:szCs w:val="20"/>
+                <w:highlight w:val="white"/>
+              </w:rPr>
+            </w:pPr>
+            <w:r>
+              <w:rPr>
+                <w:sz w:val="20"/>
+                <w:szCs w:val="20"/>
+                <w:highlight w:val="white"/>
+              </w:rPr>
+              <w:t>Diseñar y establecer la biblioteca del software para cada proyecto de desarrollo durante la etapa de planificación</w:t>
+            </w:r>
+          </w:p>
+          <w:p>
+            <w:pPr>
+              <w:numPr>
+                <w:ilvl w:val="0"/>
+                <w:numId w:val="2"/>
+              </w:numPr>
+              <w:jc w:val="both"/>
+              <w:rPr>
+                <w:sz w:val="20"/>
+                <w:szCs w:val="20"/>
+                <w:highlight w:val="white"/>
+              </w:rPr>
+            </w:pPr>
+            <w:r>
+              <w:rPr>
+                <w:sz w:val="20"/>
+                <w:szCs w:val="20"/>
+                <w:highlight w:val="white"/>
+              </w:rPr>
+              <w:t>Establecer y mantener el software y la documentación de cada proyecto de acuerdo con un proceso documentado</w:t>
+            </w:r>
+          </w:p>
+          <w:p>
+            <w:pPr>
+              <w:numPr>
+                <w:ilvl w:val="0"/>
+                <w:numId w:val="2"/>
+              </w:numPr>
+              <w:jc w:val="both"/>
+              <w:rPr>
+                <w:sz w:val="20"/>
+                <w:szCs w:val="20"/>
+                <w:highlight w:val="white"/>
+              </w:rPr>
+            </w:pPr>
+            <w:r>
+              <w:rPr>
+                <w:sz w:val="20"/>
+                <w:szCs w:val="20"/>
+                <w:highlight w:val="white"/>
+              </w:rPr>
+              <w:t>Proveer a los desarrolladores las</w:t>
+            </w:r>
+            <w:r>
+              <w:rPr>
+                <w:sz w:val="20"/>
+                <w:szCs w:val="20"/>
+                <w:highlight w:val="white"/>
+              </w:rPr>
+              <w:t xml:space="preserve"> copias de las líneas base requeridas para sus diferentes tareas</w:t>
+            </w:r>
+          </w:p>
+          <w:p>
+            <w:pPr>
+              <w:numPr>
+                <w:ilvl w:val="0"/>
+                <w:numId w:val="2"/>
+              </w:numPr>
+              <w:jc w:val="both"/>
+              <w:rPr>
+                <w:sz w:val="20"/>
+                <w:szCs w:val="20"/>
+                <w:highlight w:val="white"/>
+              </w:rPr>
+            </w:pPr>
+            <w:r>
+              <w:rPr>
+                <w:sz w:val="20"/>
+                <w:szCs w:val="20"/>
+                <w:highlight w:val="white"/>
+              </w:rPr>
+              <w:t>Entregar la copia original para implementación de los cambios aprobados por el CCB</w:t>
+            </w:r>
+          </w:p>
+          <w:p>
+            <w:pPr>
+              <w:numPr>
+                <w:ilvl w:val="0"/>
+                <w:numId w:val="2"/>
+              </w:numPr>
+              <w:jc w:val="both"/>
+              <w:rPr>
+                <w:sz w:val="20"/>
+                <w:szCs w:val="20"/>
+                <w:highlight w:val="white"/>
+              </w:rPr>
+            </w:pPr>
+            <w:r>
+              <w:rPr>
+                <w:sz w:val="20"/>
+                <w:szCs w:val="20"/>
+                <w:highlight w:val="white"/>
+              </w:rPr>
+              <w:t>Mantener y distribuir un índice con el contenido de cada biblioteca</w:t>
+            </w:r>
+          </w:p>
+          <w:p>
+            <w:pPr>
+              <w:numPr>
+                <w:ilvl w:val="0"/>
+                <w:numId w:val="2"/>
+              </w:numPr>
+              <w:jc w:val="both"/>
+              <w:rPr>
+                <w:sz w:val="20"/>
+                <w:szCs w:val="20"/>
+                <w:highlight w:val="white"/>
+              </w:rPr>
+            </w:pPr>
+            <w:r>
+              <w:rPr>
+                <w:sz w:val="20"/>
+                <w:szCs w:val="20"/>
+                <w:highlight w:val="white"/>
+              </w:rPr>
+              <w:t>Informar a los desarrolladores sobre los</w:t>
+            </w:r>
+            <w:r>
+              <w:rPr>
+                <w:sz w:val="20"/>
+                <w:szCs w:val="20"/>
+                <w:highlight w:val="white"/>
+              </w:rPr>
+              <w:t xml:space="preserve"> cambios a los ítems</w:t>
+            </w:r>
+          </w:p>
+          <w:p>
+            <w:pPr>
+              <w:numPr>
+                <w:ilvl w:val="0"/>
+                <w:numId w:val="2"/>
+              </w:numPr>
+              <w:jc w:val="both"/>
+              <w:rPr>
+                <w:sz w:val="20"/>
+                <w:szCs w:val="20"/>
+                <w:highlight w:val="white"/>
+              </w:rPr>
+            </w:pPr>
+            <w:r>
+              <w:rPr>
+                <w:sz w:val="20"/>
+                <w:szCs w:val="20"/>
+                <w:highlight w:val="white"/>
+              </w:rPr>
+              <w:t>Apoyar la elaboración de informe sobre el estado de la configuración</w:t>
+            </w:r>
+          </w:p>
+          <w:p>
+            <w:pPr>
+              <w:numPr>
+                <w:ilvl w:val="0"/>
+                <w:numId w:val="2"/>
+              </w:numPr>
+              <w:jc w:val="both"/>
+              <w:rPr>
+                <w:sz w:val="20"/>
+                <w:szCs w:val="20"/>
+                <w:highlight w:val="white"/>
+              </w:rPr>
+            </w:pPr>
+            <w:r>
+              <w:rPr>
+                <w:sz w:val="20"/>
+                <w:szCs w:val="20"/>
+                <w:highlight w:val="white"/>
+              </w:rPr>
+              <w:t>Registrar y mantener copias de las antiguas versiones</w:t>
+            </w:r>
+          </w:p>
+          <w:p>
+            <w:pPr>
+              <w:numPr>
+                <w:ilvl w:val="0"/>
+                <w:numId w:val="2"/>
+              </w:numPr>
+              <w:spacing w:after="240"/>
+              <w:jc w:val="both"/>
+              <w:rPr>
+                <w:sz w:val="20"/>
+                <w:szCs w:val="20"/>
+                <w:highlight w:val="white"/>
+              </w:rPr>
+            </w:pPr>
+            <w:r>
+              <w:rPr>
+                <w:sz w:val="20"/>
+                <w:szCs w:val="20"/>
+                <w:highlight w:val="white"/>
+              </w:rPr>
+              <w:t>Además, trabaja en conjunto con el gestor de la configuración.</w:t>
+            </w:r>
+          </w:p>
+          <w:p>
+            <w:pPr>
+              <w:spacing w:before="240" w:after="240"/>
+              <w:rPr>
+                <w:sz w:val="20"/>
+                <w:szCs w:val="20"/>
+                <w:highlight w:val="white"/>
+              </w:rPr>
+            </w:pPr>
+          </w:p>
+        </w:tc>
+        <w:tc>
+          <w:tcPr>
+            <w:tcW w:w="1755" w:type="dxa"/>
+            <w:tcBorders>
+              <w:top w:val="nil"/>
+              <w:left w:val="nil"/>
+              <w:bottom w:val="single" w:sz="8" w:space="0" w:color="A8CBEE"/>
+              <w:right w:val="single" w:sz="8" w:space="0" w:color="A8CBEE"/>
+            </w:tcBorders>
+            <w:tcMar>
+              <w:top w:w="100" w:type="dxa"/>
+              <w:left w:w="100" w:type="dxa"/>
+              <w:bottom w:w="100" w:type="dxa"/>
+              <w:right w:w="100" w:type="dxa"/>
+            </w:tcMar>
+          </w:tcPr>
+          <w:p>
+            <w:pPr>
+              <w:spacing w:before="240"/>
+              <w:jc w:val="center"/>
+              <w:rPr>
+                <w:sz w:val="24"/>
+                <w:szCs w:val="24"/>
+              </w:rPr>
+            </w:pPr>
+            <w:r>
+              <w:rPr>
+                <w:sz w:val="24"/>
+                <w:szCs w:val="24"/>
+              </w:rPr>
+              <w:t>2</w:t>
+            </w:r>
+          </w:p>
+        </w:tc>
+      </w:tr>
+      <w:tr>
+        <w:trPr>
+          <w:trHeight w:val="2120"/>
+        </w:trPr>
+        <w:tc>
+          <w:tcPr>
+            <w:tcW w:w="1995" w:type="dxa"/>
+            <w:tcBorders>
+              <w:top w:val="nil"/>
+              <w:left w:val="single" w:sz="8" w:space="0" w:color="A8CBEE"/>
+              <w:bottom w:val="single" w:sz="8" w:space="0" w:color="A8CBEE"/>
+              <w:right w:val="single" w:sz="8" w:space="0" w:color="A8CBEE"/>
+            </w:tcBorders>
+            <w:tcMar>
+              <w:top w:w="100" w:type="dxa"/>
+              <w:left w:w="100" w:type="dxa"/>
+              <w:bottom w:w="100" w:type="dxa"/>
+              <w:right w:w="100" w:type="dxa"/>
+            </w:tcMar>
+          </w:tcPr>
+          <w:p>
+            <w:pPr>
+              <w:spacing w:before="240"/>
+              <w:jc w:val="center"/>
+              <w:rPr>
+                <w:b/>
+                <w:sz w:val="24"/>
+                <w:szCs w:val="24"/>
+              </w:rPr>
+            </w:pPr>
+            <w:r>
+              <w:rPr>
+                <w:b/>
+                <w:sz w:val="24"/>
+                <w:szCs w:val="24"/>
+              </w:rPr>
+              <w:t>Comité de control de cambios</w:t>
+            </w:r>
+          </w:p>
+        </w:tc>
+        <w:tc>
+          <w:tcPr>
+            <w:tcW w:w="4740" w:type="dxa"/>
+            <w:tcBorders>
+              <w:top w:val="nil"/>
+              <w:left w:val="nil"/>
+              <w:bottom w:val="single" w:sz="8" w:space="0" w:color="A8CBEE"/>
+              <w:right w:val="single" w:sz="8" w:space="0" w:color="A8CBEE"/>
+            </w:tcBorders>
+            <w:tcMar>
+              <w:top w:w="100" w:type="dxa"/>
+              <w:left w:w="100" w:type="dxa"/>
+              <w:bottom w:w="100" w:type="dxa"/>
+              <w:right w:w="100" w:type="dxa"/>
+            </w:tcMar>
+          </w:tcPr>
+          <w:p>
+            <w:pPr>
+              <w:numPr>
+                <w:ilvl w:val="0"/>
+                <w:numId w:val="5"/>
+              </w:numPr>
+              <w:spacing w:before="240"/>
+              <w:jc w:val="both"/>
+              <w:rPr>
+                <w:sz w:val="20"/>
+                <w:szCs w:val="20"/>
+                <w:highlight w:val="white"/>
+              </w:rPr>
+            </w:pPr>
+            <w:r>
+              <w:rPr>
+                <w:sz w:val="20"/>
+                <w:szCs w:val="20"/>
+                <w:highlight w:val="white"/>
+              </w:rPr>
+              <w:t>Evaluación de registro de eventos.</w:t>
+            </w:r>
+          </w:p>
+          <w:p>
+            <w:pPr>
+              <w:numPr>
+                <w:ilvl w:val="0"/>
+                <w:numId w:val="5"/>
+              </w:numPr>
+              <w:jc w:val="both"/>
+              <w:rPr>
+                <w:sz w:val="20"/>
+                <w:szCs w:val="20"/>
+                <w:highlight w:val="white"/>
+              </w:rPr>
+            </w:pPr>
+            <w:r>
+              <w:rPr>
+                <w:sz w:val="20"/>
+                <w:szCs w:val="20"/>
+                <w:highlight w:val="white"/>
+              </w:rPr>
+              <w:t>Gestión de solicitudes de cambios relevantes</w:t>
+            </w:r>
+          </w:p>
+          <w:p>
+            <w:pPr>
+              <w:numPr>
+                <w:ilvl w:val="0"/>
+                <w:numId w:val="5"/>
+              </w:numPr>
+              <w:jc w:val="both"/>
+              <w:rPr>
+                <w:sz w:val="20"/>
+                <w:szCs w:val="20"/>
+                <w:highlight w:val="white"/>
+              </w:rPr>
+            </w:pPr>
+            <w:r>
+              <w:rPr>
+                <w:sz w:val="20"/>
+                <w:szCs w:val="20"/>
+                <w:highlight w:val="white"/>
+              </w:rPr>
+              <w:t>Seguimiento de registro de eventos y solicitudes de cambios a través de sus respectivos ciclos de vida.</w:t>
+            </w:r>
+          </w:p>
+          <w:p>
+            <w:pPr>
+              <w:numPr>
+                <w:ilvl w:val="0"/>
+                <w:numId w:val="5"/>
+              </w:numPr>
+              <w:jc w:val="both"/>
+              <w:rPr>
+                <w:sz w:val="20"/>
+                <w:szCs w:val="20"/>
+                <w:highlight w:val="white"/>
+              </w:rPr>
+            </w:pPr>
+            <w:r>
+              <w:rPr>
+                <w:sz w:val="20"/>
+                <w:szCs w:val="20"/>
+                <w:highlight w:val="white"/>
+              </w:rPr>
+              <w:t xml:space="preserve">Proveer apoyo a la persona que registró el </w:t>
+            </w:r>
+            <w:r>
+              <w:rPr>
+                <w:sz w:val="20"/>
+                <w:szCs w:val="20"/>
+                <w:highlight w:val="white"/>
+              </w:rPr>
+              <w:t>evento.</w:t>
+            </w:r>
+          </w:p>
+          <w:p>
+            <w:pPr>
+              <w:numPr>
+                <w:ilvl w:val="0"/>
+                <w:numId w:val="5"/>
+              </w:numPr>
+              <w:jc w:val="both"/>
+              <w:rPr>
+                <w:sz w:val="20"/>
+                <w:szCs w:val="20"/>
+                <w:highlight w:val="white"/>
+              </w:rPr>
+            </w:pPr>
+            <w:r>
+              <w:rPr>
+                <w:sz w:val="20"/>
+                <w:szCs w:val="20"/>
+                <w:highlight w:val="white"/>
+              </w:rPr>
+              <w:t>Coordinar con otros Comité de Control de Cambios.</w:t>
+            </w:r>
+          </w:p>
+          <w:p>
+            <w:pPr>
+              <w:numPr>
+                <w:ilvl w:val="0"/>
+                <w:numId w:val="5"/>
+              </w:numPr>
+              <w:spacing w:after="240"/>
+              <w:jc w:val="both"/>
+              <w:rPr>
+                <w:sz w:val="20"/>
+                <w:szCs w:val="20"/>
+                <w:highlight w:val="white"/>
+              </w:rPr>
+            </w:pPr>
+            <w:r>
+              <w:rPr>
+                <w:sz w:val="20"/>
+                <w:szCs w:val="20"/>
+                <w:highlight w:val="white"/>
+              </w:rPr>
+              <w:t>Coordinar con la gestión de proyecto u otra gestión relevante.</w:t>
+            </w:r>
+          </w:p>
+          <w:p>
+            <w:pPr>
+              <w:spacing w:before="240" w:after="240"/>
+              <w:ind w:left="360"/>
+              <w:rPr>
+                <w:sz w:val="24"/>
+                <w:szCs w:val="24"/>
+                <w:highlight w:val="white"/>
+              </w:rPr>
+            </w:pPr>
+          </w:p>
+        </w:tc>
+        <w:tc>
+          <w:tcPr>
+            <w:tcW w:w="1755" w:type="dxa"/>
+            <w:tcBorders>
+              <w:top w:val="nil"/>
+              <w:left w:val="nil"/>
+              <w:bottom w:val="single" w:sz="8" w:space="0" w:color="A8CBEE"/>
+              <w:right w:val="single" w:sz="8" w:space="0" w:color="A8CBEE"/>
+            </w:tcBorders>
+            <w:tcMar>
+              <w:top w:w="100" w:type="dxa"/>
+              <w:left w:w="100" w:type="dxa"/>
+              <w:bottom w:w="100" w:type="dxa"/>
+              <w:right w:w="100" w:type="dxa"/>
+            </w:tcMar>
+          </w:tcPr>
+          <w:p>
+            <w:pPr>
+              <w:spacing w:before="240"/>
+              <w:jc w:val="center"/>
+              <w:rPr>
+                <w:sz w:val="24"/>
+                <w:szCs w:val="24"/>
+              </w:rPr>
+            </w:pPr>
+            <w:r>
+              <w:rPr>
+                <w:sz w:val="24"/>
+                <w:szCs w:val="24"/>
+              </w:rPr>
+              <w:t>2</w:t>
+            </w:r>
+          </w:p>
+        </w:tc>
+      </w:tr>
+      <w:tr>
+        <w:trPr>
+          <w:trHeight w:val="2120"/>
+        </w:trPr>
+        <w:tc>
+          <w:tcPr>
+            <w:tcW w:w="1995" w:type="dxa"/>
+            <w:tcBorders>
+              <w:top w:val="nil"/>
+              <w:left w:val="single" w:sz="8" w:space="0" w:color="A8CBEE"/>
+              <w:bottom w:val="single" w:sz="8" w:space="0" w:color="A8CBEE"/>
+              <w:right w:val="single" w:sz="8" w:space="0" w:color="A8CBEE"/>
+            </w:tcBorders>
+            <w:tcMar>
+              <w:top w:w="100" w:type="dxa"/>
+              <w:left w:w="100" w:type="dxa"/>
+              <w:bottom w:w="100" w:type="dxa"/>
+              <w:right w:w="100" w:type="dxa"/>
+            </w:tcMar>
+          </w:tcPr>
+          <w:p>
+            <w:pPr>
+              <w:spacing w:before="240"/>
+              <w:jc w:val="center"/>
+              <w:rPr>
+                <w:b/>
+                <w:sz w:val="24"/>
+                <w:szCs w:val="24"/>
+              </w:rPr>
+            </w:pPr>
+            <w:r>
+              <w:rPr>
+                <w:b/>
+                <w:sz w:val="24"/>
+                <w:szCs w:val="24"/>
+              </w:rPr>
+              <w:lastRenderedPageBreak/>
+              <w:t>Miembros del equipo de proyecto</w:t>
+            </w:r>
+          </w:p>
+        </w:tc>
+        <w:tc>
+          <w:tcPr>
+            <w:tcW w:w="4740" w:type="dxa"/>
+            <w:tcBorders>
+              <w:top w:val="nil"/>
+              <w:left w:val="nil"/>
+              <w:bottom w:val="single" w:sz="8" w:space="0" w:color="A8CBEE"/>
+              <w:right w:val="single" w:sz="8" w:space="0" w:color="A8CBEE"/>
+            </w:tcBorders>
+            <w:tcMar>
+              <w:top w:w="100" w:type="dxa"/>
+              <w:left w:w="100" w:type="dxa"/>
+              <w:bottom w:w="100" w:type="dxa"/>
+              <w:right w:w="100" w:type="dxa"/>
+            </w:tcMar>
+          </w:tcPr>
+          <w:p>
+            <w:pPr>
+              <w:numPr>
+                <w:ilvl w:val="0"/>
+                <w:numId w:val="3"/>
+              </w:numPr>
+              <w:spacing w:before="240"/>
+              <w:jc w:val="both"/>
+              <w:rPr>
+                <w:sz w:val="20"/>
+                <w:szCs w:val="20"/>
+                <w:highlight w:val="white"/>
+              </w:rPr>
+            </w:pPr>
+            <w:r>
+              <w:rPr>
+                <w:sz w:val="20"/>
+                <w:szCs w:val="20"/>
+                <w:highlight w:val="white"/>
+              </w:rPr>
+              <w:t>Personas que formarán parte del equipo operativo de los proyectos. Realizan las modificaciones de los productos.</w:t>
+            </w:r>
+          </w:p>
+          <w:p>
+            <w:pPr>
+              <w:numPr>
+                <w:ilvl w:val="0"/>
+                <w:numId w:val="3"/>
+              </w:numPr>
+              <w:spacing w:after="240"/>
+              <w:jc w:val="both"/>
+              <w:rPr>
+                <w:sz w:val="20"/>
+                <w:szCs w:val="20"/>
+                <w:highlight w:val="white"/>
+              </w:rPr>
+            </w:pPr>
+            <w:r>
+              <w:rPr>
+                <w:sz w:val="20"/>
+                <w:szCs w:val="20"/>
+                <w:highlight w:val="white"/>
+              </w:rPr>
+              <w:t>Consultar la información de Gestión de la Configuración según sus niveles de autoridad.</w:t>
+            </w:r>
+          </w:p>
+        </w:tc>
+        <w:tc>
+          <w:tcPr>
+            <w:tcW w:w="1755" w:type="dxa"/>
+            <w:tcBorders>
+              <w:top w:val="nil"/>
+              <w:left w:val="nil"/>
+              <w:bottom w:val="single" w:sz="8" w:space="0" w:color="A8CBEE"/>
+              <w:right w:val="single" w:sz="8" w:space="0" w:color="A8CBEE"/>
+            </w:tcBorders>
+            <w:tcMar>
+              <w:top w:w="100" w:type="dxa"/>
+              <w:left w:w="100" w:type="dxa"/>
+              <w:bottom w:w="100" w:type="dxa"/>
+              <w:right w:w="100" w:type="dxa"/>
+            </w:tcMar>
+          </w:tcPr>
+          <w:p>
+            <w:pPr>
+              <w:spacing w:before="240"/>
+              <w:jc w:val="center"/>
+              <w:rPr>
+                <w:sz w:val="24"/>
+                <w:szCs w:val="24"/>
+              </w:rPr>
+            </w:pPr>
+            <w:r>
+              <w:rPr>
+                <w:sz w:val="24"/>
+                <w:szCs w:val="24"/>
+              </w:rPr>
+              <w:t>9</w:t>
+            </w:r>
+          </w:p>
+        </w:tc>
+      </w:tr>
+      <w:tr>
+        <w:trPr>
+          <w:trHeight w:val="2120"/>
+        </w:trPr>
+        <w:tc>
+          <w:tcPr>
+            <w:tcW w:w="1995" w:type="dxa"/>
+            <w:tcBorders>
+              <w:top w:val="nil"/>
+              <w:left w:val="single" w:sz="8" w:space="0" w:color="A8CBEE"/>
+              <w:bottom w:val="single" w:sz="8" w:space="0" w:color="A8CBEE"/>
+              <w:right w:val="single" w:sz="8" w:space="0" w:color="A8CBEE"/>
+            </w:tcBorders>
+            <w:tcMar>
+              <w:top w:w="100" w:type="dxa"/>
+              <w:left w:w="100" w:type="dxa"/>
+              <w:bottom w:w="100" w:type="dxa"/>
+              <w:right w:w="100" w:type="dxa"/>
+            </w:tcMar>
+          </w:tcPr>
+          <w:p>
+            <w:pPr>
+              <w:spacing w:before="240"/>
+              <w:jc w:val="center"/>
+              <w:rPr>
+                <w:b/>
+                <w:sz w:val="24"/>
+                <w:szCs w:val="24"/>
+              </w:rPr>
+            </w:pPr>
+            <w:r>
+              <w:rPr>
+                <w:b/>
+                <w:sz w:val="24"/>
+                <w:szCs w:val="24"/>
+              </w:rPr>
+              <w:t>Auditor</w:t>
+            </w:r>
+          </w:p>
+        </w:tc>
+        <w:tc>
+          <w:tcPr>
+            <w:tcW w:w="4740" w:type="dxa"/>
+            <w:tcBorders>
+              <w:top w:val="nil"/>
+              <w:left w:val="nil"/>
+              <w:bottom w:val="single" w:sz="8" w:space="0" w:color="A8CBEE"/>
+              <w:right w:val="single" w:sz="8" w:space="0" w:color="A8CBEE"/>
+            </w:tcBorders>
+            <w:tcMar>
+              <w:top w:w="100" w:type="dxa"/>
+              <w:left w:w="100" w:type="dxa"/>
+              <w:bottom w:w="100" w:type="dxa"/>
+              <w:right w:w="100" w:type="dxa"/>
+            </w:tcMar>
+          </w:tcPr>
+          <w:p>
+            <w:pPr>
+              <w:numPr>
+                <w:ilvl w:val="0"/>
+                <w:numId w:val="6"/>
+              </w:numPr>
+              <w:spacing w:before="240" w:after="240"/>
+              <w:rPr>
+                <w:sz w:val="20"/>
+                <w:szCs w:val="20"/>
+                <w:highlight w:val="white"/>
+              </w:rPr>
+            </w:pPr>
+            <w:r>
+              <w:rPr>
+                <w:sz w:val="20"/>
+                <w:szCs w:val="20"/>
+                <w:highlight w:val="white"/>
+              </w:rPr>
+              <w:t>Auditar la gestión de la configuración. Velar por la calidad de la gestión de configuración.</w:t>
+            </w:r>
+          </w:p>
+        </w:tc>
+        <w:tc>
+          <w:tcPr>
+            <w:tcW w:w="1755" w:type="dxa"/>
+            <w:tcBorders>
+              <w:top w:val="nil"/>
+              <w:left w:val="nil"/>
+              <w:bottom w:val="single" w:sz="8" w:space="0" w:color="A8CBEE"/>
+              <w:right w:val="single" w:sz="8" w:space="0" w:color="A8CBEE"/>
+            </w:tcBorders>
+            <w:tcMar>
+              <w:top w:w="100" w:type="dxa"/>
+              <w:left w:w="100" w:type="dxa"/>
+              <w:bottom w:w="100" w:type="dxa"/>
+              <w:right w:w="100" w:type="dxa"/>
+            </w:tcMar>
+          </w:tcPr>
+          <w:p>
+            <w:pPr>
+              <w:spacing w:before="240"/>
+              <w:jc w:val="center"/>
+              <w:rPr>
+                <w:sz w:val="24"/>
+                <w:szCs w:val="24"/>
+              </w:rPr>
+            </w:pPr>
+            <w:r>
+              <w:rPr>
+                <w:sz w:val="24"/>
+                <w:szCs w:val="24"/>
+              </w:rPr>
+              <w:t>2</w:t>
+            </w:r>
+          </w:p>
+        </w:tc>
+      </w:tr>
+    </w:tbl>
+    <w:p>
+      <w:pPr>
+        <w:spacing w:before="240" w:after="240"/>
+        <w:ind w:left="1420" w:firstLine="700"/>
+        <w:rPr>
+          <w:b/>
+          <w:sz w:val="28"/>
+          <w:szCs w:val="28"/>
+        </w:rPr>
+      </w:pPr>
+      <w:r>
+        <w:rPr>
+          <w:b/>
+          <w:sz w:val="20"/>
+          <w:szCs w:val="20"/>
+        </w:rPr>
+        <w:t>Tabla 1. Roles, Responsabilidades y Cantidad</w:t>
+      </w:r>
+    </w:p>
+    <w:p>
+      <w:pPr>
+        <w:spacing w:before="240" w:after="240"/>
+        <w:ind w:left="360"/>
+        <w:jc w:val="both"/>
+        <w:rPr>
+          <w:sz w:val="24"/>
+          <w:szCs w:val="24"/>
+        </w:rPr>
+      </w:pPr>
+    </w:p>
+    <w:p>
+      <w:pPr>
+        <w:spacing w:before="240" w:after="240"/>
+        <w:ind w:left="360"/>
+        <w:jc w:val="both"/>
+        <w:rPr>
+          <w:sz w:val="24"/>
+          <w:szCs w:val="24"/>
+        </w:rPr>
+      </w:pPr>
     </w:p>
     <w:sectPr>
       <w:headerReference w:type="default" r:id="rId7"/>
@@ -1689,9 +3096,574 @@
 <file path=word/numbering.xml><?xml version="1.0" encoding="utf-8"?>
 <w:numbering xmlns:wpc="http://schemas.microsoft.com/office/word/2010/wordprocessingCanvas" xmlns:cx="http://schemas.microsoft.com/office/drawing/2014/chartex" xmlns:cx1="http://schemas.microsoft.com/office/drawing/2015/9/8/chartex" xmlns:cx2="http://schemas.microsoft.com/office/drawing/2015/10/21/chartex" xmlns:cx3="http://schemas.microsoft.com/office/drawing/2016/5/9/chartex" xmlns:cx4="http://schemas.microsoft.com/office/drawing/2016/5/10/chartex" xmlns:cx5="http://schemas.microsoft.com/office/drawing/2016/5/11/chartex" xmlns:cx6="http://schemas.microsoft.com/office/drawing/2016/5/12/chartex" xmlns:cx7="http://schemas.microsoft.com/office/drawing/2016/5/13/chartex" xmlns:cx8="http://schemas.microsoft.com/office/drawing/2016/5/14/chartex" xmlns:mc="http://schemas.openxmlformats.org/markup-compatibility/2006" xmlns:aink="http://schemas.microsoft.com/office/drawing/2016/ink" xmlns:am3d="http://schemas.microsoft.com/office/drawing/2017/model3d" xmlns:o="urn:schemas-microsoft-com:office:office" xmlns:r="http://schemas.openxmlformats.org/officeDocument/2006/relationships" xmlns:m="http://schemas.openxmlformats.org/officeDocument/2006/math" xmlns:v="urn:schemas-microsoft-com:vml" xmlns:wp14="http://schemas.microsoft.com/office/word/2010/wordprocessingDrawing" xmlns:wp="http://schemas.openxmlformats.org/drawingml/2006/wordprocessingDrawing" xmlns:w10="urn:schemas-microsoft-com:office:word" xmlns:w="http://schemas.openxmlformats.org/wordprocessingml/2006/main" xmlns:w14="http://schemas.microsoft.com/office/word/2010/wordml" xmlns:w15="http://schemas.microsoft.com/office/word/2012/wordml" xmlns:w16cid="http://schemas.microsoft.com/office/word/2016/wordml/cid" xmlns:w16se="http://schemas.microsoft.com/office/word/2015/wordml/symex" xmlns:wpg="http://schemas.microsoft.com/office/word/2010/wordprocessingGroup" xmlns:wpi="http://schemas.microsoft.com/office/word/2010/wordprocessingInk" xmlns:wne="http://schemas.microsoft.com/office/word/2006/wordml" xmlns:wps="http://schemas.microsoft.com/office/word/2010/wordprocessingShape" mc:Ignorable="w14 w15 w16se w16cid wp14">
   <w:abstractNum w:abstractNumId="0" w15:restartNumberingAfterBreak="0">
-    <w:nsid w:val="7D0F7C0B"/>
+    <w:nsid w:val="109837BA"/>
     <w:multiLevelType w:val="multilevel"/>
-    <w:tmpl w:val="2FEA870E"/>
+    <w:tmpl w:val="46F44E62"/>
+    <w:lvl w:ilvl="0">
+      <w:start w:val="1"/>
+      <w:numFmt w:val="bullet"/>
+      <w:lvlText w:val="●"/>
+      <w:lvlJc w:val="left"/>
+      <w:pPr>
+        <w:ind w:left="720" w:hanging="360"/>
+      </w:pPr>
+      <w:rPr>
+        <w:u w:val="none"/>
+      </w:rPr>
+    </w:lvl>
+    <w:lvl w:ilvl="1">
+      <w:start w:val="1"/>
+      <w:numFmt w:val="bullet"/>
+      <w:lvlText w:val="○"/>
+      <w:lvlJc w:val="left"/>
+      <w:pPr>
+        <w:ind w:left="1440" w:hanging="360"/>
+      </w:pPr>
+      <w:rPr>
+        <w:u w:val="none"/>
+      </w:rPr>
+    </w:lvl>
+    <w:lvl w:ilvl="2">
+      <w:start w:val="1"/>
+      <w:numFmt w:val="bullet"/>
+      <w:lvlText w:val="■"/>
+      <w:lvlJc w:val="left"/>
+      <w:pPr>
+        <w:ind w:left="2160" w:hanging="360"/>
+      </w:pPr>
+      <w:rPr>
+        <w:u w:val="none"/>
+      </w:rPr>
+    </w:lvl>
+    <w:lvl w:ilvl="3">
+      <w:start w:val="1"/>
+      <w:numFmt w:val="bullet"/>
+      <w:lvlText w:val="●"/>
+      <w:lvlJc w:val="left"/>
+      <w:pPr>
+        <w:ind w:left="2880" w:hanging="360"/>
+      </w:pPr>
+      <w:rPr>
+        <w:u w:val="none"/>
+      </w:rPr>
+    </w:lvl>
+    <w:lvl w:ilvl="4">
+      <w:start w:val="1"/>
+      <w:numFmt w:val="bullet"/>
+      <w:lvlText w:val="○"/>
+      <w:lvlJc w:val="left"/>
+      <w:pPr>
+        <w:ind w:left="3600" w:hanging="360"/>
+      </w:pPr>
+      <w:rPr>
+        <w:u w:val="none"/>
+      </w:rPr>
+    </w:lvl>
+    <w:lvl w:ilvl="5">
+      <w:start w:val="1"/>
+      <w:numFmt w:val="bullet"/>
+      <w:lvlText w:val="■"/>
+      <w:lvlJc w:val="left"/>
+      <w:pPr>
+        <w:ind w:left="4320" w:hanging="360"/>
+      </w:pPr>
+      <w:rPr>
+        <w:u w:val="none"/>
+      </w:rPr>
+    </w:lvl>
+    <w:lvl w:ilvl="6">
+      <w:start w:val="1"/>
+      <w:numFmt w:val="bullet"/>
+      <w:lvlText w:val="●"/>
+      <w:lvlJc w:val="left"/>
+      <w:pPr>
+        <w:ind w:left="5040" w:hanging="360"/>
+      </w:pPr>
+      <w:rPr>
+        <w:u w:val="none"/>
+      </w:rPr>
+    </w:lvl>
+    <w:lvl w:ilvl="7">
+      <w:start w:val="1"/>
+      <w:numFmt w:val="bullet"/>
+      <w:lvlText w:val="○"/>
+      <w:lvlJc w:val="left"/>
+      <w:pPr>
+        <w:ind w:left="5760" w:hanging="360"/>
+      </w:pPr>
+      <w:rPr>
+        <w:u w:val="none"/>
+      </w:rPr>
+    </w:lvl>
+    <w:lvl w:ilvl="8">
+      <w:start w:val="1"/>
+      <w:numFmt w:val="bullet"/>
+      <w:lvlText w:val="■"/>
+      <w:lvlJc w:val="left"/>
+      <w:pPr>
+        <w:ind w:left="6480" w:hanging="360"/>
+      </w:pPr>
+      <w:rPr>
+        <w:u w:val="none"/>
+      </w:rPr>
+    </w:lvl>
+  </w:abstractNum>
+  <w:abstractNum w:abstractNumId="1" w15:restartNumberingAfterBreak="0">
+    <w:nsid w:val="21FD2872"/>
+    <w:multiLevelType w:val="multilevel"/>
+    <w:tmpl w:val="A3E064F6"/>
+    <w:lvl w:ilvl="0">
+      <w:start w:val="1"/>
+      <w:numFmt w:val="bullet"/>
+      <w:lvlText w:val="●"/>
+      <w:lvlJc w:val="left"/>
+      <w:pPr>
+        <w:ind w:left="720" w:hanging="360"/>
+      </w:pPr>
+      <w:rPr>
+        <w:u w:val="none"/>
+      </w:rPr>
+    </w:lvl>
+    <w:lvl w:ilvl="1">
+      <w:start w:val="1"/>
+      <w:numFmt w:val="bullet"/>
+      <w:lvlText w:val="○"/>
+      <w:lvlJc w:val="left"/>
+      <w:pPr>
+        <w:ind w:left="1440" w:hanging="360"/>
+      </w:pPr>
+      <w:rPr>
+        <w:u w:val="none"/>
+      </w:rPr>
+    </w:lvl>
+    <w:lvl w:ilvl="2">
+      <w:start w:val="1"/>
+      <w:numFmt w:val="bullet"/>
+      <w:lvlText w:val="■"/>
+      <w:lvlJc w:val="left"/>
+      <w:pPr>
+        <w:ind w:left="2160" w:hanging="360"/>
+      </w:pPr>
+      <w:rPr>
+        <w:u w:val="none"/>
+      </w:rPr>
+    </w:lvl>
+    <w:lvl w:ilvl="3">
+      <w:start w:val="1"/>
+      <w:numFmt w:val="bullet"/>
+      <w:lvlText w:val="●"/>
+      <w:lvlJc w:val="left"/>
+      <w:pPr>
+        <w:ind w:left="2880" w:hanging="360"/>
+      </w:pPr>
+      <w:rPr>
+        <w:u w:val="none"/>
+      </w:rPr>
+    </w:lvl>
+    <w:lvl w:ilvl="4">
+      <w:start w:val="1"/>
+      <w:numFmt w:val="bullet"/>
+      <w:lvlText w:val="○"/>
+      <w:lvlJc w:val="left"/>
+      <w:pPr>
+        <w:ind w:left="3600" w:hanging="360"/>
+      </w:pPr>
+      <w:rPr>
+        <w:u w:val="none"/>
+      </w:rPr>
+    </w:lvl>
+    <w:lvl w:ilvl="5">
+      <w:start w:val="1"/>
+      <w:numFmt w:val="bullet"/>
+      <w:lvlText w:val="■"/>
+      <w:lvlJc w:val="left"/>
+      <w:pPr>
+        <w:ind w:left="4320" w:hanging="360"/>
+      </w:pPr>
+      <w:rPr>
+        <w:u w:val="none"/>
+      </w:rPr>
+    </w:lvl>
+    <w:lvl w:ilvl="6">
+      <w:start w:val="1"/>
+      <w:numFmt w:val="bullet"/>
+      <w:lvlText w:val="●"/>
+      <w:lvlJc w:val="left"/>
+      <w:pPr>
+        <w:ind w:left="5040" w:hanging="360"/>
+      </w:pPr>
+      <w:rPr>
+        <w:u w:val="none"/>
+      </w:rPr>
+    </w:lvl>
+    <w:lvl w:ilvl="7">
+      <w:start w:val="1"/>
+      <w:numFmt w:val="bullet"/>
+      <w:lvlText w:val="○"/>
+      <w:lvlJc w:val="left"/>
+      <w:pPr>
+        <w:ind w:left="5760" w:hanging="360"/>
+      </w:pPr>
+      <w:rPr>
+        <w:u w:val="none"/>
+      </w:rPr>
+    </w:lvl>
+    <w:lvl w:ilvl="8">
+      <w:start w:val="1"/>
+      <w:numFmt w:val="bullet"/>
+      <w:lvlText w:val="■"/>
+      <w:lvlJc w:val="left"/>
+      <w:pPr>
+        <w:ind w:left="6480" w:hanging="360"/>
+      </w:pPr>
+      <w:rPr>
+        <w:u w:val="none"/>
+      </w:rPr>
+    </w:lvl>
+  </w:abstractNum>
+  <w:abstractNum w:abstractNumId="2" w15:restartNumberingAfterBreak="0">
+    <w:nsid w:val="3AFE6FA3"/>
+    <w:multiLevelType w:val="multilevel"/>
+    <w:tmpl w:val="32A0A710"/>
+    <w:lvl w:ilvl="0">
+      <w:start w:val="1"/>
+      <w:numFmt w:val="bullet"/>
+      <w:lvlText w:val="●"/>
+      <w:lvlJc w:val="left"/>
+      <w:pPr>
+        <w:ind w:left="720" w:hanging="360"/>
+      </w:pPr>
+      <w:rPr>
+        <w:u w:val="none"/>
+      </w:rPr>
+    </w:lvl>
+    <w:lvl w:ilvl="1">
+      <w:start w:val="1"/>
+      <w:numFmt w:val="bullet"/>
+      <w:lvlText w:val="○"/>
+      <w:lvlJc w:val="left"/>
+      <w:pPr>
+        <w:ind w:left="1440" w:hanging="360"/>
+      </w:pPr>
+      <w:rPr>
+        <w:u w:val="none"/>
+      </w:rPr>
+    </w:lvl>
+    <w:lvl w:ilvl="2">
+      <w:start w:val="1"/>
+      <w:numFmt w:val="bullet"/>
+      <w:lvlText w:val="■"/>
+      <w:lvlJc w:val="left"/>
+      <w:pPr>
+        <w:ind w:left="2160" w:hanging="360"/>
+      </w:pPr>
+      <w:rPr>
+        <w:u w:val="none"/>
+      </w:rPr>
+    </w:lvl>
+    <w:lvl w:ilvl="3">
+      <w:start w:val="1"/>
+      <w:numFmt w:val="bullet"/>
+      <w:lvlText w:val="●"/>
+      <w:lvlJc w:val="left"/>
+      <w:pPr>
+        <w:ind w:left="2880" w:hanging="360"/>
+      </w:pPr>
+      <w:rPr>
+        <w:u w:val="none"/>
+      </w:rPr>
+    </w:lvl>
+    <w:lvl w:ilvl="4">
+      <w:start w:val="1"/>
+      <w:numFmt w:val="bullet"/>
+      <w:lvlText w:val="○"/>
+      <w:lvlJc w:val="left"/>
+      <w:pPr>
+        <w:ind w:left="3600" w:hanging="360"/>
+      </w:pPr>
+      <w:rPr>
+        <w:u w:val="none"/>
+      </w:rPr>
+    </w:lvl>
+    <w:lvl w:ilvl="5">
+      <w:start w:val="1"/>
+      <w:numFmt w:val="bullet"/>
+      <w:lvlText w:val="■"/>
+      <w:lvlJc w:val="left"/>
+      <w:pPr>
+        <w:ind w:left="4320" w:hanging="360"/>
+      </w:pPr>
+      <w:rPr>
+        <w:u w:val="none"/>
+      </w:rPr>
+    </w:lvl>
+    <w:lvl w:ilvl="6">
+      <w:start w:val="1"/>
+      <w:numFmt w:val="bullet"/>
+      <w:lvlText w:val="●"/>
+      <w:lvlJc w:val="left"/>
+      <w:pPr>
+        <w:ind w:left="5040" w:hanging="360"/>
+      </w:pPr>
+      <w:rPr>
+        <w:u w:val="none"/>
+      </w:rPr>
+    </w:lvl>
+    <w:lvl w:ilvl="7">
+      <w:start w:val="1"/>
+      <w:numFmt w:val="bullet"/>
+      <w:lvlText w:val="○"/>
+      <w:lvlJc w:val="left"/>
+      <w:pPr>
+        <w:ind w:left="5760" w:hanging="360"/>
+      </w:pPr>
+      <w:rPr>
+        <w:u w:val="none"/>
+      </w:rPr>
+    </w:lvl>
+    <w:lvl w:ilvl="8">
+      <w:start w:val="1"/>
+      <w:numFmt w:val="bullet"/>
+      <w:lvlText w:val="■"/>
+      <w:lvlJc w:val="left"/>
+      <w:pPr>
+        <w:ind w:left="6480" w:hanging="360"/>
+      </w:pPr>
+      <w:rPr>
+        <w:u w:val="none"/>
+      </w:rPr>
+    </w:lvl>
+  </w:abstractNum>
+  <w:abstractNum w:abstractNumId="3" w15:restartNumberingAfterBreak="0">
+    <w:nsid w:val="4228295B"/>
+    <w:multiLevelType w:val="multilevel"/>
+    <w:tmpl w:val="9F481C5C"/>
+    <w:lvl w:ilvl="0">
+      <w:start w:val="1"/>
+      <w:numFmt w:val="bullet"/>
+      <w:lvlText w:val="●"/>
+      <w:lvlJc w:val="left"/>
+      <w:pPr>
+        <w:ind w:left="720" w:hanging="360"/>
+      </w:pPr>
+      <w:rPr>
+        <w:u w:val="none"/>
+      </w:rPr>
+    </w:lvl>
+    <w:lvl w:ilvl="1">
+      <w:start w:val="1"/>
+      <w:numFmt w:val="bullet"/>
+      <w:lvlText w:val="○"/>
+      <w:lvlJc w:val="left"/>
+      <w:pPr>
+        <w:ind w:left="1440" w:hanging="360"/>
+      </w:pPr>
+      <w:rPr>
+        <w:u w:val="none"/>
+      </w:rPr>
+    </w:lvl>
+    <w:lvl w:ilvl="2">
+      <w:start w:val="1"/>
+      <w:numFmt w:val="bullet"/>
+      <w:lvlText w:val="■"/>
+      <w:lvlJc w:val="left"/>
+      <w:pPr>
+        <w:ind w:left="2160" w:hanging="360"/>
+      </w:pPr>
+      <w:rPr>
+        <w:u w:val="none"/>
+      </w:rPr>
+    </w:lvl>
+    <w:lvl w:ilvl="3">
+      <w:start w:val="1"/>
+      <w:numFmt w:val="bullet"/>
+      <w:lvlText w:val="●"/>
+      <w:lvlJc w:val="left"/>
+      <w:pPr>
+        <w:ind w:left="2880" w:hanging="360"/>
+      </w:pPr>
+      <w:rPr>
+        <w:u w:val="none"/>
+      </w:rPr>
+    </w:lvl>
+    <w:lvl w:ilvl="4">
+      <w:start w:val="1"/>
+      <w:numFmt w:val="bullet"/>
+      <w:lvlText w:val="○"/>
+      <w:lvlJc w:val="left"/>
+      <w:pPr>
+        <w:ind w:left="3600" w:hanging="360"/>
+      </w:pPr>
+      <w:rPr>
+        <w:u w:val="none"/>
+      </w:rPr>
+    </w:lvl>
+    <w:lvl w:ilvl="5">
+      <w:start w:val="1"/>
+      <w:numFmt w:val="bullet"/>
+      <w:lvlText w:val="■"/>
+      <w:lvlJc w:val="left"/>
+      <w:pPr>
+        <w:ind w:left="4320" w:hanging="360"/>
+      </w:pPr>
+      <w:rPr>
+        <w:u w:val="none"/>
+      </w:rPr>
+    </w:lvl>
+    <w:lvl w:ilvl="6">
+      <w:start w:val="1"/>
+      <w:numFmt w:val="bullet"/>
+      <w:lvlText w:val="●"/>
+      <w:lvlJc w:val="left"/>
+      <w:pPr>
+        <w:ind w:left="5040" w:hanging="360"/>
+      </w:pPr>
+      <w:rPr>
+        <w:u w:val="none"/>
+      </w:rPr>
+    </w:lvl>
+    <w:lvl w:ilvl="7">
+      <w:start w:val="1"/>
+      <w:numFmt w:val="bullet"/>
+      <w:lvlText w:val="○"/>
+      <w:lvlJc w:val="left"/>
+      <w:pPr>
+        <w:ind w:left="5760" w:hanging="360"/>
+      </w:pPr>
+      <w:rPr>
+        <w:u w:val="none"/>
+      </w:rPr>
+    </w:lvl>
+    <w:lvl w:ilvl="8">
+      <w:start w:val="1"/>
+      <w:numFmt w:val="bullet"/>
+      <w:lvlText w:val="■"/>
+      <w:lvlJc w:val="left"/>
+      <w:pPr>
+        <w:ind w:left="6480" w:hanging="360"/>
+      </w:pPr>
+      <w:rPr>
+        <w:u w:val="none"/>
+      </w:rPr>
+    </w:lvl>
+  </w:abstractNum>
+  <w:abstractNum w:abstractNumId="4" w15:restartNumberingAfterBreak="0">
+    <w:nsid w:val="4A70704E"/>
+    <w:multiLevelType w:val="multilevel"/>
+    <w:tmpl w:val="6700DDE0"/>
+    <w:lvl w:ilvl="0">
+      <w:start w:val="1"/>
+      <w:numFmt w:val="bullet"/>
+      <w:lvlText w:val="●"/>
+      <w:lvlJc w:val="left"/>
+      <w:pPr>
+        <w:ind w:left="720" w:hanging="360"/>
+      </w:pPr>
+      <w:rPr>
+        <w:u w:val="none"/>
+      </w:rPr>
+    </w:lvl>
+    <w:lvl w:ilvl="1">
+      <w:start w:val="1"/>
+      <w:numFmt w:val="bullet"/>
+      <w:lvlText w:val="○"/>
+      <w:lvlJc w:val="left"/>
+      <w:pPr>
+        <w:ind w:left="1440" w:hanging="360"/>
+      </w:pPr>
+      <w:rPr>
+        <w:u w:val="none"/>
+      </w:rPr>
+    </w:lvl>
+    <w:lvl w:ilvl="2">
+      <w:start w:val="1"/>
+      <w:numFmt w:val="bullet"/>
+      <w:lvlText w:val="■"/>
+      <w:lvlJc w:val="left"/>
+      <w:pPr>
+        <w:ind w:left="2160" w:hanging="360"/>
+      </w:pPr>
+      <w:rPr>
+        <w:u w:val="none"/>
+      </w:rPr>
+    </w:lvl>
+    <w:lvl w:ilvl="3">
+      <w:start w:val="1"/>
+      <w:numFmt w:val="bullet"/>
+      <w:lvlText w:val="●"/>
+      <w:lvlJc w:val="left"/>
+      <w:pPr>
+        <w:ind w:left="2880" w:hanging="360"/>
+      </w:pPr>
+      <w:rPr>
+        <w:u w:val="none"/>
+      </w:rPr>
+    </w:lvl>
+    <w:lvl w:ilvl="4">
+      <w:start w:val="1"/>
+      <w:numFmt w:val="bullet"/>
+      <w:lvlText w:val="○"/>
+      <w:lvlJc w:val="left"/>
+      <w:pPr>
+        <w:ind w:left="3600" w:hanging="360"/>
+      </w:pPr>
+      <w:rPr>
+        <w:u w:val="none"/>
+      </w:rPr>
+    </w:lvl>
+    <w:lvl w:ilvl="5">
+      <w:start w:val="1"/>
+      <w:numFmt w:val="bullet"/>
+      <w:lvlText w:val="■"/>
+      <w:lvlJc w:val="left"/>
+      <w:pPr>
+        <w:ind w:left="4320" w:hanging="360"/>
+      </w:pPr>
+      <w:rPr>
+        <w:u w:val="none"/>
+      </w:rPr>
+    </w:lvl>
+    <w:lvl w:ilvl="6">
+      <w:start w:val="1"/>
+      <w:numFmt w:val="bullet"/>
+      <w:lvlText w:val="●"/>
+      <w:lvlJc w:val="left"/>
+      <w:pPr>
+        <w:ind w:left="5040" w:hanging="360"/>
+      </w:pPr>
+      <w:rPr>
+        <w:u w:val="none"/>
+      </w:rPr>
+    </w:lvl>
+    <w:lvl w:ilvl="7">
+      <w:start w:val="1"/>
+      <w:numFmt w:val="bullet"/>
+      <w:lvlText w:val="○"/>
+      <w:lvlJc w:val="left"/>
+      <w:pPr>
+        <w:ind w:left="5760" w:hanging="360"/>
+      </w:pPr>
+      <w:rPr>
+        <w:u w:val="none"/>
+      </w:rPr>
+    </w:lvl>
+    <w:lvl w:ilvl="8">
+      <w:start w:val="1"/>
+      <w:numFmt w:val="bullet"/>
+      <w:lvlText w:val="■"/>
+      <w:lvlJc w:val="left"/>
+      <w:pPr>
+        <w:ind w:left="6480" w:hanging="360"/>
+      </w:pPr>
+      <w:rPr>
+        <w:u w:val="none"/>
+      </w:rPr>
+    </w:lvl>
+  </w:abstractNum>
+  <w:abstractNum w:abstractNumId="5" w15:restartNumberingAfterBreak="0">
+    <w:nsid w:val="4BF426FD"/>
+    <w:multiLevelType w:val="multilevel"/>
+    <w:tmpl w:val="F8A21E28"/>
     <w:lvl w:ilvl="0">
       <w:start w:val="1"/>
       <w:numFmt w:val="bullet"/>
@@ -1803,6 +3775,21 @@
   </w:abstractNum>
   <w:num w:numId="1">
     <w:abstractNumId w:val="0"/>
+  </w:num>
+  <w:num w:numId="2">
+    <w:abstractNumId w:val="5"/>
+  </w:num>
+  <w:num w:numId="3">
+    <w:abstractNumId w:val="1"/>
+  </w:num>
+  <w:num w:numId="4">
+    <w:abstractNumId w:val="4"/>
+  </w:num>
+  <w:num w:numId="5">
+    <w:abstractNumId w:val="2"/>
+  </w:num>
+  <w:num w:numId="6">
+    <w:abstractNumId w:val="3"/>
   </w:num>
 </w:numbering>
 </file>
@@ -2402,6 +4389,19 @@
       </w:tblCellMar>
     </w:tblPr>
   </w:style>
+  <w:style w:type="table" w:customStyle="1" w:styleId="a0">
+    <w:basedOn w:val="TableNormal"/>
+    <w:tblPr>
+      <w:tblStyleRowBandSize w:val="1"/>
+      <w:tblStyleColBandSize w:val="1"/>
+      <w:tblCellMar>
+        <w:top w:w="100" w:type="dxa"/>
+        <w:left w:w="100" w:type="dxa"/>
+        <w:bottom w:w="100" w:type="dxa"/>
+        <w:right w:w="100" w:type="dxa"/>
+      </w:tblCellMar>
+    </w:tblPr>
+  </w:style>
 </w:styles>
 </file>
 

</xml_diff>

<commit_message>
Roles, Responsabilidad y Cantidad del PGC
</commit_message>
<xml_diff>
--- a/Documentos/PGC.docx
+++ b/Documentos/PGC.docx
@@ -151,8 +151,10 @@
           <w:sz w:val="24"/>
           <w:szCs w:val="24"/>
         </w:rPr>
-        <w:t>Versión 1.0</w:t>
-      </w:r>
+        <w:t>Versión 1.1</w:t>
+      </w:r>
+      <w:bookmarkStart w:id="0" w:name="_GoBack"/>
+      <w:bookmarkEnd w:id="0"/>
     </w:p>
     <w:p/>
     <w:p/>
@@ -526,6 +528,151 @@
           </w:p>
         </w:tc>
       </w:tr>
+      <w:tr>
+        <w:trPr>
+          <w:trHeight w:val="900"/>
+        </w:trPr>
+        <w:tc>
+          <w:tcPr>
+            <w:tcW w:w="2205" w:type="dxa"/>
+            <w:tcBorders>
+              <w:top w:val="nil"/>
+              <w:left w:val="single" w:sz="8" w:space="0" w:color="000000"/>
+              <w:bottom w:val="single" w:sz="8" w:space="0" w:color="000000"/>
+              <w:right w:val="single" w:sz="8" w:space="0" w:color="000000"/>
+            </w:tcBorders>
+            <w:tcMar>
+              <w:top w:w="100" w:type="dxa"/>
+              <w:left w:w="100" w:type="dxa"/>
+              <w:bottom w:w="100" w:type="dxa"/>
+              <w:right w:w="100" w:type="dxa"/>
+            </w:tcMar>
+          </w:tcPr>
+          <w:p>
+            <w:pPr>
+              <w:spacing w:before="240" w:after="120" w:line="360" w:lineRule="auto"/>
+              <w:ind w:left="100"/>
+              <w:jc w:val="both"/>
+              <w:rPr>
+                <w:sz w:val="20"/>
+                <w:szCs w:val="20"/>
+              </w:rPr>
+            </w:pPr>
+            <w:r>
+              <w:rPr>
+                <w:sz w:val="20"/>
+                <w:szCs w:val="20"/>
+              </w:rPr>
+              <w:t>02/10/2019</w:t>
+            </w:r>
+          </w:p>
+        </w:tc>
+        <w:tc>
+          <w:tcPr>
+            <w:tcW w:w="1365" w:type="dxa"/>
+            <w:tcBorders>
+              <w:top w:val="nil"/>
+              <w:left w:val="nil"/>
+              <w:bottom w:val="single" w:sz="8" w:space="0" w:color="000000"/>
+              <w:right w:val="single" w:sz="8" w:space="0" w:color="000000"/>
+            </w:tcBorders>
+            <w:tcMar>
+              <w:top w:w="100" w:type="dxa"/>
+              <w:left w:w="100" w:type="dxa"/>
+              <w:bottom w:w="100" w:type="dxa"/>
+              <w:right w:w="100" w:type="dxa"/>
+            </w:tcMar>
+          </w:tcPr>
+          <w:p>
+            <w:pPr>
+              <w:spacing w:before="240" w:after="120" w:line="360" w:lineRule="auto"/>
+              <w:ind w:left="100"/>
+              <w:jc w:val="both"/>
+              <w:rPr>
+                <w:sz w:val="20"/>
+                <w:szCs w:val="20"/>
+              </w:rPr>
+            </w:pPr>
+            <w:r>
+              <w:rPr>
+                <w:sz w:val="20"/>
+                <w:szCs w:val="20"/>
+              </w:rPr>
+              <w:t>1.1</w:t>
+            </w:r>
+          </w:p>
+        </w:tc>
+        <w:tc>
+          <w:tcPr>
+            <w:tcW w:w="3210" w:type="dxa"/>
+            <w:tcBorders>
+              <w:top w:val="nil"/>
+              <w:left w:val="nil"/>
+              <w:bottom w:val="single" w:sz="8" w:space="0" w:color="000000"/>
+              <w:right w:val="single" w:sz="8" w:space="0" w:color="000000"/>
+            </w:tcBorders>
+            <w:tcMar>
+              <w:top w:w="100" w:type="dxa"/>
+              <w:left w:w="100" w:type="dxa"/>
+              <w:bottom w:w="100" w:type="dxa"/>
+              <w:right w:w="100" w:type="dxa"/>
+            </w:tcMar>
+          </w:tcPr>
+          <w:p>
+            <w:pPr>
+              <w:spacing w:before="240" w:after="120" w:line="360" w:lineRule="auto"/>
+              <w:ind w:left="100"/>
+              <w:jc w:val="both"/>
+              <w:rPr>
+                <w:sz w:val="20"/>
+                <w:szCs w:val="20"/>
+              </w:rPr>
+            </w:pPr>
+            <w:r>
+              <w:rPr>
+                <w:sz w:val="20"/>
+                <w:szCs w:val="20"/>
+              </w:rPr>
+              <w:t>Roles, Responsabilidades y Cantidad</w:t>
+            </w:r>
+          </w:p>
+        </w:tc>
+        <w:tc>
+          <w:tcPr>
+            <w:tcW w:w="2235" w:type="dxa"/>
+            <w:tcBorders>
+              <w:top w:val="nil"/>
+              <w:left w:val="nil"/>
+              <w:bottom w:val="single" w:sz="8" w:space="0" w:color="000000"/>
+              <w:right w:val="single" w:sz="8" w:space="0" w:color="000000"/>
+            </w:tcBorders>
+            <w:tcMar>
+              <w:top w:w="100" w:type="dxa"/>
+              <w:left w:w="100" w:type="dxa"/>
+              <w:bottom w:w="100" w:type="dxa"/>
+              <w:right w:w="100" w:type="dxa"/>
+            </w:tcMar>
+          </w:tcPr>
+          <w:p>
+            <w:pPr>
+              <w:spacing w:before="240" w:after="120" w:line="360" w:lineRule="auto"/>
+              <w:ind w:left="100"/>
+              <w:jc w:val="both"/>
+              <w:rPr>
+                <w:sz w:val="20"/>
+                <w:szCs w:val="20"/>
+              </w:rPr>
+            </w:pPr>
+            <w:r>
+              <w:rPr>
+                <w:sz w:val="20"/>
+                <w:szCs w:val="20"/>
+              </w:rPr>
+              <w:t>Condori Renzo</w:t>
+            </w:r>
+          </w:p>
+        </w:tc>
+      </w:tr>
     </w:tbl>
     <w:p>
       <w:pPr>
@@ -558,7 +705,7 @@
     </w:p>
     <w:sdt>
       <w:sdtPr>
-        <w:id w:val="291176325"/>
+        <w:id w:val="1187793970"/>
         <w:docPartObj>
           <w:docPartGallery w:val="Table of Contents"/>
           <w:docPartUnique/>
@@ -851,7 +998,14 @@
                 <w:noProof/>
                 <w:color w:val="000000"/>
               </w:rPr>
-              <w:t>1.1.3   Propósito</w:t>
+              <w:t>1.1</w:t>
+            </w:r>
+            <w:r>
+              <w:rPr>
+                <w:noProof/>
+                <w:color w:val="000000"/>
+              </w:rPr>
+              <w:t>.3   Propósito</w:t>
             </w:r>
           </w:hyperlink>
           <w:r>
@@ -889,6 +1043,67 @@
               <w:noProof/>
             </w:rPr>
             <w:t>4</w:t>
+          </w:r>
+          <w:r>
+            <w:rPr>
+              <w:noProof/>
+            </w:rPr>
+            <w:fldChar w:fldCharType="end"/>
+          </w:r>
+        </w:p>
+        <w:p>
+          <w:pPr>
+            <w:tabs>
+              <w:tab w:val="right" w:pos="9030"/>
+            </w:tabs>
+            <w:spacing w:before="60" w:line="240" w:lineRule="auto"/>
+            <w:ind w:left="720"/>
+            <w:rPr>
+              <w:noProof/>
+            </w:rPr>
+          </w:pPr>
+          <w:hyperlink w:anchor="_7miu6mrw6qge">
+            <w:r>
+              <w:rPr>
+                <w:noProof/>
+              </w:rPr>
+              <w:t>1.1.4   Finalidad del plan</w:t>
+            </w:r>
+          </w:hyperlink>
+          <w:r>
+            <w:rPr>
+              <w:noProof/>
+            </w:rPr>
+            <w:tab/>
+          </w:r>
+          <w:r>
+            <w:rPr>
+              <w:noProof/>
+            </w:rPr>
+            <w:fldChar w:fldCharType="begin"/>
+          </w:r>
+          <w:r>
+            <w:rPr>
+              <w:noProof/>
+            </w:rPr>
+            <w:instrText xml:space="preserve"> PAGEREF _7miu6mrw6qge \h </w:instrText>
+          </w:r>
+          <w:r>
+            <w:rPr>
+              <w:noProof/>
+            </w:rPr>
+          </w:r>
+          <w:r>
+            <w:rPr>
+              <w:noProof/>
+            </w:rPr>
+            <w:fldChar w:fldCharType="separate"/>
+          </w:r>
+          <w:r>
+            <w:rPr>
+              <w:noProof/>
+            </w:rPr>
+            <w:t>5</w:t>
           </w:r>
           <w:r>
             <w:rPr>
@@ -903,31 +1118,19 @@
               <w:tab w:val="right" w:pos="9030"/>
             </w:tabs>
             <w:spacing w:before="60" w:after="80" w:line="240" w:lineRule="auto"/>
-            <w:ind w:left="720"/>
-            <w:rPr>
-              <w:color w:val="000000"/>
-            </w:rPr>
+            <w:ind w:left="360"/>
           </w:pPr>
-          <w:hyperlink w:anchor="_hlcmtrlxuytf">
+          <w:hyperlink w:anchor="_7nve8nudglar">
             <w:r>
               <w:rPr>
                 <w:noProof/>
-                <w:color w:val="000000"/>
-              </w:rPr>
-              <w:t>1.1.4</w:t>
-            </w:r>
-            <w:r>
-              <w:rPr>
-                <w:noProof/>
-                <w:color w:val="000000"/>
-              </w:rPr>
-              <w:t xml:space="preserve">   Finalidad del plan</w:t>
+              </w:rPr>
+              <w:t>1.2  Roles, Responsabilidades y Cantidad</w:t>
             </w:r>
           </w:hyperlink>
           <w:r>
             <w:rPr>
               <w:noProof/>
-              <w:color w:val="000000"/>
             </w:rPr>
             <w:tab/>
           </w:r>
@@ -941,7 +1144,7 @@
             <w:rPr>
               <w:noProof/>
             </w:rPr>
-            <w:instrText xml:space="preserve"> PAGEREF _hlcmtrlxuytf \h </w:instrText>
+            <w:instrText xml:space="preserve"> PAGEREF _7nve8nudglar \h </w:instrText>
           </w:r>
           <w:r>
             <w:rPr>
@@ -958,7 +1161,7 @@
             <w:rPr>
               <w:noProof/>
             </w:rPr>
-            <w:t>4</w:t>
+            <w:t>5</w:t>
           </w:r>
           <w:r>
             <w:rPr>
@@ -972,7 +1175,6 @@
         </w:p>
       </w:sdtContent>
     </w:sdt>
-    <w:p/>
     <w:p/>
     <w:p/>
     <w:p/>
@@ -1016,8 +1218,8 @@
         <w:keepLines w:val="0"/>
         <w:spacing w:before="480"/>
       </w:pPr>
-      <w:bookmarkStart w:id="0" w:name="_i8bsutle10cm" w:colFirst="0" w:colLast="0"/>
-      <w:bookmarkEnd w:id="0"/>
+      <w:bookmarkStart w:id="1" w:name="_i8bsutle10cm" w:colFirst="0" w:colLast="0"/>
+      <w:bookmarkEnd w:id="1"/>
       <w:r>
         <w:rPr>
           <w:b/>
@@ -1055,8 +1257,9 @@
           <w:szCs w:val="28"/>
         </w:rPr>
       </w:pPr>
-      <w:bookmarkStart w:id="1" w:name="_be83hqc48c8k" w:colFirst="0" w:colLast="0"/>
-      <w:bookmarkEnd w:id="1"/>
+      <w:bookmarkStart w:id="2" w:name="_be83hqc48c8k" w:colFirst="0" w:colLast="0"/>
+      <w:bookmarkEnd w:id="2"/>
+      <w:proofErr w:type="gramStart"/>
       <w:r>
         <w:rPr>
           <w:b/>
@@ -1080,6 +1283,7 @@
         </w:rPr>
         <w:t>Introducción</w:t>
       </w:r>
+      <w:proofErr w:type="gramEnd"/>
     </w:p>
     <w:p>
       <w:pPr>
@@ -1092,8 +1296,8 @@
           <w:szCs w:val="24"/>
         </w:rPr>
       </w:pPr>
-      <w:bookmarkStart w:id="2" w:name="_efsuoh47f8dt" w:colFirst="0" w:colLast="0"/>
-      <w:bookmarkEnd w:id="2"/>
+      <w:bookmarkStart w:id="3" w:name="_efsuoh47f8dt" w:colFirst="0" w:colLast="0"/>
+      <w:bookmarkEnd w:id="3"/>
       <w:r>
         <w:rPr>
           <w:b/>
@@ -1136,14 +1340,14 @@
           <w:sz w:val="24"/>
           <w:szCs w:val="24"/>
         </w:rPr>
-        <w:t>La empresa experimenta una baja productividad en el equipo esto debido a la ausencia de un sistema de control de versiones, el número de errores aumenta y el retrabajo crece además del incumplimiento con los puntos especifica</w:t>
+        <w:t xml:space="preserve">La empresa experimenta una baja productividad en el equipo esto debido a la ausencia de un sistema de control de versiones, el número de errores aumenta y el retrabajo crece además del incumplimiento con los puntos especificados en el acta de constitución </w:t>
       </w:r>
       <w:r>
         <w:rPr>
           <w:sz w:val="24"/>
           <w:szCs w:val="24"/>
         </w:rPr>
-        <w:t>dos en el acta de constitución del proyecto.</w:t>
+        <w:t>del proyecto.</w:t>
       </w:r>
     </w:p>
     <w:p>
@@ -1157,8 +1361,8 @@
           <w:szCs w:val="24"/>
         </w:rPr>
       </w:pPr>
-      <w:bookmarkStart w:id="3" w:name="_kzqt5zrrhgde" w:colFirst="0" w:colLast="0"/>
-      <w:bookmarkEnd w:id="3"/>
+      <w:bookmarkStart w:id="4" w:name="_kzqt5zrrhgde" w:colFirst="0" w:colLast="0"/>
+      <w:bookmarkEnd w:id="4"/>
       <w:r>
         <w:rPr>
           <w:b/>
@@ -1190,7 +1394,7 @@
       <w:pPr>
         <w:numPr>
           <w:ilvl w:val="0"/>
-          <w:numId w:val="1"/>
+          <w:numId w:val="4"/>
         </w:numPr>
         <w:spacing w:before="240"/>
         <w:jc w:val="both"/>
@@ -1204,14 +1408,30 @@
           <w:sz w:val="24"/>
           <w:szCs w:val="24"/>
         </w:rPr>
-        <w:t>No se comparte código entre desarrolladores de una forma sistemática que incluya control y versionamiento.</w:t>
+        <w:t xml:space="preserve">No se comparte código entre desarrolladores de una forma sistemática que incluya control y </w:t>
+      </w:r>
+      <w:proofErr w:type="spellStart"/>
+      <w:r>
+        <w:rPr>
+          <w:sz w:val="24"/>
+          <w:szCs w:val="24"/>
+        </w:rPr>
+        <w:t>versionamiento</w:t>
+      </w:r>
+      <w:proofErr w:type="spellEnd"/>
+      <w:r>
+        <w:rPr>
+          <w:sz w:val="24"/>
+          <w:szCs w:val="24"/>
+        </w:rPr>
+        <w:t>.</w:t>
       </w:r>
     </w:p>
     <w:p>
       <w:pPr>
         <w:numPr>
           <w:ilvl w:val="0"/>
-          <w:numId w:val="1"/>
+          <w:numId w:val="4"/>
         </w:numPr>
         <w:jc w:val="both"/>
         <w:rPr>
@@ -1231,7 +1451,7 @@
       <w:pPr>
         <w:numPr>
           <w:ilvl w:val="0"/>
-          <w:numId w:val="1"/>
+          <w:numId w:val="4"/>
         </w:numPr>
         <w:jc w:val="both"/>
         <w:rPr>
@@ -1244,41 +1464,41 @@
           <w:sz w:val="24"/>
           <w:szCs w:val="24"/>
         </w:rPr>
-        <w:t>No se p</w:t>
-      </w:r>
-      <w:r>
+        <w:t>No se pueden recuperar versiones antiguas de ítems de configuración de software.</w:t>
+      </w:r>
+    </w:p>
+    <w:p>
+      <w:pPr>
+        <w:numPr>
+          <w:ilvl w:val="0"/>
+          <w:numId w:val="4"/>
+        </w:numPr>
+        <w:jc w:val="both"/>
         <w:rPr>
           <w:sz w:val="24"/>
           <w:szCs w:val="24"/>
         </w:rPr>
-        <w:t>ueden recuperar versiones antiguas de ítems de configuración de software.</w:t>
+      </w:pPr>
+      <w:r>
+        <w:rPr>
+          <w:sz w:val="24"/>
+          <w:szCs w:val="24"/>
+        </w:rPr>
+        <w:t>No se puede realizar el desarroll</w:t>
+      </w:r>
+      <w:r>
+        <w:rPr>
+          <w:sz w:val="24"/>
+          <w:szCs w:val="24"/>
+        </w:rPr>
+        <w:t>o de un producto en paralelo.</w:t>
       </w:r>
     </w:p>
     <w:p>
       <w:pPr>
         <w:numPr>
           <w:ilvl w:val="0"/>
-          <w:numId w:val="1"/>
-        </w:numPr>
-        <w:jc w:val="both"/>
-        <w:rPr>
-          <w:sz w:val="24"/>
-          <w:szCs w:val="24"/>
-        </w:rPr>
-      </w:pPr>
-      <w:r>
-        <w:rPr>
-          <w:sz w:val="24"/>
-          <w:szCs w:val="24"/>
-        </w:rPr>
-        <w:t>No se puede realizar el desarrollo de un producto en paralelo.</w:t>
-      </w:r>
-    </w:p>
-    <w:p>
-      <w:pPr>
-        <w:numPr>
-          <w:ilvl w:val="0"/>
-          <w:numId w:val="1"/>
+          <w:numId w:val="4"/>
         </w:numPr>
         <w:spacing w:after="240"/>
         <w:jc w:val="both"/>
@@ -1308,8 +1528,8 @@
           <w:szCs w:val="24"/>
         </w:rPr>
       </w:pPr>
-      <w:bookmarkStart w:id="4" w:name="_h2b9n3kicay1" w:colFirst="0" w:colLast="0"/>
-      <w:bookmarkEnd w:id="4"/>
+      <w:bookmarkStart w:id="5" w:name="_h2b9n3kicay1" w:colFirst="0" w:colLast="0"/>
+      <w:bookmarkEnd w:id="5"/>
       <w:r>
         <w:rPr>
           <w:b/>
@@ -1350,147 +1570,47 @@
         <w:rPr>
           <w:sz w:val="24"/>
           <w:szCs w:val="24"/>
-        </w:rPr>
-        <w:t xml:space="preserve">El objetivo de la implementación de gestión de la configuración en la empresa, es mantener la integridad de los productos que se obtienen a lo largo </w:t>
+          <w:highlight w:val="white"/>
+        </w:rPr>
+        <w:t>El objetivo de la implementación de gestión de la configuración en la empresa, es mantener la integridad de los product</w:t>
       </w:r>
       <w:r>
         <w:rPr>
           <w:sz w:val="24"/>
           <w:szCs w:val="24"/>
-        </w:rPr>
-        <w:t>del desarrollo de los sistemas de información, garantizando que no se realizan cambios incontrolados y que todos los participantes en el desarrollo del sistema</w:t>
+          <w:highlight w:val="white"/>
+        </w:rPr>
+        <w:t>os que se obtienen a lo largo del desarrollo de los sistemas de información, garantizando que no se realizan cambios incontrolados y que todos los participantes en el desarrollo del sistema disponen de la versión adecuada de los productos que manejan. Así,</w:t>
       </w:r>
       <w:r>
         <w:rPr>
           <w:sz w:val="24"/>
           <w:szCs w:val="24"/>
-        </w:rPr>
-        <w:t xml:space="preserve"> disponen de la versión adecuada de los productos que manejan. Así, entre los elementos </w:t>
+          <w:highlight w:val="white"/>
+        </w:rPr>
+        <w:t xml:space="preserve"> entre los elementos de configuración software, se encuentran no únicamente ejecutables y código fuente, sino también los modelos de datos, modelos de procesos, especificaciones de requisitos, pruebas, etc.  Asimismo, permite controlar el sistema como prod</w:t>
       </w:r>
       <w:r>
         <w:rPr>
           <w:sz w:val="24"/>
           <w:szCs w:val="24"/>
-        </w:rPr>
-        <w:t>de configuración</w:t>
+          <w:highlight w:val="white"/>
+        </w:rPr>
+        <w:t>ucto global a lo largo de su desarrollo, obtener informes sobre el estado de desarrollo en que se encuentra y reducir el número de errores de adaptación del sistema, lo que se traduce en un aumento de calidad del producto, de la satisfacción del cliente y,</w:t>
       </w:r>
       <w:r>
         <w:rPr>
           <w:sz w:val="24"/>
           <w:szCs w:val="24"/>
-        </w:rPr>
-        <w:t xml:space="preserve"> software, se encuentran no únicamente ejecutables y código fuente, sino </w:t>
-      </w:r>
-      <w:r>
-        <w:rPr>
-          <w:sz w:val="24"/>
-          <w:szCs w:val="24"/>
-        </w:rPr>
-        <w:t>también</w:t>
-      </w:r>
-      <w:r>
-        <w:rPr>
-          <w:sz w:val="24"/>
-          <w:szCs w:val="24"/>
-        </w:rPr>
-        <w:t xml:space="preserve"> los</w:t>
-      </w:r>
-      <w:r>
-        <w:rPr>
-          <w:sz w:val="24"/>
-          <w:szCs w:val="24"/>
-        </w:rPr>
-        <w:t xml:space="preserve"> modelos de datos, modelos de procesos, especificaciones de requisitos, pruebas, etc</w:t>
-      </w:r>
-      <w:r>
-        <w:rPr>
-          <w:sz w:val="24"/>
-          <w:szCs w:val="24"/>
-        </w:rPr>
-        <w:t>.</w:t>
-      </w:r>
-      <w:r>
-        <w:rPr>
-          <w:sz w:val="24"/>
-          <w:szCs w:val="24"/>
-        </w:rPr>
-        <w:t xml:space="preserve">  Asimismo, permite controlar </w:t>
-      </w:r>
-      <w:r>
-        <w:rPr>
-          <w:sz w:val="24"/>
-          <w:szCs w:val="24"/>
-        </w:rPr>
-        <w:t>el sistema</w:t>
-      </w:r>
-      <w:r>
-        <w:rPr>
-          <w:sz w:val="24"/>
-          <w:szCs w:val="24"/>
-        </w:rPr>
-        <w:t xml:space="preserve"> como producto global a lo largo de s</w:t>
-      </w:r>
-      <w:r>
-        <w:rPr>
-          <w:sz w:val="24"/>
-          <w:szCs w:val="24"/>
-        </w:rPr>
-        <w:t xml:space="preserve">u desarrollo, obtener informes sobre el estado </w:t>
-      </w:r>
-      <w:r>
-        <w:rPr>
-          <w:sz w:val="24"/>
-          <w:szCs w:val="24"/>
-        </w:rPr>
-        <w:t>de desarrollo</w:t>
-      </w:r>
-      <w:r>
-        <w:rPr>
-          <w:sz w:val="24"/>
-          <w:szCs w:val="24"/>
-        </w:rPr>
-        <w:t xml:space="preserve"> en que se encuentra y reducir el número de errores de adaptación del sistema, </w:t>
-      </w:r>
-      <w:r>
-        <w:rPr>
-          <w:sz w:val="24"/>
-          <w:szCs w:val="24"/>
-        </w:rPr>
-        <w:t>lo que</w:t>
-      </w:r>
-      <w:r>
-        <w:rPr>
-          <w:sz w:val="24"/>
-          <w:szCs w:val="24"/>
-        </w:rPr>
-        <w:t xml:space="preserve"> se traduce en un aumento de calidad del producto, de la satisfacción del cliente y, </w:t>
-      </w:r>
-      <w:r>
-        <w:rPr>
-          <w:sz w:val="24"/>
-          <w:szCs w:val="24"/>
-        </w:rPr>
-        <w:t>en consecuencia</w:t>
-      </w:r>
-      <w:r>
-        <w:rPr>
-          <w:sz w:val="24"/>
-          <w:szCs w:val="24"/>
-        </w:rPr>
-        <w:t>, de mej</w:t>
-      </w:r>
-      <w:r>
-        <w:rPr>
-          <w:sz w:val="24"/>
-          <w:szCs w:val="24"/>
-        </w:rPr>
-        <w:t>ora de la organizació</w:t>
-      </w:r>
-      <w:r>
-        <w:rPr>
           <w:highlight w:val="white"/>
         </w:rPr>
-        <w:t>n</w:t>
+        <w:t xml:space="preserve"> en consecuencia, de mejora de la organizació</w:t>
+      </w:r>
+      <w:r>
+        <w:rPr>
+          <w:highlight w:val="white"/>
+        </w:rPr>
+        <w:t>n.</w:t>
       </w:r>
     </w:p>
     <w:p>
@@ -1499,7 +1619,8 @@
         <w:ind w:left="360"/>
         <w:jc w:val="both"/>
         <w:rPr>
-          <w:highlight w:val="white"/>
+          <w:sz w:val="24"/>
+          <w:szCs w:val="24"/>
         </w:rPr>
       </w:pPr>
     </w:p>
@@ -1509,7 +1630,8 @@
         <w:ind w:left="360"/>
         <w:jc w:val="both"/>
         <w:rPr>
-          <w:highlight w:val="white"/>
+          <w:sz w:val="24"/>
+          <w:szCs w:val="24"/>
         </w:rPr>
       </w:pPr>
     </w:p>
@@ -1526,8 +1648,8 @@
           <w:szCs w:val="26"/>
         </w:rPr>
       </w:pPr>
-      <w:bookmarkStart w:id="5" w:name="_hlcmtrlxuytf" w:colFirst="0" w:colLast="0"/>
-      <w:bookmarkEnd w:id="5"/>
+      <w:bookmarkStart w:id="6" w:name="_hlcmtrlxuytf" w:colFirst="0" w:colLast="0"/>
+      <w:bookmarkEnd w:id="6"/>
     </w:p>
     <w:p>
       <w:pPr>
@@ -1540,8 +1662,8 @@
           <w:szCs w:val="24"/>
         </w:rPr>
       </w:pPr>
-      <w:bookmarkStart w:id="6" w:name="_7miu6mrw6qge" w:colFirst="0" w:colLast="0"/>
-      <w:bookmarkEnd w:id="6"/>
+      <w:bookmarkStart w:id="7" w:name="_7miu6mrw6qge" w:colFirst="0" w:colLast="0"/>
+      <w:bookmarkEnd w:id="7"/>
       <w:r>
         <w:rPr>
           <w:b/>
@@ -1575,30 +1697,1465 @@
         <w:spacing w:before="240" w:after="240"/>
         <w:ind w:left="360"/>
         <w:jc w:val="both"/>
-      </w:pPr>
-      <w:r>
         <w:rPr>
           <w:sz w:val="24"/>
           <w:szCs w:val="24"/>
         </w:rPr>
-        <w:t xml:space="preserve">Como finalidad este plan de gestión de la configuración debe garantizar que no se realicen cambios no controlados y que todo el equipo participante del desarrollo acceda a la versión adecuada del producto </w:t>
-      </w:r>
+      </w:pPr>
       <w:r>
         <w:rPr>
           <w:sz w:val="24"/>
           <w:szCs w:val="24"/>
         </w:rPr>
-        <w:t>que utiliz</w:t>
-      </w:r>
-      <w:bookmarkStart w:id="7" w:name="_GoBack"/>
-      <w:bookmarkEnd w:id="7"/>
+        <w:t>Como finalidad este plan de gestión de la configuración debe garantizar que no se realicen cambios no controlados y que todo el equipo participante del desarrollo acceda a la vers</w:t>
+      </w:r>
       <w:r>
         <w:rPr>
           <w:sz w:val="24"/>
           <w:szCs w:val="24"/>
         </w:rPr>
-        <w:t xml:space="preserve">a en todo el ciclo de vida del desarrollo de software. Con esto podemos obtener mejor calidad que conlleva a una satisfacción de nuestros clientes y de una mejor a nuestra consultora. </w:t>
-      </w:r>
+        <w:t xml:space="preserve">ión adecuada del producto que utiliza en todo el ciclo de vida del desarrollo de software. Con esto podemos obtener mejor calidad que conlleva a una satisfacción de nuestros clientes y de una mejor a nuestra consultora. </w:t>
+      </w:r>
+    </w:p>
+    <w:p>
+      <w:pPr>
+        <w:pStyle w:val="Ttulo2"/>
+        <w:keepNext w:val="0"/>
+        <w:keepLines w:val="0"/>
+        <w:spacing w:after="80"/>
+      </w:pPr>
+      <w:bookmarkStart w:id="8" w:name="_7nve8nudglar" w:colFirst="0" w:colLast="0"/>
+      <w:bookmarkEnd w:id="8"/>
+      <w:proofErr w:type="gramStart"/>
+      <w:r>
+        <w:rPr>
+          <w:b/>
+          <w:sz w:val="28"/>
+          <w:szCs w:val="28"/>
+        </w:rPr>
+        <w:t>1.2</w:t>
+      </w:r>
+      <w:r>
+        <w:rPr>
+          <w:sz w:val="14"/>
+          <w:szCs w:val="14"/>
+        </w:rPr>
+        <w:t xml:space="preserve">  </w:t>
+      </w:r>
+      <w:r>
+        <w:rPr>
+          <w:b/>
+          <w:sz w:val="28"/>
+          <w:szCs w:val="28"/>
+        </w:rPr>
+        <w:t>Roles</w:t>
+      </w:r>
+      <w:proofErr w:type="gramEnd"/>
+      <w:r>
+        <w:rPr>
+          <w:b/>
+          <w:sz w:val="28"/>
+          <w:szCs w:val="28"/>
+        </w:rPr>
+        <w:t xml:space="preserve">, </w:t>
+      </w:r>
+      <w:r>
+        <w:rPr>
+          <w:b/>
+        </w:rPr>
+        <w:t>Responsabilidades y</w:t>
+      </w:r>
+      <w:r>
+        <w:rPr>
+          <w:b/>
+          <w:sz w:val="28"/>
+          <w:szCs w:val="28"/>
+        </w:rPr>
+        <w:t xml:space="preserve"> Can</w:t>
+      </w:r>
+      <w:r>
+        <w:rPr>
+          <w:b/>
+          <w:sz w:val="28"/>
+          <w:szCs w:val="28"/>
+        </w:rPr>
+        <w:t>tidad</w:t>
+      </w:r>
+    </w:p>
+    <w:p>
+      <w:pPr>
+        <w:spacing w:before="240" w:after="240"/>
+        <w:ind w:left="360"/>
+        <w:jc w:val="both"/>
+        <w:rPr>
+          <w:sz w:val="24"/>
+          <w:szCs w:val="24"/>
+        </w:rPr>
+      </w:pPr>
+      <w:r>
+        <w:rPr>
+          <w:sz w:val="24"/>
+          <w:szCs w:val="24"/>
+        </w:rPr>
+        <w:t>A continuación, se presenta en la Tabla 1 los roles y sus responsabilidades correspondientes.</w:t>
+      </w:r>
+    </w:p>
+    <w:p>
+      <w:pPr>
+        <w:spacing w:before="240" w:after="240"/>
+      </w:pPr>
+    </w:p>
+    <w:tbl>
+      <w:tblPr>
+        <w:tblStyle w:val="a0"/>
+        <w:tblW w:w="8490" w:type="dxa"/>
+        <w:tblInd w:w="0" w:type="dxa"/>
+        <w:tblBorders>
+          <w:top w:val="nil"/>
+          <w:left w:val="nil"/>
+          <w:bottom w:val="nil"/>
+          <w:right w:val="nil"/>
+          <w:insideH w:val="nil"/>
+          <w:insideV w:val="nil"/>
+        </w:tblBorders>
+        <w:tblLayout w:type="fixed"/>
+        <w:tblLook w:val="0600" w:firstRow="0" w:lastRow="0" w:firstColumn="0" w:lastColumn="0" w:noHBand="1" w:noVBand="1"/>
+      </w:tblPr>
+      <w:tblGrid>
+        <w:gridCol w:w="1995"/>
+        <w:gridCol w:w="4740"/>
+        <w:gridCol w:w="1755"/>
+      </w:tblGrid>
+      <w:tr>
+        <w:trPr>
+          <w:trHeight w:val="500"/>
+        </w:trPr>
+        <w:tc>
+          <w:tcPr>
+            <w:tcW w:w="1995" w:type="dxa"/>
+            <w:tcBorders>
+              <w:top w:val="single" w:sz="8" w:space="0" w:color="A8CBEE"/>
+              <w:left w:val="single" w:sz="8" w:space="0" w:color="A8CBEE"/>
+              <w:bottom w:val="single" w:sz="12" w:space="0" w:color="7EB1E6"/>
+              <w:right w:val="single" w:sz="8" w:space="0" w:color="A8CBEE"/>
+            </w:tcBorders>
+            <w:shd w:val="clear" w:color="auto" w:fill="9FC5E8"/>
+            <w:tcMar>
+              <w:top w:w="100" w:type="dxa"/>
+              <w:left w:w="100" w:type="dxa"/>
+              <w:bottom w:w="100" w:type="dxa"/>
+              <w:right w:w="100" w:type="dxa"/>
+            </w:tcMar>
+          </w:tcPr>
+          <w:p>
+            <w:pPr>
+              <w:spacing w:before="240"/>
+              <w:jc w:val="center"/>
+              <w:rPr>
+                <w:b/>
+                <w:sz w:val="24"/>
+                <w:szCs w:val="24"/>
+              </w:rPr>
+            </w:pPr>
+            <w:r>
+              <w:rPr>
+                <w:b/>
+                <w:sz w:val="24"/>
+                <w:szCs w:val="24"/>
+              </w:rPr>
+              <w:t>Roles</w:t>
+            </w:r>
+          </w:p>
+        </w:tc>
+        <w:tc>
+          <w:tcPr>
+            <w:tcW w:w="4740" w:type="dxa"/>
+            <w:tcBorders>
+              <w:top w:val="single" w:sz="8" w:space="0" w:color="A8CBEE"/>
+              <w:left w:val="nil"/>
+              <w:bottom w:val="single" w:sz="12" w:space="0" w:color="7EB1E6"/>
+              <w:right w:val="single" w:sz="8" w:space="0" w:color="A8CBEE"/>
+            </w:tcBorders>
+            <w:shd w:val="clear" w:color="auto" w:fill="9FC5E8"/>
+            <w:tcMar>
+              <w:top w:w="100" w:type="dxa"/>
+              <w:left w:w="100" w:type="dxa"/>
+              <w:bottom w:w="100" w:type="dxa"/>
+              <w:right w:w="100" w:type="dxa"/>
+            </w:tcMar>
+          </w:tcPr>
+          <w:p>
+            <w:pPr>
+              <w:spacing w:before="240"/>
+              <w:jc w:val="center"/>
+              <w:rPr>
+                <w:b/>
+                <w:sz w:val="24"/>
+                <w:szCs w:val="24"/>
+              </w:rPr>
+            </w:pPr>
+            <w:r>
+              <w:rPr>
+                <w:b/>
+                <w:sz w:val="24"/>
+                <w:szCs w:val="24"/>
+              </w:rPr>
+              <w:t>Responsabilidad</w:t>
+            </w:r>
+          </w:p>
+        </w:tc>
+        <w:tc>
+          <w:tcPr>
+            <w:tcW w:w="1755" w:type="dxa"/>
+            <w:tcBorders>
+              <w:top w:val="single" w:sz="8" w:space="0" w:color="A8CBEE"/>
+              <w:left w:val="nil"/>
+              <w:bottom w:val="single" w:sz="12" w:space="0" w:color="7EB1E6"/>
+              <w:right w:val="single" w:sz="8" w:space="0" w:color="A8CBEE"/>
+            </w:tcBorders>
+            <w:shd w:val="clear" w:color="auto" w:fill="9FC5E8"/>
+            <w:tcMar>
+              <w:top w:w="100" w:type="dxa"/>
+              <w:left w:w="100" w:type="dxa"/>
+              <w:bottom w:w="100" w:type="dxa"/>
+              <w:right w:w="100" w:type="dxa"/>
+            </w:tcMar>
+          </w:tcPr>
+          <w:p>
+            <w:pPr>
+              <w:spacing w:before="240"/>
+              <w:jc w:val="center"/>
+              <w:rPr>
+                <w:b/>
+                <w:sz w:val="24"/>
+                <w:szCs w:val="24"/>
+              </w:rPr>
+            </w:pPr>
+            <w:r>
+              <w:rPr>
+                <w:b/>
+                <w:sz w:val="24"/>
+                <w:szCs w:val="24"/>
+              </w:rPr>
+              <w:t>Cantidad</w:t>
+            </w:r>
+          </w:p>
+        </w:tc>
+      </w:tr>
+      <w:tr>
+        <w:trPr>
+          <w:trHeight w:val="2120"/>
+        </w:trPr>
+        <w:tc>
+          <w:tcPr>
+            <w:tcW w:w="1995" w:type="dxa"/>
+            <w:tcBorders>
+              <w:top w:val="nil"/>
+              <w:left w:val="single" w:sz="8" w:space="0" w:color="A8CBEE"/>
+              <w:bottom w:val="single" w:sz="8" w:space="0" w:color="A8CBEE"/>
+              <w:right w:val="single" w:sz="8" w:space="0" w:color="A8CBEE"/>
+            </w:tcBorders>
+            <w:tcMar>
+              <w:top w:w="100" w:type="dxa"/>
+              <w:left w:w="100" w:type="dxa"/>
+              <w:bottom w:w="100" w:type="dxa"/>
+              <w:right w:w="100" w:type="dxa"/>
+            </w:tcMar>
+          </w:tcPr>
+          <w:p>
+            <w:pPr>
+              <w:spacing w:before="240"/>
+              <w:jc w:val="center"/>
+              <w:rPr>
+                <w:b/>
+                <w:sz w:val="24"/>
+                <w:szCs w:val="24"/>
+              </w:rPr>
+            </w:pPr>
+            <w:r>
+              <w:rPr>
+                <w:b/>
+                <w:sz w:val="24"/>
+                <w:szCs w:val="24"/>
+              </w:rPr>
+              <w:t>Gerente general</w:t>
+            </w:r>
+          </w:p>
+        </w:tc>
+        <w:tc>
+          <w:tcPr>
+            <w:tcW w:w="4740" w:type="dxa"/>
+            <w:tcBorders>
+              <w:top w:val="nil"/>
+              <w:left w:val="nil"/>
+              <w:bottom w:val="single" w:sz="8" w:space="0" w:color="A8CBEE"/>
+              <w:right w:val="single" w:sz="8" w:space="0" w:color="A8CBEE"/>
+            </w:tcBorders>
+            <w:tcMar>
+              <w:top w:w="100" w:type="dxa"/>
+              <w:left w:w="100" w:type="dxa"/>
+              <w:bottom w:w="100" w:type="dxa"/>
+              <w:right w:w="100" w:type="dxa"/>
+            </w:tcMar>
+          </w:tcPr>
+          <w:p>
+            <w:pPr>
+              <w:spacing w:before="240" w:after="240"/>
+              <w:jc w:val="both"/>
+              <w:rPr>
+                <w:sz w:val="20"/>
+                <w:szCs w:val="20"/>
+                <w:highlight w:val="white"/>
+              </w:rPr>
+            </w:pPr>
+            <w:r>
+              <w:rPr>
+                <w:sz w:val="20"/>
+                <w:szCs w:val="20"/>
+                <w:highlight w:val="white"/>
+              </w:rPr>
+              <w:t>Supervisar el funcionamiento de la Gestión de la Configuración.</w:t>
+            </w:r>
+          </w:p>
+          <w:p>
+            <w:pPr>
+              <w:spacing w:before="240"/>
+              <w:ind w:left="360"/>
+              <w:jc w:val="both"/>
+              <w:rPr>
+                <w:sz w:val="24"/>
+                <w:szCs w:val="24"/>
+              </w:rPr>
+            </w:pPr>
+          </w:p>
+        </w:tc>
+        <w:tc>
+          <w:tcPr>
+            <w:tcW w:w="1755" w:type="dxa"/>
+            <w:tcBorders>
+              <w:top w:val="nil"/>
+              <w:left w:val="nil"/>
+              <w:bottom w:val="single" w:sz="8" w:space="0" w:color="A8CBEE"/>
+              <w:right w:val="single" w:sz="8" w:space="0" w:color="A8CBEE"/>
+            </w:tcBorders>
+            <w:tcMar>
+              <w:top w:w="100" w:type="dxa"/>
+              <w:left w:w="100" w:type="dxa"/>
+              <w:bottom w:w="100" w:type="dxa"/>
+              <w:right w:w="100" w:type="dxa"/>
+            </w:tcMar>
+          </w:tcPr>
+          <w:p>
+            <w:pPr>
+              <w:spacing w:before="240"/>
+              <w:jc w:val="center"/>
+              <w:rPr>
+                <w:sz w:val="24"/>
+                <w:szCs w:val="24"/>
+              </w:rPr>
+            </w:pPr>
+            <w:r>
+              <w:rPr>
+                <w:sz w:val="24"/>
+                <w:szCs w:val="24"/>
+              </w:rPr>
+              <w:t>1</w:t>
+            </w:r>
+          </w:p>
+        </w:tc>
+      </w:tr>
+      <w:tr>
+        <w:trPr>
+          <w:trHeight w:val="2120"/>
+        </w:trPr>
+        <w:tc>
+          <w:tcPr>
+            <w:tcW w:w="1995" w:type="dxa"/>
+            <w:tcBorders>
+              <w:top w:val="nil"/>
+              <w:left w:val="single" w:sz="8" w:space="0" w:color="A8CBEE"/>
+              <w:bottom w:val="single" w:sz="8" w:space="0" w:color="A8CBEE"/>
+              <w:right w:val="single" w:sz="8" w:space="0" w:color="A8CBEE"/>
+            </w:tcBorders>
+            <w:tcMar>
+              <w:top w:w="100" w:type="dxa"/>
+              <w:left w:w="100" w:type="dxa"/>
+              <w:bottom w:w="100" w:type="dxa"/>
+              <w:right w:w="100" w:type="dxa"/>
+            </w:tcMar>
+          </w:tcPr>
+          <w:p>
+            <w:pPr>
+              <w:spacing w:before="240"/>
+              <w:jc w:val="center"/>
+              <w:rPr>
+                <w:b/>
+                <w:sz w:val="24"/>
+                <w:szCs w:val="24"/>
+              </w:rPr>
+            </w:pPr>
+            <w:r>
+              <w:rPr>
+                <w:b/>
+                <w:sz w:val="24"/>
+                <w:szCs w:val="24"/>
+              </w:rPr>
+              <w:t>Gestor de la configuración</w:t>
+            </w:r>
+          </w:p>
+        </w:tc>
+        <w:tc>
+          <w:tcPr>
+            <w:tcW w:w="4740" w:type="dxa"/>
+            <w:tcBorders>
+              <w:top w:val="nil"/>
+              <w:left w:val="nil"/>
+              <w:bottom w:val="single" w:sz="8" w:space="0" w:color="A8CBEE"/>
+              <w:right w:val="single" w:sz="8" w:space="0" w:color="A8CBEE"/>
+            </w:tcBorders>
+            <w:tcMar>
+              <w:top w:w="100" w:type="dxa"/>
+              <w:left w:w="100" w:type="dxa"/>
+              <w:bottom w:w="100" w:type="dxa"/>
+              <w:right w:w="100" w:type="dxa"/>
+            </w:tcMar>
+          </w:tcPr>
+          <w:p>
+            <w:pPr>
+              <w:numPr>
+                <w:ilvl w:val="0"/>
+                <w:numId w:val="1"/>
+              </w:numPr>
+              <w:spacing w:before="240"/>
+              <w:jc w:val="both"/>
+              <w:rPr>
+                <w:sz w:val="20"/>
+                <w:szCs w:val="20"/>
+                <w:highlight w:val="white"/>
+              </w:rPr>
+            </w:pPr>
+            <w:r>
+              <w:rPr>
+                <w:sz w:val="20"/>
+                <w:szCs w:val="20"/>
+                <w:highlight w:val="white"/>
+              </w:rPr>
+              <w:t>Documentar (crear y actualizar) el plan de SCM junto con el gerente de proyecto.</w:t>
+            </w:r>
+          </w:p>
+          <w:p>
+            <w:pPr>
+              <w:numPr>
+                <w:ilvl w:val="0"/>
+                <w:numId w:val="1"/>
+              </w:numPr>
+              <w:jc w:val="both"/>
+              <w:rPr>
+                <w:sz w:val="20"/>
+                <w:szCs w:val="20"/>
+                <w:highlight w:val="white"/>
+              </w:rPr>
+            </w:pPr>
+            <w:r>
+              <w:rPr>
+                <w:sz w:val="20"/>
+                <w:szCs w:val="20"/>
+                <w:highlight w:val="white"/>
+              </w:rPr>
+              <w:t>Informar sobre el plan de SCM, creación y cambios al equipo del proyecto.</w:t>
+            </w:r>
+          </w:p>
+          <w:p>
+            <w:pPr>
+              <w:numPr>
+                <w:ilvl w:val="0"/>
+                <w:numId w:val="1"/>
+              </w:numPr>
+              <w:jc w:val="both"/>
+              <w:rPr>
+                <w:sz w:val="20"/>
+                <w:szCs w:val="20"/>
+                <w:highlight w:val="white"/>
+              </w:rPr>
+            </w:pPr>
+            <w:r>
+              <w:rPr>
+                <w:sz w:val="20"/>
+                <w:szCs w:val="20"/>
+                <w:highlight w:val="white"/>
+              </w:rPr>
+              <w:t>Se encarga de gestionar la infraestructura global de la gestión de la configuración y el entorno del equipo de desarrollo de los productos.</w:t>
+            </w:r>
+          </w:p>
+          <w:p>
+            <w:pPr>
+              <w:numPr>
+                <w:ilvl w:val="0"/>
+                <w:numId w:val="1"/>
+              </w:numPr>
+              <w:jc w:val="both"/>
+              <w:rPr>
+                <w:sz w:val="20"/>
+                <w:szCs w:val="20"/>
+                <w:highlight w:val="white"/>
+              </w:rPr>
+            </w:pPr>
+            <w:r>
+              <w:rPr>
+                <w:sz w:val="20"/>
+                <w:szCs w:val="20"/>
+                <w:highlight w:val="white"/>
+              </w:rPr>
+              <w:t>Monitorear y reportar los cambios no autor</w:t>
+            </w:r>
+            <w:r>
+              <w:rPr>
+                <w:sz w:val="20"/>
+                <w:szCs w:val="20"/>
+                <w:highlight w:val="white"/>
+              </w:rPr>
+              <w:t>izados sobre los elementos de configuración.</w:t>
+            </w:r>
+          </w:p>
+          <w:p>
+            <w:pPr>
+              <w:numPr>
+                <w:ilvl w:val="0"/>
+                <w:numId w:val="1"/>
+              </w:numPr>
+              <w:spacing w:after="240"/>
+              <w:jc w:val="both"/>
+              <w:rPr>
+                <w:sz w:val="20"/>
+                <w:szCs w:val="20"/>
+                <w:highlight w:val="white"/>
+              </w:rPr>
+            </w:pPr>
+            <w:r>
+              <w:rPr>
+                <w:sz w:val="20"/>
+                <w:szCs w:val="20"/>
+                <w:highlight w:val="white"/>
+              </w:rPr>
+              <w:t>Promover el uso efectivo de la base de datos de configuración dentro de la organización.</w:t>
+            </w:r>
+          </w:p>
+        </w:tc>
+        <w:tc>
+          <w:tcPr>
+            <w:tcW w:w="1755" w:type="dxa"/>
+            <w:tcBorders>
+              <w:top w:val="nil"/>
+              <w:left w:val="nil"/>
+              <w:bottom w:val="single" w:sz="8" w:space="0" w:color="A8CBEE"/>
+              <w:right w:val="single" w:sz="8" w:space="0" w:color="A8CBEE"/>
+            </w:tcBorders>
+            <w:tcMar>
+              <w:top w:w="100" w:type="dxa"/>
+              <w:left w:w="100" w:type="dxa"/>
+              <w:bottom w:w="100" w:type="dxa"/>
+              <w:right w:w="100" w:type="dxa"/>
+            </w:tcMar>
+          </w:tcPr>
+          <w:p>
+            <w:pPr>
+              <w:spacing w:before="240"/>
+              <w:jc w:val="center"/>
+              <w:rPr>
+                <w:sz w:val="24"/>
+                <w:szCs w:val="24"/>
+              </w:rPr>
+            </w:pPr>
+            <w:r>
+              <w:rPr>
+                <w:sz w:val="24"/>
+                <w:szCs w:val="24"/>
+              </w:rPr>
+              <w:t>2</w:t>
+            </w:r>
+          </w:p>
+        </w:tc>
+      </w:tr>
+      <w:tr>
+        <w:trPr>
+          <w:trHeight w:val="2120"/>
+        </w:trPr>
+        <w:tc>
+          <w:tcPr>
+            <w:tcW w:w="1995" w:type="dxa"/>
+            <w:tcBorders>
+              <w:top w:val="nil"/>
+              <w:left w:val="single" w:sz="8" w:space="0" w:color="A8CBEE"/>
+              <w:bottom w:val="single" w:sz="8" w:space="0" w:color="A8CBEE"/>
+              <w:right w:val="single" w:sz="8" w:space="0" w:color="A8CBEE"/>
+            </w:tcBorders>
+            <w:tcMar>
+              <w:top w:w="100" w:type="dxa"/>
+              <w:left w:w="100" w:type="dxa"/>
+              <w:bottom w:w="100" w:type="dxa"/>
+              <w:right w:w="100" w:type="dxa"/>
+            </w:tcMar>
+          </w:tcPr>
+          <w:p>
+            <w:pPr>
+              <w:spacing w:before="240"/>
+              <w:jc w:val="center"/>
+              <w:rPr>
+                <w:b/>
+                <w:sz w:val="24"/>
+                <w:szCs w:val="24"/>
+              </w:rPr>
+            </w:pPr>
+            <w:r>
+              <w:rPr>
+                <w:b/>
+                <w:sz w:val="24"/>
+                <w:szCs w:val="24"/>
+              </w:rPr>
+              <w:lastRenderedPageBreak/>
+              <w:t>Bibliotecario</w:t>
+            </w:r>
+          </w:p>
+        </w:tc>
+        <w:tc>
+          <w:tcPr>
+            <w:tcW w:w="4740" w:type="dxa"/>
+            <w:tcBorders>
+              <w:top w:val="nil"/>
+              <w:left w:val="nil"/>
+              <w:bottom w:val="single" w:sz="8" w:space="0" w:color="A8CBEE"/>
+              <w:right w:val="single" w:sz="8" w:space="0" w:color="A8CBEE"/>
+            </w:tcBorders>
+            <w:tcMar>
+              <w:top w:w="100" w:type="dxa"/>
+              <w:left w:w="100" w:type="dxa"/>
+              <w:bottom w:w="100" w:type="dxa"/>
+              <w:right w:w="100" w:type="dxa"/>
+            </w:tcMar>
+          </w:tcPr>
+          <w:p>
+            <w:pPr>
+              <w:numPr>
+                <w:ilvl w:val="0"/>
+                <w:numId w:val="2"/>
+              </w:numPr>
+              <w:spacing w:before="240"/>
+              <w:jc w:val="both"/>
+              <w:rPr>
+                <w:sz w:val="20"/>
+                <w:szCs w:val="20"/>
+                <w:highlight w:val="white"/>
+              </w:rPr>
+            </w:pPr>
+            <w:r>
+              <w:rPr>
+                <w:sz w:val="20"/>
+                <w:szCs w:val="20"/>
+                <w:highlight w:val="white"/>
+              </w:rPr>
+              <w:t>Mantiene los documentos y código controlado.</w:t>
+            </w:r>
+          </w:p>
+          <w:p>
+            <w:pPr>
+              <w:numPr>
+                <w:ilvl w:val="0"/>
+                <w:numId w:val="2"/>
+              </w:numPr>
+              <w:jc w:val="both"/>
+              <w:rPr>
+                <w:sz w:val="20"/>
+                <w:szCs w:val="20"/>
+                <w:highlight w:val="white"/>
+              </w:rPr>
+            </w:pPr>
+            <w:r>
+              <w:rPr>
+                <w:sz w:val="20"/>
+                <w:szCs w:val="20"/>
+                <w:highlight w:val="white"/>
+              </w:rPr>
+              <w:t>Diseñar y establecer la biblioteca del software para cada proyecto de desarrollo durante la etapa de planificación</w:t>
+            </w:r>
+          </w:p>
+          <w:p>
+            <w:pPr>
+              <w:numPr>
+                <w:ilvl w:val="0"/>
+                <w:numId w:val="2"/>
+              </w:numPr>
+              <w:jc w:val="both"/>
+              <w:rPr>
+                <w:sz w:val="20"/>
+                <w:szCs w:val="20"/>
+                <w:highlight w:val="white"/>
+              </w:rPr>
+            </w:pPr>
+            <w:r>
+              <w:rPr>
+                <w:sz w:val="20"/>
+                <w:szCs w:val="20"/>
+                <w:highlight w:val="white"/>
+              </w:rPr>
+              <w:t>Establecer y mantener el software y la documentación de cada proyecto de acuerdo con un proceso documentado</w:t>
+            </w:r>
+          </w:p>
+          <w:p>
+            <w:pPr>
+              <w:numPr>
+                <w:ilvl w:val="0"/>
+                <w:numId w:val="2"/>
+              </w:numPr>
+              <w:jc w:val="both"/>
+              <w:rPr>
+                <w:sz w:val="20"/>
+                <w:szCs w:val="20"/>
+                <w:highlight w:val="white"/>
+              </w:rPr>
+            </w:pPr>
+            <w:r>
+              <w:rPr>
+                <w:sz w:val="20"/>
+                <w:szCs w:val="20"/>
+                <w:highlight w:val="white"/>
+              </w:rPr>
+              <w:t>Proveer a los desarrolladores las</w:t>
+            </w:r>
+            <w:r>
+              <w:rPr>
+                <w:sz w:val="20"/>
+                <w:szCs w:val="20"/>
+                <w:highlight w:val="white"/>
+              </w:rPr>
+              <w:t xml:space="preserve"> copias de las líneas base requeridas para sus diferentes tareas</w:t>
+            </w:r>
+          </w:p>
+          <w:p>
+            <w:pPr>
+              <w:numPr>
+                <w:ilvl w:val="0"/>
+                <w:numId w:val="2"/>
+              </w:numPr>
+              <w:jc w:val="both"/>
+              <w:rPr>
+                <w:sz w:val="20"/>
+                <w:szCs w:val="20"/>
+                <w:highlight w:val="white"/>
+              </w:rPr>
+            </w:pPr>
+            <w:r>
+              <w:rPr>
+                <w:sz w:val="20"/>
+                <w:szCs w:val="20"/>
+                <w:highlight w:val="white"/>
+              </w:rPr>
+              <w:t>Entregar la copia original para implementación de los cambios aprobados por el CCB</w:t>
+            </w:r>
+          </w:p>
+          <w:p>
+            <w:pPr>
+              <w:numPr>
+                <w:ilvl w:val="0"/>
+                <w:numId w:val="2"/>
+              </w:numPr>
+              <w:jc w:val="both"/>
+              <w:rPr>
+                <w:sz w:val="20"/>
+                <w:szCs w:val="20"/>
+                <w:highlight w:val="white"/>
+              </w:rPr>
+            </w:pPr>
+            <w:r>
+              <w:rPr>
+                <w:sz w:val="20"/>
+                <w:szCs w:val="20"/>
+                <w:highlight w:val="white"/>
+              </w:rPr>
+              <w:t>Mantener y distribuir un índice con el contenido de cada biblioteca</w:t>
+            </w:r>
+          </w:p>
+          <w:p>
+            <w:pPr>
+              <w:numPr>
+                <w:ilvl w:val="0"/>
+                <w:numId w:val="2"/>
+              </w:numPr>
+              <w:jc w:val="both"/>
+              <w:rPr>
+                <w:sz w:val="20"/>
+                <w:szCs w:val="20"/>
+                <w:highlight w:val="white"/>
+              </w:rPr>
+            </w:pPr>
+            <w:r>
+              <w:rPr>
+                <w:sz w:val="20"/>
+                <w:szCs w:val="20"/>
+                <w:highlight w:val="white"/>
+              </w:rPr>
+              <w:t>Informar a los desarrolladores sobre los</w:t>
+            </w:r>
+            <w:r>
+              <w:rPr>
+                <w:sz w:val="20"/>
+                <w:szCs w:val="20"/>
+                <w:highlight w:val="white"/>
+              </w:rPr>
+              <w:t xml:space="preserve"> cambios a los ítems</w:t>
+            </w:r>
+          </w:p>
+          <w:p>
+            <w:pPr>
+              <w:numPr>
+                <w:ilvl w:val="0"/>
+                <w:numId w:val="2"/>
+              </w:numPr>
+              <w:jc w:val="both"/>
+              <w:rPr>
+                <w:sz w:val="20"/>
+                <w:szCs w:val="20"/>
+                <w:highlight w:val="white"/>
+              </w:rPr>
+            </w:pPr>
+            <w:r>
+              <w:rPr>
+                <w:sz w:val="20"/>
+                <w:szCs w:val="20"/>
+                <w:highlight w:val="white"/>
+              </w:rPr>
+              <w:t>Apoyar la elaboración de informe sobre el estado de la configuración</w:t>
+            </w:r>
+          </w:p>
+          <w:p>
+            <w:pPr>
+              <w:numPr>
+                <w:ilvl w:val="0"/>
+                <w:numId w:val="2"/>
+              </w:numPr>
+              <w:jc w:val="both"/>
+              <w:rPr>
+                <w:sz w:val="20"/>
+                <w:szCs w:val="20"/>
+                <w:highlight w:val="white"/>
+              </w:rPr>
+            </w:pPr>
+            <w:r>
+              <w:rPr>
+                <w:sz w:val="20"/>
+                <w:szCs w:val="20"/>
+                <w:highlight w:val="white"/>
+              </w:rPr>
+              <w:t>Registrar y mantener copias de las antiguas versiones</w:t>
+            </w:r>
+          </w:p>
+          <w:p>
+            <w:pPr>
+              <w:numPr>
+                <w:ilvl w:val="0"/>
+                <w:numId w:val="2"/>
+              </w:numPr>
+              <w:spacing w:after="240"/>
+              <w:jc w:val="both"/>
+              <w:rPr>
+                <w:sz w:val="20"/>
+                <w:szCs w:val="20"/>
+                <w:highlight w:val="white"/>
+              </w:rPr>
+            </w:pPr>
+            <w:r>
+              <w:rPr>
+                <w:sz w:val="20"/>
+                <w:szCs w:val="20"/>
+                <w:highlight w:val="white"/>
+              </w:rPr>
+              <w:t>Además, trabaja en conjunto con el gestor de la configuración.</w:t>
+            </w:r>
+          </w:p>
+          <w:p>
+            <w:pPr>
+              <w:spacing w:before="240" w:after="240"/>
+              <w:rPr>
+                <w:sz w:val="20"/>
+                <w:szCs w:val="20"/>
+                <w:highlight w:val="white"/>
+              </w:rPr>
+            </w:pPr>
+          </w:p>
+        </w:tc>
+        <w:tc>
+          <w:tcPr>
+            <w:tcW w:w="1755" w:type="dxa"/>
+            <w:tcBorders>
+              <w:top w:val="nil"/>
+              <w:left w:val="nil"/>
+              <w:bottom w:val="single" w:sz="8" w:space="0" w:color="A8CBEE"/>
+              <w:right w:val="single" w:sz="8" w:space="0" w:color="A8CBEE"/>
+            </w:tcBorders>
+            <w:tcMar>
+              <w:top w:w="100" w:type="dxa"/>
+              <w:left w:w="100" w:type="dxa"/>
+              <w:bottom w:w="100" w:type="dxa"/>
+              <w:right w:w="100" w:type="dxa"/>
+            </w:tcMar>
+          </w:tcPr>
+          <w:p>
+            <w:pPr>
+              <w:spacing w:before="240"/>
+              <w:jc w:val="center"/>
+              <w:rPr>
+                <w:sz w:val="24"/>
+                <w:szCs w:val="24"/>
+              </w:rPr>
+            </w:pPr>
+            <w:r>
+              <w:rPr>
+                <w:sz w:val="24"/>
+                <w:szCs w:val="24"/>
+              </w:rPr>
+              <w:t>2</w:t>
+            </w:r>
+          </w:p>
+        </w:tc>
+      </w:tr>
+      <w:tr>
+        <w:trPr>
+          <w:trHeight w:val="2120"/>
+        </w:trPr>
+        <w:tc>
+          <w:tcPr>
+            <w:tcW w:w="1995" w:type="dxa"/>
+            <w:tcBorders>
+              <w:top w:val="nil"/>
+              <w:left w:val="single" w:sz="8" w:space="0" w:color="A8CBEE"/>
+              <w:bottom w:val="single" w:sz="8" w:space="0" w:color="A8CBEE"/>
+              <w:right w:val="single" w:sz="8" w:space="0" w:color="A8CBEE"/>
+            </w:tcBorders>
+            <w:tcMar>
+              <w:top w:w="100" w:type="dxa"/>
+              <w:left w:w="100" w:type="dxa"/>
+              <w:bottom w:w="100" w:type="dxa"/>
+              <w:right w:w="100" w:type="dxa"/>
+            </w:tcMar>
+          </w:tcPr>
+          <w:p>
+            <w:pPr>
+              <w:spacing w:before="240"/>
+              <w:jc w:val="center"/>
+              <w:rPr>
+                <w:b/>
+                <w:sz w:val="24"/>
+                <w:szCs w:val="24"/>
+              </w:rPr>
+            </w:pPr>
+            <w:r>
+              <w:rPr>
+                <w:b/>
+                <w:sz w:val="24"/>
+                <w:szCs w:val="24"/>
+              </w:rPr>
+              <w:t>Comité de control de cambios</w:t>
+            </w:r>
+          </w:p>
+        </w:tc>
+        <w:tc>
+          <w:tcPr>
+            <w:tcW w:w="4740" w:type="dxa"/>
+            <w:tcBorders>
+              <w:top w:val="nil"/>
+              <w:left w:val="nil"/>
+              <w:bottom w:val="single" w:sz="8" w:space="0" w:color="A8CBEE"/>
+              <w:right w:val="single" w:sz="8" w:space="0" w:color="A8CBEE"/>
+            </w:tcBorders>
+            <w:tcMar>
+              <w:top w:w="100" w:type="dxa"/>
+              <w:left w:w="100" w:type="dxa"/>
+              <w:bottom w:w="100" w:type="dxa"/>
+              <w:right w:w="100" w:type="dxa"/>
+            </w:tcMar>
+          </w:tcPr>
+          <w:p>
+            <w:pPr>
+              <w:numPr>
+                <w:ilvl w:val="0"/>
+                <w:numId w:val="5"/>
+              </w:numPr>
+              <w:spacing w:before="240"/>
+              <w:jc w:val="both"/>
+              <w:rPr>
+                <w:sz w:val="20"/>
+                <w:szCs w:val="20"/>
+                <w:highlight w:val="white"/>
+              </w:rPr>
+            </w:pPr>
+            <w:r>
+              <w:rPr>
+                <w:sz w:val="20"/>
+                <w:szCs w:val="20"/>
+                <w:highlight w:val="white"/>
+              </w:rPr>
+              <w:t>Evaluación de registro de eventos.</w:t>
+            </w:r>
+          </w:p>
+          <w:p>
+            <w:pPr>
+              <w:numPr>
+                <w:ilvl w:val="0"/>
+                <w:numId w:val="5"/>
+              </w:numPr>
+              <w:jc w:val="both"/>
+              <w:rPr>
+                <w:sz w:val="20"/>
+                <w:szCs w:val="20"/>
+                <w:highlight w:val="white"/>
+              </w:rPr>
+            </w:pPr>
+            <w:r>
+              <w:rPr>
+                <w:sz w:val="20"/>
+                <w:szCs w:val="20"/>
+                <w:highlight w:val="white"/>
+              </w:rPr>
+              <w:t>Gestión de solicitudes de cambios relevantes</w:t>
+            </w:r>
+          </w:p>
+          <w:p>
+            <w:pPr>
+              <w:numPr>
+                <w:ilvl w:val="0"/>
+                <w:numId w:val="5"/>
+              </w:numPr>
+              <w:jc w:val="both"/>
+              <w:rPr>
+                <w:sz w:val="20"/>
+                <w:szCs w:val="20"/>
+                <w:highlight w:val="white"/>
+              </w:rPr>
+            </w:pPr>
+            <w:r>
+              <w:rPr>
+                <w:sz w:val="20"/>
+                <w:szCs w:val="20"/>
+                <w:highlight w:val="white"/>
+              </w:rPr>
+              <w:t>Seguimiento de registro de eventos y solicitudes de cambios a través de sus respectivos ciclos de vida.</w:t>
+            </w:r>
+          </w:p>
+          <w:p>
+            <w:pPr>
+              <w:numPr>
+                <w:ilvl w:val="0"/>
+                <w:numId w:val="5"/>
+              </w:numPr>
+              <w:jc w:val="both"/>
+              <w:rPr>
+                <w:sz w:val="20"/>
+                <w:szCs w:val="20"/>
+                <w:highlight w:val="white"/>
+              </w:rPr>
+            </w:pPr>
+            <w:r>
+              <w:rPr>
+                <w:sz w:val="20"/>
+                <w:szCs w:val="20"/>
+                <w:highlight w:val="white"/>
+              </w:rPr>
+              <w:t xml:space="preserve">Proveer apoyo a la persona que registró el </w:t>
+            </w:r>
+            <w:r>
+              <w:rPr>
+                <w:sz w:val="20"/>
+                <w:szCs w:val="20"/>
+                <w:highlight w:val="white"/>
+              </w:rPr>
+              <w:t>evento.</w:t>
+            </w:r>
+          </w:p>
+          <w:p>
+            <w:pPr>
+              <w:numPr>
+                <w:ilvl w:val="0"/>
+                <w:numId w:val="5"/>
+              </w:numPr>
+              <w:jc w:val="both"/>
+              <w:rPr>
+                <w:sz w:val="20"/>
+                <w:szCs w:val="20"/>
+                <w:highlight w:val="white"/>
+              </w:rPr>
+            </w:pPr>
+            <w:r>
+              <w:rPr>
+                <w:sz w:val="20"/>
+                <w:szCs w:val="20"/>
+                <w:highlight w:val="white"/>
+              </w:rPr>
+              <w:t>Coordinar con otros Comité de Control de Cambios.</w:t>
+            </w:r>
+          </w:p>
+          <w:p>
+            <w:pPr>
+              <w:numPr>
+                <w:ilvl w:val="0"/>
+                <w:numId w:val="5"/>
+              </w:numPr>
+              <w:spacing w:after="240"/>
+              <w:jc w:val="both"/>
+              <w:rPr>
+                <w:sz w:val="20"/>
+                <w:szCs w:val="20"/>
+                <w:highlight w:val="white"/>
+              </w:rPr>
+            </w:pPr>
+            <w:r>
+              <w:rPr>
+                <w:sz w:val="20"/>
+                <w:szCs w:val="20"/>
+                <w:highlight w:val="white"/>
+              </w:rPr>
+              <w:t>Coordinar con la gestión de proyecto u otra gestión relevante.</w:t>
+            </w:r>
+          </w:p>
+          <w:p>
+            <w:pPr>
+              <w:spacing w:before="240" w:after="240"/>
+              <w:ind w:left="360"/>
+              <w:rPr>
+                <w:sz w:val="24"/>
+                <w:szCs w:val="24"/>
+                <w:highlight w:val="white"/>
+              </w:rPr>
+            </w:pPr>
+          </w:p>
+        </w:tc>
+        <w:tc>
+          <w:tcPr>
+            <w:tcW w:w="1755" w:type="dxa"/>
+            <w:tcBorders>
+              <w:top w:val="nil"/>
+              <w:left w:val="nil"/>
+              <w:bottom w:val="single" w:sz="8" w:space="0" w:color="A8CBEE"/>
+              <w:right w:val="single" w:sz="8" w:space="0" w:color="A8CBEE"/>
+            </w:tcBorders>
+            <w:tcMar>
+              <w:top w:w="100" w:type="dxa"/>
+              <w:left w:w="100" w:type="dxa"/>
+              <w:bottom w:w="100" w:type="dxa"/>
+              <w:right w:w="100" w:type="dxa"/>
+            </w:tcMar>
+          </w:tcPr>
+          <w:p>
+            <w:pPr>
+              <w:spacing w:before="240"/>
+              <w:jc w:val="center"/>
+              <w:rPr>
+                <w:sz w:val="24"/>
+                <w:szCs w:val="24"/>
+              </w:rPr>
+            </w:pPr>
+            <w:r>
+              <w:rPr>
+                <w:sz w:val="24"/>
+                <w:szCs w:val="24"/>
+              </w:rPr>
+              <w:t>2</w:t>
+            </w:r>
+          </w:p>
+        </w:tc>
+      </w:tr>
+      <w:tr>
+        <w:trPr>
+          <w:trHeight w:val="2120"/>
+        </w:trPr>
+        <w:tc>
+          <w:tcPr>
+            <w:tcW w:w="1995" w:type="dxa"/>
+            <w:tcBorders>
+              <w:top w:val="nil"/>
+              <w:left w:val="single" w:sz="8" w:space="0" w:color="A8CBEE"/>
+              <w:bottom w:val="single" w:sz="8" w:space="0" w:color="A8CBEE"/>
+              <w:right w:val="single" w:sz="8" w:space="0" w:color="A8CBEE"/>
+            </w:tcBorders>
+            <w:tcMar>
+              <w:top w:w="100" w:type="dxa"/>
+              <w:left w:w="100" w:type="dxa"/>
+              <w:bottom w:w="100" w:type="dxa"/>
+              <w:right w:w="100" w:type="dxa"/>
+            </w:tcMar>
+          </w:tcPr>
+          <w:p>
+            <w:pPr>
+              <w:spacing w:before="240"/>
+              <w:jc w:val="center"/>
+              <w:rPr>
+                <w:b/>
+                <w:sz w:val="24"/>
+                <w:szCs w:val="24"/>
+              </w:rPr>
+            </w:pPr>
+            <w:r>
+              <w:rPr>
+                <w:b/>
+                <w:sz w:val="24"/>
+                <w:szCs w:val="24"/>
+              </w:rPr>
+              <w:lastRenderedPageBreak/>
+              <w:t>Miembros del equipo de proyecto</w:t>
+            </w:r>
+          </w:p>
+        </w:tc>
+        <w:tc>
+          <w:tcPr>
+            <w:tcW w:w="4740" w:type="dxa"/>
+            <w:tcBorders>
+              <w:top w:val="nil"/>
+              <w:left w:val="nil"/>
+              <w:bottom w:val="single" w:sz="8" w:space="0" w:color="A8CBEE"/>
+              <w:right w:val="single" w:sz="8" w:space="0" w:color="A8CBEE"/>
+            </w:tcBorders>
+            <w:tcMar>
+              <w:top w:w="100" w:type="dxa"/>
+              <w:left w:w="100" w:type="dxa"/>
+              <w:bottom w:w="100" w:type="dxa"/>
+              <w:right w:w="100" w:type="dxa"/>
+            </w:tcMar>
+          </w:tcPr>
+          <w:p>
+            <w:pPr>
+              <w:numPr>
+                <w:ilvl w:val="0"/>
+                <w:numId w:val="3"/>
+              </w:numPr>
+              <w:spacing w:before="240"/>
+              <w:jc w:val="both"/>
+              <w:rPr>
+                <w:sz w:val="20"/>
+                <w:szCs w:val="20"/>
+                <w:highlight w:val="white"/>
+              </w:rPr>
+            </w:pPr>
+            <w:r>
+              <w:rPr>
+                <w:sz w:val="20"/>
+                <w:szCs w:val="20"/>
+                <w:highlight w:val="white"/>
+              </w:rPr>
+              <w:t>Personas que formarán parte del equipo operativo de los proyectos. Realizan las modificaciones de los productos.</w:t>
+            </w:r>
+          </w:p>
+          <w:p>
+            <w:pPr>
+              <w:numPr>
+                <w:ilvl w:val="0"/>
+                <w:numId w:val="3"/>
+              </w:numPr>
+              <w:spacing w:after="240"/>
+              <w:jc w:val="both"/>
+              <w:rPr>
+                <w:sz w:val="20"/>
+                <w:szCs w:val="20"/>
+                <w:highlight w:val="white"/>
+              </w:rPr>
+            </w:pPr>
+            <w:r>
+              <w:rPr>
+                <w:sz w:val="20"/>
+                <w:szCs w:val="20"/>
+                <w:highlight w:val="white"/>
+              </w:rPr>
+              <w:t>Consultar la información de Gestión de la Configuración según sus niveles de autoridad.</w:t>
+            </w:r>
+          </w:p>
+        </w:tc>
+        <w:tc>
+          <w:tcPr>
+            <w:tcW w:w="1755" w:type="dxa"/>
+            <w:tcBorders>
+              <w:top w:val="nil"/>
+              <w:left w:val="nil"/>
+              <w:bottom w:val="single" w:sz="8" w:space="0" w:color="A8CBEE"/>
+              <w:right w:val="single" w:sz="8" w:space="0" w:color="A8CBEE"/>
+            </w:tcBorders>
+            <w:tcMar>
+              <w:top w:w="100" w:type="dxa"/>
+              <w:left w:w="100" w:type="dxa"/>
+              <w:bottom w:w="100" w:type="dxa"/>
+              <w:right w:w="100" w:type="dxa"/>
+            </w:tcMar>
+          </w:tcPr>
+          <w:p>
+            <w:pPr>
+              <w:spacing w:before="240"/>
+              <w:jc w:val="center"/>
+              <w:rPr>
+                <w:sz w:val="24"/>
+                <w:szCs w:val="24"/>
+              </w:rPr>
+            </w:pPr>
+            <w:r>
+              <w:rPr>
+                <w:sz w:val="24"/>
+                <w:szCs w:val="24"/>
+              </w:rPr>
+              <w:t>9</w:t>
+            </w:r>
+          </w:p>
+        </w:tc>
+      </w:tr>
+      <w:tr>
+        <w:trPr>
+          <w:trHeight w:val="2120"/>
+        </w:trPr>
+        <w:tc>
+          <w:tcPr>
+            <w:tcW w:w="1995" w:type="dxa"/>
+            <w:tcBorders>
+              <w:top w:val="nil"/>
+              <w:left w:val="single" w:sz="8" w:space="0" w:color="A8CBEE"/>
+              <w:bottom w:val="single" w:sz="8" w:space="0" w:color="A8CBEE"/>
+              <w:right w:val="single" w:sz="8" w:space="0" w:color="A8CBEE"/>
+            </w:tcBorders>
+            <w:tcMar>
+              <w:top w:w="100" w:type="dxa"/>
+              <w:left w:w="100" w:type="dxa"/>
+              <w:bottom w:w="100" w:type="dxa"/>
+              <w:right w:w="100" w:type="dxa"/>
+            </w:tcMar>
+          </w:tcPr>
+          <w:p>
+            <w:pPr>
+              <w:spacing w:before="240"/>
+              <w:jc w:val="center"/>
+              <w:rPr>
+                <w:b/>
+                <w:sz w:val="24"/>
+                <w:szCs w:val="24"/>
+              </w:rPr>
+            </w:pPr>
+            <w:r>
+              <w:rPr>
+                <w:b/>
+                <w:sz w:val="24"/>
+                <w:szCs w:val="24"/>
+              </w:rPr>
+              <w:t>Auditor</w:t>
+            </w:r>
+          </w:p>
+        </w:tc>
+        <w:tc>
+          <w:tcPr>
+            <w:tcW w:w="4740" w:type="dxa"/>
+            <w:tcBorders>
+              <w:top w:val="nil"/>
+              <w:left w:val="nil"/>
+              <w:bottom w:val="single" w:sz="8" w:space="0" w:color="A8CBEE"/>
+              <w:right w:val="single" w:sz="8" w:space="0" w:color="A8CBEE"/>
+            </w:tcBorders>
+            <w:tcMar>
+              <w:top w:w="100" w:type="dxa"/>
+              <w:left w:w="100" w:type="dxa"/>
+              <w:bottom w:w="100" w:type="dxa"/>
+              <w:right w:w="100" w:type="dxa"/>
+            </w:tcMar>
+          </w:tcPr>
+          <w:p>
+            <w:pPr>
+              <w:numPr>
+                <w:ilvl w:val="0"/>
+                <w:numId w:val="6"/>
+              </w:numPr>
+              <w:spacing w:before="240" w:after="240"/>
+              <w:rPr>
+                <w:sz w:val="20"/>
+                <w:szCs w:val="20"/>
+                <w:highlight w:val="white"/>
+              </w:rPr>
+            </w:pPr>
+            <w:r>
+              <w:rPr>
+                <w:sz w:val="20"/>
+                <w:szCs w:val="20"/>
+                <w:highlight w:val="white"/>
+              </w:rPr>
+              <w:t>Auditar la gestión de la configuración. Velar por la calidad de la gestión de configuración.</w:t>
+            </w:r>
+          </w:p>
+        </w:tc>
+        <w:tc>
+          <w:tcPr>
+            <w:tcW w:w="1755" w:type="dxa"/>
+            <w:tcBorders>
+              <w:top w:val="nil"/>
+              <w:left w:val="nil"/>
+              <w:bottom w:val="single" w:sz="8" w:space="0" w:color="A8CBEE"/>
+              <w:right w:val="single" w:sz="8" w:space="0" w:color="A8CBEE"/>
+            </w:tcBorders>
+            <w:tcMar>
+              <w:top w:w="100" w:type="dxa"/>
+              <w:left w:w="100" w:type="dxa"/>
+              <w:bottom w:w="100" w:type="dxa"/>
+              <w:right w:w="100" w:type="dxa"/>
+            </w:tcMar>
+          </w:tcPr>
+          <w:p>
+            <w:pPr>
+              <w:spacing w:before="240"/>
+              <w:jc w:val="center"/>
+              <w:rPr>
+                <w:sz w:val="24"/>
+                <w:szCs w:val="24"/>
+              </w:rPr>
+            </w:pPr>
+            <w:r>
+              <w:rPr>
+                <w:sz w:val="24"/>
+                <w:szCs w:val="24"/>
+              </w:rPr>
+              <w:t>2</w:t>
+            </w:r>
+          </w:p>
+        </w:tc>
+      </w:tr>
+    </w:tbl>
+    <w:p>
+      <w:pPr>
+        <w:spacing w:before="240" w:after="240"/>
+        <w:ind w:left="1420" w:firstLine="700"/>
+        <w:rPr>
+          <w:b/>
+          <w:sz w:val="28"/>
+          <w:szCs w:val="28"/>
+        </w:rPr>
+      </w:pPr>
+      <w:r>
+        <w:rPr>
+          <w:b/>
+          <w:sz w:val="20"/>
+          <w:szCs w:val="20"/>
+        </w:rPr>
+        <w:t>Tabla 1. Roles, Responsabilidades y Cantidad</w:t>
+      </w:r>
+    </w:p>
+    <w:p>
+      <w:pPr>
+        <w:spacing w:before="240" w:after="240"/>
+        <w:ind w:left="360"/>
+        <w:jc w:val="both"/>
+        <w:rPr>
+          <w:sz w:val="24"/>
+          <w:szCs w:val="24"/>
+        </w:rPr>
+      </w:pPr>
+    </w:p>
+    <w:p>
+      <w:pPr>
+        <w:spacing w:before="240" w:after="240"/>
+        <w:ind w:left="360"/>
+        <w:jc w:val="both"/>
+        <w:rPr>
+          <w:sz w:val="24"/>
+          <w:szCs w:val="24"/>
+        </w:rPr>
+      </w:pPr>
     </w:p>
     <w:sectPr>
       <w:headerReference w:type="default" r:id="rId7"/>
@@ -1689,9 +3246,574 @@
 <file path=word/numbering.xml><?xml version="1.0" encoding="utf-8"?>
 <w:numbering xmlns:wpc="http://schemas.microsoft.com/office/word/2010/wordprocessingCanvas" xmlns:cx="http://schemas.microsoft.com/office/drawing/2014/chartex" xmlns:cx1="http://schemas.microsoft.com/office/drawing/2015/9/8/chartex" xmlns:cx2="http://schemas.microsoft.com/office/drawing/2015/10/21/chartex" xmlns:cx3="http://schemas.microsoft.com/office/drawing/2016/5/9/chartex" xmlns:cx4="http://schemas.microsoft.com/office/drawing/2016/5/10/chartex" xmlns:cx5="http://schemas.microsoft.com/office/drawing/2016/5/11/chartex" xmlns:cx6="http://schemas.microsoft.com/office/drawing/2016/5/12/chartex" xmlns:cx7="http://schemas.microsoft.com/office/drawing/2016/5/13/chartex" xmlns:cx8="http://schemas.microsoft.com/office/drawing/2016/5/14/chartex" xmlns:mc="http://schemas.openxmlformats.org/markup-compatibility/2006" xmlns:aink="http://schemas.microsoft.com/office/drawing/2016/ink" xmlns:am3d="http://schemas.microsoft.com/office/drawing/2017/model3d" xmlns:o="urn:schemas-microsoft-com:office:office" xmlns:r="http://schemas.openxmlformats.org/officeDocument/2006/relationships" xmlns:m="http://schemas.openxmlformats.org/officeDocument/2006/math" xmlns:v="urn:schemas-microsoft-com:vml" xmlns:wp14="http://schemas.microsoft.com/office/word/2010/wordprocessingDrawing" xmlns:wp="http://schemas.openxmlformats.org/drawingml/2006/wordprocessingDrawing" xmlns:w10="urn:schemas-microsoft-com:office:word" xmlns:w="http://schemas.openxmlformats.org/wordprocessingml/2006/main" xmlns:w14="http://schemas.microsoft.com/office/word/2010/wordml" xmlns:w15="http://schemas.microsoft.com/office/word/2012/wordml" xmlns:w16cid="http://schemas.microsoft.com/office/word/2016/wordml/cid" xmlns:w16se="http://schemas.microsoft.com/office/word/2015/wordml/symex" xmlns:wpg="http://schemas.microsoft.com/office/word/2010/wordprocessingGroup" xmlns:wpi="http://schemas.microsoft.com/office/word/2010/wordprocessingInk" xmlns:wne="http://schemas.microsoft.com/office/word/2006/wordml" xmlns:wps="http://schemas.microsoft.com/office/word/2010/wordprocessingShape" mc:Ignorable="w14 w15 w16se w16cid wp14">
   <w:abstractNum w:abstractNumId="0" w15:restartNumberingAfterBreak="0">
-    <w:nsid w:val="7D0F7C0B"/>
+    <w:nsid w:val="151871C2"/>
     <w:multiLevelType w:val="multilevel"/>
-    <w:tmpl w:val="2FEA870E"/>
+    <w:tmpl w:val="BBAADB52"/>
+    <w:lvl w:ilvl="0">
+      <w:start w:val="1"/>
+      <w:numFmt w:val="bullet"/>
+      <w:lvlText w:val="●"/>
+      <w:lvlJc w:val="left"/>
+      <w:pPr>
+        <w:ind w:left="720" w:hanging="360"/>
+      </w:pPr>
+      <w:rPr>
+        <w:u w:val="none"/>
+      </w:rPr>
+    </w:lvl>
+    <w:lvl w:ilvl="1">
+      <w:start w:val="1"/>
+      <w:numFmt w:val="bullet"/>
+      <w:lvlText w:val="○"/>
+      <w:lvlJc w:val="left"/>
+      <w:pPr>
+        <w:ind w:left="1440" w:hanging="360"/>
+      </w:pPr>
+      <w:rPr>
+        <w:u w:val="none"/>
+      </w:rPr>
+    </w:lvl>
+    <w:lvl w:ilvl="2">
+      <w:start w:val="1"/>
+      <w:numFmt w:val="bullet"/>
+      <w:lvlText w:val="■"/>
+      <w:lvlJc w:val="left"/>
+      <w:pPr>
+        <w:ind w:left="2160" w:hanging="360"/>
+      </w:pPr>
+      <w:rPr>
+        <w:u w:val="none"/>
+      </w:rPr>
+    </w:lvl>
+    <w:lvl w:ilvl="3">
+      <w:start w:val="1"/>
+      <w:numFmt w:val="bullet"/>
+      <w:lvlText w:val="●"/>
+      <w:lvlJc w:val="left"/>
+      <w:pPr>
+        <w:ind w:left="2880" w:hanging="360"/>
+      </w:pPr>
+      <w:rPr>
+        <w:u w:val="none"/>
+      </w:rPr>
+    </w:lvl>
+    <w:lvl w:ilvl="4">
+      <w:start w:val="1"/>
+      <w:numFmt w:val="bullet"/>
+      <w:lvlText w:val="○"/>
+      <w:lvlJc w:val="left"/>
+      <w:pPr>
+        <w:ind w:left="3600" w:hanging="360"/>
+      </w:pPr>
+      <w:rPr>
+        <w:u w:val="none"/>
+      </w:rPr>
+    </w:lvl>
+    <w:lvl w:ilvl="5">
+      <w:start w:val="1"/>
+      <w:numFmt w:val="bullet"/>
+      <w:lvlText w:val="■"/>
+      <w:lvlJc w:val="left"/>
+      <w:pPr>
+        <w:ind w:left="4320" w:hanging="360"/>
+      </w:pPr>
+      <w:rPr>
+        <w:u w:val="none"/>
+      </w:rPr>
+    </w:lvl>
+    <w:lvl w:ilvl="6">
+      <w:start w:val="1"/>
+      <w:numFmt w:val="bullet"/>
+      <w:lvlText w:val="●"/>
+      <w:lvlJc w:val="left"/>
+      <w:pPr>
+        <w:ind w:left="5040" w:hanging="360"/>
+      </w:pPr>
+      <w:rPr>
+        <w:u w:val="none"/>
+      </w:rPr>
+    </w:lvl>
+    <w:lvl w:ilvl="7">
+      <w:start w:val="1"/>
+      <w:numFmt w:val="bullet"/>
+      <w:lvlText w:val="○"/>
+      <w:lvlJc w:val="left"/>
+      <w:pPr>
+        <w:ind w:left="5760" w:hanging="360"/>
+      </w:pPr>
+      <w:rPr>
+        <w:u w:val="none"/>
+      </w:rPr>
+    </w:lvl>
+    <w:lvl w:ilvl="8">
+      <w:start w:val="1"/>
+      <w:numFmt w:val="bullet"/>
+      <w:lvlText w:val="■"/>
+      <w:lvlJc w:val="left"/>
+      <w:pPr>
+        <w:ind w:left="6480" w:hanging="360"/>
+      </w:pPr>
+      <w:rPr>
+        <w:u w:val="none"/>
+      </w:rPr>
+    </w:lvl>
+  </w:abstractNum>
+  <w:abstractNum w:abstractNumId="1" w15:restartNumberingAfterBreak="0">
+    <w:nsid w:val="35C1707F"/>
+    <w:multiLevelType w:val="multilevel"/>
+    <w:tmpl w:val="2C946E9C"/>
+    <w:lvl w:ilvl="0">
+      <w:start w:val="1"/>
+      <w:numFmt w:val="bullet"/>
+      <w:lvlText w:val="●"/>
+      <w:lvlJc w:val="left"/>
+      <w:pPr>
+        <w:ind w:left="720" w:hanging="360"/>
+      </w:pPr>
+      <w:rPr>
+        <w:u w:val="none"/>
+      </w:rPr>
+    </w:lvl>
+    <w:lvl w:ilvl="1">
+      <w:start w:val="1"/>
+      <w:numFmt w:val="bullet"/>
+      <w:lvlText w:val="○"/>
+      <w:lvlJc w:val="left"/>
+      <w:pPr>
+        <w:ind w:left="1440" w:hanging="360"/>
+      </w:pPr>
+      <w:rPr>
+        <w:u w:val="none"/>
+      </w:rPr>
+    </w:lvl>
+    <w:lvl w:ilvl="2">
+      <w:start w:val="1"/>
+      <w:numFmt w:val="bullet"/>
+      <w:lvlText w:val="■"/>
+      <w:lvlJc w:val="left"/>
+      <w:pPr>
+        <w:ind w:left="2160" w:hanging="360"/>
+      </w:pPr>
+      <w:rPr>
+        <w:u w:val="none"/>
+      </w:rPr>
+    </w:lvl>
+    <w:lvl w:ilvl="3">
+      <w:start w:val="1"/>
+      <w:numFmt w:val="bullet"/>
+      <w:lvlText w:val="●"/>
+      <w:lvlJc w:val="left"/>
+      <w:pPr>
+        <w:ind w:left="2880" w:hanging="360"/>
+      </w:pPr>
+      <w:rPr>
+        <w:u w:val="none"/>
+      </w:rPr>
+    </w:lvl>
+    <w:lvl w:ilvl="4">
+      <w:start w:val="1"/>
+      <w:numFmt w:val="bullet"/>
+      <w:lvlText w:val="○"/>
+      <w:lvlJc w:val="left"/>
+      <w:pPr>
+        <w:ind w:left="3600" w:hanging="360"/>
+      </w:pPr>
+      <w:rPr>
+        <w:u w:val="none"/>
+      </w:rPr>
+    </w:lvl>
+    <w:lvl w:ilvl="5">
+      <w:start w:val="1"/>
+      <w:numFmt w:val="bullet"/>
+      <w:lvlText w:val="■"/>
+      <w:lvlJc w:val="left"/>
+      <w:pPr>
+        <w:ind w:left="4320" w:hanging="360"/>
+      </w:pPr>
+      <w:rPr>
+        <w:u w:val="none"/>
+      </w:rPr>
+    </w:lvl>
+    <w:lvl w:ilvl="6">
+      <w:start w:val="1"/>
+      <w:numFmt w:val="bullet"/>
+      <w:lvlText w:val="●"/>
+      <w:lvlJc w:val="left"/>
+      <w:pPr>
+        <w:ind w:left="5040" w:hanging="360"/>
+      </w:pPr>
+      <w:rPr>
+        <w:u w:val="none"/>
+      </w:rPr>
+    </w:lvl>
+    <w:lvl w:ilvl="7">
+      <w:start w:val="1"/>
+      <w:numFmt w:val="bullet"/>
+      <w:lvlText w:val="○"/>
+      <w:lvlJc w:val="left"/>
+      <w:pPr>
+        <w:ind w:left="5760" w:hanging="360"/>
+      </w:pPr>
+      <w:rPr>
+        <w:u w:val="none"/>
+      </w:rPr>
+    </w:lvl>
+    <w:lvl w:ilvl="8">
+      <w:start w:val="1"/>
+      <w:numFmt w:val="bullet"/>
+      <w:lvlText w:val="■"/>
+      <w:lvlJc w:val="left"/>
+      <w:pPr>
+        <w:ind w:left="6480" w:hanging="360"/>
+      </w:pPr>
+      <w:rPr>
+        <w:u w:val="none"/>
+      </w:rPr>
+    </w:lvl>
+  </w:abstractNum>
+  <w:abstractNum w:abstractNumId="2" w15:restartNumberingAfterBreak="0">
+    <w:nsid w:val="3AFB5C46"/>
+    <w:multiLevelType w:val="multilevel"/>
+    <w:tmpl w:val="7ABAAD44"/>
+    <w:lvl w:ilvl="0">
+      <w:start w:val="1"/>
+      <w:numFmt w:val="bullet"/>
+      <w:lvlText w:val="●"/>
+      <w:lvlJc w:val="left"/>
+      <w:pPr>
+        <w:ind w:left="720" w:hanging="360"/>
+      </w:pPr>
+      <w:rPr>
+        <w:u w:val="none"/>
+      </w:rPr>
+    </w:lvl>
+    <w:lvl w:ilvl="1">
+      <w:start w:val="1"/>
+      <w:numFmt w:val="bullet"/>
+      <w:lvlText w:val="○"/>
+      <w:lvlJc w:val="left"/>
+      <w:pPr>
+        <w:ind w:left="1440" w:hanging="360"/>
+      </w:pPr>
+      <w:rPr>
+        <w:u w:val="none"/>
+      </w:rPr>
+    </w:lvl>
+    <w:lvl w:ilvl="2">
+      <w:start w:val="1"/>
+      <w:numFmt w:val="bullet"/>
+      <w:lvlText w:val="■"/>
+      <w:lvlJc w:val="left"/>
+      <w:pPr>
+        <w:ind w:left="2160" w:hanging="360"/>
+      </w:pPr>
+      <w:rPr>
+        <w:u w:val="none"/>
+      </w:rPr>
+    </w:lvl>
+    <w:lvl w:ilvl="3">
+      <w:start w:val="1"/>
+      <w:numFmt w:val="bullet"/>
+      <w:lvlText w:val="●"/>
+      <w:lvlJc w:val="left"/>
+      <w:pPr>
+        <w:ind w:left="2880" w:hanging="360"/>
+      </w:pPr>
+      <w:rPr>
+        <w:u w:val="none"/>
+      </w:rPr>
+    </w:lvl>
+    <w:lvl w:ilvl="4">
+      <w:start w:val="1"/>
+      <w:numFmt w:val="bullet"/>
+      <w:lvlText w:val="○"/>
+      <w:lvlJc w:val="left"/>
+      <w:pPr>
+        <w:ind w:left="3600" w:hanging="360"/>
+      </w:pPr>
+      <w:rPr>
+        <w:u w:val="none"/>
+      </w:rPr>
+    </w:lvl>
+    <w:lvl w:ilvl="5">
+      <w:start w:val="1"/>
+      <w:numFmt w:val="bullet"/>
+      <w:lvlText w:val="■"/>
+      <w:lvlJc w:val="left"/>
+      <w:pPr>
+        <w:ind w:left="4320" w:hanging="360"/>
+      </w:pPr>
+      <w:rPr>
+        <w:u w:val="none"/>
+      </w:rPr>
+    </w:lvl>
+    <w:lvl w:ilvl="6">
+      <w:start w:val="1"/>
+      <w:numFmt w:val="bullet"/>
+      <w:lvlText w:val="●"/>
+      <w:lvlJc w:val="left"/>
+      <w:pPr>
+        <w:ind w:left="5040" w:hanging="360"/>
+      </w:pPr>
+      <w:rPr>
+        <w:u w:val="none"/>
+      </w:rPr>
+    </w:lvl>
+    <w:lvl w:ilvl="7">
+      <w:start w:val="1"/>
+      <w:numFmt w:val="bullet"/>
+      <w:lvlText w:val="○"/>
+      <w:lvlJc w:val="left"/>
+      <w:pPr>
+        <w:ind w:left="5760" w:hanging="360"/>
+      </w:pPr>
+      <w:rPr>
+        <w:u w:val="none"/>
+      </w:rPr>
+    </w:lvl>
+    <w:lvl w:ilvl="8">
+      <w:start w:val="1"/>
+      <w:numFmt w:val="bullet"/>
+      <w:lvlText w:val="■"/>
+      <w:lvlJc w:val="left"/>
+      <w:pPr>
+        <w:ind w:left="6480" w:hanging="360"/>
+      </w:pPr>
+      <w:rPr>
+        <w:u w:val="none"/>
+      </w:rPr>
+    </w:lvl>
+  </w:abstractNum>
+  <w:abstractNum w:abstractNumId="3" w15:restartNumberingAfterBreak="0">
+    <w:nsid w:val="4F054A58"/>
+    <w:multiLevelType w:val="multilevel"/>
+    <w:tmpl w:val="9848A010"/>
+    <w:lvl w:ilvl="0">
+      <w:start w:val="1"/>
+      <w:numFmt w:val="bullet"/>
+      <w:lvlText w:val="●"/>
+      <w:lvlJc w:val="left"/>
+      <w:pPr>
+        <w:ind w:left="720" w:hanging="360"/>
+      </w:pPr>
+      <w:rPr>
+        <w:u w:val="none"/>
+      </w:rPr>
+    </w:lvl>
+    <w:lvl w:ilvl="1">
+      <w:start w:val="1"/>
+      <w:numFmt w:val="bullet"/>
+      <w:lvlText w:val="○"/>
+      <w:lvlJc w:val="left"/>
+      <w:pPr>
+        <w:ind w:left="1440" w:hanging="360"/>
+      </w:pPr>
+      <w:rPr>
+        <w:u w:val="none"/>
+      </w:rPr>
+    </w:lvl>
+    <w:lvl w:ilvl="2">
+      <w:start w:val="1"/>
+      <w:numFmt w:val="bullet"/>
+      <w:lvlText w:val="■"/>
+      <w:lvlJc w:val="left"/>
+      <w:pPr>
+        <w:ind w:left="2160" w:hanging="360"/>
+      </w:pPr>
+      <w:rPr>
+        <w:u w:val="none"/>
+      </w:rPr>
+    </w:lvl>
+    <w:lvl w:ilvl="3">
+      <w:start w:val="1"/>
+      <w:numFmt w:val="bullet"/>
+      <w:lvlText w:val="●"/>
+      <w:lvlJc w:val="left"/>
+      <w:pPr>
+        <w:ind w:left="2880" w:hanging="360"/>
+      </w:pPr>
+      <w:rPr>
+        <w:u w:val="none"/>
+      </w:rPr>
+    </w:lvl>
+    <w:lvl w:ilvl="4">
+      <w:start w:val="1"/>
+      <w:numFmt w:val="bullet"/>
+      <w:lvlText w:val="○"/>
+      <w:lvlJc w:val="left"/>
+      <w:pPr>
+        <w:ind w:left="3600" w:hanging="360"/>
+      </w:pPr>
+      <w:rPr>
+        <w:u w:val="none"/>
+      </w:rPr>
+    </w:lvl>
+    <w:lvl w:ilvl="5">
+      <w:start w:val="1"/>
+      <w:numFmt w:val="bullet"/>
+      <w:lvlText w:val="■"/>
+      <w:lvlJc w:val="left"/>
+      <w:pPr>
+        <w:ind w:left="4320" w:hanging="360"/>
+      </w:pPr>
+      <w:rPr>
+        <w:u w:val="none"/>
+      </w:rPr>
+    </w:lvl>
+    <w:lvl w:ilvl="6">
+      <w:start w:val="1"/>
+      <w:numFmt w:val="bullet"/>
+      <w:lvlText w:val="●"/>
+      <w:lvlJc w:val="left"/>
+      <w:pPr>
+        <w:ind w:left="5040" w:hanging="360"/>
+      </w:pPr>
+      <w:rPr>
+        <w:u w:val="none"/>
+      </w:rPr>
+    </w:lvl>
+    <w:lvl w:ilvl="7">
+      <w:start w:val="1"/>
+      <w:numFmt w:val="bullet"/>
+      <w:lvlText w:val="○"/>
+      <w:lvlJc w:val="left"/>
+      <w:pPr>
+        <w:ind w:left="5760" w:hanging="360"/>
+      </w:pPr>
+      <w:rPr>
+        <w:u w:val="none"/>
+      </w:rPr>
+    </w:lvl>
+    <w:lvl w:ilvl="8">
+      <w:start w:val="1"/>
+      <w:numFmt w:val="bullet"/>
+      <w:lvlText w:val="■"/>
+      <w:lvlJc w:val="left"/>
+      <w:pPr>
+        <w:ind w:left="6480" w:hanging="360"/>
+      </w:pPr>
+      <w:rPr>
+        <w:u w:val="none"/>
+      </w:rPr>
+    </w:lvl>
+  </w:abstractNum>
+  <w:abstractNum w:abstractNumId="4" w15:restartNumberingAfterBreak="0">
+    <w:nsid w:val="766731B0"/>
+    <w:multiLevelType w:val="multilevel"/>
+    <w:tmpl w:val="C016A99A"/>
+    <w:lvl w:ilvl="0">
+      <w:start w:val="1"/>
+      <w:numFmt w:val="bullet"/>
+      <w:lvlText w:val="●"/>
+      <w:lvlJc w:val="left"/>
+      <w:pPr>
+        <w:ind w:left="720" w:hanging="360"/>
+      </w:pPr>
+      <w:rPr>
+        <w:u w:val="none"/>
+      </w:rPr>
+    </w:lvl>
+    <w:lvl w:ilvl="1">
+      <w:start w:val="1"/>
+      <w:numFmt w:val="bullet"/>
+      <w:lvlText w:val="○"/>
+      <w:lvlJc w:val="left"/>
+      <w:pPr>
+        <w:ind w:left="1440" w:hanging="360"/>
+      </w:pPr>
+      <w:rPr>
+        <w:u w:val="none"/>
+      </w:rPr>
+    </w:lvl>
+    <w:lvl w:ilvl="2">
+      <w:start w:val="1"/>
+      <w:numFmt w:val="bullet"/>
+      <w:lvlText w:val="■"/>
+      <w:lvlJc w:val="left"/>
+      <w:pPr>
+        <w:ind w:left="2160" w:hanging="360"/>
+      </w:pPr>
+      <w:rPr>
+        <w:u w:val="none"/>
+      </w:rPr>
+    </w:lvl>
+    <w:lvl w:ilvl="3">
+      <w:start w:val="1"/>
+      <w:numFmt w:val="bullet"/>
+      <w:lvlText w:val="●"/>
+      <w:lvlJc w:val="left"/>
+      <w:pPr>
+        <w:ind w:left="2880" w:hanging="360"/>
+      </w:pPr>
+      <w:rPr>
+        <w:u w:val="none"/>
+      </w:rPr>
+    </w:lvl>
+    <w:lvl w:ilvl="4">
+      <w:start w:val="1"/>
+      <w:numFmt w:val="bullet"/>
+      <w:lvlText w:val="○"/>
+      <w:lvlJc w:val="left"/>
+      <w:pPr>
+        <w:ind w:left="3600" w:hanging="360"/>
+      </w:pPr>
+      <w:rPr>
+        <w:u w:val="none"/>
+      </w:rPr>
+    </w:lvl>
+    <w:lvl w:ilvl="5">
+      <w:start w:val="1"/>
+      <w:numFmt w:val="bullet"/>
+      <w:lvlText w:val="■"/>
+      <w:lvlJc w:val="left"/>
+      <w:pPr>
+        <w:ind w:left="4320" w:hanging="360"/>
+      </w:pPr>
+      <w:rPr>
+        <w:u w:val="none"/>
+      </w:rPr>
+    </w:lvl>
+    <w:lvl w:ilvl="6">
+      <w:start w:val="1"/>
+      <w:numFmt w:val="bullet"/>
+      <w:lvlText w:val="●"/>
+      <w:lvlJc w:val="left"/>
+      <w:pPr>
+        <w:ind w:left="5040" w:hanging="360"/>
+      </w:pPr>
+      <w:rPr>
+        <w:u w:val="none"/>
+      </w:rPr>
+    </w:lvl>
+    <w:lvl w:ilvl="7">
+      <w:start w:val="1"/>
+      <w:numFmt w:val="bullet"/>
+      <w:lvlText w:val="○"/>
+      <w:lvlJc w:val="left"/>
+      <w:pPr>
+        <w:ind w:left="5760" w:hanging="360"/>
+      </w:pPr>
+      <w:rPr>
+        <w:u w:val="none"/>
+      </w:rPr>
+    </w:lvl>
+    <w:lvl w:ilvl="8">
+      <w:start w:val="1"/>
+      <w:numFmt w:val="bullet"/>
+      <w:lvlText w:val="■"/>
+      <w:lvlJc w:val="left"/>
+      <w:pPr>
+        <w:ind w:left="6480" w:hanging="360"/>
+      </w:pPr>
+      <w:rPr>
+        <w:u w:val="none"/>
+      </w:rPr>
+    </w:lvl>
+  </w:abstractNum>
+  <w:abstractNum w:abstractNumId="5" w15:restartNumberingAfterBreak="0">
+    <w:nsid w:val="76AF6BA6"/>
+    <w:multiLevelType w:val="multilevel"/>
+    <w:tmpl w:val="25301254"/>
     <w:lvl w:ilvl="0">
       <w:start w:val="1"/>
       <w:numFmt w:val="bullet"/>
@@ -1802,7 +3924,22 @@
     </w:lvl>
   </w:abstractNum>
   <w:num w:numId="1">
+    <w:abstractNumId w:val="4"/>
+  </w:num>
+  <w:num w:numId="2">
     <w:abstractNumId w:val="0"/>
+  </w:num>
+  <w:num w:numId="3">
+    <w:abstractNumId w:val="1"/>
+  </w:num>
+  <w:num w:numId="4">
+    <w:abstractNumId w:val="5"/>
+  </w:num>
+  <w:num w:numId="5">
+    <w:abstractNumId w:val="2"/>
+  </w:num>
+  <w:num w:numId="6">
+    <w:abstractNumId w:val="3"/>
   </w:num>
 </w:numbering>
 </file>
@@ -2402,6 +4539,19 @@
       </w:tblCellMar>
     </w:tblPr>
   </w:style>
+  <w:style w:type="table" w:customStyle="1" w:styleId="a0">
+    <w:basedOn w:val="TableNormal"/>
+    <w:tblPr>
+      <w:tblStyleRowBandSize w:val="1"/>
+      <w:tblStyleColBandSize w:val="1"/>
+      <w:tblCellMar>
+        <w:top w:w="100" w:type="dxa"/>
+        <w:left w:w="100" w:type="dxa"/>
+        <w:bottom w:w="100" w:type="dxa"/>
+        <w:right w:w="100" w:type="dxa"/>
+      </w:tblCellMar>
+    </w:tblPr>
+  </w:style>
 </w:styles>
 </file>
 

</xml_diff>

<commit_message>
Actualizadas políticas, directrices y procedimientos
</commit_message>
<xml_diff>
--- a/Documentos/PGC.docx
+++ b/Documentos/PGC.docx
@@ -1,6 +1,6 @@
 
 <file path=word/document.xml><?xml version="1.0" encoding="utf-8"?>
-<w:document xmlns:wpc="http://schemas.microsoft.com/office/word/2010/wordprocessingCanvas" xmlns:mc="http://schemas.openxmlformats.org/markup-compatibility/2006" xmlns:o="urn:schemas-microsoft-com:office:office" xmlns:r="http://schemas.openxmlformats.org/officeDocument/2006/relationships" xmlns:m="http://schemas.openxmlformats.org/officeDocument/2006/math" xmlns:v="urn:schemas-microsoft-com:vml" xmlns:wp14="http://schemas.microsoft.com/office/word/2010/wordprocessingDrawing" xmlns:wp="http://schemas.openxmlformats.org/drawingml/2006/wordprocessingDrawing" xmlns:w10="urn:schemas-microsoft-com:office:word" xmlns:w="http://schemas.openxmlformats.org/wordprocessingml/2006/main" xmlns:w14="http://schemas.microsoft.com/office/word/2010/wordml" xmlns:w15="http://schemas.microsoft.com/office/word/2012/wordml" xmlns:wpg="http://schemas.microsoft.com/office/word/2010/wordprocessingGroup" xmlns:wpi="http://schemas.microsoft.com/office/word/2010/wordprocessingInk" xmlns:wne="http://schemas.microsoft.com/office/word/2006/wordml" xmlns:wps="http://schemas.microsoft.com/office/word/2010/wordprocessingShape" mc:Ignorable="w14 w15 wp14">
+<w:document xmlns:wpc="http://schemas.microsoft.com/office/word/2010/wordprocessingCanvas" xmlns:cx="http://schemas.microsoft.com/office/drawing/2014/chartex" xmlns:cx1="http://schemas.microsoft.com/office/drawing/2015/9/8/chartex" xmlns:cx2="http://schemas.microsoft.com/office/drawing/2015/10/21/chartex" xmlns:cx3="http://schemas.microsoft.com/office/drawing/2016/5/9/chartex" xmlns:cx4="http://schemas.microsoft.com/office/drawing/2016/5/10/chartex" xmlns:cx5="http://schemas.microsoft.com/office/drawing/2016/5/11/chartex" xmlns:cx6="http://schemas.microsoft.com/office/drawing/2016/5/12/chartex" xmlns:cx7="http://schemas.microsoft.com/office/drawing/2016/5/13/chartex" xmlns:cx8="http://schemas.microsoft.com/office/drawing/2016/5/14/chartex" xmlns:mc="http://schemas.openxmlformats.org/markup-compatibility/2006" xmlns:aink="http://schemas.microsoft.com/office/drawing/2016/ink" xmlns:am3d="http://schemas.microsoft.com/office/drawing/2017/model3d" xmlns:o="urn:schemas-microsoft-com:office:office" xmlns:r="http://schemas.openxmlformats.org/officeDocument/2006/relationships" xmlns:m="http://schemas.openxmlformats.org/officeDocument/2006/math" xmlns:v="urn:schemas-microsoft-com:vml" xmlns:wp14="http://schemas.microsoft.com/office/word/2010/wordprocessingDrawing" xmlns:wp="http://schemas.openxmlformats.org/drawingml/2006/wordprocessingDrawing" xmlns:w10="urn:schemas-microsoft-com:office:word" xmlns:w="http://schemas.openxmlformats.org/wordprocessingml/2006/main" xmlns:w14="http://schemas.microsoft.com/office/word/2010/wordml" xmlns:w15="http://schemas.microsoft.com/office/word/2012/wordml" xmlns:w16cid="http://schemas.microsoft.com/office/word/2016/wordml/cid" xmlns:w16se="http://schemas.microsoft.com/office/word/2015/wordml/symex" xmlns:wpg="http://schemas.microsoft.com/office/word/2010/wordprocessingGroup" xmlns:wpi="http://schemas.microsoft.com/office/word/2010/wordprocessingInk" xmlns:wne="http://schemas.microsoft.com/office/word/2006/wordml" xmlns:wps="http://schemas.microsoft.com/office/word/2010/wordprocessingShape" mc:Ignorable="w14 w15 w16se w16cid wp14">
   <w:body>
     <w:p/>
     <w:p/>
@@ -811,17 +811,167 @@
                 <w:sz w:val="20"/>
                 <w:szCs w:val="20"/>
               </w:rPr>
-              <w:t xml:space="preserve">Luis </w:t>
-            </w:r>
-            <w:proofErr w:type="spellStart"/>
-            <w:r>
-              <w:rPr>
-                <w:sz w:val="20"/>
-                <w:szCs w:val="20"/>
-              </w:rPr>
-              <w:t>Huayta</w:t>
-            </w:r>
-            <w:proofErr w:type="spellEnd"/>
+              <w:t>Luis Huayta</w:t>
+            </w:r>
+          </w:p>
+        </w:tc>
+      </w:tr>
+      <w:tr>
+        <w:trPr>
+          <w:trHeight w:val="900"/>
+        </w:trPr>
+        <w:tc>
+          <w:tcPr>
+            <w:tcW w:w="2205" w:type="dxa"/>
+            <w:tcBorders>
+              <w:top w:val="single" w:sz="4" w:space="0" w:color="auto"/>
+              <w:left w:val="single" w:sz="4" w:space="0" w:color="auto"/>
+              <w:bottom w:val="single" w:sz="4" w:space="0" w:color="auto"/>
+              <w:right w:val="single" w:sz="8" w:space="0" w:color="000000"/>
+            </w:tcBorders>
+            <w:tcMar>
+              <w:top w:w="100" w:type="dxa"/>
+              <w:left w:w="100" w:type="dxa"/>
+              <w:bottom w:w="100" w:type="dxa"/>
+              <w:right w:w="100" w:type="dxa"/>
+            </w:tcMar>
+          </w:tcPr>
+          <w:p>
+            <w:pPr>
+              <w:spacing w:before="240" w:after="120" w:line="360" w:lineRule="auto"/>
+              <w:ind w:left="100"/>
+              <w:jc w:val="both"/>
+              <w:rPr>
+                <w:sz w:val="20"/>
+                <w:szCs w:val="20"/>
+              </w:rPr>
+            </w:pPr>
+            <w:r>
+              <w:rPr>
+                <w:sz w:val="20"/>
+                <w:szCs w:val="20"/>
+              </w:rPr>
+              <w:t>02/10/2019</w:t>
+            </w:r>
+          </w:p>
+        </w:tc>
+        <w:tc>
+          <w:tcPr>
+            <w:tcW w:w="1365" w:type="dxa"/>
+            <w:tcBorders>
+              <w:top w:val="single" w:sz="4" w:space="0" w:color="auto"/>
+              <w:left w:val="nil"/>
+              <w:bottom w:val="single" w:sz="4" w:space="0" w:color="auto"/>
+              <w:right w:val="single" w:sz="8" w:space="0" w:color="000000"/>
+            </w:tcBorders>
+            <w:tcMar>
+              <w:top w:w="100" w:type="dxa"/>
+              <w:left w:w="100" w:type="dxa"/>
+              <w:bottom w:w="100" w:type="dxa"/>
+              <w:right w:w="100" w:type="dxa"/>
+            </w:tcMar>
+          </w:tcPr>
+          <w:p>
+            <w:pPr>
+              <w:spacing w:before="240" w:after="120" w:line="360" w:lineRule="auto"/>
+              <w:ind w:left="100"/>
+              <w:jc w:val="both"/>
+              <w:rPr>
+                <w:sz w:val="20"/>
+                <w:szCs w:val="20"/>
+              </w:rPr>
+            </w:pPr>
+            <w:r>
+              <w:rPr>
+                <w:sz w:val="20"/>
+                <w:szCs w:val="20"/>
+              </w:rPr>
+              <w:t>1.</w:t>
+            </w:r>
+            <w:r>
+              <w:rPr>
+                <w:sz w:val="20"/>
+                <w:szCs w:val="20"/>
+              </w:rPr>
+              <w:t>3</w:t>
+            </w:r>
+          </w:p>
+        </w:tc>
+        <w:tc>
+          <w:tcPr>
+            <w:tcW w:w="3210" w:type="dxa"/>
+            <w:tcBorders>
+              <w:top w:val="single" w:sz="4" w:space="0" w:color="auto"/>
+              <w:left w:val="nil"/>
+              <w:bottom w:val="single" w:sz="4" w:space="0" w:color="auto"/>
+              <w:right w:val="single" w:sz="8" w:space="0" w:color="000000"/>
+            </w:tcBorders>
+            <w:tcMar>
+              <w:top w:w="100" w:type="dxa"/>
+              <w:left w:w="100" w:type="dxa"/>
+              <w:bottom w:w="100" w:type="dxa"/>
+              <w:right w:w="100" w:type="dxa"/>
+            </w:tcMar>
+          </w:tcPr>
+          <w:p>
+            <w:pPr>
+              <w:spacing w:before="240" w:after="120" w:line="360" w:lineRule="auto"/>
+              <w:ind w:left="100"/>
+              <w:jc w:val="both"/>
+              <w:rPr>
+                <w:sz w:val="20"/>
+                <w:szCs w:val="20"/>
+              </w:rPr>
+            </w:pPr>
+            <w:r>
+              <w:rPr>
+                <w:sz w:val="20"/>
+                <w:szCs w:val="20"/>
+              </w:rPr>
+              <w:t>Actualizados P</w:t>
+            </w:r>
+            <w:r>
+              <w:rPr>
+                <w:sz w:val="20"/>
+                <w:szCs w:val="20"/>
+              </w:rPr>
+              <w:t>olíticas, Directrices y Procedimientos</w:t>
+            </w:r>
+          </w:p>
+        </w:tc>
+        <w:tc>
+          <w:tcPr>
+            <w:tcW w:w="2235" w:type="dxa"/>
+            <w:tcBorders>
+              <w:top w:val="single" w:sz="4" w:space="0" w:color="auto"/>
+              <w:left w:val="nil"/>
+              <w:bottom w:val="single" w:sz="4" w:space="0" w:color="auto"/>
+              <w:right w:val="single" w:sz="4" w:space="0" w:color="auto"/>
+            </w:tcBorders>
+            <w:tcMar>
+              <w:top w:w="100" w:type="dxa"/>
+              <w:left w:w="100" w:type="dxa"/>
+              <w:bottom w:w="100" w:type="dxa"/>
+              <w:right w:w="100" w:type="dxa"/>
+            </w:tcMar>
+          </w:tcPr>
+          <w:p>
+            <w:pPr>
+              <w:spacing w:before="240" w:after="120" w:line="360" w:lineRule="auto"/>
+              <w:ind w:left="100"/>
+              <w:jc w:val="both"/>
+              <w:rPr>
+                <w:sz w:val="20"/>
+                <w:szCs w:val="20"/>
+              </w:rPr>
+            </w:pPr>
+            <w:r>
+              <w:rPr>
+                <w:sz w:val="20"/>
+                <w:szCs w:val="20"/>
+              </w:rPr>
+              <w:t>Carlos La Rosa Sánchez</w:t>
+            </w:r>
           </w:p>
         </w:tc>
       </w:tr>
@@ -872,7 +1022,9 @@
               <w:tab w:val="right" w:pos="9019"/>
             </w:tabs>
             <w:rPr>
+              <w:rFonts w:asciiTheme="minorHAnsi" w:eastAsiaTheme="minorEastAsia" w:hAnsiTheme="minorHAnsi" w:cstheme="minorBidi"/>
               <w:noProof/>
+              <w:lang w:val="es-PE" w:eastAsia="es-PE"/>
             </w:rPr>
           </w:pPr>
           <w:r>
@@ -884,7 +1036,7 @@
           <w:r>
             <w:fldChar w:fldCharType="separate"/>
           </w:r>
-          <w:hyperlink w:anchor="_Toc20925190" w:history="1">
+          <w:hyperlink w:anchor="_Toc20926907" w:history="1">
             <w:r>
               <w:rPr>
                 <w:rStyle w:val="Hipervnculo"/>
@@ -927,7 +1079,7 @@
                 <w:noProof/>
                 <w:webHidden/>
               </w:rPr>
-              <w:instrText xml:space="preserve"> PAGEREF _Toc20925190 \h </w:instrText>
+              <w:instrText xml:space="preserve"> PAGEREF _Toc20926907 \h </w:instrText>
             </w:r>
             <w:r>
               <w:rPr>
@@ -965,10 +1117,12 @@
               <w:tab w:val="right" w:pos="9019"/>
             </w:tabs>
             <w:rPr>
+              <w:rFonts w:asciiTheme="minorHAnsi" w:eastAsiaTheme="minorEastAsia" w:hAnsiTheme="minorHAnsi" w:cstheme="minorBidi"/>
               <w:noProof/>
+              <w:lang w:val="es-PE" w:eastAsia="es-PE"/>
             </w:rPr>
           </w:pPr>
-          <w:hyperlink w:anchor="_Toc20925191" w:history="1">
+          <w:hyperlink w:anchor="_Toc20926908" w:history="1">
             <w:r>
               <w:rPr>
                 <w:rStyle w:val="Hipervnculo"/>
@@ -1011,7 +1165,7 @@
                 <w:noProof/>
                 <w:webHidden/>
               </w:rPr>
-              <w:instrText xml:space="preserve"> PAGEREF _Toc20925191 \h </w:instrText>
+              <w:instrText xml:space="preserve"> PAGEREF _Toc20926908 \h </w:instrText>
             </w:r>
             <w:r>
               <w:rPr>
@@ -1049,10 +1203,12 @@
               <w:tab w:val="right" w:pos="9019"/>
             </w:tabs>
             <w:rPr>
+              <w:rFonts w:asciiTheme="minorHAnsi" w:eastAsiaTheme="minorEastAsia" w:hAnsiTheme="minorHAnsi" w:cstheme="minorBidi"/>
               <w:noProof/>
+              <w:lang w:val="es-PE" w:eastAsia="es-PE"/>
             </w:rPr>
           </w:pPr>
-          <w:hyperlink w:anchor="_Toc20925192" w:history="1">
+          <w:hyperlink w:anchor="_Toc20926909" w:history="1">
             <w:r>
               <w:rPr>
                 <w:rStyle w:val="Hipervnculo"/>
@@ -1095,7 +1251,7 @@
                 <w:noProof/>
                 <w:webHidden/>
               </w:rPr>
-              <w:instrText xml:space="preserve"> PAGEREF _Toc20925192 \h </w:instrText>
+              <w:instrText xml:space="preserve"> PAGEREF _Toc20926909 \h </w:instrText>
             </w:r>
             <w:r>
               <w:rPr>
@@ -1133,10 +1289,12 @@
               <w:tab w:val="right" w:pos="9019"/>
             </w:tabs>
             <w:rPr>
+              <w:rFonts w:asciiTheme="minorHAnsi" w:eastAsiaTheme="minorEastAsia" w:hAnsiTheme="minorHAnsi" w:cstheme="minorBidi"/>
               <w:noProof/>
+              <w:lang w:val="es-PE" w:eastAsia="es-PE"/>
             </w:rPr>
           </w:pPr>
-          <w:hyperlink w:anchor="_Toc20925193" w:history="1">
+          <w:hyperlink w:anchor="_Toc20926910" w:history="1">
             <w:r>
               <w:rPr>
                 <w:rStyle w:val="Hipervnculo"/>
@@ -1179,7 +1337,7 @@
                 <w:noProof/>
                 <w:webHidden/>
               </w:rPr>
-              <w:instrText xml:space="preserve"> PAGEREF _Toc20925193 \h </w:instrText>
+              <w:instrText xml:space="preserve"> PAGEREF _Toc20926910 \h </w:instrText>
             </w:r>
             <w:r>
               <w:rPr>
@@ -1217,10 +1375,12 @@
               <w:tab w:val="right" w:pos="9019"/>
             </w:tabs>
             <w:rPr>
+              <w:rFonts w:asciiTheme="minorHAnsi" w:eastAsiaTheme="minorEastAsia" w:hAnsiTheme="minorHAnsi" w:cstheme="minorBidi"/>
               <w:noProof/>
+              <w:lang w:val="es-PE" w:eastAsia="es-PE"/>
             </w:rPr>
           </w:pPr>
-          <w:hyperlink w:anchor="_Toc20925194" w:history="1">
+          <w:hyperlink w:anchor="_Toc20926911" w:history="1">
             <w:r>
               <w:rPr>
                 <w:rStyle w:val="Hipervnculo"/>
@@ -1263,7 +1423,7 @@
                 <w:noProof/>
                 <w:webHidden/>
               </w:rPr>
-              <w:instrText xml:space="preserve"> PAGEREF _Toc20925194 \h </w:instrText>
+              <w:instrText xml:space="preserve"> PAGEREF _Toc20926911 \h </w:instrText>
             </w:r>
             <w:r>
               <w:rPr>
@@ -1301,10 +1461,12 @@
               <w:tab w:val="right" w:pos="9019"/>
             </w:tabs>
             <w:rPr>
+              <w:rFonts w:asciiTheme="minorHAnsi" w:eastAsiaTheme="minorEastAsia" w:hAnsiTheme="minorHAnsi" w:cstheme="minorBidi"/>
               <w:noProof/>
+              <w:lang w:val="es-PE" w:eastAsia="es-PE"/>
             </w:rPr>
           </w:pPr>
-          <w:hyperlink w:anchor="_Toc20925195" w:history="1">
+          <w:hyperlink w:anchor="_Toc20926912" w:history="1">
             <w:r>
               <w:rPr>
                 <w:rStyle w:val="Hipervnculo"/>
@@ -1347,7 +1509,7 @@
                 <w:noProof/>
                 <w:webHidden/>
               </w:rPr>
-              <w:instrText xml:space="preserve"> PAGEREF _Toc20925195 \h </w:instrText>
+              <w:instrText xml:space="preserve"> PAGEREF _Toc20926912 \h </w:instrText>
             </w:r>
             <w:r>
               <w:rPr>
@@ -1385,10 +1547,12 @@
               <w:tab w:val="right" w:pos="9019"/>
             </w:tabs>
             <w:rPr>
+              <w:rFonts w:asciiTheme="minorHAnsi" w:eastAsiaTheme="minorEastAsia" w:hAnsiTheme="minorHAnsi" w:cstheme="minorBidi"/>
               <w:noProof/>
+              <w:lang w:val="es-PE" w:eastAsia="es-PE"/>
             </w:rPr>
           </w:pPr>
-          <w:hyperlink w:anchor="_Toc20925196" w:history="1">
+          <w:hyperlink w:anchor="_Toc20926913" w:history="1">
             <w:r>
               <w:rPr>
                 <w:rStyle w:val="Hipervnculo"/>
@@ -1431,7 +1595,7 @@
                 <w:noProof/>
                 <w:webHidden/>
               </w:rPr>
-              <w:instrText xml:space="preserve"> PAGEREF _Toc20925196 \h </w:instrText>
+              <w:instrText xml:space="preserve"> PAGEREF _Toc20926913 \h </w:instrText>
             </w:r>
             <w:r>
               <w:rPr>
@@ -1469,10 +1633,12 @@
               <w:tab w:val="right" w:pos="9019"/>
             </w:tabs>
             <w:rPr>
+              <w:rFonts w:asciiTheme="minorHAnsi" w:eastAsiaTheme="minorEastAsia" w:hAnsiTheme="minorHAnsi" w:cstheme="minorBidi"/>
               <w:noProof/>
+              <w:lang w:val="es-PE" w:eastAsia="es-PE"/>
             </w:rPr>
           </w:pPr>
-          <w:hyperlink w:anchor="_Toc20925197" w:history="1">
+          <w:hyperlink w:anchor="_Toc20926914" w:history="1">
             <w:r>
               <w:rPr>
                 <w:rStyle w:val="Hipervnculo"/>
@@ -1515,7 +1681,7 @@
                 <w:noProof/>
                 <w:webHidden/>
               </w:rPr>
-              <w:instrText xml:space="preserve"> PAGEREF _Toc20925197 \h </w:instrText>
+              <w:instrText xml:space="preserve"> PAGEREF _Toc20926914 \h </w:instrText>
             </w:r>
             <w:r>
               <w:rPr>
@@ -1553,10 +1719,12 @@
               <w:tab w:val="right" w:pos="9019"/>
             </w:tabs>
             <w:rPr>
+              <w:rFonts w:asciiTheme="minorHAnsi" w:eastAsiaTheme="minorEastAsia" w:hAnsiTheme="minorHAnsi" w:cstheme="minorBidi"/>
               <w:noProof/>
+              <w:lang w:val="es-PE" w:eastAsia="es-PE"/>
             </w:rPr>
           </w:pPr>
-          <w:hyperlink w:anchor="_Toc20925198" w:history="1">
+          <w:hyperlink w:anchor="_Toc20926915" w:history="1">
             <w:r>
               <w:rPr>
                 <w:rStyle w:val="Hipervnculo"/>
@@ -1599,7 +1767,7 @@
                 <w:noProof/>
                 <w:webHidden/>
               </w:rPr>
-              <w:instrText xml:space="preserve"> PAGEREF _Toc20925198 \h </w:instrText>
+              <w:instrText xml:space="preserve"> PAGEREF _Toc20926915 \h </w:instrText>
             </w:r>
             <w:r>
               <w:rPr>
@@ -1637,10 +1805,12 @@
               <w:tab w:val="right" w:pos="9019"/>
             </w:tabs>
             <w:rPr>
+              <w:rFonts w:asciiTheme="minorHAnsi" w:eastAsiaTheme="minorEastAsia" w:hAnsiTheme="minorHAnsi" w:cstheme="minorBidi"/>
               <w:noProof/>
+              <w:lang w:val="es-PE" w:eastAsia="es-PE"/>
             </w:rPr>
           </w:pPr>
-          <w:hyperlink w:anchor="_Toc20925199" w:history="1">
+          <w:hyperlink w:anchor="_Toc20926916" w:history="1">
             <w:r>
               <w:rPr>
                 <w:rStyle w:val="Hipervnculo"/>
@@ -1683,7 +1853,7 @@
                 <w:noProof/>
                 <w:webHidden/>
               </w:rPr>
-              <w:instrText xml:space="preserve"> PAGEREF _Toc20925199 \h </w:instrText>
+              <w:instrText xml:space="preserve"> PAGEREF _Toc20926916 \h </w:instrText>
             </w:r>
             <w:r>
               <w:rPr>
@@ -1703,7 +1873,93 @@
                 <w:noProof/>
                 <w:webHidden/>
               </w:rPr>
-              <w:t>7</w:t>
+              <w:t>8</w:t>
+            </w:r>
+            <w:r>
+              <w:rPr>
+                <w:noProof/>
+                <w:webHidden/>
+              </w:rPr>
+              <w:fldChar w:fldCharType="end"/>
+            </w:r>
+          </w:hyperlink>
+        </w:p>
+        <w:p>
+          <w:pPr>
+            <w:pStyle w:val="TDC3"/>
+            <w:tabs>
+              <w:tab w:val="right" w:pos="9019"/>
+            </w:tabs>
+            <w:rPr>
+              <w:rFonts w:asciiTheme="minorHAnsi" w:eastAsiaTheme="minorEastAsia" w:hAnsiTheme="minorHAnsi" w:cstheme="minorBidi"/>
+              <w:noProof/>
+              <w:lang w:val="es-PE" w:eastAsia="es-PE"/>
+            </w:rPr>
+          </w:pPr>
+          <w:hyperlink w:anchor="_Toc20926917" w:history="1">
+            <w:r>
+              <w:rPr>
+                <w:rStyle w:val="Hipervnculo"/>
+                <w:noProof/>
+              </w:rPr>
+              <w:t>1.3.3</w:t>
+            </w:r>
+            <w:r>
+              <w:rPr>
+                <w:rStyle w:val="Hipervnculo"/>
+                <w:b/>
+                <w:bCs/>
+                <w:noProof/>
+              </w:rPr>
+              <w:t xml:space="preserve">   </w:t>
+            </w:r>
+            <w:r>
+              <w:rPr>
+                <w:rStyle w:val="Hipervnculo"/>
+                <w:noProof/>
+              </w:rPr>
+              <w:t>Procedimientos</w:t>
+            </w:r>
+            <w:r>
+              <w:rPr>
+                <w:noProof/>
+                <w:webHidden/>
+              </w:rPr>
+              <w:tab/>
+            </w:r>
+            <w:r>
+              <w:rPr>
+                <w:noProof/>
+                <w:webHidden/>
+              </w:rPr>
+              <w:fldChar w:fldCharType="begin"/>
+            </w:r>
+            <w:r>
+              <w:rPr>
+                <w:noProof/>
+                <w:webHidden/>
+              </w:rPr>
+              <w:instrText xml:space="preserve"> PAGEREF _Toc20926917 \h </w:instrText>
+            </w:r>
+            <w:r>
+              <w:rPr>
+                <w:noProof/>
+                <w:webHidden/>
+              </w:rPr>
+            </w:r>
+            <w:r>
+              <w:rPr>
+                <w:noProof/>
+                <w:webHidden/>
+              </w:rPr>
+              <w:fldChar w:fldCharType="separate"/>
+            </w:r>
+            <w:r>
+              <w:rPr>
+                <w:noProof/>
+                <w:webHidden/>
+              </w:rPr>
+              <w:t>8</w:t>
             </w:r>
             <w:r>
               <w:rPr>
@@ -1728,15 +1984,6 @@
         </w:p>
       </w:sdtContent>
     </w:sdt>
-    <w:p/>
-    <w:p/>
-    <w:p>
-      <w:bookmarkStart w:id="0" w:name="_GoBack"/>
-      <w:bookmarkEnd w:id="0"/>
-    </w:p>
-    <w:p/>
-    <w:p/>
-    <w:p/>
     <w:p/>
     <w:p/>
     <w:p/>
@@ -1774,13 +2021,14 @@
         <w:keepLines w:val="0"/>
         <w:spacing w:before="480"/>
       </w:pPr>
-      <w:bookmarkStart w:id="1" w:name="_Toc20925190"/>
+      <w:bookmarkStart w:id="0" w:name="_Toc20926907"/>
       <w:r>
         <w:rPr>
           <w:b/>
           <w:sz w:val="46"/>
           <w:szCs w:val="46"/>
         </w:rPr>
+        <w:lastRenderedPageBreak/>
         <w:t>1.</w:t>
       </w:r>
       <w:r>
@@ -1798,7 +2046,7 @@
         </w:rPr>
         <w:t>Planificación de la SCM</w:t>
       </w:r>
-      <w:bookmarkEnd w:id="1"/>
+      <w:bookmarkEnd w:id="0"/>
     </w:p>
     <w:p>
       <w:pPr>
@@ -1812,7 +2060,7 @@
           <w:szCs w:val="28"/>
         </w:rPr>
       </w:pPr>
-      <w:bookmarkStart w:id="2" w:name="_Toc20925191"/>
+      <w:bookmarkStart w:id="1" w:name="_Toc20926908"/>
       <w:r>
         <w:rPr>
           <w:b/>
@@ -1836,7 +2084,7 @@
         </w:rPr>
         <w:t>Introducción</w:t>
       </w:r>
-      <w:bookmarkEnd w:id="2"/>
+      <w:bookmarkEnd w:id="1"/>
     </w:p>
     <w:p>
       <w:pPr>
@@ -1849,7 +2097,7 @@
           <w:szCs w:val="24"/>
         </w:rPr>
       </w:pPr>
-      <w:bookmarkStart w:id="3" w:name="_Toc20925192"/>
+      <w:bookmarkStart w:id="2" w:name="_Toc20926909"/>
       <w:r>
         <w:rPr>
           <w:b/>
@@ -1876,7 +2124,7 @@
         </w:rPr>
         <w:t>Situación actual de la empresa</w:t>
       </w:r>
-      <w:bookmarkEnd w:id="3"/>
+      <w:bookmarkEnd w:id="2"/>
     </w:p>
     <w:p>
       <w:pPr>
@@ -1907,7 +2155,7 @@
           <w:szCs w:val="24"/>
         </w:rPr>
       </w:pPr>
-      <w:bookmarkStart w:id="4" w:name="_Toc20925193"/>
+      <w:bookmarkStart w:id="3" w:name="_Toc20926910"/>
       <w:r>
         <w:rPr>
           <w:b/>
@@ -1934,7 +2182,7 @@
         </w:rPr>
         <w:t>Problemática</w:t>
       </w:r>
-      <w:bookmarkEnd w:id="4"/>
+      <w:bookmarkEnd w:id="3"/>
     </w:p>
     <w:p>
       <w:pPr>
@@ -2067,7 +2315,7 @@
           <w:szCs w:val="24"/>
         </w:rPr>
       </w:pPr>
-      <w:bookmarkStart w:id="5" w:name="_Toc20925194"/>
+      <w:bookmarkStart w:id="4" w:name="_Toc20926911"/>
       <w:r>
         <w:rPr>
           <w:b/>
@@ -2094,7 +2342,7 @@
         </w:rPr>
         <w:t>Propósito</w:t>
       </w:r>
-      <w:bookmarkEnd w:id="5"/>
+      <w:bookmarkEnd w:id="4"/>
     </w:p>
     <w:p>
       <w:pPr>
@@ -2155,8 +2403,8 @@
           <w:szCs w:val="26"/>
         </w:rPr>
       </w:pPr>
-      <w:bookmarkStart w:id="6" w:name="_hlcmtrlxuytf" w:colFirst="0" w:colLast="0"/>
-      <w:bookmarkEnd w:id="6"/>
+      <w:bookmarkStart w:id="5" w:name="_hlcmtrlxuytf" w:colFirst="0" w:colLast="0"/>
+      <w:bookmarkEnd w:id="5"/>
     </w:p>
     <w:p>
       <w:pPr>
@@ -2169,7 +2417,7 @@
           <w:szCs w:val="24"/>
         </w:rPr>
       </w:pPr>
-      <w:bookmarkStart w:id="7" w:name="_Toc20925195"/>
+      <w:bookmarkStart w:id="6" w:name="_Toc20926912"/>
       <w:r>
         <w:rPr>
           <w:b/>
@@ -2177,6 +2425,7 @@
           <w:sz w:val="26"/>
           <w:szCs w:val="26"/>
         </w:rPr>
+        <w:lastRenderedPageBreak/>
         <w:t>1.1.4</w:t>
       </w:r>
       <w:r>
@@ -2196,7 +2445,7 @@
         </w:rPr>
         <w:t>Finalidad del plan</w:t>
       </w:r>
-      <w:bookmarkEnd w:id="7"/>
+      <w:bookmarkEnd w:id="6"/>
     </w:p>
     <w:p>
       <w:pPr>
@@ -2223,7 +2472,7 @@
         <w:keepLines w:val="0"/>
         <w:spacing w:after="80"/>
       </w:pPr>
-      <w:bookmarkStart w:id="8" w:name="_Toc20925196"/>
+      <w:bookmarkStart w:id="7" w:name="_Toc20926913"/>
       <w:r>
         <w:rPr>
           <w:b/>
@@ -2261,7 +2510,7 @@
         </w:rPr>
         <w:t xml:space="preserve"> Cantidad</w:t>
       </w:r>
-      <w:bookmarkEnd w:id="8"/>
+      <w:bookmarkEnd w:id="7"/>
     </w:p>
     <w:p>
       <w:pPr>
@@ -3607,7 +3856,7 @@
           <w:szCs w:val="28"/>
         </w:rPr>
       </w:pPr>
-      <w:bookmarkStart w:id="9" w:name="_Toc20925197"/>
+      <w:bookmarkStart w:id="8" w:name="_Toc20926914"/>
       <w:r>
         <w:rPr>
           <w:b/>
@@ -3631,14 +3880,14 @@
         </w:rPr>
         <w:t>Políticas, Directrices y Procedimientos</w:t>
       </w:r>
-      <w:bookmarkEnd w:id="9"/>
+      <w:bookmarkEnd w:id="8"/>
     </w:p>
     <w:p>
       <w:pPr>
         <w:pStyle w:val="Ttulo3"/>
         <w:spacing w:before="280"/>
       </w:pPr>
-      <w:bookmarkStart w:id="10" w:name="_Toc20925198"/>
+      <w:bookmarkStart w:id="9" w:name="_Toc20926915"/>
       <w:r>
         <w:rPr>
           <w:color w:val="000000"/>
@@ -3665,7 +3914,7 @@
         </w:rPr>
         <w:t>Políticas</w:t>
       </w:r>
-      <w:bookmarkEnd w:id="10"/>
+      <w:bookmarkEnd w:id="9"/>
       <w:r>
         <w:rPr>
           <w:b/>
@@ -3896,7 +4145,7 @@
         <w:pStyle w:val="Ttulo3"/>
         <w:spacing w:before="280"/>
       </w:pPr>
-      <w:bookmarkStart w:id="11" w:name="_Toc20925199"/>
+      <w:bookmarkStart w:id="10" w:name="_Toc20926916"/>
       <w:r>
         <w:rPr>
           <w:color w:val="000000"/>
@@ -3923,7 +4172,7 @@
         </w:rPr>
         <w:t>Directrices</w:t>
       </w:r>
-      <w:bookmarkEnd w:id="11"/>
+      <w:bookmarkEnd w:id="10"/>
       <w:r>
         <w:rPr>
           <w:b/>
@@ -4194,8 +4443,6 @@
         <w:pStyle w:val="NormalWeb"/>
         <w:spacing w:before="240" w:beforeAutospacing="0" w:after="240" w:afterAutospacing="0"/>
         <w:jc w:val="center"/>
-      </w:pPr>
-      <w:r>
         <w:rPr>
           <w:rFonts w:ascii="Arial" w:hAnsi="Arial" w:cs="Arial"/>
           <w:b/>
@@ -4204,10 +4451,352 @@
           <w:sz w:val="20"/>
           <w:szCs w:val="20"/>
         </w:rPr>
+      </w:pPr>
+      <w:r>
+        <w:rPr>
+          <w:rFonts w:ascii="Arial" w:hAnsi="Arial" w:cs="Arial"/>
+          <w:b/>
+          <w:bCs/>
+          <w:color w:val="000000"/>
+          <w:sz w:val="20"/>
+          <w:szCs w:val="20"/>
+        </w:rPr>
         <w:t>Tabla 3. Directrices</w:t>
       </w:r>
     </w:p>
-    <w:p/>
+    <w:p>
+      <w:pPr>
+        <w:pStyle w:val="NormalWeb"/>
+        <w:spacing w:before="240" w:beforeAutospacing="0" w:after="240" w:afterAutospacing="0"/>
+        <w:jc w:val="center"/>
+      </w:pPr>
+      <w:bookmarkStart w:id="11" w:name="_GoBack"/>
+      <w:bookmarkEnd w:id="11"/>
+    </w:p>
+    <w:p>
+      <w:pPr>
+        <w:pStyle w:val="Ttulo3"/>
+        <w:spacing w:before="280"/>
+      </w:pPr>
+      <w:bookmarkStart w:id="12" w:name="_Toc20926917"/>
+      <w:r>
+        <w:rPr>
+          <w:color w:val="000000"/>
+          <w:sz w:val="26"/>
+          <w:szCs w:val="26"/>
+        </w:rPr>
+        <w:t>1.3.3</w:t>
+      </w:r>
+      <w:r>
+        <w:rPr>
+          <w:b/>
+          <w:bCs/>
+          <w:color w:val="000000"/>
+          <w:sz w:val="14"/>
+          <w:szCs w:val="14"/>
+        </w:rPr>
+        <w:t xml:space="preserve">   </w:t>
+      </w:r>
+      <w:r>
+        <w:rPr>
+          <w:color w:val="000000"/>
+          <w:sz w:val="26"/>
+          <w:szCs w:val="26"/>
+        </w:rPr>
+        <w:t>Procedimientos</w:t>
+      </w:r>
+      <w:bookmarkEnd w:id="12"/>
+      <w:r>
+        <w:rPr>
+          <w:b/>
+          <w:bCs/>
+        </w:rPr>
+        <w:t> </w:t>
+      </w:r>
+    </w:p>
+    <w:p>
+      <w:pPr>
+        <w:pStyle w:val="NormalWeb"/>
+        <w:spacing w:before="240" w:beforeAutospacing="0" w:after="240" w:afterAutospacing="0"/>
+      </w:pPr>
+      <w:r>
+        <w:rPr>
+          <w:rFonts w:ascii="Arial" w:hAnsi="Arial" w:cs="Arial"/>
+          <w:color w:val="000000"/>
+        </w:rPr>
+        <w:t>En la tabla 4 se listan los procedimientos pertenecientes a la empresa. Su ubicación es en el repositorio de los documentos.</w:t>
+      </w:r>
+      <w:r>
+        <w:rPr>
+          <w:rFonts w:ascii="Arial" w:hAnsi="Arial" w:cs="Arial"/>
+          <w:color w:val="000000"/>
+          <w:sz w:val="22"/>
+          <w:szCs w:val="22"/>
+        </w:rPr>
+        <w:t> </w:t>
+      </w:r>
+    </w:p>
+    <w:tbl>
+      <w:tblPr>
+        <w:tblW w:w="0" w:type="auto"/>
+        <w:tblCellMar>
+          <w:top w:w="15" w:type="dxa"/>
+          <w:left w:w="15" w:type="dxa"/>
+          <w:bottom w:w="15" w:type="dxa"/>
+          <w:right w:w="15" w:type="dxa"/>
+        </w:tblCellMar>
+        <w:tblLook w:val="04A0" w:firstRow="1" w:lastRow="0" w:firstColumn="1" w:lastColumn="0" w:noHBand="0" w:noVBand="1"/>
+      </w:tblPr>
+      <w:tblGrid>
+        <w:gridCol w:w="6888"/>
+        <w:gridCol w:w="2121"/>
+      </w:tblGrid>
+      <w:tr>
+        <w:trPr>
+          <w:trHeight w:val="500"/>
+        </w:trPr>
+        <w:tc>
+          <w:tcPr>
+            <w:tcW w:w="0" w:type="auto"/>
+            <w:tcBorders>
+              <w:top w:val="single" w:sz="8" w:space="0" w:color="A8CBEE"/>
+              <w:left w:val="single" w:sz="8" w:space="0" w:color="A8CBEE"/>
+              <w:bottom w:val="single" w:sz="12" w:space="0" w:color="7EB1E6"/>
+              <w:right w:val="single" w:sz="8" w:space="0" w:color="A8CBEE"/>
+            </w:tcBorders>
+            <w:tcMar>
+              <w:top w:w="100" w:type="dxa"/>
+              <w:left w:w="100" w:type="dxa"/>
+              <w:bottom w:w="100" w:type="dxa"/>
+              <w:right w:w="100" w:type="dxa"/>
+            </w:tcMar>
+            <w:hideMark/>
+          </w:tcPr>
+          <w:p>
+            <w:pPr>
+              <w:pStyle w:val="NormalWeb"/>
+              <w:spacing w:before="240" w:beforeAutospacing="0" w:after="0" w:afterAutospacing="0"/>
+              <w:jc w:val="center"/>
+            </w:pPr>
+            <w:r>
+              <w:rPr>
+                <w:rFonts w:ascii="Arial" w:hAnsi="Arial" w:cs="Arial"/>
+                <w:b/>
+                <w:bCs/>
+                <w:color w:val="000000"/>
+              </w:rPr>
+              <w:t>Ítem</w:t>
+            </w:r>
+          </w:p>
+        </w:tc>
+        <w:tc>
+          <w:tcPr>
+            <w:tcW w:w="0" w:type="auto"/>
+            <w:tcBorders>
+              <w:top w:val="single" w:sz="8" w:space="0" w:color="A8CBEE"/>
+              <w:left w:val="single" w:sz="8" w:space="0" w:color="A8CBEE"/>
+              <w:bottom w:val="single" w:sz="12" w:space="0" w:color="7EB1E6"/>
+              <w:right w:val="single" w:sz="8" w:space="0" w:color="A8CBEE"/>
+            </w:tcBorders>
+            <w:tcMar>
+              <w:top w:w="100" w:type="dxa"/>
+              <w:left w:w="100" w:type="dxa"/>
+              <w:bottom w:w="100" w:type="dxa"/>
+              <w:right w:w="100" w:type="dxa"/>
+            </w:tcMar>
+            <w:hideMark/>
+          </w:tcPr>
+          <w:p>
+            <w:pPr>
+              <w:pStyle w:val="NormalWeb"/>
+              <w:spacing w:before="240" w:beforeAutospacing="0" w:after="0" w:afterAutospacing="0"/>
+              <w:jc w:val="center"/>
+            </w:pPr>
+            <w:r>
+              <w:rPr>
+                <w:rFonts w:ascii="Arial" w:hAnsi="Arial" w:cs="Arial"/>
+                <w:b/>
+                <w:bCs/>
+                <w:color w:val="000000"/>
+              </w:rPr>
+              <w:t>Nomenclatura</w:t>
+            </w:r>
+          </w:p>
+        </w:tc>
+      </w:tr>
+      <w:tr>
+        <w:trPr>
+          <w:trHeight w:val="1140"/>
+        </w:trPr>
+        <w:tc>
+          <w:tcPr>
+            <w:tcW w:w="0" w:type="auto"/>
+            <w:tcBorders>
+              <w:top w:val="single" w:sz="12" w:space="0" w:color="7EB1E6"/>
+              <w:left w:val="single" w:sz="8" w:space="0" w:color="A8CBEE"/>
+              <w:bottom w:val="single" w:sz="8" w:space="0" w:color="A8CBEE"/>
+              <w:right w:val="single" w:sz="8" w:space="0" w:color="A8CBEE"/>
+            </w:tcBorders>
+            <w:tcMar>
+              <w:top w:w="100" w:type="dxa"/>
+              <w:left w:w="100" w:type="dxa"/>
+              <w:bottom w:w="100" w:type="dxa"/>
+              <w:right w:w="100" w:type="dxa"/>
+            </w:tcMar>
+            <w:hideMark/>
+          </w:tcPr>
+          <w:p>
+            <w:pPr>
+              <w:pStyle w:val="NormalWeb"/>
+              <w:spacing w:before="120" w:beforeAutospacing="0" w:after="0" w:afterAutospacing="0"/>
+              <w:jc w:val="center"/>
+            </w:pPr>
+            <w:r>
+              <w:rPr>
+                <w:rFonts w:ascii="Arial" w:hAnsi="Arial" w:cs="Arial"/>
+                <w:color w:val="000000"/>
+              </w:rPr>
+              <w:t xml:space="preserve">Procedimiento para realizar copias y </w:t>
+            </w:r>
+            <w:proofErr w:type="spellStart"/>
+            <w:r>
+              <w:rPr>
+                <w:rFonts w:ascii="Arial" w:hAnsi="Arial" w:cs="Arial"/>
+                <w:color w:val="000000"/>
+              </w:rPr>
+              <w:t>backups</w:t>
+            </w:r>
+            <w:proofErr w:type="spellEnd"/>
+            <w:r>
+              <w:rPr>
+                <w:rFonts w:ascii="Arial" w:hAnsi="Arial" w:cs="Arial"/>
+                <w:color w:val="000000"/>
+              </w:rPr>
+              <w:t xml:space="preserve"> de repositorios de desarrollo, calidad y producción</w:t>
+            </w:r>
+          </w:p>
+        </w:tc>
+        <w:tc>
+          <w:tcPr>
+            <w:tcW w:w="0" w:type="auto"/>
+            <w:tcBorders>
+              <w:top w:val="single" w:sz="12" w:space="0" w:color="7EB1E6"/>
+              <w:left w:val="single" w:sz="8" w:space="0" w:color="A8CBEE"/>
+              <w:bottom w:val="single" w:sz="8" w:space="0" w:color="A8CBEE"/>
+              <w:right w:val="single" w:sz="8" w:space="0" w:color="A8CBEE"/>
+            </w:tcBorders>
+            <w:tcMar>
+              <w:top w:w="100" w:type="dxa"/>
+              <w:left w:w="100" w:type="dxa"/>
+              <w:bottom w:w="100" w:type="dxa"/>
+              <w:right w:w="100" w:type="dxa"/>
+            </w:tcMar>
+            <w:hideMark/>
+          </w:tcPr>
+          <w:p>
+            <w:pPr>
+              <w:pStyle w:val="NormalWeb"/>
+              <w:spacing w:before="240" w:beforeAutospacing="0" w:after="0" w:afterAutospacing="0"/>
+              <w:jc w:val="center"/>
+            </w:pPr>
+            <w:r>
+              <w:rPr>
+                <w:rFonts w:ascii="Arial" w:hAnsi="Arial" w:cs="Arial"/>
+                <w:color w:val="000000"/>
+              </w:rPr>
+              <w:t>PRCBRDCP.docx</w:t>
+            </w:r>
+          </w:p>
+        </w:tc>
+      </w:tr>
+      <w:tr>
+        <w:trPr>
+          <w:trHeight w:val="860"/>
+        </w:trPr>
+        <w:tc>
+          <w:tcPr>
+            <w:tcW w:w="0" w:type="auto"/>
+            <w:tcBorders>
+              <w:top w:val="single" w:sz="8" w:space="0" w:color="A8CBEE"/>
+              <w:left w:val="single" w:sz="8" w:space="0" w:color="A8CBEE"/>
+              <w:bottom w:val="single" w:sz="8" w:space="0" w:color="A8CBEE"/>
+              <w:right w:val="single" w:sz="8" w:space="0" w:color="A8CBEE"/>
+            </w:tcBorders>
+            <w:tcMar>
+              <w:top w:w="100" w:type="dxa"/>
+              <w:left w:w="100" w:type="dxa"/>
+              <w:bottom w:w="100" w:type="dxa"/>
+              <w:right w:w="100" w:type="dxa"/>
+            </w:tcMar>
+            <w:hideMark/>
+          </w:tcPr>
+          <w:p>
+            <w:pPr>
+              <w:pStyle w:val="NormalWeb"/>
+              <w:spacing w:before="120" w:beforeAutospacing="0" w:after="0" w:afterAutospacing="0"/>
+              <w:jc w:val="center"/>
+            </w:pPr>
+            <w:r>
+              <w:rPr>
+                <w:rFonts w:ascii="Arial" w:hAnsi="Arial" w:cs="Arial"/>
+                <w:color w:val="000000"/>
+              </w:rPr>
+              <w:t>Procedimiento para ejecutar una solución de un sistema web para el área de desarrollo</w:t>
+            </w:r>
+          </w:p>
+        </w:tc>
+        <w:tc>
+          <w:tcPr>
+            <w:tcW w:w="0" w:type="auto"/>
+            <w:tcBorders>
+              <w:top w:val="single" w:sz="8" w:space="0" w:color="A8CBEE"/>
+              <w:left w:val="single" w:sz="8" w:space="0" w:color="A8CBEE"/>
+              <w:bottom w:val="single" w:sz="8" w:space="0" w:color="A8CBEE"/>
+              <w:right w:val="single" w:sz="8" w:space="0" w:color="A8CBEE"/>
+            </w:tcBorders>
+            <w:tcMar>
+              <w:top w:w="100" w:type="dxa"/>
+              <w:left w:w="100" w:type="dxa"/>
+              <w:bottom w:w="100" w:type="dxa"/>
+              <w:right w:w="100" w:type="dxa"/>
+            </w:tcMar>
+            <w:hideMark/>
+          </w:tcPr>
+          <w:p>
+            <w:pPr>
+              <w:pStyle w:val="NormalWeb"/>
+              <w:spacing w:before="240" w:beforeAutospacing="0" w:after="0" w:afterAutospacing="0"/>
+              <w:jc w:val="center"/>
+            </w:pPr>
+            <w:r>
+              <w:rPr>
+                <w:rFonts w:ascii="Arial" w:hAnsi="Arial" w:cs="Arial"/>
+                <w:color w:val="000000"/>
+              </w:rPr>
+              <w:t>PESSWAD.docx</w:t>
+            </w:r>
+          </w:p>
+        </w:tc>
+      </w:tr>
+    </w:tbl>
+    <w:p>
+      <w:pPr>
+        <w:pStyle w:val="NormalWeb"/>
+        <w:spacing w:before="240" w:beforeAutospacing="0" w:after="240" w:afterAutospacing="0"/>
+        <w:jc w:val="center"/>
+      </w:pPr>
+      <w:r>
+        <w:rPr>
+          <w:rFonts w:ascii="Arial" w:hAnsi="Arial" w:cs="Arial"/>
+          <w:b/>
+          <w:bCs/>
+          <w:color w:val="000000"/>
+          <w:sz w:val="20"/>
+          <w:szCs w:val="20"/>
+        </w:rPr>
+        <w:t>Tabla 4. Procedimientos</w:t>
+      </w:r>
+    </w:p>
     <w:p>
       <w:pPr>
         <w:spacing w:before="240" w:after="240"/>
@@ -4233,7 +4822,7 @@
 </file>
 
 <file path=word/endnotes.xml><?xml version="1.0" encoding="utf-8"?>
-<w:endnotes xmlns:wpc="http://schemas.microsoft.com/office/word/2010/wordprocessingCanvas" xmlns:mc="http://schemas.openxmlformats.org/markup-compatibility/2006" xmlns:o="urn:schemas-microsoft-com:office:office" xmlns:r="http://schemas.openxmlformats.org/officeDocument/2006/relationships" xmlns:m="http://schemas.openxmlformats.org/officeDocument/2006/math" xmlns:v="urn:schemas-microsoft-com:vml" xmlns:wp14="http://schemas.microsoft.com/office/word/2010/wordprocessingDrawing" xmlns:wp="http://schemas.openxmlformats.org/drawingml/2006/wordprocessingDrawing" xmlns:w10="urn:schemas-microsoft-com:office:word" xmlns:w="http://schemas.openxmlformats.org/wordprocessingml/2006/main" xmlns:w14="http://schemas.microsoft.com/office/word/2010/wordml" xmlns:w15="http://schemas.microsoft.com/office/word/2012/wordml" xmlns:wpg="http://schemas.microsoft.com/office/word/2010/wordprocessingGroup" xmlns:wpi="http://schemas.microsoft.com/office/word/2010/wordprocessingInk" xmlns:wne="http://schemas.microsoft.com/office/word/2006/wordml" xmlns:wps="http://schemas.microsoft.com/office/word/2010/wordprocessingShape" mc:Ignorable="w14 w15 wp14">
+<w:endnotes xmlns:wpc="http://schemas.microsoft.com/office/word/2010/wordprocessingCanvas" xmlns:cx="http://schemas.microsoft.com/office/drawing/2014/chartex" xmlns:cx1="http://schemas.microsoft.com/office/drawing/2015/9/8/chartex" xmlns:cx2="http://schemas.microsoft.com/office/drawing/2015/10/21/chartex" xmlns:cx3="http://schemas.microsoft.com/office/drawing/2016/5/9/chartex" xmlns:cx4="http://schemas.microsoft.com/office/drawing/2016/5/10/chartex" xmlns:cx5="http://schemas.microsoft.com/office/drawing/2016/5/11/chartex" xmlns:cx6="http://schemas.microsoft.com/office/drawing/2016/5/12/chartex" xmlns:cx7="http://schemas.microsoft.com/office/drawing/2016/5/13/chartex" xmlns:cx8="http://schemas.microsoft.com/office/drawing/2016/5/14/chartex" xmlns:mc="http://schemas.openxmlformats.org/markup-compatibility/2006" xmlns:aink="http://schemas.microsoft.com/office/drawing/2016/ink" xmlns:am3d="http://schemas.microsoft.com/office/drawing/2017/model3d" xmlns:o="urn:schemas-microsoft-com:office:office" xmlns:r="http://schemas.openxmlformats.org/officeDocument/2006/relationships" xmlns:m="http://schemas.openxmlformats.org/officeDocument/2006/math" xmlns:v="urn:schemas-microsoft-com:vml" xmlns:wp14="http://schemas.microsoft.com/office/word/2010/wordprocessingDrawing" xmlns:wp="http://schemas.openxmlformats.org/drawingml/2006/wordprocessingDrawing" xmlns:w10="urn:schemas-microsoft-com:office:word" xmlns:w="http://schemas.openxmlformats.org/wordprocessingml/2006/main" xmlns:w14="http://schemas.microsoft.com/office/word/2010/wordml" xmlns:w15="http://schemas.microsoft.com/office/word/2012/wordml" xmlns:w16cid="http://schemas.microsoft.com/office/word/2016/wordml/cid" xmlns:w16se="http://schemas.microsoft.com/office/word/2015/wordml/symex" xmlns:wpg="http://schemas.microsoft.com/office/word/2010/wordprocessingGroup" xmlns:wpi="http://schemas.microsoft.com/office/word/2010/wordprocessingInk" xmlns:wne="http://schemas.microsoft.com/office/word/2006/wordml" xmlns:wps="http://schemas.microsoft.com/office/word/2010/wordprocessingShape" mc:Ignorable="w14 w15 w16se w16cid wp14">
   <w:endnote w:type="separator" w:id="-1">
     <w:p>
       <w:pPr>
@@ -4258,13 +4847,13 @@
 </file>
 
 <file path=word/footer1.xml><?xml version="1.0" encoding="utf-8"?>
-<w:ftr xmlns:wpc="http://schemas.microsoft.com/office/word/2010/wordprocessingCanvas" xmlns:mc="http://schemas.openxmlformats.org/markup-compatibility/2006" xmlns:o="urn:schemas-microsoft-com:office:office" xmlns:r="http://schemas.openxmlformats.org/officeDocument/2006/relationships" xmlns:m="http://schemas.openxmlformats.org/officeDocument/2006/math" xmlns:v="urn:schemas-microsoft-com:vml" xmlns:wp14="http://schemas.microsoft.com/office/word/2010/wordprocessingDrawing" xmlns:wp="http://schemas.openxmlformats.org/drawingml/2006/wordprocessingDrawing" xmlns:w10="urn:schemas-microsoft-com:office:word" xmlns:w="http://schemas.openxmlformats.org/wordprocessingml/2006/main" xmlns:w14="http://schemas.microsoft.com/office/word/2010/wordml" xmlns:w15="http://schemas.microsoft.com/office/word/2012/wordml" xmlns:wpg="http://schemas.microsoft.com/office/word/2010/wordprocessingGroup" xmlns:wpi="http://schemas.microsoft.com/office/word/2010/wordprocessingInk" xmlns:wne="http://schemas.microsoft.com/office/word/2006/wordml" xmlns:wps="http://schemas.microsoft.com/office/word/2010/wordprocessingShape" mc:Ignorable="w14 w15 wp14">
+<w:ftr xmlns:wpc="http://schemas.microsoft.com/office/word/2010/wordprocessingCanvas" xmlns:cx="http://schemas.microsoft.com/office/drawing/2014/chartex" xmlns:cx1="http://schemas.microsoft.com/office/drawing/2015/9/8/chartex" xmlns:cx2="http://schemas.microsoft.com/office/drawing/2015/10/21/chartex" xmlns:cx3="http://schemas.microsoft.com/office/drawing/2016/5/9/chartex" xmlns:cx4="http://schemas.microsoft.com/office/drawing/2016/5/10/chartex" xmlns:cx5="http://schemas.microsoft.com/office/drawing/2016/5/11/chartex" xmlns:cx6="http://schemas.microsoft.com/office/drawing/2016/5/12/chartex" xmlns:cx7="http://schemas.microsoft.com/office/drawing/2016/5/13/chartex" xmlns:cx8="http://schemas.microsoft.com/office/drawing/2016/5/14/chartex" xmlns:mc="http://schemas.openxmlformats.org/markup-compatibility/2006" xmlns:aink="http://schemas.microsoft.com/office/drawing/2016/ink" xmlns:am3d="http://schemas.microsoft.com/office/drawing/2017/model3d" xmlns:o="urn:schemas-microsoft-com:office:office" xmlns:r="http://schemas.openxmlformats.org/officeDocument/2006/relationships" xmlns:m="http://schemas.openxmlformats.org/officeDocument/2006/math" xmlns:v="urn:schemas-microsoft-com:vml" xmlns:wp14="http://schemas.microsoft.com/office/word/2010/wordprocessingDrawing" xmlns:wp="http://schemas.openxmlformats.org/drawingml/2006/wordprocessingDrawing" xmlns:w10="urn:schemas-microsoft-com:office:word" xmlns:w="http://schemas.openxmlformats.org/wordprocessingml/2006/main" xmlns:w14="http://schemas.microsoft.com/office/word/2010/wordml" xmlns:w15="http://schemas.microsoft.com/office/word/2012/wordml" xmlns:w16cid="http://schemas.microsoft.com/office/word/2016/wordml/cid" xmlns:w16se="http://schemas.microsoft.com/office/word/2015/wordml/symex" xmlns:wpg="http://schemas.microsoft.com/office/word/2010/wordprocessingGroup" xmlns:wpi="http://schemas.microsoft.com/office/word/2010/wordprocessingInk" xmlns:wne="http://schemas.microsoft.com/office/word/2006/wordml" xmlns:wps="http://schemas.microsoft.com/office/word/2010/wordprocessingShape" mc:Ignorable="w14 w15 w16se w16cid wp14">
   <w:p/>
 </w:ftr>
 </file>
 
 <file path=word/footnotes.xml><?xml version="1.0" encoding="utf-8"?>
-<w:footnotes xmlns:wpc="http://schemas.microsoft.com/office/word/2010/wordprocessingCanvas" xmlns:mc="http://schemas.openxmlformats.org/markup-compatibility/2006" xmlns:o="urn:schemas-microsoft-com:office:office" xmlns:r="http://schemas.openxmlformats.org/officeDocument/2006/relationships" xmlns:m="http://schemas.openxmlformats.org/officeDocument/2006/math" xmlns:v="urn:schemas-microsoft-com:vml" xmlns:wp14="http://schemas.microsoft.com/office/word/2010/wordprocessingDrawing" xmlns:wp="http://schemas.openxmlformats.org/drawingml/2006/wordprocessingDrawing" xmlns:w10="urn:schemas-microsoft-com:office:word" xmlns:w="http://schemas.openxmlformats.org/wordprocessingml/2006/main" xmlns:w14="http://schemas.microsoft.com/office/word/2010/wordml" xmlns:w15="http://schemas.microsoft.com/office/word/2012/wordml" xmlns:wpg="http://schemas.microsoft.com/office/word/2010/wordprocessingGroup" xmlns:wpi="http://schemas.microsoft.com/office/word/2010/wordprocessingInk" xmlns:wne="http://schemas.microsoft.com/office/word/2006/wordml" xmlns:wps="http://schemas.microsoft.com/office/word/2010/wordprocessingShape" mc:Ignorable="w14 w15 wp14">
+<w:footnotes xmlns:wpc="http://schemas.microsoft.com/office/word/2010/wordprocessingCanvas" xmlns:cx="http://schemas.microsoft.com/office/drawing/2014/chartex" xmlns:cx1="http://schemas.microsoft.com/office/drawing/2015/9/8/chartex" xmlns:cx2="http://schemas.microsoft.com/office/drawing/2015/10/21/chartex" xmlns:cx3="http://schemas.microsoft.com/office/drawing/2016/5/9/chartex" xmlns:cx4="http://schemas.microsoft.com/office/drawing/2016/5/10/chartex" xmlns:cx5="http://schemas.microsoft.com/office/drawing/2016/5/11/chartex" xmlns:cx6="http://schemas.microsoft.com/office/drawing/2016/5/12/chartex" xmlns:cx7="http://schemas.microsoft.com/office/drawing/2016/5/13/chartex" xmlns:cx8="http://schemas.microsoft.com/office/drawing/2016/5/14/chartex" xmlns:mc="http://schemas.openxmlformats.org/markup-compatibility/2006" xmlns:aink="http://schemas.microsoft.com/office/drawing/2016/ink" xmlns:am3d="http://schemas.microsoft.com/office/drawing/2017/model3d" xmlns:o="urn:schemas-microsoft-com:office:office" xmlns:r="http://schemas.openxmlformats.org/officeDocument/2006/relationships" xmlns:m="http://schemas.openxmlformats.org/officeDocument/2006/math" xmlns:v="urn:schemas-microsoft-com:vml" xmlns:wp14="http://schemas.microsoft.com/office/word/2010/wordprocessingDrawing" xmlns:wp="http://schemas.openxmlformats.org/drawingml/2006/wordprocessingDrawing" xmlns:w10="urn:schemas-microsoft-com:office:word" xmlns:w="http://schemas.openxmlformats.org/wordprocessingml/2006/main" xmlns:w14="http://schemas.microsoft.com/office/word/2010/wordml" xmlns:w15="http://schemas.microsoft.com/office/word/2012/wordml" xmlns:w16cid="http://schemas.microsoft.com/office/word/2016/wordml/cid" xmlns:w16se="http://schemas.microsoft.com/office/word/2015/wordml/symex" xmlns:wpg="http://schemas.microsoft.com/office/word/2010/wordprocessingGroup" xmlns:wpi="http://schemas.microsoft.com/office/word/2010/wordprocessingInk" xmlns:wne="http://schemas.microsoft.com/office/word/2006/wordml" xmlns:wps="http://schemas.microsoft.com/office/word/2010/wordprocessingShape" mc:Ignorable="w14 w15 w16se w16cid wp14">
   <w:footnote w:type="separator" w:id="-1">
     <w:p>
       <w:pPr>
@@ -4289,7 +4878,7 @@
 </file>
 
 <file path=word/header1.xml><?xml version="1.0" encoding="utf-8"?>
-<w:hdr xmlns:wpc="http://schemas.microsoft.com/office/word/2010/wordprocessingCanvas" xmlns:mc="http://schemas.openxmlformats.org/markup-compatibility/2006" xmlns:o="urn:schemas-microsoft-com:office:office" xmlns:r="http://schemas.openxmlformats.org/officeDocument/2006/relationships" xmlns:m="http://schemas.openxmlformats.org/officeDocument/2006/math" xmlns:v="urn:schemas-microsoft-com:vml" xmlns:wp14="http://schemas.microsoft.com/office/word/2010/wordprocessingDrawing" xmlns:wp="http://schemas.openxmlformats.org/drawingml/2006/wordprocessingDrawing" xmlns:w10="urn:schemas-microsoft-com:office:word" xmlns:w="http://schemas.openxmlformats.org/wordprocessingml/2006/main" xmlns:w14="http://schemas.microsoft.com/office/word/2010/wordml" xmlns:w15="http://schemas.microsoft.com/office/word/2012/wordml" xmlns:wpg="http://schemas.microsoft.com/office/word/2010/wordprocessingGroup" xmlns:wpi="http://schemas.microsoft.com/office/word/2010/wordprocessingInk" xmlns:wne="http://schemas.microsoft.com/office/word/2006/wordml" xmlns:wps="http://schemas.microsoft.com/office/word/2010/wordprocessingShape" mc:Ignorable="w14 w15 wp14">
+<w:hdr xmlns:wpc="http://schemas.microsoft.com/office/word/2010/wordprocessingCanvas" xmlns:cx="http://schemas.microsoft.com/office/drawing/2014/chartex" xmlns:cx1="http://schemas.microsoft.com/office/drawing/2015/9/8/chartex" xmlns:cx2="http://schemas.microsoft.com/office/drawing/2015/10/21/chartex" xmlns:cx3="http://schemas.microsoft.com/office/drawing/2016/5/9/chartex" xmlns:cx4="http://schemas.microsoft.com/office/drawing/2016/5/10/chartex" xmlns:cx5="http://schemas.microsoft.com/office/drawing/2016/5/11/chartex" xmlns:cx6="http://schemas.microsoft.com/office/drawing/2016/5/12/chartex" xmlns:cx7="http://schemas.microsoft.com/office/drawing/2016/5/13/chartex" xmlns:cx8="http://schemas.microsoft.com/office/drawing/2016/5/14/chartex" xmlns:mc="http://schemas.openxmlformats.org/markup-compatibility/2006" xmlns:aink="http://schemas.microsoft.com/office/drawing/2016/ink" xmlns:am3d="http://schemas.microsoft.com/office/drawing/2017/model3d" xmlns:o="urn:schemas-microsoft-com:office:office" xmlns:r="http://schemas.openxmlformats.org/officeDocument/2006/relationships" xmlns:m="http://schemas.openxmlformats.org/officeDocument/2006/math" xmlns:v="urn:schemas-microsoft-com:vml" xmlns:wp14="http://schemas.microsoft.com/office/word/2010/wordprocessingDrawing" xmlns:wp="http://schemas.openxmlformats.org/drawingml/2006/wordprocessingDrawing" xmlns:w10="urn:schemas-microsoft-com:office:word" xmlns:w="http://schemas.openxmlformats.org/wordprocessingml/2006/main" xmlns:w14="http://schemas.microsoft.com/office/word/2010/wordml" xmlns:w15="http://schemas.microsoft.com/office/word/2012/wordml" xmlns:w16cid="http://schemas.microsoft.com/office/word/2016/wordml/cid" xmlns:w16se="http://schemas.microsoft.com/office/word/2015/wordml/symex" xmlns:wpg="http://schemas.microsoft.com/office/word/2010/wordprocessingGroup" xmlns:wpi="http://schemas.microsoft.com/office/word/2010/wordprocessingInk" xmlns:wne="http://schemas.microsoft.com/office/word/2006/wordml" xmlns:wps="http://schemas.microsoft.com/office/word/2010/wordprocessingShape" mc:Ignorable="w14 w15 w16se w16cid wp14">
   <w:p>
     <w:pPr>
       <w:spacing w:before="240" w:after="240"/>
@@ -4300,14 +4889,14 @@
 </file>
 
 <file path=word/header2.xml><?xml version="1.0" encoding="utf-8"?>
-<w:hdr xmlns:wpc="http://schemas.microsoft.com/office/word/2010/wordprocessingCanvas" xmlns:mc="http://schemas.openxmlformats.org/markup-compatibility/2006" xmlns:o="urn:schemas-microsoft-com:office:office" xmlns:r="http://schemas.openxmlformats.org/officeDocument/2006/relationships" xmlns:m="http://schemas.openxmlformats.org/officeDocument/2006/math" xmlns:v="urn:schemas-microsoft-com:vml" xmlns:wp14="http://schemas.microsoft.com/office/word/2010/wordprocessingDrawing" xmlns:wp="http://schemas.openxmlformats.org/drawingml/2006/wordprocessingDrawing" xmlns:w10="urn:schemas-microsoft-com:office:word" xmlns:w="http://schemas.openxmlformats.org/wordprocessingml/2006/main" xmlns:w14="http://schemas.microsoft.com/office/word/2010/wordml" xmlns:w15="http://schemas.microsoft.com/office/word/2012/wordml" xmlns:wpg="http://schemas.microsoft.com/office/word/2010/wordprocessingGroup" xmlns:wpi="http://schemas.microsoft.com/office/word/2010/wordprocessingInk" xmlns:wne="http://schemas.microsoft.com/office/word/2006/wordml" xmlns:wps="http://schemas.microsoft.com/office/word/2010/wordprocessingShape" mc:Ignorable="w14 w15 wp14">
+<w:hdr xmlns:wpc="http://schemas.microsoft.com/office/word/2010/wordprocessingCanvas" xmlns:cx="http://schemas.microsoft.com/office/drawing/2014/chartex" xmlns:cx1="http://schemas.microsoft.com/office/drawing/2015/9/8/chartex" xmlns:cx2="http://schemas.microsoft.com/office/drawing/2015/10/21/chartex" xmlns:cx3="http://schemas.microsoft.com/office/drawing/2016/5/9/chartex" xmlns:cx4="http://schemas.microsoft.com/office/drawing/2016/5/10/chartex" xmlns:cx5="http://schemas.microsoft.com/office/drawing/2016/5/11/chartex" xmlns:cx6="http://schemas.microsoft.com/office/drawing/2016/5/12/chartex" xmlns:cx7="http://schemas.microsoft.com/office/drawing/2016/5/13/chartex" xmlns:cx8="http://schemas.microsoft.com/office/drawing/2016/5/14/chartex" xmlns:mc="http://schemas.openxmlformats.org/markup-compatibility/2006" xmlns:aink="http://schemas.microsoft.com/office/drawing/2016/ink" xmlns:am3d="http://schemas.microsoft.com/office/drawing/2017/model3d" xmlns:o="urn:schemas-microsoft-com:office:office" xmlns:r="http://schemas.openxmlformats.org/officeDocument/2006/relationships" xmlns:m="http://schemas.openxmlformats.org/officeDocument/2006/math" xmlns:v="urn:schemas-microsoft-com:vml" xmlns:wp14="http://schemas.microsoft.com/office/word/2010/wordprocessingDrawing" xmlns:wp="http://schemas.openxmlformats.org/drawingml/2006/wordprocessingDrawing" xmlns:w10="urn:schemas-microsoft-com:office:word" xmlns:w="http://schemas.openxmlformats.org/wordprocessingml/2006/main" xmlns:w14="http://schemas.microsoft.com/office/word/2010/wordml" xmlns:w15="http://schemas.microsoft.com/office/word/2012/wordml" xmlns:w16cid="http://schemas.microsoft.com/office/word/2016/wordml/cid" xmlns:w16se="http://schemas.microsoft.com/office/word/2015/wordml/symex" xmlns:wpg="http://schemas.microsoft.com/office/word/2010/wordprocessingGroup" xmlns:wpi="http://schemas.microsoft.com/office/word/2010/wordprocessingInk" xmlns:wne="http://schemas.microsoft.com/office/word/2006/wordml" xmlns:wps="http://schemas.microsoft.com/office/word/2010/wordprocessingShape" mc:Ignorable="w14 w15 w16se w16cid wp14">
   <w:p/>
 </w:hdr>
 </file>
 
 <file path=word/numbering.xml><?xml version="1.0" encoding="utf-8"?>
-<w:numbering xmlns:wpc="http://schemas.microsoft.com/office/word/2010/wordprocessingCanvas" xmlns:mc="http://schemas.openxmlformats.org/markup-compatibility/2006" xmlns:o="urn:schemas-microsoft-com:office:office" xmlns:r="http://schemas.openxmlformats.org/officeDocument/2006/relationships" xmlns:m="http://schemas.openxmlformats.org/officeDocument/2006/math" xmlns:v="urn:schemas-microsoft-com:vml" xmlns:wp14="http://schemas.microsoft.com/office/word/2010/wordprocessingDrawing" xmlns:wp="http://schemas.openxmlformats.org/drawingml/2006/wordprocessingDrawing" xmlns:w10="urn:schemas-microsoft-com:office:word" xmlns:w="http://schemas.openxmlformats.org/wordprocessingml/2006/main" xmlns:w14="http://schemas.microsoft.com/office/word/2010/wordml" xmlns:w15="http://schemas.microsoft.com/office/word/2012/wordml" xmlns:wpg="http://schemas.microsoft.com/office/word/2010/wordprocessingGroup" xmlns:wpi="http://schemas.microsoft.com/office/word/2010/wordprocessingInk" xmlns:wne="http://schemas.microsoft.com/office/word/2006/wordml" xmlns:wps="http://schemas.microsoft.com/office/word/2010/wordprocessingShape" mc:Ignorable="w14 w15 wp14">
-  <w:abstractNum w:abstractNumId="0">
+<w:numbering xmlns:wpc="http://schemas.microsoft.com/office/word/2010/wordprocessingCanvas" xmlns:cx="http://schemas.microsoft.com/office/drawing/2014/chartex" xmlns:cx1="http://schemas.microsoft.com/office/drawing/2015/9/8/chartex" xmlns:cx2="http://schemas.microsoft.com/office/drawing/2015/10/21/chartex" xmlns:cx3="http://schemas.microsoft.com/office/drawing/2016/5/9/chartex" xmlns:cx4="http://schemas.microsoft.com/office/drawing/2016/5/10/chartex" xmlns:cx5="http://schemas.microsoft.com/office/drawing/2016/5/11/chartex" xmlns:cx6="http://schemas.microsoft.com/office/drawing/2016/5/12/chartex" xmlns:cx7="http://schemas.microsoft.com/office/drawing/2016/5/13/chartex" xmlns:cx8="http://schemas.microsoft.com/office/drawing/2016/5/14/chartex" xmlns:mc="http://schemas.openxmlformats.org/markup-compatibility/2006" xmlns:aink="http://schemas.microsoft.com/office/drawing/2016/ink" xmlns:am3d="http://schemas.microsoft.com/office/drawing/2017/model3d" xmlns:o="urn:schemas-microsoft-com:office:office" xmlns:r="http://schemas.openxmlformats.org/officeDocument/2006/relationships" xmlns:m="http://schemas.openxmlformats.org/officeDocument/2006/math" xmlns:v="urn:schemas-microsoft-com:vml" xmlns:wp14="http://schemas.microsoft.com/office/word/2010/wordprocessingDrawing" xmlns:wp="http://schemas.openxmlformats.org/drawingml/2006/wordprocessingDrawing" xmlns:w10="urn:schemas-microsoft-com:office:word" xmlns:w="http://schemas.openxmlformats.org/wordprocessingml/2006/main" xmlns:w14="http://schemas.microsoft.com/office/word/2010/wordml" xmlns:w15="http://schemas.microsoft.com/office/word/2012/wordml" xmlns:w16cid="http://schemas.microsoft.com/office/word/2016/wordml/cid" xmlns:w16se="http://schemas.microsoft.com/office/word/2015/wordml/symex" xmlns:wpg="http://schemas.microsoft.com/office/word/2010/wordprocessingGroup" xmlns:wpi="http://schemas.microsoft.com/office/word/2010/wordprocessingInk" xmlns:wne="http://schemas.microsoft.com/office/word/2006/wordml" xmlns:wps="http://schemas.microsoft.com/office/word/2010/wordprocessingShape" mc:Ignorable="w14 w15 w16se w16cid wp14">
+  <w:abstractNum w:abstractNumId="0" w15:restartNumberingAfterBreak="0">
     <w:nsid w:val="109837BA"/>
     <w:multiLevelType w:val="multilevel"/>
     <w:tmpl w:val="46F44E62"/>
@@ -4420,7 +5009,7 @@
       </w:rPr>
     </w:lvl>
   </w:abstractNum>
-  <w:abstractNum w:abstractNumId="1">
+  <w:abstractNum w:abstractNumId="1" w15:restartNumberingAfterBreak="0">
     <w:nsid w:val="21FD2872"/>
     <w:multiLevelType w:val="multilevel"/>
     <w:tmpl w:val="A3E064F6"/>
@@ -4533,7 +5122,7 @@
       </w:rPr>
     </w:lvl>
   </w:abstractNum>
-  <w:abstractNum w:abstractNumId="2">
+  <w:abstractNum w:abstractNumId="2" w15:restartNumberingAfterBreak="0">
     <w:nsid w:val="3AFE6FA3"/>
     <w:multiLevelType w:val="multilevel"/>
     <w:tmpl w:val="32A0A710"/>
@@ -4646,7 +5235,7 @@
       </w:rPr>
     </w:lvl>
   </w:abstractNum>
-  <w:abstractNum w:abstractNumId="3">
+  <w:abstractNum w:abstractNumId="3" w15:restartNumberingAfterBreak="0">
     <w:nsid w:val="4228295B"/>
     <w:multiLevelType w:val="multilevel"/>
     <w:tmpl w:val="9F481C5C"/>
@@ -4759,7 +5348,7 @@
       </w:rPr>
     </w:lvl>
   </w:abstractNum>
-  <w:abstractNum w:abstractNumId="4">
+  <w:abstractNum w:abstractNumId="4" w15:restartNumberingAfterBreak="0">
     <w:nsid w:val="4A70704E"/>
     <w:multiLevelType w:val="multilevel"/>
     <w:tmpl w:val="6700DDE0"/>
@@ -4872,7 +5461,7 @@
       </w:rPr>
     </w:lvl>
   </w:abstractNum>
-  <w:abstractNum w:abstractNumId="5">
+  <w:abstractNum w:abstractNumId="5" w15:restartNumberingAfterBreak="0">
     <w:nsid w:val="4BF426FD"/>
     <w:multiLevelType w:val="multilevel"/>
     <w:tmpl w:val="F8A21E28"/>
@@ -5007,7 +5596,7 @@
 </file>
 
 <file path=word/styles.xml><?xml version="1.0" encoding="utf-8"?>
-<w:styles xmlns:mc="http://schemas.openxmlformats.org/markup-compatibility/2006" xmlns:r="http://schemas.openxmlformats.org/officeDocument/2006/relationships" xmlns:w="http://schemas.openxmlformats.org/wordprocessingml/2006/main" xmlns:w14="http://schemas.microsoft.com/office/word/2010/wordml" xmlns:w15="http://schemas.microsoft.com/office/word/2012/wordml" mc:Ignorable="w14 w15">
+<w:styles xmlns:mc="http://schemas.openxmlformats.org/markup-compatibility/2006" xmlns:r="http://schemas.openxmlformats.org/officeDocument/2006/relationships" xmlns:w="http://schemas.openxmlformats.org/wordprocessingml/2006/main" xmlns:w14="http://schemas.microsoft.com/office/word/2010/wordml" xmlns:w15="http://schemas.microsoft.com/office/word/2012/wordml" xmlns:w16cid="http://schemas.microsoft.com/office/word/2016/wordml/cid" xmlns:w16se="http://schemas.microsoft.com/office/word/2015/wordml/symex" mc:Ignorable="w14 w15 w16se w16cid">
   <w:docDefaults>
     <w:rPrDefault>
       <w:rPr>
@@ -5023,7 +5612,7 @@
       </w:pPr>
     </w:pPrDefault>
   </w:docDefaults>
-  <w:latentStyles w:defLockedState="0" w:defUIPriority="99" w:defSemiHidden="0" w:defUnhideWhenUsed="0" w:defQFormat="0" w:count="371">
+  <w:latentStyles w:defLockedState="0" w:defUIPriority="99" w:defSemiHidden="0" w:defUnhideWhenUsed="0" w:defQFormat="0" w:count="377">
     <w:lsdException w:name="Normal" w:uiPriority="0" w:qFormat="1"/>
     <w:lsdException w:name="heading 1" w:uiPriority="9" w:qFormat="1"/>
     <w:lsdException w:name="heading 2" w:semiHidden="1" w:uiPriority="9" w:unhideWhenUsed="1" w:qFormat="1"/>
@@ -5171,11 +5760,8 @@
     <w:lsdException w:name="Table 3D effects 3" w:semiHidden="1" w:unhideWhenUsed="1"/>
     <w:lsdException w:name="Table Contemporary" w:semiHidden="1" w:unhideWhenUsed="1"/>
     <w:lsdException w:name="Table Elegant" w:semiHidden="1" w:unhideWhenUsed="1"/>
-    <w:lsdException w:name="Table Professional" w:semiHidden="1" w:unhideWhenUsed="1"/>
     <w:lsdException w:name="Table Subtle 1" w:semiHidden="1" w:unhideWhenUsed="1"/>
     <w:lsdException w:name="Table Subtle 2" w:semiHidden="1" w:unhideWhenUsed="1"/>
-    <w:lsdException w:name="Table Web 1" w:semiHidden="1" w:unhideWhenUsed="1"/>
-    <w:lsdException w:name="Table Web 2" w:semiHidden="1" w:unhideWhenUsed="1"/>
     <w:lsdException w:name="Table Web 3" w:semiHidden="1" w:unhideWhenUsed="1"/>
     <w:lsdException w:name="Balloon Text" w:semiHidden="1" w:unhideWhenUsed="1"/>
     <w:lsdException w:name="Table Grid" w:uiPriority="39"/>
@@ -5395,6 +5981,12 @@
     <w:lsdException w:name="List Table 5 Dark Accent 6" w:uiPriority="50"/>
     <w:lsdException w:name="List Table 6 Colorful Accent 6" w:uiPriority="51"/>
     <w:lsdException w:name="List Table 7 Colorful Accent 6" w:uiPriority="52"/>
+    <w:lsdException w:name="Mention" w:semiHidden="1" w:unhideWhenUsed="1"/>
+    <w:lsdException w:name="Smart Hyperlink" w:semiHidden="1" w:unhideWhenUsed="1"/>
+    <w:lsdException w:name="Hashtag" w:semiHidden="1" w:unhideWhenUsed="1"/>
+    <w:lsdException w:name="Unresolved Mention" w:semiHidden="1" w:unhideWhenUsed="1"/>
+    <w:lsdException w:name="Smart Link" w:semiHidden="1" w:unhideWhenUsed="1"/>
+    <w:lsdException w:name="Smart Link Error" w:semiHidden="1" w:unhideWhenUsed="1"/>
   </w:latentStyles>
   <w:style w:type="paragraph" w:default="1" w:styleId="Normal">
     <w:name w:val="Normal"/>
@@ -5549,7 +6141,7 @@
       </w:tblCellMar>
     </w:tblPr>
   </w:style>
-  <w:style w:type="paragraph" w:styleId="Puesto">
+  <w:style w:type="paragraph" w:styleId="Ttulo">
     <w:name w:val="Title"/>
     <w:basedOn w:val="Normal"/>
     <w:next w:val="Normal"/>
@@ -5612,7 +6204,6 @@
     <w:name w:val="Normal (Web)"/>
     <w:basedOn w:val="Normal"/>
     <w:uiPriority w:val="99"/>
-    <w:semiHidden/>
     <w:unhideWhenUsed/>
     <w:rsid w:val="00EE6FC1"/>
     <w:pPr>

</xml_diff>

<commit_message>
Agregando Entorno e Infraestructura en PGC
</commit_message>
<xml_diff>
--- a/Documentos/PGC.docx
+++ b/Documentos/PGC.docx
@@ -160,8 +160,10 @@
           <w:sz w:val="24"/>
           <w:szCs w:val="24"/>
         </w:rPr>
-        <w:t>4</w:t>
-      </w:r>
+        <w:t>5</w:t>
+      </w:r>
+      <w:bookmarkStart w:id="0" w:name="_GoBack"/>
+      <w:bookmarkEnd w:id="0"/>
     </w:p>
     <w:p/>
     <w:p/>
@@ -1122,6 +1124,151 @@
           </w:p>
         </w:tc>
       </w:tr>
+      <w:tr>
+        <w:trPr>
+          <w:trHeight w:val="900"/>
+        </w:trPr>
+        <w:tc>
+          <w:tcPr>
+            <w:tcW w:w="2205" w:type="dxa"/>
+            <w:tcBorders>
+              <w:top w:val="single" w:sz="4" w:space="0" w:color="auto"/>
+              <w:left w:val="single" w:sz="4" w:space="0" w:color="auto"/>
+              <w:bottom w:val="single" w:sz="4" w:space="0" w:color="auto"/>
+              <w:right w:val="single" w:sz="8" w:space="0" w:color="000000"/>
+            </w:tcBorders>
+            <w:tcMar>
+              <w:top w:w="100" w:type="dxa"/>
+              <w:left w:w="100" w:type="dxa"/>
+              <w:bottom w:w="100" w:type="dxa"/>
+              <w:right w:w="100" w:type="dxa"/>
+            </w:tcMar>
+          </w:tcPr>
+          <w:p>
+            <w:pPr>
+              <w:spacing w:before="240" w:after="120" w:line="360" w:lineRule="auto"/>
+              <w:ind w:left="100"/>
+              <w:jc w:val="both"/>
+              <w:rPr>
+                <w:sz w:val="20"/>
+                <w:szCs w:val="20"/>
+              </w:rPr>
+            </w:pPr>
+            <w:r>
+              <w:rPr>
+                <w:sz w:val="20"/>
+                <w:szCs w:val="20"/>
+              </w:rPr>
+              <w:t>02/10/2019</w:t>
+            </w:r>
+          </w:p>
+        </w:tc>
+        <w:tc>
+          <w:tcPr>
+            <w:tcW w:w="1365" w:type="dxa"/>
+            <w:tcBorders>
+              <w:top w:val="single" w:sz="4" w:space="0" w:color="auto"/>
+              <w:left w:val="nil"/>
+              <w:bottom w:val="single" w:sz="4" w:space="0" w:color="auto"/>
+              <w:right w:val="single" w:sz="8" w:space="0" w:color="000000"/>
+            </w:tcBorders>
+            <w:tcMar>
+              <w:top w:w="100" w:type="dxa"/>
+              <w:left w:w="100" w:type="dxa"/>
+              <w:bottom w:w="100" w:type="dxa"/>
+              <w:right w:w="100" w:type="dxa"/>
+            </w:tcMar>
+          </w:tcPr>
+          <w:p>
+            <w:pPr>
+              <w:spacing w:before="240" w:after="120" w:line="360" w:lineRule="auto"/>
+              <w:ind w:left="100"/>
+              <w:jc w:val="both"/>
+              <w:rPr>
+                <w:sz w:val="20"/>
+                <w:szCs w:val="20"/>
+              </w:rPr>
+            </w:pPr>
+            <w:r>
+              <w:rPr>
+                <w:sz w:val="20"/>
+                <w:szCs w:val="20"/>
+              </w:rPr>
+              <w:t>1.5</w:t>
+            </w:r>
+          </w:p>
+        </w:tc>
+        <w:tc>
+          <w:tcPr>
+            <w:tcW w:w="3210" w:type="dxa"/>
+            <w:tcBorders>
+              <w:top w:val="single" w:sz="4" w:space="0" w:color="auto"/>
+              <w:left w:val="nil"/>
+              <w:bottom w:val="single" w:sz="4" w:space="0" w:color="auto"/>
+              <w:right w:val="single" w:sz="8" w:space="0" w:color="000000"/>
+            </w:tcBorders>
+            <w:tcMar>
+              <w:top w:w="100" w:type="dxa"/>
+              <w:left w:w="100" w:type="dxa"/>
+              <w:bottom w:w="100" w:type="dxa"/>
+              <w:right w:w="100" w:type="dxa"/>
+            </w:tcMar>
+          </w:tcPr>
+          <w:p>
+            <w:pPr>
+              <w:spacing w:before="240" w:after="120" w:line="360" w:lineRule="auto"/>
+              <w:ind w:left="100"/>
+              <w:jc w:val="both"/>
+              <w:rPr>
+                <w:sz w:val="20"/>
+                <w:szCs w:val="20"/>
+              </w:rPr>
+            </w:pPr>
+            <w:r>
+              <w:rPr>
+                <w:sz w:val="20"/>
+                <w:szCs w:val="20"/>
+              </w:rPr>
+              <w:t>Entorno e Infraestructura</w:t>
+            </w:r>
+          </w:p>
+        </w:tc>
+        <w:tc>
+          <w:tcPr>
+            <w:tcW w:w="2235" w:type="dxa"/>
+            <w:tcBorders>
+              <w:top w:val="single" w:sz="4" w:space="0" w:color="auto"/>
+              <w:left w:val="nil"/>
+              <w:bottom w:val="single" w:sz="4" w:space="0" w:color="auto"/>
+              <w:right w:val="single" w:sz="4" w:space="0" w:color="auto"/>
+            </w:tcBorders>
+            <w:tcMar>
+              <w:top w:w="100" w:type="dxa"/>
+              <w:left w:w="100" w:type="dxa"/>
+              <w:bottom w:w="100" w:type="dxa"/>
+              <w:right w:w="100" w:type="dxa"/>
+            </w:tcMar>
+          </w:tcPr>
+          <w:p>
+            <w:pPr>
+              <w:spacing w:before="240" w:after="120" w:line="360" w:lineRule="auto"/>
+              <w:ind w:left="100"/>
+              <w:jc w:val="both"/>
+              <w:rPr>
+                <w:sz w:val="20"/>
+                <w:szCs w:val="20"/>
+              </w:rPr>
+            </w:pPr>
+            <w:r>
+              <w:rPr>
+                <w:sz w:val="20"/>
+                <w:szCs w:val="20"/>
+              </w:rPr>
+              <w:t>Cornejo Cristian</w:t>
+            </w:r>
+          </w:p>
+        </w:tc>
+      </w:tr>
     </w:tbl>
     <w:p>
       <w:pPr>
@@ -1183,7 +1330,7 @@
           <w:r>
             <w:fldChar w:fldCharType="separate"/>
           </w:r>
-          <w:hyperlink w:anchor="_Toc20937480" w:history="1">
+          <w:hyperlink w:anchor="_Toc20942335" w:history="1">
             <w:r>
               <w:rPr>
                 <w:rStyle w:val="Hipervnculo"/>
@@ -1226,7 +1373,7 @@
                 <w:noProof/>
                 <w:webHidden/>
               </w:rPr>
-              <w:instrText xml:space="preserve"> PAGEREF _Toc20937480 \h </w:instrText>
+              <w:instrText xml:space="preserve"> PAGEREF _Toc20942335 \h </w:instrText>
             </w:r>
             <w:r>
               <w:rPr>
@@ -1269,29 +1416,14 @@
               <w:lang w:val="es-ES"/>
             </w:rPr>
           </w:pPr>
-          <w:hyperlink w:anchor="_Toc20937481" w:history="1">
+          <w:hyperlink w:anchor="_Toc20942336" w:history="1">
             <w:r>
               <w:rPr>
                 <w:rStyle w:val="Hipervnculo"/>
                 <w:b/>
                 <w:noProof/>
               </w:rPr>
-              <w:t>1.1</w:t>
-            </w:r>
-            <w:r>
-              <w:rPr>
-                <w:rStyle w:val="Hipervnculo"/>
-                <w:noProof/>
-              </w:rPr>
-              <w:t xml:space="preserve">  </w:t>
-            </w:r>
-            <w:r>
-              <w:rPr>
-                <w:rStyle w:val="Hipervnculo"/>
-                <w:b/>
-                <w:noProof/>
-              </w:rPr>
-              <w:t>Introducción</w:t>
+              <w:t>1.1  Introducción</w:t>
             </w:r>
             <w:r>
               <w:rPr>
@@ -1312,7 +1444,7 @@
                 <w:noProof/>
                 <w:webHidden/>
               </w:rPr>
-              <w:instrText xml:space="preserve"> PAGEREF _Toc20937481 \h </w:instrText>
+              <w:instrText xml:space="preserve"> PAGEREF _Toc20942336 \h </w:instrText>
             </w:r>
             <w:r>
               <w:rPr>
@@ -1355,7 +1487,7 @@
               <w:lang w:val="es-ES"/>
             </w:rPr>
           </w:pPr>
-          <w:hyperlink w:anchor="_Toc20937482" w:history="1">
+          <w:hyperlink w:anchor="_Toc20942337" w:history="1">
             <w:r>
               <w:rPr>
                 <w:rStyle w:val="Hipervnculo"/>
@@ -1398,7 +1530,7 @@
                 <w:noProof/>
                 <w:webHidden/>
               </w:rPr>
-              <w:instrText xml:space="preserve"> PAGEREF _Toc20937482 \h </w:instrText>
+              <w:instrText xml:space="preserve"> PAGEREF _Toc20942337 \h </w:instrText>
             </w:r>
             <w:r>
               <w:rPr>
@@ -1441,7 +1573,7 @@
               <w:lang w:val="es-ES"/>
             </w:rPr>
           </w:pPr>
-          <w:hyperlink w:anchor="_Toc20937483" w:history="1">
+          <w:hyperlink w:anchor="_Toc20942338" w:history="1">
             <w:r>
               <w:rPr>
                 <w:rStyle w:val="Hipervnculo"/>
@@ -1484,7 +1616,7 @@
                 <w:noProof/>
                 <w:webHidden/>
               </w:rPr>
-              <w:instrText xml:space="preserve"> PAGEREF _Toc20937483 \h </w:instrText>
+              <w:instrText xml:space="preserve"> PAGEREF _Toc20942338 \h </w:instrText>
             </w:r>
             <w:r>
               <w:rPr>
@@ -1527,7 +1659,7 @@
               <w:lang w:val="es-ES"/>
             </w:rPr>
           </w:pPr>
-          <w:hyperlink w:anchor="_Toc20937484" w:history="1">
+          <w:hyperlink w:anchor="_Toc20942339" w:history="1">
             <w:r>
               <w:rPr>
                 <w:rStyle w:val="Hipervnculo"/>
@@ -1570,7 +1702,7 @@
                 <w:noProof/>
                 <w:webHidden/>
               </w:rPr>
-              <w:instrText xml:space="preserve"> PAGEREF _Toc20937484 \h </w:instrText>
+              <w:instrText xml:space="preserve"> PAGEREF _Toc20942339 \h </w:instrText>
             </w:r>
             <w:r>
               <w:rPr>
@@ -1613,7 +1745,7 @@
               <w:lang w:val="es-ES"/>
             </w:rPr>
           </w:pPr>
-          <w:hyperlink w:anchor="_Toc20937485" w:history="1">
+          <w:hyperlink w:anchor="_Toc20942340" w:history="1">
             <w:r>
               <w:rPr>
                 <w:rStyle w:val="Hipervnculo"/>
@@ -1656,7 +1788,7 @@
                 <w:noProof/>
                 <w:webHidden/>
               </w:rPr>
-              <w:instrText xml:space="preserve"> PAGEREF _Toc20937485 \h </w:instrText>
+              <w:instrText xml:space="preserve"> PAGEREF _Toc20942340 \h </w:instrText>
             </w:r>
             <w:r>
               <w:rPr>
@@ -1699,7 +1831,7 @@
               <w:lang w:val="es-ES"/>
             </w:rPr>
           </w:pPr>
-          <w:hyperlink w:anchor="_Toc20937486" w:history="1">
+          <w:hyperlink w:anchor="_Toc20942341" w:history="1">
             <w:r>
               <w:rPr>
                 <w:rStyle w:val="Hipervnculo"/>
@@ -1742,7 +1874,7 @@
                 <w:noProof/>
                 <w:webHidden/>
               </w:rPr>
-              <w:instrText xml:space="preserve"> PAGEREF _Toc20937486 \h </w:instrText>
+              <w:instrText xml:space="preserve"> PAGEREF _Toc20942341 \h </w:instrText>
             </w:r>
             <w:r>
               <w:rPr>
@@ -1785,7 +1917,7 @@
               <w:lang w:val="es-ES"/>
             </w:rPr>
           </w:pPr>
-          <w:hyperlink w:anchor="_Toc20937487" w:history="1">
+          <w:hyperlink w:anchor="_Toc20942342" w:history="1">
             <w:r>
               <w:rPr>
                 <w:rStyle w:val="Hipervnculo"/>
@@ -1828,7 +1960,7 @@
                 <w:noProof/>
                 <w:webHidden/>
               </w:rPr>
-              <w:instrText xml:space="preserve"> PAGEREF _Toc20937487 \h </w:instrText>
+              <w:instrText xml:space="preserve"> PAGEREF _Toc20942342 \h </w:instrText>
             </w:r>
             <w:r>
               <w:rPr>
@@ -1871,7 +2003,7 @@
               <w:lang w:val="es-ES"/>
             </w:rPr>
           </w:pPr>
-          <w:hyperlink w:anchor="_Toc20937488" w:history="1">
+          <w:hyperlink w:anchor="_Toc20942343" w:history="1">
             <w:r>
               <w:rPr>
                 <w:rStyle w:val="Hipervnculo"/>
@@ -1899,7 +2031,7 @@
                 <w:noProof/>
                 <w:webHidden/>
               </w:rPr>
-              <w:instrText xml:space="preserve"> PAGEREF _Toc20937488 \h </w:instrText>
+              <w:instrText xml:space="preserve"> PAGEREF _Toc20942343 \h </w:instrText>
             </w:r>
             <w:r>
               <w:rPr>
@@ -1942,7 +2074,7 @@
               <w:lang w:val="es-ES"/>
             </w:rPr>
           </w:pPr>
-          <w:hyperlink w:anchor="_Toc20937489" w:history="1">
+          <w:hyperlink w:anchor="_Toc20942344" w:history="1">
             <w:r>
               <w:rPr>
                 <w:rStyle w:val="Hipervnculo"/>
@@ -1970,7 +2102,7 @@
                 <w:noProof/>
                 <w:webHidden/>
               </w:rPr>
-              <w:instrText xml:space="preserve"> PAGEREF _Toc20937489 \h </w:instrText>
+              <w:instrText xml:space="preserve"> PAGEREF _Toc20942344 \h </w:instrText>
             </w:r>
             <w:r>
               <w:rPr>
@@ -2013,7 +2145,7 @@
               <w:lang w:val="es-ES"/>
             </w:rPr>
           </w:pPr>
-          <w:hyperlink w:anchor="_Toc20937490" w:history="1">
+          <w:hyperlink w:anchor="_Toc20942345" w:history="1">
             <w:r>
               <w:rPr>
                 <w:rStyle w:val="Hipervnculo"/>
@@ -2041,7 +2173,7 @@
                 <w:noProof/>
                 <w:webHidden/>
               </w:rPr>
-              <w:instrText xml:space="preserve"> PAGEREF _Toc20937490 \h </w:instrText>
+              <w:instrText xml:space="preserve"> PAGEREF _Toc20942345 \h </w:instrText>
             </w:r>
             <w:r>
               <w:rPr>
@@ -2084,7 +2216,7 @@
               <w:lang w:val="es-ES"/>
             </w:rPr>
           </w:pPr>
-          <w:hyperlink w:anchor="_Toc20937491" w:history="1">
+          <w:hyperlink w:anchor="_Toc20942346" w:history="1">
             <w:r>
               <w:rPr>
                 <w:rStyle w:val="Hipervnculo"/>
@@ -2127,7 +2259,7 @@
                 <w:noProof/>
                 <w:webHidden/>
               </w:rPr>
-              <w:instrText xml:space="preserve"> PAGEREF _Toc20937491 \h </w:instrText>
+              <w:instrText xml:space="preserve"> PAGEREF _Toc20942346 \h </w:instrText>
             </w:r>
             <w:r>
               <w:rPr>
@@ -2170,7 +2302,7 @@
               <w:lang w:val="es-ES"/>
             </w:rPr>
           </w:pPr>
-          <w:hyperlink w:anchor="_Toc20937492" w:history="1">
+          <w:hyperlink w:anchor="_Toc20942347" w:history="1">
             <w:r>
               <w:rPr>
                 <w:rStyle w:val="Hipervnculo"/>
@@ -2198,7 +2330,7 @@
                 <w:noProof/>
                 <w:webHidden/>
               </w:rPr>
-              <w:instrText xml:space="preserve"> PAGEREF _Toc20937492 \h </w:instrText>
+              <w:instrText xml:space="preserve"> PAGEREF _Toc20942347 \h </w:instrText>
             </w:r>
             <w:r>
               <w:rPr>
@@ -2219,6 +2351,148 @@
                 <w:webHidden/>
               </w:rPr>
               <w:t>9</w:t>
+            </w:r>
+            <w:r>
+              <w:rPr>
+                <w:noProof/>
+                <w:webHidden/>
+              </w:rPr>
+              <w:fldChar w:fldCharType="end"/>
+            </w:r>
+          </w:hyperlink>
+        </w:p>
+        <w:p>
+          <w:pPr>
+            <w:pStyle w:val="TDC3"/>
+            <w:tabs>
+              <w:tab w:val="right" w:pos="9019"/>
+            </w:tabs>
+            <w:rPr>
+              <w:rFonts w:asciiTheme="minorHAnsi" w:eastAsiaTheme="minorEastAsia" w:hAnsiTheme="minorHAnsi" w:cstheme="minorBidi"/>
+              <w:noProof/>
+              <w:lang w:val="es-ES"/>
+            </w:rPr>
+          </w:pPr>
+          <w:hyperlink w:anchor="_Toc20942348" w:history="1">
+            <w:r>
+              <w:rPr>
+                <w:rStyle w:val="Hipervnculo"/>
+                <w:b/>
+                <w:noProof/>
+              </w:rPr>
+              <w:t>1.4.2   Entorno</w:t>
+            </w:r>
+            <w:r>
+              <w:rPr>
+                <w:noProof/>
+                <w:webHidden/>
+              </w:rPr>
+              <w:tab/>
+            </w:r>
+            <w:r>
+              <w:rPr>
+                <w:noProof/>
+                <w:webHidden/>
+              </w:rPr>
+              <w:fldChar w:fldCharType="begin"/>
+            </w:r>
+            <w:r>
+              <w:rPr>
+                <w:noProof/>
+                <w:webHidden/>
+              </w:rPr>
+              <w:instrText xml:space="preserve"> PAGEREF _Toc20942348 \h </w:instrText>
+            </w:r>
+            <w:r>
+              <w:rPr>
+                <w:noProof/>
+                <w:webHidden/>
+              </w:rPr>
+            </w:r>
+            <w:r>
+              <w:rPr>
+                <w:noProof/>
+                <w:webHidden/>
+              </w:rPr>
+              <w:fldChar w:fldCharType="separate"/>
+            </w:r>
+            <w:r>
+              <w:rPr>
+                <w:noProof/>
+                <w:webHidden/>
+              </w:rPr>
+              <w:t>9</w:t>
+            </w:r>
+            <w:r>
+              <w:rPr>
+                <w:noProof/>
+                <w:webHidden/>
+              </w:rPr>
+              <w:fldChar w:fldCharType="end"/>
+            </w:r>
+          </w:hyperlink>
+        </w:p>
+        <w:p>
+          <w:pPr>
+            <w:pStyle w:val="TDC3"/>
+            <w:tabs>
+              <w:tab w:val="right" w:pos="9019"/>
+            </w:tabs>
+            <w:rPr>
+              <w:rFonts w:asciiTheme="minorHAnsi" w:eastAsiaTheme="minorEastAsia" w:hAnsiTheme="minorHAnsi" w:cstheme="minorBidi"/>
+              <w:noProof/>
+              <w:lang w:val="es-ES"/>
+            </w:rPr>
+          </w:pPr>
+          <w:hyperlink w:anchor="_Toc20942349" w:history="1">
+            <w:r>
+              <w:rPr>
+                <w:rStyle w:val="Hipervnculo"/>
+                <w:b/>
+                <w:noProof/>
+              </w:rPr>
+              <w:t>1.4.3   Infraestructura</w:t>
+            </w:r>
+            <w:r>
+              <w:rPr>
+                <w:noProof/>
+                <w:webHidden/>
+              </w:rPr>
+              <w:tab/>
+            </w:r>
+            <w:r>
+              <w:rPr>
+                <w:noProof/>
+                <w:webHidden/>
+              </w:rPr>
+              <w:fldChar w:fldCharType="begin"/>
+            </w:r>
+            <w:r>
+              <w:rPr>
+                <w:noProof/>
+                <w:webHidden/>
+              </w:rPr>
+              <w:instrText xml:space="preserve"> PAGEREF _Toc20942349 \h </w:instrText>
+            </w:r>
+            <w:r>
+              <w:rPr>
+                <w:noProof/>
+                <w:webHidden/>
+              </w:rPr>
+            </w:r>
+            <w:r>
+              <w:rPr>
+                <w:noProof/>
+                <w:webHidden/>
+              </w:rPr>
+              <w:fldChar w:fldCharType="separate"/>
+            </w:r>
+            <w:r>
+              <w:rPr>
+                <w:noProof/>
+                <w:webHidden/>
+              </w:rPr>
+              <w:t>10</w:t>
             </w:r>
             <w:r>
               <w:rPr>
@@ -2271,6 +2545,8 @@
     <w:p/>
     <w:p/>
     <w:p/>
+    <w:p/>
+    <w:p/>
     <w:p>
       <w:pPr>
         <w:pStyle w:val="Ttulo1"/>
@@ -2278,14 +2554,13 @@
         <w:keepLines w:val="0"/>
         <w:spacing w:before="480"/>
       </w:pPr>
-      <w:bookmarkStart w:id="0" w:name="_Toc20937480"/>
+      <w:bookmarkStart w:id="1" w:name="_Toc20942335"/>
       <w:r>
         <w:rPr>
           <w:b/>
           <w:sz w:val="46"/>
           <w:szCs w:val="46"/>
         </w:rPr>
-        <w:lastRenderedPageBreak/>
         <w:t>1.</w:t>
       </w:r>
       <w:r>
@@ -2303,7 +2578,7 @@
         </w:rPr>
         <w:t>Planificación de la SCM</w:t>
       </w:r>
-      <w:bookmarkEnd w:id="0"/>
+      <w:bookmarkEnd w:id="1"/>
     </w:p>
     <w:p>
       <w:pPr>
@@ -2317,7 +2592,8 @@
           <w:szCs w:val="28"/>
         </w:rPr>
       </w:pPr>
-      <w:bookmarkStart w:id="1" w:name="_Toc20937481"/>
+      <w:bookmarkStart w:id="2" w:name="_Toc20942336"/>
+      <w:proofErr w:type="gramStart"/>
       <w:r>
         <w:rPr>
           <w:b/>
@@ -2328,20 +2604,38 @@
       </w:r>
       <w:r>
         <w:rPr>
-          <w:sz w:val="14"/>
-          <w:szCs w:val="14"/>
-        </w:rPr>
-        <w:t xml:space="preserve"> </w:t>
-      </w:r>
-      <w:r>
-        <w:rPr>
           <w:b/>
           <w:sz w:val="28"/>
           <w:szCs w:val="28"/>
         </w:rPr>
-        <w:t>Introducción</w:t>
-      </w:r>
-      <w:bookmarkEnd w:id="1"/>
+        <w:t xml:space="preserve"> </w:t>
+      </w:r>
+      <w:r>
+        <w:rPr>
+          <w:b/>
+          <w:sz w:val="28"/>
+          <w:szCs w:val="28"/>
+        </w:rPr>
+        <w:t xml:space="preserve"> </w:t>
+      </w:r>
+      <w:r>
+        <w:rPr>
+          <w:b/>
+          <w:sz w:val="28"/>
+          <w:szCs w:val="28"/>
+        </w:rPr>
+        <w:t>Introducció</w:t>
+      </w:r>
+      <w:r>
+        <w:rPr>
+          <w:b/>
+          <w:sz w:val="28"/>
+          <w:szCs w:val="28"/>
+        </w:rPr>
+        <w:t>n</w:t>
+      </w:r>
+      <w:bookmarkEnd w:id="2"/>
+      <w:proofErr w:type="gramEnd"/>
     </w:p>
     <w:p>
       <w:pPr>
@@ -2354,7 +2648,7 @@
           <w:szCs w:val="24"/>
         </w:rPr>
       </w:pPr>
-      <w:bookmarkStart w:id="2" w:name="_Toc20937482"/>
+      <w:bookmarkStart w:id="3" w:name="_Toc20942337"/>
       <w:r>
         <w:rPr>
           <w:b/>
@@ -2381,7 +2675,7 @@
         </w:rPr>
         <w:t>Situación actual de la empresa</w:t>
       </w:r>
-      <w:bookmarkEnd w:id="2"/>
+      <w:bookmarkEnd w:id="3"/>
     </w:p>
     <w:p>
       <w:pPr>
@@ -2412,7 +2706,7 @@
           <w:szCs w:val="24"/>
         </w:rPr>
       </w:pPr>
-      <w:bookmarkStart w:id="3" w:name="_Toc20937483"/>
+      <w:bookmarkStart w:id="4" w:name="_Toc20942338"/>
       <w:r>
         <w:rPr>
           <w:b/>
@@ -2439,7 +2733,7 @@
         </w:rPr>
         <w:t>Problemática</w:t>
       </w:r>
-      <w:bookmarkEnd w:id="3"/>
+      <w:bookmarkEnd w:id="4"/>
     </w:p>
     <w:p>
       <w:pPr>
@@ -2572,7 +2866,7 @@
           <w:szCs w:val="24"/>
         </w:rPr>
       </w:pPr>
-      <w:bookmarkStart w:id="4" w:name="_Toc20937484"/>
+      <w:bookmarkStart w:id="5" w:name="_Toc20942339"/>
       <w:r>
         <w:rPr>
           <w:b/>
@@ -2599,7 +2893,7 @@
         </w:rPr>
         <w:t>Propósito</w:t>
       </w:r>
-      <w:bookmarkEnd w:id="4"/>
+      <w:bookmarkEnd w:id="5"/>
     </w:p>
     <w:p>
       <w:pPr>
@@ -2660,8 +2954,8 @@
           <w:szCs w:val="26"/>
         </w:rPr>
       </w:pPr>
-      <w:bookmarkStart w:id="5" w:name="_hlcmtrlxuytf" w:colFirst="0" w:colLast="0"/>
-      <w:bookmarkEnd w:id="5"/>
+      <w:bookmarkStart w:id="6" w:name="_hlcmtrlxuytf" w:colFirst="0" w:colLast="0"/>
+      <w:bookmarkEnd w:id="6"/>
     </w:p>
     <w:p>
       <w:pPr>
@@ -2674,7 +2968,7 @@
           <w:szCs w:val="24"/>
         </w:rPr>
       </w:pPr>
-      <w:bookmarkStart w:id="6" w:name="_Toc20937485"/>
+      <w:bookmarkStart w:id="7" w:name="_Toc20942340"/>
       <w:r>
         <w:rPr>
           <w:b/>
@@ -2682,7 +2976,6 @@
           <w:sz w:val="26"/>
           <w:szCs w:val="26"/>
         </w:rPr>
-        <w:lastRenderedPageBreak/>
         <w:t>1.1.4</w:t>
       </w:r>
       <w:r>
@@ -2702,7 +2995,7 @@
         </w:rPr>
         <w:t>Finalidad del plan</w:t>
       </w:r>
-      <w:bookmarkEnd w:id="6"/>
+      <w:bookmarkEnd w:id="7"/>
     </w:p>
     <w:p>
       <w:pPr>
@@ -2729,7 +3022,7 @@
         <w:keepLines w:val="0"/>
         <w:spacing w:after="80"/>
       </w:pPr>
-      <w:bookmarkStart w:id="7" w:name="_Toc20937486"/>
+      <w:bookmarkStart w:id="8" w:name="_Toc20942341"/>
       <w:r>
         <w:rPr>
           <w:b/>
@@ -2774,7 +3067,7 @@
         </w:rPr>
         <w:t xml:space="preserve"> Cantidad</w:t>
       </w:r>
-      <w:bookmarkEnd w:id="7"/>
+      <w:bookmarkEnd w:id="8"/>
     </w:p>
     <w:p>
       <w:pPr>
@@ -4120,7 +4413,7 @@
           <w:szCs w:val="28"/>
         </w:rPr>
       </w:pPr>
-      <w:bookmarkStart w:id="8" w:name="_Toc20937487"/>
+      <w:bookmarkStart w:id="9" w:name="_Toc20942342"/>
       <w:r>
         <w:rPr>
           <w:b/>
@@ -4151,7 +4444,7 @@
         </w:rPr>
         <w:t>Políticas, Directrices y Procedimientos</w:t>
       </w:r>
-      <w:bookmarkEnd w:id="8"/>
+      <w:bookmarkEnd w:id="9"/>
     </w:p>
     <w:p>
       <w:pPr>
@@ -4166,7 +4459,7 @@
           <w:szCs w:val="26"/>
         </w:rPr>
       </w:pPr>
-      <w:bookmarkStart w:id="9" w:name="_Toc20937488"/>
+      <w:bookmarkStart w:id="10" w:name="_Toc20942343"/>
       <w:r>
         <w:rPr>
           <w:b/>
@@ -4176,7 +4469,7 @@
         </w:rPr>
         <w:t>1.3.1   Políticas</w:t>
       </w:r>
-      <w:bookmarkEnd w:id="9"/>
+      <w:bookmarkEnd w:id="10"/>
       <w:r>
         <w:rPr>
           <w:b/>
@@ -4431,7 +4724,7 @@
           <w:szCs w:val="26"/>
         </w:rPr>
       </w:pPr>
-      <w:bookmarkStart w:id="10" w:name="_Toc20937489"/>
+      <w:bookmarkStart w:id="11" w:name="_Toc20942344"/>
       <w:r>
         <w:rPr>
           <w:b/>
@@ -4442,7 +4735,7 @@
         <w:lastRenderedPageBreak/>
         <w:t>1.3.2   Directrices</w:t>
       </w:r>
-      <w:bookmarkEnd w:id="10"/>
+      <w:bookmarkEnd w:id="11"/>
       <w:r>
         <w:rPr>
           <w:b/>
@@ -4754,7 +5047,7 @@
           <w:szCs w:val="26"/>
         </w:rPr>
       </w:pPr>
-      <w:bookmarkStart w:id="11" w:name="_Toc20937490"/>
+      <w:bookmarkStart w:id="12" w:name="_Toc20942345"/>
       <w:r>
         <w:rPr>
           <w:b/>
@@ -4764,7 +5057,7 @@
         </w:rPr>
         <w:t>1.3.3   Procedimientos</w:t>
       </w:r>
-      <w:bookmarkEnd w:id="11"/>
+      <w:bookmarkEnd w:id="12"/>
       <w:r>
         <w:rPr>
           <w:b/>
@@ -5137,7 +5430,7 @@
           <w:szCs w:val="28"/>
         </w:rPr>
       </w:pPr>
-      <w:bookmarkStart w:id="12" w:name="_Toc20937491"/>
+      <w:bookmarkStart w:id="13" w:name="_Toc20942346"/>
       <w:r>
         <w:rPr>
           <w:b/>
@@ -5162,7 +5455,7 @@
         </w:rPr>
         <w:t>Herramientas, Entorno e Infraestructura</w:t>
       </w:r>
-      <w:bookmarkEnd w:id="12"/>
+      <w:bookmarkEnd w:id="13"/>
     </w:p>
     <w:p>
       <w:pPr>
@@ -5177,7 +5470,7 @@
           <w:szCs w:val="26"/>
         </w:rPr>
       </w:pPr>
-      <w:bookmarkStart w:id="13" w:name="_Toc20937492"/>
+      <w:bookmarkStart w:id="14" w:name="_Toc20942347"/>
       <w:r>
         <w:rPr>
           <w:b/>
@@ -5214,7 +5507,7 @@
         </w:rPr>
         <w:t>Herramienta</w:t>
       </w:r>
-      <w:bookmarkEnd w:id="13"/>
+      <w:bookmarkEnd w:id="14"/>
       <w:r>
         <w:rPr>
           <w:b/>
@@ -5415,154 +5708,852 @@
         <w:spacing w:before="120" w:after="160" w:line="240" w:lineRule="auto"/>
         <w:jc w:val="both"/>
         <w:rPr>
+          <w:color w:val="000000"/>
+          <w:lang w:val="es-ES"/>
+        </w:rPr>
+      </w:pPr>
+      <w:r>
+        <w:rPr>
+          <w:rFonts w:eastAsia="Times New Roman"/>
+          <w:b/>
+          <w:bCs/>
+          <w:color w:val="000000"/>
+          <w:sz w:val="24"/>
+          <w:szCs w:val="24"/>
+          <w:lang w:val="es-ES"/>
+        </w:rPr>
+        <w:t>GITHUB</w:t>
+      </w:r>
+      <w:r>
+        <w:rPr>
+          <w:rFonts w:eastAsia="Times New Roman"/>
+          <w:b/>
+          <w:bCs/>
+          <w:color w:val="000000"/>
+          <w:sz w:val="24"/>
+          <w:szCs w:val="24"/>
+          <w:lang w:val="es-ES"/>
+        </w:rPr>
+        <w:t xml:space="preserve">: </w:t>
+      </w:r>
+      <w:r>
+        <w:rPr>
+          <w:rFonts w:eastAsia="Times New Roman"/>
+          <w:color w:val="000000"/>
+          <w:sz w:val="24"/>
+          <w:szCs w:val="24"/>
+          <w:lang w:val="es-ES"/>
+        </w:rPr>
+        <w:t>E</w:t>
+      </w:r>
+      <w:r>
+        <w:rPr>
+          <w:rFonts w:eastAsia="Times New Roman"/>
+          <w:color w:val="000000"/>
+          <w:sz w:val="24"/>
+          <w:szCs w:val="24"/>
+          <w:lang w:val="es-ES"/>
+        </w:rPr>
+        <w:t xml:space="preserve">s </w:t>
+      </w:r>
+      <w:r>
+        <w:rPr>
+          <w:rFonts w:eastAsia="Times New Roman"/>
+          <w:color w:val="000000"/>
+          <w:sz w:val="24"/>
+          <w:szCs w:val="24"/>
+          <w:lang w:val="es-ES"/>
+        </w:rPr>
+        <w:t>la</w:t>
+      </w:r>
+      <w:r>
+        <w:rPr>
+          <w:rFonts w:eastAsia="Times New Roman"/>
+          <w:color w:val="000000"/>
+          <w:sz w:val="24"/>
+          <w:szCs w:val="24"/>
+          <w:lang w:val="es-ES"/>
+        </w:rPr>
+        <w:t xml:space="preserve"> plataforma creada para facilitar el desarrollo colaborativo de software, nos permite alojar proyectos como repositorios en la web </w:t>
+      </w:r>
+      <w:r>
+        <w:rPr>
+          <w:rFonts w:eastAsia="Times New Roman"/>
+          <w:color w:val="000000"/>
+          <w:sz w:val="24"/>
+          <w:szCs w:val="24"/>
+          <w:lang w:val="es-ES"/>
+        </w:rPr>
+        <w:t>de forma gratuita</w:t>
+      </w:r>
+      <w:r>
+        <w:rPr>
+          <w:rFonts w:eastAsia="Times New Roman"/>
+          <w:color w:val="000000"/>
+          <w:sz w:val="24"/>
+          <w:szCs w:val="24"/>
+          <w:lang w:val="es-ES"/>
+        </w:rPr>
+        <w:t xml:space="preserve">, por lo general de forma pública, aunque podemos alojar los proyectos </w:t>
+      </w:r>
+      <w:r>
+        <w:rPr>
+          <w:rFonts w:eastAsia="Times New Roman"/>
+          <w:color w:val="000000"/>
+          <w:sz w:val="24"/>
+          <w:szCs w:val="24"/>
+          <w:lang w:val="es-ES"/>
+        </w:rPr>
+        <w:t>en</w:t>
+      </w:r>
+      <w:r>
+        <w:rPr>
+          <w:rFonts w:eastAsia="Times New Roman"/>
+          <w:color w:val="000000"/>
+          <w:sz w:val="24"/>
+          <w:szCs w:val="24"/>
+          <w:lang w:val="es-ES"/>
+        </w:rPr>
+        <w:t xml:space="preserve"> modo privado, si pagamos una pequeña suscripción </w:t>
+      </w:r>
+      <w:r>
+        <w:rPr>
+          <w:rFonts w:eastAsia="Times New Roman"/>
+          <w:color w:val="000000"/>
+          <w:sz w:val="24"/>
+          <w:szCs w:val="24"/>
+          <w:lang w:val="es-ES"/>
+        </w:rPr>
+        <w:t>de forma mensual</w:t>
+      </w:r>
+      <w:r>
+        <w:rPr>
+          <w:rFonts w:eastAsia="Times New Roman"/>
+          <w:color w:val="000000"/>
+          <w:sz w:val="24"/>
+          <w:szCs w:val="24"/>
+          <w:lang w:val="es-ES"/>
+        </w:rPr>
+        <w:t>.</w:t>
+      </w:r>
+      <w:r>
+        <w:rPr>
+          <w:rFonts w:eastAsia="Times New Roman"/>
+          <w:color w:val="000000"/>
+          <w:sz w:val="24"/>
+          <w:szCs w:val="24"/>
+          <w:lang w:val="es-ES"/>
+        </w:rPr>
+        <w:t xml:space="preserve"> </w:t>
+      </w:r>
+      <w:r>
+        <w:rPr>
+          <w:color w:val="000000"/>
+          <w:lang w:val="es-ES"/>
+        </w:rPr>
+        <w:t>Cuenta con una herramienta de revisión de código, donde se pueden añadir anotaciones en cualquier punto de un fichero.</w:t>
+      </w:r>
+    </w:p>
+    <w:p>
+      <w:pPr>
+        <w:pStyle w:val="Ttulo3"/>
+        <w:keepNext w:val="0"/>
+        <w:keepLines w:val="0"/>
+        <w:spacing w:before="280"/>
+        <w:rPr>
+          <w:b/>
+          <w:color w:val="000000"/>
+          <w:sz w:val="26"/>
+          <w:szCs w:val="26"/>
+        </w:rPr>
+      </w:pPr>
+      <w:bookmarkStart w:id="15" w:name="_Toc20942348"/>
+      <w:r>
+        <w:rPr>
+          <w:b/>
+          <w:color w:val="000000"/>
+          <w:sz w:val="26"/>
+          <w:szCs w:val="26"/>
+        </w:rPr>
+        <w:t>1.</w:t>
+      </w:r>
+      <w:r>
+        <w:rPr>
+          <w:b/>
+          <w:color w:val="000000"/>
+          <w:sz w:val="26"/>
+          <w:szCs w:val="26"/>
+        </w:rPr>
+        <w:t>4</w:t>
+      </w:r>
+      <w:r>
+        <w:rPr>
+          <w:b/>
+          <w:color w:val="000000"/>
+          <w:sz w:val="26"/>
+          <w:szCs w:val="26"/>
+        </w:rPr>
+        <w:t>.</w:t>
+      </w:r>
+      <w:r>
+        <w:rPr>
+          <w:b/>
+          <w:color w:val="000000"/>
+          <w:sz w:val="26"/>
+          <w:szCs w:val="26"/>
+        </w:rPr>
+        <w:t>2</w:t>
+      </w:r>
+      <w:r>
+        <w:rPr>
+          <w:b/>
+          <w:color w:val="000000"/>
+          <w:sz w:val="26"/>
+          <w:szCs w:val="26"/>
+        </w:rPr>
+        <w:t xml:space="preserve">   </w:t>
+      </w:r>
+      <w:r>
+        <w:rPr>
+          <w:b/>
+          <w:color w:val="000000"/>
+          <w:sz w:val="26"/>
+          <w:szCs w:val="26"/>
+        </w:rPr>
+        <w:t>Entorno</w:t>
+      </w:r>
+      <w:bookmarkEnd w:id="15"/>
+      <w:r>
+        <w:rPr>
+          <w:b/>
+          <w:color w:val="000000"/>
+          <w:sz w:val="26"/>
+          <w:szCs w:val="26"/>
+        </w:rPr>
+        <w:t> </w:t>
+      </w:r>
+    </w:p>
+    <w:p>
+      <w:pPr>
+        <w:spacing w:before="120" w:after="160" w:line="240" w:lineRule="auto"/>
+        <w:jc w:val="both"/>
+        <w:rPr>
+          <w:rFonts w:ascii="Times New Roman" w:eastAsia="Times New Roman" w:hAnsi="Times New Roman" w:cs="Times New Roman"/>
+          <w:sz w:val="24"/>
+          <w:szCs w:val="24"/>
+          <w:lang w:val="es-ES"/>
+        </w:rPr>
+      </w:pPr>
+      <w:r>
+        <w:rPr>
+          <w:rFonts w:eastAsia="Times New Roman"/>
+          <w:color w:val="000000"/>
+          <w:sz w:val="24"/>
+          <w:szCs w:val="24"/>
+          <w:lang w:val="es-ES"/>
+        </w:rPr>
+        <w:t>El ambiente de trabajo estará compuesto por:</w:t>
+      </w:r>
+    </w:p>
+    <w:p>
+      <w:pPr>
+        <w:pStyle w:val="Prrafodelista"/>
+        <w:numPr>
+          <w:ilvl w:val="0"/>
+          <w:numId w:val="8"/>
+        </w:numPr>
+        <w:spacing w:before="120" w:after="160" w:line="240" w:lineRule="auto"/>
+        <w:jc w:val="both"/>
+        <w:rPr>
+          <w:rFonts w:ascii="Times New Roman" w:eastAsia="Times New Roman" w:hAnsi="Times New Roman" w:cs="Times New Roman"/>
+          <w:sz w:val="24"/>
+          <w:szCs w:val="24"/>
+          <w:lang w:val="es-ES"/>
+        </w:rPr>
+      </w:pPr>
+      <w:r>
+        <w:rPr>
+          <w:rFonts w:eastAsia="Times New Roman"/>
+          <w:b/>
+          <w:bCs/>
+          <w:color w:val="000000"/>
+          <w:sz w:val="24"/>
+          <w:szCs w:val="24"/>
+          <w:lang w:val="es-ES"/>
+        </w:rPr>
+        <w:t>Equipo de desarrollo:</w:t>
+      </w:r>
+      <w:r>
+        <w:rPr>
+          <w:rFonts w:eastAsia="Times New Roman"/>
+          <w:color w:val="000000"/>
+          <w:sz w:val="24"/>
+          <w:szCs w:val="24"/>
+          <w:lang w:val="es-ES"/>
+        </w:rPr>
+        <w:t xml:space="preserve"> Las personas involucradas en el proyecto, tienen acceso para poder modificar los documentos del repositorio.</w:t>
+      </w:r>
+    </w:p>
+    <w:p>
+      <w:pPr>
+        <w:pStyle w:val="Prrafodelista"/>
+        <w:numPr>
+          <w:ilvl w:val="0"/>
+          <w:numId w:val="8"/>
+        </w:numPr>
+        <w:spacing w:before="120" w:after="160" w:line="240" w:lineRule="auto"/>
+        <w:jc w:val="both"/>
+        <w:rPr>
+          <w:rFonts w:ascii="Times New Roman" w:eastAsia="Times New Roman" w:hAnsi="Times New Roman" w:cs="Times New Roman"/>
+          <w:sz w:val="24"/>
+          <w:szCs w:val="24"/>
+          <w:lang w:val="es-ES"/>
+        </w:rPr>
+      </w:pPr>
+      <w:r>
+        <w:rPr>
+          <w:rFonts w:eastAsia="Times New Roman"/>
+          <w:b/>
+          <w:bCs/>
+          <w:color w:val="000000"/>
+          <w:sz w:val="24"/>
+          <w:szCs w:val="24"/>
+          <w:lang w:val="es-ES"/>
+        </w:rPr>
+        <w:t>Administrador:</w:t>
+      </w:r>
+      <w:r>
+        <w:rPr>
+          <w:rFonts w:eastAsia="Times New Roman"/>
+          <w:color w:val="000000"/>
+          <w:sz w:val="24"/>
+          <w:szCs w:val="24"/>
+          <w:lang w:val="es-ES"/>
+        </w:rPr>
+        <w:t xml:space="preserve"> Se encarga de verificar los cambios de los documentos, y revisar que se trabaja en el </w:t>
+      </w:r>
+      <w:proofErr w:type="spellStart"/>
+      <w:r>
+        <w:rPr>
+          <w:rFonts w:eastAsia="Times New Roman"/>
+          <w:color w:val="000000"/>
+          <w:sz w:val="24"/>
+          <w:szCs w:val="24"/>
+          <w:lang w:val="es-ES"/>
+        </w:rPr>
+        <w:t>branch</w:t>
+      </w:r>
+      <w:proofErr w:type="spellEnd"/>
+      <w:r>
+        <w:rPr>
+          <w:rFonts w:eastAsia="Times New Roman"/>
+          <w:color w:val="000000"/>
+          <w:sz w:val="24"/>
+          <w:szCs w:val="24"/>
+          <w:lang w:val="es-ES"/>
+        </w:rPr>
+        <w:t xml:space="preserve"> establecido. Dará los permisos necesarios al equipo para realizar el desarrollo.</w:t>
+      </w:r>
+    </w:p>
+    <w:p>
+      <w:pPr>
+        <w:pStyle w:val="Prrafodelista"/>
+        <w:numPr>
+          <w:ilvl w:val="0"/>
+          <w:numId w:val="8"/>
+        </w:numPr>
+        <w:spacing w:before="120" w:after="160" w:line="240" w:lineRule="auto"/>
+        <w:jc w:val="both"/>
+        <w:rPr>
+          <w:rFonts w:ascii="Times New Roman" w:eastAsia="Times New Roman" w:hAnsi="Times New Roman" w:cs="Times New Roman"/>
+          <w:sz w:val="24"/>
+          <w:szCs w:val="24"/>
+          <w:lang w:val="es-ES"/>
+        </w:rPr>
+      </w:pPr>
+      <w:r>
+        <w:rPr>
+          <w:rFonts w:eastAsia="Times New Roman"/>
+          <w:b/>
+          <w:bCs/>
+          <w:color w:val="000000"/>
+          <w:sz w:val="24"/>
+          <w:szCs w:val="24"/>
+          <w:lang w:val="es-ES"/>
+        </w:rPr>
+        <w:t>Repositorio Remoto de producción y pruebas:</w:t>
+      </w:r>
+      <w:r>
+        <w:rPr>
+          <w:rFonts w:eastAsia="Times New Roman"/>
+          <w:color w:val="000000"/>
+          <w:sz w:val="24"/>
+          <w:szCs w:val="24"/>
+          <w:lang w:val="es-ES"/>
+        </w:rPr>
+        <w:t xml:space="preserve"> </w:t>
+      </w:r>
+      <w:proofErr w:type="spellStart"/>
+      <w:r>
+        <w:rPr>
+          <w:rFonts w:eastAsia="Times New Roman"/>
+          <w:color w:val="000000"/>
+          <w:sz w:val="24"/>
+          <w:szCs w:val="24"/>
+          <w:lang w:val="es-ES"/>
+        </w:rPr>
+        <w:t>Github</w:t>
+      </w:r>
+      <w:proofErr w:type="spellEnd"/>
+      <w:r>
+        <w:rPr>
+          <w:rFonts w:eastAsia="Times New Roman"/>
+          <w:color w:val="000000"/>
+          <w:sz w:val="24"/>
+          <w:szCs w:val="24"/>
+          <w:lang w:val="es-ES"/>
+        </w:rPr>
+        <w:t>.</w:t>
+      </w:r>
+    </w:p>
+    <w:p>
+      <w:pPr>
+        <w:spacing w:before="120" w:after="160" w:line="240" w:lineRule="auto"/>
+        <w:jc w:val="both"/>
+        <w:rPr>
+          <w:rFonts w:ascii="Times New Roman" w:eastAsia="Times New Roman" w:hAnsi="Times New Roman" w:cs="Times New Roman"/>
+          <w:sz w:val="24"/>
+          <w:szCs w:val="24"/>
+          <w:lang w:val="es-ES"/>
+        </w:rPr>
+      </w:pPr>
+    </w:p>
+    <w:p>
+      <w:pPr>
+        <w:spacing w:before="120" w:after="160" w:line="240" w:lineRule="auto"/>
+        <w:jc w:val="both"/>
+        <w:rPr>
+          <w:rFonts w:ascii="Times New Roman" w:eastAsia="Times New Roman" w:hAnsi="Times New Roman" w:cs="Times New Roman"/>
+          <w:sz w:val="24"/>
+          <w:szCs w:val="24"/>
+          <w:lang w:val="es-ES"/>
+        </w:rPr>
+      </w:pPr>
+    </w:p>
+    <w:p>
+      <w:pPr>
+        <w:spacing w:before="120" w:after="160" w:line="240" w:lineRule="auto"/>
+        <w:jc w:val="both"/>
+        <w:rPr>
+          <w:rFonts w:ascii="Times New Roman" w:eastAsia="Times New Roman" w:hAnsi="Times New Roman" w:cs="Times New Roman"/>
+          <w:sz w:val="24"/>
+          <w:szCs w:val="24"/>
+          <w:lang w:val="es-ES"/>
+        </w:rPr>
+      </w:pPr>
+    </w:p>
+    <w:p>
+      <w:pPr>
+        <w:spacing w:before="120" w:after="160" w:line="240" w:lineRule="auto"/>
+        <w:jc w:val="both"/>
+        <w:rPr>
+          <w:rFonts w:ascii="Times New Roman" w:eastAsia="Times New Roman" w:hAnsi="Times New Roman" w:cs="Times New Roman"/>
+          <w:sz w:val="24"/>
+          <w:szCs w:val="24"/>
+          <w:lang w:val="es-ES"/>
+        </w:rPr>
+      </w:pPr>
+    </w:p>
+    <w:p>
+      <w:pPr>
+        <w:pStyle w:val="Ttulo3"/>
+        <w:keepNext w:val="0"/>
+        <w:keepLines w:val="0"/>
+        <w:spacing w:before="280"/>
+        <w:rPr>
+          <w:b/>
+          <w:color w:val="000000"/>
+          <w:sz w:val="26"/>
+          <w:szCs w:val="26"/>
+        </w:rPr>
+      </w:pPr>
+    </w:p>
+    <w:p>
+      <w:pPr>
+        <w:pStyle w:val="Ttulo3"/>
+        <w:keepNext w:val="0"/>
+        <w:keepLines w:val="0"/>
+        <w:spacing w:before="280"/>
+        <w:rPr>
+          <w:b/>
+          <w:color w:val="000000"/>
+          <w:sz w:val="26"/>
+          <w:szCs w:val="26"/>
+        </w:rPr>
+      </w:pPr>
+      <w:bookmarkStart w:id="16" w:name="_Toc20942349"/>
+      <w:r>
+        <w:rPr>
+          <w:b/>
+          <w:color w:val="000000"/>
+          <w:sz w:val="26"/>
+          <w:szCs w:val="26"/>
+        </w:rPr>
+        <w:lastRenderedPageBreak/>
+        <w:t>1.</w:t>
+      </w:r>
+      <w:r>
+        <w:rPr>
+          <w:b/>
+          <w:color w:val="000000"/>
+          <w:sz w:val="26"/>
+          <w:szCs w:val="26"/>
+        </w:rPr>
+        <w:t>4</w:t>
+      </w:r>
+      <w:r>
+        <w:rPr>
+          <w:b/>
+          <w:color w:val="000000"/>
+          <w:sz w:val="26"/>
+          <w:szCs w:val="26"/>
+        </w:rPr>
+        <w:t>.</w:t>
+      </w:r>
+      <w:r>
+        <w:rPr>
+          <w:b/>
+          <w:color w:val="000000"/>
+          <w:sz w:val="26"/>
+          <w:szCs w:val="26"/>
+        </w:rPr>
+        <w:t>3</w:t>
+      </w:r>
+      <w:r>
+        <w:rPr>
+          <w:b/>
+          <w:color w:val="000000"/>
+          <w:sz w:val="26"/>
+          <w:szCs w:val="26"/>
+        </w:rPr>
+        <w:t xml:space="preserve">   </w:t>
+      </w:r>
+      <w:r>
+        <w:rPr>
+          <w:b/>
+          <w:color w:val="000000"/>
+          <w:sz w:val="26"/>
+          <w:szCs w:val="26"/>
+        </w:rPr>
+        <w:t>Infraestructura</w:t>
+      </w:r>
+      <w:bookmarkEnd w:id="16"/>
+      <w:r>
+        <w:rPr>
+          <w:b/>
+          <w:color w:val="000000"/>
+          <w:sz w:val="26"/>
+          <w:szCs w:val="26"/>
+        </w:rPr>
+        <w:t> </w:t>
+      </w:r>
+    </w:p>
+    <w:p>
+      <w:pPr>
+        <w:spacing w:before="240" w:after="240" w:line="240" w:lineRule="auto"/>
+        <w:jc w:val="both"/>
+        <w:rPr>
+          <w:rFonts w:ascii="Times New Roman" w:eastAsia="Times New Roman" w:hAnsi="Times New Roman" w:cs="Times New Roman"/>
+          <w:sz w:val="24"/>
+          <w:szCs w:val="24"/>
+          <w:lang w:val="es-ES"/>
+        </w:rPr>
+      </w:pPr>
+      <w:r>
+        <w:rPr>
+          <w:rFonts w:eastAsia="Times New Roman"/>
+          <w:color w:val="000000"/>
+          <w:sz w:val="24"/>
+          <w:szCs w:val="24"/>
+          <w:lang w:val="es-ES"/>
+        </w:rPr>
+        <w:t xml:space="preserve">Se manejará 2 tipos de ramas o </w:t>
+      </w:r>
+      <w:proofErr w:type="spellStart"/>
+      <w:r>
+        <w:rPr>
+          <w:rFonts w:eastAsia="Times New Roman"/>
+          <w:color w:val="000000"/>
+          <w:sz w:val="24"/>
+          <w:szCs w:val="24"/>
+          <w:lang w:val="es-ES"/>
+        </w:rPr>
+        <w:t>branch</w:t>
+      </w:r>
+      <w:proofErr w:type="spellEnd"/>
+      <w:r>
+        <w:rPr>
+          <w:rFonts w:eastAsia="Times New Roman"/>
+          <w:color w:val="000000"/>
+          <w:sz w:val="24"/>
+          <w:szCs w:val="24"/>
+          <w:lang w:val="es-ES"/>
+        </w:rPr>
+        <w:t xml:space="preserve">, se desarrolla en el </w:t>
+      </w:r>
+      <w:proofErr w:type="spellStart"/>
+      <w:r>
+        <w:rPr>
+          <w:rFonts w:eastAsia="Times New Roman"/>
+          <w:color w:val="000000"/>
+          <w:sz w:val="24"/>
+          <w:szCs w:val="24"/>
+          <w:lang w:val="es-ES"/>
+        </w:rPr>
+        <w:t>branch</w:t>
+      </w:r>
+      <w:proofErr w:type="spellEnd"/>
+      <w:r>
+        <w:rPr>
+          <w:rFonts w:eastAsia="Times New Roman"/>
+          <w:color w:val="000000"/>
+          <w:sz w:val="24"/>
+          <w:szCs w:val="24"/>
+          <w:lang w:val="es-ES"/>
+        </w:rPr>
+        <w:t xml:space="preserve"> </w:t>
+      </w:r>
+      <w:proofErr w:type="spellStart"/>
+      <w:r>
+        <w:rPr>
+          <w:rFonts w:eastAsia="Times New Roman"/>
+          <w:color w:val="000000"/>
+          <w:sz w:val="24"/>
+          <w:szCs w:val="24"/>
+          <w:lang w:val="es-ES"/>
+        </w:rPr>
+        <w:t>development</w:t>
+      </w:r>
+      <w:proofErr w:type="spellEnd"/>
+      <w:r>
+        <w:rPr>
+          <w:rFonts w:eastAsia="Times New Roman"/>
+          <w:color w:val="000000"/>
+          <w:sz w:val="24"/>
+          <w:szCs w:val="24"/>
+          <w:lang w:val="es-ES"/>
+        </w:rPr>
+        <w:t xml:space="preserve"> que corresponderá 1 </w:t>
+      </w:r>
+      <w:proofErr w:type="spellStart"/>
+      <w:r>
+        <w:rPr>
+          <w:rFonts w:eastAsia="Times New Roman"/>
+          <w:color w:val="000000"/>
+          <w:sz w:val="24"/>
+          <w:szCs w:val="24"/>
+          <w:lang w:val="es-ES"/>
+        </w:rPr>
+        <w:t>branch</w:t>
+      </w:r>
+      <w:proofErr w:type="spellEnd"/>
+      <w:r>
+        <w:rPr>
+          <w:rFonts w:eastAsia="Times New Roman"/>
+          <w:color w:val="000000"/>
+          <w:sz w:val="24"/>
+          <w:szCs w:val="24"/>
+          <w:lang w:val="es-ES"/>
+        </w:rPr>
+        <w:t xml:space="preserve"> para cada miembro del equipo </w:t>
+      </w:r>
+      <w:r>
+        <w:rPr>
+          <w:rFonts w:eastAsia="Times New Roman"/>
+          <w:color w:val="000000"/>
+          <w:sz w:val="24"/>
+          <w:szCs w:val="24"/>
+          <w:lang w:val="es-ES"/>
+        </w:rPr>
+        <w:t xml:space="preserve">con el nombre de su apellido paterno </w:t>
+      </w:r>
+      <w:r>
+        <w:rPr>
+          <w:rFonts w:eastAsia="Times New Roman"/>
+          <w:color w:val="000000"/>
+          <w:sz w:val="24"/>
+          <w:szCs w:val="24"/>
+          <w:lang w:val="es-ES"/>
+        </w:rPr>
+        <w:t>y la rama maestra (</w:t>
+      </w:r>
+      <w:proofErr w:type="spellStart"/>
+      <w:r>
+        <w:rPr>
+          <w:rFonts w:eastAsia="Times New Roman"/>
+          <w:color w:val="000000"/>
+          <w:sz w:val="24"/>
+          <w:szCs w:val="24"/>
+          <w:lang w:val="es-ES"/>
+        </w:rPr>
+        <w:t>branch</w:t>
+      </w:r>
+      <w:proofErr w:type="spellEnd"/>
+      <w:r>
+        <w:rPr>
+          <w:rFonts w:eastAsia="Times New Roman"/>
+          <w:color w:val="000000"/>
+          <w:sz w:val="24"/>
+          <w:szCs w:val="24"/>
+          <w:lang w:val="es-ES"/>
+        </w:rPr>
+        <w:t xml:space="preserve"> master) la cual alojará las versiones cuyos cambios hayan sido aprobados y estén listos.</w:t>
+      </w:r>
+    </w:p>
+    <w:p>
+      <w:pPr>
+        <w:pStyle w:val="Prrafodelista"/>
+        <w:numPr>
+          <w:ilvl w:val="0"/>
+          <w:numId w:val="9"/>
+        </w:numPr>
+        <w:spacing w:before="240" w:after="240" w:line="240" w:lineRule="auto"/>
+        <w:jc w:val="both"/>
+        <w:rPr>
+          <w:rFonts w:ascii="Times New Roman" w:eastAsia="Times New Roman" w:hAnsi="Times New Roman" w:cs="Times New Roman"/>
+          <w:sz w:val="24"/>
+          <w:szCs w:val="24"/>
+          <w:lang w:val="es-ES"/>
+        </w:rPr>
+      </w:pPr>
+      <w:r>
+        <w:rPr>
+          <w:rFonts w:eastAsia="Times New Roman"/>
+          <w:b/>
+          <w:bCs/>
+          <w:color w:val="000000"/>
+          <w:sz w:val="24"/>
+          <w:szCs w:val="24"/>
+          <w:lang w:val="es-ES"/>
+        </w:rPr>
+        <w:t>Branch master</w:t>
+      </w:r>
+      <w:r>
+        <w:rPr>
+          <w:rFonts w:eastAsia="Times New Roman"/>
+          <w:color w:val="000000"/>
+          <w:sz w:val="24"/>
+          <w:szCs w:val="24"/>
+          <w:lang w:val="es-ES"/>
+        </w:rPr>
+        <w:t>: Esta rama será la principal, donde se pondrá los cambios aprobados por el administrador.</w:t>
+      </w:r>
+    </w:p>
+    <w:p>
+      <w:pPr>
+        <w:pStyle w:val="Prrafodelista"/>
+        <w:numPr>
+          <w:ilvl w:val="0"/>
+          <w:numId w:val="9"/>
+        </w:numPr>
+        <w:spacing w:before="120" w:after="160" w:line="240" w:lineRule="auto"/>
+        <w:jc w:val="both"/>
+        <w:rPr>
+          <w:rFonts w:ascii="Times New Roman" w:eastAsia="Times New Roman" w:hAnsi="Times New Roman" w:cs="Times New Roman"/>
+          <w:sz w:val="24"/>
+          <w:szCs w:val="24"/>
+          <w:lang w:val="es-ES"/>
+        </w:rPr>
+      </w:pPr>
+      <w:r>
+        <w:rPr>
+          <w:rFonts w:eastAsia="Times New Roman"/>
+          <w:b/>
+          <w:bCs/>
+          <w:color w:val="000000"/>
+          <w:sz w:val="24"/>
+          <w:szCs w:val="24"/>
+          <w:lang w:val="es-ES"/>
+        </w:rPr>
+        <w:t xml:space="preserve">Branch </w:t>
+      </w:r>
+      <w:proofErr w:type="spellStart"/>
+      <w:r>
+        <w:rPr>
+          <w:rFonts w:eastAsia="Times New Roman"/>
+          <w:b/>
+          <w:bCs/>
+          <w:color w:val="000000"/>
+          <w:sz w:val="24"/>
+          <w:szCs w:val="24"/>
+          <w:lang w:val="es-ES"/>
+        </w:rPr>
+        <w:t>Development</w:t>
+      </w:r>
+      <w:proofErr w:type="spellEnd"/>
+      <w:r>
+        <w:rPr>
+          <w:rFonts w:eastAsia="Times New Roman"/>
+          <w:color w:val="000000"/>
+          <w:sz w:val="24"/>
+          <w:szCs w:val="24"/>
+          <w:lang w:val="es-ES"/>
+        </w:rPr>
+        <w:t>: Esta rama será para los desarrolladores, donde podrán hacer sus cambios</w:t>
+      </w:r>
+      <w:r>
+        <w:rPr>
+          <w:rFonts w:eastAsia="Times New Roman"/>
+          <w:color w:val="000000"/>
+          <w:sz w:val="24"/>
+          <w:szCs w:val="24"/>
+          <w:lang w:val="es-ES"/>
+        </w:rPr>
+        <w:t xml:space="preserve"> en sus propias ramas</w:t>
+      </w:r>
+      <w:r>
+        <w:rPr>
+          <w:rFonts w:eastAsia="Times New Roman"/>
+          <w:color w:val="000000"/>
+          <w:sz w:val="24"/>
+          <w:szCs w:val="24"/>
+          <w:lang w:val="es-ES"/>
+        </w:rPr>
+        <w:t>, sin alterar la rama principal.</w:t>
+      </w:r>
+    </w:p>
+    <w:p>
+      <w:pPr>
+        <w:spacing w:before="120" w:after="160" w:line="240" w:lineRule="auto"/>
+        <w:jc w:val="both"/>
+        <w:rPr>
+          <w:rFonts w:ascii="Times New Roman" w:eastAsia="Times New Roman" w:hAnsi="Times New Roman" w:cs="Times New Roman"/>
+          <w:sz w:val="24"/>
+          <w:szCs w:val="24"/>
+          <w:lang w:val="es-ES"/>
+        </w:rPr>
+      </w:pPr>
+    </w:p>
+    <w:p>
+      <w:pPr>
+        <w:pStyle w:val="NormalWeb"/>
+        <w:spacing w:before="120" w:beforeAutospacing="0" w:after="160" w:afterAutospacing="0"/>
+        <w:jc w:val="both"/>
+        <w:rPr>
+          <w:lang w:val="es-ES"/>
+        </w:rPr>
+      </w:pPr>
+    </w:p>
+    <w:p>
+      <w:pPr>
+        <w:spacing w:before="120" w:after="160" w:line="240" w:lineRule="auto"/>
+        <w:jc w:val="both"/>
+        <w:rPr>
           <w:sz w:val="24"/>
           <w:szCs w:val="24"/>
           <w:lang w:val="es-PE"/>
         </w:rPr>
       </w:pPr>
-      <w:r>
-        <w:rPr>
-          <w:rFonts w:eastAsia="Times New Roman"/>
-          <w:b/>
-          <w:bCs/>
-          <w:color w:val="000000"/>
-          <w:sz w:val="24"/>
-          <w:szCs w:val="24"/>
-          <w:lang w:val="es-ES"/>
-        </w:rPr>
-        <w:t>GITHUB</w:t>
-      </w:r>
-      <w:r>
-        <w:rPr>
-          <w:rFonts w:eastAsia="Times New Roman"/>
-          <w:b/>
-          <w:bCs/>
-          <w:color w:val="000000"/>
-          <w:sz w:val="24"/>
-          <w:szCs w:val="24"/>
-          <w:lang w:val="es-ES"/>
-        </w:rPr>
-        <w:t xml:space="preserve">: </w:t>
-      </w:r>
-      <w:r>
-        <w:rPr>
-          <w:rFonts w:eastAsia="Times New Roman"/>
-          <w:color w:val="000000"/>
-          <w:sz w:val="24"/>
-          <w:szCs w:val="24"/>
-          <w:lang w:val="es-ES"/>
-        </w:rPr>
-        <w:t>E</w:t>
-      </w:r>
-      <w:r>
-        <w:rPr>
-          <w:rFonts w:eastAsia="Times New Roman"/>
-          <w:color w:val="000000"/>
-          <w:sz w:val="24"/>
-          <w:szCs w:val="24"/>
-          <w:lang w:val="es-ES"/>
-        </w:rPr>
-        <w:t xml:space="preserve">s </w:t>
-      </w:r>
-      <w:r>
-        <w:rPr>
-          <w:rFonts w:eastAsia="Times New Roman"/>
-          <w:color w:val="000000"/>
-          <w:sz w:val="24"/>
-          <w:szCs w:val="24"/>
-          <w:lang w:val="es-ES"/>
-        </w:rPr>
-        <w:t>la</w:t>
-      </w:r>
-      <w:r>
-        <w:rPr>
-          <w:rFonts w:eastAsia="Times New Roman"/>
-          <w:color w:val="000000"/>
-          <w:sz w:val="24"/>
-          <w:szCs w:val="24"/>
-          <w:lang w:val="es-ES"/>
-        </w:rPr>
-        <w:t xml:space="preserve"> plataforma creada para facilitar el desarrollo colaborativo de software, nos permite alojar proyectos como repositorios en la web </w:t>
-      </w:r>
-      <w:r>
-        <w:rPr>
-          <w:rFonts w:eastAsia="Times New Roman"/>
-          <w:color w:val="000000"/>
-          <w:sz w:val="24"/>
-          <w:szCs w:val="24"/>
-          <w:lang w:val="es-ES"/>
-        </w:rPr>
-        <w:t>de forma gratuita</w:t>
-      </w:r>
-      <w:r>
-        <w:rPr>
-          <w:rFonts w:eastAsia="Times New Roman"/>
-          <w:color w:val="000000"/>
-          <w:sz w:val="24"/>
-          <w:szCs w:val="24"/>
-          <w:lang w:val="es-ES"/>
-        </w:rPr>
-        <w:t xml:space="preserve">, por lo general de forma pública, aunque podemos alojar los proyectos </w:t>
-      </w:r>
-      <w:r>
-        <w:rPr>
-          <w:rFonts w:eastAsia="Times New Roman"/>
-          <w:color w:val="000000"/>
-          <w:sz w:val="24"/>
-          <w:szCs w:val="24"/>
-          <w:lang w:val="es-ES"/>
-        </w:rPr>
-        <w:t>en</w:t>
-      </w:r>
-      <w:r>
-        <w:rPr>
-          <w:rFonts w:eastAsia="Times New Roman"/>
-          <w:color w:val="000000"/>
-          <w:sz w:val="24"/>
-          <w:szCs w:val="24"/>
-          <w:lang w:val="es-ES"/>
-        </w:rPr>
-        <w:t xml:space="preserve"> modo privado, si pagamos una pequeña suscripción </w:t>
-      </w:r>
-      <w:r>
-        <w:rPr>
-          <w:rFonts w:eastAsia="Times New Roman"/>
-          <w:color w:val="000000"/>
-          <w:sz w:val="24"/>
-          <w:szCs w:val="24"/>
-          <w:lang w:val="es-ES"/>
-        </w:rPr>
-        <w:t>de forma mensual</w:t>
-      </w:r>
-      <w:r>
-        <w:rPr>
-          <w:rFonts w:eastAsia="Times New Roman"/>
-          <w:color w:val="000000"/>
-          <w:sz w:val="24"/>
-          <w:szCs w:val="24"/>
-          <w:lang w:val="es-ES"/>
-        </w:rPr>
-        <w:t>.</w:t>
-      </w:r>
-      <w:r>
-        <w:rPr>
-          <w:rFonts w:eastAsia="Times New Roman"/>
-          <w:color w:val="000000"/>
-          <w:sz w:val="24"/>
-          <w:szCs w:val="24"/>
-          <w:lang w:val="es-ES"/>
-        </w:rPr>
-        <w:t xml:space="preserve"> </w:t>
-      </w:r>
-      <w:r>
-        <w:rPr>
-          <w:color w:val="000000"/>
-          <w:lang w:val="es-ES"/>
-        </w:rPr>
-        <w:t>Cuenta con una herramienta de revisión de código, donde se pueden añadir anotaciones en cualquier punto de un fichero.</w:t>
-      </w:r>
-      <w:bookmarkStart w:id="14" w:name="_GoBack"/>
-      <w:bookmarkEnd w:id="14"/>
     </w:p>
     <w:sectPr>
       <w:headerReference w:type="default" r:id="rId7"/>
@@ -5992,6 +6983,119 @@
     </w:lvl>
   </w:abstractNum>
   <w:abstractNum w:abstractNumId="3" w15:restartNumberingAfterBreak="0">
+    <w:nsid w:val="415C3068"/>
+    <w:multiLevelType w:val="hybridMultilevel"/>
+    <w:tmpl w:val="A086CC38"/>
+    <w:lvl w:ilvl="0" w:tplc="0C0A0001">
+      <w:start w:val="1"/>
+      <w:numFmt w:val="bullet"/>
+      <w:lvlText w:val=""/>
+      <w:lvlJc w:val="left"/>
+      <w:pPr>
+        <w:ind w:left="720" w:hanging="360"/>
+      </w:pPr>
+      <w:rPr>
+        <w:rFonts w:ascii="Symbol" w:hAnsi="Symbol" w:hint="default"/>
+      </w:rPr>
+    </w:lvl>
+    <w:lvl w:ilvl="1" w:tplc="0C0A0003" w:tentative="1">
+      <w:start w:val="1"/>
+      <w:numFmt w:val="bullet"/>
+      <w:lvlText w:val="o"/>
+      <w:lvlJc w:val="left"/>
+      <w:pPr>
+        <w:ind w:left="1440" w:hanging="360"/>
+      </w:pPr>
+      <w:rPr>
+        <w:rFonts w:ascii="Courier New" w:hAnsi="Courier New" w:cs="Courier New" w:hint="default"/>
+      </w:rPr>
+    </w:lvl>
+    <w:lvl w:ilvl="2" w:tplc="0C0A0005" w:tentative="1">
+      <w:start w:val="1"/>
+      <w:numFmt w:val="bullet"/>
+      <w:lvlText w:val=""/>
+      <w:lvlJc w:val="left"/>
+      <w:pPr>
+        <w:ind w:left="2160" w:hanging="360"/>
+      </w:pPr>
+      <w:rPr>
+        <w:rFonts w:ascii="Wingdings" w:hAnsi="Wingdings" w:hint="default"/>
+      </w:rPr>
+    </w:lvl>
+    <w:lvl w:ilvl="3" w:tplc="0C0A0001" w:tentative="1">
+      <w:start w:val="1"/>
+      <w:numFmt w:val="bullet"/>
+      <w:lvlText w:val=""/>
+      <w:lvlJc w:val="left"/>
+      <w:pPr>
+        <w:ind w:left="2880" w:hanging="360"/>
+      </w:pPr>
+      <w:rPr>
+        <w:rFonts w:ascii="Symbol" w:hAnsi="Symbol" w:hint="default"/>
+      </w:rPr>
+    </w:lvl>
+    <w:lvl w:ilvl="4" w:tplc="0C0A0003" w:tentative="1">
+      <w:start w:val="1"/>
+      <w:numFmt w:val="bullet"/>
+      <w:lvlText w:val="o"/>
+      <w:lvlJc w:val="left"/>
+      <w:pPr>
+        <w:ind w:left="3600" w:hanging="360"/>
+      </w:pPr>
+      <w:rPr>
+        <w:rFonts w:ascii="Courier New" w:hAnsi="Courier New" w:cs="Courier New" w:hint="default"/>
+      </w:rPr>
+    </w:lvl>
+    <w:lvl w:ilvl="5" w:tplc="0C0A0005" w:tentative="1">
+      <w:start w:val="1"/>
+      <w:numFmt w:val="bullet"/>
+      <w:lvlText w:val=""/>
+      <w:lvlJc w:val="left"/>
+      <w:pPr>
+        <w:ind w:left="4320" w:hanging="360"/>
+      </w:pPr>
+      <w:rPr>
+        <w:rFonts w:ascii="Wingdings" w:hAnsi="Wingdings" w:hint="default"/>
+      </w:rPr>
+    </w:lvl>
+    <w:lvl w:ilvl="6" w:tplc="0C0A0001" w:tentative="1">
+      <w:start w:val="1"/>
+      <w:numFmt w:val="bullet"/>
+      <w:lvlText w:val=""/>
+      <w:lvlJc w:val="left"/>
+      <w:pPr>
+        <w:ind w:left="5040" w:hanging="360"/>
+      </w:pPr>
+      <w:rPr>
+        <w:rFonts w:ascii="Symbol" w:hAnsi="Symbol" w:hint="default"/>
+      </w:rPr>
+    </w:lvl>
+    <w:lvl w:ilvl="7" w:tplc="0C0A0003" w:tentative="1">
+      <w:start w:val="1"/>
+      <w:numFmt w:val="bullet"/>
+      <w:lvlText w:val="o"/>
+      <w:lvlJc w:val="left"/>
+      <w:pPr>
+        <w:ind w:left="5760" w:hanging="360"/>
+      </w:pPr>
+      <w:rPr>
+        <w:rFonts w:ascii="Courier New" w:hAnsi="Courier New" w:cs="Courier New" w:hint="default"/>
+      </w:rPr>
+    </w:lvl>
+    <w:lvl w:ilvl="8" w:tplc="0C0A0005" w:tentative="1">
+      <w:start w:val="1"/>
+      <w:numFmt w:val="bullet"/>
+      <w:lvlText w:val=""/>
+      <w:lvlJc w:val="left"/>
+      <w:pPr>
+        <w:ind w:left="6480" w:hanging="360"/>
+      </w:pPr>
+      <w:rPr>
+        <w:rFonts w:ascii="Wingdings" w:hAnsi="Wingdings" w:hint="default"/>
+      </w:rPr>
+    </w:lvl>
+  </w:abstractNum>
+  <w:abstractNum w:abstractNumId="4" w15:restartNumberingAfterBreak="0">
     <w:nsid w:val="4228295B"/>
     <w:multiLevelType w:val="multilevel"/>
     <w:tmpl w:val="9F481C5C"/>
@@ -6104,7 +7208,7 @@
       </w:rPr>
     </w:lvl>
   </w:abstractNum>
-  <w:abstractNum w:abstractNumId="4" w15:restartNumberingAfterBreak="0">
+  <w:abstractNum w:abstractNumId="5" w15:restartNumberingAfterBreak="0">
     <w:nsid w:val="47F41F61"/>
     <w:multiLevelType w:val="hybridMultilevel"/>
     <w:tmpl w:val="E8721510"/>
@@ -6217,7 +7321,7 @@
       </w:rPr>
     </w:lvl>
   </w:abstractNum>
-  <w:abstractNum w:abstractNumId="5" w15:restartNumberingAfterBreak="0">
+  <w:abstractNum w:abstractNumId="6" w15:restartNumberingAfterBreak="0">
     <w:nsid w:val="4A70704E"/>
     <w:multiLevelType w:val="multilevel"/>
     <w:tmpl w:val="6700DDE0"/>
@@ -6330,7 +7434,120 @@
       </w:rPr>
     </w:lvl>
   </w:abstractNum>
-  <w:abstractNum w:abstractNumId="6" w15:restartNumberingAfterBreak="0">
+  <w:abstractNum w:abstractNumId="7" w15:restartNumberingAfterBreak="0">
+    <w:nsid w:val="4B1E0118"/>
+    <w:multiLevelType w:val="hybridMultilevel"/>
+    <w:tmpl w:val="6D30424C"/>
+    <w:lvl w:ilvl="0" w:tplc="0C0A0001">
+      <w:start w:val="1"/>
+      <w:numFmt w:val="bullet"/>
+      <w:lvlText w:val=""/>
+      <w:lvlJc w:val="left"/>
+      <w:pPr>
+        <w:ind w:left="720" w:hanging="360"/>
+      </w:pPr>
+      <w:rPr>
+        <w:rFonts w:ascii="Symbol" w:hAnsi="Symbol" w:hint="default"/>
+      </w:rPr>
+    </w:lvl>
+    <w:lvl w:ilvl="1" w:tplc="0C0A0003" w:tentative="1">
+      <w:start w:val="1"/>
+      <w:numFmt w:val="bullet"/>
+      <w:lvlText w:val="o"/>
+      <w:lvlJc w:val="left"/>
+      <w:pPr>
+        <w:ind w:left="1440" w:hanging="360"/>
+      </w:pPr>
+      <w:rPr>
+        <w:rFonts w:ascii="Courier New" w:hAnsi="Courier New" w:cs="Courier New" w:hint="default"/>
+      </w:rPr>
+    </w:lvl>
+    <w:lvl w:ilvl="2" w:tplc="0C0A0005" w:tentative="1">
+      <w:start w:val="1"/>
+      <w:numFmt w:val="bullet"/>
+      <w:lvlText w:val=""/>
+      <w:lvlJc w:val="left"/>
+      <w:pPr>
+        <w:ind w:left="2160" w:hanging="360"/>
+      </w:pPr>
+      <w:rPr>
+        <w:rFonts w:ascii="Wingdings" w:hAnsi="Wingdings" w:hint="default"/>
+      </w:rPr>
+    </w:lvl>
+    <w:lvl w:ilvl="3" w:tplc="0C0A0001" w:tentative="1">
+      <w:start w:val="1"/>
+      <w:numFmt w:val="bullet"/>
+      <w:lvlText w:val=""/>
+      <w:lvlJc w:val="left"/>
+      <w:pPr>
+        <w:ind w:left="2880" w:hanging="360"/>
+      </w:pPr>
+      <w:rPr>
+        <w:rFonts w:ascii="Symbol" w:hAnsi="Symbol" w:hint="default"/>
+      </w:rPr>
+    </w:lvl>
+    <w:lvl w:ilvl="4" w:tplc="0C0A0003" w:tentative="1">
+      <w:start w:val="1"/>
+      <w:numFmt w:val="bullet"/>
+      <w:lvlText w:val="o"/>
+      <w:lvlJc w:val="left"/>
+      <w:pPr>
+        <w:ind w:left="3600" w:hanging="360"/>
+      </w:pPr>
+      <w:rPr>
+        <w:rFonts w:ascii="Courier New" w:hAnsi="Courier New" w:cs="Courier New" w:hint="default"/>
+      </w:rPr>
+    </w:lvl>
+    <w:lvl w:ilvl="5" w:tplc="0C0A0005" w:tentative="1">
+      <w:start w:val="1"/>
+      <w:numFmt w:val="bullet"/>
+      <w:lvlText w:val=""/>
+      <w:lvlJc w:val="left"/>
+      <w:pPr>
+        <w:ind w:left="4320" w:hanging="360"/>
+      </w:pPr>
+      <w:rPr>
+        <w:rFonts w:ascii="Wingdings" w:hAnsi="Wingdings" w:hint="default"/>
+      </w:rPr>
+    </w:lvl>
+    <w:lvl w:ilvl="6" w:tplc="0C0A0001" w:tentative="1">
+      <w:start w:val="1"/>
+      <w:numFmt w:val="bullet"/>
+      <w:lvlText w:val=""/>
+      <w:lvlJc w:val="left"/>
+      <w:pPr>
+        <w:ind w:left="5040" w:hanging="360"/>
+      </w:pPr>
+      <w:rPr>
+        <w:rFonts w:ascii="Symbol" w:hAnsi="Symbol" w:hint="default"/>
+      </w:rPr>
+    </w:lvl>
+    <w:lvl w:ilvl="7" w:tplc="0C0A0003" w:tentative="1">
+      <w:start w:val="1"/>
+      <w:numFmt w:val="bullet"/>
+      <w:lvlText w:val="o"/>
+      <w:lvlJc w:val="left"/>
+      <w:pPr>
+        <w:ind w:left="5760" w:hanging="360"/>
+      </w:pPr>
+      <w:rPr>
+        <w:rFonts w:ascii="Courier New" w:hAnsi="Courier New" w:cs="Courier New" w:hint="default"/>
+      </w:rPr>
+    </w:lvl>
+    <w:lvl w:ilvl="8" w:tplc="0C0A0005" w:tentative="1">
+      <w:start w:val="1"/>
+      <w:numFmt w:val="bullet"/>
+      <w:lvlText w:val=""/>
+      <w:lvlJc w:val="left"/>
+      <w:pPr>
+        <w:ind w:left="6480" w:hanging="360"/>
+      </w:pPr>
+      <w:rPr>
+        <w:rFonts w:ascii="Wingdings" w:hAnsi="Wingdings" w:hint="default"/>
+      </w:rPr>
+    </w:lvl>
+  </w:abstractNum>
+  <w:abstractNum w:abstractNumId="8" w15:restartNumberingAfterBreak="0">
     <w:nsid w:val="4BF426FD"/>
     <w:multiLevelType w:val="multilevel"/>
     <w:tmpl w:val="F8A21E28"/>
@@ -6447,22 +7664,28 @@
     <w:abstractNumId w:val="0"/>
   </w:num>
   <w:num w:numId="2">
-    <w:abstractNumId w:val="6"/>
+    <w:abstractNumId w:val="8"/>
   </w:num>
   <w:num w:numId="3">
     <w:abstractNumId w:val="1"/>
   </w:num>
   <w:num w:numId="4">
-    <w:abstractNumId w:val="5"/>
+    <w:abstractNumId w:val="6"/>
   </w:num>
   <w:num w:numId="5">
     <w:abstractNumId w:val="2"/>
   </w:num>
   <w:num w:numId="6">
+    <w:abstractNumId w:val="4"/>
+  </w:num>
+  <w:num w:numId="7">
+    <w:abstractNumId w:val="5"/>
+  </w:num>
+  <w:num w:numId="8">
     <w:abstractNumId w:val="3"/>
   </w:num>
-  <w:num w:numId="7">
-    <w:abstractNumId w:val="4"/>
+  <w:num w:numId="9">
+    <w:abstractNumId w:val="7"/>
   </w:num>
 </w:numbering>
 </file>
@@ -7140,6 +8363,17 @@
       <w:u w:val="single"/>
     </w:rPr>
   </w:style>
+  <w:style w:type="paragraph" w:styleId="Prrafodelista">
+    <w:name w:val="List Paragraph"/>
+    <w:basedOn w:val="Normal"/>
+    <w:uiPriority w:val="34"/>
+    <w:qFormat/>
+    <w:rsid w:val="00B7454E"/>
+    <w:pPr>
+      <w:ind w:left="720"/>
+      <w:contextualSpacing/>
+    </w:pPr>
+  </w:style>
 </w:styles>
 </file>
 

</xml_diff>

<commit_message>
Adición de la tabla Calendario al PGC
</commit_message>
<xml_diff>
--- a/Documentos/PGC.docx
+++ b/Documentos/PGC.docx
@@ -162,8 +162,6 @@
         </w:rPr>
         <w:t>5</w:t>
       </w:r>
-      <w:bookmarkStart w:id="0" w:name="_GoBack"/>
-      <w:bookmarkEnd w:id="0"/>
     </w:p>
     <w:p/>
     <w:p/>
@@ -1330,7 +1328,7 @@
           <w:r>
             <w:fldChar w:fldCharType="separate"/>
           </w:r>
-          <w:hyperlink w:anchor="_Toc20942335" w:history="1">
+          <w:hyperlink w:anchor="_Toc20945524" w:history="1">
             <w:r>
               <w:rPr>
                 <w:rStyle w:val="Hipervnculo"/>
@@ -1373,7 +1371,7 @@
                 <w:noProof/>
                 <w:webHidden/>
               </w:rPr>
-              <w:instrText xml:space="preserve"> PAGEREF _Toc20942335 \h </w:instrText>
+              <w:instrText xml:space="preserve"> PAGEREF _Toc20945524 \h </w:instrText>
             </w:r>
             <w:r>
               <w:rPr>
@@ -1416,7 +1414,7 @@
               <w:lang w:val="es-ES"/>
             </w:rPr>
           </w:pPr>
-          <w:hyperlink w:anchor="_Toc20942336" w:history="1">
+          <w:hyperlink w:anchor="_Toc20945525" w:history="1">
             <w:r>
               <w:rPr>
                 <w:rStyle w:val="Hipervnculo"/>
@@ -1444,7 +1442,7 @@
                 <w:noProof/>
                 <w:webHidden/>
               </w:rPr>
-              <w:instrText xml:space="preserve"> PAGEREF _Toc20942336 \h </w:instrText>
+              <w:instrText xml:space="preserve"> PAGEREF _Toc20945525 \h </w:instrText>
             </w:r>
             <w:r>
               <w:rPr>
@@ -1487,7 +1485,7 @@
               <w:lang w:val="es-ES"/>
             </w:rPr>
           </w:pPr>
-          <w:hyperlink w:anchor="_Toc20942337" w:history="1">
+          <w:hyperlink w:anchor="_Toc20945526" w:history="1">
             <w:r>
               <w:rPr>
                 <w:rStyle w:val="Hipervnculo"/>
@@ -1530,7 +1528,7 @@
                 <w:noProof/>
                 <w:webHidden/>
               </w:rPr>
-              <w:instrText xml:space="preserve"> PAGEREF _Toc20942337 \h </w:instrText>
+              <w:instrText xml:space="preserve"> PAGEREF _Toc20945526 \h </w:instrText>
             </w:r>
             <w:r>
               <w:rPr>
@@ -1573,7 +1571,7 @@
               <w:lang w:val="es-ES"/>
             </w:rPr>
           </w:pPr>
-          <w:hyperlink w:anchor="_Toc20942338" w:history="1">
+          <w:hyperlink w:anchor="_Toc20945527" w:history="1">
             <w:r>
               <w:rPr>
                 <w:rStyle w:val="Hipervnculo"/>
@@ -1616,7 +1614,7 @@
                 <w:noProof/>
                 <w:webHidden/>
               </w:rPr>
-              <w:instrText xml:space="preserve"> PAGEREF _Toc20942338 \h </w:instrText>
+              <w:instrText xml:space="preserve"> PAGEREF _Toc20945527 \h </w:instrText>
             </w:r>
             <w:r>
               <w:rPr>
@@ -1659,7 +1657,7 @@
               <w:lang w:val="es-ES"/>
             </w:rPr>
           </w:pPr>
-          <w:hyperlink w:anchor="_Toc20942339" w:history="1">
+          <w:hyperlink w:anchor="_Toc20945528" w:history="1">
             <w:r>
               <w:rPr>
                 <w:rStyle w:val="Hipervnculo"/>
@@ -1702,7 +1700,7 @@
                 <w:noProof/>
                 <w:webHidden/>
               </w:rPr>
-              <w:instrText xml:space="preserve"> PAGEREF _Toc20942339 \h </w:instrText>
+              <w:instrText xml:space="preserve"> PAGEREF _Toc20945528 \h </w:instrText>
             </w:r>
             <w:r>
               <w:rPr>
@@ -1745,7 +1743,7 @@
               <w:lang w:val="es-ES"/>
             </w:rPr>
           </w:pPr>
-          <w:hyperlink w:anchor="_Toc20942340" w:history="1">
+          <w:hyperlink w:anchor="_Toc20945529" w:history="1">
             <w:r>
               <w:rPr>
                 <w:rStyle w:val="Hipervnculo"/>
@@ -1788,7 +1786,7 @@
                 <w:noProof/>
                 <w:webHidden/>
               </w:rPr>
-              <w:instrText xml:space="preserve"> PAGEREF _Toc20942340 \h </w:instrText>
+              <w:instrText xml:space="preserve"> PAGEREF _Toc20945529 \h </w:instrText>
             </w:r>
             <w:r>
               <w:rPr>
@@ -1831,7 +1829,7 @@
               <w:lang w:val="es-ES"/>
             </w:rPr>
           </w:pPr>
-          <w:hyperlink w:anchor="_Toc20942341" w:history="1">
+          <w:hyperlink w:anchor="_Toc20945530" w:history="1">
             <w:r>
               <w:rPr>
                 <w:rStyle w:val="Hipervnculo"/>
@@ -1874,7 +1872,7 @@
                 <w:noProof/>
                 <w:webHidden/>
               </w:rPr>
-              <w:instrText xml:space="preserve"> PAGEREF _Toc20942341 \h </w:instrText>
+              <w:instrText xml:space="preserve"> PAGEREF _Toc20945530 \h </w:instrText>
             </w:r>
             <w:r>
               <w:rPr>
@@ -1917,7 +1915,7 @@
               <w:lang w:val="es-ES"/>
             </w:rPr>
           </w:pPr>
-          <w:hyperlink w:anchor="_Toc20942342" w:history="1">
+          <w:hyperlink w:anchor="_Toc20945531" w:history="1">
             <w:r>
               <w:rPr>
                 <w:rStyle w:val="Hipervnculo"/>
@@ -1960,7 +1958,7 @@
                 <w:noProof/>
                 <w:webHidden/>
               </w:rPr>
-              <w:instrText xml:space="preserve"> PAGEREF _Toc20942342 \h </w:instrText>
+              <w:instrText xml:space="preserve"> PAGEREF _Toc20945531 \h </w:instrText>
             </w:r>
             <w:r>
               <w:rPr>
@@ -2003,7 +2001,7 @@
               <w:lang w:val="es-ES"/>
             </w:rPr>
           </w:pPr>
-          <w:hyperlink w:anchor="_Toc20942343" w:history="1">
+          <w:hyperlink w:anchor="_Toc20945532" w:history="1">
             <w:r>
               <w:rPr>
                 <w:rStyle w:val="Hipervnculo"/>
@@ -2031,7 +2029,7 @@
                 <w:noProof/>
                 <w:webHidden/>
               </w:rPr>
-              <w:instrText xml:space="preserve"> PAGEREF _Toc20942343 \h </w:instrText>
+              <w:instrText xml:space="preserve"> PAGEREF _Toc20945532 \h </w:instrText>
             </w:r>
             <w:r>
               <w:rPr>
@@ -2074,7 +2072,7 @@
               <w:lang w:val="es-ES"/>
             </w:rPr>
           </w:pPr>
-          <w:hyperlink w:anchor="_Toc20942344" w:history="1">
+          <w:hyperlink w:anchor="_Toc20945533" w:history="1">
             <w:r>
               <w:rPr>
                 <w:rStyle w:val="Hipervnculo"/>
@@ -2102,7 +2100,7 @@
                 <w:noProof/>
                 <w:webHidden/>
               </w:rPr>
-              <w:instrText xml:space="preserve"> PAGEREF _Toc20942344 \h </w:instrText>
+              <w:instrText xml:space="preserve"> PAGEREF _Toc20945533 \h </w:instrText>
             </w:r>
             <w:r>
               <w:rPr>
@@ -2145,7 +2143,7 @@
               <w:lang w:val="es-ES"/>
             </w:rPr>
           </w:pPr>
-          <w:hyperlink w:anchor="_Toc20942345" w:history="1">
+          <w:hyperlink w:anchor="_Toc20945534" w:history="1">
             <w:r>
               <w:rPr>
                 <w:rStyle w:val="Hipervnculo"/>
@@ -2173,7 +2171,7 @@
                 <w:noProof/>
                 <w:webHidden/>
               </w:rPr>
-              <w:instrText xml:space="preserve"> PAGEREF _Toc20942345 \h </w:instrText>
+              <w:instrText xml:space="preserve"> PAGEREF _Toc20945534 \h </w:instrText>
             </w:r>
             <w:r>
               <w:rPr>
@@ -2216,7 +2214,7 @@
               <w:lang w:val="es-ES"/>
             </w:rPr>
           </w:pPr>
-          <w:hyperlink w:anchor="_Toc20942346" w:history="1">
+          <w:hyperlink w:anchor="_Toc20945535" w:history="1">
             <w:r>
               <w:rPr>
                 <w:rStyle w:val="Hipervnculo"/>
@@ -2259,7 +2257,7 @@
                 <w:noProof/>
                 <w:webHidden/>
               </w:rPr>
-              <w:instrText xml:space="preserve"> PAGEREF _Toc20942346 \h </w:instrText>
+              <w:instrText xml:space="preserve"> PAGEREF _Toc20945535 \h </w:instrText>
             </w:r>
             <w:r>
               <w:rPr>
@@ -2302,7 +2300,7 @@
               <w:lang w:val="es-ES"/>
             </w:rPr>
           </w:pPr>
-          <w:hyperlink w:anchor="_Toc20942347" w:history="1">
+          <w:hyperlink w:anchor="_Toc20945536" w:history="1">
             <w:r>
               <w:rPr>
                 <w:rStyle w:val="Hipervnculo"/>
@@ -2330,7 +2328,7 @@
                 <w:noProof/>
                 <w:webHidden/>
               </w:rPr>
-              <w:instrText xml:space="preserve"> PAGEREF _Toc20942347 \h </w:instrText>
+              <w:instrText xml:space="preserve"> PAGEREF _Toc20945536 \h </w:instrText>
             </w:r>
             <w:r>
               <w:rPr>
@@ -2373,7 +2371,7 @@
               <w:lang w:val="es-ES"/>
             </w:rPr>
           </w:pPr>
-          <w:hyperlink w:anchor="_Toc20942348" w:history="1">
+          <w:hyperlink w:anchor="_Toc20945537" w:history="1">
             <w:r>
               <w:rPr>
                 <w:rStyle w:val="Hipervnculo"/>
@@ -2401,7 +2399,7 @@
                 <w:noProof/>
                 <w:webHidden/>
               </w:rPr>
-              <w:instrText xml:space="preserve"> PAGEREF _Toc20942348 \h </w:instrText>
+              <w:instrText xml:space="preserve"> PAGEREF _Toc20945537 \h </w:instrText>
             </w:r>
             <w:r>
               <w:rPr>
@@ -2444,7 +2442,7 @@
               <w:lang w:val="es-ES"/>
             </w:rPr>
           </w:pPr>
-          <w:hyperlink w:anchor="_Toc20942349" w:history="1">
+          <w:hyperlink w:anchor="_Toc20945538" w:history="1">
             <w:r>
               <w:rPr>
                 <w:rStyle w:val="Hipervnculo"/>
@@ -2472,7 +2470,93 @@
                 <w:noProof/>
                 <w:webHidden/>
               </w:rPr>
-              <w:instrText xml:space="preserve"> PAGEREF _Toc20942349 \h </w:instrText>
+              <w:instrText xml:space="preserve"> PAGEREF _Toc20945538 \h </w:instrText>
+            </w:r>
+            <w:r>
+              <w:rPr>
+                <w:noProof/>
+                <w:webHidden/>
+              </w:rPr>
+            </w:r>
+            <w:r>
+              <w:rPr>
+                <w:noProof/>
+                <w:webHidden/>
+              </w:rPr>
+              <w:fldChar w:fldCharType="separate"/>
+            </w:r>
+            <w:r>
+              <w:rPr>
+                <w:noProof/>
+                <w:webHidden/>
+              </w:rPr>
+              <w:t>10</w:t>
+            </w:r>
+            <w:r>
+              <w:rPr>
+                <w:noProof/>
+                <w:webHidden/>
+              </w:rPr>
+              <w:fldChar w:fldCharType="end"/>
+            </w:r>
+          </w:hyperlink>
+        </w:p>
+        <w:p>
+          <w:pPr>
+            <w:pStyle w:val="TDC2"/>
+            <w:tabs>
+              <w:tab w:val="right" w:pos="9019"/>
+            </w:tabs>
+            <w:rPr>
+              <w:rFonts w:asciiTheme="minorHAnsi" w:eastAsiaTheme="minorEastAsia" w:hAnsiTheme="minorHAnsi" w:cstheme="minorBidi"/>
+              <w:noProof/>
+              <w:lang w:val="es-ES"/>
+            </w:rPr>
+          </w:pPr>
+          <w:hyperlink w:anchor="_Toc20945539" w:history="1">
+            <w:r>
+              <w:rPr>
+                <w:rStyle w:val="Hipervnculo"/>
+                <w:b/>
+                <w:noProof/>
+              </w:rPr>
+              <w:t>1.5</w:t>
+            </w:r>
+            <w:r>
+              <w:rPr>
+                <w:rStyle w:val="Hipervnculo"/>
+                <w:noProof/>
+              </w:rPr>
+              <w:t xml:space="preserve">  </w:t>
+            </w:r>
+            <w:r>
+              <w:rPr>
+                <w:rStyle w:val="Hipervnculo"/>
+                <w:b/>
+                <w:noProof/>
+              </w:rPr>
+              <w:t>Calendario</w:t>
+            </w:r>
+            <w:r>
+              <w:rPr>
+                <w:noProof/>
+                <w:webHidden/>
+              </w:rPr>
+              <w:tab/>
+            </w:r>
+            <w:r>
+              <w:rPr>
+                <w:noProof/>
+                <w:webHidden/>
+              </w:rPr>
+              <w:fldChar w:fldCharType="begin"/>
+            </w:r>
+            <w:r>
+              <w:rPr>
+                <w:noProof/>
+                <w:webHidden/>
+              </w:rPr>
+              <w:instrText xml:space="preserve"> PAGEREF _Toc20945539 \h </w:instrText>
             </w:r>
             <w:r>
               <w:rPr>
@@ -2554,7 +2638,7 @@
         <w:keepLines w:val="0"/>
         <w:spacing w:before="480"/>
       </w:pPr>
-      <w:bookmarkStart w:id="1" w:name="_Toc20942335"/>
+      <w:bookmarkStart w:id="0" w:name="_Toc20945524"/>
       <w:r>
         <w:rPr>
           <w:b/>
@@ -2578,7 +2662,7 @@
         </w:rPr>
         <w:t>Planificación de la SCM</w:t>
       </w:r>
-      <w:bookmarkEnd w:id="1"/>
+      <w:bookmarkEnd w:id="0"/>
     </w:p>
     <w:p>
       <w:pPr>
@@ -2592,7 +2676,7 @@
           <w:szCs w:val="28"/>
         </w:rPr>
       </w:pPr>
-      <w:bookmarkStart w:id="2" w:name="_Toc20942336"/>
+      <w:bookmarkStart w:id="1" w:name="_Toc20945525"/>
       <w:proofErr w:type="gramStart"/>
       <w:r>
         <w:rPr>
@@ -2634,7 +2718,7 @@
         </w:rPr>
         <w:t>n</w:t>
       </w:r>
-      <w:bookmarkEnd w:id="2"/>
+      <w:bookmarkEnd w:id="1"/>
       <w:proofErr w:type="gramEnd"/>
     </w:p>
     <w:p>
@@ -2648,7 +2732,7 @@
           <w:szCs w:val="24"/>
         </w:rPr>
       </w:pPr>
-      <w:bookmarkStart w:id="3" w:name="_Toc20942337"/>
+      <w:bookmarkStart w:id="2" w:name="_Toc20945526"/>
       <w:r>
         <w:rPr>
           <w:b/>
@@ -2675,7 +2759,7 @@
         </w:rPr>
         <w:t>Situación actual de la empresa</w:t>
       </w:r>
-      <w:bookmarkEnd w:id="3"/>
+      <w:bookmarkEnd w:id="2"/>
     </w:p>
     <w:p>
       <w:pPr>
@@ -2706,7 +2790,7 @@
           <w:szCs w:val="24"/>
         </w:rPr>
       </w:pPr>
-      <w:bookmarkStart w:id="4" w:name="_Toc20942338"/>
+      <w:bookmarkStart w:id="3" w:name="_Toc20945527"/>
       <w:r>
         <w:rPr>
           <w:b/>
@@ -2733,7 +2817,7 @@
         </w:rPr>
         <w:t>Problemática</w:t>
       </w:r>
-      <w:bookmarkEnd w:id="4"/>
+      <w:bookmarkEnd w:id="3"/>
     </w:p>
     <w:p>
       <w:pPr>
@@ -2866,7 +2950,7 @@
           <w:szCs w:val="24"/>
         </w:rPr>
       </w:pPr>
-      <w:bookmarkStart w:id="5" w:name="_Toc20942339"/>
+      <w:bookmarkStart w:id="4" w:name="_Toc20945528"/>
       <w:r>
         <w:rPr>
           <w:b/>
@@ -2893,7 +2977,7 @@
         </w:rPr>
         <w:t>Propósito</w:t>
       </w:r>
-      <w:bookmarkEnd w:id="5"/>
+      <w:bookmarkEnd w:id="4"/>
     </w:p>
     <w:p>
       <w:pPr>
@@ -2910,7 +2994,16 @@
           <w:szCs w:val="24"/>
           <w:highlight w:val="white"/>
         </w:rPr>
-        <w:t>El objetivo de la implementación de gestión de la configuración en la empresa, es mantener la integridad de los productos que se obtienen a lo largo del desarrollo de los sistemas de información, garantizando que no se realizan cambios incontrolados y que todos los participantes en el desarrollo del sistema disponen de la versión adecuada de los productos que manejan. Así, entre los elementos de configuración software, se encuentran no únicamente ejecutables y código fuente, sino también los modelos de datos, modelos de procesos, especificaciones de requisitos, pruebas, etc.  Asimismo, permite controlar el sistema como producto global a lo largo de su desarrollo, obtener informes sobre el estado de desarrollo en que se encuentra y reducir el número de errores de adaptación del sistema, lo que se traduce en un aumento de calidad del producto, de la satisfacción del cliente y, en consecuencia, de mejora de la organizació</w:t>
+        <w:t xml:space="preserve">El objetivo de la implementación de gestión de la configuración en la empresa, es mantener la integridad de los productos que se obtienen a lo largo del desarrollo de los sistemas de información, garantizando que no se realizan cambios incontrolados y que todos los participantes en el desarrollo del sistema disponen de la versión adecuada de los productos que manejan. Así, entre los elementos de configuración software, se encuentran no únicamente ejecutables y código fuente, sino también los modelos de datos, modelos de procesos, especificaciones de requisitos, pruebas, etc.  Asimismo, permite controlar el sistema como producto global a lo largo de su desarrollo, obtener informes sobre el estado de desarrollo en que se encuentra y reducir el número de errores de adaptación del sistema, lo </w:t>
+      </w:r>
+      <w:r>
+        <w:rPr>
+          <w:sz w:val="24"/>
+          <w:szCs w:val="24"/>
+          <w:highlight w:val="white"/>
+        </w:rPr>
+        <w:lastRenderedPageBreak/>
+        <w:t>que se traduce en un aumento de calidad del producto, de la satisfacción del cliente y, en consecuencia, de mejora de la organizació</w:t>
       </w:r>
       <w:r>
         <w:rPr>
@@ -2954,8 +3047,8 @@
           <w:szCs w:val="26"/>
         </w:rPr>
       </w:pPr>
-      <w:bookmarkStart w:id="6" w:name="_hlcmtrlxuytf" w:colFirst="0" w:colLast="0"/>
-      <w:bookmarkEnd w:id="6"/>
+      <w:bookmarkStart w:id="5" w:name="_hlcmtrlxuytf" w:colFirst="0" w:colLast="0"/>
+      <w:bookmarkEnd w:id="5"/>
     </w:p>
     <w:p>
       <w:pPr>
@@ -2968,7 +3061,7 @@
           <w:szCs w:val="24"/>
         </w:rPr>
       </w:pPr>
-      <w:bookmarkStart w:id="7" w:name="_Toc20942340"/>
+      <w:bookmarkStart w:id="6" w:name="_Toc20945529"/>
       <w:r>
         <w:rPr>
           <w:b/>
@@ -2995,7 +3088,7 @@
         </w:rPr>
         <w:t>Finalidad del plan</w:t>
       </w:r>
-      <w:bookmarkEnd w:id="7"/>
+      <w:bookmarkEnd w:id="6"/>
     </w:p>
     <w:p>
       <w:pPr>
@@ -3022,7 +3115,7 @@
         <w:keepLines w:val="0"/>
         <w:spacing w:after="80"/>
       </w:pPr>
-      <w:bookmarkStart w:id="8" w:name="_Toc20942341"/>
+      <w:bookmarkStart w:id="7" w:name="_Toc20945530"/>
       <w:r>
         <w:rPr>
           <w:b/>
@@ -3067,7 +3160,7 @@
         </w:rPr>
         <w:t xml:space="preserve"> Cantidad</w:t>
       </w:r>
-      <w:bookmarkEnd w:id="8"/>
+      <w:bookmarkEnd w:id="7"/>
     </w:p>
     <w:p>
       <w:pPr>
@@ -3516,6 +3609,7 @@
                 <w:szCs w:val="20"/>
                 <w:highlight w:val="white"/>
               </w:rPr>
+              <w:lastRenderedPageBreak/>
               <w:t>Promover el uso efectivo de la base de datos de configuración dentro de la organización.</w:t>
             </w:r>
           </w:p>
@@ -3550,6 +3644,7 @@
                 <w:sz w:val="24"/>
                 <w:szCs w:val="24"/>
               </w:rPr>
+              <w:lastRenderedPageBreak/>
               <w:t>2</w:t>
             </w:r>
           </w:p>
@@ -3591,7 +3686,6 @@
                 <w:sz w:val="24"/>
                 <w:szCs w:val="24"/>
               </w:rPr>
-              <w:lastRenderedPageBreak/>
               <w:t>Bibliotecario</w:t>
             </w:r>
           </w:p>
@@ -4112,6 +4206,7 @@
                 <w:sz w:val="24"/>
                 <w:szCs w:val="24"/>
               </w:rPr>
+              <w:lastRenderedPageBreak/>
               <w:t>2</w:t>
             </w:r>
           </w:p>
@@ -4153,7 +4248,6 @@
                 <w:sz w:val="24"/>
                 <w:szCs w:val="24"/>
               </w:rPr>
-              <w:lastRenderedPageBreak/>
               <w:t>Miembros del equipo de proyecto</w:t>
             </w:r>
           </w:p>
@@ -4413,7 +4507,7 @@
           <w:szCs w:val="28"/>
         </w:rPr>
       </w:pPr>
-      <w:bookmarkStart w:id="9" w:name="_Toc20942342"/>
+      <w:bookmarkStart w:id="8" w:name="_Toc20945531"/>
       <w:r>
         <w:rPr>
           <w:b/>
@@ -4444,7 +4538,7 @@
         </w:rPr>
         <w:t>Políticas, Directrices y Procedimientos</w:t>
       </w:r>
-      <w:bookmarkEnd w:id="9"/>
+      <w:bookmarkEnd w:id="8"/>
     </w:p>
     <w:p>
       <w:pPr>
@@ -4459,7 +4553,7 @@
           <w:szCs w:val="26"/>
         </w:rPr>
       </w:pPr>
-      <w:bookmarkStart w:id="10" w:name="_Toc20942343"/>
+      <w:bookmarkStart w:id="9" w:name="_Toc20945532"/>
       <w:r>
         <w:rPr>
           <w:b/>
@@ -4469,7 +4563,7 @@
         </w:rPr>
         <w:t>1.3.1   Políticas</w:t>
       </w:r>
-      <w:bookmarkEnd w:id="10"/>
+      <w:bookmarkEnd w:id="9"/>
       <w:r>
         <w:rPr>
           <w:b/>
@@ -4724,7 +4818,7 @@
           <w:szCs w:val="26"/>
         </w:rPr>
       </w:pPr>
-      <w:bookmarkStart w:id="11" w:name="_Toc20942344"/>
+      <w:bookmarkStart w:id="10" w:name="_Toc20945533"/>
       <w:r>
         <w:rPr>
           <w:b/>
@@ -4732,10 +4826,9 @@
           <w:sz w:val="26"/>
           <w:szCs w:val="26"/>
         </w:rPr>
-        <w:lastRenderedPageBreak/>
         <w:t>1.3.2   Directrices</w:t>
       </w:r>
-      <w:bookmarkEnd w:id="11"/>
+      <w:bookmarkEnd w:id="10"/>
       <w:r>
         <w:rPr>
           <w:b/>
@@ -5047,7 +5140,7 @@
           <w:szCs w:val="26"/>
         </w:rPr>
       </w:pPr>
-      <w:bookmarkStart w:id="12" w:name="_Toc20942345"/>
+      <w:bookmarkStart w:id="11" w:name="_Toc20945534"/>
       <w:r>
         <w:rPr>
           <w:b/>
@@ -5057,7 +5150,7 @@
         </w:rPr>
         <w:t>1.3.3   Procedimientos</w:t>
       </w:r>
-      <w:bookmarkEnd w:id="12"/>
+      <w:bookmarkEnd w:id="11"/>
       <w:r>
         <w:rPr>
           <w:b/>
@@ -5430,14 +5523,13 @@
           <w:szCs w:val="28"/>
         </w:rPr>
       </w:pPr>
-      <w:bookmarkStart w:id="13" w:name="_Toc20942346"/>
+      <w:bookmarkStart w:id="12" w:name="_Toc20945535"/>
       <w:r>
         <w:rPr>
           <w:b/>
           <w:sz w:val="28"/>
           <w:szCs w:val="28"/>
         </w:rPr>
-        <w:lastRenderedPageBreak/>
         <w:t>1.4</w:t>
       </w:r>
       <w:r>
@@ -5455,7 +5547,7 @@
         </w:rPr>
         <w:t>Herramientas, Entorno e Infraestructura</w:t>
       </w:r>
-      <w:bookmarkEnd w:id="13"/>
+      <w:bookmarkEnd w:id="12"/>
     </w:p>
     <w:p>
       <w:pPr>
@@ -5470,7 +5562,7 @@
           <w:szCs w:val="26"/>
         </w:rPr>
       </w:pPr>
-      <w:bookmarkStart w:id="14" w:name="_Toc20942347"/>
+      <w:bookmarkStart w:id="13" w:name="_Toc20945536"/>
       <w:r>
         <w:rPr>
           <w:b/>
@@ -5507,7 +5599,7 @@
         </w:rPr>
         <w:t>Herramienta</w:t>
       </w:r>
-      <w:bookmarkEnd w:id="14"/>
+      <w:bookmarkEnd w:id="13"/>
       <w:r>
         <w:rPr>
           <w:b/>
@@ -5867,7 +5959,7 @@
           <w:szCs w:val="26"/>
         </w:rPr>
       </w:pPr>
-      <w:bookmarkStart w:id="15" w:name="_Toc20942348"/>
+      <w:bookmarkStart w:id="14" w:name="_Toc20945537"/>
       <w:r>
         <w:rPr>
           <w:b/>
@@ -5922,7 +6014,7 @@
         </w:rPr>
         <w:t>Entorno</w:t>
       </w:r>
-      <w:bookmarkEnd w:id="15"/>
+      <w:bookmarkEnd w:id="14"/>
       <w:r>
         <w:rPr>
           <w:b/>
@@ -6191,7 +6283,7 @@
           <w:szCs w:val="26"/>
         </w:rPr>
       </w:pPr>
-      <w:bookmarkStart w:id="16" w:name="_Toc20942349"/>
+      <w:bookmarkStart w:id="15" w:name="_Toc20945538"/>
       <w:r>
         <w:rPr>
           <w:b/>
@@ -6199,7 +6291,6 @@
           <w:sz w:val="26"/>
           <w:szCs w:val="26"/>
         </w:rPr>
-        <w:lastRenderedPageBreak/>
         <w:t>1.</w:t>
       </w:r>
       <w:r>
@@ -6247,7 +6338,7 @@
         </w:rPr>
         <w:t>Infraestructura</w:t>
       </w:r>
-      <w:bookmarkEnd w:id="16"/>
+      <w:bookmarkEnd w:id="15"/>
       <w:r>
         <w:rPr>
           <w:b/>
@@ -6524,13 +6615,3061 @@
     </w:p>
     <w:p>
       <w:pPr>
-        <w:spacing w:before="120" w:after="160" w:line="240" w:lineRule="auto"/>
-        <w:jc w:val="both"/>
-        <w:rPr>
-          <w:rFonts w:ascii="Times New Roman" w:eastAsia="Times New Roman" w:hAnsi="Times New Roman" w:cs="Times New Roman"/>
-          <w:sz w:val="24"/>
-          <w:szCs w:val="24"/>
-          <w:lang w:val="es-ES"/>
+        <w:pStyle w:val="Ttulo2"/>
+        <w:keepNext w:val="0"/>
+        <w:keepLines w:val="0"/>
+        <w:spacing w:after="80"/>
+        <w:rPr>
+          <w:b/>
+          <w:sz w:val="28"/>
+          <w:szCs w:val="28"/>
+        </w:rPr>
+      </w:pPr>
+      <w:bookmarkStart w:id="16" w:name="_Toc20945539"/>
+      <w:r>
+        <w:rPr>
+          <w:b/>
+          <w:sz w:val="28"/>
+          <w:szCs w:val="28"/>
+        </w:rPr>
+        <w:t>1.</w:t>
+      </w:r>
+      <w:r>
+        <w:rPr>
+          <w:b/>
+          <w:sz w:val="28"/>
+          <w:szCs w:val="28"/>
+        </w:rPr>
+        <w:t xml:space="preserve">5. </w:t>
+      </w:r>
+      <w:r>
+        <w:rPr>
+          <w:sz w:val="14"/>
+          <w:szCs w:val="14"/>
+        </w:rPr>
+        <w:t xml:space="preserve">  </w:t>
+      </w:r>
+      <w:r>
+        <w:rPr>
+          <w:b/>
+          <w:sz w:val="28"/>
+          <w:szCs w:val="28"/>
+        </w:rPr>
+        <w:t>Calendario</w:t>
+      </w:r>
+      <w:bookmarkEnd w:id="16"/>
+    </w:p>
+    <w:p/>
+    <w:tbl>
+      <w:tblPr>
+        <w:tblW w:w="9112" w:type="dxa"/>
+        <w:tblBorders>
+          <w:top w:val="single" w:sz="6" w:space="0" w:color="CCCCCC"/>
+          <w:left w:val="single" w:sz="6" w:space="0" w:color="CCCCCC"/>
+          <w:bottom w:val="single" w:sz="6" w:space="0" w:color="CCCCCC"/>
+          <w:right w:val="single" w:sz="6" w:space="0" w:color="CCCCCC"/>
+          <w:insideH w:val="single" w:sz="6" w:space="0" w:color="CCCCCC"/>
+          <w:insideV w:val="single" w:sz="6" w:space="0" w:color="CCCCCC"/>
+        </w:tblBorders>
+        <w:tblCellMar>
+          <w:left w:w="31" w:type="dxa"/>
+          <w:right w:w="40" w:type="dxa"/>
+        </w:tblCellMar>
+        <w:tblLook w:val="04A0" w:firstRow="1" w:lastRow="0" w:firstColumn="1" w:lastColumn="0" w:noHBand="0" w:noVBand="1"/>
+      </w:tblPr>
+      <w:tblGrid>
+        <w:gridCol w:w="377"/>
+        <w:gridCol w:w="4773"/>
+        <w:gridCol w:w="1842"/>
+        <w:gridCol w:w="2120"/>
+      </w:tblGrid>
+      <w:tr>
+        <w:trPr>
+          <w:trHeight w:val="360"/>
+        </w:trPr>
+        <w:tc>
+          <w:tcPr>
+            <w:tcW w:w="377" w:type="dxa"/>
+            <w:tcBorders>
+              <w:top w:val="single" w:sz="6" w:space="0" w:color="CCCCCC"/>
+              <w:left w:val="single" w:sz="6" w:space="0" w:color="CCCCCC"/>
+              <w:bottom w:val="single" w:sz="6" w:space="0" w:color="CCCCCC"/>
+              <w:right w:val="single" w:sz="6" w:space="0" w:color="CCCCCC"/>
+            </w:tcBorders>
+            <w:shd w:val="clear" w:color="auto" w:fill="4A86E8"/>
+            <w:vAlign w:val="bottom"/>
+          </w:tcPr>
+          <w:p>
+            <w:pPr>
+              <w:spacing w:line="240" w:lineRule="auto"/>
+              <w:rPr>
+                <w:rFonts w:eastAsia="Times New Roman"/>
+                <w:sz w:val="24"/>
+                <w:szCs w:val="24"/>
+                <w:lang w:val="es-PE" w:eastAsia="es-PE"/>
+              </w:rPr>
+            </w:pPr>
+          </w:p>
+        </w:tc>
+        <w:tc>
+          <w:tcPr>
+            <w:tcW w:w="4772" w:type="dxa"/>
+            <w:tcBorders>
+              <w:top w:val="single" w:sz="6" w:space="0" w:color="CCCCCC"/>
+              <w:left w:val="single" w:sz="6" w:space="0" w:color="CCCCCC"/>
+              <w:bottom w:val="single" w:sz="6" w:space="0" w:color="CCCCCC"/>
+              <w:right w:val="single" w:sz="6" w:space="0" w:color="CCCCCC"/>
+            </w:tcBorders>
+            <w:shd w:val="clear" w:color="auto" w:fill="4A86E8"/>
+            <w:vAlign w:val="bottom"/>
+          </w:tcPr>
+          <w:p>
+            <w:pPr>
+              <w:spacing w:line="240" w:lineRule="auto"/>
+              <w:jc w:val="center"/>
+              <w:rPr>
+                <w:rFonts w:eastAsia="Times New Roman"/>
+                <w:sz w:val="24"/>
+                <w:szCs w:val="24"/>
+                <w:lang w:val="es-PE" w:eastAsia="es-PE"/>
+              </w:rPr>
+            </w:pPr>
+            <w:r>
+              <w:rPr>
+                <w:rFonts w:eastAsia="Times New Roman"/>
+                <w:b/>
+                <w:bCs/>
+                <w:color w:val="000000"/>
+                <w:sz w:val="24"/>
+                <w:szCs w:val="24"/>
+                <w:lang w:val="es-PE" w:eastAsia="es-PE"/>
+              </w:rPr>
+              <w:t>ACTIVIDAD</w:t>
+            </w:r>
+          </w:p>
+        </w:tc>
+        <w:tc>
+          <w:tcPr>
+            <w:tcW w:w="1842" w:type="dxa"/>
+            <w:tcBorders>
+              <w:top w:val="single" w:sz="6" w:space="0" w:color="CCCCCC"/>
+              <w:left w:val="single" w:sz="6" w:space="0" w:color="CCCCCC"/>
+              <w:bottom w:val="single" w:sz="6" w:space="0" w:color="CCCCCC"/>
+              <w:right w:val="single" w:sz="6" w:space="0" w:color="CCCCCC"/>
+            </w:tcBorders>
+            <w:shd w:val="clear" w:color="auto" w:fill="4A86E8"/>
+            <w:vAlign w:val="bottom"/>
+          </w:tcPr>
+          <w:p>
+            <w:pPr>
+              <w:spacing w:line="240" w:lineRule="auto"/>
+              <w:jc w:val="center"/>
+              <w:rPr>
+                <w:rFonts w:eastAsia="Times New Roman"/>
+                <w:sz w:val="24"/>
+                <w:szCs w:val="24"/>
+                <w:lang w:val="es-PE" w:eastAsia="es-PE"/>
+              </w:rPr>
+            </w:pPr>
+            <w:r>
+              <w:rPr>
+                <w:rFonts w:eastAsia="Times New Roman"/>
+                <w:b/>
+                <w:bCs/>
+                <w:color w:val="000000"/>
+                <w:sz w:val="24"/>
+                <w:szCs w:val="24"/>
+                <w:lang w:val="es-PE" w:eastAsia="es-PE"/>
+              </w:rPr>
+              <w:t>TIEMPO (días)</w:t>
+            </w:r>
+          </w:p>
+        </w:tc>
+        <w:tc>
+          <w:tcPr>
+            <w:tcW w:w="2120" w:type="dxa"/>
+            <w:tcBorders>
+              <w:top w:val="single" w:sz="6" w:space="0" w:color="CCCCCC"/>
+              <w:left w:val="single" w:sz="6" w:space="0" w:color="CCCCCC"/>
+              <w:bottom w:val="single" w:sz="6" w:space="0" w:color="CCCCCC"/>
+              <w:right w:val="single" w:sz="6" w:space="0" w:color="CCCCCC"/>
+            </w:tcBorders>
+            <w:shd w:val="clear" w:color="auto" w:fill="4A86E8"/>
+            <w:vAlign w:val="bottom"/>
+          </w:tcPr>
+          <w:p>
+            <w:pPr>
+              <w:spacing w:line="240" w:lineRule="auto"/>
+              <w:jc w:val="center"/>
+              <w:rPr>
+                <w:rFonts w:eastAsia="Times New Roman"/>
+                <w:sz w:val="24"/>
+                <w:szCs w:val="24"/>
+                <w:lang w:val="es-PE" w:eastAsia="es-PE"/>
+              </w:rPr>
+            </w:pPr>
+            <w:r>
+              <w:rPr>
+                <w:rFonts w:eastAsia="Times New Roman"/>
+                <w:b/>
+                <w:bCs/>
+                <w:color w:val="000000"/>
+                <w:sz w:val="24"/>
+                <w:szCs w:val="24"/>
+                <w:lang w:val="es-PE" w:eastAsia="es-PE"/>
+              </w:rPr>
+              <w:t>ROL</w:t>
+            </w:r>
+          </w:p>
+        </w:tc>
+      </w:tr>
+      <w:tr>
+        <w:trPr>
+          <w:trHeight w:val="300"/>
+        </w:trPr>
+        <w:tc>
+          <w:tcPr>
+            <w:tcW w:w="377" w:type="dxa"/>
+            <w:tcBorders>
+              <w:top w:val="single" w:sz="6" w:space="0" w:color="CCCCCC"/>
+              <w:left w:val="single" w:sz="6" w:space="0" w:color="CCCCCC"/>
+              <w:bottom w:val="single" w:sz="6" w:space="0" w:color="CCCCCC"/>
+              <w:right w:val="single" w:sz="6" w:space="0" w:color="CCCCCC"/>
+            </w:tcBorders>
+            <w:shd w:val="clear" w:color="auto" w:fill="auto"/>
+            <w:vAlign w:val="bottom"/>
+          </w:tcPr>
+          <w:p>
+            <w:pPr>
+              <w:spacing w:line="240" w:lineRule="auto"/>
+              <w:jc w:val="center"/>
+              <w:rPr>
+                <w:rFonts w:eastAsia="Times New Roman"/>
+                <w:sz w:val="24"/>
+                <w:szCs w:val="24"/>
+                <w:lang w:val="es-PE" w:eastAsia="es-PE"/>
+              </w:rPr>
+            </w:pPr>
+            <w:r>
+              <w:rPr>
+                <w:rFonts w:eastAsia="Times New Roman"/>
+                <w:color w:val="000000"/>
+                <w:lang w:val="es-PE" w:eastAsia="es-PE"/>
+              </w:rPr>
+              <w:t>1</w:t>
+            </w:r>
+          </w:p>
+        </w:tc>
+        <w:tc>
+          <w:tcPr>
+            <w:tcW w:w="4772" w:type="dxa"/>
+            <w:tcBorders>
+              <w:top w:val="single" w:sz="6" w:space="0" w:color="CCCCCC"/>
+              <w:left w:val="single" w:sz="6" w:space="0" w:color="CCCCCC"/>
+              <w:bottom w:val="single" w:sz="6" w:space="0" w:color="CCCCCC"/>
+              <w:right w:val="single" w:sz="6" w:space="0" w:color="CCCCCC"/>
+            </w:tcBorders>
+            <w:shd w:val="clear" w:color="auto" w:fill="auto"/>
+            <w:vAlign w:val="bottom"/>
+          </w:tcPr>
+          <w:p>
+            <w:pPr>
+              <w:spacing w:line="240" w:lineRule="auto"/>
+              <w:rPr>
+                <w:rFonts w:eastAsia="Times New Roman"/>
+                <w:sz w:val="24"/>
+                <w:szCs w:val="24"/>
+                <w:lang w:val="es-PE" w:eastAsia="es-PE"/>
+              </w:rPr>
+            </w:pPr>
+            <w:r>
+              <w:rPr>
+                <w:rFonts w:eastAsia="Times New Roman"/>
+                <w:b/>
+                <w:bCs/>
+                <w:color w:val="000000"/>
+                <w:lang w:val="es-PE" w:eastAsia="es-PE"/>
+              </w:rPr>
+              <w:t>Planificación de la SCM</w:t>
+            </w:r>
+          </w:p>
+        </w:tc>
+        <w:tc>
+          <w:tcPr>
+            <w:tcW w:w="1842" w:type="dxa"/>
+            <w:tcBorders>
+              <w:top w:val="single" w:sz="6" w:space="0" w:color="CCCCCC"/>
+              <w:left w:val="single" w:sz="6" w:space="0" w:color="CCCCCC"/>
+              <w:bottom w:val="single" w:sz="6" w:space="0" w:color="CCCCCC"/>
+              <w:right w:val="single" w:sz="6" w:space="0" w:color="CCCCCC"/>
+            </w:tcBorders>
+            <w:shd w:val="clear" w:color="auto" w:fill="auto"/>
+            <w:vAlign w:val="bottom"/>
+          </w:tcPr>
+          <w:p>
+            <w:pPr>
+              <w:spacing w:line="240" w:lineRule="auto"/>
+              <w:rPr>
+                <w:rFonts w:eastAsia="Times New Roman"/>
+                <w:sz w:val="24"/>
+                <w:szCs w:val="24"/>
+                <w:lang w:val="es-PE" w:eastAsia="es-PE"/>
+              </w:rPr>
+            </w:pPr>
+          </w:p>
+        </w:tc>
+        <w:tc>
+          <w:tcPr>
+            <w:tcW w:w="2120" w:type="dxa"/>
+            <w:tcBorders>
+              <w:top w:val="single" w:sz="6" w:space="0" w:color="CCCCCC"/>
+              <w:left w:val="single" w:sz="6" w:space="0" w:color="CCCCCC"/>
+              <w:bottom w:val="single" w:sz="6" w:space="0" w:color="CCCCCC"/>
+              <w:right w:val="single" w:sz="6" w:space="0" w:color="CCCCCC"/>
+            </w:tcBorders>
+            <w:shd w:val="clear" w:color="auto" w:fill="auto"/>
+            <w:vAlign w:val="bottom"/>
+          </w:tcPr>
+          <w:p>
+            <w:pPr>
+              <w:spacing w:line="240" w:lineRule="auto"/>
+              <w:rPr>
+                <w:rFonts w:eastAsia="Times New Roman"/>
+                <w:sz w:val="24"/>
+                <w:szCs w:val="24"/>
+                <w:lang w:val="es-PE" w:eastAsia="es-PE"/>
+              </w:rPr>
+            </w:pPr>
+          </w:p>
+        </w:tc>
+      </w:tr>
+      <w:tr>
+        <w:trPr>
+          <w:trHeight w:val="300"/>
+        </w:trPr>
+        <w:tc>
+          <w:tcPr>
+            <w:tcW w:w="377" w:type="dxa"/>
+            <w:tcBorders>
+              <w:top w:val="single" w:sz="6" w:space="0" w:color="CCCCCC"/>
+              <w:left w:val="single" w:sz="6" w:space="0" w:color="CCCCCC"/>
+              <w:bottom w:val="single" w:sz="6" w:space="0" w:color="CCCCCC"/>
+              <w:right w:val="single" w:sz="6" w:space="0" w:color="CCCCCC"/>
+            </w:tcBorders>
+            <w:shd w:val="clear" w:color="auto" w:fill="auto"/>
+            <w:vAlign w:val="bottom"/>
+          </w:tcPr>
+          <w:p>
+            <w:pPr>
+              <w:spacing w:line="240" w:lineRule="auto"/>
+              <w:jc w:val="right"/>
+              <w:rPr>
+                <w:rFonts w:eastAsia="Times New Roman"/>
+                <w:sz w:val="24"/>
+                <w:szCs w:val="24"/>
+                <w:lang w:val="es-PE" w:eastAsia="es-PE"/>
+              </w:rPr>
+            </w:pPr>
+            <w:r>
+              <w:rPr>
+                <w:rFonts w:eastAsia="Times New Roman"/>
+                <w:color w:val="000000"/>
+                <w:lang w:val="es-PE" w:eastAsia="es-PE"/>
+              </w:rPr>
+              <w:t>1.1</w:t>
+            </w:r>
+          </w:p>
+        </w:tc>
+        <w:tc>
+          <w:tcPr>
+            <w:tcW w:w="4772" w:type="dxa"/>
+            <w:tcBorders>
+              <w:top w:val="single" w:sz="6" w:space="0" w:color="CCCCCC"/>
+              <w:left w:val="single" w:sz="6" w:space="0" w:color="CCCCCC"/>
+              <w:bottom w:val="single" w:sz="6" w:space="0" w:color="CCCCCC"/>
+              <w:right w:val="single" w:sz="6" w:space="0" w:color="CCCCCC"/>
+            </w:tcBorders>
+            <w:shd w:val="clear" w:color="auto" w:fill="auto"/>
+            <w:vAlign w:val="bottom"/>
+          </w:tcPr>
+          <w:p>
+            <w:pPr>
+              <w:spacing w:line="240" w:lineRule="auto"/>
+              <w:rPr>
+                <w:rFonts w:eastAsia="Times New Roman"/>
+                <w:sz w:val="24"/>
+                <w:szCs w:val="24"/>
+                <w:lang w:val="es-PE" w:eastAsia="es-PE"/>
+              </w:rPr>
+            </w:pPr>
+            <w:r>
+              <w:rPr>
+                <w:rFonts w:eastAsia="Times New Roman"/>
+                <w:color w:val="000000"/>
+                <w:lang w:val="es-PE" w:eastAsia="es-PE"/>
+              </w:rPr>
+              <w:t>Identificar la problemática de la empresa</w:t>
+            </w:r>
+          </w:p>
+        </w:tc>
+        <w:tc>
+          <w:tcPr>
+            <w:tcW w:w="1842" w:type="dxa"/>
+            <w:tcBorders>
+              <w:top w:val="single" w:sz="6" w:space="0" w:color="CCCCCC"/>
+              <w:left w:val="single" w:sz="6" w:space="0" w:color="CCCCCC"/>
+              <w:bottom w:val="single" w:sz="6" w:space="0" w:color="CCCCCC"/>
+              <w:right w:val="single" w:sz="6" w:space="0" w:color="CCCCCC"/>
+            </w:tcBorders>
+            <w:shd w:val="clear" w:color="auto" w:fill="auto"/>
+            <w:vAlign w:val="bottom"/>
+          </w:tcPr>
+          <w:p>
+            <w:pPr>
+              <w:spacing w:line="240" w:lineRule="auto"/>
+              <w:jc w:val="center"/>
+              <w:rPr>
+                <w:rFonts w:eastAsia="Times New Roman"/>
+                <w:sz w:val="24"/>
+                <w:szCs w:val="24"/>
+                <w:lang w:val="es-PE" w:eastAsia="es-PE"/>
+              </w:rPr>
+            </w:pPr>
+            <w:r>
+              <w:rPr>
+                <w:rFonts w:eastAsia="Times New Roman"/>
+                <w:color w:val="000000"/>
+                <w:lang w:val="es-PE" w:eastAsia="es-PE"/>
+              </w:rPr>
+              <w:t>2</w:t>
+            </w:r>
+          </w:p>
+        </w:tc>
+        <w:tc>
+          <w:tcPr>
+            <w:tcW w:w="2120" w:type="dxa"/>
+            <w:tcBorders>
+              <w:top w:val="single" w:sz="6" w:space="0" w:color="CCCCCC"/>
+              <w:left w:val="single" w:sz="6" w:space="0" w:color="CCCCCC"/>
+              <w:bottom w:val="single" w:sz="6" w:space="0" w:color="CCCCCC"/>
+              <w:right w:val="single" w:sz="6" w:space="0" w:color="CCCCCC"/>
+            </w:tcBorders>
+            <w:shd w:val="clear" w:color="auto" w:fill="auto"/>
+            <w:vAlign w:val="bottom"/>
+          </w:tcPr>
+          <w:p>
+            <w:pPr>
+              <w:spacing w:line="240" w:lineRule="auto"/>
+              <w:rPr>
+                <w:rFonts w:eastAsia="Times New Roman"/>
+                <w:sz w:val="24"/>
+                <w:szCs w:val="24"/>
+                <w:lang w:val="es-PE" w:eastAsia="es-PE"/>
+              </w:rPr>
+            </w:pPr>
+            <w:r>
+              <w:rPr>
+                <w:rFonts w:eastAsia="Times New Roman"/>
+                <w:color w:val="000000"/>
+                <w:lang w:val="es-PE" w:eastAsia="es-PE"/>
+              </w:rPr>
+              <w:t>Gestor Configuración</w:t>
+            </w:r>
+          </w:p>
+        </w:tc>
+      </w:tr>
+      <w:tr>
+        <w:trPr>
+          <w:trHeight w:val="300"/>
+        </w:trPr>
+        <w:tc>
+          <w:tcPr>
+            <w:tcW w:w="377" w:type="dxa"/>
+            <w:tcBorders>
+              <w:top w:val="single" w:sz="6" w:space="0" w:color="CCCCCC"/>
+              <w:left w:val="single" w:sz="6" w:space="0" w:color="CCCCCC"/>
+              <w:bottom w:val="single" w:sz="6" w:space="0" w:color="CCCCCC"/>
+              <w:right w:val="single" w:sz="6" w:space="0" w:color="CCCCCC"/>
+            </w:tcBorders>
+            <w:shd w:val="clear" w:color="auto" w:fill="auto"/>
+            <w:vAlign w:val="bottom"/>
+          </w:tcPr>
+          <w:p>
+            <w:pPr>
+              <w:spacing w:line="240" w:lineRule="auto"/>
+              <w:jc w:val="right"/>
+              <w:rPr>
+                <w:rFonts w:eastAsia="Times New Roman"/>
+                <w:sz w:val="24"/>
+                <w:szCs w:val="24"/>
+                <w:lang w:val="es-PE" w:eastAsia="es-PE"/>
+              </w:rPr>
+            </w:pPr>
+            <w:r>
+              <w:rPr>
+                <w:rFonts w:eastAsia="Times New Roman"/>
+                <w:color w:val="000000"/>
+                <w:lang w:val="es-PE" w:eastAsia="es-PE"/>
+              </w:rPr>
+              <w:t>1.2</w:t>
+            </w:r>
+          </w:p>
+        </w:tc>
+        <w:tc>
+          <w:tcPr>
+            <w:tcW w:w="4772" w:type="dxa"/>
+            <w:tcBorders>
+              <w:top w:val="single" w:sz="6" w:space="0" w:color="CCCCCC"/>
+              <w:left w:val="single" w:sz="6" w:space="0" w:color="CCCCCC"/>
+              <w:bottom w:val="single" w:sz="6" w:space="0" w:color="CCCCCC"/>
+              <w:right w:val="single" w:sz="6" w:space="0" w:color="CCCCCC"/>
+            </w:tcBorders>
+            <w:shd w:val="clear" w:color="auto" w:fill="auto"/>
+            <w:vAlign w:val="bottom"/>
+          </w:tcPr>
+          <w:p>
+            <w:pPr>
+              <w:spacing w:line="240" w:lineRule="auto"/>
+              <w:rPr>
+                <w:rFonts w:eastAsia="Times New Roman"/>
+                <w:sz w:val="24"/>
+                <w:szCs w:val="24"/>
+                <w:lang w:val="es-PE" w:eastAsia="es-PE"/>
+              </w:rPr>
+            </w:pPr>
+            <w:r>
+              <w:rPr>
+                <w:rFonts w:eastAsia="Times New Roman"/>
+                <w:color w:val="000000"/>
+                <w:lang w:val="es-PE" w:eastAsia="es-PE"/>
+              </w:rPr>
+              <w:t>Definir el propósito y finalidad del plan</w:t>
+            </w:r>
+          </w:p>
+        </w:tc>
+        <w:tc>
+          <w:tcPr>
+            <w:tcW w:w="1842" w:type="dxa"/>
+            <w:tcBorders>
+              <w:top w:val="single" w:sz="6" w:space="0" w:color="CCCCCC"/>
+              <w:left w:val="single" w:sz="6" w:space="0" w:color="CCCCCC"/>
+              <w:bottom w:val="single" w:sz="6" w:space="0" w:color="CCCCCC"/>
+              <w:right w:val="single" w:sz="6" w:space="0" w:color="CCCCCC"/>
+            </w:tcBorders>
+            <w:shd w:val="clear" w:color="auto" w:fill="auto"/>
+            <w:vAlign w:val="bottom"/>
+          </w:tcPr>
+          <w:p>
+            <w:pPr>
+              <w:spacing w:line="240" w:lineRule="auto"/>
+              <w:jc w:val="center"/>
+              <w:rPr>
+                <w:rFonts w:eastAsia="Times New Roman"/>
+                <w:sz w:val="24"/>
+                <w:szCs w:val="24"/>
+                <w:lang w:val="es-PE" w:eastAsia="es-PE"/>
+              </w:rPr>
+            </w:pPr>
+            <w:r>
+              <w:rPr>
+                <w:rFonts w:eastAsia="Times New Roman"/>
+                <w:color w:val="000000"/>
+                <w:lang w:val="es-PE" w:eastAsia="es-PE"/>
+              </w:rPr>
+              <w:t>1</w:t>
+            </w:r>
+          </w:p>
+        </w:tc>
+        <w:tc>
+          <w:tcPr>
+            <w:tcW w:w="2120" w:type="dxa"/>
+            <w:tcBorders>
+              <w:top w:val="single" w:sz="6" w:space="0" w:color="CCCCCC"/>
+              <w:left w:val="single" w:sz="6" w:space="0" w:color="CCCCCC"/>
+              <w:bottom w:val="single" w:sz="6" w:space="0" w:color="CCCCCC"/>
+              <w:right w:val="single" w:sz="6" w:space="0" w:color="CCCCCC"/>
+            </w:tcBorders>
+            <w:shd w:val="clear" w:color="auto" w:fill="auto"/>
+            <w:vAlign w:val="bottom"/>
+          </w:tcPr>
+          <w:p>
+            <w:pPr>
+              <w:spacing w:line="240" w:lineRule="auto"/>
+              <w:rPr>
+                <w:rFonts w:eastAsia="Times New Roman"/>
+                <w:sz w:val="24"/>
+                <w:szCs w:val="24"/>
+                <w:lang w:val="es-PE" w:eastAsia="es-PE"/>
+              </w:rPr>
+            </w:pPr>
+            <w:r>
+              <w:rPr>
+                <w:rFonts w:eastAsia="Times New Roman"/>
+                <w:color w:val="000000"/>
+                <w:lang w:val="es-PE" w:eastAsia="es-PE"/>
+              </w:rPr>
+              <w:t>Gestor Configuración</w:t>
+            </w:r>
+          </w:p>
+        </w:tc>
+      </w:tr>
+      <w:tr>
+        <w:trPr>
+          <w:trHeight w:val="300"/>
+        </w:trPr>
+        <w:tc>
+          <w:tcPr>
+            <w:tcW w:w="377" w:type="dxa"/>
+            <w:tcBorders>
+              <w:top w:val="single" w:sz="6" w:space="0" w:color="CCCCCC"/>
+              <w:left w:val="single" w:sz="6" w:space="0" w:color="CCCCCC"/>
+              <w:bottom w:val="single" w:sz="6" w:space="0" w:color="CCCCCC"/>
+              <w:right w:val="single" w:sz="6" w:space="0" w:color="CCCCCC"/>
+            </w:tcBorders>
+            <w:shd w:val="clear" w:color="auto" w:fill="auto"/>
+            <w:vAlign w:val="bottom"/>
+          </w:tcPr>
+          <w:p>
+            <w:pPr>
+              <w:spacing w:line="240" w:lineRule="auto"/>
+              <w:jc w:val="right"/>
+              <w:rPr>
+                <w:rFonts w:eastAsia="Times New Roman"/>
+                <w:sz w:val="24"/>
+                <w:szCs w:val="24"/>
+                <w:lang w:val="es-PE" w:eastAsia="es-PE"/>
+              </w:rPr>
+            </w:pPr>
+            <w:r>
+              <w:rPr>
+                <w:rFonts w:eastAsia="Times New Roman"/>
+                <w:color w:val="000000"/>
+                <w:lang w:val="es-PE" w:eastAsia="es-PE"/>
+              </w:rPr>
+              <w:t>1.3</w:t>
+            </w:r>
+          </w:p>
+        </w:tc>
+        <w:tc>
+          <w:tcPr>
+            <w:tcW w:w="4772" w:type="dxa"/>
+            <w:tcBorders>
+              <w:top w:val="single" w:sz="6" w:space="0" w:color="CCCCCC"/>
+              <w:left w:val="single" w:sz="6" w:space="0" w:color="CCCCCC"/>
+              <w:bottom w:val="single" w:sz="6" w:space="0" w:color="CCCCCC"/>
+              <w:right w:val="single" w:sz="6" w:space="0" w:color="CCCCCC"/>
+            </w:tcBorders>
+            <w:shd w:val="clear" w:color="auto" w:fill="auto"/>
+            <w:vAlign w:val="bottom"/>
+          </w:tcPr>
+          <w:p>
+            <w:pPr>
+              <w:spacing w:line="240" w:lineRule="auto"/>
+              <w:rPr>
+                <w:rFonts w:eastAsia="Times New Roman"/>
+                <w:sz w:val="24"/>
+                <w:szCs w:val="24"/>
+                <w:lang w:val="es-PE" w:eastAsia="es-PE"/>
+              </w:rPr>
+            </w:pPr>
+            <w:r>
+              <w:rPr>
+                <w:rFonts w:eastAsia="Times New Roman"/>
+                <w:color w:val="000000"/>
+                <w:lang w:val="es-PE" w:eastAsia="es-PE"/>
+              </w:rPr>
+              <w:t>Identificar roles y responsabilidades</w:t>
+            </w:r>
+          </w:p>
+        </w:tc>
+        <w:tc>
+          <w:tcPr>
+            <w:tcW w:w="1842" w:type="dxa"/>
+            <w:tcBorders>
+              <w:top w:val="single" w:sz="6" w:space="0" w:color="CCCCCC"/>
+              <w:left w:val="single" w:sz="6" w:space="0" w:color="CCCCCC"/>
+              <w:bottom w:val="single" w:sz="6" w:space="0" w:color="CCCCCC"/>
+              <w:right w:val="single" w:sz="6" w:space="0" w:color="CCCCCC"/>
+            </w:tcBorders>
+            <w:shd w:val="clear" w:color="auto" w:fill="auto"/>
+            <w:vAlign w:val="bottom"/>
+          </w:tcPr>
+          <w:p>
+            <w:pPr>
+              <w:spacing w:line="240" w:lineRule="auto"/>
+              <w:jc w:val="center"/>
+              <w:rPr>
+                <w:rFonts w:eastAsia="Times New Roman"/>
+                <w:sz w:val="24"/>
+                <w:szCs w:val="24"/>
+                <w:lang w:val="es-PE" w:eastAsia="es-PE"/>
+              </w:rPr>
+            </w:pPr>
+            <w:r>
+              <w:rPr>
+                <w:rFonts w:eastAsia="Times New Roman"/>
+                <w:color w:val="000000"/>
+                <w:lang w:val="es-PE" w:eastAsia="es-PE"/>
+              </w:rPr>
+              <w:t>2</w:t>
+            </w:r>
+          </w:p>
+        </w:tc>
+        <w:tc>
+          <w:tcPr>
+            <w:tcW w:w="2120" w:type="dxa"/>
+            <w:tcBorders>
+              <w:top w:val="single" w:sz="6" w:space="0" w:color="CCCCCC"/>
+              <w:left w:val="single" w:sz="6" w:space="0" w:color="CCCCCC"/>
+              <w:bottom w:val="single" w:sz="6" w:space="0" w:color="CCCCCC"/>
+              <w:right w:val="single" w:sz="6" w:space="0" w:color="CCCCCC"/>
+            </w:tcBorders>
+            <w:shd w:val="clear" w:color="auto" w:fill="auto"/>
+            <w:vAlign w:val="bottom"/>
+          </w:tcPr>
+          <w:p>
+            <w:pPr>
+              <w:spacing w:line="240" w:lineRule="auto"/>
+              <w:rPr>
+                <w:rFonts w:eastAsia="Times New Roman"/>
+                <w:sz w:val="24"/>
+                <w:szCs w:val="24"/>
+                <w:lang w:val="es-PE" w:eastAsia="es-PE"/>
+              </w:rPr>
+            </w:pPr>
+            <w:r>
+              <w:rPr>
+                <w:rFonts w:eastAsia="Times New Roman"/>
+                <w:color w:val="000000"/>
+                <w:lang w:val="es-PE" w:eastAsia="es-PE"/>
+              </w:rPr>
+              <w:t>Gestor Configuración</w:t>
+            </w:r>
+          </w:p>
+        </w:tc>
+      </w:tr>
+      <w:tr>
+        <w:trPr>
+          <w:trHeight w:val="300"/>
+        </w:trPr>
+        <w:tc>
+          <w:tcPr>
+            <w:tcW w:w="377" w:type="dxa"/>
+            <w:tcBorders>
+              <w:top w:val="single" w:sz="6" w:space="0" w:color="CCCCCC"/>
+              <w:left w:val="single" w:sz="6" w:space="0" w:color="CCCCCC"/>
+              <w:bottom w:val="single" w:sz="6" w:space="0" w:color="CCCCCC"/>
+              <w:right w:val="single" w:sz="6" w:space="0" w:color="CCCCCC"/>
+            </w:tcBorders>
+            <w:shd w:val="clear" w:color="auto" w:fill="auto"/>
+            <w:vAlign w:val="bottom"/>
+          </w:tcPr>
+          <w:p>
+            <w:pPr>
+              <w:spacing w:line="240" w:lineRule="auto"/>
+              <w:jc w:val="right"/>
+              <w:rPr>
+                <w:rFonts w:eastAsia="Times New Roman"/>
+                <w:sz w:val="24"/>
+                <w:szCs w:val="24"/>
+                <w:lang w:val="es-PE" w:eastAsia="es-PE"/>
+              </w:rPr>
+            </w:pPr>
+            <w:r>
+              <w:rPr>
+                <w:rFonts w:eastAsia="Times New Roman"/>
+                <w:color w:val="000000"/>
+                <w:lang w:val="es-PE" w:eastAsia="es-PE"/>
+              </w:rPr>
+              <w:t>1.4</w:t>
+            </w:r>
+          </w:p>
+        </w:tc>
+        <w:tc>
+          <w:tcPr>
+            <w:tcW w:w="4772" w:type="dxa"/>
+            <w:tcBorders>
+              <w:top w:val="single" w:sz="6" w:space="0" w:color="CCCCCC"/>
+              <w:left w:val="single" w:sz="6" w:space="0" w:color="CCCCCC"/>
+              <w:bottom w:val="single" w:sz="6" w:space="0" w:color="CCCCCC"/>
+              <w:right w:val="single" w:sz="6" w:space="0" w:color="CCCCCC"/>
+            </w:tcBorders>
+            <w:shd w:val="clear" w:color="auto" w:fill="auto"/>
+            <w:vAlign w:val="bottom"/>
+          </w:tcPr>
+          <w:p>
+            <w:pPr>
+              <w:spacing w:line="240" w:lineRule="auto"/>
+              <w:rPr>
+                <w:rFonts w:eastAsia="Times New Roman"/>
+                <w:sz w:val="24"/>
+                <w:szCs w:val="24"/>
+                <w:lang w:val="es-PE" w:eastAsia="es-PE"/>
+              </w:rPr>
+            </w:pPr>
+            <w:r>
+              <w:rPr>
+                <w:rFonts w:eastAsia="Times New Roman"/>
+                <w:color w:val="000000"/>
+                <w:lang w:val="es-PE" w:eastAsia="es-PE"/>
+              </w:rPr>
+              <w:t>Identificar políticas, directrices y procedimientos</w:t>
+            </w:r>
+          </w:p>
+        </w:tc>
+        <w:tc>
+          <w:tcPr>
+            <w:tcW w:w="1842" w:type="dxa"/>
+            <w:tcBorders>
+              <w:top w:val="single" w:sz="6" w:space="0" w:color="CCCCCC"/>
+              <w:left w:val="single" w:sz="6" w:space="0" w:color="CCCCCC"/>
+              <w:bottom w:val="single" w:sz="6" w:space="0" w:color="CCCCCC"/>
+              <w:right w:val="single" w:sz="6" w:space="0" w:color="CCCCCC"/>
+            </w:tcBorders>
+            <w:shd w:val="clear" w:color="auto" w:fill="auto"/>
+            <w:vAlign w:val="bottom"/>
+          </w:tcPr>
+          <w:p>
+            <w:pPr>
+              <w:spacing w:line="240" w:lineRule="auto"/>
+              <w:jc w:val="center"/>
+              <w:rPr>
+                <w:rFonts w:eastAsia="Times New Roman"/>
+                <w:sz w:val="24"/>
+                <w:szCs w:val="24"/>
+                <w:lang w:val="es-PE" w:eastAsia="es-PE"/>
+              </w:rPr>
+            </w:pPr>
+            <w:r>
+              <w:rPr>
+                <w:rFonts w:eastAsia="Times New Roman"/>
+                <w:color w:val="000000"/>
+                <w:lang w:val="es-PE" w:eastAsia="es-PE"/>
+              </w:rPr>
+              <w:t>4</w:t>
+            </w:r>
+          </w:p>
+        </w:tc>
+        <w:tc>
+          <w:tcPr>
+            <w:tcW w:w="2120" w:type="dxa"/>
+            <w:tcBorders>
+              <w:top w:val="single" w:sz="6" w:space="0" w:color="CCCCCC"/>
+              <w:left w:val="single" w:sz="6" w:space="0" w:color="CCCCCC"/>
+              <w:bottom w:val="single" w:sz="6" w:space="0" w:color="CCCCCC"/>
+              <w:right w:val="single" w:sz="6" w:space="0" w:color="CCCCCC"/>
+            </w:tcBorders>
+            <w:shd w:val="clear" w:color="auto" w:fill="auto"/>
+            <w:vAlign w:val="bottom"/>
+          </w:tcPr>
+          <w:p>
+            <w:pPr>
+              <w:spacing w:line="240" w:lineRule="auto"/>
+              <w:rPr>
+                <w:rFonts w:eastAsia="Times New Roman"/>
+                <w:sz w:val="24"/>
+                <w:szCs w:val="24"/>
+                <w:lang w:val="es-PE" w:eastAsia="es-PE"/>
+              </w:rPr>
+            </w:pPr>
+            <w:r>
+              <w:rPr>
+                <w:rFonts w:eastAsia="Times New Roman"/>
+                <w:color w:val="000000"/>
+                <w:lang w:val="es-PE" w:eastAsia="es-PE"/>
+              </w:rPr>
+              <w:t>Gestor Configuración</w:t>
+            </w:r>
+          </w:p>
+        </w:tc>
+      </w:tr>
+      <w:tr>
+        <w:trPr>
+          <w:trHeight w:val="300"/>
+        </w:trPr>
+        <w:tc>
+          <w:tcPr>
+            <w:tcW w:w="377" w:type="dxa"/>
+            <w:tcBorders>
+              <w:top w:val="single" w:sz="6" w:space="0" w:color="CCCCCC"/>
+              <w:left w:val="single" w:sz="6" w:space="0" w:color="CCCCCC"/>
+              <w:bottom w:val="single" w:sz="6" w:space="0" w:color="CCCCCC"/>
+              <w:right w:val="single" w:sz="6" w:space="0" w:color="CCCCCC"/>
+            </w:tcBorders>
+            <w:shd w:val="clear" w:color="auto" w:fill="auto"/>
+            <w:vAlign w:val="bottom"/>
+          </w:tcPr>
+          <w:p>
+            <w:pPr>
+              <w:spacing w:line="240" w:lineRule="auto"/>
+              <w:jc w:val="right"/>
+              <w:rPr>
+                <w:rFonts w:eastAsia="Times New Roman"/>
+                <w:sz w:val="24"/>
+                <w:szCs w:val="24"/>
+                <w:lang w:val="es-PE" w:eastAsia="es-PE"/>
+              </w:rPr>
+            </w:pPr>
+            <w:r>
+              <w:rPr>
+                <w:rFonts w:eastAsia="Times New Roman"/>
+                <w:color w:val="000000"/>
+                <w:lang w:val="es-PE" w:eastAsia="es-PE"/>
+              </w:rPr>
+              <w:t>1.5</w:t>
+            </w:r>
+          </w:p>
+        </w:tc>
+        <w:tc>
+          <w:tcPr>
+            <w:tcW w:w="4772" w:type="dxa"/>
+            <w:tcBorders>
+              <w:top w:val="single" w:sz="6" w:space="0" w:color="CCCCCC"/>
+              <w:left w:val="single" w:sz="6" w:space="0" w:color="CCCCCC"/>
+              <w:bottom w:val="single" w:sz="6" w:space="0" w:color="CCCCCC"/>
+              <w:right w:val="single" w:sz="6" w:space="0" w:color="CCCCCC"/>
+            </w:tcBorders>
+            <w:shd w:val="clear" w:color="auto" w:fill="auto"/>
+            <w:vAlign w:val="bottom"/>
+          </w:tcPr>
+          <w:p>
+            <w:pPr>
+              <w:spacing w:line="240" w:lineRule="auto"/>
+              <w:rPr>
+                <w:rFonts w:eastAsia="Times New Roman"/>
+                <w:sz w:val="24"/>
+                <w:szCs w:val="24"/>
+                <w:lang w:val="es-PE" w:eastAsia="es-PE"/>
+              </w:rPr>
+            </w:pPr>
+            <w:r>
+              <w:rPr>
+                <w:rFonts w:eastAsia="Times New Roman"/>
+                <w:color w:val="000000"/>
+                <w:lang w:val="es-PE" w:eastAsia="es-PE"/>
+              </w:rPr>
+              <w:t>Analizar herramientas, el entorno y la infraestructura</w:t>
+            </w:r>
+          </w:p>
+        </w:tc>
+        <w:tc>
+          <w:tcPr>
+            <w:tcW w:w="1842" w:type="dxa"/>
+            <w:tcBorders>
+              <w:top w:val="single" w:sz="6" w:space="0" w:color="CCCCCC"/>
+              <w:left w:val="single" w:sz="6" w:space="0" w:color="CCCCCC"/>
+              <w:bottom w:val="single" w:sz="6" w:space="0" w:color="CCCCCC"/>
+              <w:right w:val="single" w:sz="6" w:space="0" w:color="CCCCCC"/>
+            </w:tcBorders>
+            <w:shd w:val="clear" w:color="auto" w:fill="auto"/>
+            <w:vAlign w:val="bottom"/>
+          </w:tcPr>
+          <w:p>
+            <w:pPr>
+              <w:spacing w:line="240" w:lineRule="auto"/>
+              <w:jc w:val="center"/>
+              <w:rPr>
+                <w:rFonts w:eastAsia="Times New Roman"/>
+                <w:sz w:val="24"/>
+                <w:szCs w:val="24"/>
+                <w:lang w:val="es-PE" w:eastAsia="es-PE"/>
+              </w:rPr>
+            </w:pPr>
+            <w:r>
+              <w:rPr>
+                <w:rFonts w:eastAsia="Times New Roman"/>
+                <w:color w:val="000000"/>
+                <w:lang w:val="es-PE" w:eastAsia="es-PE"/>
+              </w:rPr>
+              <w:t>5</w:t>
+            </w:r>
+          </w:p>
+        </w:tc>
+        <w:tc>
+          <w:tcPr>
+            <w:tcW w:w="2120" w:type="dxa"/>
+            <w:tcBorders>
+              <w:top w:val="single" w:sz="6" w:space="0" w:color="CCCCCC"/>
+              <w:left w:val="single" w:sz="6" w:space="0" w:color="CCCCCC"/>
+              <w:bottom w:val="single" w:sz="6" w:space="0" w:color="CCCCCC"/>
+              <w:right w:val="single" w:sz="6" w:space="0" w:color="CCCCCC"/>
+            </w:tcBorders>
+            <w:shd w:val="clear" w:color="auto" w:fill="auto"/>
+            <w:vAlign w:val="bottom"/>
+          </w:tcPr>
+          <w:p>
+            <w:pPr>
+              <w:spacing w:line="240" w:lineRule="auto"/>
+              <w:rPr>
+                <w:rFonts w:eastAsia="Times New Roman"/>
+                <w:sz w:val="24"/>
+                <w:szCs w:val="24"/>
+                <w:lang w:val="es-PE" w:eastAsia="es-PE"/>
+              </w:rPr>
+            </w:pPr>
+            <w:r>
+              <w:rPr>
+                <w:rFonts w:eastAsia="Times New Roman"/>
+                <w:color w:val="000000"/>
+                <w:lang w:val="es-PE" w:eastAsia="es-PE"/>
+              </w:rPr>
+              <w:t>Gestor Configuración</w:t>
+            </w:r>
+          </w:p>
+        </w:tc>
+      </w:tr>
+      <w:tr>
+        <w:trPr>
+          <w:trHeight w:val="300"/>
+        </w:trPr>
+        <w:tc>
+          <w:tcPr>
+            <w:tcW w:w="377" w:type="dxa"/>
+            <w:tcBorders>
+              <w:top w:val="single" w:sz="6" w:space="0" w:color="CCCCCC"/>
+              <w:left w:val="single" w:sz="6" w:space="0" w:color="CCCCCC"/>
+              <w:bottom w:val="single" w:sz="6" w:space="0" w:color="CCCCCC"/>
+              <w:right w:val="single" w:sz="6" w:space="0" w:color="CCCCCC"/>
+            </w:tcBorders>
+            <w:shd w:val="clear" w:color="auto" w:fill="auto"/>
+            <w:vAlign w:val="bottom"/>
+          </w:tcPr>
+          <w:p>
+            <w:pPr>
+              <w:spacing w:line="240" w:lineRule="auto"/>
+              <w:jc w:val="center"/>
+              <w:rPr>
+                <w:rFonts w:eastAsia="Times New Roman"/>
+                <w:sz w:val="24"/>
+                <w:szCs w:val="24"/>
+                <w:lang w:val="es-PE" w:eastAsia="es-PE"/>
+              </w:rPr>
+            </w:pPr>
+            <w:r>
+              <w:rPr>
+                <w:rFonts w:eastAsia="Times New Roman"/>
+                <w:color w:val="000000"/>
+                <w:lang w:val="es-PE" w:eastAsia="es-PE"/>
+              </w:rPr>
+              <w:t>2</w:t>
+            </w:r>
+          </w:p>
+        </w:tc>
+        <w:tc>
+          <w:tcPr>
+            <w:tcW w:w="4772" w:type="dxa"/>
+            <w:tcBorders>
+              <w:top w:val="single" w:sz="6" w:space="0" w:color="CCCCCC"/>
+              <w:left w:val="single" w:sz="6" w:space="0" w:color="CCCCCC"/>
+              <w:bottom w:val="single" w:sz="6" w:space="0" w:color="CCCCCC"/>
+              <w:right w:val="single" w:sz="6" w:space="0" w:color="CCCCCC"/>
+            </w:tcBorders>
+            <w:shd w:val="clear" w:color="auto" w:fill="auto"/>
+            <w:vAlign w:val="bottom"/>
+          </w:tcPr>
+          <w:p>
+            <w:pPr>
+              <w:spacing w:line="240" w:lineRule="auto"/>
+              <w:rPr>
+                <w:rFonts w:eastAsia="Times New Roman"/>
+                <w:sz w:val="24"/>
+                <w:szCs w:val="24"/>
+                <w:lang w:val="es-PE" w:eastAsia="es-PE"/>
+              </w:rPr>
+            </w:pPr>
+            <w:r>
+              <w:rPr>
+                <w:rFonts w:eastAsia="Times New Roman"/>
+                <w:b/>
+                <w:bCs/>
+                <w:color w:val="000000"/>
+                <w:lang w:val="es-PE" w:eastAsia="es-PE"/>
+              </w:rPr>
+              <w:t>Identificación de la SCM</w:t>
+            </w:r>
+          </w:p>
+        </w:tc>
+        <w:tc>
+          <w:tcPr>
+            <w:tcW w:w="1842" w:type="dxa"/>
+            <w:tcBorders>
+              <w:top w:val="single" w:sz="6" w:space="0" w:color="CCCCCC"/>
+              <w:left w:val="single" w:sz="6" w:space="0" w:color="CCCCCC"/>
+              <w:bottom w:val="single" w:sz="6" w:space="0" w:color="CCCCCC"/>
+              <w:right w:val="single" w:sz="6" w:space="0" w:color="CCCCCC"/>
+            </w:tcBorders>
+            <w:shd w:val="clear" w:color="auto" w:fill="auto"/>
+            <w:vAlign w:val="bottom"/>
+          </w:tcPr>
+          <w:p>
+            <w:pPr>
+              <w:spacing w:line="240" w:lineRule="auto"/>
+              <w:rPr>
+                <w:rFonts w:eastAsia="Times New Roman"/>
+                <w:sz w:val="24"/>
+                <w:szCs w:val="24"/>
+                <w:lang w:val="es-PE" w:eastAsia="es-PE"/>
+              </w:rPr>
+            </w:pPr>
+          </w:p>
+        </w:tc>
+        <w:tc>
+          <w:tcPr>
+            <w:tcW w:w="2120" w:type="dxa"/>
+            <w:tcBorders>
+              <w:top w:val="single" w:sz="6" w:space="0" w:color="CCCCCC"/>
+              <w:left w:val="single" w:sz="6" w:space="0" w:color="CCCCCC"/>
+              <w:bottom w:val="single" w:sz="6" w:space="0" w:color="CCCCCC"/>
+              <w:right w:val="single" w:sz="6" w:space="0" w:color="CCCCCC"/>
+            </w:tcBorders>
+            <w:shd w:val="clear" w:color="auto" w:fill="auto"/>
+            <w:vAlign w:val="bottom"/>
+          </w:tcPr>
+          <w:p>
+            <w:pPr>
+              <w:spacing w:line="240" w:lineRule="auto"/>
+              <w:rPr>
+                <w:rFonts w:eastAsia="Times New Roman"/>
+                <w:sz w:val="24"/>
+                <w:szCs w:val="24"/>
+                <w:lang w:val="es-PE" w:eastAsia="es-PE"/>
+              </w:rPr>
+            </w:pPr>
+          </w:p>
+        </w:tc>
+      </w:tr>
+      <w:tr>
+        <w:trPr>
+          <w:trHeight w:val="300"/>
+        </w:trPr>
+        <w:tc>
+          <w:tcPr>
+            <w:tcW w:w="377" w:type="dxa"/>
+            <w:tcBorders>
+              <w:top w:val="single" w:sz="6" w:space="0" w:color="CCCCCC"/>
+              <w:left w:val="single" w:sz="6" w:space="0" w:color="CCCCCC"/>
+              <w:bottom w:val="single" w:sz="6" w:space="0" w:color="CCCCCC"/>
+              <w:right w:val="single" w:sz="6" w:space="0" w:color="CCCCCC"/>
+            </w:tcBorders>
+            <w:shd w:val="clear" w:color="auto" w:fill="auto"/>
+            <w:vAlign w:val="bottom"/>
+          </w:tcPr>
+          <w:p>
+            <w:pPr>
+              <w:spacing w:line="240" w:lineRule="auto"/>
+              <w:jc w:val="right"/>
+              <w:rPr>
+                <w:rFonts w:eastAsia="Times New Roman"/>
+                <w:sz w:val="24"/>
+                <w:szCs w:val="24"/>
+                <w:lang w:val="es-PE" w:eastAsia="es-PE"/>
+              </w:rPr>
+            </w:pPr>
+            <w:r>
+              <w:rPr>
+                <w:rFonts w:eastAsia="Times New Roman"/>
+                <w:color w:val="000000"/>
+                <w:lang w:val="es-PE" w:eastAsia="es-PE"/>
+              </w:rPr>
+              <w:t>2.1</w:t>
+            </w:r>
+          </w:p>
+        </w:tc>
+        <w:tc>
+          <w:tcPr>
+            <w:tcW w:w="4772" w:type="dxa"/>
+            <w:tcBorders>
+              <w:top w:val="single" w:sz="6" w:space="0" w:color="CCCCCC"/>
+              <w:left w:val="single" w:sz="6" w:space="0" w:color="CCCCCC"/>
+              <w:bottom w:val="single" w:sz="6" w:space="0" w:color="CCCCCC"/>
+              <w:right w:val="single" w:sz="6" w:space="0" w:color="CCCCCC"/>
+            </w:tcBorders>
+            <w:shd w:val="clear" w:color="auto" w:fill="auto"/>
+            <w:vAlign w:val="bottom"/>
+          </w:tcPr>
+          <w:p>
+            <w:pPr>
+              <w:spacing w:line="240" w:lineRule="auto"/>
+              <w:rPr>
+                <w:rFonts w:eastAsia="Times New Roman"/>
+                <w:sz w:val="24"/>
+                <w:szCs w:val="24"/>
+                <w:lang w:val="es-PE" w:eastAsia="es-PE"/>
+              </w:rPr>
+            </w:pPr>
+            <w:r>
+              <w:rPr>
+                <w:rFonts w:eastAsia="Times New Roman"/>
+                <w:color w:val="000000"/>
+                <w:lang w:val="es-PE" w:eastAsia="es-PE"/>
+              </w:rPr>
+              <w:t xml:space="preserve">Lista de clasificación del CI </w:t>
+            </w:r>
+          </w:p>
+        </w:tc>
+        <w:tc>
+          <w:tcPr>
+            <w:tcW w:w="1842" w:type="dxa"/>
+            <w:tcBorders>
+              <w:top w:val="single" w:sz="6" w:space="0" w:color="CCCCCC"/>
+              <w:left w:val="single" w:sz="6" w:space="0" w:color="CCCCCC"/>
+              <w:bottom w:val="single" w:sz="6" w:space="0" w:color="CCCCCC"/>
+              <w:right w:val="single" w:sz="6" w:space="0" w:color="CCCCCC"/>
+            </w:tcBorders>
+            <w:shd w:val="clear" w:color="auto" w:fill="auto"/>
+            <w:vAlign w:val="bottom"/>
+          </w:tcPr>
+          <w:p>
+            <w:pPr>
+              <w:spacing w:line="240" w:lineRule="auto"/>
+              <w:jc w:val="center"/>
+              <w:rPr>
+                <w:rFonts w:eastAsia="Times New Roman"/>
+                <w:sz w:val="24"/>
+                <w:szCs w:val="24"/>
+                <w:lang w:val="es-PE" w:eastAsia="es-PE"/>
+              </w:rPr>
+            </w:pPr>
+            <w:r>
+              <w:rPr>
+                <w:rFonts w:eastAsia="Times New Roman"/>
+                <w:color w:val="000000"/>
+                <w:lang w:val="es-PE" w:eastAsia="es-PE"/>
+              </w:rPr>
+              <w:t>4</w:t>
+            </w:r>
+          </w:p>
+        </w:tc>
+        <w:tc>
+          <w:tcPr>
+            <w:tcW w:w="2120" w:type="dxa"/>
+            <w:tcBorders>
+              <w:top w:val="single" w:sz="6" w:space="0" w:color="CCCCCC"/>
+              <w:left w:val="single" w:sz="6" w:space="0" w:color="CCCCCC"/>
+              <w:bottom w:val="single" w:sz="6" w:space="0" w:color="CCCCCC"/>
+              <w:right w:val="single" w:sz="6" w:space="0" w:color="CCCCCC"/>
+            </w:tcBorders>
+            <w:shd w:val="clear" w:color="auto" w:fill="auto"/>
+            <w:vAlign w:val="bottom"/>
+          </w:tcPr>
+          <w:p>
+            <w:pPr>
+              <w:spacing w:line="240" w:lineRule="auto"/>
+              <w:rPr>
+                <w:rFonts w:eastAsia="Times New Roman"/>
+                <w:sz w:val="24"/>
+                <w:szCs w:val="24"/>
+                <w:lang w:val="es-PE" w:eastAsia="es-PE"/>
+              </w:rPr>
+            </w:pPr>
+            <w:r>
+              <w:rPr>
+                <w:rFonts w:eastAsia="Times New Roman"/>
+                <w:color w:val="000000"/>
+                <w:lang w:val="es-PE" w:eastAsia="es-PE"/>
+              </w:rPr>
+              <w:t>Gestor Configuración</w:t>
+            </w:r>
+          </w:p>
+        </w:tc>
+      </w:tr>
+      <w:tr>
+        <w:trPr>
+          <w:trHeight w:val="300"/>
+        </w:trPr>
+        <w:tc>
+          <w:tcPr>
+            <w:tcW w:w="377" w:type="dxa"/>
+            <w:tcBorders>
+              <w:top w:val="single" w:sz="6" w:space="0" w:color="CCCCCC"/>
+              <w:left w:val="single" w:sz="6" w:space="0" w:color="CCCCCC"/>
+              <w:bottom w:val="single" w:sz="6" w:space="0" w:color="CCCCCC"/>
+              <w:right w:val="single" w:sz="6" w:space="0" w:color="CCCCCC"/>
+            </w:tcBorders>
+            <w:shd w:val="clear" w:color="auto" w:fill="auto"/>
+            <w:vAlign w:val="bottom"/>
+          </w:tcPr>
+          <w:p>
+            <w:pPr>
+              <w:spacing w:line="240" w:lineRule="auto"/>
+              <w:jc w:val="right"/>
+              <w:rPr>
+                <w:rFonts w:eastAsia="Times New Roman"/>
+                <w:sz w:val="24"/>
+                <w:szCs w:val="24"/>
+                <w:lang w:val="es-PE" w:eastAsia="es-PE"/>
+              </w:rPr>
+            </w:pPr>
+            <w:r>
+              <w:rPr>
+                <w:rFonts w:eastAsia="Times New Roman"/>
+                <w:color w:val="000000"/>
+                <w:lang w:val="es-PE" w:eastAsia="es-PE"/>
+              </w:rPr>
+              <w:t>2.2</w:t>
+            </w:r>
+          </w:p>
+        </w:tc>
+        <w:tc>
+          <w:tcPr>
+            <w:tcW w:w="4772" w:type="dxa"/>
+            <w:tcBorders>
+              <w:top w:val="single" w:sz="6" w:space="0" w:color="CCCCCC"/>
+              <w:left w:val="single" w:sz="6" w:space="0" w:color="CCCCCC"/>
+              <w:bottom w:val="single" w:sz="6" w:space="0" w:color="CCCCCC"/>
+              <w:right w:val="single" w:sz="6" w:space="0" w:color="CCCCCC"/>
+            </w:tcBorders>
+            <w:shd w:val="clear" w:color="auto" w:fill="auto"/>
+            <w:vAlign w:val="bottom"/>
+          </w:tcPr>
+          <w:p>
+            <w:pPr>
+              <w:spacing w:line="240" w:lineRule="auto"/>
+              <w:rPr>
+                <w:rFonts w:eastAsia="Times New Roman"/>
+                <w:sz w:val="24"/>
+                <w:szCs w:val="24"/>
+                <w:lang w:val="es-PE" w:eastAsia="es-PE"/>
+              </w:rPr>
+            </w:pPr>
+            <w:r>
+              <w:rPr>
+                <w:rFonts w:eastAsia="Times New Roman"/>
+                <w:color w:val="000000"/>
+                <w:lang w:val="es-PE" w:eastAsia="es-PE"/>
+              </w:rPr>
+              <w:t>Definición de la nomenclatura de los ítems</w:t>
+            </w:r>
+          </w:p>
+        </w:tc>
+        <w:tc>
+          <w:tcPr>
+            <w:tcW w:w="1842" w:type="dxa"/>
+            <w:tcBorders>
+              <w:top w:val="single" w:sz="6" w:space="0" w:color="CCCCCC"/>
+              <w:left w:val="single" w:sz="6" w:space="0" w:color="CCCCCC"/>
+              <w:bottom w:val="single" w:sz="6" w:space="0" w:color="CCCCCC"/>
+              <w:right w:val="single" w:sz="6" w:space="0" w:color="CCCCCC"/>
+            </w:tcBorders>
+            <w:shd w:val="clear" w:color="auto" w:fill="auto"/>
+            <w:vAlign w:val="bottom"/>
+          </w:tcPr>
+          <w:p>
+            <w:pPr>
+              <w:spacing w:line="240" w:lineRule="auto"/>
+              <w:jc w:val="center"/>
+              <w:rPr>
+                <w:rFonts w:eastAsia="Times New Roman"/>
+                <w:sz w:val="24"/>
+                <w:szCs w:val="24"/>
+                <w:lang w:val="es-PE" w:eastAsia="es-PE"/>
+              </w:rPr>
+            </w:pPr>
+            <w:r>
+              <w:rPr>
+                <w:rFonts w:eastAsia="Times New Roman"/>
+                <w:color w:val="000000"/>
+                <w:lang w:val="es-PE" w:eastAsia="es-PE"/>
+              </w:rPr>
+              <w:t>3</w:t>
+            </w:r>
+          </w:p>
+        </w:tc>
+        <w:tc>
+          <w:tcPr>
+            <w:tcW w:w="2120" w:type="dxa"/>
+            <w:tcBorders>
+              <w:top w:val="single" w:sz="6" w:space="0" w:color="CCCCCC"/>
+              <w:left w:val="single" w:sz="6" w:space="0" w:color="CCCCCC"/>
+              <w:bottom w:val="single" w:sz="6" w:space="0" w:color="CCCCCC"/>
+              <w:right w:val="single" w:sz="6" w:space="0" w:color="CCCCCC"/>
+            </w:tcBorders>
+            <w:shd w:val="clear" w:color="auto" w:fill="auto"/>
+            <w:vAlign w:val="bottom"/>
+          </w:tcPr>
+          <w:p>
+            <w:pPr>
+              <w:spacing w:line="240" w:lineRule="auto"/>
+              <w:rPr>
+                <w:rFonts w:eastAsia="Times New Roman"/>
+                <w:sz w:val="24"/>
+                <w:szCs w:val="24"/>
+                <w:lang w:val="es-PE" w:eastAsia="es-PE"/>
+              </w:rPr>
+            </w:pPr>
+            <w:r>
+              <w:rPr>
+                <w:rFonts w:eastAsia="Times New Roman"/>
+                <w:color w:val="000000"/>
+                <w:lang w:val="es-PE" w:eastAsia="es-PE"/>
+              </w:rPr>
+              <w:t>Gestor Configuración</w:t>
+            </w:r>
+          </w:p>
+        </w:tc>
+      </w:tr>
+      <w:tr>
+        <w:trPr>
+          <w:trHeight w:val="300"/>
+        </w:trPr>
+        <w:tc>
+          <w:tcPr>
+            <w:tcW w:w="377" w:type="dxa"/>
+            <w:tcBorders>
+              <w:top w:val="single" w:sz="6" w:space="0" w:color="CCCCCC"/>
+              <w:left w:val="single" w:sz="6" w:space="0" w:color="CCCCCC"/>
+              <w:bottom w:val="single" w:sz="6" w:space="0" w:color="CCCCCC"/>
+              <w:right w:val="single" w:sz="6" w:space="0" w:color="CCCCCC"/>
+            </w:tcBorders>
+            <w:shd w:val="clear" w:color="auto" w:fill="auto"/>
+            <w:vAlign w:val="bottom"/>
+          </w:tcPr>
+          <w:p>
+            <w:pPr>
+              <w:spacing w:line="240" w:lineRule="auto"/>
+              <w:jc w:val="right"/>
+              <w:rPr>
+                <w:rFonts w:eastAsia="Times New Roman"/>
+                <w:sz w:val="24"/>
+                <w:szCs w:val="24"/>
+                <w:lang w:val="es-PE" w:eastAsia="es-PE"/>
+              </w:rPr>
+            </w:pPr>
+            <w:r>
+              <w:rPr>
+                <w:rFonts w:eastAsia="Times New Roman"/>
+                <w:color w:val="000000"/>
+                <w:lang w:val="es-PE" w:eastAsia="es-PE"/>
+              </w:rPr>
+              <w:t>2.3</w:t>
+            </w:r>
+          </w:p>
+        </w:tc>
+        <w:tc>
+          <w:tcPr>
+            <w:tcW w:w="4772" w:type="dxa"/>
+            <w:tcBorders>
+              <w:top w:val="single" w:sz="6" w:space="0" w:color="CCCCCC"/>
+              <w:left w:val="single" w:sz="6" w:space="0" w:color="CCCCCC"/>
+              <w:bottom w:val="single" w:sz="6" w:space="0" w:color="CCCCCC"/>
+              <w:right w:val="single" w:sz="6" w:space="0" w:color="CCCCCC"/>
+            </w:tcBorders>
+            <w:shd w:val="clear" w:color="auto" w:fill="auto"/>
+            <w:vAlign w:val="bottom"/>
+          </w:tcPr>
+          <w:p>
+            <w:pPr>
+              <w:spacing w:line="240" w:lineRule="auto"/>
+              <w:rPr>
+                <w:rFonts w:eastAsia="Times New Roman"/>
+                <w:sz w:val="24"/>
+                <w:szCs w:val="24"/>
+                <w:lang w:val="es-PE" w:eastAsia="es-PE"/>
+              </w:rPr>
+            </w:pPr>
+            <w:r>
+              <w:rPr>
+                <w:rFonts w:eastAsia="Times New Roman"/>
+                <w:color w:val="000000"/>
+                <w:lang w:val="es-PE" w:eastAsia="es-PE"/>
+              </w:rPr>
+              <w:t>Lista de ítems con su nomenclatura</w:t>
+            </w:r>
+          </w:p>
+        </w:tc>
+        <w:tc>
+          <w:tcPr>
+            <w:tcW w:w="1842" w:type="dxa"/>
+            <w:tcBorders>
+              <w:top w:val="single" w:sz="6" w:space="0" w:color="CCCCCC"/>
+              <w:left w:val="single" w:sz="6" w:space="0" w:color="CCCCCC"/>
+              <w:bottom w:val="single" w:sz="6" w:space="0" w:color="CCCCCC"/>
+              <w:right w:val="single" w:sz="6" w:space="0" w:color="CCCCCC"/>
+            </w:tcBorders>
+            <w:shd w:val="clear" w:color="auto" w:fill="auto"/>
+            <w:vAlign w:val="bottom"/>
+          </w:tcPr>
+          <w:p>
+            <w:pPr>
+              <w:spacing w:line="240" w:lineRule="auto"/>
+              <w:jc w:val="center"/>
+              <w:rPr>
+                <w:rFonts w:eastAsia="Times New Roman"/>
+                <w:sz w:val="24"/>
+                <w:szCs w:val="24"/>
+                <w:lang w:val="es-PE" w:eastAsia="es-PE"/>
+              </w:rPr>
+            </w:pPr>
+            <w:r>
+              <w:rPr>
+                <w:rFonts w:eastAsia="Times New Roman"/>
+                <w:color w:val="000000"/>
+                <w:lang w:val="es-PE" w:eastAsia="es-PE"/>
+              </w:rPr>
+              <w:t>3</w:t>
+            </w:r>
+          </w:p>
+        </w:tc>
+        <w:tc>
+          <w:tcPr>
+            <w:tcW w:w="2120" w:type="dxa"/>
+            <w:tcBorders>
+              <w:top w:val="single" w:sz="6" w:space="0" w:color="CCCCCC"/>
+              <w:left w:val="single" w:sz="6" w:space="0" w:color="CCCCCC"/>
+              <w:bottom w:val="single" w:sz="6" w:space="0" w:color="CCCCCC"/>
+              <w:right w:val="single" w:sz="6" w:space="0" w:color="CCCCCC"/>
+            </w:tcBorders>
+            <w:shd w:val="clear" w:color="auto" w:fill="auto"/>
+            <w:vAlign w:val="bottom"/>
+          </w:tcPr>
+          <w:p>
+            <w:pPr>
+              <w:spacing w:line="240" w:lineRule="auto"/>
+              <w:rPr>
+                <w:rFonts w:eastAsia="Times New Roman"/>
+                <w:sz w:val="24"/>
+                <w:szCs w:val="24"/>
+                <w:lang w:val="es-PE" w:eastAsia="es-PE"/>
+              </w:rPr>
+            </w:pPr>
+            <w:r>
+              <w:rPr>
+                <w:rFonts w:eastAsia="Times New Roman"/>
+                <w:color w:val="000000"/>
+                <w:lang w:val="es-PE" w:eastAsia="es-PE"/>
+              </w:rPr>
+              <w:t>Gestor Configuración</w:t>
+            </w:r>
+          </w:p>
+        </w:tc>
+      </w:tr>
+      <w:tr>
+        <w:trPr>
+          <w:trHeight w:val="300"/>
+        </w:trPr>
+        <w:tc>
+          <w:tcPr>
+            <w:tcW w:w="377" w:type="dxa"/>
+            <w:tcBorders>
+              <w:top w:val="single" w:sz="6" w:space="0" w:color="CCCCCC"/>
+              <w:left w:val="single" w:sz="6" w:space="0" w:color="CCCCCC"/>
+              <w:bottom w:val="single" w:sz="6" w:space="0" w:color="CCCCCC"/>
+              <w:right w:val="single" w:sz="6" w:space="0" w:color="CCCCCC"/>
+            </w:tcBorders>
+            <w:shd w:val="clear" w:color="auto" w:fill="auto"/>
+            <w:vAlign w:val="bottom"/>
+          </w:tcPr>
+          <w:p>
+            <w:pPr>
+              <w:spacing w:line="240" w:lineRule="auto"/>
+              <w:jc w:val="right"/>
+              <w:rPr>
+                <w:rFonts w:eastAsia="Times New Roman"/>
+                <w:color w:val="000000"/>
+                <w:lang w:val="es-PE" w:eastAsia="es-PE"/>
+              </w:rPr>
+            </w:pPr>
+            <w:r>
+              <w:rPr>
+                <w:rFonts w:eastAsia="Times New Roman"/>
+                <w:color w:val="000000"/>
+                <w:lang w:val="es-PE" w:eastAsia="es-PE"/>
+              </w:rPr>
+              <w:t>3</w:t>
+            </w:r>
+          </w:p>
+        </w:tc>
+        <w:tc>
+          <w:tcPr>
+            <w:tcW w:w="4772" w:type="dxa"/>
+            <w:tcBorders>
+              <w:top w:val="single" w:sz="6" w:space="0" w:color="CCCCCC"/>
+              <w:left w:val="single" w:sz="6" w:space="0" w:color="CCCCCC"/>
+              <w:bottom w:val="single" w:sz="6" w:space="0" w:color="CCCCCC"/>
+              <w:right w:val="single" w:sz="6" w:space="0" w:color="CCCCCC"/>
+            </w:tcBorders>
+            <w:shd w:val="clear" w:color="auto" w:fill="auto"/>
+            <w:vAlign w:val="bottom"/>
+          </w:tcPr>
+          <w:p>
+            <w:pPr>
+              <w:spacing w:line="240" w:lineRule="auto"/>
+              <w:rPr>
+                <w:rFonts w:eastAsia="Times New Roman"/>
+                <w:b/>
+                <w:color w:val="000000"/>
+                <w:lang w:val="es-PE" w:eastAsia="es-PE"/>
+              </w:rPr>
+            </w:pPr>
+            <w:r>
+              <w:rPr>
+                <w:rFonts w:eastAsia="Times New Roman"/>
+                <w:b/>
+                <w:color w:val="000000"/>
+                <w:lang w:val="es-PE" w:eastAsia="es-PE"/>
+              </w:rPr>
+              <w:t>Control de la GCS</w:t>
+            </w:r>
+          </w:p>
+        </w:tc>
+        <w:tc>
+          <w:tcPr>
+            <w:tcW w:w="1842" w:type="dxa"/>
+            <w:tcBorders>
+              <w:top w:val="single" w:sz="6" w:space="0" w:color="CCCCCC"/>
+              <w:left w:val="single" w:sz="6" w:space="0" w:color="CCCCCC"/>
+              <w:bottom w:val="single" w:sz="6" w:space="0" w:color="CCCCCC"/>
+              <w:right w:val="single" w:sz="6" w:space="0" w:color="CCCCCC"/>
+            </w:tcBorders>
+            <w:shd w:val="clear" w:color="auto" w:fill="auto"/>
+            <w:vAlign w:val="bottom"/>
+          </w:tcPr>
+          <w:p>
+            <w:pPr>
+              <w:spacing w:line="240" w:lineRule="auto"/>
+              <w:jc w:val="center"/>
+              <w:rPr>
+                <w:rFonts w:eastAsia="Times New Roman"/>
+                <w:color w:val="000000"/>
+                <w:lang w:val="es-PE" w:eastAsia="es-PE"/>
+              </w:rPr>
+            </w:pPr>
+          </w:p>
+        </w:tc>
+        <w:tc>
+          <w:tcPr>
+            <w:tcW w:w="2120" w:type="dxa"/>
+            <w:tcBorders>
+              <w:top w:val="single" w:sz="6" w:space="0" w:color="CCCCCC"/>
+              <w:left w:val="single" w:sz="6" w:space="0" w:color="CCCCCC"/>
+              <w:bottom w:val="single" w:sz="6" w:space="0" w:color="CCCCCC"/>
+              <w:right w:val="single" w:sz="6" w:space="0" w:color="CCCCCC"/>
+            </w:tcBorders>
+            <w:shd w:val="clear" w:color="auto" w:fill="auto"/>
+            <w:vAlign w:val="bottom"/>
+          </w:tcPr>
+          <w:p>
+            <w:pPr>
+              <w:spacing w:line="240" w:lineRule="auto"/>
+              <w:rPr>
+                <w:rFonts w:eastAsia="Times New Roman"/>
+                <w:color w:val="000000"/>
+                <w:lang w:val="es-PE" w:eastAsia="es-PE"/>
+              </w:rPr>
+            </w:pPr>
+          </w:p>
+        </w:tc>
+      </w:tr>
+      <w:tr>
+        <w:trPr>
+          <w:trHeight w:val="300"/>
+        </w:trPr>
+        <w:tc>
+          <w:tcPr>
+            <w:tcW w:w="377" w:type="dxa"/>
+            <w:tcBorders>
+              <w:top w:val="single" w:sz="6" w:space="0" w:color="CCCCCC"/>
+              <w:left w:val="single" w:sz="6" w:space="0" w:color="CCCCCC"/>
+              <w:bottom w:val="single" w:sz="6" w:space="0" w:color="CCCCCC"/>
+              <w:right w:val="single" w:sz="6" w:space="0" w:color="CCCCCC"/>
+            </w:tcBorders>
+            <w:shd w:val="clear" w:color="auto" w:fill="auto"/>
+            <w:vAlign w:val="bottom"/>
+          </w:tcPr>
+          <w:p>
+            <w:pPr>
+              <w:spacing w:line="240" w:lineRule="auto"/>
+              <w:jc w:val="right"/>
+              <w:rPr>
+                <w:rFonts w:eastAsia="Times New Roman"/>
+                <w:color w:val="000000"/>
+                <w:lang w:val="es-PE" w:eastAsia="es-PE"/>
+              </w:rPr>
+            </w:pPr>
+            <w:r>
+              <w:rPr>
+                <w:rFonts w:eastAsia="Times New Roman"/>
+                <w:color w:val="000000"/>
+                <w:lang w:val="es-PE" w:eastAsia="es-PE"/>
+              </w:rPr>
+              <w:t>3.1</w:t>
+            </w:r>
+          </w:p>
+        </w:tc>
+        <w:tc>
+          <w:tcPr>
+            <w:tcW w:w="4772" w:type="dxa"/>
+            <w:tcBorders>
+              <w:top w:val="single" w:sz="6" w:space="0" w:color="CCCCCC"/>
+              <w:left w:val="single" w:sz="6" w:space="0" w:color="CCCCCC"/>
+              <w:bottom w:val="single" w:sz="6" w:space="0" w:color="CCCCCC"/>
+              <w:right w:val="single" w:sz="6" w:space="0" w:color="CCCCCC"/>
+            </w:tcBorders>
+            <w:shd w:val="clear" w:color="auto" w:fill="auto"/>
+            <w:vAlign w:val="bottom"/>
+          </w:tcPr>
+          <w:p>
+            <w:pPr>
+              <w:spacing w:line="240" w:lineRule="auto"/>
+              <w:rPr>
+                <w:rFonts w:eastAsia="Times New Roman"/>
+                <w:color w:val="000000"/>
+                <w:lang w:val="es-PE" w:eastAsia="es-PE"/>
+              </w:rPr>
+            </w:pPr>
+            <w:r>
+              <w:rPr>
+                <w:rFonts w:eastAsia="Times New Roman"/>
+                <w:color w:val="000000"/>
+                <w:lang w:val="es-PE" w:eastAsia="es-PE"/>
+              </w:rPr>
+              <w:t>Definición de las líneas base</w:t>
+            </w:r>
+          </w:p>
+        </w:tc>
+        <w:tc>
+          <w:tcPr>
+            <w:tcW w:w="1842" w:type="dxa"/>
+            <w:tcBorders>
+              <w:top w:val="single" w:sz="6" w:space="0" w:color="CCCCCC"/>
+              <w:left w:val="single" w:sz="6" w:space="0" w:color="CCCCCC"/>
+              <w:bottom w:val="single" w:sz="6" w:space="0" w:color="CCCCCC"/>
+              <w:right w:val="single" w:sz="6" w:space="0" w:color="CCCCCC"/>
+            </w:tcBorders>
+            <w:shd w:val="clear" w:color="auto" w:fill="auto"/>
+            <w:vAlign w:val="bottom"/>
+          </w:tcPr>
+          <w:p>
+            <w:pPr>
+              <w:spacing w:line="240" w:lineRule="auto"/>
+              <w:jc w:val="center"/>
+              <w:rPr>
+                <w:rFonts w:eastAsia="Times New Roman"/>
+                <w:color w:val="000000"/>
+                <w:lang w:val="es-PE" w:eastAsia="es-PE"/>
+              </w:rPr>
+            </w:pPr>
+            <w:r>
+              <w:rPr>
+                <w:rFonts w:eastAsia="Times New Roman"/>
+                <w:color w:val="000000"/>
+                <w:lang w:val="es-PE" w:eastAsia="es-PE"/>
+              </w:rPr>
+              <w:t>2</w:t>
+            </w:r>
+          </w:p>
+        </w:tc>
+        <w:tc>
+          <w:tcPr>
+            <w:tcW w:w="2120" w:type="dxa"/>
+            <w:tcBorders>
+              <w:top w:val="single" w:sz="6" w:space="0" w:color="CCCCCC"/>
+              <w:left w:val="single" w:sz="6" w:space="0" w:color="CCCCCC"/>
+              <w:bottom w:val="single" w:sz="6" w:space="0" w:color="CCCCCC"/>
+              <w:right w:val="single" w:sz="6" w:space="0" w:color="CCCCCC"/>
+            </w:tcBorders>
+            <w:shd w:val="clear" w:color="auto" w:fill="auto"/>
+            <w:vAlign w:val="bottom"/>
+          </w:tcPr>
+          <w:p>
+            <w:pPr>
+              <w:spacing w:line="240" w:lineRule="auto"/>
+              <w:rPr>
+                <w:rFonts w:eastAsia="Times New Roman"/>
+                <w:color w:val="000000"/>
+                <w:lang w:val="es-PE" w:eastAsia="es-PE"/>
+              </w:rPr>
+            </w:pPr>
+            <w:r>
+              <w:rPr>
+                <w:rFonts w:eastAsia="Times New Roman"/>
+                <w:color w:val="000000"/>
+                <w:lang w:val="es-PE" w:eastAsia="es-PE"/>
+              </w:rPr>
+              <w:t>Bibliotecario de configuración</w:t>
+            </w:r>
+          </w:p>
+        </w:tc>
+      </w:tr>
+      <w:tr>
+        <w:trPr>
+          <w:trHeight w:val="300"/>
+        </w:trPr>
+        <w:tc>
+          <w:tcPr>
+            <w:tcW w:w="377" w:type="dxa"/>
+            <w:tcBorders>
+              <w:top w:val="single" w:sz="6" w:space="0" w:color="CCCCCC"/>
+              <w:left w:val="single" w:sz="6" w:space="0" w:color="CCCCCC"/>
+              <w:bottom w:val="single" w:sz="6" w:space="0" w:color="CCCCCC"/>
+              <w:right w:val="single" w:sz="6" w:space="0" w:color="CCCCCC"/>
+            </w:tcBorders>
+            <w:shd w:val="clear" w:color="auto" w:fill="auto"/>
+            <w:vAlign w:val="bottom"/>
+          </w:tcPr>
+          <w:p>
+            <w:pPr>
+              <w:spacing w:line="240" w:lineRule="auto"/>
+              <w:jc w:val="right"/>
+              <w:rPr>
+                <w:rFonts w:eastAsia="Times New Roman"/>
+                <w:color w:val="000000"/>
+                <w:lang w:val="es-PE" w:eastAsia="es-PE"/>
+              </w:rPr>
+            </w:pPr>
+            <w:r>
+              <w:rPr>
+                <w:rFonts w:eastAsia="Times New Roman"/>
+                <w:color w:val="000000"/>
+                <w:lang w:val="es-PE" w:eastAsia="es-PE"/>
+              </w:rPr>
+              <w:t>3.2</w:t>
+            </w:r>
+          </w:p>
+        </w:tc>
+        <w:tc>
+          <w:tcPr>
+            <w:tcW w:w="4772" w:type="dxa"/>
+            <w:tcBorders>
+              <w:top w:val="single" w:sz="6" w:space="0" w:color="CCCCCC"/>
+              <w:left w:val="single" w:sz="6" w:space="0" w:color="CCCCCC"/>
+              <w:bottom w:val="single" w:sz="6" w:space="0" w:color="CCCCCC"/>
+              <w:right w:val="single" w:sz="6" w:space="0" w:color="CCCCCC"/>
+            </w:tcBorders>
+            <w:shd w:val="clear" w:color="auto" w:fill="auto"/>
+            <w:vAlign w:val="bottom"/>
+          </w:tcPr>
+          <w:p>
+            <w:pPr>
+              <w:spacing w:line="240" w:lineRule="auto"/>
+              <w:rPr>
+                <w:rFonts w:eastAsia="Times New Roman"/>
+                <w:color w:val="000000"/>
+                <w:lang w:val="es-PE" w:eastAsia="es-PE"/>
+              </w:rPr>
+            </w:pPr>
+            <w:r>
+              <w:rPr>
+                <w:rFonts w:eastAsia="Times New Roman"/>
+                <w:color w:val="000000"/>
+                <w:lang w:val="es-PE" w:eastAsia="es-PE"/>
+              </w:rPr>
+              <w:t>Definición de la estructura de las librerías</w:t>
+            </w:r>
+          </w:p>
+        </w:tc>
+        <w:tc>
+          <w:tcPr>
+            <w:tcW w:w="1842" w:type="dxa"/>
+            <w:tcBorders>
+              <w:top w:val="single" w:sz="6" w:space="0" w:color="CCCCCC"/>
+              <w:left w:val="single" w:sz="6" w:space="0" w:color="CCCCCC"/>
+              <w:bottom w:val="single" w:sz="6" w:space="0" w:color="CCCCCC"/>
+              <w:right w:val="single" w:sz="6" w:space="0" w:color="CCCCCC"/>
+            </w:tcBorders>
+            <w:shd w:val="clear" w:color="auto" w:fill="auto"/>
+            <w:vAlign w:val="bottom"/>
+          </w:tcPr>
+          <w:p>
+            <w:pPr>
+              <w:spacing w:line="240" w:lineRule="auto"/>
+              <w:jc w:val="center"/>
+              <w:rPr>
+                <w:rFonts w:eastAsia="Times New Roman"/>
+                <w:color w:val="000000"/>
+                <w:lang w:val="es-PE" w:eastAsia="es-PE"/>
+              </w:rPr>
+            </w:pPr>
+            <w:r>
+              <w:rPr>
+                <w:rFonts w:eastAsia="Times New Roman"/>
+                <w:color w:val="000000"/>
+                <w:lang w:val="es-PE" w:eastAsia="es-PE"/>
+              </w:rPr>
+              <w:t>3</w:t>
+            </w:r>
+          </w:p>
+        </w:tc>
+        <w:tc>
+          <w:tcPr>
+            <w:tcW w:w="2120" w:type="dxa"/>
+            <w:tcBorders>
+              <w:top w:val="single" w:sz="6" w:space="0" w:color="CCCCCC"/>
+              <w:left w:val="single" w:sz="6" w:space="0" w:color="CCCCCC"/>
+              <w:bottom w:val="single" w:sz="6" w:space="0" w:color="CCCCCC"/>
+              <w:right w:val="single" w:sz="6" w:space="0" w:color="CCCCCC"/>
+            </w:tcBorders>
+            <w:shd w:val="clear" w:color="auto" w:fill="auto"/>
+            <w:vAlign w:val="bottom"/>
+          </w:tcPr>
+          <w:p>
+            <w:pPr>
+              <w:spacing w:line="240" w:lineRule="auto"/>
+              <w:rPr>
+                <w:rFonts w:eastAsia="Times New Roman"/>
+                <w:color w:val="000000"/>
+                <w:lang w:val="es-PE" w:eastAsia="es-PE"/>
+              </w:rPr>
+            </w:pPr>
+            <w:r>
+              <w:rPr>
+                <w:rFonts w:eastAsia="Times New Roman"/>
+                <w:color w:val="000000"/>
+                <w:lang w:val="es-PE" w:eastAsia="es-PE"/>
+              </w:rPr>
+              <w:t>Bibliotecario de configuración</w:t>
+            </w:r>
+          </w:p>
+        </w:tc>
+      </w:tr>
+      <w:tr>
+        <w:trPr>
+          <w:trHeight w:val="300"/>
+        </w:trPr>
+        <w:tc>
+          <w:tcPr>
+            <w:tcW w:w="377" w:type="dxa"/>
+            <w:tcBorders>
+              <w:top w:val="single" w:sz="6" w:space="0" w:color="CCCCCC"/>
+              <w:left w:val="single" w:sz="6" w:space="0" w:color="CCCCCC"/>
+              <w:bottom w:val="single" w:sz="6" w:space="0" w:color="CCCCCC"/>
+              <w:right w:val="single" w:sz="6" w:space="0" w:color="CCCCCC"/>
+            </w:tcBorders>
+            <w:shd w:val="clear" w:color="auto" w:fill="auto"/>
+            <w:vAlign w:val="bottom"/>
+          </w:tcPr>
+          <w:p>
+            <w:pPr>
+              <w:spacing w:line="240" w:lineRule="auto"/>
+              <w:jc w:val="right"/>
+              <w:rPr>
+                <w:rFonts w:eastAsia="Times New Roman"/>
+                <w:color w:val="000000"/>
+                <w:lang w:val="es-PE" w:eastAsia="es-PE"/>
+              </w:rPr>
+            </w:pPr>
+            <w:r>
+              <w:rPr>
+                <w:rFonts w:eastAsia="Times New Roman"/>
+                <w:color w:val="000000"/>
+                <w:lang w:val="es-PE" w:eastAsia="es-PE"/>
+              </w:rPr>
+              <w:t>3.3</w:t>
+            </w:r>
+          </w:p>
+        </w:tc>
+        <w:tc>
+          <w:tcPr>
+            <w:tcW w:w="4772" w:type="dxa"/>
+            <w:tcBorders>
+              <w:top w:val="single" w:sz="6" w:space="0" w:color="CCCCCC"/>
+              <w:left w:val="single" w:sz="6" w:space="0" w:color="CCCCCC"/>
+              <w:bottom w:val="single" w:sz="6" w:space="0" w:color="CCCCCC"/>
+              <w:right w:val="single" w:sz="6" w:space="0" w:color="CCCCCC"/>
+            </w:tcBorders>
+            <w:shd w:val="clear" w:color="auto" w:fill="auto"/>
+            <w:vAlign w:val="bottom"/>
+          </w:tcPr>
+          <w:p>
+            <w:pPr>
+              <w:spacing w:line="240" w:lineRule="auto"/>
+              <w:rPr>
+                <w:rFonts w:eastAsia="Times New Roman"/>
+                <w:color w:val="000000"/>
+                <w:lang w:val="es-PE" w:eastAsia="es-PE"/>
+              </w:rPr>
+            </w:pPr>
+            <w:r>
+              <w:rPr>
+                <w:rFonts w:eastAsia="Times New Roman"/>
+                <w:color w:val="000000"/>
+                <w:lang w:val="es-PE" w:eastAsia="es-PE"/>
+              </w:rPr>
+              <w:t>Ejemplos de solicitudes de cambio- a nivel usuario</w:t>
+            </w:r>
+          </w:p>
+        </w:tc>
+        <w:tc>
+          <w:tcPr>
+            <w:tcW w:w="1842" w:type="dxa"/>
+            <w:tcBorders>
+              <w:top w:val="single" w:sz="6" w:space="0" w:color="CCCCCC"/>
+              <w:left w:val="single" w:sz="6" w:space="0" w:color="CCCCCC"/>
+              <w:bottom w:val="single" w:sz="6" w:space="0" w:color="CCCCCC"/>
+              <w:right w:val="single" w:sz="6" w:space="0" w:color="CCCCCC"/>
+            </w:tcBorders>
+            <w:shd w:val="clear" w:color="auto" w:fill="auto"/>
+            <w:vAlign w:val="bottom"/>
+          </w:tcPr>
+          <w:p>
+            <w:pPr>
+              <w:spacing w:line="240" w:lineRule="auto"/>
+              <w:jc w:val="center"/>
+              <w:rPr>
+                <w:rFonts w:eastAsia="Times New Roman"/>
+                <w:color w:val="000000"/>
+                <w:lang w:val="es-PE" w:eastAsia="es-PE"/>
+              </w:rPr>
+            </w:pPr>
+            <w:r>
+              <w:rPr>
+                <w:rFonts w:eastAsia="Times New Roman"/>
+                <w:color w:val="000000"/>
+                <w:lang w:val="es-PE" w:eastAsia="es-PE"/>
+              </w:rPr>
+              <w:t>2</w:t>
+            </w:r>
+          </w:p>
+        </w:tc>
+        <w:tc>
+          <w:tcPr>
+            <w:tcW w:w="2120" w:type="dxa"/>
+            <w:tcBorders>
+              <w:top w:val="single" w:sz="6" w:space="0" w:color="CCCCCC"/>
+              <w:left w:val="single" w:sz="6" w:space="0" w:color="CCCCCC"/>
+              <w:bottom w:val="single" w:sz="6" w:space="0" w:color="CCCCCC"/>
+              <w:right w:val="single" w:sz="6" w:space="0" w:color="CCCCCC"/>
+            </w:tcBorders>
+            <w:shd w:val="clear" w:color="auto" w:fill="auto"/>
+            <w:vAlign w:val="bottom"/>
+          </w:tcPr>
+          <w:p>
+            <w:pPr>
+              <w:spacing w:line="240" w:lineRule="auto"/>
+              <w:rPr>
+                <w:rFonts w:eastAsia="Times New Roman"/>
+                <w:color w:val="000000"/>
+                <w:lang w:val="es-PE" w:eastAsia="es-PE"/>
+              </w:rPr>
+            </w:pPr>
+            <w:r>
+              <w:rPr>
+                <w:rFonts w:eastAsia="Times New Roman"/>
+                <w:color w:val="000000"/>
+                <w:lang w:val="es-PE" w:eastAsia="es-PE"/>
+              </w:rPr>
+              <w:t>Bibliotecario de configuración</w:t>
+            </w:r>
+          </w:p>
+        </w:tc>
+      </w:tr>
+      <w:tr>
+        <w:trPr>
+          <w:trHeight w:val="300"/>
+        </w:trPr>
+        <w:tc>
+          <w:tcPr>
+            <w:tcW w:w="377" w:type="dxa"/>
+            <w:tcBorders>
+              <w:top w:val="single" w:sz="6" w:space="0" w:color="CCCCCC"/>
+              <w:left w:val="single" w:sz="6" w:space="0" w:color="CCCCCC"/>
+              <w:bottom w:val="single" w:sz="6" w:space="0" w:color="CCCCCC"/>
+              <w:right w:val="single" w:sz="6" w:space="0" w:color="CCCCCC"/>
+            </w:tcBorders>
+            <w:shd w:val="clear" w:color="auto" w:fill="auto"/>
+            <w:vAlign w:val="bottom"/>
+          </w:tcPr>
+          <w:p>
+            <w:pPr>
+              <w:spacing w:line="240" w:lineRule="auto"/>
+              <w:jc w:val="right"/>
+              <w:rPr>
+                <w:rFonts w:eastAsia="Times New Roman"/>
+                <w:color w:val="000000"/>
+                <w:lang w:val="es-PE" w:eastAsia="es-PE"/>
+              </w:rPr>
+            </w:pPr>
+            <w:r>
+              <w:rPr>
+                <w:rFonts w:eastAsia="Times New Roman"/>
+                <w:color w:val="000000"/>
+                <w:lang w:val="es-PE" w:eastAsia="es-PE"/>
+              </w:rPr>
+              <w:lastRenderedPageBreak/>
+              <w:t>3.4</w:t>
+            </w:r>
+          </w:p>
+        </w:tc>
+        <w:tc>
+          <w:tcPr>
+            <w:tcW w:w="4772" w:type="dxa"/>
+            <w:tcBorders>
+              <w:top w:val="single" w:sz="6" w:space="0" w:color="CCCCCC"/>
+              <w:left w:val="single" w:sz="6" w:space="0" w:color="CCCCCC"/>
+              <w:bottom w:val="single" w:sz="6" w:space="0" w:color="CCCCCC"/>
+              <w:right w:val="single" w:sz="6" w:space="0" w:color="CCCCCC"/>
+            </w:tcBorders>
+            <w:shd w:val="clear" w:color="auto" w:fill="auto"/>
+            <w:vAlign w:val="bottom"/>
+          </w:tcPr>
+          <w:p>
+            <w:pPr>
+              <w:spacing w:line="240" w:lineRule="auto"/>
+              <w:rPr>
+                <w:rFonts w:eastAsia="Times New Roman"/>
+                <w:color w:val="000000"/>
+                <w:lang w:val="es-PE" w:eastAsia="es-PE"/>
+              </w:rPr>
+            </w:pPr>
+            <w:r>
+              <w:rPr>
+                <w:rFonts w:eastAsia="Times New Roman"/>
+                <w:color w:val="000000"/>
+                <w:lang w:val="es-PE" w:eastAsia="es-PE"/>
+              </w:rPr>
+              <w:t>Crear plan de gestión de cambios</w:t>
+            </w:r>
+          </w:p>
+        </w:tc>
+        <w:tc>
+          <w:tcPr>
+            <w:tcW w:w="1842" w:type="dxa"/>
+            <w:tcBorders>
+              <w:top w:val="single" w:sz="6" w:space="0" w:color="CCCCCC"/>
+              <w:left w:val="single" w:sz="6" w:space="0" w:color="CCCCCC"/>
+              <w:bottom w:val="single" w:sz="6" w:space="0" w:color="CCCCCC"/>
+              <w:right w:val="single" w:sz="6" w:space="0" w:color="CCCCCC"/>
+            </w:tcBorders>
+            <w:shd w:val="clear" w:color="auto" w:fill="auto"/>
+            <w:vAlign w:val="bottom"/>
+          </w:tcPr>
+          <w:p>
+            <w:pPr>
+              <w:spacing w:line="240" w:lineRule="auto"/>
+              <w:jc w:val="center"/>
+              <w:rPr>
+                <w:rFonts w:eastAsia="Times New Roman"/>
+                <w:color w:val="000000"/>
+                <w:lang w:val="es-PE" w:eastAsia="es-PE"/>
+              </w:rPr>
+            </w:pPr>
+          </w:p>
+        </w:tc>
+        <w:tc>
+          <w:tcPr>
+            <w:tcW w:w="2120" w:type="dxa"/>
+            <w:tcBorders>
+              <w:top w:val="single" w:sz="6" w:space="0" w:color="CCCCCC"/>
+              <w:left w:val="single" w:sz="6" w:space="0" w:color="CCCCCC"/>
+              <w:bottom w:val="single" w:sz="6" w:space="0" w:color="CCCCCC"/>
+              <w:right w:val="single" w:sz="6" w:space="0" w:color="CCCCCC"/>
+            </w:tcBorders>
+            <w:shd w:val="clear" w:color="auto" w:fill="auto"/>
+            <w:vAlign w:val="bottom"/>
+          </w:tcPr>
+          <w:p>
+            <w:pPr>
+              <w:spacing w:line="240" w:lineRule="auto"/>
+              <w:rPr>
+                <w:rFonts w:eastAsia="Times New Roman"/>
+                <w:color w:val="000000"/>
+                <w:lang w:val="es-PE" w:eastAsia="es-PE"/>
+              </w:rPr>
+            </w:pPr>
+          </w:p>
+        </w:tc>
+      </w:tr>
+      <w:tr>
+        <w:trPr>
+          <w:trHeight w:val="300"/>
+        </w:trPr>
+        <w:tc>
+          <w:tcPr>
+            <w:tcW w:w="377" w:type="dxa"/>
+            <w:tcBorders>
+              <w:top w:val="single" w:sz="6" w:space="0" w:color="CCCCCC"/>
+              <w:left w:val="single" w:sz="6" w:space="0" w:color="CCCCCC"/>
+              <w:bottom w:val="single" w:sz="6" w:space="0" w:color="CCCCCC"/>
+              <w:right w:val="single" w:sz="6" w:space="0" w:color="CCCCCC"/>
+            </w:tcBorders>
+            <w:shd w:val="clear" w:color="auto" w:fill="auto"/>
+            <w:vAlign w:val="bottom"/>
+          </w:tcPr>
+          <w:p>
+            <w:pPr>
+              <w:spacing w:line="240" w:lineRule="auto"/>
+              <w:jc w:val="right"/>
+              <w:rPr>
+                <w:rFonts w:eastAsia="Times New Roman"/>
+                <w:color w:val="000000"/>
+                <w:lang w:val="es-PE" w:eastAsia="es-PE"/>
+              </w:rPr>
+            </w:pPr>
+            <w:r>
+              <w:rPr>
+                <w:rFonts w:eastAsia="Times New Roman"/>
+                <w:color w:val="000000"/>
+                <w:lang w:val="es-PE" w:eastAsia="es-PE"/>
+              </w:rPr>
+              <w:t>4</w:t>
+            </w:r>
+          </w:p>
+        </w:tc>
+        <w:tc>
+          <w:tcPr>
+            <w:tcW w:w="4772" w:type="dxa"/>
+            <w:tcBorders>
+              <w:top w:val="single" w:sz="6" w:space="0" w:color="CCCCCC"/>
+              <w:left w:val="single" w:sz="6" w:space="0" w:color="CCCCCC"/>
+              <w:bottom w:val="single" w:sz="6" w:space="0" w:color="CCCCCC"/>
+              <w:right w:val="single" w:sz="6" w:space="0" w:color="CCCCCC"/>
+            </w:tcBorders>
+            <w:shd w:val="clear" w:color="auto" w:fill="auto"/>
+            <w:vAlign w:val="bottom"/>
+          </w:tcPr>
+          <w:p>
+            <w:pPr>
+              <w:spacing w:line="240" w:lineRule="auto"/>
+              <w:rPr>
+                <w:rFonts w:eastAsia="Times New Roman"/>
+                <w:b/>
+                <w:color w:val="000000"/>
+                <w:lang w:val="es-PE" w:eastAsia="es-PE"/>
+              </w:rPr>
+            </w:pPr>
+            <w:r>
+              <w:rPr>
+                <w:rFonts w:eastAsia="Times New Roman"/>
+                <w:b/>
+                <w:color w:val="000000"/>
+                <w:lang w:val="es-PE" w:eastAsia="es-PE"/>
+              </w:rPr>
+              <w:t>Estado de la GCS</w:t>
+            </w:r>
+          </w:p>
+        </w:tc>
+        <w:tc>
+          <w:tcPr>
+            <w:tcW w:w="1842" w:type="dxa"/>
+            <w:tcBorders>
+              <w:top w:val="single" w:sz="6" w:space="0" w:color="CCCCCC"/>
+              <w:left w:val="single" w:sz="6" w:space="0" w:color="CCCCCC"/>
+              <w:bottom w:val="single" w:sz="6" w:space="0" w:color="CCCCCC"/>
+              <w:right w:val="single" w:sz="6" w:space="0" w:color="CCCCCC"/>
+            </w:tcBorders>
+            <w:shd w:val="clear" w:color="auto" w:fill="auto"/>
+            <w:vAlign w:val="bottom"/>
+          </w:tcPr>
+          <w:p>
+            <w:pPr>
+              <w:spacing w:line="240" w:lineRule="auto"/>
+              <w:jc w:val="center"/>
+              <w:rPr>
+                <w:rFonts w:eastAsia="Times New Roman"/>
+                <w:color w:val="000000"/>
+                <w:lang w:val="es-PE" w:eastAsia="es-PE"/>
+              </w:rPr>
+            </w:pPr>
+          </w:p>
+        </w:tc>
+        <w:tc>
+          <w:tcPr>
+            <w:tcW w:w="2120" w:type="dxa"/>
+            <w:tcBorders>
+              <w:top w:val="single" w:sz="6" w:space="0" w:color="CCCCCC"/>
+              <w:left w:val="single" w:sz="6" w:space="0" w:color="CCCCCC"/>
+              <w:bottom w:val="single" w:sz="6" w:space="0" w:color="CCCCCC"/>
+              <w:right w:val="single" w:sz="6" w:space="0" w:color="CCCCCC"/>
+            </w:tcBorders>
+            <w:shd w:val="clear" w:color="auto" w:fill="auto"/>
+            <w:vAlign w:val="bottom"/>
+          </w:tcPr>
+          <w:p>
+            <w:pPr>
+              <w:spacing w:line="240" w:lineRule="auto"/>
+              <w:rPr>
+                <w:rFonts w:eastAsia="Times New Roman"/>
+                <w:color w:val="000000"/>
+                <w:lang w:val="es-PE" w:eastAsia="es-PE"/>
+              </w:rPr>
+            </w:pPr>
+          </w:p>
+        </w:tc>
+      </w:tr>
+      <w:tr>
+        <w:trPr>
+          <w:trHeight w:val="300"/>
+        </w:trPr>
+        <w:tc>
+          <w:tcPr>
+            <w:tcW w:w="377" w:type="dxa"/>
+            <w:tcBorders>
+              <w:top w:val="single" w:sz="6" w:space="0" w:color="CCCCCC"/>
+              <w:left w:val="single" w:sz="6" w:space="0" w:color="CCCCCC"/>
+              <w:bottom w:val="single" w:sz="6" w:space="0" w:color="CCCCCC"/>
+              <w:right w:val="single" w:sz="6" w:space="0" w:color="CCCCCC"/>
+            </w:tcBorders>
+            <w:shd w:val="clear" w:color="auto" w:fill="auto"/>
+            <w:vAlign w:val="bottom"/>
+          </w:tcPr>
+          <w:p>
+            <w:pPr>
+              <w:spacing w:line="240" w:lineRule="auto"/>
+              <w:jc w:val="right"/>
+              <w:rPr>
+                <w:rFonts w:eastAsia="Times New Roman"/>
+                <w:color w:val="000000"/>
+                <w:lang w:val="es-PE" w:eastAsia="es-PE"/>
+              </w:rPr>
+            </w:pPr>
+            <w:r>
+              <w:rPr>
+                <w:rFonts w:eastAsia="Times New Roman"/>
+                <w:color w:val="000000"/>
+                <w:lang w:val="es-PE" w:eastAsia="es-PE"/>
+              </w:rPr>
+              <w:t>4.1</w:t>
+            </w:r>
+          </w:p>
+        </w:tc>
+        <w:tc>
+          <w:tcPr>
+            <w:tcW w:w="4772" w:type="dxa"/>
+            <w:tcBorders>
+              <w:top w:val="single" w:sz="6" w:space="0" w:color="CCCCCC"/>
+              <w:left w:val="single" w:sz="6" w:space="0" w:color="CCCCCC"/>
+              <w:bottom w:val="single" w:sz="6" w:space="0" w:color="CCCCCC"/>
+              <w:right w:val="single" w:sz="6" w:space="0" w:color="CCCCCC"/>
+            </w:tcBorders>
+            <w:shd w:val="clear" w:color="auto" w:fill="auto"/>
+            <w:vAlign w:val="bottom"/>
+          </w:tcPr>
+          <w:p>
+            <w:pPr>
+              <w:spacing w:line="240" w:lineRule="auto"/>
+              <w:rPr>
+                <w:rFonts w:eastAsia="Times New Roman"/>
+                <w:color w:val="000000"/>
+                <w:lang w:val="es-PE" w:eastAsia="es-PE"/>
+              </w:rPr>
+            </w:pPr>
+            <w:r>
+              <w:rPr>
+                <w:rFonts w:eastAsia="Times New Roman"/>
+                <w:color w:val="000000"/>
+                <w:lang w:val="es-PE" w:eastAsia="es-PE"/>
+              </w:rPr>
+              <w:t>Reportes para el Estado (Gest</w:t>
+            </w:r>
+            <w:bookmarkStart w:id="17" w:name="_GoBack"/>
+            <w:bookmarkEnd w:id="17"/>
+            <w:r>
+              <w:rPr>
+                <w:rFonts w:eastAsia="Times New Roman"/>
+                <w:color w:val="000000"/>
+                <w:lang w:val="es-PE" w:eastAsia="es-PE"/>
+              </w:rPr>
+              <w:t>or de la configuración)</w:t>
+            </w:r>
+          </w:p>
+        </w:tc>
+        <w:tc>
+          <w:tcPr>
+            <w:tcW w:w="1842" w:type="dxa"/>
+            <w:tcBorders>
+              <w:top w:val="single" w:sz="6" w:space="0" w:color="CCCCCC"/>
+              <w:left w:val="single" w:sz="6" w:space="0" w:color="CCCCCC"/>
+              <w:bottom w:val="single" w:sz="6" w:space="0" w:color="CCCCCC"/>
+              <w:right w:val="single" w:sz="6" w:space="0" w:color="CCCCCC"/>
+            </w:tcBorders>
+            <w:shd w:val="clear" w:color="auto" w:fill="auto"/>
+            <w:vAlign w:val="bottom"/>
+          </w:tcPr>
+          <w:p>
+            <w:pPr>
+              <w:spacing w:line="240" w:lineRule="auto"/>
+              <w:jc w:val="center"/>
+              <w:rPr>
+                <w:rFonts w:eastAsia="Times New Roman"/>
+                <w:color w:val="000000"/>
+                <w:lang w:val="es-PE" w:eastAsia="es-PE"/>
+              </w:rPr>
+            </w:pPr>
+            <w:r>
+              <w:rPr>
+                <w:rFonts w:eastAsia="Times New Roman"/>
+                <w:color w:val="000000"/>
+                <w:lang w:val="es-PE" w:eastAsia="es-PE"/>
+              </w:rPr>
+              <w:t>2</w:t>
+            </w:r>
+          </w:p>
+        </w:tc>
+        <w:tc>
+          <w:tcPr>
+            <w:tcW w:w="2120" w:type="dxa"/>
+            <w:tcBorders>
+              <w:top w:val="single" w:sz="6" w:space="0" w:color="CCCCCC"/>
+              <w:left w:val="single" w:sz="6" w:space="0" w:color="CCCCCC"/>
+              <w:bottom w:val="single" w:sz="6" w:space="0" w:color="CCCCCC"/>
+              <w:right w:val="single" w:sz="6" w:space="0" w:color="CCCCCC"/>
+            </w:tcBorders>
+            <w:shd w:val="clear" w:color="auto" w:fill="auto"/>
+            <w:vAlign w:val="bottom"/>
+          </w:tcPr>
+          <w:p>
+            <w:pPr>
+              <w:spacing w:line="240" w:lineRule="auto"/>
+              <w:rPr>
+                <w:rFonts w:eastAsia="Times New Roman"/>
+                <w:color w:val="000000"/>
+                <w:lang w:val="es-PE" w:eastAsia="es-PE"/>
+              </w:rPr>
+            </w:pPr>
+            <w:r>
+              <w:rPr>
+                <w:rFonts w:eastAsia="Times New Roman"/>
+                <w:color w:val="000000"/>
+                <w:lang w:val="es-PE" w:eastAsia="es-PE"/>
+              </w:rPr>
+              <w:t>Comité de control de cambios</w:t>
+            </w:r>
+          </w:p>
+        </w:tc>
+      </w:tr>
+      <w:tr>
+        <w:trPr>
+          <w:trHeight w:val="300"/>
+        </w:trPr>
+        <w:tc>
+          <w:tcPr>
+            <w:tcW w:w="377" w:type="dxa"/>
+            <w:tcBorders>
+              <w:top w:val="single" w:sz="6" w:space="0" w:color="CCCCCC"/>
+              <w:left w:val="single" w:sz="6" w:space="0" w:color="CCCCCC"/>
+              <w:bottom w:val="single" w:sz="6" w:space="0" w:color="CCCCCC"/>
+              <w:right w:val="single" w:sz="6" w:space="0" w:color="CCCCCC"/>
+            </w:tcBorders>
+            <w:shd w:val="clear" w:color="auto" w:fill="auto"/>
+            <w:vAlign w:val="bottom"/>
+          </w:tcPr>
+          <w:p>
+            <w:pPr>
+              <w:spacing w:line="240" w:lineRule="auto"/>
+              <w:jc w:val="right"/>
+              <w:rPr>
+                <w:rFonts w:eastAsia="Times New Roman"/>
+                <w:color w:val="000000"/>
+                <w:lang w:val="es-PE" w:eastAsia="es-PE"/>
+              </w:rPr>
+            </w:pPr>
+            <w:r>
+              <w:rPr>
+                <w:rFonts w:eastAsia="Times New Roman"/>
+                <w:color w:val="000000"/>
+                <w:lang w:val="es-PE" w:eastAsia="es-PE"/>
+              </w:rPr>
+              <w:t>4.2</w:t>
+            </w:r>
+          </w:p>
+        </w:tc>
+        <w:tc>
+          <w:tcPr>
+            <w:tcW w:w="4772" w:type="dxa"/>
+            <w:tcBorders>
+              <w:top w:val="single" w:sz="6" w:space="0" w:color="CCCCCC"/>
+              <w:left w:val="single" w:sz="6" w:space="0" w:color="CCCCCC"/>
+              <w:bottom w:val="single" w:sz="6" w:space="0" w:color="CCCCCC"/>
+              <w:right w:val="single" w:sz="6" w:space="0" w:color="CCCCCC"/>
+            </w:tcBorders>
+            <w:shd w:val="clear" w:color="auto" w:fill="auto"/>
+            <w:vAlign w:val="bottom"/>
+          </w:tcPr>
+          <w:p>
+            <w:pPr>
+              <w:spacing w:line="240" w:lineRule="auto"/>
+              <w:rPr>
+                <w:rFonts w:eastAsia="Times New Roman"/>
+                <w:color w:val="000000"/>
+                <w:lang w:val="es-PE" w:eastAsia="es-PE"/>
+              </w:rPr>
+            </w:pPr>
+            <w:r>
+              <w:rPr>
+                <w:rFonts w:eastAsia="Times New Roman"/>
+                <w:color w:val="000000"/>
+                <w:lang w:val="es-PE" w:eastAsia="es-PE"/>
+              </w:rPr>
+              <w:t>Reportes para el Estado (Jefe de proyecto)</w:t>
+            </w:r>
+          </w:p>
+        </w:tc>
+        <w:tc>
+          <w:tcPr>
+            <w:tcW w:w="1842" w:type="dxa"/>
+            <w:tcBorders>
+              <w:top w:val="single" w:sz="6" w:space="0" w:color="CCCCCC"/>
+              <w:left w:val="single" w:sz="6" w:space="0" w:color="CCCCCC"/>
+              <w:bottom w:val="single" w:sz="6" w:space="0" w:color="CCCCCC"/>
+              <w:right w:val="single" w:sz="6" w:space="0" w:color="CCCCCC"/>
+            </w:tcBorders>
+            <w:shd w:val="clear" w:color="auto" w:fill="auto"/>
+            <w:vAlign w:val="bottom"/>
+          </w:tcPr>
+          <w:p>
+            <w:pPr>
+              <w:spacing w:line="240" w:lineRule="auto"/>
+              <w:jc w:val="center"/>
+              <w:rPr>
+                <w:rFonts w:eastAsia="Times New Roman"/>
+                <w:color w:val="000000"/>
+                <w:lang w:val="es-PE" w:eastAsia="es-PE"/>
+              </w:rPr>
+            </w:pPr>
+            <w:r>
+              <w:rPr>
+                <w:rFonts w:eastAsia="Times New Roman"/>
+                <w:color w:val="000000"/>
+                <w:lang w:val="es-PE" w:eastAsia="es-PE"/>
+              </w:rPr>
+              <w:t>2</w:t>
+            </w:r>
+          </w:p>
+        </w:tc>
+        <w:tc>
+          <w:tcPr>
+            <w:tcW w:w="2120" w:type="dxa"/>
+            <w:tcBorders>
+              <w:top w:val="single" w:sz="6" w:space="0" w:color="CCCCCC"/>
+              <w:left w:val="single" w:sz="6" w:space="0" w:color="CCCCCC"/>
+              <w:bottom w:val="single" w:sz="6" w:space="0" w:color="CCCCCC"/>
+              <w:right w:val="single" w:sz="6" w:space="0" w:color="CCCCCC"/>
+            </w:tcBorders>
+            <w:shd w:val="clear" w:color="auto" w:fill="auto"/>
+            <w:vAlign w:val="bottom"/>
+          </w:tcPr>
+          <w:p>
+            <w:pPr>
+              <w:spacing w:line="240" w:lineRule="auto"/>
+              <w:rPr>
+                <w:rFonts w:eastAsia="Times New Roman"/>
+                <w:color w:val="000000"/>
+                <w:lang w:val="es-PE" w:eastAsia="es-PE"/>
+              </w:rPr>
+            </w:pPr>
+            <w:r>
+              <w:rPr>
+                <w:rFonts w:eastAsia="Times New Roman"/>
+                <w:color w:val="000000"/>
+                <w:lang w:val="es-PE" w:eastAsia="es-PE"/>
+              </w:rPr>
+              <w:t>Comité de control de cambios</w:t>
+            </w:r>
+          </w:p>
+        </w:tc>
+      </w:tr>
+      <w:tr>
+        <w:trPr>
+          <w:trHeight w:val="300"/>
+        </w:trPr>
+        <w:tc>
+          <w:tcPr>
+            <w:tcW w:w="377" w:type="dxa"/>
+            <w:tcBorders>
+              <w:top w:val="single" w:sz="6" w:space="0" w:color="CCCCCC"/>
+              <w:left w:val="single" w:sz="6" w:space="0" w:color="CCCCCC"/>
+              <w:bottom w:val="single" w:sz="6" w:space="0" w:color="CCCCCC"/>
+              <w:right w:val="single" w:sz="6" w:space="0" w:color="CCCCCC"/>
+            </w:tcBorders>
+            <w:shd w:val="clear" w:color="auto" w:fill="auto"/>
+            <w:vAlign w:val="bottom"/>
+          </w:tcPr>
+          <w:p>
+            <w:pPr>
+              <w:spacing w:line="240" w:lineRule="auto"/>
+              <w:jc w:val="right"/>
+              <w:rPr>
+                <w:rFonts w:eastAsia="Times New Roman"/>
+                <w:color w:val="000000"/>
+                <w:lang w:val="es-PE" w:eastAsia="es-PE"/>
+              </w:rPr>
+            </w:pPr>
+            <w:r>
+              <w:rPr>
+                <w:rFonts w:eastAsia="Times New Roman"/>
+                <w:color w:val="000000"/>
+                <w:lang w:val="es-PE" w:eastAsia="es-PE"/>
+              </w:rPr>
+              <w:t>4.3</w:t>
+            </w:r>
+          </w:p>
+        </w:tc>
+        <w:tc>
+          <w:tcPr>
+            <w:tcW w:w="4772" w:type="dxa"/>
+            <w:tcBorders>
+              <w:top w:val="single" w:sz="6" w:space="0" w:color="CCCCCC"/>
+              <w:left w:val="single" w:sz="6" w:space="0" w:color="CCCCCC"/>
+              <w:bottom w:val="single" w:sz="6" w:space="0" w:color="CCCCCC"/>
+              <w:right w:val="single" w:sz="6" w:space="0" w:color="CCCCCC"/>
+            </w:tcBorders>
+            <w:shd w:val="clear" w:color="auto" w:fill="auto"/>
+            <w:vAlign w:val="bottom"/>
+          </w:tcPr>
+          <w:p>
+            <w:pPr>
+              <w:spacing w:line="240" w:lineRule="auto"/>
+              <w:rPr>
+                <w:rFonts w:eastAsia="Times New Roman"/>
+                <w:color w:val="000000"/>
+                <w:lang w:val="es-PE" w:eastAsia="es-PE"/>
+              </w:rPr>
+            </w:pPr>
+            <w:r>
+              <w:rPr>
+                <w:rFonts w:eastAsia="Times New Roman"/>
+                <w:color w:val="000000"/>
+                <w:lang w:val="es-PE" w:eastAsia="es-PE"/>
+              </w:rPr>
+              <w:t>Reportes para el Estado (Desarrollador)</w:t>
+            </w:r>
+          </w:p>
+        </w:tc>
+        <w:tc>
+          <w:tcPr>
+            <w:tcW w:w="1842" w:type="dxa"/>
+            <w:tcBorders>
+              <w:top w:val="single" w:sz="6" w:space="0" w:color="CCCCCC"/>
+              <w:left w:val="single" w:sz="6" w:space="0" w:color="CCCCCC"/>
+              <w:bottom w:val="single" w:sz="6" w:space="0" w:color="CCCCCC"/>
+              <w:right w:val="single" w:sz="6" w:space="0" w:color="CCCCCC"/>
+            </w:tcBorders>
+            <w:shd w:val="clear" w:color="auto" w:fill="auto"/>
+            <w:vAlign w:val="bottom"/>
+          </w:tcPr>
+          <w:p>
+            <w:pPr>
+              <w:spacing w:line="240" w:lineRule="auto"/>
+              <w:jc w:val="center"/>
+              <w:rPr>
+                <w:rFonts w:eastAsia="Times New Roman"/>
+                <w:color w:val="000000"/>
+                <w:lang w:val="es-PE" w:eastAsia="es-PE"/>
+              </w:rPr>
+            </w:pPr>
+            <w:r>
+              <w:rPr>
+                <w:rFonts w:eastAsia="Times New Roman"/>
+                <w:color w:val="000000"/>
+                <w:lang w:val="es-PE" w:eastAsia="es-PE"/>
+              </w:rPr>
+              <w:t>2</w:t>
+            </w:r>
+          </w:p>
+        </w:tc>
+        <w:tc>
+          <w:tcPr>
+            <w:tcW w:w="2120" w:type="dxa"/>
+            <w:tcBorders>
+              <w:top w:val="single" w:sz="6" w:space="0" w:color="CCCCCC"/>
+              <w:left w:val="single" w:sz="6" w:space="0" w:color="CCCCCC"/>
+              <w:bottom w:val="single" w:sz="6" w:space="0" w:color="CCCCCC"/>
+              <w:right w:val="single" w:sz="6" w:space="0" w:color="CCCCCC"/>
+            </w:tcBorders>
+            <w:shd w:val="clear" w:color="auto" w:fill="auto"/>
+            <w:vAlign w:val="bottom"/>
+          </w:tcPr>
+          <w:p>
+            <w:pPr>
+              <w:spacing w:line="240" w:lineRule="auto"/>
+              <w:rPr>
+                <w:rFonts w:eastAsia="Times New Roman"/>
+                <w:color w:val="000000"/>
+                <w:lang w:val="es-PE" w:eastAsia="es-PE"/>
+              </w:rPr>
+            </w:pPr>
+            <w:r>
+              <w:rPr>
+                <w:rFonts w:eastAsia="Times New Roman"/>
+                <w:color w:val="000000"/>
+                <w:lang w:val="es-PE" w:eastAsia="es-PE"/>
+              </w:rPr>
+              <w:t>Comité de control de cambios</w:t>
+            </w:r>
+          </w:p>
+        </w:tc>
+      </w:tr>
+      <w:tr>
+        <w:trPr>
+          <w:trHeight w:val="300"/>
+        </w:trPr>
+        <w:tc>
+          <w:tcPr>
+            <w:tcW w:w="377" w:type="dxa"/>
+            <w:tcBorders>
+              <w:top w:val="single" w:sz="6" w:space="0" w:color="CCCCCC"/>
+              <w:left w:val="single" w:sz="6" w:space="0" w:color="CCCCCC"/>
+              <w:bottom w:val="single" w:sz="6" w:space="0" w:color="CCCCCC"/>
+              <w:right w:val="single" w:sz="6" w:space="0" w:color="CCCCCC"/>
+            </w:tcBorders>
+            <w:shd w:val="clear" w:color="auto" w:fill="auto"/>
+            <w:vAlign w:val="bottom"/>
+          </w:tcPr>
+          <w:p>
+            <w:pPr>
+              <w:spacing w:line="240" w:lineRule="auto"/>
+              <w:jc w:val="right"/>
+              <w:rPr>
+                <w:rFonts w:eastAsia="Times New Roman"/>
+                <w:color w:val="000000"/>
+                <w:lang w:val="es-PE" w:eastAsia="es-PE"/>
+              </w:rPr>
+            </w:pPr>
+            <w:r>
+              <w:rPr>
+                <w:rFonts w:eastAsia="Times New Roman"/>
+                <w:color w:val="000000"/>
+                <w:lang w:val="es-PE" w:eastAsia="es-PE"/>
+              </w:rPr>
+              <w:t>5</w:t>
+            </w:r>
+          </w:p>
+        </w:tc>
+        <w:tc>
+          <w:tcPr>
+            <w:tcW w:w="4772" w:type="dxa"/>
+            <w:tcBorders>
+              <w:top w:val="single" w:sz="6" w:space="0" w:color="CCCCCC"/>
+              <w:left w:val="single" w:sz="6" w:space="0" w:color="CCCCCC"/>
+              <w:bottom w:val="single" w:sz="6" w:space="0" w:color="CCCCCC"/>
+              <w:right w:val="single" w:sz="6" w:space="0" w:color="CCCCCC"/>
+            </w:tcBorders>
+            <w:shd w:val="clear" w:color="auto" w:fill="auto"/>
+            <w:vAlign w:val="bottom"/>
+          </w:tcPr>
+          <w:p>
+            <w:pPr>
+              <w:spacing w:line="240" w:lineRule="auto"/>
+              <w:rPr>
+                <w:rFonts w:eastAsia="Times New Roman"/>
+                <w:b/>
+                <w:color w:val="000000"/>
+                <w:lang w:val="es-PE" w:eastAsia="es-PE"/>
+              </w:rPr>
+            </w:pPr>
+            <w:r>
+              <w:rPr>
+                <w:rFonts w:eastAsia="Times New Roman"/>
+                <w:b/>
+                <w:color w:val="000000"/>
+                <w:lang w:val="es-PE" w:eastAsia="es-PE"/>
+              </w:rPr>
+              <w:t>Auditoria de la GCS</w:t>
+            </w:r>
+          </w:p>
+        </w:tc>
+        <w:tc>
+          <w:tcPr>
+            <w:tcW w:w="1842" w:type="dxa"/>
+            <w:tcBorders>
+              <w:top w:val="single" w:sz="6" w:space="0" w:color="CCCCCC"/>
+              <w:left w:val="single" w:sz="6" w:space="0" w:color="CCCCCC"/>
+              <w:bottom w:val="single" w:sz="6" w:space="0" w:color="CCCCCC"/>
+              <w:right w:val="single" w:sz="6" w:space="0" w:color="CCCCCC"/>
+            </w:tcBorders>
+            <w:shd w:val="clear" w:color="auto" w:fill="auto"/>
+            <w:vAlign w:val="bottom"/>
+          </w:tcPr>
+          <w:p>
+            <w:pPr>
+              <w:spacing w:line="240" w:lineRule="auto"/>
+              <w:jc w:val="center"/>
+              <w:rPr>
+                <w:rFonts w:eastAsia="Times New Roman"/>
+                <w:color w:val="000000"/>
+                <w:lang w:val="es-PE" w:eastAsia="es-PE"/>
+              </w:rPr>
+            </w:pPr>
+          </w:p>
+        </w:tc>
+        <w:tc>
+          <w:tcPr>
+            <w:tcW w:w="2120" w:type="dxa"/>
+            <w:tcBorders>
+              <w:top w:val="single" w:sz="6" w:space="0" w:color="CCCCCC"/>
+              <w:left w:val="single" w:sz="6" w:space="0" w:color="CCCCCC"/>
+              <w:bottom w:val="single" w:sz="6" w:space="0" w:color="CCCCCC"/>
+              <w:right w:val="single" w:sz="6" w:space="0" w:color="CCCCCC"/>
+            </w:tcBorders>
+            <w:shd w:val="clear" w:color="auto" w:fill="auto"/>
+            <w:vAlign w:val="bottom"/>
+          </w:tcPr>
+          <w:p>
+            <w:pPr>
+              <w:spacing w:line="240" w:lineRule="auto"/>
+              <w:rPr>
+                <w:rFonts w:eastAsia="Times New Roman"/>
+                <w:color w:val="000000"/>
+                <w:lang w:val="es-PE" w:eastAsia="es-PE"/>
+              </w:rPr>
+            </w:pPr>
+          </w:p>
+        </w:tc>
+      </w:tr>
+      <w:tr>
+        <w:trPr>
+          <w:trHeight w:val="300"/>
+        </w:trPr>
+        <w:tc>
+          <w:tcPr>
+            <w:tcW w:w="377" w:type="dxa"/>
+            <w:tcBorders>
+              <w:top w:val="single" w:sz="6" w:space="0" w:color="CCCCCC"/>
+              <w:left w:val="single" w:sz="6" w:space="0" w:color="CCCCCC"/>
+              <w:bottom w:val="single" w:sz="6" w:space="0" w:color="CCCCCC"/>
+              <w:right w:val="single" w:sz="6" w:space="0" w:color="CCCCCC"/>
+            </w:tcBorders>
+            <w:shd w:val="clear" w:color="auto" w:fill="auto"/>
+            <w:vAlign w:val="bottom"/>
+          </w:tcPr>
+          <w:p>
+            <w:pPr>
+              <w:spacing w:line="240" w:lineRule="auto"/>
+              <w:jc w:val="right"/>
+              <w:rPr>
+                <w:rFonts w:eastAsia="Times New Roman"/>
+                <w:color w:val="000000"/>
+                <w:lang w:val="es-PE" w:eastAsia="es-PE"/>
+              </w:rPr>
+            </w:pPr>
+            <w:r>
+              <w:rPr>
+                <w:rFonts w:eastAsia="Times New Roman"/>
+                <w:color w:val="000000"/>
+                <w:lang w:val="es-PE" w:eastAsia="es-PE"/>
+              </w:rPr>
+              <w:t>5.1</w:t>
+            </w:r>
+          </w:p>
+        </w:tc>
+        <w:tc>
+          <w:tcPr>
+            <w:tcW w:w="4772" w:type="dxa"/>
+            <w:tcBorders>
+              <w:top w:val="single" w:sz="6" w:space="0" w:color="CCCCCC"/>
+              <w:left w:val="single" w:sz="6" w:space="0" w:color="CCCCCC"/>
+              <w:bottom w:val="single" w:sz="6" w:space="0" w:color="CCCCCC"/>
+              <w:right w:val="single" w:sz="6" w:space="0" w:color="CCCCCC"/>
+            </w:tcBorders>
+            <w:shd w:val="clear" w:color="auto" w:fill="auto"/>
+            <w:vAlign w:val="bottom"/>
+          </w:tcPr>
+          <w:p>
+            <w:pPr>
+              <w:spacing w:line="240" w:lineRule="auto"/>
+              <w:rPr>
+                <w:rFonts w:eastAsia="Times New Roman"/>
+                <w:color w:val="000000"/>
+                <w:lang w:val="es-PE" w:eastAsia="es-PE"/>
+              </w:rPr>
+            </w:pPr>
+            <w:r>
+              <w:rPr>
+                <w:rFonts w:eastAsia="Times New Roman"/>
+                <w:color w:val="000000"/>
+                <w:lang w:val="es-PE" w:eastAsia="es-PE"/>
+              </w:rPr>
+              <w:t>Reportes de auditoría</w:t>
+            </w:r>
+          </w:p>
+        </w:tc>
+        <w:tc>
+          <w:tcPr>
+            <w:tcW w:w="1842" w:type="dxa"/>
+            <w:tcBorders>
+              <w:top w:val="single" w:sz="6" w:space="0" w:color="CCCCCC"/>
+              <w:left w:val="single" w:sz="6" w:space="0" w:color="CCCCCC"/>
+              <w:bottom w:val="single" w:sz="6" w:space="0" w:color="CCCCCC"/>
+              <w:right w:val="single" w:sz="6" w:space="0" w:color="CCCCCC"/>
+            </w:tcBorders>
+            <w:shd w:val="clear" w:color="auto" w:fill="auto"/>
+            <w:vAlign w:val="bottom"/>
+          </w:tcPr>
+          <w:p>
+            <w:pPr>
+              <w:spacing w:line="240" w:lineRule="auto"/>
+              <w:jc w:val="center"/>
+              <w:rPr>
+                <w:rFonts w:eastAsia="Times New Roman"/>
+                <w:color w:val="000000"/>
+                <w:lang w:val="es-PE" w:eastAsia="es-PE"/>
+              </w:rPr>
+            </w:pPr>
+            <w:r>
+              <w:rPr>
+                <w:rFonts w:eastAsia="Times New Roman"/>
+                <w:color w:val="000000"/>
+                <w:lang w:val="es-PE" w:eastAsia="es-PE"/>
+              </w:rPr>
+              <w:t>2</w:t>
+            </w:r>
+          </w:p>
+        </w:tc>
+        <w:tc>
+          <w:tcPr>
+            <w:tcW w:w="2120" w:type="dxa"/>
+            <w:tcBorders>
+              <w:top w:val="single" w:sz="6" w:space="0" w:color="CCCCCC"/>
+              <w:left w:val="single" w:sz="6" w:space="0" w:color="CCCCCC"/>
+              <w:bottom w:val="single" w:sz="6" w:space="0" w:color="CCCCCC"/>
+              <w:right w:val="single" w:sz="6" w:space="0" w:color="CCCCCC"/>
+            </w:tcBorders>
+            <w:shd w:val="clear" w:color="auto" w:fill="auto"/>
+            <w:vAlign w:val="bottom"/>
+          </w:tcPr>
+          <w:p>
+            <w:pPr>
+              <w:spacing w:line="240" w:lineRule="auto"/>
+              <w:rPr>
+                <w:rFonts w:eastAsia="Times New Roman"/>
+                <w:color w:val="000000"/>
+                <w:lang w:val="es-PE" w:eastAsia="es-PE"/>
+              </w:rPr>
+            </w:pPr>
+            <w:r>
+              <w:rPr>
+                <w:rFonts w:eastAsia="Times New Roman"/>
+                <w:color w:val="000000"/>
+                <w:lang w:val="es-PE" w:eastAsia="es-PE"/>
+              </w:rPr>
+              <w:t>Auditor de la configuración</w:t>
+            </w:r>
+          </w:p>
+        </w:tc>
+      </w:tr>
+      <w:tr>
+        <w:trPr>
+          <w:trHeight w:val="300"/>
+        </w:trPr>
+        <w:tc>
+          <w:tcPr>
+            <w:tcW w:w="377" w:type="dxa"/>
+            <w:tcBorders>
+              <w:top w:val="single" w:sz="6" w:space="0" w:color="CCCCCC"/>
+              <w:left w:val="single" w:sz="6" w:space="0" w:color="CCCCCC"/>
+              <w:bottom w:val="single" w:sz="6" w:space="0" w:color="CCCCCC"/>
+              <w:right w:val="single" w:sz="6" w:space="0" w:color="CCCCCC"/>
+            </w:tcBorders>
+            <w:shd w:val="clear" w:color="auto" w:fill="auto"/>
+            <w:vAlign w:val="bottom"/>
+          </w:tcPr>
+          <w:p>
+            <w:pPr>
+              <w:spacing w:line="240" w:lineRule="auto"/>
+              <w:jc w:val="right"/>
+              <w:rPr>
+                <w:rFonts w:eastAsia="Times New Roman"/>
+                <w:color w:val="000000"/>
+                <w:lang w:val="es-PE" w:eastAsia="es-PE"/>
+              </w:rPr>
+            </w:pPr>
+            <w:r>
+              <w:rPr>
+                <w:rFonts w:eastAsia="Times New Roman"/>
+                <w:color w:val="000000"/>
+                <w:lang w:val="es-PE" w:eastAsia="es-PE"/>
+              </w:rPr>
+              <w:t>6</w:t>
+            </w:r>
+          </w:p>
+        </w:tc>
+        <w:tc>
+          <w:tcPr>
+            <w:tcW w:w="4772" w:type="dxa"/>
+            <w:tcBorders>
+              <w:top w:val="single" w:sz="6" w:space="0" w:color="CCCCCC"/>
+              <w:left w:val="single" w:sz="6" w:space="0" w:color="CCCCCC"/>
+              <w:bottom w:val="single" w:sz="6" w:space="0" w:color="CCCCCC"/>
+              <w:right w:val="single" w:sz="6" w:space="0" w:color="CCCCCC"/>
+            </w:tcBorders>
+            <w:shd w:val="clear" w:color="auto" w:fill="auto"/>
+            <w:vAlign w:val="bottom"/>
+          </w:tcPr>
+          <w:p>
+            <w:pPr>
+              <w:spacing w:line="240" w:lineRule="auto"/>
+              <w:rPr>
+                <w:rFonts w:eastAsia="Times New Roman"/>
+                <w:b/>
+                <w:color w:val="000000"/>
+                <w:lang w:val="es-PE" w:eastAsia="es-PE"/>
+              </w:rPr>
+            </w:pPr>
+            <w:r>
+              <w:rPr>
+                <w:rFonts w:eastAsia="Times New Roman"/>
+                <w:b/>
+                <w:color w:val="000000"/>
+                <w:lang w:val="es-PE" w:eastAsia="es-PE"/>
+              </w:rPr>
+              <w:t xml:space="preserve">Entrega y Gestión de </w:t>
+            </w:r>
+            <w:proofErr w:type="spellStart"/>
+            <w:r>
+              <w:rPr>
+                <w:rFonts w:eastAsia="Times New Roman"/>
+                <w:b/>
+                <w:color w:val="000000"/>
+                <w:lang w:val="es-PE" w:eastAsia="es-PE"/>
+              </w:rPr>
+              <w:t>Release</w:t>
+            </w:r>
+            <w:proofErr w:type="spellEnd"/>
+          </w:p>
+        </w:tc>
+        <w:tc>
+          <w:tcPr>
+            <w:tcW w:w="1842" w:type="dxa"/>
+            <w:tcBorders>
+              <w:top w:val="single" w:sz="6" w:space="0" w:color="CCCCCC"/>
+              <w:left w:val="single" w:sz="6" w:space="0" w:color="CCCCCC"/>
+              <w:bottom w:val="single" w:sz="6" w:space="0" w:color="CCCCCC"/>
+              <w:right w:val="single" w:sz="6" w:space="0" w:color="CCCCCC"/>
+            </w:tcBorders>
+            <w:shd w:val="clear" w:color="auto" w:fill="auto"/>
+            <w:vAlign w:val="bottom"/>
+          </w:tcPr>
+          <w:p>
+            <w:pPr>
+              <w:spacing w:line="240" w:lineRule="auto"/>
+              <w:jc w:val="center"/>
+              <w:rPr>
+                <w:rFonts w:eastAsia="Times New Roman"/>
+                <w:color w:val="000000"/>
+                <w:lang w:val="es-PE" w:eastAsia="es-PE"/>
+              </w:rPr>
+            </w:pPr>
+          </w:p>
+        </w:tc>
+        <w:tc>
+          <w:tcPr>
+            <w:tcW w:w="2120" w:type="dxa"/>
+            <w:tcBorders>
+              <w:top w:val="single" w:sz="6" w:space="0" w:color="CCCCCC"/>
+              <w:left w:val="single" w:sz="6" w:space="0" w:color="CCCCCC"/>
+              <w:bottom w:val="single" w:sz="6" w:space="0" w:color="CCCCCC"/>
+              <w:right w:val="single" w:sz="6" w:space="0" w:color="CCCCCC"/>
+            </w:tcBorders>
+            <w:shd w:val="clear" w:color="auto" w:fill="auto"/>
+            <w:vAlign w:val="bottom"/>
+          </w:tcPr>
+          <w:p>
+            <w:pPr>
+              <w:spacing w:line="240" w:lineRule="auto"/>
+              <w:rPr>
+                <w:rFonts w:eastAsia="Times New Roman"/>
+                <w:color w:val="000000"/>
+                <w:lang w:val="es-PE" w:eastAsia="es-PE"/>
+              </w:rPr>
+            </w:pPr>
+          </w:p>
+        </w:tc>
+      </w:tr>
+    </w:tbl>
+    <w:p>
+      <w:pPr>
+        <w:rPr>
+          <w:lang w:val="es-PE"/>
         </w:rPr>
       </w:pPr>
     </w:p>
@@ -8374,6 +11513,164 @@
       <w:contextualSpacing/>
     </w:pPr>
   </w:style>
+  <w:style w:type="table" w:customStyle="1" w:styleId="Tablaconcuadrcula4-nfasis11">
+    <w:name w:val="Tabla con cuadrícula 4 - Énfasis 11"/>
+    <w:basedOn w:val="Tablanormal"/>
+    <w:next w:val="Tablaconcuadrcula4-nfasis1"/>
+    <w:uiPriority w:val="49"/>
+    <w:rsid w:val="00376FE6"/>
+    <w:pPr>
+      <w:spacing w:line="240" w:lineRule="auto"/>
+    </w:pPr>
+    <w:rPr>
+      <w:rFonts w:ascii="Calibri" w:eastAsia="Calibri" w:hAnsi="Calibri" w:cs="Calibri"/>
+      <w:sz w:val="20"/>
+      <w:lang w:val="es-PE" w:eastAsia="es-ES_tradnl"/>
+    </w:rPr>
+    <w:tblPr>
+      <w:tblStyleRowBandSize w:val="1"/>
+      <w:tblStyleColBandSize w:val="1"/>
+      <w:tblBorders>
+        <w:top w:val="single" w:sz="4" w:space="0" w:color="95B3D7"/>
+        <w:left w:val="single" w:sz="4" w:space="0" w:color="95B3D7"/>
+        <w:bottom w:val="single" w:sz="4" w:space="0" w:color="95B3D7"/>
+        <w:right w:val="single" w:sz="4" w:space="0" w:color="95B3D7"/>
+        <w:insideH w:val="single" w:sz="4" w:space="0" w:color="95B3D7"/>
+        <w:insideV w:val="single" w:sz="4" w:space="0" w:color="95B3D7"/>
+      </w:tblBorders>
+    </w:tblPr>
+    <w:tblStylePr w:type="firstRow">
+      <w:rPr>
+        <w:b/>
+        <w:bCs/>
+        <w:color w:val="FFFFFF"/>
+      </w:rPr>
+      <w:tblPr/>
+      <w:tcPr>
+        <w:tcBorders>
+          <w:top w:val="single" w:sz="4" w:space="0" w:color="4F81BD"/>
+          <w:left w:val="single" w:sz="4" w:space="0" w:color="4F81BD"/>
+          <w:bottom w:val="single" w:sz="4" w:space="0" w:color="4F81BD"/>
+          <w:right w:val="single" w:sz="4" w:space="0" w:color="4F81BD"/>
+          <w:insideH w:val="nil"/>
+          <w:insideV w:val="nil"/>
+        </w:tcBorders>
+        <w:shd w:val="clear" w:color="auto" w:fill="4F81BD"/>
+      </w:tcPr>
+    </w:tblStylePr>
+    <w:tblStylePr w:type="lastRow">
+      <w:rPr>
+        <w:b/>
+        <w:bCs/>
+      </w:rPr>
+      <w:tblPr/>
+      <w:tcPr>
+        <w:tcBorders>
+          <w:top w:val="double" w:sz="4" w:space="0" w:color="4F81BD"/>
+        </w:tcBorders>
+      </w:tcPr>
+    </w:tblStylePr>
+    <w:tblStylePr w:type="firstCol">
+      <w:rPr>
+        <w:b/>
+        <w:bCs/>
+      </w:rPr>
+    </w:tblStylePr>
+    <w:tblStylePr w:type="lastCol">
+      <w:rPr>
+        <w:b/>
+        <w:bCs/>
+      </w:rPr>
+    </w:tblStylePr>
+    <w:tblStylePr w:type="band1Vert">
+      <w:tblPr/>
+      <w:tcPr>
+        <w:shd w:val="clear" w:color="auto" w:fill="DBE5F1"/>
+      </w:tcPr>
+    </w:tblStylePr>
+    <w:tblStylePr w:type="band1Horz">
+      <w:tblPr/>
+      <w:tcPr>
+        <w:shd w:val="clear" w:color="auto" w:fill="DBE5F1"/>
+      </w:tcPr>
+    </w:tblStylePr>
+  </w:style>
+  <w:style w:type="table" w:styleId="Tablaconcuadrcula4-nfasis1">
+    <w:name w:val="Grid Table 4 Accent 1"/>
+    <w:basedOn w:val="Tablanormal"/>
+    <w:uiPriority w:val="49"/>
+    <w:rsid w:val="00376FE6"/>
+    <w:pPr>
+      <w:spacing w:line="240" w:lineRule="auto"/>
+    </w:pPr>
+    <w:tblPr>
+      <w:tblStyleRowBandSize w:val="1"/>
+      <w:tblStyleColBandSize w:val="1"/>
+      <w:tblBorders>
+        <w:top w:val="single" w:sz="4" w:space="0" w:color="95B3D7" w:themeColor="accent1" w:themeTint="99"/>
+        <w:left w:val="single" w:sz="4" w:space="0" w:color="95B3D7" w:themeColor="accent1" w:themeTint="99"/>
+        <w:bottom w:val="single" w:sz="4" w:space="0" w:color="95B3D7" w:themeColor="accent1" w:themeTint="99"/>
+        <w:right w:val="single" w:sz="4" w:space="0" w:color="95B3D7" w:themeColor="accent1" w:themeTint="99"/>
+        <w:insideH w:val="single" w:sz="4" w:space="0" w:color="95B3D7" w:themeColor="accent1" w:themeTint="99"/>
+        <w:insideV w:val="single" w:sz="4" w:space="0" w:color="95B3D7" w:themeColor="accent1" w:themeTint="99"/>
+      </w:tblBorders>
+    </w:tblPr>
+    <w:tblStylePr w:type="firstRow">
+      <w:rPr>
+        <w:b/>
+        <w:bCs/>
+        <w:color w:val="FFFFFF" w:themeColor="background1"/>
+      </w:rPr>
+      <w:tblPr/>
+      <w:tcPr>
+        <w:tcBorders>
+          <w:top w:val="single" w:sz="4" w:space="0" w:color="4F81BD" w:themeColor="accent1"/>
+          <w:left w:val="single" w:sz="4" w:space="0" w:color="4F81BD" w:themeColor="accent1"/>
+          <w:bottom w:val="single" w:sz="4" w:space="0" w:color="4F81BD" w:themeColor="accent1"/>
+          <w:right w:val="single" w:sz="4" w:space="0" w:color="4F81BD" w:themeColor="accent1"/>
+          <w:insideH w:val="nil"/>
+          <w:insideV w:val="nil"/>
+        </w:tcBorders>
+        <w:shd w:val="clear" w:color="auto" w:fill="4F81BD" w:themeFill="accent1"/>
+      </w:tcPr>
+    </w:tblStylePr>
+    <w:tblStylePr w:type="lastRow">
+      <w:rPr>
+        <w:b/>
+        <w:bCs/>
+      </w:rPr>
+      <w:tblPr/>
+      <w:tcPr>
+        <w:tcBorders>
+          <w:top w:val="double" w:sz="4" w:space="0" w:color="4F81BD" w:themeColor="accent1"/>
+        </w:tcBorders>
+      </w:tcPr>
+    </w:tblStylePr>
+    <w:tblStylePr w:type="firstCol">
+      <w:rPr>
+        <w:b/>
+        <w:bCs/>
+      </w:rPr>
+    </w:tblStylePr>
+    <w:tblStylePr w:type="lastCol">
+      <w:rPr>
+        <w:b/>
+        <w:bCs/>
+      </w:rPr>
+    </w:tblStylePr>
+    <w:tblStylePr w:type="band1Vert">
+      <w:tblPr/>
+      <w:tcPr>
+        <w:shd w:val="clear" w:color="auto" w:fill="DBE5F1" w:themeFill="accent1" w:themeFillTint="33"/>
+      </w:tcPr>
+    </w:tblStylePr>
+    <w:tblStylePr w:type="band1Horz">
+      <w:tblPr/>
+      <w:tcPr>
+        <w:shd w:val="clear" w:color="auto" w:fill="DBE5F1" w:themeFill="accent1" w:themeFillTint="33"/>
+      </w:tcPr>
+    </w:tblStylePr>
+  </w:style>
 </w:styles>
 </file>
 

</xml_diff>

<commit_message>
Inclusión de Calendario y Actualización de la Tabla de Versiones
</commit_message>
<xml_diff>
--- a/Documentos/PGC.docx
+++ b/Documentos/PGC.docx
@@ -160,7 +160,7 @@
           <w:sz w:val="24"/>
           <w:szCs w:val="24"/>
         </w:rPr>
-        <w:t>5</w:t>
+        <w:t>6</w:t>
       </w:r>
     </w:p>
     <w:p/>
@@ -1263,6 +1263,151 @@
                 <w:szCs w:val="20"/>
               </w:rPr>
               <w:t>Cornejo Cristian</w:t>
+            </w:r>
+          </w:p>
+        </w:tc>
+      </w:tr>
+      <w:tr>
+        <w:trPr>
+          <w:trHeight w:val="900"/>
+        </w:trPr>
+        <w:tc>
+          <w:tcPr>
+            <w:tcW w:w="2205" w:type="dxa"/>
+            <w:tcBorders>
+              <w:top w:val="single" w:sz="4" w:space="0" w:color="auto"/>
+              <w:left w:val="single" w:sz="4" w:space="0" w:color="auto"/>
+              <w:bottom w:val="single" w:sz="4" w:space="0" w:color="auto"/>
+              <w:right w:val="single" w:sz="8" w:space="0" w:color="000000"/>
+            </w:tcBorders>
+            <w:tcMar>
+              <w:top w:w="100" w:type="dxa"/>
+              <w:left w:w="100" w:type="dxa"/>
+              <w:bottom w:w="100" w:type="dxa"/>
+              <w:right w:w="100" w:type="dxa"/>
+            </w:tcMar>
+          </w:tcPr>
+          <w:p>
+            <w:pPr>
+              <w:spacing w:before="240" w:after="120" w:line="360" w:lineRule="auto"/>
+              <w:ind w:left="100"/>
+              <w:jc w:val="both"/>
+              <w:rPr>
+                <w:sz w:val="20"/>
+                <w:szCs w:val="20"/>
+              </w:rPr>
+            </w:pPr>
+            <w:r>
+              <w:rPr>
+                <w:sz w:val="20"/>
+                <w:szCs w:val="20"/>
+              </w:rPr>
+              <w:t>02/10/2019</w:t>
+            </w:r>
+          </w:p>
+        </w:tc>
+        <w:tc>
+          <w:tcPr>
+            <w:tcW w:w="1365" w:type="dxa"/>
+            <w:tcBorders>
+              <w:top w:val="single" w:sz="4" w:space="0" w:color="auto"/>
+              <w:left w:val="nil"/>
+              <w:bottom w:val="single" w:sz="4" w:space="0" w:color="auto"/>
+              <w:right w:val="single" w:sz="8" w:space="0" w:color="000000"/>
+            </w:tcBorders>
+            <w:tcMar>
+              <w:top w:w="100" w:type="dxa"/>
+              <w:left w:w="100" w:type="dxa"/>
+              <w:bottom w:w="100" w:type="dxa"/>
+              <w:right w:w="100" w:type="dxa"/>
+            </w:tcMar>
+          </w:tcPr>
+          <w:p>
+            <w:pPr>
+              <w:spacing w:before="240" w:after="120" w:line="360" w:lineRule="auto"/>
+              <w:ind w:left="100"/>
+              <w:jc w:val="both"/>
+              <w:rPr>
+                <w:sz w:val="20"/>
+                <w:szCs w:val="20"/>
+              </w:rPr>
+            </w:pPr>
+            <w:r>
+              <w:rPr>
+                <w:sz w:val="20"/>
+                <w:szCs w:val="20"/>
+              </w:rPr>
+              <w:t xml:space="preserve">1.6 </w:t>
+            </w:r>
+          </w:p>
+        </w:tc>
+        <w:tc>
+          <w:tcPr>
+            <w:tcW w:w="3210" w:type="dxa"/>
+            <w:tcBorders>
+              <w:top w:val="single" w:sz="4" w:space="0" w:color="auto"/>
+              <w:left w:val="nil"/>
+              <w:bottom w:val="single" w:sz="4" w:space="0" w:color="auto"/>
+              <w:right w:val="single" w:sz="8" w:space="0" w:color="000000"/>
+            </w:tcBorders>
+            <w:tcMar>
+              <w:top w:w="100" w:type="dxa"/>
+              <w:left w:w="100" w:type="dxa"/>
+              <w:bottom w:w="100" w:type="dxa"/>
+              <w:right w:w="100" w:type="dxa"/>
+            </w:tcMar>
+          </w:tcPr>
+          <w:p>
+            <w:pPr>
+              <w:spacing w:before="240" w:after="120" w:line="360" w:lineRule="auto"/>
+              <w:ind w:left="100"/>
+              <w:jc w:val="both"/>
+              <w:rPr>
+                <w:sz w:val="20"/>
+                <w:szCs w:val="20"/>
+              </w:rPr>
+            </w:pPr>
+            <w:r>
+              <w:rPr>
+                <w:sz w:val="20"/>
+                <w:szCs w:val="20"/>
+              </w:rPr>
+              <w:t>Calendario</w:t>
+            </w:r>
+          </w:p>
+        </w:tc>
+        <w:tc>
+          <w:tcPr>
+            <w:tcW w:w="2235" w:type="dxa"/>
+            <w:tcBorders>
+              <w:top w:val="single" w:sz="4" w:space="0" w:color="auto"/>
+              <w:left w:val="nil"/>
+              <w:bottom w:val="single" w:sz="4" w:space="0" w:color="auto"/>
+              <w:right w:val="single" w:sz="4" w:space="0" w:color="auto"/>
+            </w:tcBorders>
+            <w:tcMar>
+              <w:top w:w="100" w:type="dxa"/>
+              <w:left w:w="100" w:type="dxa"/>
+              <w:bottom w:w="100" w:type="dxa"/>
+              <w:right w:w="100" w:type="dxa"/>
+            </w:tcMar>
+          </w:tcPr>
+          <w:p>
+            <w:pPr>
+              <w:spacing w:before="240" w:after="120" w:line="360" w:lineRule="auto"/>
+              <w:ind w:left="100"/>
+              <w:jc w:val="both"/>
+              <w:rPr>
+                <w:sz w:val="20"/>
+                <w:szCs w:val="20"/>
+              </w:rPr>
+            </w:pPr>
+            <w:r>
+              <w:rPr>
+                <w:sz w:val="20"/>
+                <w:szCs w:val="20"/>
+              </w:rPr>
+              <w:t>Gustavo Pezo</w:t>
             </w:r>
           </w:p>
         </w:tc>
@@ -2621,13 +2766,10 @@
     <w:p/>
     <w:p/>
     <w:p/>
-    <w:p/>
-    <w:p/>
-    <w:p/>
-    <w:p/>
-    <w:p/>
-    <w:p/>
-    <w:p/>
+    <w:p>
+      <w:bookmarkStart w:id="0" w:name="_GoBack"/>
+      <w:bookmarkEnd w:id="0"/>
+    </w:p>
     <w:p/>
     <w:p/>
     <w:p/>
@@ -2638,13 +2780,14 @@
         <w:keepLines w:val="0"/>
         <w:spacing w:before="480"/>
       </w:pPr>
-      <w:bookmarkStart w:id="0" w:name="_Toc20945524"/>
+      <w:bookmarkStart w:id="1" w:name="_Toc20945524"/>
       <w:r>
         <w:rPr>
           <w:b/>
           <w:sz w:val="46"/>
           <w:szCs w:val="46"/>
         </w:rPr>
+        <w:lastRenderedPageBreak/>
         <w:t>1.</w:t>
       </w:r>
       <w:r>
@@ -2662,7 +2805,7 @@
         </w:rPr>
         <w:t>Planificación de la SCM</w:t>
       </w:r>
-      <w:bookmarkEnd w:id="0"/>
+      <w:bookmarkEnd w:id="1"/>
     </w:p>
     <w:p>
       <w:pPr>
@@ -2676,7 +2819,7 @@
           <w:szCs w:val="28"/>
         </w:rPr>
       </w:pPr>
-      <w:bookmarkStart w:id="1" w:name="_Toc20945525"/>
+      <w:bookmarkStart w:id="2" w:name="_Toc20945525"/>
       <w:proofErr w:type="gramStart"/>
       <w:r>
         <w:rPr>
@@ -2718,7 +2861,7 @@
         </w:rPr>
         <w:t>n</w:t>
       </w:r>
-      <w:bookmarkEnd w:id="1"/>
+      <w:bookmarkEnd w:id="2"/>
       <w:proofErr w:type="gramEnd"/>
     </w:p>
     <w:p>
@@ -2732,7 +2875,7 @@
           <w:szCs w:val="24"/>
         </w:rPr>
       </w:pPr>
-      <w:bookmarkStart w:id="2" w:name="_Toc20945526"/>
+      <w:bookmarkStart w:id="3" w:name="_Toc20945526"/>
       <w:r>
         <w:rPr>
           <w:b/>
@@ -2759,7 +2902,7 @@
         </w:rPr>
         <w:t>Situación actual de la empresa</w:t>
       </w:r>
-      <w:bookmarkEnd w:id="2"/>
+      <w:bookmarkEnd w:id="3"/>
     </w:p>
     <w:p>
       <w:pPr>
@@ -2790,7 +2933,7 @@
           <w:szCs w:val="24"/>
         </w:rPr>
       </w:pPr>
-      <w:bookmarkStart w:id="3" w:name="_Toc20945527"/>
+      <w:bookmarkStart w:id="4" w:name="_Toc20945527"/>
       <w:r>
         <w:rPr>
           <w:b/>
@@ -2817,7 +2960,7 @@
         </w:rPr>
         <w:t>Problemática</w:t>
       </w:r>
-      <w:bookmarkEnd w:id="3"/>
+      <w:bookmarkEnd w:id="4"/>
     </w:p>
     <w:p>
       <w:pPr>
@@ -2950,7 +3093,7 @@
           <w:szCs w:val="24"/>
         </w:rPr>
       </w:pPr>
-      <w:bookmarkStart w:id="4" w:name="_Toc20945528"/>
+      <w:bookmarkStart w:id="5" w:name="_Toc20945528"/>
       <w:r>
         <w:rPr>
           <w:b/>
@@ -2977,7 +3120,7 @@
         </w:rPr>
         <w:t>Propósito</w:t>
       </w:r>
-      <w:bookmarkEnd w:id="4"/>
+      <w:bookmarkEnd w:id="5"/>
     </w:p>
     <w:p>
       <w:pPr>
@@ -2994,16 +3137,7 @@
           <w:szCs w:val="24"/>
           <w:highlight w:val="white"/>
         </w:rPr>
-        <w:t xml:space="preserve">El objetivo de la implementación de gestión de la configuración en la empresa, es mantener la integridad de los productos que se obtienen a lo largo del desarrollo de los sistemas de información, garantizando que no se realizan cambios incontrolados y que todos los participantes en el desarrollo del sistema disponen de la versión adecuada de los productos que manejan. Así, entre los elementos de configuración software, se encuentran no únicamente ejecutables y código fuente, sino también los modelos de datos, modelos de procesos, especificaciones de requisitos, pruebas, etc.  Asimismo, permite controlar el sistema como producto global a lo largo de su desarrollo, obtener informes sobre el estado de desarrollo en que se encuentra y reducir el número de errores de adaptación del sistema, lo </w:t>
-      </w:r>
-      <w:r>
-        <w:rPr>
-          <w:sz w:val="24"/>
-          <w:szCs w:val="24"/>
-          <w:highlight w:val="white"/>
-        </w:rPr>
-        <w:lastRenderedPageBreak/>
-        <w:t>que se traduce en un aumento de calidad del producto, de la satisfacción del cliente y, en consecuencia, de mejora de la organizació</w:t>
+        <w:t>El objetivo de la implementación de gestión de la configuración en la empresa, es mantener la integridad de los productos que se obtienen a lo largo del desarrollo de los sistemas de información, garantizando que no se realizan cambios incontrolados y que todos los participantes en el desarrollo del sistema disponen de la versión adecuada de los productos que manejan. Así, entre los elementos de configuración software, se encuentran no únicamente ejecutables y código fuente, sino también los modelos de datos, modelos de procesos, especificaciones de requisitos, pruebas, etc.  Asimismo, permite controlar el sistema como producto global a lo largo de su desarrollo, obtener informes sobre el estado de desarrollo en que se encuentra y reducir el número de errores de adaptación del sistema, lo que se traduce en un aumento de calidad del producto, de la satisfacción del cliente y, en consecuencia, de mejora de la organizació</w:t>
       </w:r>
       <w:r>
         <w:rPr>
@@ -3047,8 +3181,8 @@
           <w:szCs w:val="26"/>
         </w:rPr>
       </w:pPr>
-      <w:bookmarkStart w:id="5" w:name="_hlcmtrlxuytf" w:colFirst="0" w:colLast="0"/>
-      <w:bookmarkEnd w:id="5"/>
+      <w:bookmarkStart w:id="6" w:name="_hlcmtrlxuytf" w:colFirst="0" w:colLast="0"/>
+      <w:bookmarkEnd w:id="6"/>
     </w:p>
     <w:p>
       <w:pPr>
@@ -3061,7 +3195,7 @@
           <w:szCs w:val="24"/>
         </w:rPr>
       </w:pPr>
-      <w:bookmarkStart w:id="6" w:name="_Toc20945529"/>
+      <w:bookmarkStart w:id="7" w:name="_Toc20945529"/>
       <w:r>
         <w:rPr>
           <w:b/>
@@ -3069,6 +3203,7 @@
           <w:sz w:val="26"/>
           <w:szCs w:val="26"/>
         </w:rPr>
+        <w:lastRenderedPageBreak/>
         <w:t>1.1.4</w:t>
       </w:r>
       <w:r>
@@ -3088,7 +3223,7 @@
         </w:rPr>
         <w:t>Finalidad del plan</w:t>
       </w:r>
-      <w:bookmarkEnd w:id="6"/>
+      <w:bookmarkEnd w:id="7"/>
     </w:p>
     <w:p>
       <w:pPr>
@@ -3115,7 +3250,7 @@
         <w:keepLines w:val="0"/>
         <w:spacing w:after="80"/>
       </w:pPr>
-      <w:bookmarkStart w:id="7" w:name="_Toc20945530"/>
+      <w:bookmarkStart w:id="8" w:name="_Toc20945530"/>
       <w:r>
         <w:rPr>
           <w:b/>
@@ -3160,7 +3295,7 @@
         </w:rPr>
         <w:t xml:space="preserve"> Cantidad</w:t>
       </w:r>
-      <w:bookmarkEnd w:id="7"/>
+      <w:bookmarkEnd w:id="8"/>
     </w:p>
     <w:p>
       <w:pPr>
@@ -3609,7 +3744,6 @@
                 <w:szCs w:val="20"/>
                 <w:highlight w:val="white"/>
               </w:rPr>
-              <w:lastRenderedPageBreak/>
               <w:t>Promover el uso efectivo de la base de datos de configuración dentro de la organización.</w:t>
             </w:r>
           </w:p>
@@ -3644,7 +3778,6 @@
                 <w:sz w:val="24"/>
                 <w:szCs w:val="24"/>
               </w:rPr>
-              <w:lastRenderedPageBreak/>
               <w:t>2</w:t>
             </w:r>
           </w:p>
@@ -3686,6 +3819,7 @@
                 <w:sz w:val="24"/>
                 <w:szCs w:val="24"/>
               </w:rPr>
+              <w:lastRenderedPageBreak/>
               <w:t>Bibliotecario</w:t>
             </w:r>
           </w:p>
@@ -4206,7 +4340,6 @@
                 <w:sz w:val="24"/>
                 <w:szCs w:val="24"/>
               </w:rPr>
-              <w:lastRenderedPageBreak/>
               <w:t>2</w:t>
             </w:r>
           </w:p>
@@ -4248,6 +4381,7 @@
                 <w:sz w:val="24"/>
                 <w:szCs w:val="24"/>
               </w:rPr>
+              <w:lastRenderedPageBreak/>
               <w:t>Miembros del equipo de proyecto</w:t>
             </w:r>
           </w:p>
@@ -4486,17 +4620,6 @@
     </w:p>
     <w:p>
       <w:pPr>
-        <w:spacing w:before="240" w:after="240"/>
-        <w:ind w:left="360"/>
-        <w:jc w:val="both"/>
-        <w:rPr>
-          <w:sz w:val="24"/>
-          <w:szCs w:val="24"/>
-        </w:rPr>
-      </w:pPr>
-    </w:p>
-    <w:p>
-      <w:pPr>
         <w:pStyle w:val="Ttulo2"/>
         <w:keepNext w:val="0"/>
         <w:keepLines w:val="0"/>
@@ -4507,7 +4630,7 @@
           <w:szCs w:val="28"/>
         </w:rPr>
       </w:pPr>
-      <w:bookmarkStart w:id="8" w:name="_Toc20945531"/>
+      <w:bookmarkStart w:id="9" w:name="_Toc20945531"/>
       <w:r>
         <w:rPr>
           <w:b/>
@@ -4538,7 +4661,7 @@
         </w:rPr>
         <w:t>Políticas, Directrices y Procedimientos</w:t>
       </w:r>
-      <w:bookmarkEnd w:id="8"/>
+      <w:bookmarkEnd w:id="9"/>
     </w:p>
     <w:p>
       <w:pPr>
@@ -4553,7 +4676,7 @@
           <w:szCs w:val="26"/>
         </w:rPr>
       </w:pPr>
-      <w:bookmarkStart w:id="9" w:name="_Toc20945532"/>
+      <w:bookmarkStart w:id="10" w:name="_Toc20945532"/>
       <w:r>
         <w:rPr>
           <w:b/>
@@ -4563,7 +4686,7 @@
         </w:rPr>
         <w:t>1.3.1   Políticas</w:t>
       </w:r>
-      <w:bookmarkEnd w:id="9"/>
+      <w:bookmarkEnd w:id="10"/>
       <w:r>
         <w:rPr>
           <w:b/>
@@ -4807,6 +4930,16 @@
     </w:p>
     <w:p>
       <w:pPr>
+        <w:spacing w:after="240"/>
+      </w:pPr>
+    </w:p>
+    <w:p>
+      <w:pPr>
+        <w:spacing w:after="240"/>
+      </w:pPr>
+    </w:p>
+    <w:p>
+      <w:pPr>
         <w:pStyle w:val="Ttulo3"/>
         <w:keepNext w:val="0"/>
         <w:keepLines w:val="0"/>
@@ -4818,7 +4951,7 @@
           <w:szCs w:val="26"/>
         </w:rPr>
       </w:pPr>
-      <w:bookmarkStart w:id="10" w:name="_Toc20945533"/>
+      <w:bookmarkStart w:id="11" w:name="_Toc20945533"/>
       <w:r>
         <w:rPr>
           <w:b/>
@@ -4826,9 +4959,10 @@
           <w:sz w:val="26"/>
           <w:szCs w:val="26"/>
         </w:rPr>
+        <w:lastRenderedPageBreak/>
         <w:t>1.3.2   Directrices</w:t>
       </w:r>
-      <w:bookmarkEnd w:id="10"/>
+      <w:bookmarkEnd w:id="11"/>
       <w:r>
         <w:rPr>
           <w:b/>
@@ -5140,7 +5274,7 @@
           <w:szCs w:val="26"/>
         </w:rPr>
       </w:pPr>
-      <w:bookmarkStart w:id="11" w:name="_Toc20945534"/>
+      <w:bookmarkStart w:id="12" w:name="_Toc20945534"/>
       <w:r>
         <w:rPr>
           <w:b/>
@@ -5150,7 +5284,7 @@
         </w:rPr>
         <w:t>1.3.3   Procedimientos</w:t>
       </w:r>
-      <w:bookmarkEnd w:id="11"/>
+      <w:bookmarkEnd w:id="12"/>
       <w:r>
         <w:rPr>
           <w:b/>
@@ -5523,13 +5657,14 @@
           <w:szCs w:val="28"/>
         </w:rPr>
       </w:pPr>
-      <w:bookmarkStart w:id="12" w:name="_Toc20945535"/>
+      <w:bookmarkStart w:id="13" w:name="_Toc20945535"/>
       <w:r>
         <w:rPr>
           <w:b/>
           <w:sz w:val="28"/>
           <w:szCs w:val="28"/>
         </w:rPr>
+        <w:lastRenderedPageBreak/>
         <w:t>1.4</w:t>
       </w:r>
       <w:r>
@@ -5547,7 +5682,7 @@
         </w:rPr>
         <w:t>Herramientas, Entorno e Infraestructura</w:t>
       </w:r>
-      <w:bookmarkEnd w:id="12"/>
+      <w:bookmarkEnd w:id="13"/>
     </w:p>
     <w:p>
       <w:pPr>
@@ -5562,7 +5697,7 @@
           <w:szCs w:val="26"/>
         </w:rPr>
       </w:pPr>
-      <w:bookmarkStart w:id="13" w:name="_Toc20945536"/>
+      <w:bookmarkStart w:id="14" w:name="_Toc20945536"/>
       <w:r>
         <w:rPr>
           <w:b/>
@@ -5599,7 +5734,7 @@
         </w:rPr>
         <w:t>Herramienta</w:t>
       </w:r>
-      <w:bookmarkEnd w:id="13"/>
+      <w:bookmarkEnd w:id="14"/>
       <w:r>
         <w:rPr>
           <w:b/>
@@ -5959,7 +6094,7 @@
           <w:szCs w:val="26"/>
         </w:rPr>
       </w:pPr>
-      <w:bookmarkStart w:id="14" w:name="_Toc20945537"/>
+      <w:bookmarkStart w:id="15" w:name="_Toc20945537"/>
       <w:r>
         <w:rPr>
           <w:b/>
@@ -6014,7 +6149,7 @@
         </w:rPr>
         <w:t>Entorno</w:t>
       </w:r>
-      <w:bookmarkEnd w:id="14"/>
+      <w:bookmarkEnd w:id="15"/>
       <w:r>
         <w:rPr>
           <w:b/>
@@ -6283,7 +6418,7 @@
           <w:szCs w:val="26"/>
         </w:rPr>
       </w:pPr>
-      <w:bookmarkStart w:id="15" w:name="_Toc20945538"/>
+      <w:bookmarkStart w:id="16" w:name="_Toc20945538"/>
       <w:r>
         <w:rPr>
           <w:b/>
@@ -6291,6 +6426,7 @@
           <w:sz w:val="26"/>
           <w:szCs w:val="26"/>
         </w:rPr>
+        <w:lastRenderedPageBreak/>
         <w:t>1.</w:t>
       </w:r>
       <w:r>
@@ -6338,7 +6474,7 @@
         </w:rPr>
         <w:t>Infraestructura</w:t>
       </w:r>
-      <w:bookmarkEnd w:id="15"/>
+      <w:bookmarkEnd w:id="16"/>
       <w:r>
         <w:rPr>
           <w:b/>
@@ -6625,14 +6761,21 @@
           <w:szCs w:val="28"/>
         </w:rPr>
       </w:pPr>
-      <w:bookmarkStart w:id="16" w:name="_Toc20945539"/>
+      <w:bookmarkStart w:id="17" w:name="_Toc20945539"/>
       <w:r>
         <w:rPr>
           <w:b/>
           <w:sz w:val="28"/>
           <w:szCs w:val="28"/>
         </w:rPr>
-        <w:t>1.</w:t>
+        <w:t xml:space="preserve">1.5. </w:t>
+      </w:r>
+      <w:r>
+        <w:rPr>
+          <w:sz w:val="14"/>
+          <w:szCs w:val="14"/>
+        </w:rPr>
+        <w:t xml:space="preserve">  </w:t>
       </w:r>
       <w:r>
         <w:rPr>
@@ -6640,24 +6783,9 @@
           <w:sz w:val="28"/>
           <w:szCs w:val="28"/>
         </w:rPr>
-        <w:t xml:space="preserve">5. </w:t>
-      </w:r>
-      <w:r>
-        <w:rPr>
-          <w:sz w:val="14"/>
-          <w:szCs w:val="14"/>
-        </w:rPr>
-        <w:t xml:space="preserve">  </w:t>
-      </w:r>
-      <w:r>
-        <w:rPr>
-          <w:b/>
-          <w:sz w:val="28"/>
-          <w:szCs w:val="28"/>
-        </w:rPr>
         <w:t>Calendario</w:t>
       </w:r>
-      <w:bookmarkEnd w:id="16"/>
+      <w:bookmarkEnd w:id="17"/>
     </w:p>
     <w:p/>
     <w:tbl>
@@ -8685,7 +8813,6 @@
                 <w:color w:val="000000"/>
                 <w:lang w:val="es-PE" w:eastAsia="es-PE"/>
               </w:rPr>
-              <w:lastRenderedPageBreak/>
               <w:t>3.4</w:t>
             </w:r>
           </w:p>
@@ -8949,17 +9076,7 @@
                 <w:color w:val="000000"/>
                 <w:lang w:val="es-PE" w:eastAsia="es-PE"/>
               </w:rPr>
-              <w:t>Reportes para el Estado (Gest</w:t>
-            </w:r>
-            <w:bookmarkStart w:id="17" w:name="_GoBack"/>
-            <w:bookmarkEnd w:id="17"/>
-            <w:r>
-              <w:rPr>
-                <w:rFonts w:eastAsia="Times New Roman"/>
-                <w:color w:val="000000"/>
-                <w:lang w:val="es-PE" w:eastAsia="es-PE"/>
-              </w:rPr>
-              <w:t>or de la configuración)</w:t>
+              <w:t>Reportes para el Estado (Gestor de la configuración)</w:t>
             </w:r>
           </w:p>
         </w:tc>
@@ -9438,6 +9555,7 @@
                 <w:color w:val="000000"/>
                 <w:lang w:val="es-PE" w:eastAsia="es-PE"/>
               </w:rPr>
+              <w:lastRenderedPageBreak/>
               <w:t>5.1</w:t>
             </w:r>
           </w:p>

</xml_diff>

<commit_message>
Agregada la lista de clasificacion de CI y actualizada la version del documento
</commit_message>
<xml_diff>
--- a/Documentos/PGC.docx
+++ b/Documentos/PGC.docx
@@ -160,7 +160,7 @@
           <w:sz w:val="24"/>
           <w:szCs w:val="24"/>
         </w:rPr>
-        <w:t>6</w:t>
+        <w:t>7</w:t>
       </w:r>
     </w:p>
     <w:p/>
@@ -1412,6 +1412,157 @@
           </w:p>
         </w:tc>
       </w:tr>
+      <w:tr>
+        <w:trPr>
+          <w:trHeight w:val="900"/>
+        </w:trPr>
+        <w:tc>
+          <w:tcPr>
+            <w:tcW w:w="2205" w:type="dxa"/>
+            <w:tcBorders>
+              <w:top w:val="single" w:sz="4" w:space="0" w:color="auto"/>
+              <w:left w:val="single" w:sz="4" w:space="0" w:color="auto"/>
+              <w:bottom w:val="single" w:sz="4" w:space="0" w:color="auto"/>
+              <w:right w:val="single" w:sz="8" w:space="0" w:color="000000"/>
+            </w:tcBorders>
+            <w:tcMar>
+              <w:top w:w="100" w:type="dxa"/>
+              <w:left w:w="100" w:type="dxa"/>
+              <w:bottom w:w="100" w:type="dxa"/>
+              <w:right w:w="100" w:type="dxa"/>
+            </w:tcMar>
+          </w:tcPr>
+          <w:p>
+            <w:pPr>
+              <w:spacing w:before="240" w:after="120" w:line="360" w:lineRule="auto"/>
+              <w:ind w:left="100"/>
+              <w:jc w:val="both"/>
+              <w:rPr>
+                <w:sz w:val="20"/>
+                <w:szCs w:val="20"/>
+              </w:rPr>
+            </w:pPr>
+            <w:r>
+              <w:rPr>
+                <w:sz w:val="20"/>
+                <w:szCs w:val="20"/>
+              </w:rPr>
+              <w:t>02/10/2019</w:t>
+            </w:r>
+          </w:p>
+        </w:tc>
+        <w:tc>
+          <w:tcPr>
+            <w:tcW w:w="1365" w:type="dxa"/>
+            <w:tcBorders>
+              <w:top w:val="single" w:sz="4" w:space="0" w:color="auto"/>
+              <w:left w:val="nil"/>
+              <w:bottom w:val="single" w:sz="4" w:space="0" w:color="auto"/>
+              <w:right w:val="single" w:sz="8" w:space="0" w:color="000000"/>
+            </w:tcBorders>
+            <w:tcMar>
+              <w:top w:w="100" w:type="dxa"/>
+              <w:left w:w="100" w:type="dxa"/>
+              <w:bottom w:w="100" w:type="dxa"/>
+              <w:right w:w="100" w:type="dxa"/>
+            </w:tcMar>
+          </w:tcPr>
+          <w:p>
+            <w:pPr>
+              <w:spacing w:before="240" w:after="120" w:line="360" w:lineRule="auto"/>
+              <w:ind w:left="100"/>
+              <w:jc w:val="both"/>
+              <w:rPr>
+                <w:sz w:val="20"/>
+                <w:szCs w:val="20"/>
+              </w:rPr>
+            </w:pPr>
+            <w:r>
+              <w:rPr>
+                <w:sz w:val="20"/>
+                <w:szCs w:val="20"/>
+              </w:rPr>
+              <w:t>1.</w:t>
+            </w:r>
+            <w:r>
+              <w:rPr>
+                <w:sz w:val="20"/>
+                <w:szCs w:val="20"/>
+              </w:rPr>
+              <w:t>7</w:t>
+            </w:r>
+          </w:p>
+        </w:tc>
+        <w:tc>
+          <w:tcPr>
+            <w:tcW w:w="3210" w:type="dxa"/>
+            <w:tcBorders>
+              <w:top w:val="single" w:sz="4" w:space="0" w:color="auto"/>
+              <w:left w:val="nil"/>
+              <w:bottom w:val="single" w:sz="4" w:space="0" w:color="auto"/>
+              <w:right w:val="single" w:sz="8" w:space="0" w:color="000000"/>
+            </w:tcBorders>
+            <w:tcMar>
+              <w:top w:w="100" w:type="dxa"/>
+              <w:left w:w="100" w:type="dxa"/>
+              <w:bottom w:w="100" w:type="dxa"/>
+              <w:right w:w="100" w:type="dxa"/>
+            </w:tcMar>
+          </w:tcPr>
+          <w:p>
+            <w:pPr>
+              <w:spacing w:before="240" w:after="120" w:line="360" w:lineRule="auto"/>
+              <w:jc w:val="both"/>
+              <w:rPr>
+                <w:sz w:val="20"/>
+                <w:szCs w:val="20"/>
+              </w:rPr>
+            </w:pPr>
+            <w:r>
+              <w:rPr>
+                <w:sz w:val="20"/>
+                <w:szCs w:val="20"/>
+              </w:rPr>
+              <w:t>Lista de clasificación de CI</w:t>
+            </w:r>
+          </w:p>
+        </w:tc>
+        <w:tc>
+          <w:tcPr>
+            <w:tcW w:w="2235" w:type="dxa"/>
+            <w:tcBorders>
+              <w:top w:val="single" w:sz="4" w:space="0" w:color="auto"/>
+              <w:left w:val="nil"/>
+              <w:bottom w:val="single" w:sz="4" w:space="0" w:color="auto"/>
+              <w:right w:val="single" w:sz="4" w:space="0" w:color="auto"/>
+            </w:tcBorders>
+            <w:tcMar>
+              <w:top w:w="100" w:type="dxa"/>
+              <w:left w:w="100" w:type="dxa"/>
+              <w:bottom w:w="100" w:type="dxa"/>
+              <w:right w:w="100" w:type="dxa"/>
+            </w:tcMar>
+          </w:tcPr>
+          <w:p>
+            <w:pPr>
+              <w:spacing w:before="240" w:after="120" w:line="360" w:lineRule="auto"/>
+              <w:ind w:left="100"/>
+              <w:jc w:val="both"/>
+              <w:rPr>
+                <w:sz w:val="20"/>
+                <w:szCs w:val="20"/>
+              </w:rPr>
+            </w:pPr>
+            <w:r>
+              <w:rPr>
+                <w:sz w:val="20"/>
+                <w:szCs w:val="20"/>
+              </w:rPr>
+              <w:t>Acuña Corahua Billy</w:t>
+            </w:r>
+          </w:p>
+        </w:tc>
+      </w:tr>
     </w:tbl>
     <w:p>
       <w:pPr>
@@ -1461,7 +1612,7 @@
             <w:rPr>
               <w:rFonts w:asciiTheme="minorHAnsi" w:eastAsiaTheme="minorEastAsia" w:hAnsiTheme="minorHAnsi" w:cstheme="minorBidi"/>
               <w:noProof/>
-              <w:lang w:val="es-ES"/>
+              <w:lang w:val="es-PE" w:eastAsia="es-PE"/>
             </w:rPr>
           </w:pPr>
           <w:r>
@@ -1473,7 +1624,7 @@
           <w:r>
             <w:fldChar w:fldCharType="separate"/>
           </w:r>
-          <w:hyperlink w:anchor="_Toc20945524" w:history="1">
+          <w:hyperlink w:anchor="_Toc20951993" w:history="1">
             <w:r>
               <w:rPr>
                 <w:rStyle w:val="Hipervnculo"/>
@@ -1516,7 +1667,7 @@
                 <w:noProof/>
                 <w:webHidden/>
               </w:rPr>
-              <w:instrText xml:space="preserve"> PAGEREF _Toc20945524 \h </w:instrText>
+              <w:instrText xml:space="preserve"> PAGEREF _Toc20951993 \h </w:instrText>
             </w:r>
             <w:r>
               <w:rPr>
@@ -1556,10 +1707,10 @@
             <w:rPr>
               <w:rFonts w:asciiTheme="minorHAnsi" w:eastAsiaTheme="minorEastAsia" w:hAnsiTheme="minorHAnsi" w:cstheme="minorBidi"/>
               <w:noProof/>
-              <w:lang w:val="es-ES"/>
+              <w:lang w:val="es-PE" w:eastAsia="es-PE"/>
             </w:rPr>
           </w:pPr>
-          <w:hyperlink w:anchor="_Toc20945525" w:history="1">
+          <w:hyperlink w:anchor="_Toc20951994" w:history="1">
             <w:r>
               <w:rPr>
                 <w:rStyle w:val="Hipervnculo"/>
@@ -1587,7 +1738,7 @@
                 <w:noProof/>
                 <w:webHidden/>
               </w:rPr>
-              <w:instrText xml:space="preserve"> PAGEREF _Toc20945525 \h </w:instrText>
+              <w:instrText xml:space="preserve"> PAGEREF _Toc20951994 \h </w:instrText>
             </w:r>
             <w:r>
               <w:rPr>
@@ -1627,10 +1778,10 @@
             <w:rPr>
               <w:rFonts w:asciiTheme="minorHAnsi" w:eastAsiaTheme="minorEastAsia" w:hAnsiTheme="minorHAnsi" w:cstheme="minorBidi"/>
               <w:noProof/>
-              <w:lang w:val="es-ES"/>
+              <w:lang w:val="es-PE" w:eastAsia="es-PE"/>
             </w:rPr>
           </w:pPr>
-          <w:hyperlink w:anchor="_Toc20945526" w:history="1">
+          <w:hyperlink w:anchor="_Toc20951995" w:history="1">
             <w:r>
               <w:rPr>
                 <w:rStyle w:val="Hipervnculo"/>
@@ -1673,7 +1824,7 @@
                 <w:noProof/>
                 <w:webHidden/>
               </w:rPr>
-              <w:instrText xml:space="preserve"> PAGEREF _Toc20945526 \h </w:instrText>
+              <w:instrText xml:space="preserve"> PAGEREF _Toc20951995 \h </w:instrText>
             </w:r>
             <w:r>
               <w:rPr>
@@ -1713,10 +1864,10 @@
             <w:rPr>
               <w:rFonts w:asciiTheme="minorHAnsi" w:eastAsiaTheme="minorEastAsia" w:hAnsiTheme="minorHAnsi" w:cstheme="minorBidi"/>
               <w:noProof/>
-              <w:lang w:val="es-ES"/>
+              <w:lang w:val="es-PE" w:eastAsia="es-PE"/>
             </w:rPr>
           </w:pPr>
-          <w:hyperlink w:anchor="_Toc20945527" w:history="1">
+          <w:hyperlink w:anchor="_Toc20951996" w:history="1">
             <w:r>
               <w:rPr>
                 <w:rStyle w:val="Hipervnculo"/>
@@ -1759,7 +1910,7 @@
                 <w:noProof/>
                 <w:webHidden/>
               </w:rPr>
-              <w:instrText xml:space="preserve"> PAGEREF _Toc20945527 \h </w:instrText>
+              <w:instrText xml:space="preserve"> PAGEREF _Toc20951996 \h </w:instrText>
             </w:r>
             <w:r>
               <w:rPr>
@@ -1799,10 +1950,10 @@
             <w:rPr>
               <w:rFonts w:asciiTheme="minorHAnsi" w:eastAsiaTheme="minorEastAsia" w:hAnsiTheme="minorHAnsi" w:cstheme="minorBidi"/>
               <w:noProof/>
-              <w:lang w:val="es-ES"/>
+              <w:lang w:val="es-PE" w:eastAsia="es-PE"/>
             </w:rPr>
           </w:pPr>
-          <w:hyperlink w:anchor="_Toc20945528" w:history="1">
+          <w:hyperlink w:anchor="_Toc20951997" w:history="1">
             <w:r>
               <w:rPr>
                 <w:rStyle w:val="Hipervnculo"/>
@@ -1845,7 +1996,7 @@
                 <w:noProof/>
                 <w:webHidden/>
               </w:rPr>
-              <w:instrText xml:space="preserve"> PAGEREF _Toc20945528 \h </w:instrText>
+              <w:instrText xml:space="preserve"> PAGEREF _Toc20951997 \h </w:instrText>
             </w:r>
             <w:r>
               <w:rPr>
@@ -1885,10 +2036,10 @@
             <w:rPr>
               <w:rFonts w:asciiTheme="minorHAnsi" w:eastAsiaTheme="minorEastAsia" w:hAnsiTheme="minorHAnsi" w:cstheme="minorBidi"/>
               <w:noProof/>
-              <w:lang w:val="es-ES"/>
+              <w:lang w:val="es-PE" w:eastAsia="es-PE"/>
             </w:rPr>
           </w:pPr>
-          <w:hyperlink w:anchor="_Toc20945529" w:history="1">
+          <w:hyperlink w:anchor="_Toc20951998" w:history="1">
             <w:r>
               <w:rPr>
                 <w:rStyle w:val="Hipervnculo"/>
@@ -1931,7 +2082,7 @@
                 <w:noProof/>
                 <w:webHidden/>
               </w:rPr>
-              <w:instrText xml:space="preserve"> PAGEREF _Toc20945529 \h </w:instrText>
+              <w:instrText xml:space="preserve"> PAGEREF _Toc20951998 \h </w:instrText>
             </w:r>
             <w:r>
               <w:rPr>
@@ -1971,10 +2122,10 @@
             <w:rPr>
               <w:rFonts w:asciiTheme="minorHAnsi" w:eastAsiaTheme="minorEastAsia" w:hAnsiTheme="minorHAnsi" w:cstheme="minorBidi"/>
               <w:noProof/>
-              <w:lang w:val="es-ES"/>
+              <w:lang w:val="es-PE" w:eastAsia="es-PE"/>
             </w:rPr>
           </w:pPr>
-          <w:hyperlink w:anchor="_Toc20945530" w:history="1">
+          <w:hyperlink w:anchor="_Toc20951999" w:history="1">
             <w:r>
               <w:rPr>
                 <w:rStyle w:val="Hipervnculo"/>
@@ -2017,7 +2168,7 @@
                 <w:noProof/>
                 <w:webHidden/>
               </w:rPr>
-              <w:instrText xml:space="preserve"> PAGEREF _Toc20945530 \h </w:instrText>
+              <w:instrText xml:space="preserve"> PAGEREF _Toc20951999 \h </w:instrText>
             </w:r>
             <w:r>
               <w:rPr>
@@ -2057,10 +2208,10 @@
             <w:rPr>
               <w:rFonts w:asciiTheme="minorHAnsi" w:eastAsiaTheme="minorEastAsia" w:hAnsiTheme="minorHAnsi" w:cstheme="minorBidi"/>
               <w:noProof/>
-              <w:lang w:val="es-ES"/>
+              <w:lang w:val="es-PE" w:eastAsia="es-PE"/>
             </w:rPr>
           </w:pPr>
-          <w:hyperlink w:anchor="_Toc20945531" w:history="1">
+          <w:hyperlink w:anchor="_Toc20952000" w:history="1">
             <w:r>
               <w:rPr>
                 <w:rStyle w:val="Hipervnculo"/>
@@ -2103,7 +2254,7 @@
                 <w:noProof/>
                 <w:webHidden/>
               </w:rPr>
-              <w:instrText xml:space="preserve"> PAGEREF _Toc20945531 \h </w:instrText>
+              <w:instrText xml:space="preserve"> PAGEREF _Toc20952000 \h </w:instrText>
             </w:r>
             <w:r>
               <w:rPr>
@@ -2143,10 +2294,10 @@
             <w:rPr>
               <w:rFonts w:asciiTheme="minorHAnsi" w:eastAsiaTheme="minorEastAsia" w:hAnsiTheme="minorHAnsi" w:cstheme="minorBidi"/>
               <w:noProof/>
-              <w:lang w:val="es-ES"/>
+              <w:lang w:val="es-PE" w:eastAsia="es-PE"/>
             </w:rPr>
           </w:pPr>
-          <w:hyperlink w:anchor="_Toc20945532" w:history="1">
+          <w:hyperlink w:anchor="_Toc20952001" w:history="1">
             <w:r>
               <w:rPr>
                 <w:rStyle w:val="Hipervnculo"/>
@@ -2174,7 +2325,7 @@
                 <w:noProof/>
                 <w:webHidden/>
               </w:rPr>
-              <w:instrText xml:space="preserve"> PAGEREF _Toc20945532 \h </w:instrText>
+              <w:instrText xml:space="preserve"> PAGEREF _Toc20952001 \h </w:instrText>
             </w:r>
             <w:r>
               <w:rPr>
@@ -2214,10 +2365,10 @@
             <w:rPr>
               <w:rFonts w:asciiTheme="minorHAnsi" w:eastAsiaTheme="minorEastAsia" w:hAnsiTheme="minorHAnsi" w:cstheme="minorBidi"/>
               <w:noProof/>
-              <w:lang w:val="es-ES"/>
+              <w:lang w:val="es-PE" w:eastAsia="es-PE"/>
             </w:rPr>
           </w:pPr>
-          <w:hyperlink w:anchor="_Toc20945533" w:history="1">
+          <w:hyperlink w:anchor="_Toc20952002" w:history="1">
             <w:r>
               <w:rPr>
                 <w:rStyle w:val="Hipervnculo"/>
@@ -2245,7 +2396,7 @@
                 <w:noProof/>
                 <w:webHidden/>
               </w:rPr>
-              <w:instrText xml:space="preserve"> PAGEREF _Toc20945533 \h </w:instrText>
+              <w:instrText xml:space="preserve"> PAGEREF _Toc20952002 \h </w:instrText>
             </w:r>
             <w:r>
               <w:rPr>
@@ -2285,10 +2436,10 @@
             <w:rPr>
               <w:rFonts w:asciiTheme="minorHAnsi" w:eastAsiaTheme="minorEastAsia" w:hAnsiTheme="minorHAnsi" w:cstheme="minorBidi"/>
               <w:noProof/>
-              <w:lang w:val="es-ES"/>
+              <w:lang w:val="es-PE" w:eastAsia="es-PE"/>
             </w:rPr>
           </w:pPr>
-          <w:hyperlink w:anchor="_Toc20945534" w:history="1">
+          <w:hyperlink w:anchor="_Toc20952003" w:history="1">
             <w:r>
               <w:rPr>
                 <w:rStyle w:val="Hipervnculo"/>
@@ -2316,7 +2467,7 @@
                 <w:noProof/>
                 <w:webHidden/>
               </w:rPr>
-              <w:instrText xml:space="preserve"> PAGEREF _Toc20945534 \h </w:instrText>
+              <w:instrText xml:space="preserve"> PAGEREF _Toc20952003 \h </w:instrText>
             </w:r>
             <w:r>
               <w:rPr>
@@ -2356,10 +2507,10 @@
             <w:rPr>
               <w:rFonts w:asciiTheme="minorHAnsi" w:eastAsiaTheme="minorEastAsia" w:hAnsiTheme="minorHAnsi" w:cstheme="minorBidi"/>
               <w:noProof/>
-              <w:lang w:val="es-ES"/>
+              <w:lang w:val="es-PE" w:eastAsia="es-PE"/>
             </w:rPr>
           </w:pPr>
-          <w:hyperlink w:anchor="_Toc20945535" w:history="1">
+          <w:hyperlink w:anchor="_Toc20952004" w:history="1">
             <w:r>
               <w:rPr>
                 <w:rStyle w:val="Hipervnculo"/>
@@ -2402,7 +2553,7 @@
                 <w:noProof/>
                 <w:webHidden/>
               </w:rPr>
-              <w:instrText xml:space="preserve"> PAGEREF _Toc20945535 \h </w:instrText>
+              <w:instrText xml:space="preserve"> PAGEREF _Toc20952004 \h </w:instrText>
             </w:r>
             <w:r>
               <w:rPr>
@@ -2442,10 +2593,10 @@
             <w:rPr>
               <w:rFonts w:asciiTheme="minorHAnsi" w:eastAsiaTheme="minorEastAsia" w:hAnsiTheme="minorHAnsi" w:cstheme="minorBidi"/>
               <w:noProof/>
-              <w:lang w:val="es-ES"/>
+              <w:lang w:val="es-PE" w:eastAsia="es-PE"/>
             </w:rPr>
           </w:pPr>
-          <w:hyperlink w:anchor="_Toc20945536" w:history="1">
+          <w:hyperlink w:anchor="_Toc20952005" w:history="1">
             <w:r>
               <w:rPr>
                 <w:rStyle w:val="Hipervnculo"/>
@@ -2473,7 +2624,7 @@
                 <w:noProof/>
                 <w:webHidden/>
               </w:rPr>
-              <w:instrText xml:space="preserve"> PAGEREF _Toc20945536 \h </w:instrText>
+              <w:instrText xml:space="preserve"> PAGEREF _Toc20952005 \h </w:instrText>
             </w:r>
             <w:r>
               <w:rPr>
@@ -2513,10 +2664,10 @@
             <w:rPr>
               <w:rFonts w:asciiTheme="minorHAnsi" w:eastAsiaTheme="minorEastAsia" w:hAnsiTheme="minorHAnsi" w:cstheme="minorBidi"/>
               <w:noProof/>
-              <w:lang w:val="es-ES"/>
+              <w:lang w:val="es-PE" w:eastAsia="es-PE"/>
             </w:rPr>
           </w:pPr>
-          <w:hyperlink w:anchor="_Toc20945537" w:history="1">
+          <w:hyperlink w:anchor="_Toc20952006" w:history="1">
             <w:r>
               <w:rPr>
                 <w:rStyle w:val="Hipervnculo"/>
@@ -2544,7 +2695,7 @@
                 <w:noProof/>
                 <w:webHidden/>
               </w:rPr>
-              <w:instrText xml:space="preserve"> PAGEREF _Toc20945537 \h </w:instrText>
+              <w:instrText xml:space="preserve"> PAGEREF _Toc20952006 \h </w:instrText>
             </w:r>
             <w:r>
               <w:rPr>
@@ -2584,10 +2735,10 @@
             <w:rPr>
               <w:rFonts w:asciiTheme="minorHAnsi" w:eastAsiaTheme="minorEastAsia" w:hAnsiTheme="minorHAnsi" w:cstheme="minorBidi"/>
               <w:noProof/>
-              <w:lang w:val="es-ES"/>
+              <w:lang w:val="es-PE" w:eastAsia="es-PE"/>
             </w:rPr>
           </w:pPr>
-          <w:hyperlink w:anchor="_Toc20945538" w:history="1">
+          <w:hyperlink w:anchor="_Toc20952007" w:history="1">
             <w:r>
               <w:rPr>
                 <w:rStyle w:val="Hipervnculo"/>
@@ -2615,7 +2766,7 @@
                 <w:noProof/>
                 <w:webHidden/>
               </w:rPr>
-              <w:instrText xml:space="preserve"> PAGEREF _Toc20945538 \h </w:instrText>
+              <w:instrText xml:space="preserve"> PAGEREF _Toc20952007 \h </w:instrText>
             </w:r>
             <w:r>
               <w:rPr>
@@ -2655,17 +2806,17 @@
             <w:rPr>
               <w:rFonts w:asciiTheme="minorHAnsi" w:eastAsiaTheme="minorEastAsia" w:hAnsiTheme="minorHAnsi" w:cstheme="minorBidi"/>
               <w:noProof/>
-              <w:lang w:val="es-ES"/>
+              <w:lang w:val="es-PE" w:eastAsia="es-PE"/>
             </w:rPr>
           </w:pPr>
-          <w:hyperlink w:anchor="_Toc20945539" w:history="1">
+          <w:hyperlink w:anchor="_Toc20952008" w:history="1">
             <w:r>
               <w:rPr>
                 <w:rStyle w:val="Hipervnculo"/>
                 <w:b/>
                 <w:noProof/>
               </w:rPr>
-              <w:t>1.5</w:t>
+              <w:t xml:space="preserve">1.5. </w:t>
             </w:r>
             <w:r>
               <w:rPr>
@@ -2701,7 +2852,7 @@
                 <w:noProof/>
                 <w:webHidden/>
               </w:rPr>
-              <w:instrText xml:space="preserve"> PAGEREF _Toc20945539 \h </w:instrText>
+              <w:instrText xml:space="preserve"> PAGEREF _Toc20952008 \h </w:instrText>
             </w:r>
             <w:r>
               <w:rPr>
@@ -2722,6 +2873,152 @@
                 <w:webHidden/>
               </w:rPr>
               <w:t>10</w:t>
+            </w:r>
+            <w:r>
+              <w:rPr>
+                <w:noProof/>
+                <w:webHidden/>
+              </w:rPr>
+              <w:fldChar w:fldCharType="end"/>
+            </w:r>
+          </w:hyperlink>
+        </w:p>
+        <w:p>
+          <w:pPr>
+            <w:pStyle w:val="TDC1"/>
+            <w:tabs>
+              <w:tab w:val="right" w:pos="9019"/>
+            </w:tabs>
+            <w:rPr>
+              <w:rFonts w:asciiTheme="minorHAnsi" w:eastAsiaTheme="minorEastAsia" w:hAnsiTheme="minorHAnsi" w:cstheme="minorBidi"/>
+              <w:noProof/>
+              <w:lang w:val="es-PE" w:eastAsia="es-PE"/>
+            </w:rPr>
+          </w:pPr>
+          <w:hyperlink w:anchor="_Toc20952009" w:history="1">
+            <w:r>
+              <w:rPr>
+                <w:rStyle w:val="Hipervnculo"/>
+                <w:b/>
+                <w:bCs/>
+                <w:noProof/>
+                <w:lang w:val="es-PE"/>
+              </w:rPr>
+              <w:t>2. Identificación de la SCM</w:t>
+            </w:r>
+            <w:r>
+              <w:rPr>
+                <w:noProof/>
+                <w:webHidden/>
+              </w:rPr>
+              <w:tab/>
+            </w:r>
+            <w:r>
+              <w:rPr>
+                <w:noProof/>
+                <w:webHidden/>
+              </w:rPr>
+              <w:fldChar w:fldCharType="begin"/>
+            </w:r>
+            <w:r>
+              <w:rPr>
+                <w:noProof/>
+                <w:webHidden/>
+              </w:rPr>
+              <w:instrText xml:space="preserve"> PAGEREF _Toc20952009 \h </w:instrText>
+            </w:r>
+            <w:r>
+              <w:rPr>
+                <w:noProof/>
+                <w:webHidden/>
+              </w:rPr>
+            </w:r>
+            <w:r>
+              <w:rPr>
+                <w:noProof/>
+                <w:webHidden/>
+              </w:rPr>
+              <w:fldChar w:fldCharType="separate"/>
+            </w:r>
+            <w:r>
+              <w:rPr>
+                <w:noProof/>
+                <w:webHidden/>
+              </w:rPr>
+              <w:t>11</w:t>
+            </w:r>
+            <w:r>
+              <w:rPr>
+                <w:noProof/>
+                <w:webHidden/>
+              </w:rPr>
+              <w:fldChar w:fldCharType="end"/>
+            </w:r>
+          </w:hyperlink>
+        </w:p>
+        <w:p>
+          <w:pPr>
+            <w:pStyle w:val="TDC2"/>
+            <w:tabs>
+              <w:tab w:val="right" w:pos="9019"/>
+            </w:tabs>
+            <w:rPr>
+              <w:rFonts w:asciiTheme="minorHAnsi" w:eastAsiaTheme="minorEastAsia" w:hAnsiTheme="minorHAnsi" w:cstheme="minorBidi"/>
+              <w:noProof/>
+              <w:lang w:val="es-PE" w:eastAsia="es-PE"/>
+            </w:rPr>
+          </w:pPr>
+          <w:hyperlink w:anchor="_Toc20952010" w:history="1">
+            <w:r>
+              <w:rPr>
+                <w:rStyle w:val="Hipervnculo"/>
+                <w:b/>
+                <w:bCs/>
+                <w:noProof/>
+                <w:lang w:val="es-PE"/>
+              </w:rPr>
+              <w:t>2.1. Lista de clasificación de CI</w:t>
+            </w:r>
+            <w:r>
+              <w:rPr>
+                <w:noProof/>
+                <w:webHidden/>
+              </w:rPr>
+              <w:tab/>
+            </w:r>
+            <w:r>
+              <w:rPr>
+                <w:noProof/>
+                <w:webHidden/>
+              </w:rPr>
+              <w:fldChar w:fldCharType="begin"/>
+            </w:r>
+            <w:r>
+              <w:rPr>
+                <w:noProof/>
+                <w:webHidden/>
+              </w:rPr>
+              <w:instrText xml:space="preserve"> PAGEREF _Toc20952010 \h </w:instrText>
+            </w:r>
+            <w:r>
+              <w:rPr>
+                <w:noProof/>
+                <w:webHidden/>
+              </w:rPr>
+            </w:r>
+            <w:r>
+              <w:rPr>
+                <w:noProof/>
+                <w:webHidden/>
+              </w:rPr>
+              <w:fldChar w:fldCharType="separate"/>
+            </w:r>
+            <w:r>
+              <w:rPr>
+                <w:noProof/>
+                <w:webHidden/>
+              </w:rPr>
+              <w:t>11</w:t>
             </w:r>
             <w:r>
               <w:rPr>
@@ -2746,6 +3043,13 @@
         </w:p>
       </w:sdtContent>
     </w:sdt>
+    <w:p/>
+    <w:p>
+      <w:bookmarkStart w:id="0" w:name="_GoBack"/>
+      <w:bookmarkEnd w:id="0"/>
+    </w:p>
+    <w:p/>
+    <w:p/>
     <w:p/>
     <w:p/>
     <w:p/>
@@ -2767,27 +3071,19 @@
     <w:p/>
     <w:p/>
     <w:p>
-      <w:bookmarkStart w:id="0" w:name="_GoBack"/>
-      <w:bookmarkEnd w:id="0"/>
-    </w:p>
-    <w:p/>
-    <w:p/>
-    <w:p/>
-    <w:p>
       <w:pPr>
         <w:pStyle w:val="Ttulo1"/>
         <w:keepNext w:val="0"/>
         <w:keepLines w:val="0"/>
         <w:spacing w:before="480"/>
       </w:pPr>
-      <w:bookmarkStart w:id="1" w:name="_Toc20945524"/>
+      <w:bookmarkStart w:id="1" w:name="_Toc20951993"/>
       <w:r>
         <w:rPr>
           <w:b/>
           <w:sz w:val="46"/>
           <w:szCs w:val="46"/>
         </w:rPr>
-        <w:lastRenderedPageBreak/>
         <w:t>1.</w:t>
       </w:r>
       <w:r>
@@ -2819,7 +3115,7 @@
           <w:szCs w:val="28"/>
         </w:rPr>
       </w:pPr>
-      <w:bookmarkStart w:id="2" w:name="_Toc20945525"/>
+      <w:bookmarkStart w:id="2" w:name="_Toc20951994"/>
       <w:proofErr w:type="gramStart"/>
       <w:r>
         <w:rPr>
@@ -2875,7 +3171,7 @@
           <w:szCs w:val="24"/>
         </w:rPr>
       </w:pPr>
-      <w:bookmarkStart w:id="3" w:name="_Toc20945526"/>
+      <w:bookmarkStart w:id="3" w:name="_Toc20951995"/>
       <w:r>
         <w:rPr>
           <w:b/>
@@ -2933,7 +3229,7 @@
           <w:szCs w:val="24"/>
         </w:rPr>
       </w:pPr>
-      <w:bookmarkStart w:id="4" w:name="_Toc20945527"/>
+      <w:bookmarkStart w:id="4" w:name="_Toc20951996"/>
       <w:r>
         <w:rPr>
           <w:b/>
@@ -3093,7 +3389,7 @@
           <w:szCs w:val="24"/>
         </w:rPr>
       </w:pPr>
-      <w:bookmarkStart w:id="5" w:name="_Toc20945528"/>
+      <w:bookmarkStart w:id="5" w:name="_Toc20951997"/>
       <w:r>
         <w:rPr>
           <w:b/>
@@ -3195,7 +3491,7 @@
           <w:szCs w:val="24"/>
         </w:rPr>
       </w:pPr>
-      <w:bookmarkStart w:id="7" w:name="_Toc20945529"/>
+      <w:bookmarkStart w:id="7" w:name="_Toc20951998"/>
       <w:r>
         <w:rPr>
           <w:b/>
@@ -3203,7 +3499,6 @@
           <w:sz w:val="26"/>
           <w:szCs w:val="26"/>
         </w:rPr>
-        <w:lastRenderedPageBreak/>
         <w:t>1.1.4</w:t>
       </w:r>
       <w:r>
@@ -3250,7 +3545,7 @@
         <w:keepLines w:val="0"/>
         <w:spacing w:after="80"/>
       </w:pPr>
-      <w:bookmarkStart w:id="8" w:name="_Toc20945530"/>
+      <w:bookmarkStart w:id="8" w:name="_Toc20951999"/>
       <w:r>
         <w:rPr>
           <w:b/>
@@ -4630,7 +4925,7 @@
           <w:szCs w:val="28"/>
         </w:rPr>
       </w:pPr>
-      <w:bookmarkStart w:id="9" w:name="_Toc20945531"/>
+      <w:bookmarkStart w:id="9" w:name="_Toc20952000"/>
       <w:r>
         <w:rPr>
           <w:b/>
@@ -4676,7 +4971,7 @@
           <w:szCs w:val="26"/>
         </w:rPr>
       </w:pPr>
-      <w:bookmarkStart w:id="10" w:name="_Toc20945532"/>
+      <w:bookmarkStart w:id="10" w:name="_Toc20952001"/>
       <w:r>
         <w:rPr>
           <w:b/>
@@ -4951,7 +5246,7 @@
           <w:szCs w:val="26"/>
         </w:rPr>
       </w:pPr>
-      <w:bookmarkStart w:id="11" w:name="_Toc20945533"/>
+      <w:bookmarkStart w:id="11" w:name="_Toc20952002"/>
       <w:r>
         <w:rPr>
           <w:b/>
@@ -5274,7 +5569,7 @@
           <w:szCs w:val="26"/>
         </w:rPr>
       </w:pPr>
-      <w:bookmarkStart w:id="12" w:name="_Toc20945534"/>
+      <w:bookmarkStart w:id="12" w:name="_Toc20952003"/>
       <w:r>
         <w:rPr>
           <w:b/>
@@ -5657,7 +5952,7 @@
           <w:szCs w:val="28"/>
         </w:rPr>
       </w:pPr>
-      <w:bookmarkStart w:id="13" w:name="_Toc20945535"/>
+      <w:bookmarkStart w:id="13" w:name="_Toc20952004"/>
       <w:r>
         <w:rPr>
           <w:b/>
@@ -5697,7 +5992,7 @@
           <w:szCs w:val="26"/>
         </w:rPr>
       </w:pPr>
-      <w:bookmarkStart w:id="14" w:name="_Toc20945536"/>
+      <w:bookmarkStart w:id="14" w:name="_Toc20952005"/>
       <w:r>
         <w:rPr>
           <w:b/>
@@ -6094,7 +6389,7 @@
           <w:szCs w:val="26"/>
         </w:rPr>
       </w:pPr>
-      <w:bookmarkStart w:id="15" w:name="_Toc20945537"/>
+      <w:bookmarkStart w:id="15" w:name="_Toc20952006"/>
       <w:r>
         <w:rPr>
           <w:b/>
@@ -6418,7 +6713,7 @@
           <w:szCs w:val="26"/>
         </w:rPr>
       </w:pPr>
-      <w:bookmarkStart w:id="16" w:name="_Toc20945538"/>
+      <w:bookmarkStart w:id="16" w:name="_Toc20952007"/>
       <w:r>
         <w:rPr>
           <w:b/>
@@ -6761,7 +7056,7 @@
           <w:szCs w:val="28"/>
         </w:rPr>
       </w:pPr>
-      <w:bookmarkStart w:id="17" w:name="_Toc20945539"/>
+      <w:bookmarkStart w:id="17" w:name="_Toc20952008"/>
       <w:r>
         <w:rPr>
           <w:b/>
@@ -9786,30 +10081,2864 @@
     </w:tbl>
     <w:p>
       <w:pPr>
-        <w:rPr>
+        <w:pStyle w:val="Ttulo1"/>
+        <w:rPr>
+          <w:b/>
+          <w:bCs/>
           <w:lang w:val="es-PE"/>
         </w:rPr>
       </w:pPr>
+      <w:bookmarkStart w:id="18" w:name="_Toc20952009"/>
+      <w:r>
+        <w:rPr>
+          <w:b/>
+          <w:bCs/>
+          <w:lang w:val="es-PE"/>
+        </w:rPr>
+        <w:t>2. Identificación de la SCM</w:t>
+      </w:r>
+      <w:bookmarkEnd w:id="18"/>
     </w:p>
     <w:p>
       <w:pPr>
-        <w:pStyle w:val="NormalWeb"/>
-        <w:spacing w:before="120" w:beforeAutospacing="0" w:after="160" w:afterAutospacing="0"/>
-        <w:jc w:val="both"/>
-        <w:rPr>
-          <w:lang w:val="es-ES"/>
-        </w:rPr>
-      </w:pPr>
+        <w:pStyle w:val="Ttulo2"/>
+        <w:rPr>
+          <w:b/>
+          <w:bCs/>
+          <w:lang w:val="es-PE"/>
+        </w:rPr>
+      </w:pPr>
+      <w:bookmarkStart w:id="19" w:name="_Toc20952010"/>
+      <w:r>
+        <w:rPr>
+          <w:b/>
+          <w:bCs/>
+          <w:lang w:val="es-PE"/>
+        </w:rPr>
+        <w:t>2.1. Lista de clasificación de CI</w:t>
+      </w:r>
+      <w:bookmarkEnd w:id="19"/>
     </w:p>
     <w:p>
       <w:pPr>
-        <w:spacing w:before="120" w:after="160" w:line="240" w:lineRule="auto"/>
-        <w:jc w:val="both"/>
-        <w:rPr>
-          <w:sz w:val="24"/>
-          <w:szCs w:val="24"/>
+        <w:rPr>
           <w:lang w:val="es-PE"/>
         </w:rPr>
+      </w:pPr>
+      <w:r>
+        <w:rPr>
+          <w:lang w:val="es-PE"/>
+        </w:rPr>
+        <w:t>En la siguiente tabla se listan los ítems de la configuración (</w:t>
+      </w:r>
+      <w:proofErr w:type="spellStart"/>
+      <w:r>
+        <w:rPr>
+          <w:lang w:val="es-PE"/>
+        </w:rPr>
+        <w:t>Configuration</w:t>
+      </w:r>
+      <w:proofErr w:type="spellEnd"/>
+      <w:r>
+        <w:rPr>
+          <w:lang w:val="es-PE"/>
+        </w:rPr>
+        <w:t xml:space="preserve"> </w:t>
+      </w:r>
+      <w:proofErr w:type="spellStart"/>
+      <w:r>
+        <w:rPr>
+          <w:lang w:val="es-PE"/>
+        </w:rPr>
+        <w:t>Items</w:t>
+      </w:r>
+      <w:proofErr w:type="spellEnd"/>
+      <w:r>
+        <w:rPr>
+          <w:lang w:val="es-PE"/>
+        </w:rPr>
+        <w:t>), indicando su nombre, tipo, origen y el proyecto al que pertenecen.</w:t>
+      </w:r>
+    </w:p>
+    <w:tbl>
+      <w:tblPr>
+        <w:tblW w:w="9112" w:type="dxa"/>
+        <w:tblBorders>
+          <w:top w:val="single" w:sz="6" w:space="0" w:color="CCCCCC"/>
+          <w:left w:val="single" w:sz="6" w:space="0" w:color="CCCCCC"/>
+          <w:bottom w:val="single" w:sz="6" w:space="0" w:color="CCCCCC"/>
+          <w:right w:val="single" w:sz="6" w:space="0" w:color="CCCCCC"/>
+          <w:insideH w:val="single" w:sz="6" w:space="0" w:color="CCCCCC"/>
+          <w:insideV w:val="single" w:sz="6" w:space="0" w:color="CCCCCC"/>
+        </w:tblBorders>
+        <w:tblCellMar>
+          <w:left w:w="31" w:type="dxa"/>
+          <w:right w:w="40" w:type="dxa"/>
+        </w:tblCellMar>
+        <w:tblLook w:val="04A0" w:firstRow="1" w:lastRow="0" w:firstColumn="1" w:lastColumn="0" w:noHBand="0" w:noVBand="1"/>
+      </w:tblPr>
+      <w:tblGrid>
+        <w:gridCol w:w="1559"/>
+        <w:gridCol w:w="3653"/>
+        <w:gridCol w:w="1806"/>
+        <w:gridCol w:w="2094"/>
+      </w:tblGrid>
+      <w:tr>
+        <w:trPr>
+          <w:trHeight w:val="360"/>
+        </w:trPr>
+        <w:tc>
+          <w:tcPr>
+            <w:tcW w:w="1559" w:type="dxa"/>
+            <w:tcBorders>
+              <w:top w:val="single" w:sz="6" w:space="0" w:color="CCCCCC"/>
+              <w:left w:val="single" w:sz="6" w:space="0" w:color="CCCCCC"/>
+              <w:bottom w:val="single" w:sz="6" w:space="0" w:color="CCCCCC"/>
+              <w:right w:val="single" w:sz="6" w:space="0" w:color="CCCCCC"/>
+            </w:tcBorders>
+            <w:shd w:val="clear" w:color="auto" w:fill="4A86E8"/>
+            <w:vAlign w:val="bottom"/>
+          </w:tcPr>
+          <w:p>
+            <w:pPr>
+              <w:jc w:val="center"/>
+              <w:rPr>
+                <w:rFonts w:eastAsia="Times New Roman"/>
+                <w:sz w:val="24"/>
+                <w:szCs w:val="24"/>
+                <w:lang w:val="es-PE" w:eastAsia="es-PE"/>
+              </w:rPr>
+            </w:pPr>
+            <w:r>
+              <w:rPr>
+                <w:rFonts w:eastAsia="Times New Roman"/>
+                <w:b/>
+                <w:bCs/>
+                <w:sz w:val="24"/>
+                <w:szCs w:val="24"/>
+                <w:lang w:val="es-PE" w:eastAsia="es-PE"/>
+              </w:rPr>
+              <w:t xml:space="preserve">Tipo de Ítem </w:t>
+            </w:r>
+            <w:r>
+              <w:rPr>
+                <w:rFonts w:eastAsia="Times New Roman"/>
+                <w:sz w:val="24"/>
+                <w:szCs w:val="24"/>
+                <w:lang w:val="es-PE" w:eastAsia="es-PE"/>
+              </w:rPr>
+              <w:t>(E=Evolución,</w:t>
+            </w:r>
+          </w:p>
+          <w:p>
+            <w:pPr>
+              <w:jc w:val="center"/>
+              <w:rPr>
+                <w:rFonts w:eastAsia="Times New Roman"/>
+                <w:sz w:val="24"/>
+                <w:szCs w:val="24"/>
+                <w:lang w:val="es-PE" w:eastAsia="es-PE"/>
+              </w:rPr>
+            </w:pPr>
+            <w:r>
+              <w:rPr>
+                <w:rFonts w:eastAsia="Times New Roman"/>
+                <w:sz w:val="24"/>
+                <w:szCs w:val="24"/>
+                <w:lang w:val="es-PE" w:eastAsia="es-PE"/>
+              </w:rPr>
+              <w:t>F=Fuente,</w:t>
+            </w:r>
+          </w:p>
+          <w:p>
+            <w:pPr>
+              <w:jc w:val="center"/>
+              <w:rPr>
+                <w:rFonts w:eastAsia="Times New Roman"/>
+                <w:b/>
+                <w:bCs/>
+                <w:sz w:val="24"/>
+                <w:szCs w:val="24"/>
+                <w:lang w:val="es-PE" w:eastAsia="es-PE"/>
+              </w:rPr>
+            </w:pPr>
+            <w:r>
+              <w:rPr>
+                <w:rFonts w:eastAsia="Times New Roman"/>
+                <w:sz w:val="24"/>
+                <w:szCs w:val="24"/>
+                <w:lang w:val="es-PE" w:eastAsia="es-PE"/>
+              </w:rPr>
+              <w:t>S=Soporte)</w:t>
+            </w:r>
+          </w:p>
+        </w:tc>
+        <w:tc>
+          <w:tcPr>
+            <w:tcW w:w="3653" w:type="dxa"/>
+            <w:tcBorders>
+              <w:top w:val="single" w:sz="6" w:space="0" w:color="CCCCCC"/>
+              <w:left w:val="single" w:sz="6" w:space="0" w:color="CCCCCC"/>
+              <w:bottom w:val="single" w:sz="6" w:space="0" w:color="CCCCCC"/>
+              <w:right w:val="single" w:sz="6" w:space="0" w:color="CCCCCC"/>
+            </w:tcBorders>
+            <w:shd w:val="clear" w:color="auto" w:fill="4A86E8"/>
+            <w:vAlign w:val="bottom"/>
+          </w:tcPr>
+          <w:p>
+            <w:pPr>
+              <w:jc w:val="center"/>
+              <w:rPr>
+                <w:rFonts w:eastAsia="Times New Roman"/>
+                <w:b/>
+                <w:bCs/>
+                <w:sz w:val="24"/>
+                <w:szCs w:val="24"/>
+                <w:lang w:val="es-PE" w:eastAsia="es-PE"/>
+              </w:rPr>
+            </w:pPr>
+            <w:r>
+              <w:rPr>
+                <w:rFonts w:eastAsia="Times New Roman"/>
+                <w:b/>
+                <w:bCs/>
+                <w:color w:val="000000"/>
+                <w:sz w:val="24"/>
+                <w:szCs w:val="24"/>
+                <w:lang w:val="es-PE" w:eastAsia="es-PE"/>
+              </w:rPr>
+              <w:t>Nombre del Ítem</w:t>
+            </w:r>
+          </w:p>
+        </w:tc>
+        <w:tc>
+          <w:tcPr>
+            <w:tcW w:w="1806" w:type="dxa"/>
+            <w:tcBorders>
+              <w:top w:val="single" w:sz="6" w:space="0" w:color="CCCCCC"/>
+              <w:left w:val="single" w:sz="6" w:space="0" w:color="CCCCCC"/>
+              <w:bottom w:val="single" w:sz="6" w:space="0" w:color="CCCCCC"/>
+              <w:right w:val="single" w:sz="6" w:space="0" w:color="CCCCCC"/>
+            </w:tcBorders>
+            <w:shd w:val="clear" w:color="auto" w:fill="4A86E8"/>
+            <w:vAlign w:val="bottom"/>
+          </w:tcPr>
+          <w:p>
+            <w:pPr>
+              <w:jc w:val="center"/>
+              <w:rPr>
+                <w:rFonts w:eastAsia="Times New Roman"/>
+                <w:color w:val="000000"/>
+                <w:sz w:val="24"/>
+                <w:szCs w:val="24"/>
+                <w:lang w:val="es-PE" w:eastAsia="es-PE"/>
+              </w:rPr>
+            </w:pPr>
+            <w:r>
+              <w:rPr>
+                <w:rFonts w:eastAsia="Times New Roman"/>
+                <w:b/>
+                <w:bCs/>
+                <w:color w:val="000000"/>
+                <w:sz w:val="24"/>
+                <w:szCs w:val="24"/>
+                <w:lang w:val="es-PE" w:eastAsia="es-PE"/>
+              </w:rPr>
+              <w:t>Origen</w:t>
+            </w:r>
+            <w:r>
+              <w:rPr>
+                <w:rFonts w:eastAsia="Times New Roman"/>
+                <w:b/>
+                <w:bCs/>
+                <w:color w:val="000000"/>
+                <w:sz w:val="24"/>
+                <w:szCs w:val="24"/>
+                <w:lang w:val="es-PE" w:eastAsia="es-PE"/>
+              </w:rPr>
+              <w:t xml:space="preserve"> </w:t>
+            </w:r>
+            <w:r>
+              <w:rPr>
+                <w:rFonts w:eastAsia="Times New Roman"/>
+                <w:color w:val="000000"/>
+                <w:sz w:val="24"/>
+                <w:szCs w:val="24"/>
+                <w:lang w:val="es-PE" w:eastAsia="es-PE"/>
+              </w:rPr>
+              <w:t>(E=Empresa,</w:t>
+            </w:r>
+          </w:p>
+          <w:p>
+            <w:pPr>
+              <w:jc w:val="center"/>
+              <w:rPr>
+                <w:rFonts w:eastAsia="Times New Roman"/>
+                <w:color w:val="000000"/>
+                <w:sz w:val="24"/>
+                <w:szCs w:val="24"/>
+                <w:lang w:val="es-PE" w:eastAsia="es-PE"/>
+              </w:rPr>
+            </w:pPr>
+            <w:r>
+              <w:rPr>
+                <w:rFonts w:eastAsia="Times New Roman"/>
+                <w:color w:val="000000"/>
+                <w:sz w:val="24"/>
+                <w:szCs w:val="24"/>
+                <w:lang w:val="es-PE" w:eastAsia="es-PE"/>
+              </w:rPr>
+              <w:t>C=Cliente,</w:t>
+            </w:r>
+          </w:p>
+          <w:p>
+            <w:pPr>
+              <w:jc w:val="center"/>
+              <w:rPr>
+                <w:rFonts w:eastAsia="Times New Roman"/>
+                <w:color w:val="000000"/>
+                <w:sz w:val="24"/>
+                <w:szCs w:val="24"/>
+                <w:lang w:val="es-PE" w:eastAsia="es-PE"/>
+              </w:rPr>
+            </w:pPr>
+            <w:r>
+              <w:rPr>
+                <w:rFonts w:eastAsia="Times New Roman"/>
+                <w:color w:val="000000"/>
+                <w:sz w:val="24"/>
+                <w:szCs w:val="24"/>
+                <w:lang w:val="es-PE" w:eastAsia="es-PE"/>
+              </w:rPr>
+              <w:t>P=Proyecto,</w:t>
+            </w:r>
+          </w:p>
+          <w:p>
+            <w:pPr>
+              <w:jc w:val="center"/>
+              <w:rPr>
+                <w:rFonts w:eastAsia="Times New Roman"/>
+                <w:b/>
+                <w:bCs/>
+                <w:sz w:val="24"/>
+                <w:szCs w:val="24"/>
+                <w:lang w:val="es-PE" w:eastAsia="es-PE"/>
+              </w:rPr>
+            </w:pPr>
+            <w:r>
+              <w:rPr>
+                <w:rFonts w:eastAsia="Times New Roman"/>
+                <w:color w:val="000000"/>
+                <w:sz w:val="24"/>
+                <w:szCs w:val="24"/>
+                <w:lang w:val="es-PE" w:eastAsia="es-PE"/>
+              </w:rPr>
+              <w:t>V=Proveedor</w:t>
+            </w:r>
+            <w:r>
+              <w:rPr>
+                <w:rFonts w:eastAsia="Times New Roman"/>
+                <w:color w:val="000000"/>
+                <w:sz w:val="24"/>
+                <w:szCs w:val="24"/>
+                <w:lang w:val="es-PE" w:eastAsia="es-PE"/>
+              </w:rPr>
+              <w:t>)</w:t>
+            </w:r>
+          </w:p>
+        </w:tc>
+        <w:tc>
+          <w:tcPr>
+            <w:tcW w:w="2094" w:type="dxa"/>
+            <w:tcBorders>
+              <w:top w:val="single" w:sz="6" w:space="0" w:color="CCCCCC"/>
+              <w:left w:val="single" w:sz="6" w:space="0" w:color="CCCCCC"/>
+              <w:bottom w:val="single" w:sz="6" w:space="0" w:color="CCCCCC"/>
+              <w:right w:val="single" w:sz="6" w:space="0" w:color="CCCCCC"/>
+            </w:tcBorders>
+            <w:shd w:val="clear" w:color="auto" w:fill="4A86E8"/>
+            <w:vAlign w:val="bottom"/>
+          </w:tcPr>
+          <w:p>
+            <w:pPr>
+              <w:jc w:val="center"/>
+              <w:rPr>
+                <w:rFonts w:eastAsia="Times New Roman"/>
+                <w:b/>
+                <w:bCs/>
+                <w:sz w:val="24"/>
+                <w:szCs w:val="24"/>
+                <w:lang w:val="es-PE" w:eastAsia="es-PE"/>
+              </w:rPr>
+            </w:pPr>
+            <w:r>
+              <w:rPr>
+                <w:rFonts w:eastAsia="Times New Roman"/>
+                <w:b/>
+                <w:bCs/>
+                <w:color w:val="000000"/>
+                <w:sz w:val="24"/>
+                <w:szCs w:val="24"/>
+                <w:lang w:val="es-PE" w:eastAsia="es-PE"/>
+              </w:rPr>
+              <w:t>Proyecto</w:t>
+            </w:r>
+          </w:p>
+        </w:tc>
+      </w:tr>
+      <w:tr>
+        <w:trPr>
+          <w:trHeight w:val="300"/>
+        </w:trPr>
+        <w:tc>
+          <w:tcPr>
+            <w:tcW w:w="1559" w:type="dxa"/>
+            <w:tcBorders>
+              <w:top w:val="single" w:sz="6" w:space="0" w:color="CCCCCC"/>
+              <w:left w:val="single" w:sz="6" w:space="0" w:color="CCCCCC"/>
+              <w:bottom w:val="single" w:sz="6" w:space="0" w:color="CCCCCC"/>
+              <w:right w:val="single" w:sz="6" w:space="0" w:color="CCCCCC"/>
+            </w:tcBorders>
+            <w:shd w:val="clear" w:color="auto" w:fill="auto"/>
+          </w:tcPr>
+          <w:p>
+            <w:pPr>
+              <w:jc w:val="center"/>
+              <w:rPr>
+                <w:rFonts w:eastAsia="Times New Roman"/>
+                <w:b/>
+                <w:bCs/>
+                <w:sz w:val="24"/>
+                <w:szCs w:val="24"/>
+                <w:lang w:val="es-PE" w:eastAsia="es-PE"/>
+              </w:rPr>
+            </w:pPr>
+            <w:r>
+              <w:rPr>
+                <w:b/>
+                <w:bCs/>
+              </w:rPr>
+              <w:t>E</w:t>
+            </w:r>
+          </w:p>
+        </w:tc>
+        <w:tc>
+          <w:tcPr>
+            <w:tcW w:w="3653" w:type="dxa"/>
+            <w:tcBorders>
+              <w:top w:val="single" w:sz="6" w:space="0" w:color="CCCCCC"/>
+              <w:left w:val="single" w:sz="6" w:space="0" w:color="CCCCCC"/>
+              <w:bottom w:val="single" w:sz="6" w:space="0" w:color="CCCCCC"/>
+              <w:right w:val="single" w:sz="6" w:space="0" w:color="CCCCCC"/>
+            </w:tcBorders>
+            <w:shd w:val="clear" w:color="auto" w:fill="auto"/>
+          </w:tcPr>
+          <w:p>
+            <w:pPr>
+              <w:rPr>
+                <w:rFonts w:eastAsia="Times New Roman"/>
+                <w:sz w:val="24"/>
+                <w:szCs w:val="24"/>
+                <w:lang w:val="es-PE" w:eastAsia="es-PE"/>
+              </w:rPr>
+            </w:pPr>
+            <w:r>
+              <w:t>Plan de gestión de la configuración</w:t>
+            </w:r>
+          </w:p>
+        </w:tc>
+        <w:tc>
+          <w:tcPr>
+            <w:tcW w:w="1806" w:type="dxa"/>
+            <w:tcBorders>
+              <w:top w:val="single" w:sz="6" w:space="0" w:color="CCCCCC"/>
+              <w:left w:val="single" w:sz="6" w:space="0" w:color="CCCCCC"/>
+              <w:bottom w:val="single" w:sz="6" w:space="0" w:color="CCCCCC"/>
+              <w:right w:val="single" w:sz="6" w:space="0" w:color="CCCCCC"/>
+            </w:tcBorders>
+            <w:shd w:val="clear" w:color="auto" w:fill="auto"/>
+          </w:tcPr>
+          <w:p>
+            <w:pPr>
+              <w:jc w:val="center"/>
+              <w:rPr>
+                <w:rFonts w:eastAsia="Times New Roman"/>
+                <w:b/>
+                <w:bCs/>
+                <w:sz w:val="24"/>
+                <w:szCs w:val="24"/>
+                <w:lang w:val="es-PE" w:eastAsia="es-PE"/>
+              </w:rPr>
+            </w:pPr>
+            <w:r>
+              <w:rPr>
+                <w:b/>
+                <w:bCs/>
+              </w:rPr>
+              <w:t>E</w:t>
+            </w:r>
+          </w:p>
+        </w:tc>
+        <w:tc>
+          <w:tcPr>
+            <w:tcW w:w="2094" w:type="dxa"/>
+            <w:tcBorders>
+              <w:top w:val="single" w:sz="6" w:space="0" w:color="CCCCCC"/>
+              <w:left w:val="single" w:sz="6" w:space="0" w:color="CCCCCC"/>
+              <w:bottom w:val="single" w:sz="6" w:space="0" w:color="CCCCCC"/>
+              <w:right w:val="single" w:sz="6" w:space="0" w:color="CCCCCC"/>
+            </w:tcBorders>
+            <w:shd w:val="clear" w:color="auto" w:fill="auto"/>
+          </w:tcPr>
+          <w:p>
+            <w:pPr>
+              <w:jc w:val="center"/>
+              <w:rPr>
+                <w:rFonts w:eastAsia="Times New Roman"/>
+                <w:sz w:val="24"/>
+                <w:szCs w:val="24"/>
+                <w:lang w:val="es-PE" w:eastAsia="es-PE"/>
+              </w:rPr>
+            </w:pPr>
+            <w:r>
+              <w:t>Ninguno</w:t>
+            </w:r>
+          </w:p>
+        </w:tc>
+      </w:tr>
+      <w:tr>
+        <w:trPr>
+          <w:trHeight w:val="300"/>
+        </w:trPr>
+        <w:tc>
+          <w:tcPr>
+            <w:tcW w:w="1559" w:type="dxa"/>
+            <w:tcBorders>
+              <w:top w:val="single" w:sz="6" w:space="0" w:color="CCCCCC"/>
+              <w:left w:val="single" w:sz="6" w:space="0" w:color="CCCCCC"/>
+              <w:bottom w:val="single" w:sz="6" w:space="0" w:color="CCCCCC"/>
+              <w:right w:val="single" w:sz="6" w:space="0" w:color="CCCCCC"/>
+            </w:tcBorders>
+            <w:shd w:val="clear" w:color="auto" w:fill="auto"/>
+          </w:tcPr>
+          <w:p>
+            <w:pPr>
+              <w:jc w:val="center"/>
+              <w:rPr>
+                <w:rFonts w:eastAsia="Times New Roman"/>
+                <w:b/>
+                <w:bCs/>
+                <w:sz w:val="24"/>
+                <w:szCs w:val="24"/>
+                <w:lang w:val="es-PE" w:eastAsia="es-PE"/>
+              </w:rPr>
+            </w:pPr>
+            <w:r>
+              <w:rPr>
+                <w:b/>
+                <w:bCs/>
+              </w:rPr>
+              <w:t>E</w:t>
+            </w:r>
+          </w:p>
+        </w:tc>
+        <w:tc>
+          <w:tcPr>
+            <w:tcW w:w="3653" w:type="dxa"/>
+            <w:tcBorders>
+              <w:top w:val="single" w:sz="6" w:space="0" w:color="CCCCCC"/>
+              <w:left w:val="single" w:sz="6" w:space="0" w:color="CCCCCC"/>
+              <w:bottom w:val="single" w:sz="6" w:space="0" w:color="CCCCCC"/>
+              <w:right w:val="single" w:sz="6" w:space="0" w:color="CCCCCC"/>
+            </w:tcBorders>
+            <w:shd w:val="clear" w:color="auto" w:fill="auto"/>
+          </w:tcPr>
+          <w:p>
+            <w:pPr>
+              <w:rPr>
+                <w:rFonts w:eastAsia="Times New Roman"/>
+                <w:sz w:val="24"/>
+                <w:szCs w:val="24"/>
+                <w:lang w:val="es-PE" w:eastAsia="es-PE"/>
+              </w:rPr>
+            </w:pPr>
+            <w:r>
+              <w:t>Políticas de configuración de código fuente y documentación de usuario</w:t>
+            </w:r>
+          </w:p>
+        </w:tc>
+        <w:tc>
+          <w:tcPr>
+            <w:tcW w:w="1806" w:type="dxa"/>
+            <w:tcBorders>
+              <w:top w:val="single" w:sz="6" w:space="0" w:color="CCCCCC"/>
+              <w:left w:val="single" w:sz="6" w:space="0" w:color="CCCCCC"/>
+              <w:bottom w:val="single" w:sz="6" w:space="0" w:color="CCCCCC"/>
+              <w:right w:val="single" w:sz="6" w:space="0" w:color="CCCCCC"/>
+            </w:tcBorders>
+            <w:shd w:val="clear" w:color="auto" w:fill="auto"/>
+          </w:tcPr>
+          <w:p>
+            <w:pPr>
+              <w:jc w:val="center"/>
+              <w:rPr>
+                <w:rFonts w:eastAsia="Times New Roman"/>
+                <w:b/>
+                <w:bCs/>
+                <w:sz w:val="24"/>
+                <w:szCs w:val="24"/>
+                <w:lang w:val="es-PE" w:eastAsia="es-PE"/>
+              </w:rPr>
+            </w:pPr>
+            <w:r>
+              <w:rPr>
+                <w:rFonts w:eastAsia="Times New Roman"/>
+                <w:b/>
+                <w:bCs/>
+                <w:sz w:val="24"/>
+                <w:szCs w:val="24"/>
+                <w:lang w:val="es-PE" w:eastAsia="es-PE"/>
+              </w:rPr>
+              <w:t>E</w:t>
+            </w:r>
+          </w:p>
+        </w:tc>
+        <w:tc>
+          <w:tcPr>
+            <w:tcW w:w="2094" w:type="dxa"/>
+            <w:tcBorders>
+              <w:top w:val="single" w:sz="6" w:space="0" w:color="CCCCCC"/>
+              <w:left w:val="single" w:sz="6" w:space="0" w:color="CCCCCC"/>
+              <w:bottom w:val="single" w:sz="6" w:space="0" w:color="CCCCCC"/>
+              <w:right w:val="single" w:sz="6" w:space="0" w:color="CCCCCC"/>
+            </w:tcBorders>
+            <w:shd w:val="clear" w:color="auto" w:fill="auto"/>
+          </w:tcPr>
+          <w:p>
+            <w:pPr>
+              <w:jc w:val="center"/>
+              <w:rPr>
+                <w:rFonts w:eastAsia="Times New Roman"/>
+                <w:sz w:val="24"/>
+                <w:szCs w:val="24"/>
+                <w:lang w:val="es-PE" w:eastAsia="es-PE"/>
+              </w:rPr>
+            </w:pPr>
+            <w:r>
+              <w:t>Ninguno</w:t>
+            </w:r>
+          </w:p>
+        </w:tc>
+      </w:tr>
+      <w:tr>
+        <w:trPr>
+          <w:trHeight w:val="300"/>
+        </w:trPr>
+        <w:tc>
+          <w:tcPr>
+            <w:tcW w:w="1559" w:type="dxa"/>
+            <w:tcBorders>
+              <w:top w:val="single" w:sz="6" w:space="0" w:color="CCCCCC"/>
+              <w:left w:val="single" w:sz="6" w:space="0" w:color="CCCCCC"/>
+              <w:bottom w:val="single" w:sz="6" w:space="0" w:color="CCCCCC"/>
+              <w:right w:val="single" w:sz="6" w:space="0" w:color="CCCCCC"/>
+            </w:tcBorders>
+            <w:shd w:val="clear" w:color="auto" w:fill="auto"/>
+          </w:tcPr>
+          <w:p>
+            <w:pPr>
+              <w:jc w:val="center"/>
+              <w:rPr>
+                <w:rFonts w:eastAsia="Times New Roman"/>
+                <w:b/>
+                <w:bCs/>
+                <w:sz w:val="24"/>
+                <w:szCs w:val="24"/>
+                <w:lang w:val="es-PE" w:eastAsia="es-PE"/>
+              </w:rPr>
+            </w:pPr>
+            <w:r>
+              <w:rPr>
+                <w:b/>
+                <w:bCs/>
+              </w:rPr>
+              <w:t>E</w:t>
+            </w:r>
+          </w:p>
+        </w:tc>
+        <w:tc>
+          <w:tcPr>
+            <w:tcW w:w="3653" w:type="dxa"/>
+            <w:tcBorders>
+              <w:top w:val="single" w:sz="6" w:space="0" w:color="CCCCCC"/>
+              <w:left w:val="single" w:sz="6" w:space="0" w:color="CCCCCC"/>
+              <w:bottom w:val="single" w:sz="6" w:space="0" w:color="CCCCCC"/>
+              <w:right w:val="single" w:sz="6" w:space="0" w:color="CCCCCC"/>
+            </w:tcBorders>
+            <w:shd w:val="clear" w:color="auto" w:fill="auto"/>
+          </w:tcPr>
+          <w:p>
+            <w:pPr>
+              <w:rPr>
+                <w:rFonts w:eastAsia="Times New Roman"/>
+                <w:sz w:val="24"/>
+                <w:szCs w:val="24"/>
+                <w:lang w:val="es-PE" w:eastAsia="es-PE"/>
+              </w:rPr>
+            </w:pPr>
+            <w:r>
+              <w:t>Documento del Negocio</w:t>
+            </w:r>
+          </w:p>
+        </w:tc>
+        <w:tc>
+          <w:tcPr>
+            <w:tcW w:w="1806" w:type="dxa"/>
+            <w:tcBorders>
+              <w:top w:val="single" w:sz="6" w:space="0" w:color="CCCCCC"/>
+              <w:left w:val="single" w:sz="6" w:space="0" w:color="CCCCCC"/>
+              <w:bottom w:val="single" w:sz="6" w:space="0" w:color="CCCCCC"/>
+              <w:right w:val="single" w:sz="6" w:space="0" w:color="CCCCCC"/>
+            </w:tcBorders>
+            <w:shd w:val="clear" w:color="auto" w:fill="auto"/>
+          </w:tcPr>
+          <w:p>
+            <w:pPr>
+              <w:jc w:val="center"/>
+              <w:rPr>
+                <w:rFonts w:eastAsia="Times New Roman"/>
+                <w:b/>
+                <w:bCs/>
+                <w:sz w:val="24"/>
+                <w:szCs w:val="24"/>
+                <w:lang w:val="es-PE" w:eastAsia="es-PE"/>
+              </w:rPr>
+            </w:pPr>
+            <w:r>
+              <w:rPr>
+                <w:rFonts w:eastAsia="Times New Roman"/>
+                <w:b/>
+                <w:bCs/>
+                <w:sz w:val="24"/>
+                <w:szCs w:val="24"/>
+                <w:lang w:val="es-PE" w:eastAsia="es-PE"/>
+              </w:rPr>
+              <w:t>P</w:t>
+            </w:r>
+          </w:p>
+        </w:tc>
+        <w:tc>
+          <w:tcPr>
+            <w:tcW w:w="2094" w:type="dxa"/>
+            <w:tcBorders>
+              <w:top w:val="single" w:sz="6" w:space="0" w:color="CCCCCC"/>
+              <w:left w:val="single" w:sz="6" w:space="0" w:color="CCCCCC"/>
+              <w:bottom w:val="single" w:sz="6" w:space="0" w:color="CCCCCC"/>
+              <w:right w:val="single" w:sz="6" w:space="0" w:color="CCCCCC"/>
+            </w:tcBorders>
+            <w:shd w:val="clear" w:color="auto" w:fill="auto"/>
+          </w:tcPr>
+          <w:p>
+            <w:pPr>
+              <w:jc w:val="center"/>
+              <w:rPr>
+                <w:rFonts w:eastAsia="Times New Roman"/>
+                <w:sz w:val="24"/>
+                <w:szCs w:val="24"/>
+                <w:lang w:val="es-PE" w:eastAsia="es-PE"/>
+              </w:rPr>
+            </w:pPr>
+            <w:r>
+              <w:t>SISH</w:t>
+            </w:r>
+          </w:p>
+        </w:tc>
+      </w:tr>
+      <w:tr>
+        <w:trPr>
+          <w:trHeight w:val="300"/>
+        </w:trPr>
+        <w:tc>
+          <w:tcPr>
+            <w:tcW w:w="1559" w:type="dxa"/>
+            <w:tcBorders>
+              <w:top w:val="single" w:sz="6" w:space="0" w:color="CCCCCC"/>
+              <w:left w:val="single" w:sz="6" w:space="0" w:color="CCCCCC"/>
+              <w:bottom w:val="single" w:sz="6" w:space="0" w:color="CCCCCC"/>
+              <w:right w:val="single" w:sz="6" w:space="0" w:color="CCCCCC"/>
+            </w:tcBorders>
+            <w:shd w:val="clear" w:color="auto" w:fill="auto"/>
+          </w:tcPr>
+          <w:p>
+            <w:pPr>
+              <w:jc w:val="center"/>
+              <w:rPr>
+                <w:b/>
+                <w:bCs/>
+              </w:rPr>
+            </w:pPr>
+            <w:r>
+              <w:rPr>
+                <w:b/>
+                <w:bCs/>
+              </w:rPr>
+              <w:t>E</w:t>
+            </w:r>
+          </w:p>
+        </w:tc>
+        <w:tc>
+          <w:tcPr>
+            <w:tcW w:w="3653" w:type="dxa"/>
+            <w:tcBorders>
+              <w:top w:val="single" w:sz="6" w:space="0" w:color="CCCCCC"/>
+              <w:left w:val="single" w:sz="6" w:space="0" w:color="CCCCCC"/>
+              <w:bottom w:val="single" w:sz="6" w:space="0" w:color="CCCCCC"/>
+              <w:right w:val="single" w:sz="6" w:space="0" w:color="CCCCCC"/>
+            </w:tcBorders>
+            <w:shd w:val="clear" w:color="auto" w:fill="auto"/>
+          </w:tcPr>
+          <w:p>
+            <w:r>
+              <w:t>Política de Configuración del repositorio</w:t>
+            </w:r>
+          </w:p>
+          <w:p/>
+        </w:tc>
+        <w:tc>
+          <w:tcPr>
+            <w:tcW w:w="1806" w:type="dxa"/>
+            <w:tcBorders>
+              <w:top w:val="single" w:sz="6" w:space="0" w:color="CCCCCC"/>
+              <w:left w:val="single" w:sz="6" w:space="0" w:color="CCCCCC"/>
+              <w:bottom w:val="single" w:sz="6" w:space="0" w:color="CCCCCC"/>
+              <w:right w:val="single" w:sz="6" w:space="0" w:color="CCCCCC"/>
+            </w:tcBorders>
+            <w:shd w:val="clear" w:color="auto" w:fill="auto"/>
+          </w:tcPr>
+          <w:p>
+            <w:pPr>
+              <w:jc w:val="center"/>
+              <w:rPr>
+                <w:rFonts w:eastAsia="Times New Roman"/>
+                <w:b/>
+                <w:bCs/>
+                <w:sz w:val="24"/>
+                <w:szCs w:val="24"/>
+                <w:lang w:val="es-PE" w:eastAsia="es-PE"/>
+              </w:rPr>
+            </w:pPr>
+            <w:r>
+              <w:rPr>
+                <w:rFonts w:eastAsia="Times New Roman"/>
+                <w:b/>
+                <w:bCs/>
+                <w:sz w:val="24"/>
+                <w:szCs w:val="24"/>
+                <w:lang w:val="es-PE" w:eastAsia="es-PE"/>
+              </w:rPr>
+              <w:t>E</w:t>
+            </w:r>
+          </w:p>
+        </w:tc>
+        <w:tc>
+          <w:tcPr>
+            <w:tcW w:w="2094" w:type="dxa"/>
+            <w:tcBorders>
+              <w:top w:val="single" w:sz="6" w:space="0" w:color="CCCCCC"/>
+              <w:left w:val="single" w:sz="6" w:space="0" w:color="CCCCCC"/>
+              <w:bottom w:val="single" w:sz="6" w:space="0" w:color="CCCCCC"/>
+              <w:right w:val="single" w:sz="6" w:space="0" w:color="CCCCCC"/>
+            </w:tcBorders>
+            <w:shd w:val="clear" w:color="auto" w:fill="auto"/>
+          </w:tcPr>
+          <w:p>
+            <w:pPr>
+              <w:jc w:val="center"/>
+            </w:pPr>
+            <w:r>
+              <w:t>Ninguno</w:t>
+            </w:r>
+          </w:p>
+        </w:tc>
+      </w:tr>
+      <w:tr>
+        <w:trPr>
+          <w:trHeight w:val="300"/>
+        </w:trPr>
+        <w:tc>
+          <w:tcPr>
+            <w:tcW w:w="1559" w:type="dxa"/>
+            <w:tcBorders>
+              <w:top w:val="single" w:sz="6" w:space="0" w:color="CCCCCC"/>
+              <w:left w:val="single" w:sz="6" w:space="0" w:color="CCCCCC"/>
+              <w:bottom w:val="single" w:sz="6" w:space="0" w:color="CCCCCC"/>
+              <w:right w:val="single" w:sz="6" w:space="0" w:color="CCCCCC"/>
+            </w:tcBorders>
+            <w:shd w:val="clear" w:color="auto" w:fill="auto"/>
+          </w:tcPr>
+          <w:p>
+            <w:pPr>
+              <w:jc w:val="center"/>
+              <w:rPr>
+                <w:b/>
+                <w:bCs/>
+              </w:rPr>
+            </w:pPr>
+            <w:r>
+              <w:rPr>
+                <w:b/>
+                <w:bCs/>
+              </w:rPr>
+              <w:t>E</w:t>
+            </w:r>
+          </w:p>
+        </w:tc>
+        <w:tc>
+          <w:tcPr>
+            <w:tcW w:w="3653" w:type="dxa"/>
+            <w:tcBorders>
+              <w:top w:val="single" w:sz="6" w:space="0" w:color="CCCCCC"/>
+              <w:left w:val="single" w:sz="6" w:space="0" w:color="CCCCCC"/>
+              <w:bottom w:val="single" w:sz="6" w:space="0" w:color="CCCCCC"/>
+              <w:right w:val="single" w:sz="6" w:space="0" w:color="CCCCCC"/>
+            </w:tcBorders>
+            <w:shd w:val="clear" w:color="auto" w:fill="auto"/>
+          </w:tcPr>
+          <w:p>
+            <w:r>
+              <w:t>Política de configuración de base de datos</w:t>
+            </w:r>
+          </w:p>
+          <w:p/>
+        </w:tc>
+        <w:tc>
+          <w:tcPr>
+            <w:tcW w:w="1806" w:type="dxa"/>
+            <w:tcBorders>
+              <w:top w:val="single" w:sz="6" w:space="0" w:color="CCCCCC"/>
+              <w:left w:val="single" w:sz="6" w:space="0" w:color="CCCCCC"/>
+              <w:bottom w:val="single" w:sz="6" w:space="0" w:color="CCCCCC"/>
+              <w:right w:val="single" w:sz="6" w:space="0" w:color="CCCCCC"/>
+            </w:tcBorders>
+            <w:shd w:val="clear" w:color="auto" w:fill="auto"/>
+          </w:tcPr>
+          <w:p>
+            <w:pPr>
+              <w:jc w:val="center"/>
+              <w:rPr>
+                <w:rFonts w:eastAsia="Times New Roman"/>
+                <w:b/>
+                <w:bCs/>
+                <w:sz w:val="24"/>
+                <w:szCs w:val="24"/>
+                <w:lang w:val="es-PE" w:eastAsia="es-PE"/>
+              </w:rPr>
+            </w:pPr>
+            <w:r>
+              <w:rPr>
+                <w:rFonts w:eastAsia="Times New Roman"/>
+                <w:b/>
+                <w:bCs/>
+                <w:sz w:val="24"/>
+                <w:szCs w:val="24"/>
+                <w:lang w:val="es-PE" w:eastAsia="es-PE"/>
+              </w:rPr>
+              <w:t>E</w:t>
+            </w:r>
+          </w:p>
+        </w:tc>
+        <w:tc>
+          <w:tcPr>
+            <w:tcW w:w="2094" w:type="dxa"/>
+            <w:tcBorders>
+              <w:top w:val="single" w:sz="6" w:space="0" w:color="CCCCCC"/>
+              <w:left w:val="single" w:sz="6" w:space="0" w:color="CCCCCC"/>
+              <w:bottom w:val="single" w:sz="6" w:space="0" w:color="CCCCCC"/>
+              <w:right w:val="single" w:sz="6" w:space="0" w:color="CCCCCC"/>
+            </w:tcBorders>
+            <w:shd w:val="clear" w:color="auto" w:fill="auto"/>
+          </w:tcPr>
+          <w:p>
+            <w:pPr>
+              <w:jc w:val="center"/>
+            </w:pPr>
+            <w:r>
+              <w:t>Ninguno</w:t>
+            </w:r>
+          </w:p>
+        </w:tc>
+      </w:tr>
+      <w:tr>
+        <w:trPr>
+          <w:trHeight w:val="300"/>
+        </w:trPr>
+        <w:tc>
+          <w:tcPr>
+            <w:tcW w:w="1559" w:type="dxa"/>
+            <w:tcBorders>
+              <w:top w:val="single" w:sz="6" w:space="0" w:color="CCCCCC"/>
+              <w:left w:val="single" w:sz="6" w:space="0" w:color="CCCCCC"/>
+              <w:bottom w:val="single" w:sz="6" w:space="0" w:color="CCCCCC"/>
+              <w:right w:val="single" w:sz="6" w:space="0" w:color="CCCCCC"/>
+            </w:tcBorders>
+            <w:shd w:val="clear" w:color="auto" w:fill="auto"/>
+          </w:tcPr>
+          <w:p>
+            <w:pPr>
+              <w:jc w:val="center"/>
+              <w:rPr>
+                <w:b/>
+                <w:bCs/>
+              </w:rPr>
+            </w:pPr>
+            <w:r>
+              <w:rPr>
+                <w:b/>
+                <w:bCs/>
+              </w:rPr>
+              <w:t>E</w:t>
+            </w:r>
+          </w:p>
+        </w:tc>
+        <w:tc>
+          <w:tcPr>
+            <w:tcW w:w="3653" w:type="dxa"/>
+            <w:tcBorders>
+              <w:top w:val="single" w:sz="6" w:space="0" w:color="CCCCCC"/>
+              <w:left w:val="single" w:sz="6" w:space="0" w:color="CCCCCC"/>
+              <w:bottom w:val="single" w:sz="6" w:space="0" w:color="CCCCCC"/>
+              <w:right w:val="single" w:sz="6" w:space="0" w:color="CCCCCC"/>
+            </w:tcBorders>
+            <w:shd w:val="clear" w:color="auto" w:fill="auto"/>
+          </w:tcPr>
+          <w:p>
+            <w:r>
+              <w:t>Política de Configuración de Código fuente</w:t>
+            </w:r>
+          </w:p>
+          <w:p/>
+        </w:tc>
+        <w:tc>
+          <w:tcPr>
+            <w:tcW w:w="1806" w:type="dxa"/>
+            <w:tcBorders>
+              <w:top w:val="single" w:sz="6" w:space="0" w:color="CCCCCC"/>
+              <w:left w:val="single" w:sz="6" w:space="0" w:color="CCCCCC"/>
+              <w:bottom w:val="single" w:sz="6" w:space="0" w:color="CCCCCC"/>
+              <w:right w:val="single" w:sz="6" w:space="0" w:color="CCCCCC"/>
+            </w:tcBorders>
+            <w:shd w:val="clear" w:color="auto" w:fill="auto"/>
+          </w:tcPr>
+          <w:p>
+            <w:pPr>
+              <w:jc w:val="center"/>
+              <w:rPr>
+                <w:rFonts w:eastAsia="Times New Roman"/>
+                <w:b/>
+                <w:bCs/>
+                <w:sz w:val="24"/>
+                <w:szCs w:val="24"/>
+                <w:lang w:val="es-PE" w:eastAsia="es-PE"/>
+              </w:rPr>
+            </w:pPr>
+            <w:r>
+              <w:rPr>
+                <w:rFonts w:eastAsia="Times New Roman"/>
+                <w:b/>
+                <w:bCs/>
+                <w:sz w:val="24"/>
+                <w:szCs w:val="24"/>
+                <w:lang w:val="es-PE" w:eastAsia="es-PE"/>
+              </w:rPr>
+              <w:t>E</w:t>
+            </w:r>
+          </w:p>
+        </w:tc>
+        <w:tc>
+          <w:tcPr>
+            <w:tcW w:w="2094" w:type="dxa"/>
+            <w:tcBorders>
+              <w:top w:val="single" w:sz="6" w:space="0" w:color="CCCCCC"/>
+              <w:left w:val="single" w:sz="6" w:space="0" w:color="CCCCCC"/>
+              <w:bottom w:val="single" w:sz="6" w:space="0" w:color="CCCCCC"/>
+              <w:right w:val="single" w:sz="6" w:space="0" w:color="CCCCCC"/>
+            </w:tcBorders>
+            <w:shd w:val="clear" w:color="auto" w:fill="auto"/>
+          </w:tcPr>
+          <w:p>
+            <w:pPr>
+              <w:jc w:val="center"/>
+            </w:pPr>
+            <w:r>
+              <w:t>Ninguno</w:t>
+            </w:r>
+          </w:p>
+        </w:tc>
+      </w:tr>
+      <w:tr>
+        <w:trPr>
+          <w:trHeight w:val="300"/>
+        </w:trPr>
+        <w:tc>
+          <w:tcPr>
+            <w:tcW w:w="1559" w:type="dxa"/>
+            <w:tcBorders>
+              <w:top w:val="single" w:sz="6" w:space="0" w:color="CCCCCC"/>
+              <w:left w:val="single" w:sz="6" w:space="0" w:color="CCCCCC"/>
+              <w:bottom w:val="single" w:sz="6" w:space="0" w:color="CCCCCC"/>
+              <w:right w:val="single" w:sz="6" w:space="0" w:color="CCCCCC"/>
+            </w:tcBorders>
+            <w:shd w:val="clear" w:color="auto" w:fill="auto"/>
+          </w:tcPr>
+          <w:p>
+            <w:pPr>
+              <w:jc w:val="center"/>
+              <w:rPr>
+                <w:b/>
+                <w:bCs/>
+              </w:rPr>
+            </w:pPr>
+            <w:r>
+              <w:rPr>
+                <w:b/>
+                <w:bCs/>
+              </w:rPr>
+              <w:t>E</w:t>
+            </w:r>
+          </w:p>
+        </w:tc>
+        <w:tc>
+          <w:tcPr>
+            <w:tcW w:w="3653" w:type="dxa"/>
+            <w:tcBorders>
+              <w:top w:val="single" w:sz="6" w:space="0" w:color="CCCCCC"/>
+              <w:left w:val="single" w:sz="6" w:space="0" w:color="CCCCCC"/>
+              <w:bottom w:val="single" w:sz="6" w:space="0" w:color="CCCCCC"/>
+              <w:right w:val="single" w:sz="6" w:space="0" w:color="CCCCCC"/>
+            </w:tcBorders>
+            <w:shd w:val="clear" w:color="auto" w:fill="auto"/>
+          </w:tcPr>
+          <w:p>
+            <w:r>
+              <w:t>Procedimiento para ejecutar una solución de un sistema web para el área de desarrollo.</w:t>
+            </w:r>
+          </w:p>
+          <w:p/>
+        </w:tc>
+        <w:tc>
+          <w:tcPr>
+            <w:tcW w:w="1806" w:type="dxa"/>
+            <w:tcBorders>
+              <w:top w:val="single" w:sz="6" w:space="0" w:color="CCCCCC"/>
+              <w:left w:val="single" w:sz="6" w:space="0" w:color="CCCCCC"/>
+              <w:bottom w:val="single" w:sz="6" w:space="0" w:color="CCCCCC"/>
+              <w:right w:val="single" w:sz="6" w:space="0" w:color="CCCCCC"/>
+            </w:tcBorders>
+            <w:shd w:val="clear" w:color="auto" w:fill="auto"/>
+          </w:tcPr>
+          <w:p>
+            <w:pPr>
+              <w:jc w:val="center"/>
+              <w:rPr>
+                <w:rFonts w:eastAsia="Times New Roman"/>
+                <w:b/>
+                <w:bCs/>
+                <w:sz w:val="24"/>
+                <w:szCs w:val="24"/>
+                <w:lang w:val="es-PE" w:eastAsia="es-PE"/>
+              </w:rPr>
+            </w:pPr>
+            <w:r>
+              <w:rPr>
+                <w:rFonts w:eastAsia="Times New Roman"/>
+                <w:b/>
+                <w:bCs/>
+                <w:sz w:val="24"/>
+                <w:szCs w:val="24"/>
+                <w:lang w:val="es-PE" w:eastAsia="es-PE"/>
+              </w:rPr>
+              <w:t>E</w:t>
+            </w:r>
+          </w:p>
+        </w:tc>
+        <w:tc>
+          <w:tcPr>
+            <w:tcW w:w="2094" w:type="dxa"/>
+            <w:tcBorders>
+              <w:top w:val="single" w:sz="6" w:space="0" w:color="CCCCCC"/>
+              <w:left w:val="single" w:sz="6" w:space="0" w:color="CCCCCC"/>
+              <w:bottom w:val="single" w:sz="6" w:space="0" w:color="CCCCCC"/>
+              <w:right w:val="single" w:sz="6" w:space="0" w:color="CCCCCC"/>
+            </w:tcBorders>
+            <w:shd w:val="clear" w:color="auto" w:fill="auto"/>
+          </w:tcPr>
+          <w:p>
+            <w:pPr>
+              <w:jc w:val="center"/>
+            </w:pPr>
+            <w:r>
+              <w:t>Ninguno</w:t>
+            </w:r>
+          </w:p>
+        </w:tc>
+      </w:tr>
+      <w:tr>
+        <w:trPr>
+          <w:trHeight w:val="300"/>
+        </w:trPr>
+        <w:tc>
+          <w:tcPr>
+            <w:tcW w:w="1559" w:type="dxa"/>
+            <w:tcBorders>
+              <w:top w:val="single" w:sz="6" w:space="0" w:color="CCCCCC"/>
+              <w:left w:val="single" w:sz="6" w:space="0" w:color="CCCCCC"/>
+              <w:bottom w:val="single" w:sz="6" w:space="0" w:color="CCCCCC"/>
+              <w:right w:val="single" w:sz="6" w:space="0" w:color="CCCCCC"/>
+            </w:tcBorders>
+            <w:shd w:val="clear" w:color="auto" w:fill="auto"/>
+          </w:tcPr>
+          <w:p>
+            <w:pPr>
+              <w:jc w:val="center"/>
+              <w:rPr>
+                <w:b/>
+                <w:bCs/>
+              </w:rPr>
+            </w:pPr>
+            <w:r>
+              <w:rPr>
+                <w:b/>
+                <w:bCs/>
+              </w:rPr>
+              <w:t>E</w:t>
+            </w:r>
+          </w:p>
+        </w:tc>
+        <w:tc>
+          <w:tcPr>
+            <w:tcW w:w="3653" w:type="dxa"/>
+            <w:tcBorders>
+              <w:top w:val="single" w:sz="6" w:space="0" w:color="CCCCCC"/>
+              <w:left w:val="single" w:sz="6" w:space="0" w:color="CCCCCC"/>
+              <w:bottom w:val="single" w:sz="6" w:space="0" w:color="CCCCCC"/>
+              <w:right w:val="single" w:sz="6" w:space="0" w:color="CCCCCC"/>
+            </w:tcBorders>
+            <w:shd w:val="clear" w:color="auto" w:fill="auto"/>
+          </w:tcPr>
+          <w:p>
+            <w:r>
+              <w:t xml:space="preserve">Procedimiento para realizar copias y </w:t>
+            </w:r>
+            <w:proofErr w:type="spellStart"/>
+            <w:r>
+              <w:t>BackUps</w:t>
+            </w:r>
+            <w:proofErr w:type="spellEnd"/>
+            <w:r>
+              <w:t xml:space="preserve"> de repositorios de desarrollo, calidad y producción.</w:t>
+            </w:r>
+          </w:p>
+        </w:tc>
+        <w:tc>
+          <w:tcPr>
+            <w:tcW w:w="1806" w:type="dxa"/>
+            <w:tcBorders>
+              <w:top w:val="single" w:sz="6" w:space="0" w:color="CCCCCC"/>
+              <w:left w:val="single" w:sz="6" w:space="0" w:color="CCCCCC"/>
+              <w:bottom w:val="single" w:sz="6" w:space="0" w:color="CCCCCC"/>
+              <w:right w:val="single" w:sz="6" w:space="0" w:color="CCCCCC"/>
+            </w:tcBorders>
+            <w:shd w:val="clear" w:color="auto" w:fill="auto"/>
+          </w:tcPr>
+          <w:p>
+            <w:pPr>
+              <w:jc w:val="center"/>
+              <w:rPr>
+                <w:rFonts w:eastAsia="Times New Roman"/>
+                <w:b/>
+                <w:bCs/>
+                <w:sz w:val="24"/>
+                <w:szCs w:val="24"/>
+                <w:lang w:val="es-PE" w:eastAsia="es-PE"/>
+              </w:rPr>
+            </w:pPr>
+            <w:r>
+              <w:rPr>
+                <w:rFonts w:eastAsia="Times New Roman"/>
+                <w:b/>
+                <w:bCs/>
+                <w:sz w:val="24"/>
+                <w:szCs w:val="24"/>
+                <w:lang w:val="es-PE" w:eastAsia="es-PE"/>
+              </w:rPr>
+              <w:t>E</w:t>
+            </w:r>
+          </w:p>
+        </w:tc>
+        <w:tc>
+          <w:tcPr>
+            <w:tcW w:w="2094" w:type="dxa"/>
+            <w:tcBorders>
+              <w:top w:val="single" w:sz="6" w:space="0" w:color="CCCCCC"/>
+              <w:left w:val="single" w:sz="6" w:space="0" w:color="CCCCCC"/>
+              <w:bottom w:val="single" w:sz="6" w:space="0" w:color="CCCCCC"/>
+              <w:right w:val="single" w:sz="6" w:space="0" w:color="CCCCCC"/>
+            </w:tcBorders>
+            <w:shd w:val="clear" w:color="auto" w:fill="auto"/>
+          </w:tcPr>
+          <w:p>
+            <w:pPr>
+              <w:jc w:val="center"/>
+            </w:pPr>
+            <w:r>
+              <w:t>Ninguno</w:t>
+            </w:r>
+          </w:p>
+        </w:tc>
+      </w:tr>
+      <w:tr>
+        <w:trPr>
+          <w:trHeight w:val="300"/>
+        </w:trPr>
+        <w:tc>
+          <w:tcPr>
+            <w:tcW w:w="1559" w:type="dxa"/>
+            <w:tcBorders>
+              <w:top w:val="single" w:sz="6" w:space="0" w:color="CCCCCC"/>
+              <w:left w:val="single" w:sz="6" w:space="0" w:color="CCCCCC"/>
+              <w:bottom w:val="single" w:sz="6" w:space="0" w:color="CCCCCC"/>
+              <w:right w:val="single" w:sz="6" w:space="0" w:color="CCCCCC"/>
+            </w:tcBorders>
+            <w:shd w:val="clear" w:color="auto" w:fill="auto"/>
+          </w:tcPr>
+          <w:p>
+            <w:pPr>
+              <w:jc w:val="center"/>
+              <w:rPr>
+                <w:rFonts w:eastAsia="Times New Roman"/>
+                <w:b/>
+                <w:bCs/>
+                <w:sz w:val="24"/>
+                <w:szCs w:val="24"/>
+                <w:lang w:val="es-PE" w:eastAsia="es-PE"/>
+              </w:rPr>
+            </w:pPr>
+            <w:r>
+              <w:rPr>
+                <w:b/>
+                <w:bCs/>
+              </w:rPr>
+              <w:t>E</w:t>
+            </w:r>
+          </w:p>
+        </w:tc>
+        <w:tc>
+          <w:tcPr>
+            <w:tcW w:w="3653" w:type="dxa"/>
+            <w:tcBorders>
+              <w:top w:val="single" w:sz="6" w:space="0" w:color="CCCCCC"/>
+              <w:left w:val="single" w:sz="6" w:space="0" w:color="CCCCCC"/>
+              <w:bottom w:val="single" w:sz="6" w:space="0" w:color="CCCCCC"/>
+              <w:right w:val="single" w:sz="6" w:space="0" w:color="CCCCCC"/>
+            </w:tcBorders>
+            <w:shd w:val="clear" w:color="auto" w:fill="auto"/>
+          </w:tcPr>
+          <w:p>
+            <w:pPr>
+              <w:rPr>
+                <w:rFonts w:eastAsia="Times New Roman"/>
+                <w:sz w:val="24"/>
+                <w:szCs w:val="24"/>
+                <w:lang w:val="es-PE" w:eastAsia="es-PE"/>
+              </w:rPr>
+            </w:pPr>
+            <w:r>
+              <w:t>Plan del proyecto</w:t>
+            </w:r>
+          </w:p>
+        </w:tc>
+        <w:tc>
+          <w:tcPr>
+            <w:tcW w:w="1806" w:type="dxa"/>
+            <w:tcBorders>
+              <w:top w:val="single" w:sz="6" w:space="0" w:color="CCCCCC"/>
+              <w:left w:val="single" w:sz="6" w:space="0" w:color="CCCCCC"/>
+              <w:bottom w:val="single" w:sz="6" w:space="0" w:color="CCCCCC"/>
+              <w:right w:val="single" w:sz="6" w:space="0" w:color="CCCCCC"/>
+            </w:tcBorders>
+            <w:shd w:val="clear" w:color="auto" w:fill="auto"/>
+          </w:tcPr>
+          <w:p>
+            <w:pPr>
+              <w:jc w:val="center"/>
+              <w:rPr>
+                <w:rFonts w:eastAsia="Times New Roman"/>
+                <w:b/>
+                <w:bCs/>
+                <w:sz w:val="24"/>
+                <w:szCs w:val="24"/>
+                <w:lang w:val="es-PE" w:eastAsia="es-PE"/>
+              </w:rPr>
+            </w:pPr>
+            <w:r>
+              <w:rPr>
+                <w:b/>
+                <w:bCs/>
+              </w:rPr>
+              <w:t>P</w:t>
+            </w:r>
+          </w:p>
+        </w:tc>
+        <w:tc>
+          <w:tcPr>
+            <w:tcW w:w="2094" w:type="dxa"/>
+            <w:tcBorders>
+              <w:top w:val="single" w:sz="6" w:space="0" w:color="CCCCCC"/>
+              <w:left w:val="single" w:sz="6" w:space="0" w:color="CCCCCC"/>
+              <w:bottom w:val="single" w:sz="6" w:space="0" w:color="CCCCCC"/>
+              <w:right w:val="single" w:sz="6" w:space="0" w:color="CCCCCC"/>
+            </w:tcBorders>
+            <w:shd w:val="clear" w:color="auto" w:fill="auto"/>
+          </w:tcPr>
+          <w:p>
+            <w:pPr>
+              <w:jc w:val="center"/>
+              <w:rPr>
+                <w:rFonts w:eastAsia="Times New Roman"/>
+                <w:sz w:val="24"/>
+                <w:szCs w:val="24"/>
+                <w:lang w:val="es-PE" w:eastAsia="es-PE"/>
+              </w:rPr>
+            </w:pPr>
+            <w:r>
+              <w:t>SISH</w:t>
+            </w:r>
+          </w:p>
+        </w:tc>
+      </w:tr>
+      <w:tr>
+        <w:trPr>
+          <w:trHeight w:val="300"/>
+        </w:trPr>
+        <w:tc>
+          <w:tcPr>
+            <w:tcW w:w="1559" w:type="dxa"/>
+            <w:tcBorders>
+              <w:top w:val="single" w:sz="6" w:space="0" w:color="CCCCCC"/>
+              <w:left w:val="single" w:sz="6" w:space="0" w:color="CCCCCC"/>
+              <w:bottom w:val="single" w:sz="6" w:space="0" w:color="CCCCCC"/>
+              <w:right w:val="single" w:sz="6" w:space="0" w:color="CCCCCC"/>
+            </w:tcBorders>
+            <w:shd w:val="clear" w:color="auto" w:fill="auto"/>
+          </w:tcPr>
+          <w:p>
+            <w:pPr>
+              <w:jc w:val="center"/>
+              <w:rPr>
+                <w:rFonts w:eastAsia="Times New Roman"/>
+                <w:b/>
+                <w:bCs/>
+                <w:sz w:val="24"/>
+                <w:szCs w:val="24"/>
+                <w:lang w:val="es-PE" w:eastAsia="es-PE"/>
+              </w:rPr>
+            </w:pPr>
+            <w:r>
+              <w:rPr>
+                <w:b/>
+                <w:bCs/>
+              </w:rPr>
+              <w:t>E</w:t>
+            </w:r>
+          </w:p>
+        </w:tc>
+        <w:tc>
+          <w:tcPr>
+            <w:tcW w:w="3653" w:type="dxa"/>
+            <w:tcBorders>
+              <w:top w:val="single" w:sz="6" w:space="0" w:color="CCCCCC"/>
+              <w:left w:val="single" w:sz="6" w:space="0" w:color="CCCCCC"/>
+              <w:bottom w:val="single" w:sz="6" w:space="0" w:color="CCCCCC"/>
+              <w:right w:val="single" w:sz="6" w:space="0" w:color="CCCCCC"/>
+            </w:tcBorders>
+            <w:shd w:val="clear" w:color="auto" w:fill="auto"/>
+          </w:tcPr>
+          <w:p>
+            <w:pPr>
+              <w:rPr>
+                <w:rFonts w:eastAsia="Times New Roman"/>
+                <w:sz w:val="24"/>
+                <w:szCs w:val="24"/>
+                <w:lang w:val="es-PE" w:eastAsia="es-PE"/>
+              </w:rPr>
+            </w:pPr>
+            <w:r>
+              <w:t>Listado de requerimientos funcionales</w:t>
+            </w:r>
+          </w:p>
+        </w:tc>
+        <w:tc>
+          <w:tcPr>
+            <w:tcW w:w="1806" w:type="dxa"/>
+            <w:tcBorders>
+              <w:top w:val="single" w:sz="6" w:space="0" w:color="CCCCCC"/>
+              <w:left w:val="single" w:sz="6" w:space="0" w:color="CCCCCC"/>
+              <w:bottom w:val="single" w:sz="6" w:space="0" w:color="CCCCCC"/>
+              <w:right w:val="single" w:sz="6" w:space="0" w:color="CCCCCC"/>
+            </w:tcBorders>
+            <w:shd w:val="clear" w:color="auto" w:fill="auto"/>
+          </w:tcPr>
+          <w:p>
+            <w:pPr>
+              <w:jc w:val="center"/>
+              <w:rPr>
+                <w:rFonts w:eastAsia="Times New Roman"/>
+                <w:b/>
+                <w:bCs/>
+                <w:sz w:val="24"/>
+                <w:szCs w:val="24"/>
+                <w:lang w:val="es-PE" w:eastAsia="es-PE"/>
+              </w:rPr>
+            </w:pPr>
+            <w:r>
+              <w:rPr>
+                <w:b/>
+                <w:bCs/>
+              </w:rPr>
+              <w:t>P</w:t>
+            </w:r>
+          </w:p>
+        </w:tc>
+        <w:tc>
+          <w:tcPr>
+            <w:tcW w:w="2094" w:type="dxa"/>
+            <w:tcBorders>
+              <w:top w:val="single" w:sz="6" w:space="0" w:color="CCCCCC"/>
+              <w:left w:val="single" w:sz="6" w:space="0" w:color="CCCCCC"/>
+              <w:bottom w:val="single" w:sz="6" w:space="0" w:color="CCCCCC"/>
+              <w:right w:val="single" w:sz="6" w:space="0" w:color="CCCCCC"/>
+            </w:tcBorders>
+            <w:shd w:val="clear" w:color="auto" w:fill="auto"/>
+          </w:tcPr>
+          <w:p>
+            <w:pPr>
+              <w:jc w:val="center"/>
+              <w:rPr>
+                <w:rFonts w:eastAsia="Times New Roman"/>
+                <w:sz w:val="24"/>
+                <w:szCs w:val="24"/>
+                <w:lang w:val="es-PE" w:eastAsia="es-PE"/>
+              </w:rPr>
+            </w:pPr>
+            <w:r>
+              <w:t>SISH</w:t>
+            </w:r>
+          </w:p>
+        </w:tc>
+      </w:tr>
+      <w:tr>
+        <w:trPr>
+          <w:trHeight w:val="300"/>
+        </w:trPr>
+        <w:tc>
+          <w:tcPr>
+            <w:tcW w:w="1559" w:type="dxa"/>
+            <w:tcBorders>
+              <w:top w:val="single" w:sz="6" w:space="0" w:color="CCCCCC"/>
+              <w:left w:val="single" w:sz="6" w:space="0" w:color="CCCCCC"/>
+              <w:bottom w:val="single" w:sz="6" w:space="0" w:color="CCCCCC"/>
+              <w:right w:val="single" w:sz="6" w:space="0" w:color="CCCCCC"/>
+            </w:tcBorders>
+            <w:shd w:val="clear" w:color="auto" w:fill="auto"/>
+          </w:tcPr>
+          <w:p>
+            <w:pPr>
+              <w:jc w:val="center"/>
+              <w:rPr>
+                <w:rFonts w:eastAsia="Times New Roman"/>
+                <w:b/>
+                <w:bCs/>
+                <w:sz w:val="24"/>
+                <w:szCs w:val="24"/>
+                <w:lang w:val="es-PE" w:eastAsia="es-PE"/>
+              </w:rPr>
+            </w:pPr>
+            <w:r>
+              <w:rPr>
+                <w:b/>
+                <w:bCs/>
+              </w:rPr>
+              <w:t>E</w:t>
+            </w:r>
+          </w:p>
+        </w:tc>
+        <w:tc>
+          <w:tcPr>
+            <w:tcW w:w="3653" w:type="dxa"/>
+            <w:tcBorders>
+              <w:top w:val="single" w:sz="6" w:space="0" w:color="CCCCCC"/>
+              <w:left w:val="single" w:sz="6" w:space="0" w:color="CCCCCC"/>
+              <w:bottom w:val="single" w:sz="6" w:space="0" w:color="CCCCCC"/>
+              <w:right w:val="single" w:sz="6" w:space="0" w:color="CCCCCC"/>
+            </w:tcBorders>
+            <w:shd w:val="clear" w:color="auto" w:fill="auto"/>
+          </w:tcPr>
+          <w:p>
+            <w:pPr>
+              <w:rPr>
+                <w:rFonts w:eastAsia="Times New Roman"/>
+                <w:sz w:val="24"/>
+                <w:szCs w:val="24"/>
+                <w:lang w:val="es-PE" w:eastAsia="es-PE"/>
+              </w:rPr>
+            </w:pPr>
+            <w:r>
+              <w:t>Documento de análisis</w:t>
+            </w:r>
+          </w:p>
+        </w:tc>
+        <w:tc>
+          <w:tcPr>
+            <w:tcW w:w="1806" w:type="dxa"/>
+            <w:tcBorders>
+              <w:top w:val="single" w:sz="6" w:space="0" w:color="CCCCCC"/>
+              <w:left w:val="single" w:sz="6" w:space="0" w:color="CCCCCC"/>
+              <w:bottom w:val="single" w:sz="6" w:space="0" w:color="CCCCCC"/>
+              <w:right w:val="single" w:sz="6" w:space="0" w:color="CCCCCC"/>
+            </w:tcBorders>
+            <w:shd w:val="clear" w:color="auto" w:fill="auto"/>
+          </w:tcPr>
+          <w:p>
+            <w:pPr>
+              <w:jc w:val="center"/>
+              <w:rPr>
+                <w:rFonts w:eastAsia="Times New Roman"/>
+                <w:b/>
+                <w:bCs/>
+                <w:sz w:val="24"/>
+                <w:szCs w:val="24"/>
+                <w:lang w:val="es-PE" w:eastAsia="es-PE"/>
+              </w:rPr>
+            </w:pPr>
+            <w:r>
+              <w:rPr>
+                <w:b/>
+                <w:bCs/>
+              </w:rPr>
+              <w:t>P</w:t>
+            </w:r>
+          </w:p>
+        </w:tc>
+        <w:tc>
+          <w:tcPr>
+            <w:tcW w:w="2094" w:type="dxa"/>
+            <w:tcBorders>
+              <w:top w:val="single" w:sz="6" w:space="0" w:color="CCCCCC"/>
+              <w:left w:val="single" w:sz="6" w:space="0" w:color="CCCCCC"/>
+              <w:bottom w:val="single" w:sz="6" w:space="0" w:color="CCCCCC"/>
+              <w:right w:val="single" w:sz="6" w:space="0" w:color="CCCCCC"/>
+            </w:tcBorders>
+            <w:shd w:val="clear" w:color="auto" w:fill="auto"/>
+          </w:tcPr>
+          <w:p>
+            <w:pPr>
+              <w:jc w:val="center"/>
+              <w:rPr>
+                <w:rFonts w:eastAsia="Times New Roman"/>
+                <w:sz w:val="24"/>
+                <w:szCs w:val="24"/>
+                <w:lang w:val="es-PE" w:eastAsia="es-PE"/>
+              </w:rPr>
+            </w:pPr>
+            <w:r>
+              <w:t>SISH</w:t>
+            </w:r>
+          </w:p>
+        </w:tc>
+      </w:tr>
+      <w:tr>
+        <w:trPr>
+          <w:trHeight w:val="300"/>
+        </w:trPr>
+        <w:tc>
+          <w:tcPr>
+            <w:tcW w:w="1559" w:type="dxa"/>
+            <w:tcBorders>
+              <w:top w:val="single" w:sz="6" w:space="0" w:color="CCCCCC"/>
+              <w:left w:val="single" w:sz="6" w:space="0" w:color="CCCCCC"/>
+              <w:bottom w:val="single" w:sz="6" w:space="0" w:color="CCCCCC"/>
+              <w:right w:val="single" w:sz="6" w:space="0" w:color="CCCCCC"/>
+            </w:tcBorders>
+            <w:shd w:val="clear" w:color="auto" w:fill="auto"/>
+          </w:tcPr>
+          <w:p>
+            <w:pPr>
+              <w:jc w:val="center"/>
+              <w:rPr>
+                <w:b/>
+                <w:bCs/>
+              </w:rPr>
+            </w:pPr>
+            <w:r>
+              <w:rPr>
+                <w:b/>
+                <w:bCs/>
+              </w:rPr>
+              <w:t>F</w:t>
+            </w:r>
+          </w:p>
+        </w:tc>
+        <w:tc>
+          <w:tcPr>
+            <w:tcW w:w="3653" w:type="dxa"/>
+            <w:tcBorders>
+              <w:top w:val="single" w:sz="6" w:space="0" w:color="CCCCCC"/>
+              <w:left w:val="single" w:sz="6" w:space="0" w:color="CCCCCC"/>
+              <w:bottom w:val="single" w:sz="6" w:space="0" w:color="CCCCCC"/>
+              <w:right w:val="single" w:sz="6" w:space="0" w:color="CCCCCC"/>
+            </w:tcBorders>
+            <w:shd w:val="clear" w:color="auto" w:fill="auto"/>
+          </w:tcPr>
+          <w:p>
+            <w:r>
+              <w:t>Scripts de Bases de Datos</w:t>
+            </w:r>
+          </w:p>
+        </w:tc>
+        <w:tc>
+          <w:tcPr>
+            <w:tcW w:w="1806" w:type="dxa"/>
+            <w:tcBorders>
+              <w:top w:val="single" w:sz="6" w:space="0" w:color="CCCCCC"/>
+              <w:left w:val="single" w:sz="6" w:space="0" w:color="CCCCCC"/>
+              <w:bottom w:val="single" w:sz="6" w:space="0" w:color="CCCCCC"/>
+              <w:right w:val="single" w:sz="6" w:space="0" w:color="CCCCCC"/>
+            </w:tcBorders>
+            <w:shd w:val="clear" w:color="auto" w:fill="auto"/>
+          </w:tcPr>
+          <w:p>
+            <w:pPr>
+              <w:jc w:val="center"/>
+              <w:rPr>
+                <w:b/>
+                <w:bCs/>
+              </w:rPr>
+            </w:pPr>
+            <w:r>
+              <w:rPr>
+                <w:b/>
+                <w:bCs/>
+              </w:rPr>
+              <w:t>P</w:t>
+            </w:r>
+          </w:p>
+        </w:tc>
+        <w:tc>
+          <w:tcPr>
+            <w:tcW w:w="2094" w:type="dxa"/>
+            <w:tcBorders>
+              <w:top w:val="single" w:sz="6" w:space="0" w:color="CCCCCC"/>
+              <w:left w:val="single" w:sz="6" w:space="0" w:color="CCCCCC"/>
+              <w:bottom w:val="single" w:sz="6" w:space="0" w:color="CCCCCC"/>
+              <w:right w:val="single" w:sz="6" w:space="0" w:color="CCCCCC"/>
+            </w:tcBorders>
+            <w:shd w:val="clear" w:color="auto" w:fill="auto"/>
+          </w:tcPr>
+          <w:p>
+            <w:pPr>
+              <w:jc w:val="center"/>
+            </w:pPr>
+            <w:r>
+              <w:t>SISH</w:t>
+            </w:r>
+          </w:p>
+        </w:tc>
+      </w:tr>
+      <w:tr>
+        <w:trPr>
+          <w:trHeight w:val="300"/>
+        </w:trPr>
+        <w:tc>
+          <w:tcPr>
+            <w:tcW w:w="1559" w:type="dxa"/>
+            <w:tcBorders>
+              <w:top w:val="single" w:sz="6" w:space="0" w:color="CCCCCC"/>
+              <w:left w:val="single" w:sz="6" w:space="0" w:color="CCCCCC"/>
+              <w:bottom w:val="single" w:sz="6" w:space="0" w:color="CCCCCC"/>
+              <w:right w:val="single" w:sz="6" w:space="0" w:color="CCCCCC"/>
+            </w:tcBorders>
+            <w:shd w:val="clear" w:color="auto" w:fill="auto"/>
+          </w:tcPr>
+          <w:p>
+            <w:pPr>
+              <w:jc w:val="center"/>
+              <w:rPr>
+                <w:rFonts w:eastAsia="Times New Roman"/>
+                <w:b/>
+                <w:bCs/>
+                <w:sz w:val="24"/>
+                <w:szCs w:val="24"/>
+                <w:lang w:val="es-PE" w:eastAsia="es-PE"/>
+              </w:rPr>
+            </w:pPr>
+            <w:r>
+              <w:rPr>
+                <w:b/>
+                <w:bCs/>
+              </w:rPr>
+              <w:t>E</w:t>
+            </w:r>
+          </w:p>
+        </w:tc>
+        <w:tc>
+          <w:tcPr>
+            <w:tcW w:w="3653" w:type="dxa"/>
+            <w:tcBorders>
+              <w:top w:val="single" w:sz="6" w:space="0" w:color="CCCCCC"/>
+              <w:left w:val="single" w:sz="6" w:space="0" w:color="CCCCCC"/>
+              <w:bottom w:val="single" w:sz="6" w:space="0" w:color="CCCCCC"/>
+              <w:right w:val="single" w:sz="6" w:space="0" w:color="CCCCCC"/>
+            </w:tcBorders>
+            <w:shd w:val="clear" w:color="auto" w:fill="auto"/>
+          </w:tcPr>
+          <w:p>
+            <w:pPr>
+              <w:rPr>
+                <w:rFonts w:eastAsia="Times New Roman"/>
+                <w:sz w:val="24"/>
+                <w:szCs w:val="24"/>
+                <w:lang w:val="es-PE" w:eastAsia="es-PE"/>
+              </w:rPr>
+            </w:pPr>
+            <w:r>
+              <w:t>Documento de diseño</w:t>
+            </w:r>
+          </w:p>
+        </w:tc>
+        <w:tc>
+          <w:tcPr>
+            <w:tcW w:w="1806" w:type="dxa"/>
+            <w:tcBorders>
+              <w:top w:val="single" w:sz="6" w:space="0" w:color="CCCCCC"/>
+              <w:left w:val="single" w:sz="6" w:space="0" w:color="CCCCCC"/>
+              <w:bottom w:val="single" w:sz="6" w:space="0" w:color="CCCCCC"/>
+              <w:right w:val="single" w:sz="6" w:space="0" w:color="CCCCCC"/>
+            </w:tcBorders>
+            <w:shd w:val="clear" w:color="auto" w:fill="auto"/>
+          </w:tcPr>
+          <w:p>
+            <w:pPr>
+              <w:jc w:val="center"/>
+              <w:rPr>
+                <w:rFonts w:eastAsia="Times New Roman"/>
+                <w:b/>
+                <w:bCs/>
+                <w:sz w:val="24"/>
+                <w:szCs w:val="24"/>
+                <w:lang w:val="es-PE" w:eastAsia="es-PE"/>
+              </w:rPr>
+            </w:pPr>
+            <w:r>
+              <w:rPr>
+                <w:b/>
+                <w:bCs/>
+              </w:rPr>
+              <w:t>P</w:t>
+            </w:r>
+          </w:p>
+        </w:tc>
+        <w:tc>
+          <w:tcPr>
+            <w:tcW w:w="2094" w:type="dxa"/>
+            <w:tcBorders>
+              <w:top w:val="single" w:sz="6" w:space="0" w:color="CCCCCC"/>
+              <w:left w:val="single" w:sz="6" w:space="0" w:color="CCCCCC"/>
+              <w:bottom w:val="single" w:sz="6" w:space="0" w:color="CCCCCC"/>
+              <w:right w:val="single" w:sz="6" w:space="0" w:color="CCCCCC"/>
+            </w:tcBorders>
+            <w:shd w:val="clear" w:color="auto" w:fill="auto"/>
+          </w:tcPr>
+          <w:p>
+            <w:pPr>
+              <w:jc w:val="center"/>
+              <w:rPr>
+                <w:rFonts w:eastAsia="Times New Roman"/>
+                <w:sz w:val="24"/>
+                <w:szCs w:val="24"/>
+                <w:lang w:val="es-PE" w:eastAsia="es-PE"/>
+              </w:rPr>
+            </w:pPr>
+            <w:r>
+              <w:t>SISH</w:t>
+            </w:r>
+          </w:p>
+        </w:tc>
+      </w:tr>
+      <w:tr>
+        <w:trPr>
+          <w:trHeight w:val="300"/>
+        </w:trPr>
+        <w:tc>
+          <w:tcPr>
+            <w:tcW w:w="1559" w:type="dxa"/>
+            <w:tcBorders>
+              <w:top w:val="single" w:sz="6" w:space="0" w:color="CCCCCC"/>
+              <w:left w:val="single" w:sz="6" w:space="0" w:color="CCCCCC"/>
+              <w:bottom w:val="single" w:sz="6" w:space="0" w:color="CCCCCC"/>
+              <w:right w:val="single" w:sz="6" w:space="0" w:color="CCCCCC"/>
+            </w:tcBorders>
+            <w:shd w:val="clear" w:color="auto" w:fill="auto"/>
+          </w:tcPr>
+          <w:p>
+            <w:pPr>
+              <w:jc w:val="center"/>
+              <w:rPr>
+                <w:rFonts w:eastAsia="Times New Roman"/>
+                <w:b/>
+                <w:bCs/>
+                <w:color w:val="000000"/>
+                <w:lang w:val="es-PE" w:eastAsia="es-PE"/>
+              </w:rPr>
+            </w:pPr>
+            <w:r>
+              <w:rPr>
+                <w:rFonts w:eastAsia="Times New Roman"/>
+                <w:b/>
+                <w:bCs/>
+                <w:color w:val="000000"/>
+                <w:lang w:val="es-PE" w:eastAsia="es-PE"/>
+              </w:rPr>
+              <w:t>E</w:t>
+            </w:r>
+          </w:p>
+        </w:tc>
+        <w:tc>
+          <w:tcPr>
+            <w:tcW w:w="3653" w:type="dxa"/>
+            <w:tcBorders>
+              <w:top w:val="single" w:sz="6" w:space="0" w:color="CCCCCC"/>
+              <w:left w:val="single" w:sz="6" w:space="0" w:color="CCCCCC"/>
+              <w:bottom w:val="single" w:sz="6" w:space="0" w:color="CCCCCC"/>
+              <w:right w:val="single" w:sz="6" w:space="0" w:color="CCCCCC"/>
+            </w:tcBorders>
+            <w:shd w:val="clear" w:color="auto" w:fill="auto"/>
+          </w:tcPr>
+          <w:p>
+            <w:pPr>
+              <w:rPr>
+                <w:rFonts w:eastAsia="Times New Roman"/>
+                <w:b/>
+                <w:color w:val="000000"/>
+                <w:lang w:val="es-PE" w:eastAsia="es-PE"/>
+              </w:rPr>
+            </w:pPr>
+            <w:r>
+              <w:t>Documento de especificación de Casos de uso</w:t>
+            </w:r>
+          </w:p>
+        </w:tc>
+        <w:tc>
+          <w:tcPr>
+            <w:tcW w:w="1806" w:type="dxa"/>
+            <w:tcBorders>
+              <w:top w:val="single" w:sz="6" w:space="0" w:color="CCCCCC"/>
+              <w:left w:val="single" w:sz="6" w:space="0" w:color="CCCCCC"/>
+              <w:bottom w:val="single" w:sz="6" w:space="0" w:color="CCCCCC"/>
+              <w:right w:val="single" w:sz="6" w:space="0" w:color="CCCCCC"/>
+            </w:tcBorders>
+            <w:shd w:val="clear" w:color="auto" w:fill="auto"/>
+          </w:tcPr>
+          <w:p>
+            <w:pPr>
+              <w:jc w:val="center"/>
+              <w:rPr>
+                <w:rFonts w:eastAsia="Times New Roman"/>
+                <w:b/>
+                <w:bCs/>
+                <w:color w:val="000000"/>
+                <w:lang w:val="es-PE" w:eastAsia="es-PE"/>
+              </w:rPr>
+            </w:pPr>
+            <w:r>
+              <w:rPr>
+                <w:b/>
+                <w:bCs/>
+              </w:rPr>
+              <w:t>P</w:t>
+            </w:r>
+          </w:p>
+        </w:tc>
+        <w:tc>
+          <w:tcPr>
+            <w:tcW w:w="2094" w:type="dxa"/>
+            <w:tcBorders>
+              <w:top w:val="single" w:sz="6" w:space="0" w:color="CCCCCC"/>
+              <w:left w:val="single" w:sz="6" w:space="0" w:color="CCCCCC"/>
+              <w:bottom w:val="single" w:sz="6" w:space="0" w:color="CCCCCC"/>
+              <w:right w:val="single" w:sz="6" w:space="0" w:color="CCCCCC"/>
+            </w:tcBorders>
+            <w:shd w:val="clear" w:color="auto" w:fill="auto"/>
+          </w:tcPr>
+          <w:p>
+            <w:pPr>
+              <w:jc w:val="center"/>
+              <w:rPr>
+                <w:rFonts w:eastAsia="Times New Roman"/>
+                <w:color w:val="000000"/>
+                <w:lang w:val="es-PE" w:eastAsia="es-PE"/>
+              </w:rPr>
+            </w:pPr>
+            <w:r>
+              <w:t>SISH</w:t>
+            </w:r>
+          </w:p>
+        </w:tc>
+      </w:tr>
+      <w:tr>
+        <w:trPr>
+          <w:trHeight w:val="300"/>
+        </w:trPr>
+        <w:tc>
+          <w:tcPr>
+            <w:tcW w:w="1559" w:type="dxa"/>
+            <w:tcBorders>
+              <w:top w:val="single" w:sz="6" w:space="0" w:color="CCCCCC"/>
+              <w:left w:val="single" w:sz="6" w:space="0" w:color="CCCCCC"/>
+              <w:bottom w:val="single" w:sz="6" w:space="0" w:color="CCCCCC"/>
+              <w:right w:val="single" w:sz="6" w:space="0" w:color="CCCCCC"/>
+            </w:tcBorders>
+            <w:shd w:val="clear" w:color="auto" w:fill="auto"/>
+          </w:tcPr>
+          <w:p>
+            <w:pPr>
+              <w:jc w:val="center"/>
+              <w:rPr>
+                <w:rFonts w:eastAsia="Times New Roman"/>
+                <w:b/>
+                <w:bCs/>
+                <w:color w:val="000000"/>
+                <w:lang w:val="es-PE" w:eastAsia="es-PE"/>
+              </w:rPr>
+            </w:pPr>
+            <w:r>
+              <w:rPr>
+                <w:rFonts w:eastAsia="Times New Roman"/>
+                <w:b/>
+                <w:bCs/>
+                <w:color w:val="000000"/>
+                <w:lang w:val="es-PE" w:eastAsia="es-PE"/>
+              </w:rPr>
+              <w:lastRenderedPageBreak/>
+              <w:t>E</w:t>
+            </w:r>
+          </w:p>
+        </w:tc>
+        <w:tc>
+          <w:tcPr>
+            <w:tcW w:w="3653" w:type="dxa"/>
+            <w:tcBorders>
+              <w:top w:val="single" w:sz="6" w:space="0" w:color="CCCCCC"/>
+              <w:left w:val="single" w:sz="6" w:space="0" w:color="CCCCCC"/>
+              <w:bottom w:val="single" w:sz="6" w:space="0" w:color="CCCCCC"/>
+              <w:right w:val="single" w:sz="6" w:space="0" w:color="CCCCCC"/>
+            </w:tcBorders>
+            <w:shd w:val="clear" w:color="auto" w:fill="auto"/>
+          </w:tcPr>
+          <w:p>
+            <w:pPr>
+              <w:rPr>
+                <w:rFonts w:eastAsia="Times New Roman"/>
+                <w:color w:val="000000"/>
+                <w:lang w:val="es-PE" w:eastAsia="es-PE"/>
+              </w:rPr>
+            </w:pPr>
+            <w:r>
+              <w:t>Documento de diseño de la base de datos</w:t>
+            </w:r>
+          </w:p>
+        </w:tc>
+        <w:tc>
+          <w:tcPr>
+            <w:tcW w:w="1806" w:type="dxa"/>
+            <w:tcBorders>
+              <w:top w:val="single" w:sz="6" w:space="0" w:color="CCCCCC"/>
+              <w:left w:val="single" w:sz="6" w:space="0" w:color="CCCCCC"/>
+              <w:bottom w:val="single" w:sz="6" w:space="0" w:color="CCCCCC"/>
+              <w:right w:val="single" w:sz="6" w:space="0" w:color="CCCCCC"/>
+            </w:tcBorders>
+            <w:shd w:val="clear" w:color="auto" w:fill="auto"/>
+          </w:tcPr>
+          <w:p>
+            <w:pPr>
+              <w:jc w:val="center"/>
+              <w:rPr>
+                <w:rFonts w:eastAsia="Times New Roman"/>
+                <w:b/>
+                <w:bCs/>
+                <w:color w:val="000000"/>
+                <w:lang w:val="es-PE" w:eastAsia="es-PE"/>
+              </w:rPr>
+            </w:pPr>
+            <w:r>
+              <w:rPr>
+                <w:b/>
+                <w:bCs/>
+              </w:rPr>
+              <w:t>P</w:t>
+            </w:r>
+          </w:p>
+        </w:tc>
+        <w:tc>
+          <w:tcPr>
+            <w:tcW w:w="2094" w:type="dxa"/>
+            <w:tcBorders>
+              <w:top w:val="single" w:sz="6" w:space="0" w:color="CCCCCC"/>
+              <w:left w:val="single" w:sz="6" w:space="0" w:color="CCCCCC"/>
+              <w:bottom w:val="single" w:sz="6" w:space="0" w:color="CCCCCC"/>
+              <w:right w:val="single" w:sz="6" w:space="0" w:color="CCCCCC"/>
+            </w:tcBorders>
+            <w:shd w:val="clear" w:color="auto" w:fill="auto"/>
+          </w:tcPr>
+          <w:p>
+            <w:pPr>
+              <w:jc w:val="center"/>
+              <w:rPr>
+                <w:rFonts w:eastAsia="Times New Roman"/>
+                <w:color w:val="000000"/>
+                <w:lang w:val="es-PE" w:eastAsia="es-PE"/>
+              </w:rPr>
+            </w:pPr>
+            <w:r>
+              <w:t>SISH</w:t>
+            </w:r>
+          </w:p>
+        </w:tc>
+      </w:tr>
+      <w:tr>
+        <w:trPr>
+          <w:trHeight w:val="300"/>
+        </w:trPr>
+        <w:tc>
+          <w:tcPr>
+            <w:tcW w:w="1559" w:type="dxa"/>
+            <w:tcBorders>
+              <w:top w:val="single" w:sz="6" w:space="0" w:color="CCCCCC"/>
+              <w:left w:val="single" w:sz="6" w:space="0" w:color="CCCCCC"/>
+              <w:bottom w:val="single" w:sz="6" w:space="0" w:color="CCCCCC"/>
+              <w:right w:val="single" w:sz="6" w:space="0" w:color="CCCCCC"/>
+            </w:tcBorders>
+            <w:shd w:val="clear" w:color="auto" w:fill="auto"/>
+          </w:tcPr>
+          <w:p>
+            <w:pPr>
+              <w:jc w:val="center"/>
+              <w:rPr>
+                <w:rFonts w:eastAsia="Times New Roman"/>
+                <w:b/>
+                <w:bCs/>
+                <w:color w:val="000000"/>
+                <w:lang w:val="es-PE" w:eastAsia="es-PE"/>
+              </w:rPr>
+            </w:pPr>
+            <w:r>
+              <w:rPr>
+                <w:b/>
+                <w:bCs/>
+              </w:rPr>
+              <w:t>E</w:t>
+            </w:r>
+          </w:p>
+        </w:tc>
+        <w:tc>
+          <w:tcPr>
+            <w:tcW w:w="3653" w:type="dxa"/>
+            <w:tcBorders>
+              <w:top w:val="single" w:sz="6" w:space="0" w:color="CCCCCC"/>
+              <w:left w:val="single" w:sz="6" w:space="0" w:color="CCCCCC"/>
+              <w:bottom w:val="single" w:sz="6" w:space="0" w:color="CCCCCC"/>
+              <w:right w:val="single" w:sz="6" w:space="0" w:color="CCCCCC"/>
+            </w:tcBorders>
+            <w:shd w:val="clear" w:color="auto" w:fill="auto"/>
+          </w:tcPr>
+          <w:p>
+            <w:pPr>
+              <w:rPr>
+                <w:rFonts w:eastAsia="Times New Roman"/>
+                <w:color w:val="000000"/>
+                <w:lang w:val="es-PE" w:eastAsia="es-PE"/>
+              </w:rPr>
+            </w:pPr>
+            <w:r>
+              <w:t>Documento de arquitectura</w:t>
+            </w:r>
+          </w:p>
+        </w:tc>
+        <w:tc>
+          <w:tcPr>
+            <w:tcW w:w="1806" w:type="dxa"/>
+            <w:tcBorders>
+              <w:top w:val="single" w:sz="6" w:space="0" w:color="CCCCCC"/>
+              <w:left w:val="single" w:sz="6" w:space="0" w:color="CCCCCC"/>
+              <w:bottom w:val="single" w:sz="6" w:space="0" w:color="CCCCCC"/>
+              <w:right w:val="single" w:sz="6" w:space="0" w:color="CCCCCC"/>
+            </w:tcBorders>
+            <w:shd w:val="clear" w:color="auto" w:fill="auto"/>
+          </w:tcPr>
+          <w:p>
+            <w:pPr>
+              <w:jc w:val="center"/>
+              <w:rPr>
+                <w:rFonts w:eastAsia="Times New Roman"/>
+                <w:b/>
+                <w:bCs/>
+                <w:color w:val="000000"/>
+                <w:lang w:val="es-PE" w:eastAsia="es-PE"/>
+              </w:rPr>
+            </w:pPr>
+            <w:r>
+              <w:rPr>
+                <w:b/>
+                <w:bCs/>
+              </w:rPr>
+              <w:t>P</w:t>
+            </w:r>
+          </w:p>
+        </w:tc>
+        <w:tc>
+          <w:tcPr>
+            <w:tcW w:w="2094" w:type="dxa"/>
+            <w:tcBorders>
+              <w:top w:val="single" w:sz="6" w:space="0" w:color="CCCCCC"/>
+              <w:left w:val="single" w:sz="6" w:space="0" w:color="CCCCCC"/>
+              <w:bottom w:val="single" w:sz="6" w:space="0" w:color="CCCCCC"/>
+              <w:right w:val="single" w:sz="6" w:space="0" w:color="CCCCCC"/>
+            </w:tcBorders>
+            <w:shd w:val="clear" w:color="auto" w:fill="auto"/>
+          </w:tcPr>
+          <w:p>
+            <w:pPr>
+              <w:jc w:val="center"/>
+              <w:rPr>
+                <w:rFonts w:eastAsia="Times New Roman"/>
+                <w:color w:val="000000"/>
+                <w:lang w:val="es-PE" w:eastAsia="es-PE"/>
+              </w:rPr>
+            </w:pPr>
+            <w:r>
+              <w:t>SISH</w:t>
+            </w:r>
+          </w:p>
+        </w:tc>
+      </w:tr>
+      <w:tr>
+        <w:trPr>
+          <w:trHeight w:val="300"/>
+        </w:trPr>
+        <w:tc>
+          <w:tcPr>
+            <w:tcW w:w="1559" w:type="dxa"/>
+            <w:tcBorders>
+              <w:top w:val="single" w:sz="6" w:space="0" w:color="CCCCCC"/>
+              <w:left w:val="single" w:sz="6" w:space="0" w:color="CCCCCC"/>
+              <w:bottom w:val="single" w:sz="6" w:space="0" w:color="CCCCCC"/>
+              <w:right w:val="single" w:sz="6" w:space="0" w:color="CCCCCC"/>
+            </w:tcBorders>
+            <w:shd w:val="clear" w:color="auto" w:fill="auto"/>
+          </w:tcPr>
+          <w:p>
+            <w:pPr>
+              <w:jc w:val="center"/>
+              <w:rPr>
+                <w:rFonts w:eastAsia="Times New Roman"/>
+                <w:b/>
+                <w:bCs/>
+                <w:color w:val="000000"/>
+                <w:lang w:val="es-PE" w:eastAsia="es-PE"/>
+              </w:rPr>
+            </w:pPr>
+            <w:r>
+              <w:rPr>
+                <w:b/>
+                <w:bCs/>
+              </w:rPr>
+              <w:t>E</w:t>
+            </w:r>
+          </w:p>
+        </w:tc>
+        <w:tc>
+          <w:tcPr>
+            <w:tcW w:w="3653" w:type="dxa"/>
+            <w:tcBorders>
+              <w:top w:val="single" w:sz="6" w:space="0" w:color="CCCCCC"/>
+              <w:left w:val="single" w:sz="6" w:space="0" w:color="CCCCCC"/>
+              <w:bottom w:val="single" w:sz="6" w:space="0" w:color="CCCCCC"/>
+              <w:right w:val="single" w:sz="6" w:space="0" w:color="CCCCCC"/>
+            </w:tcBorders>
+            <w:shd w:val="clear" w:color="auto" w:fill="auto"/>
+          </w:tcPr>
+          <w:p>
+            <w:pPr>
+              <w:rPr>
+                <w:rFonts w:eastAsia="Times New Roman"/>
+                <w:color w:val="000000"/>
+                <w:lang w:val="es-PE" w:eastAsia="es-PE"/>
+              </w:rPr>
+            </w:pPr>
+            <w:r>
+              <w:t>Documento de despliegue</w:t>
+            </w:r>
+          </w:p>
+        </w:tc>
+        <w:tc>
+          <w:tcPr>
+            <w:tcW w:w="1806" w:type="dxa"/>
+            <w:tcBorders>
+              <w:top w:val="single" w:sz="6" w:space="0" w:color="CCCCCC"/>
+              <w:left w:val="single" w:sz="6" w:space="0" w:color="CCCCCC"/>
+              <w:bottom w:val="single" w:sz="6" w:space="0" w:color="CCCCCC"/>
+              <w:right w:val="single" w:sz="6" w:space="0" w:color="CCCCCC"/>
+            </w:tcBorders>
+            <w:shd w:val="clear" w:color="auto" w:fill="auto"/>
+          </w:tcPr>
+          <w:p>
+            <w:pPr>
+              <w:jc w:val="center"/>
+              <w:rPr>
+                <w:rFonts w:eastAsia="Times New Roman"/>
+                <w:b/>
+                <w:bCs/>
+                <w:color w:val="000000"/>
+                <w:lang w:val="es-PE" w:eastAsia="es-PE"/>
+              </w:rPr>
+            </w:pPr>
+            <w:r>
+              <w:rPr>
+                <w:b/>
+                <w:bCs/>
+              </w:rPr>
+              <w:t>P</w:t>
+            </w:r>
+          </w:p>
+        </w:tc>
+        <w:tc>
+          <w:tcPr>
+            <w:tcW w:w="2094" w:type="dxa"/>
+            <w:tcBorders>
+              <w:top w:val="single" w:sz="6" w:space="0" w:color="CCCCCC"/>
+              <w:left w:val="single" w:sz="6" w:space="0" w:color="CCCCCC"/>
+              <w:bottom w:val="single" w:sz="6" w:space="0" w:color="CCCCCC"/>
+              <w:right w:val="single" w:sz="6" w:space="0" w:color="CCCCCC"/>
+            </w:tcBorders>
+            <w:shd w:val="clear" w:color="auto" w:fill="auto"/>
+          </w:tcPr>
+          <w:p>
+            <w:pPr>
+              <w:jc w:val="center"/>
+              <w:rPr>
+                <w:rFonts w:eastAsia="Times New Roman"/>
+                <w:color w:val="000000"/>
+                <w:lang w:val="es-PE" w:eastAsia="es-PE"/>
+              </w:rPr>
+            </w:pPr>
+            <w:r>
+              <w:t>SISH</w:t>
+            </w:r>
+          </w:p>
+        </w:tc>
+      </w:tr>
+      <w:tr>
+        <w:trPr>
+          <w:trHeight w:val="300"/>
+        </w:trPr>
+        <w:tc>
+          <w:tcPr>
+            <w:tcW w:w="1559" w:type="dxa"/>
+            <w:tcBorders>
+              <w:top w:val="single" w:sz="6" w:space="0" w:color="CCCCCC"/>
+              <w:left w:val="single" w:sz="6" w:space="0" w:color="CCCCCC"/>
+              <w:bottom w:val="single" w:sz="6" w:space="0" w:color="CCCCCC"/>
+              <w:right w:val="single" w:sz="6" w:space="0" w:color="CCCCCC"/>
+            </w:tcBorders>
+            <w:shd w:val="clear" w:color="auto" w:fill="auto"/>
+          </w:tcPr>
+          <w:p>
+            <w:pPr>
+              <w:jc w:val="center"/>
+              <w:rPr>
+                <w:rFonts w:eastAsia="Times New Roman"/>
+                <w:b/>
+                <w:bCs/>
+                <w:color w:val="000000"/>
+                <w:lang w:val="es-PE" w:eastAsia="es-PE"/>
+              </w:rPr>
+            </w:pPr>
+            <w:r>
+              <w:rPr>
+                <w:b/>
+                <w:bCs/>
+              </w:rPr>
+              <w:t>E</w:t>
+            </w:r>
+          </w:p>
+        </w:tc>
+        <w:tc>
+          <w:tcPr>
+            <w:tcW w:w="3653" w:type="dxa"/>
+            <w:tcBorders>
+              <w:top w:val="single" w:sz="6" w:space="0" w:color="CCCCCC"/>
+              <w:left w:val="single" w:sz="6" w:space="0" w:color="CCCCCC"/>
+              <w:bottom w:val="single" w:sz="6" w:space="0" w:color="CCCCCC"/>
+              <w:right w:val="single" w:sz="6" w:space="0" w:color="CCCCCC"/>
+            </w:tcBorders>
+            <w:shd w:val="clear" w:color="auto" w:fill="auto"/>
+          </w:tcPr>
+          <w:p>
+            <w:pPr>
+              <w:rPr>
+                <w:rFonts w:eastAsia="Times New Roman"/>
+                <w:color w:val="000000"/>
+                <w:lang w:val="es-PE" w:eastAsia="es-PE"/>
+              </w:rPr>
+            </w:pPr>
+            <w:r>
+              <w:t>Manual de usuario</w:t>
+            </w:r>
+          </w:p>
+        </w:tc>
+        <w:tc>
+          <w:tcPr>
+            <w:tcW w:w="1806" w:type="dxa"/>
+            <w:tcBorders>
+              <w:top w:val="single" w:sz="6" w:space="0" w:color="CCCCCC"/>
+              <w:left w:val="single" w:sz="6" w:space="0" w:color="CCCCCC"/>
+              <w:bottom w:val="single" w:sz="6" w:space="0" w:color="CCCCCC"/>
+              <w:right w:val="single" w:sz="6" w:space="0" w:color="CCCCCC"/>
+            </w:tcBorders>
+            <w:shd w:val="clear" w:color="auto" w:fill="auto"/>
+          </w:tcPr>
+          <w:p>
+            <w:pPr>
+              <w:jc w:val="center"/>
+              <w:rPr>
+                <w:rFonts w:eastAsia="Times New Roman"/>
+                <w:b/>
+                <w:bCs/>
+                <w:color w:val="000000"/>
+                <w:lang w:val="es-PE" w:eastAsia="es-PE"/>
+              </w:rPr>
+            </w:pPr>
+            <w:r>
+              <w:rPr>
+                <w:b/>
+                <w:bCs/>
+              </w:rPr>
+              <w:t>P</w:t>
+            </w:r>
+          </w:p>
+        </w:tc>
+        <w:tc>
+          <w:tcPr>
+            <w:tcW w:w="2094" w:type="dxa"/>
+            <w:tcBorders>
+              <w:top w:val="single" w:sz="6" w:space="0" w:color="CCCCCC"/>
+              <w:left w:val="single" w:sz="6" w:space="0" w:color="CCCCCC"/>
+              <w:bottom w:val="single" w:sz="6" w:space="0" w:color="CCCCCC"/>
+              <w:right w:val="single" w:sz="6" w:space="0" w:color="CCCCCC"/>
+            </w:tcBorders>
+            <w:shd w:val="clear" w:color="auto" w:fill="auto"/>
+          </w:tcPr>
+          <w:p>
+            <w:pPr>
+              <w:jc w:val="center"/>
+              <w:rPr>
+                <w:rFonts w:eastAsia="Times New Roman"/>
+                <w:color w:val="000000"/>
+                <w:lang w:val="es-PE" w:eastAsia="es-PE"/>
+              </w:rPr>
+            </w:pPr>
+            <w:r>
+              <w:t>SISH</w:t>
+            </w:r>
+          </w:p>
+        </w:tc>
+      </w:tr>
+      <w:tr>
+        <w:trPr>
+          <w:trHeight w:val="300"/>
+        </w:trPr>
+        <w:tc>
+          <w:tcPr>
+            <w:tcW w:w="1559" w:type="dxa"/>
+            <w:tcBorders>
+              <w:top w:val="single" w:sz="6" w:space="0" w:color="CCCCCC"/>
+              <w:left w:val="single" w:sz="6" w:space="0" w:color="CCCCCC"/>
+              <w:bottom w:val="single" w:sz="6" w:space="0" w:color="CCCCCC"/>
+              <w:right w:val="single" w:sz="6" w:space="0" w:color="CCCCCC"/>
+            </w:tcBorders>
+            <w:shd w:val="clear" w:color="auto" w:fill="auto"/>
+          </w:tcPr>
+          <w:p>
+            <w:pPr>
+              <w:jc w:val="center"/>
+              <w:rPr>
+                <w:rFonts w:eastAsia="Times New Roman"/>
+                <w:b/>
+                <w:bCs/>
+                <w:color w:val="000000"/>
+                <w:lang w:val="es-PE" w:eastAsia="es-PE"/>
+              </w:rPr>
+            </w:pPr>
+            <w:r>
+              <w:rPr>
+                <w:rFonts w:eastAsia="Times New Roman"/>
+                <w:b/>
+                <w:bCs/>
+                <w:color w:val="000000"/>
+                <w:lang w:val="es-PE" w:eastAsia="es-PE"/>
+              </w:rPr>
+              <w:t>F</w:t>
+            </w:r>
+          </w:p>
+        </w:tc>
+        <w:tc>
+          <w:tcPr>
+            <w:tcW w:w="3653" w:type="dxa"/>
+            <w:tcBorders>
+              <w:top w:val="single" w:sz="6" w:space="0" w:color="CCCCCC"/>
+              <w:left w:val="single" w:sz="6" w:space="0" w:color="CCCCCC"/>
+              <w:bottom w:val="single" w:sz="6" w:space="0" w:color="CCCCCC"/>
+              <w:right w:val="single" w:sz="6" w:space="0" w:color="CCCCCC"/>
+            </w:tcBorders>
+            <w:shd w:val="clear" w:color="auto" w:fill="auto"/>
+          </w:tcPr>
+          <w:p>
+            <w:pPr>
+              <w:rPr>
+                <w:rFonts w:eastAsia="Times New Roman"/>
+                <w:color w:val="000000"/>
+                <w:lang w:val="es-PE" w:eastAsia="es-PE"/>
+              </w:rPr>
+            </w:pPr>
+            <w:r>
+              <w:rPr>
+                <w:rFonts w:eastAsia="Times New Roman"/>
+                <w:color w:val="000000"/>
+                <w:lang w:val="es-PE" w:eastAsia="es-PE"/>
+              </w:rPr>
+              <w:t>Código fuente Android</w:t>
+            </w:r>
+          </w:p>
+        </w:tc>
+        <w:tc>
+          <w:tcPr>
+            <w:tcW w:w="1806" w:type="dxa"/>
+            <w:tcBorders>
+              <w:top w:val="single" w:sz="6" w:space="0" w:color="CCCCCC"/>
+              <w:left w:val="single" w:sz="6" w:space="0" w:color="CCCCCC"/>
+              <w:bottom w:val="single" w:sz="6" w:space="0" w:color="CCCCCC"/>
+              <w:right w:val="single" w:sz="6" w:space="0" w:color="CCCCCC"/>
+            </w:tcBorders>
+            <w:shd w:val="clear" w:color="auto" w:fill="auto"/>
+          </w:tcPr>
+          <w:p>
+            <w:pPr>
+              <w:jc w:val="center"/>
+              <w:rPr>
+                <w:rFonts w:eastAsia="Times New Roman"/>
+                <w:b/>
+                <w:bCs/>
+                <w:color w:val="000000"/>
+                <w:lang w:val="es-PE" w:eastAsia="es-PE"/>
+              </w:rPr>
+            </w:pPr>
+            <w:r>
+              <w:rPr>
+                <w:rFonts w:eastAsia="Times New Roman"/>
+                <w:b/>
+                <w:bCs/>
+                <w:color w:val="000000"/>
+                <w:lang w:val="es-PE" w:eastAsia="es-PE"/>
+              </w:rPr>
+              <w:t>P</w:t>
+            </w:r>
+          </w:p>
+        </w:tc>
+        <w:tc>
+          <w:tcPr>
+            <w:tcW w:w="2094" w:type="dxa"/>
+            <w:tcBorders>
+              <w:top w:val="single" w:sz="6" w:space="0" w:color="CCCCCC"/>
+              <w:left w:val="single" w:sz="6" w:space="0" w:color="CCCCCC"/>
+              <w:bottom w:val="single" w:sz="6" w:space="0" w:color="CCCCCC"/>
+              <w:right w:val="single" w:sz="6" w:space="0" w:color="CCCCCC"/>
+            </w:tcBorders>
+            <w:shd w:val="clear" w:color="auto" w:fill="auto"/>
+          </w:tcPr>
+          <w:p>
+            <w:pPr>
+              <w:jc w:val="center"/>
+              <w:rPr>
+                <w:rFonts w:eastAsia="Times New Roman"/>
+                <w:color w:val="000000"/>
+                <w:lang w:val="es-PE" w:eastAsia="es-PE"/>
+              </w:rPr>
+            </w:pPr>
+            <w:r>
+              <w:t>SISH</w:t>
+            </w:r>
+          </w:p>
+        </w:tc>
+      </w:tr>
+      <w:tr>
+        <w:trPr>
+          <w:trHeight w:val="300"/>
+        </w:trPr>
+        <w:tc>
+          <w:tcPr>
+            <w:tcW w:w="1559" w:type="dxa"/>
+            <w:tcBorders>
+              <w:top w:val="single" w:sz="6" w:space="0" w:color="CCCCCC"/>
+              <w:left w:val="single" w:sz="6" w:space="0" w:color="CCCCCC"/>
+              <w:bottom w:val="single" w:sz="6" w:space="0" w:color="CCCCCC"/>
+              <w:right w:val="single" w:sz="6" w:space="0" w:color="CCCCCC"/>
+            </w:tcBorders>
+            <w:shd w:val="clear" w:color="auto" w:fill="auto"/>
+          </w:tcPr>
+          <w:p>
+            <w:pPr>
+              <w:jc w:val="center"/>
+              <w:rPr>
+                <w:rFonts w:eastAsia="Times New Roman"/>
+                <w:b/>
+                <w:bCs/>
+                <w:color w:val="000000"/>
+                <w:lang w:val="es-PE" w:eastAsia="es-PE"/>
+              </w:rPr>
+            </w:pPr>
+            <w:r>
+              <w:rPr>
+                <w:b/>
+                <w:bCs/>
+              </w:rPr>
+              <w:t>F</w:t>
+            </w:r>
+          </w:p>
+        </w:tc>
+        <w:tc>
+          <w:tcPr>
+            <w:tcW w:w="3653" w:type="dxa"/>
+            <w:tcBorders>
+              <w:top w:val="single" w:sz="6" w:space="0" w:color="CCCCCC"/>
+              <w:left w:val="single" w:sz="6" w:space="0" w:color="CCCCCC"/>
+              <w:bottom w:val="single" w:sz="6" w:space="0" w:color="CCCCCC"/>
+              <w:right w:val="single" w:sz="6" w:space="0" w:color="CCCCCC"/>
+            </w:tcBorders>
+            <w:shd w:val="clear" w:color="auto" w:fill="auto"/>
+          </w:tcPr>
+          <w:p>
+            <w:pPr>
+              <w:rPr>
+                <w:rFonts w:eastAsia="Times New Roman"/>
+                <w:color w:val="000000"/>
+                <w:lang w:val="es-PE" w:eastAsia="es-PE"/>
+              </w:rPr>
+            </w:pPr>
+            <w:r>
+              <w:t>Código fuente Back-</w:t>
+            </w:r>
+            <w:proofErr w:type="spellStart"/>
+            <w:r>
+              <w:t>End</w:t>
+            </w:r>
+            <w:proofErr w:type="spellEnd"/>
+          </w:p>
+        </w:tc>
+        <w:tc>
+          <w:tcPr>
+            <w:tcW w:w="1806" w:type="dxa"/>
+            <w:tcBorders>
+              <w:top w:val="single" w:sz="6" w:space="0" w:color="CCCCCC"/>
+              <w:left w:val="single" w:sz="6" w:space="0" w:color="CCCCCC"/>
+              <w:bottom w:val="single" w:sz="6" w:space="0" w:color="CCCCCC"/>
+              <w:right w:val="single" w:sz="6" w:space="0" w:color="CCCCCC"/>
+            </w:tcBorders>
+            <w:shd w:val="clear" w:color="auto" w:fill="auto"/>
+          </w:tcPr>
+          <w:p>
+            <w:pPr>
+              <w:jc w:val="center"/>
+              <w:rPr>
+                <w:rFonts w:eastAsia="Times New Roman"/>
+                <w:b/>
+                <w:bCs/>
+                <w:color w:val="000000"/>
+                <w:lang w:val="es-PE" w:eastAsia="es-PE"/>
+              </w:rPr>
+            </w:pPr>
+            <w:r>
+              <w:rPr>
+                <w:b/>
+                <w:bCs/>
+              </w:rPr>
+              <w:t>P</w:t>
+            </w:r>
+          </w:p>
+        </w:tc>
+        <w:tc>
+          <w:tcPr>
+            <w:tcW w:w="2094" w:type="dxa"/>
+            <w:tcBorders>
+              <w:top w:val="single" w:sz="6" w:space="0" w:color="CCCCCC"/>
+              <w:left w:val="single" w:sz="6" w:space="0" w:color="CCCCCC"/>
+              <w:bottom w:val="single" w:sz="6" w:space="0" w:color="CCCCCC"/>
+              <w:right w:val="single" w:sz="6" w:space="0" w:color="CCCCCC"/>
+            </w:tcBorders>
+            <w:shd w:val="clear" w:color="auto" w:fill="auto"/>
+          </w:tcPr>
+          <w:p>
+            <w:pPr>
+              <w:jc w:val="center"/>
+              <w:rPr>
+                <w:rFonts w:eastAsia="Times New Roman"/>
+                <w:color w:val="000000"/>
+                <w:lang w:val="es-PE" w:eastAsia="es-PE"/>
+              </w:rPr>
+            </w:pPr>
+            <w:r>
+              <w:t>SISH</w:t>
+            </w:r>
+          </w:p>
+        </w:tc>
+      </w:tr>
+      <w:tr>
+        <w:trPr>
+          <w:trHeight w:val="300"/>
+        </w:trPr>
+        <w:tc>
+          <w:tcPr>
+            <w:tcW w:w="1559" w:type="dxa"/>
+            <w:tcBorders>
+              <w:top w:val="single" w:sz="6" w:space="0" w:color="CCCCCC"/>
+              <w:left w:val="single" w:sz="6" w:space="0" w:color="CCCCCC"/>
+              <w:bottom w:val="single" w:sz="6" w:space="0" w:color="CCCCCC"/>
+              <w:right w:val="single" w:sz="6" w:space="0" w:color="CCCCCC"/>
+            </w:tcBorders>
+            <w:shd w:val="clear" w:color="auto" w:fill="auto"/>
+          </w:tcPr>
+          <w:p>
+            <w:pPr>
+              <w:jc w:val="center"/>
+              <w:rPr>
+                <w:rFonts w:eastAsia="Times New Roman"/>
+                <w:b/>
+                <w:bCs/>
+                <w:color w:val="000000"/>
+                <w:lang w:val="es-PE" w:eastAsia="es-PE"/>
+              </w:rPr>
+            </w:pPr>
+            <w:r>
+              <w:rPr>
+                <w:b/>
+                <w:bCs/>
+              </w:rPr>
+              <w:t>F</w:t>
+            </w:r>
+          </w:p>
+        </w:tc>
+        <w:tc>
+          <w:tcPr>
+            <w:tcW w:w="3653" w:type="dxa"/>
+            <w:tcBorders>
+              <w:top w:val="single" w:sz="6" w:space="0" w:color="CCCCCC"/>
+              <w:left w:val="single" w:sz="6" w:space="0" w:color="CCCCCC"/>
+              <w:bottom w:val="single" w:sz="6" w:space="0" w:color="CCCCCC"/>
+              <w:right w:val="single" w:sz="6" w:space="0" w:color="CCCCCC"/>
+            </w:tcBorders>
+            <w:shd w:val="clear" w:color="auto" w:fill="auto"/>
+          </w:tcPr>
+          <w:p>
+            <w:pPr>
+              <w:rPr>
+                <w:rFonts w:eastAsia="Times New Roman"/>
+                <w:b/>
+                <w:color w:val="000000"/>
+                <w:lang w:val="es-PE" w:eastAsia="es-PE"/>
+              </w:rPr>
+            </w:pPr>
+            <w:r>
+              <w:t>Código fuente Front-</w:t>
+            </w:r>
+            <w:proofErr w:type="spellStart"/>
+            <w:r>
+              <w:t>End</w:t>
+            </w:r>
+            <w:proofErr w:type="spellEnd"/>
+          </w:p>
+        </w:tc>
+        <w:tc>
+          <w:tcPr>
+            <w:tcW w:w="1806" w:type="dxa"/>
+            <w:tcBorders>
+              <w:top w:val="single" w:sz="6" w:space="0" w:color="CCCCCC"/>
+              <w:left w:val="single" w:sz="6" w:space="0" w:color="CCCCCC"/>
+              <w:bottom w:val="single" w:sz="6" w:space="0" w:color="CCCCCC"/>
+              <w:right w:val="single" w:sz="6" w:space="0" w:color="CCCCCC"/>
+            </w:tcBorders>
+            <w:shd w:val="clear" w:color="auto" w:fill="auto"/>
+          </w:tcPr>
+          <w:p>
+            <w:pPr>
+              <w:jc w:val="center"/>
+              <w:rPr>
+                <w:rFonts w:eastAsia="Times New Roman"/>
+                <w:b/>
+                <w:bCs/>
+                <w:color w:val="000000"/>
+                <w:lang w:val="es-PE" w:eastAsia="es-PE"/>
+              </w:rPr>
+            </w:pPr>
+            <w:r>
+              <w:rPr>
+                <w:rFonts w:eastAsia="Times New Roman"/>
+                <w:b/>
+                <w:bCs/>
+                <w:color w:val="000000"/>
+                <w:lang w:val="es-PE" w:eastAsia="es-PE"/>
+              </w:rPr>
+              <w:t>P</w:t>
+            </w:r>
+          </w:p>
+        </w:tc>
+        <w:tc>
+          <w:tcPr>
+            <w:tcW w:w="2094" w:type="dxa"/>
+            <w:tcBorders>
+              <w:top w:val="single" w:sz="6" w:space="0" w:color="CCCCCC"/>
+              <w:left w:val="single" w:sz="6" w:space="0" w:color="CCCCCC"/>
+              <w:bottom w:val="single" w:sz="6" w:space="0" w:color="CCCCCC"/>
+              <w:right w:val="single" w:sz="6" w:space="0" w:color="CCCCCC"/>
+            </w:tcBorders>
+            <w:shd w:val="clear" w:color="auto" w:fill="auto"/>
+          </w:tcPr>
+          <w:p>
+            <w:pPr>
+              <w:jc w:val="center"/>
+              <w:rPr>
+                <w:rFonts w:eastAsia="Times New Roman"/>
+                <w:color w:val="000000"/>
+                <w:lang w:val="es-PE" w:eastAsia="es-PE"/>
+              </w:rPr>
+            </w:pPr>
+            <w:r>
+              <w:t>SISH</w:t>
+            </w:r>
+          </w:p>
+        </w:tc>
+      </w:tr>
+    </w:tbl>
+    <w:p>
+      <w:pPr>
+        <w:jc w:val="center"/>
       </w:pPr>
     </w:p>
     <w:sectPr>
@@ -11789,6 +14918,36 @@
       </w:tcPr>
     </w:tblStylePr>
   </w:style>
+  <w:style w:type="paragraph" w:styleId="Textodeglobo">
+    <w:name w:val="Balloon Text"/>
+    <w:basedOn w:val="Normal"/>
+    <w:link w:val="TextodegloboCar"/>
+    <w:uiPriority w:val="99"/>
+    <w:semiHidden/>
+    <w:unhideWhenUsed/>
+    <w:rsid w:val="00A42E7F"/>
+    <w:pPr>
+      <w:spacing w:line="240" w:lineRule="auto"/>
+    </w:pPr>
+    <w:rPr>
+      <w:rFonts w:ascii="Segoe UI" w:hAnsi="Segoe UI" w:cs="Segoe UI"/>
+      <w:sz w:val="18"/>
+      <w:szCs w:val="18"/>
+    </w:rPr>
+  </w:style>
+  <w:style w:type="character" w:customStyle="1" w:styleId="TextodegloboCar">
+    <w:name w:val="Texto de globo Car"/>
+    <w:basedOn w:val="Fuentedeprrafopredeter"/>
+    <w:link w:val="Textodeglobo"/>
+    <w:uiPriority w:val="99"/>
+    <w:semiHidden/>
+    <w:rsid w:val="00A42E7F"/>
+    <w:rPr>
+      <w:rFonts w:ascii="Segoe UI" w:hAnsi="Segoe UI" w:cs="Segoe UI"/>
+      <w:sz w:val="18"/>
+      <w:szCs w:val="18"/>
+    </w:rPr>
+  </w:style>
 </w:styles>
 </file>
 

</xml_diff>

<commit_message>
Añadido definición de la nomenclatura de item
Creado la definición de la nomenclatura de item y actualización del historial de versiones
</commit_message>
<xml_diff>
--- a/Documentos/PGC.docx
+++ b/Documentos/PGC.docx
@@ -56,6 +56,7 @@
       <w:pPr>
         <w:spacing w:before="240" w:after="240"/>
         <w:ind w:left="720"/>
+        <w:jc w:val="right"/>
         <w:rPr>
           <w:rFonts w:ascii="Times New Roman" w:eastAsia="Times New Roman" w:hAnsi="Times New Roman" w:cs="Times New Roman"/>
           <w:b/>
@@ -70,66 +71,8 @@
           <w:sz w:val="40"/>
           <w:szCs w:val="40"/>
         </w:rPr>
-        <w:t>Sistema Inteligente de Seguridad para el Hogar</w:t>
-      </w:r>
-    </w:p>
-    <w:p>
-      <w:pPr>
-        <w:spacing w:before="240" w:after="240"/>
-        <w:jc w:val="right"/>
-        <w:rPr>
-          <w:rFonts w:ascii="Times New Roman" w:eastAsia="Times New Roman" w:hAnsi="Times New Roman" w:cs="Times New Roman"/>
-          <w:b/>
-          <w:sz w:val="36"/>
-          <w:szCs w:val="36"/>
-        </w:rPr>
-      </w:pPr>
-      <w:r>
-        <w:rPr>
-          <w:rFonts w:ascii="Times New Roman" w:eastAsia="Times New Roman" w:hAnsi="Times New Roman" w:cs="Times New Roman"/>
-          <w:sz w:val="24"/>
-          <w:szCs w:val="24"/>
-        </w:rPr>
-        <w:t xml:space="preserve"> </w:t>
-      </w:r>
-      <w:proofErr w:type="spellStart"/>
-      <w:r>
-        <w:rPr>
-          <w:rFonts w:ascii="Times New Roman" w:eastAsia="Times New Roman" w:hAnsi="Times New Roman" w:cs="Times New Roman"/>
-          <w:b/>
-          <w:sz w:val="36"/>
-          <w:szCs w:val="36"/>
-        </w:rPr>
-        <w:t>SafeHome</w:t>
-      </w:r>
-      <w:proofErr w:type="spellEnd"/>
-    </w:p>
-    <w:p>
-      <w:pPr>
-        <w:spacing w:before="240" w:after="240"/>
-        <w:jc w:val="right"/>
-        <w:rPr>
-          <w:rFonts w:ascii="Times New Roman" w:eastAsia="Times New Roman" w:hAnsi="Times New Roman" w:cs="Times New Roman"/>
-          <w:i/>
-          <w:sz w:val="28"/>
-          <w:szCs w:val="28"/>
-        </w:rPr>
-      </w:pPr>
-      <w:r>
-        <w:rPr>
-          <w:rFonts w:ascii="Times New Roman" w:eastAsia="Times New Roman" w:hAnsi="Times New Roman" w:cs="Times New Roman"/>
-          <w:i/>
-          <w:sz w:val="28"/>
-          <w:szCs w:val="28"/>
-        </w:rPr>
         <w:t>Plan de Gestión de la Configuración</w:t>
       </w:r>
-    </w:p>
-    <w:p>
-      <w:pPr>
-        <w:spacing w:before="240" w:after="240"/>
-        <w:jc w:val="both"/>
-      </w:pPr>
       <w:r>
         <w:t xml:space="preserve"> </w:t>
       </w:r>
@@ -160,7 +103,7 @@
           <w:sz w:val="24"/>
           <w:szCs w:val="24"/>
         </w:rPr>
-        <w:t>7</w:t>
+        <w:t>8</w:t>
       </w:r>
     </w:p>
     <w:p/>
@@ -177,19 +120,15 @@
     <w:p/>
     <w:p/>
     <w:p/>
-    <w:p/>
-    <w:p/>
-    <w:p/>
-    <w:p/>
-    <w:p/>
-    <w:p/>
-    <w:p/>
-    <w:p/>
     <w:p>
+      <w:r>
+        <w:br w:type="page"/>
+      </w:r>
+    </w:p>
+    <w:p>
       <w:pPr>
         <w:spacing w:before="240" w:after="240" w:line="360" w:lineRule="auto"/>
-        <w:ind w:left="4540"/>
-        <w:jc w:val="right"/>
+        <w:jc w:val="center"/>
         <w:rPr>
           <w:b/>
           <w:sz w:val="36"/>
@@ -229,9 +168,6 @@
         <w:gridCol w:w="2235"/>
       </w:tblGrid>
       <w:tr>
-        <w:trPr>
-          <w:trHeight w:val="600"/>
-        </w:trPr>
         <w:tc>
           <w:tcPr>
             <w:tcW w:w="2205" w:type="dxa"/>
@@ -250,7 +186,7 @@
           </w:tcPr>
           <w:p>
             <w:pPr>
-              <w:spacing w:before="240" w:after="120" w:line="360" w:lineRule="auto"/>
+              <w:spacing w:before="120" w:after="120" w:line="360" w:lineRule="auto"/>
               <w:ind w:left="100"/>
               <w:jc w:val="both"/>
               <w:rPr>
@@ -287,7 +223,7 @@
           </w:tcPr>
           <w:p>
             <w:pPr>
-              <w:spacing w:before="240" w:after="120" w:line="360" w:lineRule="auto"/>
+              <w:spacing w:before="120" w:after="120" w:line="360" w:lineRule="auto"/>
               <w:ind w:left="100"/>
               <w:jc w:val="both"/>
               <w:rPr>
@@ -324,7 +260,7 @@
           </w:tcPr>
           <w:p>
             <w:pPr>
-              <w:spacing w:before="240" w:after="120" w:line="360" w:lineRule="auto"/>
+              <w:spacing w:before="120" w:after="120" w:line="360" w:lineRule="auto"/>
               <w:ind w:left="100"/>
               <w:jc w:val="both"/>
               <w:rPr>
@@ -361,7 +297,7 @@
           </w:tcPr>
           <w:p>
             <w:pPr>
-              <w:spacing w:before="240" w:after="120" w:line="360" w:lineRule="auto"/>
+              <w:spacing w:before="120" w:after="120" w:line="360" w:lineRule="auto"/>
               <w:ind w:left="100"/>
               <w:jc w:val="both"/>
               <w:rPr>
@@ -382,9 +318,6 @@
         </w:tc>
       </w:tr>
       <w:tr>
-        <w:trPr>
-          <w:trHeight w:val="900"/>
-        </w:trPr>
         <w:tc>
           <w:tcPr>
             <w:tcW w:w="2205" w:type="dxa"/>
@@ -403,7 +336,7 @@
           </w:tcPr>
           <w:p>
             <w:pPr>
-              <w:spacing w:before="240" w:after="120" w:line="360" w:lineRule="auto"/>
+              <w:spacing w:before="120" w:after="120" w:line="360" w:lineRule="auto"/>
               <w:ind w:left="100"/>
               <w:jc w:val="both"/>
               <w:rPr>
@@ -438,7 +371,7 @@
           </w:tcPr>
           <w:p>
             <w:pPr>
-              <w:spacing w:before="240" w:after="120" w:line="360" w:lineRule="auto"/>
+              <w:spacing w:before="120" w:after="120" w:line="360" w:lineRule="auto"/>
               <w:ind w:left="100"/>
               <w:jc w:val="both"/>
               <w:rPr>
@@ -473,7 +406,7 @@
           </w:tcPr>
           <w:p>
             <w:pPr>
-              <w:spacing w:before="240" w:after="120" w:line="360" w:lineRule="auto"/>
+              <w:spacing w:before="120" w:after="120" w:line="360" w:lineRule="auto"/>
               <w:ind w:left="100"/>
               <w:jc w:val="both"/>
               <w:rPr>
@@ -508,7 +441,7 @@
           </w:tcPr>
           <w:p>
             <w:pPr>
-              <w:spacing w:before="240" w:after="120" w:line="360" w:lineRule="auto"/>
+              <w:spacing w:before="120" w:after="120" w:line="360" w:lineRule="auto"/>
               <w:ind w:left="100"/>
               <w:jc w:val="both"/>
               <w:rPr>
@@ -536,9 +469,6 @@
         </w:tc>
       </w:tr>
       <w:tr>
-        <w:trPr>
-          <w:trHeight w:val="900"/>
-        </w:trPr>
         <w:tc>
           <w:tcPr>
             <w:tcW w:w="2205" w:type="dxa"/>
@@ -557,7 +487,7 @@
           </w:tcPr>
           <w:p>
             <w:pPr>
-              <w:spacing w:before="240" w:after="120" w:line="360" w:lineRule="auto"/>
+              <w:spacing w:before="120" w:after="120" w:line="360" w:lineRule="auto"/>
               <w:ind w:left="100"/>
               <w:jc w:val="both"/>
               <w:rPr>
@@ -592,7 +522,7 @@
           </w:tcPr>
           <w:p>
             <w:pPr>
-              <w:spacing w:before="240" w:after="120" w:line="360" w:lineRule="auto"/>
+              <w:spacing w:before="120" w:after="120" w:line="360" w:lineRule="auto"/>
               <w:ind w:left="100"/>
               <w:jc w:val="both"/>
               <w:rPr>
@@ -627,7 +557,7 @@
           </w:tcPr>
           <w:p>
             <w:pPr>
-              <w:spacing w:before="240" w:after="120" w:line="360" w:lineRule="auto"/>
+              <w:spacing w:before="120" w:after="120" w:line="360" w:lineRule="auto"/>
               <w:ind w:left="100"/>
               <w:jc w:val="both"/>
               <w:rPr>
@@ -662,7 +592,7 @@
           </w:tcPr>
           <w:p>
             <w:pPr>
-              <w:spacing w:before="240" w:after="120" w:line="360" w:lineRule="auto"/>
+              <w:spacing w:before="120" w:after="120" w:line="360" w:lineRule="auto"/>
               <w:ind w:left="100"/>
               <w:jc w:val="both"/>
               <w:rPr>
@@ -681,9 +611,6 @@
         </w:tc>
       </w:tr>
       <w:tr>
-        <w:trPr>
-          <w:trHeight w:val="900"/>
-        </w:trPr>
         <w:tc>
           <w:tcPr>
             <w:tcW w:w="2205" w:type="dxa"/>
@@ -702,7 +629,7 @@
           </w:tcPr>
           <w:p>
             <w:pPr>
-              <w:spacing w:before="240" w:after="120" w:line="360" w:lineRule="auto"/>
+              <w:spacing w:before="120" w:after="120" w:line="360" w:lineRule="auto"/>
               <w:ind w:left="100"/>
               <w:jc w:val="both"/>
               <w:rPr>
@@ -737,7 +664,7 @@
           </w:tcPr>
           <w:p>
             <w:pPr>
-              <w:spacing w:before="240" w:after="120" w:line="360" w:lineRule="auto"/>
+              <w:spacing w:before="120" w:after="120" w:line="360" w:lineRule="auto"/>
               <w:ind w:left="100"/>
               <w:jc w:val="both"/>
               <w:rPr>
@@ -772,7 +699,7 @@
           </w:tcPr>
           <w:p>
             <w:pPr>
-              <w:spacing w:before="240" w:after="120" w:line="360" w:lineRule="auto"/>
+              <w:spacing w:before="120" w:after="120" w:line="360" w:lineRule="auto"/>
               <w:ind w:left="100"/>
               <w:jc w:val="both"/>
               <w:rPr>
@@ -807,7 +734,7 @@
           </w:tcPr>
           <w:p>
             <w:pPr>
-              <w:spacing w:before="240" w:after="120" w:line="360" w:lineRule="auto"/>
+              <w:spacing w:before="120" w:after="120" w:line="360" w:lineRule="auto"/>
               <w:ind w:left="100"/>
               <w:jc w:val="both"/>
               <w:rPr>
@@ -826,9 +753,6 @@
         </w:tc>
       </w:tr>
       <w:tr>
-        <w:trPr>
-          <w:trHeight w:val="900"/>
-        </w:trPr>
         <w:tc>
           <w:tcPr>
             <w:tcW w:w="2205" w:type="dxa"/>
@@ -847,7 +771,7 @@
           </w:tcPr>
           <w:p>
             <w:pPr>
-              <w:spacing w:before="240" w:after="120" w:line="360" w:lineRule="auto"/>
+              <w:spacing w:before="120" w:after="120" w:line="360" w:lineRule="auto"/>
               <w:ind w:left="100"/>
               <w:jc w:val="both"/>
               <w:rPr>
@@ -882,7 +806,7 @@
           </w:tcPr>
           <w:p>
             <w:pPr>
-              <w:spacing w:before="240" w:after="120" w:line="360" w:lineRule="auto"/>
+              <w:spacing w:before="120" w:after="120" w:line="360" w:lineRule="auto"/>
               <w:ind w:left="100"/>
               <w:jc w:val="both"/>
               <w:rPr>
@@ -917,7 +841,7 @@
           </w:tcPr>
           <w:p>
             <w:pPr>
-              <w:spacing w:before="240" w:after="120" w:line="360" w:lineRule="auto"/>
+              <w:spacing w:before="120" w:after="120" w:line="360" w:lineRule="auto"/>
               <w:ind w:left="100"/>
               <w:jc w:val="both"/>
               <w:rPr>
@@ -952,7 +876,7 @@
           </w:tcPr>
           <w:p>
             <w:pPr>
-              <w:spacing w:before="240" w:after="120" w:line="360" w:lineRule="auto"/>
+              <w:spacing w:before="120" w:after="120" w:line="360" w:lineRule="auto"/>
               <w:ind w:left="100"/>
               <w:jc w:val="both"/>
               <w:rPr>
@@ -978,9 +902,6 @@
         </w:tc>
       </w:tr>
       <w:tr>
-        <w:trPr>
-          <w:trHeight w:val="900"/>
-        </w:trPr>
         <w:tc>
           <w:tcPr>
             <w:tcW w:w="2205" w:type="dxa"/>
@@ -999,7 +920,7 @@
           </w:tcPr>
           <w:p>
             <w:pPr>
-              <w:spacing w:before="240" w:after="120" w:line="360" w:lineRule="auto"/>
+              <w:spacing w:before="120" w:after="120" w:line="360" w:lineRule="auto"/>
               <w:ind w:left="100"/>
               <w:jc w:val="both"/>
               <w:rPr>
@@ -1034,7 +955,7 @@
           </w:tcPr>
           <w:p>
             <w:pPr>
-              <w:spacing w:before="240" w:after="120" w:line="360" w:lineRule="auto"/>
+              <w:spacing w:before="120" w:after="120" w:line="360" w:lineRule="auto"/>
               <w:ind w:left="100"/>
               <w:jc w:val="both"/>
               <w:rPr>
@@ -1069,7 +990,7 @@
           </w:tcPr>
           <w:p>
             <w:pPr>
-              <w:spacing w:before="240" w:after="120" w:line="360" w:lineRule="auto"/>
+              <w:spacing w:before="120" w:after="120" w:line="360" w:lineRule="auto"/>
               <w:ind w:left="100"/>
               <w:jc w:val="both"/>
               <w:rPr>
@@ -1104,7 +1025,7 @@
           </w:tcPr>
           <w:p>
             <w:pPr>
-              <w:spacing w:before="240" w:after="120" w:line="360" w:lineRule="auto"/>
+              <w:spacing w:before="120" w:after="120" w:line="360" w:lineRule="auto"/>
               <w:ind w:left="100"/>
               <w:jc w:val="both"/>
               <w:rPr>
@@ -1123,9 +1044,6 @@
         </w:tc>
       </w:tr>
       <w:tr>
-        <w:trPr>
-          <w:trHeight w:val="900"/>
-        </w:trPr>
         <w:tc>
           <w:tcPr>
             <w:tcW w:w="2205" w:type="dxa"/>
@@ -1144,7 +1062,7 @@
           </w:tcPr>
           <w:p>
             <w:pPr>
-              <w:spacing w:before="240" w:after="120" w:line="360" w:lineRule="auto"/>
+              <w:spacing w:before="120" w:after="120" w:line="360" w:lineRule="auto"/>
               <w:ind w:left="100"/>
               <w:jc w:val="both"/>
               <w:rPr>
@@ -1179,7 +1097,7 @@
           </w:tcPr>
           <w:p>
             <w:pPr>
-              <w:spacing w:before="240" w:after="120" w:line="360" w:lineRule="auto"/>
+              <w:spacing w:before="120" w:after="120" w:line="360" w:lineRule="auto"/>
               <w:ind w:left="100"/>
               <w:jc w:val="both"/>
               <w:rPr>
@@ -1214,7 +1132,7 @@
           </w:tcPr>
           <w:p>
             <w:pPr>
-              <w:spacing w:before="240" w:after="120" w:line="360" w:lineRule="auto"/>
+              <w:spacing w:before="120" w:after="120" w:line="360" w:lineRule="auto"/>
               <w:ind w:left="100"/>
               <w:jc w:val="both"/>
               <w:rPr>
@@ -1249,7 +1167,7 @@
           </w:tcPr>
           <w:p>
             <w:pPr>
-              <w:spacing w:before="240" w:after="120" w:line="360" w:lineRule="auto"/>
+              <w:spacing w:before="120" w:after="120" w:line="360" w:lineRule="auto"/>
               <w:ind w:left="100"/>
               <w:jc w:val="both"/>
               <w:rPr>
@@ -1268,9 +1186,6 @@
         </w:tc>
       </w:tr>
       <w:tr>
-        <w:trPr>
-          <w:trHeight w:val="900"/>
-        </w:trPr>
         <w:tc>
           <w:tcPr>
             <w:tcW w:w="2205" w:type="dxa"/>
@@ -1289,7 +1204,7 @@
           </w:tcPr>
           <w:p>
             <w:pPr>
-              <w:spacing w:before="240" w:after="120" w:line="360" w:lineRule="auto"/>
+              <w:spacing w:before="120" w:after="120" w:line="360" w:lineRule="auto"/>
               <w:ind w:left="100"/>
               <w:jc w:val="both"/>
               <w:rPr>
@@ -1324,7 +1239,7 @@
           </w:tcPr>
           <w:p>
             <w:pPr>
-              <w:spacing w:before="240" w:after="120" w:line="360" w:lineRule="auto"/>
+              <w:spacing w:before="120" w:after="120" w:line="360" w:lineRule="auto"/>
               <w:ind w:left="100"/>
               <w:jc w:val="both"/>
               <w:rPr>
@@ -1359,7 +1274,7 @@
           </w:tcPr>
           <w:p>
             <w:pPr>
-              <w:spacing w:before="240" w:after="120" w:line="360" w:lineRule="auto"/>
+              <w:spacing w:before="120" w:after="120" w:line="360" w:lineRule="auto"/>
               <w:ind w:left="100"/>
               <w:jc w:val="both"/>
               <w:rPr>
@@ -1394,7 +1309,7 @@
           </w:tcPr>
           <w:p>
             <w:pPr>
-              <w:spacing w:before="240" w:after="120" w:line="360" w:lineRule="auto"/>
+              <w:spacing w:before="120" w:after="120" w:line="360" w:lineRule="auto"/>
               <w:ind w:left="100"/>
               <w:jc w:val="both"/>
               <w:rPr>
@@ -1413,9 +1328,6 @@
         </w:tc>
       </w:tr>
       <w:tr>
-        <w:trPr>
-          <w:trHeight w:val="900"/>
-        </w:trPr>
         <w:tc>
           <w:tcPr>
             <w:tcW w:w="2205" w:type="dxa"/>
@@ -1434,7 +1346,7 @@
           </w:tcPr>
           <w:p>
             <w:pPr>
-              <w:spacing w:before="240" w:after="120" w:line="360" w:lineRule="auto"/>
+              <w:spacing w:before="120" w:after="120" w:line="360" w:lineRule="auto"/>
               <w:ind w:left="100"/>
               <w:jc w:val="both"/>
               <w:rPr>
@@ -1469,7 +1381,7 @@
           </w:tcPr>
           <w:p>
             <w:pPr>
-              <w:spacing w:before="240" w:after="120" w:line="360" w:lineRule="auto"/>
+              <w:spacing w:before="120" w:after="120" w:line="360" w:lineRule="auto"/>
               <w:ind w:left="100"/>
               <w:jc w:val="both"/>
               <w:rPr>
@@ -1482,14 +1394,7 @@
                 <w:sz w:val="20"/>
                 <w:szCs w:val="20"/>
               </w:rPr>
-              <w:t>1.</w:t>
-            </w:r>
-            <w:r>
-              <w:rPr>
-                <w:sz w:val="20"/>
-                <w:szCs w:val="20"/>
-              </w:rPr>
-              <w:t>7</w:t>
+              <w:t>1.7</w:t>
             </w:r>
           </w:p>
         </w:tc>
@@ -1511,7 +1416,7 @@
           </w:tcPr>
           <w:p>
             <w:pPr>
-              <w:spacing w:before="240" w:after="120" w:line="360" w:lineRule="auto"/>
+              <w:spacing w:before="120" w:after="120" w:line="360" w:lineRule="auto"/>
               <w:jc w:val="both"/>
               <w:rPr>
                 <w:sz w:val="20"/>
@@ -1545,7 +1450,7 @@
           </w:tcPr>
           <w:p>
             <w:pPr>
-              <w:spacing w:before="240" w:after="120" w:line="360" w:lineRule="auto"/>
+              <w:spacing w:before="120" w:after="120" w:line="360" w:lineRule="auto"/>
               <w:ind w:left="100"/>
               <w:jc w:val="both"/>
               <w:rPr>
@@ -1558,7 +1463,155 @@
                 <w:sz w:val="20"/>
                 <w:szCs w:val="20"/>
               </w:rPr>
-              <w:t>Acuña Corahua Billy</w:t>
+              <w:t>Acuña Billy</w:t>
+            </w:r>
+          </w:p>
+        </w:tc>
+      </w:tr>
+      <w:tr>
+        <w:tc>
+          <w:tcPr>
+            <w:tcW w:w="2205" w:type="dxa"/>
+            <w:tcBorders>
+              <w:top w:val="single" w:sz="4" w:space="0" w:color="auto"/>
+              <w:left w:val="single" w:sz="4" w:space="0" w:color="auto"/>
+              <w:bottom w:val="single" w:sz="4" w:space="0" w:color="auto"/>
+              <w:right w:val="single" w:sz="8" w:space="0" w:color="000000"/>
+            </w:tcBorders>
+            <w:tcMar>
+              <w:top w:w="100" w:type="dxa"/>
+              <w:left w:w="100" w:type="dxa"/>
+              <w:bottom w:w="100" w:type="dxa"/>
+              <w:right w:w="100" w:type="dxa"/>
+            </w:tcMar>
+          </w:tcPr>
+          <w:p>
+            <w:pPr>
+              <w:spacing w:before="120" w:after="120" w:line="360" w:lineRule="auto"/>
+              <w:ind w:left="100"/>
+              <w:jc w:val="both"/>
+              <w:rPr>
+                <w:sz w:val="20"/>
+                <w:szCs w:val="20"/>
+              </w:rPr>
+            </w:pPr>
+            <w:r>
+              <w:rPr>
+                <w:sz w:val="20"/>
+                <w:szCs w:val="20"/>
+              </w:rPr>
+              <w:t>03/10/2019</w:t>
+            </w:r>
+          </w:p>
+        </w:tc>
+        <w:tc>
+          <w:tcPr>
+            <w:tcW w:w="1365" w:type="dxa"/>
+            <w:tcBorders>
+              <w:top w:val="single" w:sz="4" w:space="0" w:color="auto"/>
+              <w:left w:val="nil"/>
+              <w:bottom w:val="single" w:sz="4" w:space="0" w:color="auto"/>
+              <w:right w:val="single" w:sz="8" w:space="0" w:color="000000"/>
+            </w:tcBorders>
+            <w:tcMar>
+              <w:top w:w="100" w:type="dxa"/>
+              <w:left w:w="100" w:type="dxa"/>
+              <w:bottom w:w="100" w:type="dxa"/>
+              <w:right w:w="100" w:type="dxa"/>
+            </w:tcMar>
+          </w:tcPr>
+          <w:p>
+            <w:pPr>
+              <w:spacing w:before="120" w:after="120" w:line="360" w:lineRule="auto"/>
+              <w:ind w:left="100"/>
+              <w:jc w:val="both"/>
+              <w:rPr>
+                <w:sz w:val="20"/>
+                <w:szCs w:val="20"/>
+              </w:rPr>
+            </w:pPr>
+            <w:r>
+              <w:rPr>
+                <w:sz w:val="20"/>
+                <w:szCs w:val="20"/>
+              </w:rPr>
+              <w:t>1.8</w:t>
+            </w:r>
+          </w:p>
+        </w:tc>
+        <w:tc>
+          <w:tcPr>
+            <w:tcW w:w="3210" w:type="dxa"/>
+            <w:tcBorders>
+              <w:top w:val="single" w:sz="4" w:space="0" w:color="auto"/>
+              <w:left w:val="nil"/>
+              <w:bottom w:val="single" w:sz="4" w:space="0" w:color="auto"/>
+              <w:right w:val="single" w:sz="8" w:space="0" w:color="000000"/>
+            </w:tcBorders>
+            <w:tcMar>
+              <w:top w:w="100" w:type="dxa"/>
+              <w:left w:w="100" w:type="dxa"/>
+              <w:bottom w:w="100" w:type="dxa"/>
+              <w:right w:w="100" w:type="dxa"/>
+            </w:tcMar>
+          </w:tcPr>
+          <w:p>
+            <w:pPr>
+              <w:spacing w:before="120" w:after="120" w:line="360" w:lineRule="auto"/>
+              <w:jc w:val="both"/>
+              <w:rPr>
+                <w:sz w:val="20"/>
+                <w:szCs w:val="20"/>
+              </w:rPr>
+            </w:pPr>
+            <w:r>
+              <w:rPr>
+                <w:sz w:val="20"/>
+                <w:szCs w:val="20"/>
+              </w:rPr>
+              <w:t xml:space="preserve">Definición de la nomenclatura de </w:t>
+            </w:r>
+            <w:r>
+              <w:rPr>
+                <w:sz w:val="20"/>
+                <w:szCs w:val="20"/>
+              </w:rPr>
+              <w:t>ítem</w:t>
+            </w:r>
+          </w:p>
+        </w:tc>
+        <w:tc>
+          <w:tcPr>
+            <w:tcW w:w="2235" w:type="dxa"/>
+            <w:tcBorders>
+              <w:top w:val="single" w:sz="4" w:space="0" w:color="auto"/>
+              <w:left w:val="nil"/>
+              <w:bottom w:val="single" w:sz="4" w:space="0" w:color="auto"/>
+              <w:right w:val="single" w:sz="4" w:space="0" w:color="auto"/>
+            </w:tcBorders>
+            <w:tcMar>
+              <w:top w:w="100" w:type="dxa"/>
+              <w:left w:w="100" w:type="dxa"/>
+              <w:bottom w:w="100" w:type="dxa"/>
+              <w:right w:w="100" w:type="dxa"/>
+            </w:tcMar>
+          </w:tcPr>
+          <w:p>
+            <w:pPr>
+              <w:spacing w:before="120" w:after="120" w:line="360" w:lineRule="auto"/>
+              <w:ind w:left="100"/>
+              <w:jc w:val="both"/>
+              <w:rPr>
+                <w:sz w:val="20"/>
+                <w:szCs w:val="20"/>
+              </w:rPr>
+            </w:pPr>
+            <w:r>
+              <w:rPr>
+                <w:sz w:val="20"/>
+                <w:szCs w:val="20"/>
+              </w:rPr>
+              <w:t>San Bartolomé Carlos</w:t>
             </w:r>
           </w:p>
         </w:tc>
@@ -1580,14 +1633,18 @@
       <w:pPr>
         <w:jc w:val="center"/>
         <w:rPr>
-          <w:sz w:val="28"/>
-          <w:szCs w:val="28"/>
-        </w:rPr>
-      </w:pPr>
-      <w:r>
-        <w:rPr>
-          <w:sz w:val="28"/>
-          <w:szCs w:val="28"/>
+          <w:b/>
+          <w:bCs/>
+          <w:sz w:val="36"/>
+          <w:szCs w:val="36"/>
+        </w:rPr>
+      </w:pPr>
+      <w:r>
+        <w:rPr>
+          <w:b/>
+          <w:bCs/>
+          <w:sz w:val="36"/>
+          <w:szCs w:val="36"/>
         </w:rPr>
         <w:lastRenderedPageBreak/>
         <w:t>Tabla de Contenido</w:t>
@@ -1601,7 +1658,6 @@
           <w:docPartUnique/>
         </w:docPartObj>
       </w:sdtPr>
-      <w:sdtEndPr/>
       <w:sdtContent>
         <w:p>
           <w:pPr>
@@ -1624,29 +1680,13 @@
           <w:r>
             <w:fldChar w:fldCharType="separate"/>
           </w:r>
-          <w:hyperlink w:anchor="_Toc20951993" w:history="1">
-            <w:r>
-              <w:rPr>
-                <w:rStyle w:val="Hipervnculo"/>
-                <w:b/>
-                <w:noProof/>
-              </w:rPr>
-              <w:t>1.</w:t>
-            </w:r>
+          <w:hyperlink w:anchor="_Toc20958298" w:history="1">
             <w:r>
               <w:rPr>
                 <w:rStyle w:val="Hipervnculo"/>
                 <w:noProof/>
               </w:rPr>
-              <w:t xml:space="preserve">  </w:t>
-            </w:r>
-            <w:r>
-              <w:rPr>
-                <w:rStyle w:val="Hipervnculo"/>
-                <w:b/>
-                <w:noProof/>
-              </w:rPr>
-              <w:t>Planificación de la SCM</w:t>
+              <w:t>1.  Planificación de la SCM</w:t>
             </w:r>
             <w:r>
               <w:rPr>
@@ -1667,7 +1707,7 @@
                 <w:noProof/>
                 <w:webHidden/>
               </w:rPr>
-              <w:instrText xml:space="preserve"> PAGEREF _Toc20951993 \h </w:instrText>
+              <w:instrText xml:space="preserve"> PAGEREF _Toc20958298 \h </w:instrText>
             </w:r>
             <w:r>
               <w:rPr>
@@ -1710,14 +1750,13 @@
               <w:lang w:val="es-PE" w:eastAsia="es-PE"/>
             </w:rPr>
           </w:pPr>
-          <w:hyperlink w:anchor="_Toc20951994" w:history="1">
+          <w:hyperlink w:anchor="_Toc20958299" w:history="1">
             <w:r>
               <w:rPr>
                 <w:rStyle w:val="Hipervnculo"/>
-                <w:b/>
                 <w:noProof/>
               </w:rPr>
-              <w:t>1.1  Introducción</w:t>
+              <w:t>1.1 Introducción</w:t>
             </w:r>
             <w:r>
               <w:rPr>
@@ -1738,7 +1777,7 @@
                 <w:noProof/>
                 <w:webHidden/>
               </w:rPr>
-              <w:instrText xml:space="preserve"> PAGEREF _Toc20951994 \h </w:instrText>
+              <w:instrText xml:space="preserve"> PAGEREF _Toc20958299 \h </w:instrText>
             </w:r>
             <w:r>
               <w:rPr>
@@ -1781,29 +1820,13 @@
               <w:lang w:val="es-PE" w:eastAsia="es-PE"/>
             </w:rPr>
           </w:pPr>
-          <w:hyperlink w:anchor="_Toc20951995" w:history="1">
-            <w:r>
-              <w:rPr>
-                <w:rStyle w:val="Hipervnculo"/>
-                <w:b/>
-                <w:noProof/>
-              </w:rPr>
-              <w:t>1.1.1</w:t>
-            </w:r>
+          <w:hyperlink w:anchor="_Toc20958300" w:history="1">
             <w:r>
               <w:rPr>
                 <w:rStyle w:val="Hipervnculo"/>
                 <w:noProof/>
               </w:rPr>
-              <w:t xml:space="preserve">   </w:t>
-            </w:r>
-            <w:r>
-              <w:rPr>
-                <w:rStyle w:val="Hipervnculo"/>
-                <w:b/>
-                <w:noProof/>
-              </w:rPr>
-              <w:t>Situación actual de la empresa</w:t>
+              <w:t>1.1.1   Situación actual de la empresa</w:t>
             </w:r>
             <w:r>
               <w:rPr>
@@ -1824,7 +1847,7 @@
                 <w:noProof/>
                 <w:webHidden/>
               </w:rPr>
-              <w:instrText xml:space="preserve"> PAGEREF _Toc20951995 \h </w:instrText>
+              <w:instrText xml:space="preserve"> PAGEREF _Toc20958300 \h </w:instrText>
             </w:r>
             <w:r>
               <w:rPr>
@@ -1867,29 +1890,13 @@
               <w:lang w:val="es-PE" w:eastAsia="es-PE"/>
             </w:rPr>
           </w:pPr>
-          <w:hyperlink w:anchor="_Toc20951996" w:history="1">
-            <w:r>
-              <w:rPr>
-                <w:rStyle w:val="Hipervnculo"/>
-                <w:b/>
-                <w:noProof/>
-              </w:rPr>
-              <w:t>1.1.2</w:t>
-            </w:r>
+          <w:hyperlink w:anchor="_Toc20958301" w:history="1">
             <w:r>
               <w:rPr>
                 <w:rStyle w:val="Hipervnculo"/>
                 <w:noProof/>
               </w:rPr>
-              <w:t xml:space="preserve">   </w:t>
-            </w:r>
-            <w:r>
-              <w:rPr>
-                <w:rStyle w:val="Hipervnculo"/>
-                <w:b/>
-                <w:noProof/>
-              </w:rPr>
-              <w:t>Problemática</w:t>
+              <w:t>1.1.2   Problemática</w:t>
             </w:r>
             <w:r>
               <w:rPr>
@@ -1910,7 +1917,7 @@
                 <w:noProof/>
                 <w:webHidden/>
               </w:rPr>
-              <w:instrText xml:space="preserve"> PAGEREF _Toc20951996 \h </w:instrText>
+              <w:instrText xml:space="preserve"> PAGEREF _Toc20958301 \h </w:instrText>
             </w:r>
             <w:r>
               <w:rPr>
@@ -1953,29 +1960,13 @@
               <w:lang w:val="es-PE" w:eastAsia="es-PE"/>
             </w:rPr>
           </w:pPr>
-          <w:hyperlink w:anchor="_Toc20951997" w:history="1">
-            <w:r>
-              <w:rPr>
-                <w:rStyle w:val="Hipervnculo"/>
-                <w:b/>
-                <w:noProof/>
-              </w:rPr>
-              <w:t>1.1.3</w:t>
-            </w:r>
+          <w:hyperlink w:anchor="_Toc20958302" w:history="1">
             <w:r>
               <w:rPr>
                 <w:rStyle w:val="Hipervnculo"/>
                 <w:noProof/>
               </w:rPr>
-              <w:t xml:space="preserve">   </w:t>
-            </w:r>
-            <w:r>
-              <w:rPr>
-                <w:rStyle w:val="Hipervnculo"/>
-                <w:b/>
-                <w:noProof/>
-              </w:rPr>
-              <w:t>Propósito</w:t>
+              <w:t>1.1.3   Propósito</w:t>
             </w:r>
             <w:r>
               <w:rPr>
@@ -1996,7 +1987,7 @@
                 <w:noProof/>
                 <w:webHidden/>
               </w:rPr>
-              <w:instrText xml:space="preserve"> PAGEREF _Toc20951997 \h </w:instrText>
+              <w:instrText xml:space="preserve"> PAGEREF _Toc20958302 \h </w:instrText>
             </w:r>
             <w:r>
               <w:rPr>
@@ -2039,29 +2030,13 @@
               <w:lang w:val="es-PE" w:eastAsia="es-PE"/>
             </w:rPr>
           </w:pPr>
-          <w:hyperlink w:anchor="_Toc20951998" w:history="1">
-            <w:r>
-              <w:rPr>
-                <w:rStyle w:val="Hipervnculo"/>
-                <w:b/>
-                <w:noProof/>
-              </w:rPr>
-              <w:t>1.1.4</w:t>
-            </w:r>
+          <w:hyperlink w:anchor="_Toc20958303" w:history="1">
             <w:r>
               <w:rPr>
                 <w:rStyle w:val="Hipervnculo"/>
                 <w:noProof/>
               </w:rPr>
-              <w:t xml:space="preserve">   </w:t>
-            </w:r>
-            <w:r>
-              <w:rPr>
-                <w:rStyle w:val="Hipervnculo"/>
-                <w:b/>
-                <w:noProof/>
-              </w:rPr>
-              <w:t>Finalidad del plan</w:t>
+              <w:t>1.1.4   Finalidad del plan</w:t>
             </w:r>
             <w:r>
               <w:rPr>
@@ -2082,7 +2057,7 @@
                 <w:noProof/>
                 <w:webHidden/>
               </w:rPr>
-              <w:instrText xml:space="preserve"> PAGEREF _Toc20951998 \h </w:instrText>
+              <w:instrText xml:space="preserve"> PAGEREF _Toc20958303 \h </w:instrText>
             </w:r>
             <w:r>
               <w:rPr>
@@ -2125,29 +2100,13 @@
               <w:lang w:val="es-PE" w:eastAsia="es-PE"/>
             </w:rPr>
           </w:pPr>
-          <w:hyperlink w:anchor="_Toc20951999" w:history="1">
-            <w:r>
-              <w:rPr>
-                <w:rStyle w:val="Hipervnculo"/>
-                <w:b/>
-                <w:noProof/>
-              </w:rPr>
-              <w:t>1.2</w:t>
-            </w:r>
+          <w:hyperlink w:anchor="_Toc20958304" w:history="1">
             <w:r>
               <w:rPr>
                 <w:rStyle w:val="Hipervnculo"/>
                 <w:noProof/>
               </w:rPr>
-              <w:t xml:space="preserve">   </w:t>
-            </w:r>
-            <w:r>
-              <w:rPr>
-                <w:rStyle w:val="Hipervnculo"/>
-                <w:b/>
-                <w:noProof/>
-              </w:rPr>
-              <w:t>Roles, Responsabilidades y Cantidad</w:t>
+              <w:t>1.2   Roles, Responsabilidades y Cantidad</w:t>
             </w:r>
             <w:r>
               <w:rPr>
@@ -2168,7 +2127,7 @@
                 <w:noProof/>
                 <w:webHidden/>
               </w:rPr>
-              <w:instrText xml:space="preserve"> PAGEREF _Toc20951999 \h </w:instrText>
+              <w:instrText xml:space="preserve"> PAGEREF _Toc20958304 \h </w:instrText>
             </w:r>
             <w:r>
               <w:rPr>
@@ -2211,29 +2170,13 @@
               <w:lang w:val="es-PE" w:eastAsia="es-PE"/>
             </w:rPr>
           </w:pPr>
-          <w:hyperlink w:anchor="_Toc20952000" w:history="1">
-            <w:r>
-              <w:rPr>
-                <w:rStyle w:val="Hipervnculo"/>
-                <w:b/>
-                <w:noProof/>
-              </w:rPr>
-              <w:t>1.3</w:t>
-            </w:r>
+          <w:hyperlink w:anchor="_Toc20958305" w:history="1">
             <w:r>
               <w:rPr>
                 <w:rStyle w:val="Hipervnculo"/>
                 <w:noProof/>
               </w:rPr>
-              <w:t xml:space="preserve">   </w:t>
-            </w:r>
-            <w:r>
-              <w:rPr>
-                <w:rStyle w:val="Hipervnculo"/>
-                <w:b/>
-                <w:noProof/>
-              </w:rPr>
-              <w:t>Políticas, Directrices y Procedimientos</w:t>
+              <w:t>1.3   Políticas, Directrices y Procedimientos</w:t>
             </w:r>
             <w:r>
               <w:rPr>
@@ -2254,7 +2197,7 @@
                 <w:noProof/>
                 <w:webHidden/>
               </w:rPr>
-              <w:instrText xml:space="preserve"> PAGEREF _Toc20952000 \h </w:instrText>
+              <w:instrText xml:space="preserve"> PAGEREF _Toc20958305 \h </w:instrText>
             </w:r>
             <w:r>
               <w:rPr>
@@ -2297,11 +2240,10 @@
               <w:lang w:val="es-PE" w:eastAsia="es-PE"/>
             </w:rPr>
           </w:pPr>
-          <w:hyperlink w:anchor="_Toc20952001" w:history="1">
+          <w:hyperlink w:anchor="_Toc20958306" w:history="1">
             <w:r>
               <w:rPr>
                 <w:rStyle w:val="Hipervnculo"/>
-                <w:b/>
                 <w:noProof/>
               </w:rPr>
               <w:t>1.3.1   Políticas</w:t>
@@ -2325,7 +2267,7 @@
                 <w:noProof/>
                 <w:webHidden/>
               </w:rPr>
-              <w:instrText xml:space="preserve"> PAGEREF _Toc20952001 \h </w:instrText>
+              <w:instrText xml:space="preserve"> PAGEREF _Toc20958306 \h </w:instrText>
             </w:r>
             <w:r>
               <w:rPr>
@@ -2368,11 +2310,10 @@
               <w:lang w:val="es-PE" w:eastAsia="es-PE"/>
             </w:rPr>
           </w:pPr>
-          <w:hyperlink w:anchor="_Toc20952002" w:history="1">
+          <w:hyperlink w:anchor="_Toc20958307" w:history="1">
             <w:r>
               <w:rPr>
                 <w:rStyle w:val="Hipervnculo"/>
-                <w:b/>
                 <w:noProof/>
               </w:rPr>
               <w:t>1.3.2   Directrices</w:t>
@@ -2396,7 +2337,7 @@
                 <w:noProof/>
                 <w:webHidden/>
               </w:rPr>
-              <w:instrText xml:space="preserve"> PAGEREF _Toc20952002 \h </w:instrText>
+              <w:instrText xml:space="preserve"> PAGEREF _Toc20958307 \h </w:instrText>
             </w:r>
             <w:r>
               <w:rPr>
@@ -2439,11 +2380,10 @@
               <w:lang w:val="es-PE" w:eastAsia="es-PE"/>
             </w:rPr>
           </w:pPr>
-          <w:hyperlink w:anchor="_Toc20952003" w:history="1">
+          <w:hyperlink w:anchor="_Toc20958308" w:history="1">
             <w:r>
               <w:rPr>
                 <w:rStyle w:val="Hipervnculo"/>
-                <w:b/>
                 <w:noProof/>
               </w:rPr>
               <w:t>1.3.3   Procedimientos</w:t>
@@ -2467,7 +2407,7 @@
                 <w:noProof/>
                 <w:webHidden/>
               </w:rPr>
-              <w:instrText xml:space="preserve"> PAGEREF _Toc20952003 \h </w:instrText>
+              <w:instrText xml:space="preserve"> PAGEREF _Toc20958308 \h </w:instrText>
             </w:r>
             <w:r>
               <w:rPr>
@@ -2510,29 +2450,13 @@
               <w:lang w:val="es-PE" w:eastAsia="es-PE"/>
             </w:rPr>
           </w:pPr>
-          <w:hyperlink w:anchor="_Toc20952004" w:history="1">
-            <w:r>
-              <w:rPr>
-                <w:rStyle w:val="Hipervnculo"/>
-                <w:b/>
-                <w:noProof/>
-              </w:rPr>
-              <w:t>1.4</w:t>
-            </w:r>
+          <w:hyperlink w:anchor="_Toc20958309" w:history="1">
             <w:r>
               <w:rPr>
                 <w:rStyle w:val="Hipervnculo"/>
                 <w:noProof/>
               </w:rPr>
-              <w:t xml:space="preserve">   </w:t>
-            </w:r>
-            <w:r>
-              <w:rPr>
-                <w:rStyle w:val="Hipervnculo"/>
-                <w:b/>
-                <w:noProof/>
-              </w:rPr>
-              <w:t>Herramientas, Entorno e Infraestructura</w:t>
+              <w:t>1.4   Herramientas, Entorno e Infraestructura</w:t>
             </w:r>
             <w:r>
               <w:rPr>
@@ -2553,7 +2477,7 @@
                 <w:noProof/>
                 <w:webHidden/>
               </w:rPr>
-              <w:instrText xml:space="preserve"> PAGEREF _Toc20952004 \h </w:instrText>
+              <w:instrText xml:space="preserve"> PAGEREF _Toc20958309 \h </w:instrText>
             </w:r>
             <w:r>
               <w:rPr>
@@ -2596,11 +2520,10 @@
               <w:lang w:val="es-PE" w:eastAsia="es-PE"/>
             </w:rPr>
           </w:pPr>
-          <w:hyperlink w:anchor="_Toc20952005" w:history="1">
+          <w:hyperlink w:anchor="_Toc20958310" w:history="1">
             <w:r>
               <w:rPr>
                 <w:rStyle w:val="Hipervnculo"/>
-                <w:b/>
                 <w:noProof/>
               </w:rPr>
               <w:t>1.4.1   Herramienta</w:t>
@@ -2624,7 +2547,7 @@
                 <w:noProof/>
                 <w:webHidden/>
               </w:rPr>
-              <w:instrText xml:space="preserve"> PAGEREF _Toc20952005 \h </w:instrText>
+              <w:instrText xml:space="preserve"> PAGEREF _Toc20958310 \h </w:instrText>
             </w:r>
             <w:r>
               <w:rPr>
@@ -2667,11 +2590,10 @@
               <w:lang w:val="es-PE" w:eastAsia="es-PE"/>
             </w:rPr>
           </w:pPr>
-          <w:hyperlink w:anchor="_Toc20952006" w:history="1">
+          <w:hyperlink w:anchor="_Toc20958311" w:history="1">
             <w:r>
               <w:rPr>
                 <w:rStyle w:val="Hipervnculo"/>
-                <w:b/>
                 <w:noProof/>
               </w:rPr>
               <w:t>1.4.2   Entorno</w:t>
@@ -2695,7 +2617,7 @@
                 <w:noProof/>
                 <w:webHidden/>
               </w:rPr>
-              <w:instrText xml:space="preserve"> PAGEREF _Toc20952006 \h </w:instrText>
+              <w:instrText xml:space="preserve"> PAGEREF _Toc20958311 \h </w:instrText>
             </w:r>
             <w:r>
               <w:rPr>
@@ -2738,11 +2660,10 @@
               <w:lang w:val="es-PE" w:eastAsia="es-PE"/>
             </w:rPr>
           </w:pPr>
-          <w:hyperlink w:anchor="_Toc20952007" w:history="1">
+          <w:hyperlink w:anchor="_Toc20958312" w:history="1">
             <w:r>
               <w:rPr>
                 <w:rStyle w:val="Hipervnculo"/>
-                <w:b/>
                 <w:noProof/>
               </w:rPr>
               <w:t>1.4.3   Infraestructura</w:t>
@@ -2766,7 +2687,7 @@
                 <w:noProof/>
                 <w:webHidden/>
               </w:rPr>
-              <w:instrText xml:space="preserve"> PAGEREF _Toc20952007 \h </w:instrText>
+              <w:instrText xml:space="preserve"> PAGEREF _Toc20958312 \h </w:instrText>
             </w:r>
             <w:r>
               <w:rPr>
@@ -2809,29 +2730,13 @@
               <w:lang w:val="es-PE" w:eastAsia="es-PE"/>
             </w:rPr>
           </w:pPr>
-          <w:hyperlink w:anchor="_Toc20952008" w:history="1">
-            <w:r>
-              <w:rPr>
-                <w:rStyle w:val="Hipervnculo"/>
-                <w:b/>
-                <w:noProof/>
-              </w:rPr>
-              <w:t xml:space="preserve">1.5. </w:t>
-            </w:r>
+          <w:hyperlink w:anchor="_Toc20958313" w:history="1">
             <w:r>
               <w:rPr>
                 <w:rStyle w:val="Hipervnculo"/>
                 <w:noProof/>
               </w:rPr>
-              <w:t xml:space="preserve">  </w:t>
-            </w:r>
-            <w:r>
-              <w:rPr>
-                <w:rStyle w:val="Hipervnculo"/>
-                <w:b/>
-                <w:noProof/>
-              </w:rPr>
-              <w:t>Calendario</w:t>
+              <w:t>1.5.   Calendario</w:t>
             </w:r>
             <w:r>
               <w:rPr>
@@ -2852,7 +2757,7 @@
                 <w:noProof/>
                 <w:webHidden/>
               </w:rPr>
-              <w:instrText xml:space="preserve"> PAGEREF _Toc20952008 \h </w:instrText>
+              <w:instrText xml:space="preserve"> PAGEREF _Toc20958313 \h </w:instrText>
             </w:r>
             <w:r>
               <w:rPr>
@@ -2895,12 +2800,10 @@
               <w:lang w:val="es-PE" w:eastAsia="es-PE"/>
             </w:rPr>
           </w:pPr>
-          <w:hyperlink w:anchor="_Toc20952009" w:history="1">
+          <w:hyperlink w:anchor="_Toc20958314" w:history="1">
             <w:r>
               <w:rPr>
                 <w:rStyle w:val="Hipervnculo"/>
-                <w:b/>
-                <w:bCs/>
                 <w:noProof/>
                 <w:lang w:val="es-PE"/>
               </w:rPr>
@@ -2925,7 +2828,7 @@
                 <w:noProof/>
                 <w:webHidden/>
               </w:rPr>
-              <w:instrText xml:space="preserve"> PAGEREF _Toc20952009 \h </w:instrText>
+              <w:instrText xml:space="preserve"> PAGEREF _Toc20958314 \h </w:instrText>
             </w:r>
             <w:r>
               <w:rPr>
@@ -2968,12 +2871,10 @@
               <w:lang w:val="es-PE" w:eastAsia="es-PE"/>
             </w:rPr>
           </w:pPr>
-          <w:hyperlink w:anchor="_Toc20952010" w:history="1">
+          <w:hyperlink w:anchor="_Toc20958315" w:history="1">
             <w:r>
               <w:rPr>
                 <w:rStyle w:val="Hipervnculo"/>
-                <w:b/>
-                <w:bCs/>
                 <w:noProof/>
                 <w:lang w:val="es-PE"/>
               </w:rPr>
@@ -2998,7 +2899,7 @@
                 <w:noProof/>
                 <w:webHidden/>
               </w:rPr>
-              <w:instrText xml:space="preserve"> PAGEREF _Toc20952010 \h </w:instrText>
+              <w:instrText xml:space="preserve"> PAGEREF _Toc20958315 \h </w:instrText>
             </w:r>
             <w:r>
               <w:rPr>
@@ -3019,6 +2920,77 @@
                 <w:webHidden/>
               </w:rPr>
               <w:t>11</w:t>
+            </w:r>
+            <w:r>
+              <w:rPr>
+                <w:noProof/>
+                <w:webHidden/>
+              </w:rPr>
+              <w:fldChar w:fldCharType="end"/>
+            </w:r>
+          </w:hyperlink>
+        </w:p>
+        <w:p>
+          <w:pPr>
+            <w:pStyle w:val="TDC2"/>
+            <w:tabs>
+              <w:tab w:val="right" w:pos="9019"/>
+            </w:tabs>
+            <w:rPr>
+              <w:rFonts w:asciiTheme="minorHAnsi" w:eastAsiaTheme="minorEastAsia" w:hAnsiTheme="minorHAnsi" w:cstheme="minorBidi"/>
+              <w:noProof/>
+              <w:lang w:val="es-PE" w:eastAsia="es-PE"/>
+            </w:rPr>
+          </w:pPr>
+          <w:hyperlink w:anchor="_Toc20958316" w:history="1">
+            <w:r>
+              <w:rPr>
+                <w:rStyle w:val="Hipervnculo"/>
+                <w:noProof/>
+                <w:lang w:val="es-PE"/>
+              </w:rPr>
+              <w:t>2.2. Definición de la nomenclatura de ítem</w:t>
+            </w:r>
+            <w:r>
+              <w:rPr>
+                <w:noProof/>
+                <w:webHidden/>
+              </w:rPr>
+              <w:tab/>
+            </w:r>
+            <w:r>
+              <w:rPr>
+                <w:noProof/>
+                <w:webHidden/>
+              </w:rPr>
+              <w:fldChar w:fldCharType="begin"/>
+            </w:r>
+            <w:r>
+              <w:rPr>
+                <w:noProof/>
+                <w:webHidden/>
+              </w:rPr>
+              <w:instrText xml:space="preserve"> PAGEREF _Toc20958316 \h </w:instrText>
+            </w:r>
+            <w:r>
+              <w:rPr>
+                <w:noProof/>
+                <w:webHidden/>
+              </w:rPr>
+            </w:r>
+            <w:r>
+              <w:rPr>
+                <w:noProof/>
+                <w:webHidden/>
+              </w:rPr>
+              <w:fldChar w:fldCharType="separate"/>
+            </w:r>
+            <w:r>
+              <w:rPr>
+                <w:noProof/>
+                <w:webHidden/>
+              </w:rPr>
+              <w:t>12</w:t>
             </w:r>
             <w:r>
               <w:rPr>
@@ -3044,46 +3016,29 @@
       </w:sdtContent>
     </w:sdt>
     <w:p/>
-    <w:p>
-      <w:bookmarkStart w:id="0" w:name="_GoBack"/>
-      <w:bookmarkEnd w:id="0"/>
-    </w:p>
-    <w:p/>
-    <w:p/>
-    <w:p/>
-    <w:p/>
-    <w:p/>
-    <w:p/>
-    <w:p/>
-    <w:p/>
-    <w:p/>
-    <w:p/>
-    <w:p/>
-    <w:p/>
-    <w:p/>
-    <w:p/>
-    <w:p/>
-    <w:p/>
-    <w:p/>
-    <w:p/>
-    <w:p/>
     <w:p/>
     <w:p/>
     <w:p/>
     <w:p>
+      <w:r>
+        <w:br w:type="page"/>
+      </w:r>
+    </w:p>
+    <w:p>
       <w:pPr>
         <w:pStyle w:val="Ttulo1"/>
         <w:keepNext w:val="0"/>
         <w:keepLines w:val="0"/>
         <w:spacing w:before="480"/>
       </w:pPr>
-      <w:bookmarkStart w:id="1" w:name="_Toc20951993"/>
+      <w:bookmarkStart w:id="0" w:name="_Toc20958298"/>
       <w:r>
         <w:rPr>
           <w:b/>
           <w:sz w:val="46"/>
           <w:szCs w:val="46"/>
         </w:rPr>
+        <w:lastRenderedPageBreak/>
         <w:t>1.</w:t>
       </w:r>
       <w:r>
@@ -3101,7 +3056,7 @@
         </w:rPr>
         <w:t>Planificación de la SCM</w:t>
       </w:r>
-      <w:bookmarkEnd w:id="1"/>
+      <w:bookmarkEnd w:id="0"/>
     </w:p>
     <w:p>
       <w:pPr>
@@ -3115,15 +3070,14 @@
           <w:szCs w:val="28"/>
         </w:rPr>
       </w:pPr>
-      <w:bookmarkStart w:id="2" w:name="_Toc20951994"/>
-      <w:proofErr w:type="gramStart"/>
+      <w:bookmarkStart w:id="1" w:name="_Toc20958299"/>
       <w:r>
         <w:rPr>
           <w:b/>
           <w:sz w:val="28"/>
           <w:szCs w:val="28"/>
         </w:rPr>
-        <w:t>1.1</w:t>
+        <w:t xml:space="preserve">1.1 </w:t>
       </w:r>
       <w:r>
         <w:rPr>
@@ -3131,34 +3085,9 @@
           <w:sz w:val="28"/>
           <w:szCs w:val="28"/>
         </w:rPr>
-        <w:t xml:space="preserve"> </w:t>
-      </w:r>
-      <w:r>
-        <w:rPr>
-          <w:b/>
-          <w:sz w:val="28"/>
-          <w:szCs w:val="28"/>
-        </w:rPr>
-        <w:t xml:space="preserve"> </w:t>
-      </w:r>
-      <w:r>
-        <w:rPr>
-          <w:b/>
-          <w:sz w:val="28"/>
-          <w:szCs w:val="28"/>
-        </w:rPr>
-        <w:t>Introducció</w:t>
-      </w:r>
-      <w:r>
-        <w:rPr>
-          <w:b/>
-          <w:sz w:val="28"/>
-          <w:szCs w:val="28"/>
-        </w:rPr>
-        <w:t>n</w:t>
-      </w:r>
-      <w:bookmarkEnd w:id="2"/>
-      <w:proofErr w:type="gramEnd"/>
+        <w:t>Introducción</w:t>
+      </w:r>
+      <w:bookmarkEnd w:id="1"/>
     </w:p>
     <w:p>
       <w:pPr>
@@ -3171,7 +3100,7 @@
           <w:szCs w:val="24"/>
         </w:rPr>
       </w:pPr>
-      <w:bookmarkStart w:id="3" w:name="_Toc20951995"/>
+      <w:bookmarkStart w:id="2" w:name="_Toc20958300"/>
       <w:r>
         <w:rPr>
           <w:b/>
@@ -3198,7 +3127,7 @@
         </w:rPr>
         <w:t>Situación actual de la empresa</w:t>
       </w:r>
-      <w:bookmarkEnd w:id="3"/>
+      <w:bookmarkEnd w:id="2"/>
     </w:p>
     <w:p>
       <w:pPr>
@@ -3229,7 +3158,7 @@
           <w:szCs w:val="24"/>
         </w:rPr>
       </w:pPr>
-      <w:bookmarkStart w:id="4" w:name="_Toc20951996"/>
+      <w:bookmarkStart w:id="3" w:name="_Toc20958301"/>
       <w:r>
         <w:rPr>
           <w:b/>
@@ -3256,7 +3185,7 @@
         </w:rPr>
         <w:t>Problemática</w:t>
       </w:r>
-      <w:bookmarkEnd w:id="4"/>
+      <w:bookmarkEnd w:id="3"/>
     </w:p>
     <w:p>
       <w:pPr>
@@ -3389,7 +3318,7 @@
           <w:szCs w:val="24"/>
         </w:rPr>
       </w:pPr>
-      <w:bookmarkStart w:id="5" w:name="_Toc20951997"/>
+      <w:bookmarkStart w:id="4" w:name="_Toc20958302"/>
       <w:r>
         <w:rPr>
           <w:b/>
@@ -3416,7 +3345,7 @@
         </w:rPr>
         <w:t>Propósito</w:t>
       </w:r>
-      <w:bookmarkEnd w:id="5"/>
+      <w:bookmarkEnd w:id="4"/>
     </w:p>
     <w:p>
       <w:pPr>
@@ -3477,8 +3406,8 @@
           <w:szCs w:val="26"/>
         </w:rPr>
       </w:pPr>
-      <w:bookmarkStart w:id="6" w:name="_hlcmtrlxuytf" w:colFirst="0" w:colLast="0"/>
-      <w:bookmarkEnd w:id="6"/>
+      <w:bookmarkStart w:id="5" w:name="_hlcmtrlxuytf" w:colFirst="0" w:colLast="0"/>
+      <w:bookmarkEnd w:id="5"/>
     </w:p>
     <w:p>
       <w:pPr>
@@ -3491,7 +3420,7 @@
           <w:szCs w:val="24"/>
         </w:rPr>
       </w:pPr>
-      <w:bookmarkStart w:id="7" w:name="_Toc20951998"/>
+      <w:bookmarkStart w:id="6" w:name="_Toc20958303"/>
       <w:r>
         <w:rPr>
           <w:b/>
@@ -3499,6 +3428,7 @@
           <w:sz w:val="26"/>
           <w:szCs w:val="26"/>
         </w:rPr>
+        <w:lastRenderedPageBreak/>
         <w:t>1.1.4</w:t>
       </w:r>
       <w:r>
@@ -3518,7 +3448,7 @@
         </w:rPr>
         <w:t>Finalidad del plan</w:t>
       </w:r>
-      <w:bookmarkEnd w:id="7"/>
+      <w:bookmarkEnd w:id="6"/>
     </w:p>
     <w:p>
       <w:pPr>
@@ -3545,7 +3475,7 @@
         <w:keepLines w:val="0"/>
         <w:spacing w:after="80"/>
       </w:pPr>
-      <w:bookmarkStart w:id="8" w:name="_Toc20951999"/>
+      <w:bookmarkStart w:id="7" w:name="_Toc20958304"/>
       <w:r>
         <w:rPr>
           <w:b/>
@@ -3590,7 +3520,7 @@
         </w:rPr>
         <w:t xml:space="preserve"> Cantidad</w:t>
       </w:r>
-      <w:bookmarkEnd w:id="8"/>
+      <w:bookmarkEnd w:id="7"/>
     </w:p>
     <w:p>
       <w:pPr>
@@ -4925,7 +4855,7 @@
           <w:szCs w:val="28"/>
         </w:rPr>
       </w:pPr>
-      <w:bookmarkStart w:id="9" w:name="_Toc20952000"/>
+      <w:bookmarkStart w:id="8" w:name="_Toc20958305"/>
       <w:r>
         <w:rPr>
           <w:b/>
@@ -4956,7 +4886,7 @@
         </w:rPr>
         <w:t>Políticas, Directrices y Procedimientos</w:t>
       </w:r>
-      <w:bookmarkEnd w:id="9"/>
+      <w:bookmarkEnd w:id="8"/>
     </w:p>
     <w:p>
       <w:pPr>
@@ -4971,7 +4901,7 @@
           <w:szCs w:val="26"/>
         </w:rPr>
       </w:pPr>
-      <w:bookmarkStart w:id="10" w:name="_Toc20952001"/>
+      <w:bookmarkStart w:id="9" w:name="_Toc20958306"/>
       <w:r>
         <w:rPr>
           <w:b/>
@@ -4981,7 +4911,7 @@
         </w:rPr>
         <w:t>1.3.1   Políticas</w:t>
       </w:r>
-      <w:bookmarkEnd w:id="10"/>
+      <w:bookmarkEnd w:id="9"/>
       <w:r>
         <w:rPr>
           <w:b/>
@@ -5246,7 +5176,7 @@
           <w:szCs w:val="26"/>
         </w:rPr>
       </w:pPr>
-      <w:bookmarkStart w:id="11" w:name="_Toc20952002"/>
+      <w:bookmarkStart w:id="10" w:name="_Toc20958307"/>
       <w:r>
         <w:rPr>
           <w:b/>
@@ -5257,7 +5187,7 @@
         <w:lastRenderedPageBreak/>
         <w:t>1.3.2   Directrices</w:t>
       </w:r>
-      <w:bookmarkEnd w:id="11"/>
+      <w:bookmarkEnd w:id="10"/>
       <w:r>
         <w:rPr>
           <w:b/>
@@ -5569,7 +5499,7 @@
           <w:szCs w:val="26"/>
         </w:rPr>
       </w:pPr>
-      <w:bookmarkStart w:id="12" w:name="_Toc20952003"/>
+      <w:bookmarkStart w:id="11" w:name="_Toc20958308"/>
       <w:r>
         <w:rPr>
           <w:b/>
@@ -5579,7 +5509,7 @@
         </w:rPr>
         <w:t>1.3.3   Procedimientos</w:t>
       </w:r>
-      <w:bookmarkEnd w:id="12"/>
+      <w:bookmarkEnd w:id="11"/>
       <w:r>
         <w:rPr>
           <w:b/>
@@ -5952,7 +5882,7 @@
           <w:szCs w:val="28"/>
         </w:rPr>
       </w:pPr>
-      <w:bookmarkStart w:id="13" w:name="_Toc20952004"/>
+      <w:bookmarkStart w:id="12" w:name="_Toc20958309"/>
       <w:r>
         <w:rPr>
           <w:b/>
@@ -5977,7 +5907,7 @@
         </w:rPr>
         <w:t>Herramientas, Entorno e Infraestructura</w:t>
       </w:r>
-      <w:bookmarkEnd w:id="13"/>
+      <w:bookmarkEnd w:id="12"/>
     </w:p>
     <w:p>
       <w:pPr>
@@ -5992,7 +5922,7 @@
           <w:szCs w:val="26"/>
         </w:rPr>
       </w:pPr>
-      <w:bookmarkStart w:id="14" w:name="_Toc20952005"/>
+      <w:bookmarkStart w:id="13" w:name="_Toc20958310"/>
       <w:r>
         <w:rPr>
           <w:b/>
@@ -6029,7 +5959,7 @@
         </w:rPr>
         <w:t>Herramienta</w:t>
       </w:r>
-      <w:bookmarkEnd w:id="14"/>
+      <w:bookmarkEnd w:id="13"/>
       <w:r>
         <w:rPr>
           <w:b/>
@@ -6389,7 +6319,7 @@
           <w:szCs w:val="26"/>
         </w:rPr>
       </w:pPr>
-      <w:bookmarkStart w:id="15" w:name="_Toc20952006"/>
+      <w:bookmarkStart w:id="14" w:name="_Toc20958311"/>
       <w:r>
         <w:rPr>
           <w:b/>
@@ -6444,7 +6374,7 @@
         </w:rPr>
         <w:t>Entorno</w:t>
       </w:r>
-      <w:bookmarkEnd w:id="15"/>
+      <w:bookmarkEnd w:id="14"/>
       <w:r>
         <w:rPr>
           <w:b/>
@@ -6713,7 +6643,7 @@
           <w:szCs w:val="26"/>
         </w:rPr>
       </w:pPr>
-      <w:bookmarkStart w:id="16" w:name="_Toc20952007"/>
+      <w:bookmarkStart w:id="15" w:name="_Toc20958312"/>
       <w:r>
         <w:rPr>
           <w:b/>
@@ -6769,7 +6699,7 @@
         </w:rPr>
         <w:t>Infraestructura</w:t>
       </w:r>
-      <w:bookmarkEnd w:id="16"/>
+      <w:bookmarkEnd w:id="15"/>
       <w:r>
         <w:rPr>
           <w:b/>
@@ -7056,7 +6986,7 @@
           <w:szCs w:val="28"/>
         </w:rPr>
       </w:pPr>
-      <w:bookmarkStart w:id="17" w:name="_Toc20952008"/>
+      <w:bookmarkStart w:id="16" w:name="_Toc20958313"/>
       <w:r>
         <w:rPr>
           <w:b/>
@@ -7080,7 +7010,7 @@
         </w:rPr>
         <w:t>Calendario</w:t>
       </w:r>
-      <w:bookmarkEnd w:id="17"/>
+      <w:bookmarkEnd w:id="16"/>
     </w:p>
     <w:p/>
     <w:tbl>
@@ -7136,7 +7066,7 @@
         </w:tc>
         <w:tc>
           <w:tcPr>
-            <w:tcW w:w="4772" w:type="dxa"/>
+            <w:tcW w:w="4773" w:type="dxa"/>
             <w:tcBorders>
               <w:top w:val="single" w:sz="6" w:space="0" w:color="CCCCCC"/>
               <w:left w:val="single" w:sz="6" w:space="0" w:color="CCCCCC"/>
@@ -7285,7 +7215,7 @@
         </w:tc>
         <w:tc>
           <w:tcPr>
-            <w:tcW w:w="4772" w:type="dxa"/>
+            <w:tcW w:w="4773" w:type="dxa"/>
             <w:tcBorders>
               <w:top w:val="single" w:sz="6" w:space="0" w:color="CCCCCC"/>
               <w:left w:val="single" w:sz="6" w:space="0" w:color="CCCCCC"/>
@@ -7405,7 +7335,7 @@
         </w:tc>
         <w:tc>
           <w:tcPr>
-            <w:tcW w:w="4772" w:type="dxa"/>
+            <w:tcW w:w="4773" w:type="dxa"/>
             <w:tcBorders>
               <w:top w:val="single" w:sz="6" w:space="0" w:color="CCCCCC"/>
               <w:left w:val="single" w:sz="6" w:space="0" w:color="CCCCCC"/>
@@ -7496,7 +7426,23 @@
                 <w:color w:val="000000"/>
                 <w:lang w:val="es-PE" w:eastAsia="es-PE"/>
               </w:rPr>
-              <w:t>Gestor Configuración</w:t>
+              <w:t xml:space="preserve">Gestor </w:t>
+            </w:r>
+            <w:r>
+              <w:rPr>
+                <w:rFonts w:eastAsia="Times New Roman"/>
+                <w:color w:val="000000"/>
+                <w:lang w:val="es-PE" w:eastAsia="es-PE"/>
+              </w:rPr>
+              <w:t xml:space="preserve">de la </w:t>
+            </w:r>
+            <w:r>
+              <w:rPr>
+                <w:rFonts w:eastAsia="Times New Roman"/>
+                <w:color w:val="000000"/>
+                <w:lang w:val="es-PE" w:eastAsia="es-PE"/>
+              </w:rPr>
+              <w:t>Configuración</w:t>
             </w:r>
           </w:p>
         </w:tc>
@@ -7540,7 +7486,7 @@
         </w:tc>
         <w:tc>
           <w:tcPr>
-            <w:tcW w:w="4772" w:type="dxa"/>
+            <w:tcW w:w="4773" w:type="dxa"/>
             <w:tcBorders>
               <w:top w:val="single" w:sz="6" w:space="0" w:color="CCCCCC"/>
               <w:left w:val="single" w:sz="6" w:space="0" w:color="CCCCCC"/>
@@ -7631,7 +7577,23 @@
                 <w:color w:val="000000"/>
                 <w:lang w:val="es-PE" w:eastAsia="es-PE"/>
               </w:rPr>
-              <w:t>Gestor Configuración</w:t>
+              <w:t xml:space="preserve">Gestor </w:t>
+            </w:r>
+            <w:r>
+              <w:rPr>
+                <w:rFonts w:eastAsia="Times New Roman"/>
+                <w:color w:val="000000"/>
+                <w:lang w:val="es-PE" w:eastAsia="es-PE"/>
+              </w:rPr>
+              <w:t xml:space="preserve">de la </w:t>
+            </w:r>
+            <w:r>
+              <w:rPr>
+                <w:rFonts w:eastAsia="Times New Roman"/>
+                <w:color w:val="000000"/>
+                <w:lang w:val="es-PE" w:eastAsia="es-PE"/>
+              </w:rPr>
+              <w:t>Configuración</w:t>
             </w:r>
           </w:p>
         </w:tc>
@@ -7675,7 +7637,7 @@
         </w:tc>
         <w:tc>
           <w:tcPr>
-            <w:tcW w:w="4772" w:type="dxa"/>
+            <w:tcW w:w="4773" w:type="dxa"/>
             <w:tcBorders>
               <w:top w:val="single" w:sz="6" w:space="0" w:color="CCCCCC"/>
               <w:left w:val="single" w:sz="6" w:space="0" w:color="CCCCCC"/>
@@ -7766,7 +7728,23 @@
                 <w:color w:val="000000"/>
                 <w:lang w:val="es-PE" w:eastAsia="es-PE"/>
               </w:rPr>
-              <w:t>Gestor Configuración</w:t>
+              <w:t xml:space="preserve">Gestor </w:t>
+            </w:r>
+            <w:r>
+              <w:rPr>
+                <w:rFonts w:eastAsia="Times New Roman"/>
+                <w:color w:val="000000"/>
+                <w:lang w:val="es-PE" w:eastAsia="es-PE"/>
+              </w:rPr>
+              <w:t xml:space="preserve">de la </w:t>
+            </w:r>
+            <w:r>
+              <w:rPr>
+                <w:rFonts w:eastAsia="Times New Roman"/>
+                <w:color w:val="000000"/>
+                <w:lang w:val="es-PE" w:eastAsia="es-PE"/>
+              </w:rPr>
+              <w:t>Configuración</w:t>
             </w:r>
           </w:p>
         </w:tc>
@@ -7810,7 +7788,7 @@
         </w:tc>
         <w:tc>
           <w:tcPr>
-            <w:tcW w:w="4772" w:type="dxa"/>
+            <w:tcW w:w="4773" w:type="dxa"/>
             <w:tcBorders>
               <w:top w:val="single" w:sz="6" w:space="0" w:color="CCCCCC"/>
               <w:left w:val="single" w:sz="6" w:space="0" w:color="CCCCCC"/>
@@ -7901,7 +7879,23 @@
                 <w:color w:val="000000"/>
                 <w:lang w:val="es-PE" w:eastAsia="es-PE"/>
               </w:rPr>
-              <w:t>Gestor Configuración</w:t>
+              <w:t xml:space="preserve">Gestor </w:t>
+            </w:r>
+            <w:r>
+              <w:rPr>
+                <w:rFonts w:eastAsia="Times New Roman"/>
+                <w:color w:val="000000"/>
+                <w:lang w:val="es-PE" w:eastAsia="es-PE"/>
+              </w:rPr>
+              <w:t xml:space="preserve">de la </w:t>
+            </w:r>
+            <w:r>
+              <w:rPr>
+                <w:rFonts w:eastAsia="Times New Roman"/>
+                <w:color w:val="000000"/>
+                <w:lang w:val="es-PE" w:eastAsia="es-PE"/>
+              </w:rPr>
+              <w:t>Configuración</w:t>
             </w:r>
           </w:p>
         </w:tc>
@@ -7945,7 +7939,7 @@
         </w:tc>
         <w:tc>
           <w:tcPr>
-            <w:tcW w:w="4772" w:type="dxa"/>
+            <w:tcW w:w="4773" w:type="dxa"/>
             <w:tcBorders>
               <w:top w:val="single" w:sz="6" w:space="0" w:color="CCCCCC"/>
               <w:left w:val="single" w:sz="6" w:space="0" w:color="CCCCCC"/>
@@ -8036,7 +8030,23 @@
                 <w:color w:val="000000"/>
                 <w:lang w:val="es-PE" w:eastAsia="es-PE"/>
               </w:rPr>
-              <w:t>Gestor Configuración</w:t>
+              <w:t xml:space="preserve">Gestor </w:t>
+            </w:r>
+            <w:r>
+              <w:rPr>
+                <w:rFonts w:eastAsia="Times New Roman"/>
+                <w:color w:val="000000"/>
+                <w:lang w:val="es-PE" w:eastAsia="es-PE"/>
+              </w:rPr>
+              <w:t xml:space="preserve">de la </w:t>
+            </w:r>
+            <w:r>
+              <w:rPr>
+                <w:rFonts w:eastAsia="Times New Roman"/>
+                <w:color w:val="000000"/>
+                <w:lang w:val="es-PE" w:eastAsia="es-PE"/>
+              </w:rPr>
+              <w:t>Configuración</w:t>
             </w:r>
           </w:p>
         </w:tc>
@@ -8080,7 +8090,7 @@
         </w:tc>
         <w:tc>
           <w:tcPr>
-            <w:tcW w:w="4772" w:type="dxa"/>
+            <w:tcW w:w="4773" w:type="dxa"/>
             <w:tcBorders>
               <w:top w:val="single" w:sz="6" w:space="0" w:color="CCCCCC"/>
               <w:left w:val="single" w:sz="6" w:space="0" w:color="CCCCCC"/>
@@ -8200,7 +8210,7 @@
         </w:tc>
         <w:tc>
           <w:tcPr>
-            <w:tcW w:w="4772" w:type="dxa"/>
+            <w:tcW w:w="4773" w:type="dxa"/>
             <w:tcBorders>
               <w:top w:val="single" w:sz="6" w:space="0" w:color="CCCCCC"/>
               <w:left w:val="single" w:sz="6" w:space="0" w:color="CCCCCC"/>
@@ -8291,7 +8301,23 @@
                 <w:color w:val="000000"/>
                 <w:lang w:val="es-PE" w:eastAsia="es-PE"/>
               </w:rPr>
-              <w:t>Gestor Configuración</w:t>
+              <w:t xml:space="preserve">Gestor </w:t>
+            </w:r>
+            <w:r>
+              <w:rPr>
+                <w:rFonts w:eastAsia="Times New Roman"/>
+                <w:color w:val="000000"/>
+                <w:lang w:val="es-PE" w:eastAsia="es-PE"/>
+              </w:rPr>
+              <w:t xml:space="preserve">de la </w:t>
+            </w:r>
+            <w:r>
+              <w:rPr>
+                <w:rFonts w:eastAsia="Times New Roman"/>
+                <w:color w:val="000000"/>
+                <w:lang w:val="es-PE" w:eastAsia="es-PE"/>
+              </w:rPr>
+              <w:t>Configuración</w:t>
             </w:r>
           </w:p>
         </w:tc>
@@ -8335,7 +8361,7 @@
         </w:tc>
         <w:tc>
           <w:tcPr>
-            <w:tcW w:w="4772" w:type="dxa"/>
+            <w:tcW w:w="4773" w:type="dxa"/>
             <w:tcBorders>
               <w:top w:val="single" w:sz="6" w:space="0" w:color="CCCCCC"/>
               <w:left w:val="single" w:sz="6" w:space="0" w:color="CCCCCC"/>
@@ -8426,7 +8452,23 @@
                 <w:color w:val="000000"/>
                 <w:lang w:val="es-PE" w:eastAsia="es-PE"/>
               </w:rPr>
-              <w:t>Gestor Configuración</w:t>
+              <w:t xml:space="preserve">Gestor </w:t>
+            </w:r>
+            <w:r>
+              <w:rPr>
+                <w:rFonts w:eastAsia="Times New Roman"/>
+                <w:color w:val="000000"/>
+                <w:lang w:val="es-PE" w:eastAsia="es-PE"/>
+              </w:rPr>
+              <w:t xml:space="preserve">de la </w:t>
+            </w:r>
+            <w:r>
+              <w:rPr>
+                <w:rFonts w:eastAsia="Times New Roman"/>
+                <w:color w:val="000000"/>
+                <w:lang w:val="es-PE" w:eastAsia="es-PE"/>
+              </w:rPr>
+              <w:t>Configuración</w:t>
             </w:r>
           </w:p>
         </w:tc>
@@ -8470,7 +8512,7 @@
         </w:tc>
         <w:tc>
           <w:tcPr>
-            <w:tcW w:w="4772" w:type="dxa"/>
+            <w:tcW w:w="4773" w:type="dxa"/>
             <w:tcBorders>
               <w:top w:val="single" w:sz="6" w:space="0" w:color="CCCCCC"/>
               <w:left w:val="single" w:sz="6" w:space="0" w:color="CCCCCC"/>
@@ -8561,7 +8603,23 @@
                 <w:color w:val="000000"/>
                 <w:lang w:val="es-PE" w:eastAsia="es-PE"/>
               </w:rPr>
-              <w:t>Gestor Configuración</w:t>
+              <w:t xml:space="preserve">Gestor </w:t>
+            </w:r>
+            <w:r>
+              <w:rPr>
+                <w:rFonts w:eastAsia="Times New Roman"/>
+                <w:color w:val="000000"/>
+                <w:lang w:val="es-PE" w:eastAsia="es-PE"/>
+              </w:rPr>
+              <w:t xml:space="preserve">de la </w:t>
+            </w:r>
+            <w:r>
+              <w:rPr>
+                <w:rFonts w:eastAsia="Times New Roman"/>
+                <w:color w:val="000000"/>
+                <w:lang w:val="es-PE" w:eastAsia="es-PE"/>
+              </w:rPr>
+              <w:t>Configuración</w:t>
             </w:r>
           </w:p>
         </w:tc>
@@ -8604,7 +8662,7 @@
         </w:tc>
         <w:tc>
           <w:tcPr>
-            <w:tcW w:w="4772" w:type="dxa"/>
+            <w:tcW w:w="4773" w:type="dxa"/>
             <w:tcBorders>
               <w:top w:val="single" w:sz="6" w:space="0" w:color="CCCCCC"/>
               <w:left w:val="single" w:sz="6" w:space="0" w:color="CCCCCC"/>
@@ -8721,7 +8779,7 @@
         </w:tc>
         <w:tc>
           <w:tcPr>
-            <w:tcW w:w="4772" w:type="dxa"/>
+            <w:tcW w:w="4773" w:type="dxa"/>
             <w:tcBorders>
               <w:top w:val="single" w:sz="6" w:space="0" w:color="CCCCCC"/>
               <w:left w:val="single" w:sz="6" w:space="0" w:color="CCCCCC"/>
@@ -8809,7 +8867,7 @@
                 <w:color w:val="000000"/>
                 <w:lang w:val="es-PE" w:eastAsia="es-PE"/>
               </w:rPr>
-              <w:t>Bibliotecario de configuración</w:t>
+              <w:t>Bibliotecario</w:t>
             </w:r>
           </w:p>
         </w:tc>
@@ -8852,7 +8910,7 @@
         </w:tc>
         <w:tc>
           <w:tcPr>
-            <w:tcW w:w="4772" w:type="dxa"/>
+            <w:tcW w:w="4773" w:type="dxa"/>
             <w:tcBorders>
               <w:top w:val="single" w:sz="6" w:space="0" w:color="CCCCCC"/>
               <w:left w:val="single" w:sz="6" w:space="0" w:color="CCCCCC"/>
@@ -8940,7 +8998,7 @@
                 <w:color w:val="000000"/>
                 <w:lang w:val="es-PE" w:eastAsia="es-PE"/>
               </w:rPr>
-              <w:t>Bibliotecario de configuración</w:t>
+              <w:t>Bibliotecario</w:t>
             </w:r>
           </w:p>
         </w:tc>
@@ -8983,7 +9041,7 @@
         </w:tc>
         <w:tc>
           <w:tcPr>
-            <w:tcW w:w="4772" w:type="dxa"/>
+            <w:tcW w:w="4773" w:type="dxa"/>
             <w:tcBorders>
               <w:top w:val="single" w:sz="6" w:space="0" w:color="CCCCCC"/>
               <w:left w:val="single" w:sz="6" w:space="0" w:color="CCCCCC"/>
@@ -9071,7 +9129,7 @@
                 <w:color w:val="000000"/>
                 <w:lang w:val="es-PE" w:eastAsia="es-PE"/>
               </w:rPr>
-              <w:t>Bibliotecario de configuración</w:t>
+              <w:t>Bibliotecario</w:t>
             </w:r>
           </w:p>
         </w:tc>
@@ -9114,7 +9172,7 @@
         </w:tc>
         <w:tc>
           <w:tcPr>
-            <w:tcW w:w="4772" w:type="dxa"/>
+            <w:tcW w:w="4773" w:type="dxa"/>
             <w:tcBorders>
               <w:top w:val="single" w:sz="6" w:space="0" w:color="CCCCCC"/>
               <w:left w:val="single" w:sz="6" w:space="0" w:color="CCCCCC"/>
@@ -9188,6 +9246,30 @@
                 <w:lang w:val="es-PE" w:eastAsia="es-PE"/>
               </w:rPr>
             </w:pPr>
+            <w:r>
+              <w:rPr>
+                <w:rFonts w:eastAsia="Times New Roman"/>
+                <w:color w:val="000000"/>
+                <w:lang w:val="es-PE" w:eastAsia="es-PE"/>
+              </w:rPr>
+              <w:t xml:space="preserve">Gestor </w:t>
+            </w:r>
+            <w:r>
+              <w:rPr>
+                <w:rFonts w:eastAsia="Times New Roman"/>
+                <w:color w:val="000000"/>
+                <w:lang w:val="es-PE" w:eastAsia="es-PE"/>
+              </w:rPr>
+              <w:t xml:space="preserve">de la </w:t>
+            </w:r>
+            <w:r>
+              <w:rPr>
+                <w:rFonts w:eastAsia="Times New Roman"/>
+                <w:color w:val="000000"/>
+                <w:lang w:val="es-PE" w:eastAsia="es-PE"/>
+              </w:rPr>
+              <w:t>Configuración</w:t>
+            </w:r>
           </w:p>
         </w:tc>
       </w:tr>
@@ -9229,7 +9311,7 @@
         </w:tc>
         <w:tc>
           <w:tcPr>
-            <w:tcW w:w="4772" w:type="dxa"/>
+            <w:tcW w:w="4773" w:type="dxa"/>
             <w:tcBorders>
               <w:top w:val="single" w:sz="6" w:space="0" w:color="CCCCCC"/>
               <w:left w:val="single" w:sz="6" w:space="0" w:color="CCCCCC"/>
@@ -9346,7 +9428,7 @@
         </w:tc>
         <w:tc>
           <w:tcPr>
-            <w:tcW w:w="4772" w:type="dxa"/>
+            <w:tcW w:w="4773" w:type="dxa"/>
             <w:tcBorders>
               <w:top w:val="single" w:sz="6" w:space="0" w:color="CCCCCC"/>
               <w:left w:val="single" w:sz="6" w:space="0" w:color="CCCCCC"/>
@@ -9477,7 +9559,7 @@
         </w:tc>
         <w:tc>
           <w:tcPr>
-            <w:tcW w:w="4772" w:type="dxa"/>
+            <w:tcW w:w="4773" w:type="dxa"/>
             <w:tcBorders>
               <w:top w:val="single" w:sz="6" w:space="0" w:color="CCCCCC"/>
               <w:left w:val="single" w:sz="6" w:space="0" w:color="CCCCCC"/>
@@ -9608,7 +9690,7 @@
         </w:tc>
         <w:tc>
           <w:tcPr>
-            <w:tcW w:w="4772" w:type="dxa"/>
+            <w:tcW w:w="4773" w:type="dxa"/>
             <w:tcBorders>
               <w:top w:val="single" w:sz="6" w:space="0" w:color="CCCCCC"/>
               <w:left w:val="single" w:sz="6" w:space="0" w:color="CCCCCC"/>
@@ -9739,7 +9821,7 @@
         </w:tc>
         <w:tc>
           <w:tcPr>
-            <w:tcW w:w="4772" w:type="dxa"/>
+            <w:tcW w:w="4773" w:type="dxa"/>
             <w:tcBorders>
               <w:top w:val="single" w:sz="6" w:space="0" w:color="CCCCCC"/>
               <w:left w:val="single" w:sz="6" w:space="0" w:color="CCCCCC"/>
@@ -9850,14 +9932,13 @@
                 <w:color w:val="000000"/>
                 <w:lang w:val="es-PE" w:eastAsia="es-PE"/>
               </w:rPr>
-              <w:lastRenderedPageBreak/>
               <w:t>5.1</w:t>
             </w:r>
           </w:p>
         </w:tc>
         <w:tc>
           <w:tcPr>
-            <w:tcW w:w="4772" w:type="dxa"/>
+            <w:tcW w:w="4773" w:type="dxa"/>
             <w:tcBorders>
               <w:top w:val="single" w:sz="6" w:space="0" w:color="CCCCCC"/>
               <w:left w:val="single" w:sz="6" w:space="0" w:color="CCCCCC"/>
@@ -9945,7 +10026,7 @@
                 <w:color w:val="000000"/>
                 <w:lang w:val="es-PE" w:eastAsia="es-PE"/>
               </w:rPr>
-              <w:t>Auditor de la configuración</w:t>
+              <w:t>Auditor</w:t>
             </w:r>
           </w:p>
         </w:tc>
@@ -9982,13 +10063,14 @@
                 <w:color w:val="000000"/>
                 <w:lang w:val="es-PE" w:eastAsia="es-PE"/>
               </w:rPr>
+              <w:lastRenderedPageBreak/>
               <w:t>6</w:t>
             </w:r>
           </w:p>
         </w:tc>
         <w:tc>
           <w:tcPr>
-            <w:tcW w:w="4772" w:type="dxa"/>
+            <w:tcW w:w="4773" w:type="dxa"/>
             <w:tcBorders>
               <w:top w:val="single" w:sz="6" w:space="0" w:color="CCCCCC"/>
               <w:left w:val="single" w:sz="6" w:space="0" w:color="CCCCCC"/>
@@ -10081,6 +10163,46 @@
     </w:tbl>
     <w:p>
       <w:pPr>
+        <w:pStyle w:val="NormalWeb"/>
+        <w:spacing w:before="240" w:beforeAutospacing="0" w:after="240" w:afterAutospacing="0"/>
+        <w:jc w:val="center"/>
+        <w:rPr>
+          <w:rFonts w:ascii="Arial" w:hAnsi="Arial" w:cs="Arial"/>
+          <w:b/>
+          <w:bCs/>
+          <w:color w:val="000000"/>
+          <w:sz w:val="20"/>
+          <w:szCs w:val="20"/>
+        </w:rPr>
+      </w:pPr>
+    </w:p>
+    <w:p>
+      <w:pPr>
+        <w:pStyle w:val="NormalWeb"/>
+        <w:spacing w:before="240" w:beforeAutospacing="0" w:after="240" w:afterAutospacing="0"/>
+        <w:jc w:val="center"/>
+      </w:pPr>
+      <w:r>
+        <w:rPr>
+          <w:rFonts w:ascii="Arial" w:hAnsi="Arial" w:cs="Arial"/>
+          <w:b/>
+          <w:bCs/>
+          <w:color w:val="000000"/>
+          <w:sz w:val="20"/>
+          <w:szCs w:val="20"/>
+        </w:rPr>
+        <w:t>Tabla 5. Calendario</w:t>
+      </w:r>
+    </w:p>
+    <w:p>
+      <w:pPr>
+        <w:rPr>
+          <w:lang w:val="es-PE"/>
+        </w:rPr>
+      </w:pPr>
+    </w:p>
+    <w:p>
+      <w:pPr>
         <w:pStyle w:val="Ttulo1"/>
         <w:rPr>
           <w:b/>
@@ -10088,7 +10210,7 @@
           <w:lang w:val="es-PE"/>
         </w:rPr>
       </w:pPr>
-      <w:bookmarkStart w:id="18" w:name="_Toc20952009"/>
+      <w:bookmarkStart w:id="17" w:name="_Toc20958314"/>
       <w:r>
         <w:rPr>
           <w:b/>
@@ -10097,30 +10219,31 @@
         </w:rPr>
         <w:t>2. Identificación de la SCM</w:t>
       </w:r>
+      <w:bookmarkEnd w:id="17"/>
+    </w:p>
+    <w:p>
+      <w:pPr>
+        <w:pStyle w:val="Ttulo2"/>
+        <w:rPr>
+          <w:b/>
+          <w:bCs/>
+          <w:lang w:val="es-PE"/>
+        </w:rPr>
+      </w:pPr>
+      <w:bookmarkStart w:id="18" w:name="_Toc20958315"/>
+      <w:r>
+        <w:rPr>
+          <w:b/>
+          <w:bCs/>
+          <w:lang w:val="es-PE"/>
+        </w:rPr>
+        <w:t>2.1. Lista de clasificación de CI</w:t>
+      </w:r>
       <w:bookmarkEnd w:id="18"/>
     </w:p>
     <w:p>
       <w:pPr>
-        <w:pStyle w:val="Ttulo2"/>
-        <w:rPr>
-          <w:b/>
-          <w:bCs/>
-          <w:lang w:val="es-PE"/>
-        </w:rPr>
-      </w:pPr>
-      <w:bookmarkStart w:id="19" w:name="_Toc20952010"/>
-      <w:r>
-        <w:rPr>
-          <w:b/>
-          <w:bCs/>
-          <w:lang w:val="es-PE"/>
-        </w:rPr>
-        <w:t>2.1. Lista de clasificación de CI</w:t>
-      </w:r>
-      <w:bookmarkEnd w:id="19"/>
-    </w:p>
-    <w:p>
-      <w:pPr>
+        <w:jc w:val="both"/>
         <w:rPr>
           <w:lang w:val="es-PE"/>
         </w:rPr>
@@ -10344,19 +10467,7 @@
                 <w:szCs w:val="24"/>
                 <w:lang w:val="es-PE" w:eastAsia="es-PE"/>
               </w:rPr>
-              <w:t>Origen</w:t>
-            </w:r>
-            <w:r>
-              <w:rPr>
-                <w:rFonts w:eastAsia="Times New Roman"/>
-                <w:b/>
-                <w:bCs/>
-                <w:color w:val="000000"/>
-                <w:sz w:val="24"/>
-                <w:szCs w:val="24"/>
-                <w:lang w:val="es-PE" w:eastAsia="es-PE"/>
-              </w:rPr>
-              <w:t xml:space="preserve"> </w:t>
+              <w:t xml:space="preserve">Origen </w:t>
             </w:r>
             <w:r>
               <w:rPr>
@@ -10433,17 +10544,7 @@
                 <w:szCs w:val="24"/>
                 <w:lang w:val="es-PE" w:eastAsia="es-PE"/>
               </w:rPr>
-              <w:t>V=Proveedor</w:t>
-            </w:r>
-            <w:r>
-              <w:rPr>
-                <w:rFonts w:eastAsia="Times New Roman"/>
-                <w:color w:val="000000"/>
-                <w:sz w:val="24"/>
-                <w:szCs w:val="24"/>
-                <w:lang w:val="es-PE" w:eastAsia="es-PE"/>
-              </w:rPr>
-              <w:t>)</w:t>
+              <w:t>V=Proveedor)</w:t>
             </w:r>
           </w:p>
         </w:tc>
@@ -11573,7 +11674,7 @@
               </w:rPr>
             </w:pPr>
             <w:r>
-              <w:t>Listado de requerimientos funcionales</w:t>
+              <w:t>Listado de requerimientos</w:t>
             </w:r>
           </w:p>
         </w:tc>
@@ -12008,6 +12109,7 @@
                 <w:color w:val="000000"/>
                 <w:lang w:val="es-PE" w:eastAsia="es-PE"/>
               </w:rPr>
+              <w:lastRenderedPageBreak/>
               <w:t>E</w:t>
             </w:r>
           </w:p>
@@ -12128,7 +12230,6 @@
                 <w:color w:val="000000"/>
                 <w:lang w:val="es-PE" w:eastAsia="es-PE"/>
               </w:rPr>
-              <w:lastRenderedPageBreak/>
               <w:t>E</w:t>
             </w:r>
           </w:p>
@@ -12271,6 +12372,9 @@
             <w:r>
               <w:t>Documento de arquitectura</w:t>
             </w:r>
+            <w:r>
+              <w:t xml:space="preserve"> de software</w:t>
+            </w:r>
           </w:p>
         </w:tc>
         <w:tc>
@@ -12385,7 +12489,10 @@
               </w:rPr>
             </w:pPr>
             <w:r>
-              <w:t>Documento de despliegue</w:t>
+              <w:t xml:space="preserve">Documento de </w:t>
+            </w:r>
+            <w:r>
+              <w:t>reléase</w:t>
             </w:r>
           </w:p>
         </w:tc>
@@ -12941,14 +13048,1437 @@
         <w:jc w:val="center"/>
       </w:pPr>
     </w:p>
+    <w:p>
+      <w:pPr>
+        <w:pStyle w:val="NormalWeb"/>
+        <w:spacing w:before="240" w:beforeAutospacing="0" w:after="240" w:afterAutospacing="0"/>
+        <w:jc w:val="center"/>
+      </w:pPr>
+      <w:r>
+        <w:rPr>
+          <w:rFonts w:ascii="Arial" w:hAnsi="Arial" w:cs="Arial"/>
+          <w:b/>
+          <w:bCs/>
+          <w:color w:val="000000"/>
+          <w:sz w:val="20"/>
+          <w:szCs w:val="20"/>
+        </w:rPr>
+        <w:t>Tabla 6. Lista de clasificación de CI</w:t>
+      </w:r>
+    </w:p>
+    <w:p>
+      <w:pPr>
+        <w:jc w:val="center"/>
+      </w:pPr>
+    </w:p>
+    <w:p>
+      <w:pPr>
+        <w:pStyle w:val="Ttulo2"/>
+        <w:rPr>
+          <w:b/>
+          <w:bCs/>
+          <w:lang w:val="es-PE"/>
+        </w:rPr>
+      </w:pPr>
+      <w:bookmarkStart w:id="19" w:name="_Toc20958316"/>
+      <w:r>
+        <w:rPr>
+          <w:b/>
+          <w:bCs/>
+          <w:lang w:val="es-PE"/>
+        </w:rPr>
+        <w:t>2.</w:t>
+      </w:r>
+      <w:r>
+        <w:rPr>
+          <w:b/>
+          <w:bCs/>
+          <w:lang w:val="es-PE"/>
+        </w:rPr>
+        <w:t>2</w:t>
+      </w:r>
+      <w:r>
+        <w:rPr>
+          <w:b/>
+          <w:bCs/>
+          <w:lang w:val="es-PE"/>
+        </w:rPr>
+        <w:t xml:space="preserve">. </w:t>
+      </w:r>
+      <w:r>
+        <w:rPr>
+          <w:b/>
+          <w:bCs/>
+          <w:lang w:val="es-PE"/>
+        </w:rPr>
+        <w:t xml:space="preserve">Definición de la nomenclatura de </w:t>
+      </w:r>
+      <w:r>
+        <w:rPr>
+          <w:b/>
+          <w:bCs/>
+          <w:lang w:val="es-PE"/>
+        </w:rPr>
+        <w:t>ítem</w:t>
+      </w:r>
+      <w:bookmarkEnd w:id="19"/>
+    </w:p>
+    <w:tbl>
+      <w:tblPr>
+        <w:tblStyle w:val="Tablaconcuadrcula1clara-nfasis1"/>
+        <w:tblW w:w="0" w:type="auto"/>
+        <w:tblLook w:val="04A0" w:firstRow="1" w:lastRow="0" w:firstColumn="1" w:lastColumn="0" w:noHBand="0" w:noVBand="1"/>
+      </w:tblPr>
+      <w:tblGrid>
+        <w:gridCol w:w="2547"/>
+        <w:gridCol w:w="6472"/>
+      </w:tblGrid>
+      <w:tr>
+        <w:trPr>
+          <w:cnfStyle w:val="100000000000" w:firstRow="1" w:lastRow="0" w:firstColumn="0" w:lastColumn="0" w:oddVBand="0" w:evenVBand="0" w:oddHBand="0" w:evenHBand="0" w:firstRowFirstColumn="0" w:firstRowLastColumn="0" w:lastRowFirstColumn="0" w:lastRowLastColumn="0"/>
+        </w:trPr>
+        <w:tc>
+          <w:tcPr>
+            <w:cnfStyle w:val="001000000000" w:firstRow="0" w:lastRow="0" w:firstColumn="1" w:lastColumn="0" w:oddVBand="0" w:evenVBand="0" w:oddHBand="0" w:evenHBand="0" w:firstRowFirstColumn="0" w:firstRowLastColumn="0" w:lastRowFirstColumn="0" w:lastRowLastColumn="0"/>
+            <w:tcW w:w="2547" w:type="dxa"/>
+          </w:tcPr>
+          <w:p>
+            <w:pPr>
+              <w:rPr>
+                <w:lang w:val="es-PE"/>
+              </w:rPr>
+            </w:pPr>
+            <w:r>
+              <w:rPr>
+                <w:lang w:val="es-PE"/>
+              </w:rPr>
+              <w:t>Nomenclatura</w:t>
+            </w:r>
+          </w:p>
+        </w:tc>
+        <w:tc>
+          <w:tcPr>
+            <w:tcW w:w="6472" w:type="dxa"/>
+          </w:tcPr>
+          <w:p>
+            <w:pPr>
+              <w:cnfStyle w:val="100000000000" w:firstRow="1" w:lastRow="0" w:firstColumn="0" w:lastColumn="0" w:oddVBand="0" w:evenVBand="0" w:oddHBand="0" w:evenHBand="0" w:firstRowFirstColumn="0" w:firstRowLastColumn="0" w:lastRowFirstColumn="0" w:lastRowLastColumn="0"/>
+              <w:rPr>
+                <w:lang w:val="es-PE"/>
+              </w:rPr>
+            </w:pPr>
+            <w:r>
+              <w:rPr>
+                <w:lang w:val="es-PE"/>
+              </w:rPr>
+              <w:t>Entregable</w:t>
+            </w:r>
+          </w:p>
+        </w:tc>
+      </w:tr>
+      <w:tr>
+        <w:tc>
+          <w:tcPr>
+            <w:cnfStyle w:val="001000000000" w:firstRow="0" w:lastRow="0" w:firstColumn="1" w:lastColumn="0" w:oddVBand="0" w:evenVBand="0" w:oddHBand="0" w:evenHBand="0" w:firstRowFirstColumn="0" w:firstRowLastColumn="0" w:lastRowFirstColumn="0" w:lastRowLastColumn="0"/>
+            <w:tcW w:w="2547" w:type="dxa"/>
+          </w:tcPr>
+          <w:p>
+            <w:pPr>
+              <w:rPr>
+                <w:lang w:val="es-PE"/>
+              </w:rPr>
+            </w:pPr>
+            <w:r>
+              <w:rPr>
+                <w:lang w:val="es-PE"/>
+              </w:rPr>
+              <w:t>PP</w:t>
+            </w:r>
+          </w:p>
+        </w:tc>
+        <w:tc>
+          <w:tcPr>
+            <w:tcW w:w="6472" w:type="dxa"/>
+          </w:tcPr>
+          <w:p>
+            <w:pPr>
+              <w:cnfStyle w:val="000000000000" w:firstRow="0" w:lastRow="0" w:firstColumn="0" w:lastColumn="0" w:oddVBand="0" w:evenVBand="0" w:oddHBand="0" w:evenHBand="0" w:firstRowFirstColumn="0" w:firstRowLastColumn="0" w:lastRowFirstColumn="0" w:lastRowLastColumn="0"/>
+              <w:rPr>
+                <w:lang w:val="es-PE"/>
+              </w:rPr>
+            </w:pPr>
+            <w:r>
+              <w:rPr>
+                <w:lang w:val="es-PE"/>
+              </w:rPr>
+              <w:t>Plan de proyecto</w:t>
+            </w:r>
+          </w:p>
+        </w:tc>
+      </w:tr>
+      <w:tr>
+        <w:tc>
+          <w:tcPr>
+            <w:cnfStyle w:val="001000000000" w:firstRow="0" w:lastRow="0" w:firstColumn="1" w:lastColumn="0" w:oddVBand="0" w:evenVBand="0" w:oddHBand="0" w:evenHBand="0" w:firstRowFirstColumn="0" w:firstRowLastColumn="0" w:lastRowFirstColumn="0" w:lastRowLastColumn="0"/>
+            <w:tcW w:w="2547" w:type="dxa"/>
+          </w:tcPr>
+          <w:p>
+            <w:pPr>
+              <w:rPr>
+                <w:lang w:val="es-PE"/>
+              </w:rPr>
+            </w:pPr>
+            <w:r>
+              <w:rPr>
+                <w:lang w:val="es-PE"/>
+              </w:rPr>
+              <w:t>DN</w:t>
+            </w:r>
+          </w:p>
+        </w:tc>
+        <w:tc>
+          <w:tcPr>
+            <w:tcW w:w="6472" w:type="dxa"/>
+          </w:tcPr>
+          <w:p>
+            <w:pPr>
+              <w:cnfStyle w:val="000000000000" w:firstRow="0" w:lastRow="0" w:firstColumn="0" w:lastColumn="0" w:oddVBand="0" w:evenVBand="0" w:oddHBand="0" w:evenHBand="0" w:firstRowFirstColumn="0" w:firstRowLastColumn="0" w:lastRowFirstColumn="0" w:lastRowLastColumn="0"/>
+              <w:rPr>
+                <w:lang w:val="es-PE"/>
+              </w:rPr>
+            </w:pPr>
+            <w:r>
+              <w:rPr>
+                <w:lang w:val="es-PE"/>
+              </w:rPr>
+              <w:t>Documento de negocio</w:t>
+            </w:r>
+          </w:p>
+        </w:tc>
+      </w:tr>
+      <w:tr>
+        <w:tc>
+          <w:tcPr>
+            <w:cnfStyle w:val="001000000000" w:firstRow="0" w:lastRow="0" w:firstColumn="1" w:lastColumn="0" w:oddVBand="0" w:evenVBand="0" w:oddHBand="0" w:evenHBand="0" w:firstRowFirstColumn="0" w:firstRowLastColumn="0" w:lastRowFirstColumn="0" w:lastRowLastColumn="0"/>
+            <w:tcW w:w="2547" w:type="dxa"/>
+          </w:tcPr>
+          <w:p>
+            <w:pPr>
+              <w:rPr>
+                <w:lang w:val="es-PE"/>
+              </w:rPr>
+            </w:pPr>
+            <w:r>
+              <w:rPr>
+                <w:lang w:val="es-PE"/>
+              </w:rPr>
+              <w:t>LR</w:t>
+            </w:r>
+          </w:p>
+        </w:tc>
+        <w:tc>
+          <w:tcPr>
+            <w:tcW w:w="6472" w:type="dxa"/>
+          </w:tcPr>
+          <w:p>
+            <w:pPr>
+              <w:cnfStyle w:val="000000000000" w:firstRow="0" w:lastRow="0" w:firstColumn="0" w:lastColumn="0" w:oddVBand="0" w:evenVBand="0" w:oddHBand="0" w:evenHBand="0" w:firstRowFirstColumn="0" w:firstRowLastColumn="0" w:lastRowFirstColumn="0" w:lastRowLastColumn="0"/>
+              <w:rPr>
+                <w:lang w:val="es-PE"/>
+              </w:rPr>
+            </w:pPr>
+            <w:r>
+              <w:rPr>
+                <w:lang w:val="es-PE"/>
+              </w:rPr>
+              <w:t>Listado de requerimientos</w:t>
+            </w:r>
+          </w:p>
+        </w:tc>
+      </w:tr>
+      <w:tr>
+        <w:tc>
+          <w:tcPr>
+            <w:cnfStyle w:val="001000000000" w:firstRow="0" w:lastRow="0" w:firstColumn="1" w:lastColumn="0" w:oddVBand="0" w:evenVBand="0" w:oddHBand="0" w:evenHBand="0" w:firstRowFirstColumn="0" w:firstRowLastColumn="0" w:lastRowFirstColumn="0" w:lastRowLastColumn="0"/>
+            <w:tcW w:w="2547" w:type="dxa"/>
+          </w:tcPr>
+          <w:p>
+            <w:pPr>
+              <w:rPr>
+                <w:lang w:val="es-PE"/>
+              </w:rPr>
+            </w:pPr>
+            <w:r>
+              <w:rPr>
+                <w:lang w:val="es-PE"/>
+              </w:rPr>
+              <w:t>DA</w:t>
+            </w:r>
+          </w:p>
+        </w:tc>
+        <w:tc>
+          <w:tcPr>
+            <w:tcW w:w="6472" w:type="dxa"/>
+          </w:tcPr>
+          <w:p>
+            <w:pPr>
+              <w:cnfStyle w:val="000000000000" w:firstRow="0" w:lastRow="0" w:firstColumn="0" w:lastColumn="0" w:oddVBand="0" w:evenVBand="0" w:oddHBand="0" w:evenHBand="0" w:firstRowFirstColumn="0" w:firstRowLastColumn="0" w:lastRowFirstColumn="0" w:lastRowLastColumn="0"/>
+              <w:rPr>
+                <w:lang w:val="es-PE"/>
+              </w:rPr>
+            </w:pPr>
+            <w:r>
+              <w:rPr>
+                <w:lang w:val="es-PE"/>
+              </w:rPr>
+              <w:t>Documento de análisis</w:t>
+            </w:r>
+          </w:p>
+        </w:tc>
+      </w:tr>
+      <w:tr>
+        <w:tc>
+          <w:tcPr>
+            <w:cnfStyle w:val="001000000000" w:firstRow="0" w:lastRow="0" w:firstColumn="1" w:lastColumn="0" w:oddVBand="0" w:evenVBand="0" w:oddHBand="0" w:evenHBand="0" w:firstRowFirstColumn="0" w:firstRowLastColumn="0" w:lastRowFirstColumn="0" w:lastRowLastColumn="0"/>
+            <w:tcW w:w="2547" w:type="dxa"/>
+          </w:tcPr>
+          <w:p>
+            <w:pPr>
+              <w:rPr>
+                <w:lang w:val="es-PE"/>
+              </w:rPr>
+            </w:pPr>
+            <w:r>
+              <w:rPr>
+                <w:lang w:val="es-PE"/>
+              </w:rPr>
+              <w:t>DECUS</w:t>
+            </w:r>
+          </w:p>
+        </w:tc>
+        <w:tc>
+          <w:tcPr>
+            <w:tcW w:w="6472" w:type="dxa"/>
+          </w:tcPr>
+          <w:p>
+            <w:pPr>
+              <w:cnfStyle w:val="000000000000" w:firstRow="0" w:lastRow="0" w:firstColumn="0" w:lastColumn="0" w:oddVBand="0" w:evenVBand="0" w:oddHBand="0" w:evenHBand="0" w:firstRowFirstColumn="0" w:firstRowLastColumn="0" w:lastRowFirstColumn="0" w:lastRowLastColumn="0"/>
+              <w:rPr>
+                <w:lang w:val="es-PE"/>
+              </w:rPr>
+            </w:pPr>
+            <w:r>
+              <w:rPr>
+                <w:lang w:val="es-PE"/>
+              </w:rPr>
+              <w:t>Documento de especificación de caso de uso</w:t>
+            </w:r>
+          </w:p>
+        </w:tc>
+      </w:tr>
+      <w:tr>
+        <w:tc>
+          <w:tcPr>
+            <w:cnfStyle w:val="001000000000" w:firstRow="0" w:lastRow="0" w:firstColumn="1" w:lastColumn="0" w:oddVBand="0" w:evenVBand="0" w:oddHBand="0" w:evenHBand="0" w:firstRowFirstColumn="0" w:firstRowLastColumn="0" w:lastRowFirstColumn="0" w:lastRowLastColumn="0"/>
+            <w:tcW w:w="2547" w:type="dxa"/>
+          </w:tcPr>
+          <w:p>
+            <w:pPr>
+              <w:rPr>
+                <w:lang w:val="es-PE"/>
+              </w:rPr>
+            </w:pPr>
+            <w:r>
+              <w:rPr>
+                <w:lang w:val="es-PE"/>
+              </w:rPr>
+              <w:t>DD</w:t>
+            </w:r>
+          </w:p>
+        </w:tc>
+        <w:tc>
+          <w:tcPr>
+            <w:tcW w:w="6472" w:type="dxa"/>
+          </w:tcPr>
+          <w:p>
+            <w:pPr>
+              <w:cnfStyle w:val="000000000000" w:firstRow="0" w:lastRow="0" w:firstColumn="0" w:lastColumn="0" w:oddVBand="0" w:evenVBand="0" w:oddHBand="0" w:evenHBand="0" w:firstRowFirstColumn="0" w:firstRowLastColumn="0" w:lastRowFirstColumn="0" w:lastRowLastColumn="0"/>
+              <w:rPr>
+                <w:lang w:val="es-PE"/>
+              </w:rPr>
+            </w:pPr>
+            <w:r>
+              <w:rPr>
+                <w:lang w:val="es-PE"/>
+              </w:rPr>
+              <w:t>Documento de diseño</w:t>
+            </w:r>
+          </w:p>
+        </w:tc>
+      </w:tr>
+      <w:tr>
+        <w:tc>
+          <w:tcPr>
+            <w:cnfStyle w:val="001000000000" w:firstRow="0" w:lastRow="0" w:firstColumn="1" w:lastColumn="0" w:oddVBand="0" w:evenVBand="0" w:oddHBand="0" w:evenHBand="0" w:firstRowFirstColumn="0" w:firstRowLastColumn="0" w:lastRowFirstColumn="0" w:lastRowLastColumn="0"/>
+            <w:tcW w:w="2547" w:type="dxa"/>
+          </w:tcPr>
+          <w:p>
+            <w:pPr>
+              <w:rPr>
+                <w:lang w:val="es-PE"/>
+              </w:rPr>
+            </w:pPr>
+            <w:r>
+              <w:rPr>
+                <w:lang w:val="es-PE"/>
+              </w:rPr>
+              <w:t>DAS</w:t>
+            </w:r>
+          </w:p>
+        </w:tc>
+        <w:tc>
+          <w:tcPr>
+            <w:tcW w:w="6472" w:type="dxa"/>
+          </w:tcPr>
+          <w:p>
+            <w:pPr>
+              <w:cnfStyle w:val="000000000000" w:firstRow="0" w:lastRow="0" w:firstColumn="0" w:lastColumn="0" w:oddVBand="0" w:evenVBand="0" w:oddHBand="0" w:evenHBand="0" w:firstRowFirstColumn="0" w:firstRowLastColumn="0" w:lastRowFirstColumn="0" w:lastRowLastColumn="0"/>
+              <w:rPr>
+                <w:lang w:val="es-PE"/>
+              </w:rPr>
+            </w:pPr>
+            <w:r>
+              <w:rPr>
+                <w:lang w:val="es-PE"/>
+              </w:rPr>
+              <w:t>Documento de arquitectura de software</w:t>
+            </w:r>
+          </w:p>
+        </w:tc>
+      </w:tr>
+      <w:tr>
+        <w:tc>
+          <w:tcPr>
+            <w:cnfStyle w:val="001000000000" w:firstRow="0" w:lastRow="0" w:firstColumn="1" w:lastColumn="0" w:oddVBand="0" w:evenVBand="0" w:oddHBand="0" w:evenHBand="0" w:firstRowFirstColumn="0" w:firstRowLastColumn="0" w:lastRowFirstColumn="0" w:lastRowLastColumn="0"/>
+            <w:tcW w:w="2547" w:type="dxa"/>
+          </w:tcPr>
+          <w:p>
+            <w:pPr>
+              <w:rPr>
+                <w:lang w:val="es-PE"/>
+              </w:rPr>
+            </w:pPr>
+            <w:r>
+              <w:rPr>
+                <w:lang w:val="es-PE"/>
+              </w:rPr>
+              <w:t>DDBD</w:t>
+            </w:r>
+          </w:p>
+        </w:tc>
+        <w:tc>
+          <w:tcPr>
+            <w:tcW w:w="6472" w:type="dxa"/>
+          </w:tcPr>
+          <w:p>
+            <w:pPr>
+              <w:cnfStyle w:val="000000000000" w:firstRow="0" w:lastRow="0" w:firstColumn="0" w:lastColumn="0" w:oddVBand="0" w:evenVBand="0" w:oddHBand="0" w:evenHBand="0" w:firstRowFirstColumn="0" w:firstRowLastColumn="0" w:lastRowFirstColumn="0" w:lastRowLastColumn="0"/>
+              <w:rPr>
+                <w:lang w:val="es-PE"/>
+              </w:rPr>
+            </w:pPr>
+            <w:r>
+              <w:rPr>
+                <w:lang w:val="es-PE"/>
+              </w:rPr>
+              <w:t>Documento de diseño de la base de datos</w:t>
+            </w:r>
+          </w:p>
+        </w:tc>
+      </w:tr>
+      <w:tr>
+        <w:tc>
+          <w:tcPr>
+            <w:cnfStyle w:val="001000000000" w:firstRow="0" w:lastRow="0" w:firstColumn="1" w:lastColumn="0" w:oddVBand="0" w:evenVBand="0" w:oddHBand="0" w:evenHBand="0" w:firstRowFirstColumn="0" w:firstRowLastColumn="0" w:lastRowFirstColumn="0" w:lastRowLastColumn="0"/>
+            <w:tcW w:w="2547" w:type="dxa"/>
+          </w:tcPr>
+          <w:p>
+            <w:pPr>
+              <w:rPr>
+                <w:lang w:val="es-PE"/>
+              </w:rPr>
+            </w:pPr>
+            <w:r>
+              <w:rPr>
+                <w:lang w:val="es-PE"/>
+              </w:rPr>
+              <w:t>SBD</w:t>
+            </w:r>
+          </w:p>
+        </w:tc>
+        <w:tc>
+          <w:tcPr>
+            <w:tcW w:w="6472" w:type="dxa"/>
+          </w:tcPr>
+          <w:p>
+            <w:pPr>
+              <w:cnfStyle w:val="000000000000" w:firstRow="0" w:lastRow="0" w:firstColumn="0" w:lastColumn="0" w:oddVBand="0" w:evenVBand="0" w:oddHBand="0" w:evenHBand="0" w:firstRowFirstColumn="0" w:firstRowLastColumn="0" w:lastRowFirstColumn="0" w:lastRowLastColumn="0"/>
+              <w:rPr>
+                <w:lang w:val="es-PE"/>
+              </w:rPr>
+            </w:pPr>
+            <w:r>
+              <w:rPr>
+                <w:lang w:val="es-PE"/>
+              </w:rPr>
+              <w:t>Scripts de base de datos</w:t>
+            </w:r>
+          </w:p>
+        </w:tc>
+      </w:tr>
+      <w:tr>
+        <w:tc>
+          <w:tcPr>
+            <w:cnfStyle w:val="001000000000" w:firstRow="0" w:lastRow="0" w:firstColumn="1" w:lastColumn="0" w:oddVBand="0" w:evenVBand="0" w:oddHBand="0" w:evenHBand="0" w:firstRowFirstColumn="0" w:firstRowLastColumn="0" w:lastRowFirstColumn="0" w:lastRowLastColumn="0"/>
+            <w:tcW w:w="2547" w:type="dxa"/>
+          </w:tcPr>
+          <w:p>
+            <w:pPr>
+              <w:rPr>
+                <w:lang w:val="es-PE"/>
+              </w:rPr>
+            </w:pPr>
+            <w:r>
+              <w:rPr>
+                <w:lang w:val="es-PE"/>
+              </w:rPr>
+              <w:t>CFA</w:t>
+            </w:r>
+          </w:p>
+        </w:tc>
+        <w:tc>
+          <w:tcPr>
+            <w:tcW w:w="6472" w:type="dxa"/>
+          </w:tcPr>
+          <w:p>
+            <w:pPr>
+              <w:cnfStyle w:val="000000000000" w:firstRow="0" w:lastRow="0" w:firstColumn="0" w:lastColumn="0" w:oddVBand="0" w:evenVBand="0" w:oddHBand="0" w:evenHBand="0" w:firstRowFirstColumn="0" w:firstRowLastColumn="0" w:lastRowFirstColumn="0" w:lastRowLastColumn="0"/>
+              <w:rPr>
+                <w:lang w:val="es-PE"/>
+              </w:rPr>
+            </w:pPr>
+            <w:r>
+              <w:rPr>
+                <w:lang w:val="es-PE"/>
+              </w:rPr>
+              <w:t>Código fuente Android</w:t>
+            </w:r>
+          </w:p>
+        </w:tc>
+      </w:tr>
+      <w:tr>
+        <w:tc>
+          <w:tcPr>
+            <w:cnfStyle w:val="001000000000" w:firstRow="0" w:lastRow="0" w:firstColumn="1" w:lastColumn="0" w:oddVBand="0" w:evenVBand="0" w:oddHBand="0" w:evenHBand="0" w:firstRowFirstColumn="0" w:firstRowLastColumn="0" w:lastRowFirstColumn="0" w:lastRowLastColumn="0"/>
+            <w:tcW w:w="2547" w:type="dxa"/>
+          </w:tcPr>
+          <w:p>
+            <w:pPr>
+              <w:rPr>
+                <w:lang w:val="es-PE"/>
+              </w:rPr>
+            </w:pPr>
+            <w:r>
+              <w:rPr>
+                <w:lang w:val="es-PE"/>
+              </w:rPr>
+              <w:t>CFB</w:t>
+            </w:r>
+          </w:p>
+        </w:tc>
+        <w:tc>
+          <w:tcPr>
+            <w:tcW w:w="6472" w:type="dxa"/>
+          </w:tcPr>
+          <w:p>
+            <w:pPr>
+              <w:cnfStyle w:val="000000000000" w:firstRow="0" w:lastRow="0" w:firstColumn="0" w:lastColumn="0" w:oddVBand="0" w:evenVBand="0" w:oddHBand="0" w:evenHBand="0" w:firstRowFirstColumn="0" w:firstRowLastColumn="0" w:lastRowFirstColumn="0" w:lastRowLastColumn="0"/>
+              <w:rPr>
+                <w:lang w:val="es-PE"/>
+              </w:rPr>
+            </w:pPr>
+            <w:r>
+              <w:rPr>
+                <w:lang w:val="es-PE"/>
+              </w:rPr>
+              <w:t>Código fuente Back-</w:t>
+            </w:r>
+            <w:proofErr w:type="spellStart"/>
+            <w:r>
+              <w:rPr>
+                <w:lang w:val="es-PE"/>
+              </w:rPr>
+              <w:t>end</w:t>
+            </w:r>
+            <w:proofErr w:type="spellEnd"/>
+          </w:p>
+        </w:tc>
+      </w:tr>
+      <w:tr>
+        <w:tc>
+          <w:tcPr>
+            <w:cnfStyle w:val="001000000000" w:firstRow="0" w:lastRow="0" w:firstColumn="1" w:lastColumn="0" w:oddVBand="0" w:evenVBand="0" w:oddHBand="0" w:evenHBand="0" w:firstRowFirstColumn="0" w:firstRowLastColumn="0" w:lastRowFirstColumn="0" w:lastRowLastColumn="0"/>
+            <w:tcW w:w="2547" w:type="dxa"/>
+          </w:tcPr>
+          <w:p>
+            <w:pPr>
+              <w:rPr>
+                <w:lang w:val="es-PE"/>
+              </w:rPr>
+            </w:pPr>
+            <w:r>
+              <w:rPr>
+                <w:lang w:val="es-PE"/>
+              </w:rPr>
+              <w:t>CFF</w:t>
+            </w:r>
+          </w:p>
+        </w:tc>
+        <w:tc>
+          <w:tcPr>
+            <w:tcW w:w="6472" w:type="dxa"/>
+          </w:tcPr>
+          <w:p>
+            <w:pPr>
+              <w:cnfStyle w:val="000000000000" w:firstRow="0" w:lastRow="0" w:firstColumn="0" w:lastColumn="0" w:oddVBand="0" w:evenVBand="0" w:oddHBand="0" w:evenHBand="0" w:firstRowFirstColumn="0" w:firstRowLastColumn="0" w:lastRowFirstColumn="0" w:lastRowLastColumn="0"/>
+              <w:rPr>
+                <w:lang w:val="es-PE"/>
+              </w:rPr>
+            </w:pPr>
+            <w:r>
+              <w:rPr>
+                <w:lang w:val="es-PE"/>
+              </w:rPr>
+              <w:t>Código fuente Front-</w:t>
+            </w:r>
+            <w:proofErr w:type="spellStart"/>
+            <w:r>
+              <w:rPr>
+                <w:lang w:val="es-PE"/>
+              </w:rPr>
+              <w:t>end</w:t>
+            </w:r>
+            <w:proofErr w:type="spellEnd"/>
+          </w:p>
+        </w:tc>
+      </w:tr>
+      <w:tr>
+        <w:tc>
+          <w:tcPr>
+            <w:cnfStyle w:val="001000000000" w:firstRow="0" w:lastRow="0" w:firstColumn="1" w:lastColumn="0" w:oddVBand="0" w:evenVBand="0" w:oddHBand="0" w:evenHBand="0" w:firstRowFirstColumn="0" w:firstRowLastColumn="0" w:lastRowFirstColumn="0" w:lastRowLastColumn="0"/>
+            <w:tcW w:w="2547" w:type="dxa"/>
+          </w:tcPr>
+          <w:p>
+            <w:pPr>
+              <w:rPr>
+                <w:lang w:val="es-PE"/>
+              </w:rPr>
+            </w:pPr>
+            <w:r>
+              <w:rPr>
+                <w:lang w:val="es-PE"/>
+              </w:rPr>
+              <w:t>DR</w:t>
+            </w:r>
+          </w:p>
+        </w:tc>
+        <w:tc>
+          <w:tcPr>
+            <w:tcW w:w="6472" w:type="dxa"/>
+          </w:tcPr>
+          <w:p>
+            <w:pPr>
+              <w:cnfStyle w:val="000000000000" w:firstRow="0" w:lastRow="0" w:firstColumn="0" w:lastColumn="0" w:oddVBand="0" w:evenVBand="0" w:oddHBand="0" w:evenHBand="0" w:firstRowFirstColumn="0" w:firstRowLastColumn="0" w:lastRowFirstColumn="0" w:lastRowLastColumn="0"/>
+              <w:rPr>
+                <w:lang w:val="es-PE"/>
+              </w:rPr>
+            </w:pPr>
+            <w:r>
+              <w:rPr>
+                <w:lang w:val="es-PE"/>
+              </w:rPr>
+              <w:t>Documento de reléase</w:t>
+            </w:r>
+          </w:p>
+        </w:tc>
+      </w:tr>
+      <w:tr>
+        <w:tc>
+          <w:tcPr>
+            <w:cnfStyle w:val="001000000000" w:firstRow="0" w:lastRow="0" w:firstColumn="1" w:lastColumn="0" w:oddVBand="0" w:evenVBand="0" w:oddHBand="0" w:evenHBand="0" w:firstRowFirstColumn="0" w:firstRowLastColumn="0" w:lastRowFirstColumn="0" w:lastRowLastColumn="0"/>
+            <w:tcW w:w="2547" w:type="dxa"/>
+          </w:tcPr>
+          <w:p>
+            <w:pPr>
+              <w:rPr>
+                <w:lang w:val="es-PE"/>
+              </w:rPr>
+            </w:pPr>
+            <w:r>
+              <w:rPr>
+                <w:lang w:val="es-PE"/>
+              </w:rPr>
+              <w:t>MU</w:t>
+            </w:r>
+          </w:p>
+        </w:tc>
+        <w:tc>
+          <w:tcPr>
+            <w:tcW w:w="6472" w:type="dxa"/>
+          </w:tcPr>
+          <w:p>
+            <w:pPr>
+              <w:cnfStyle w:val="000000000000" w:firstRow="0" w:lastRow="0" w:firstColumn="0" w:lastColumn="0" w:oddVBand="0" w:evenVBand="0" w:oddHBand="0" w:evenHBand="0" w:firstRowFirstColumn="0" w:firstRowLastColumn="0" w:lastRowFirstColumn="0" w:lastRowLastColumn="0"/>
+              <w:rPr>
+                <w:lang w:val="es-PE"/>
+              </w:rPr>
+            </w:pPr>
+            <w:r>
+              <w:rPr>
+                <w:lang w:val="es-PE"/>
+              </w:rPr>
+              <w:t>Manual de usuario</w:t>
+            </w:r>
+          </w:p>
+        </w:tc>
+      </w:tr>
+    </w:tbl>
+    <w:p>
+      <w:pPr>
+        <w:rPr>
+          <w:lang w:val="es-PE"/>
+        </w:rPr>
+      </w:pPr>
+    </w:p>
+    <w:p>
+      <w:pPr>
+        <w:pStyle w:val="NormalWeb"/>
+        <w:spacing w:before="240" w:beforeAutospacing="0" w:after="240" w:afterAutospacing="0"/>
+        <w:jc w:val="center"/>
+      </w:pPr>
+      <w:r>
+        <w:rPr>
+          <w:rFonts w:ascii="Arial" w:hAnsi="Arial" w:cs="Arial"/>
+          <w:b/>
+          <w:bCs/>
+          <w:color w:val="000000"/>
+          <w:sz w:val="20"/>
+          <w:szCs w:val="20"/>
+        </w:rPr>
+        <w:t xml:space="preserve">Tabla </w:t>
+      </w:r>
+      <w:r>
+        <w:rPr>
+          <w:rFonts w:ascii="Arial" w:hAnsi="Arial" w:cs="Arial"/>
+          <w:b/>
+          <w:bCs/>
+          <w:color w:val="000000"/>
+          <w:sz w:val="20"/>
+          <w:szCs w:val="20"/>
+        </w:rPr>
+        <w:t>7</w:t>
+      </w:r>
+      <w:r>
+        <w:rPr>
+          <w:rFonts w:ascii="Arial" w:hAnsi="Arial" w:cs="Arial"/>
+          <w:b/>
+          <w:bCs/>
+          <w:color w:val="000000"/>
+          <w:sz w:val="20"/>
+          <w:szCs w:val="20"/>
+        </w:rPr>
+        <w:t xml:space="preserve">. </w:t>
+      </w:r>
+      <w:r>
+        <w:rPr>
+          <w:rFonts w:ascii="Arial" w:hAnsi="Arial" w:cs="Arial"/>
+          <w:b/>
+          <w:bCs/>
+          <w:color w:val="000000"/>
+          <w:sz w:val="20"/>
+          <w:szCs w:val="20"/>
+        </w:rPr>
+        <w:t>Definición de la nomenclatura de</w:t>
+      </w:r>
+      <w:r>
+        <w:rPr>
+          <w:rFonts w:ascii="Arial" w:hAnsi="Arial" w:cs="Arial"/>
+          <w:b/>
+          <w:bCs/>
+          <w:color w:val="000000"/>
+          <w:sz w:val="20"/>
+          <w:szCs w:val="20"/>
+        </w:rPr>
+        <w:t xml:space="preserve"> </w:t>
+      </w:r>
+      <w:r>
+        <w:rPr>
+          <w:rFonts w:ascii="Arial" w:hAnsi="Arial" w:cs="Arial"/>
+          <w:b/>
+          <w:bCs/>
+          <w:color w:val="000000"/>
+          <w:sz w:val="20"/>
+          <w:szCs w:val="20"/>
+        </w:rPr>
+        <w:t>ítem</w:t>
+      </w:r>
+    </w:p>
+    <w:p>
+      <w:pPr>
+        <w:rPr>
+          <w:b/>
+          <w:bCs/>
+          <w:lang w:val="es-PE"/>
+        </w:rPr>
+      </w:pPr>
+      <w:r>
+        <w:rPr>
+          <w:b/>
+          <w:bCs/>
+          <w:lang w:val="es-PE"/>
+        </w:rPr>
+        <w:t>Identificación de ítems en evolución</w:t>
+      </w:r>
+    </w:p>
+    <w:p>
+      <w:pPr>
+        <w:rPr>
+          <w:i/>
+          <w:iCs/>
+          <w:u w:val="single"/>
+          <w:lang w:val="es-PE"/>
+        </w:rPr>
+      </w:pPr>
+      <w:r>
+        <w:rPr>
+          <w:i/>
+          <w:iCs/>
+          <w:u w:val="single"/>
+          <w:lang w:val="es-PE"/>
+        </w:rPr>
+        <w:t>Documentos</w:t>
+      </w:r>
+    </w:p>
+    <w:p>
+      <w:pPr>
+        <w:pStyle w:val="Prrafodelista"/>
+        <w:numPr>
+          <w:ilvl w:val="0"/>
+          <w:numId w:val="10"/>
+        </w:numPr>
+        <w:jc w:val="both"/>
+        <w:rPr>
+          <w:lang w:val="es-PE"/>
+        </w:rPr>
+      </w:pPr>
+      <w:r>
+        <w:rPr>
+          <w:lang w:val="es-PE"/>
+        </w:rPr>
+        <w:t>Ítems</w:t>
+      </w:r>
+      <w:r>
+        <w:rPr>
+          <w:lang w:val="es-PE"/>
+        </w:rPr>
+        <w:t xml:space="preserve"> que no son específicos a un </w:t>
+      </w:r>
+      <w:r>
+        <w:rPr>
+          <w:lang w:val="es-PE"/>
+        </w:rPr>
+        <w:t>proyecto</w:t>
+      </w:r>
+      <w:r>
+        <w:rPr>
+          <w:lang w:val="es-PE"/>
+        </w:rPr>
+        <w:t xml:space="preserve"> único, tales como políticas, descripciones de procesos y</w:t>
+      </w:r>
+      <w:r>
+        <w:rPr>
+          <w:lang w:val="es-PE"/>
+        </w:rPr>
+        <w:t xml:space="preserve"> </w:t>
+      </w:r>
+      <w:r>
+        <w:rPr>
+          <w:lang w:val="es-PE"/>
+        </w:rPr>
+        <w:t>guías, son identificados únicamente por su acrónimo.</w:t>
+      </w:r>
+    </w:p>
+    <w:p>
+      <w:pPr>
+        <w:pStyle w:val="Prrafodelista"/>
+        <w:jc w:val="both"/>
+        <w:rPr>
+          <w:lang w:val="es-PE"/>
+        </w:rPr>
+      </w:pPr>
+      <w:r>
+        <w:rPr>
+          <w:lang w:val="es-PE"/>
+        </w:rPr>
+        <w:t xml:space="preserve">Ejemplo: </w:t>
+      </w:r>
+      <w:r>
+        <w:rPr>
+          <w:lang w:val="es-PE"/>
+        </w:rPr>
+        <w:t>PCBD</w:t>
+      </w:r>
+      <w:r>
+        <w:rPr>
+          <w:lang w:val="es-PE"/>
+        </w:rPr>
+        <w:t xml:space="preserve"> (</w:t>
+      </w:r>
+      <w:r>
+        <w:rPr>
+          <w:lang w:val="es-PE"/>
+        </w:rPr>
+        <w:t>Política de configuración de base de datos</w:t>
+      </w:r>
+      <w:r>
+        <w:rPr>
+          <w:lang w:val="es-PE"/>
+        </w:rPr>
+        <w:t>).</w:t>
+      </w:r>
+    </w:p>
+    <w:p>
+      <w:pPr>
+        <w:pStyle w:val="Prrafodelista"/>
+        <w:numPr>
+          <w:ilvl w:val="0"/>
+          <w:numId w:val="10"/>
+        </w:numPr>
+        <w:jc w:val="both"/>
+        <w:rPr>
+          <w:lang w:val="es-PE"/>
+        </w:rPr>
+      </w:pPr>
+      <w:r>
+        <w:rPr>
+          <w:lang w:val="es-PE"/>
+        </w:rPr>
+        <w:t xml:space="preserve">Los ítems que son específicos de un </w:t>
+      </w:r>
+      <w:r>
+        <w:rPr>
+          <w:lang w:val="es-PE"/>
+        </w:rPr>
+        <w:t>proyecto</w:t>
+      </w:r>
+      <w:r>
+        <w:rPr>
+          <w:lang w:val="es-PE"/>
+        </w:rPr>
+        <w:t xml:space="preserve"> utilizan un identificador de dos partes: ACRÓNIMO</w:t>
+      </w:r>
+      <w:r>
+        <w:rPr>
+          <w:lang w:val="es-PE"/>
+        </w:rPr>
+        <w:t xml:space="preserve"> </w:t>
+      </w:r>
+      <w:r>
+        <w:rPr>
+          <w:lang w:val="es-PE"/>
+        </w:rPr>
+        <w:t>PROYECTO y ACRÓNIMO derivado del</w:t>
+      </w:r>
+      <w:r>
+        <w:rPr>
+          <w:lang w:val="es-PE"/>
+        </w:rPr>
+        <w:t xml:space="preserve"> </w:t>
+      </w:r>
+      <w:r>
+        <w:rPr>
+          <w:lang w:val="es-PE"/>
+        </w:rPr>
+        <w:t>tipo de artefacto.</w:t>
+      </w:r>
+    </w:p>
+    <w:p>
+      <w:pPr>
+        <w:pStyle w:val="Prrafodelista"/>
+        <w:jc w:val="both"/>
+        <w:rPr>
+          <w:lang w:val="es-PE"/>
+        </w:rPr>
+      </w:pPr>
+      <w:r>
+        <w:rPr>
+          <w:lang w:val="es-PE"/>
+        </w:rPr>
+        <w:t xml:space="preserve">Ejemplo, para identificar el plan de gestión de la configuración del proyecto </w:t>
+      </w:r>
+      <w:r>
+        <w:rPr>
+          <w:lang w:val="es-PE"/>
+        </w:rPr>
+        <w:t>SISH</w:t>
+      </w:r>
+      <w:r>
+        <w:rPr>
+          <w:lang w:val="es-PE"/>
+        </w:rPr>
+        <w:t>, tenemos:</w:t>
+      </w:r>
+      <w:r>
+        <w:rPr>
+          <w:lang w:val="es-PE"/>
+        </w:rPr>
+        <w:t xml:space="preserve"> </w:t>
+      </w:r>
+      <w:r>
+        <w:rPr>
+          <w:lang w:val="es-PE"/>
+        </w:rPr>
+        <w:t>SISH_PP</w:t>
+      </w:r>
+      <w:r>
+        <w:rPr>
+          <w:lang w:val="es-PE"/>
+        </w:rPr>
+        <w:t>.</w:t>
+      </w:r>
+    </w:p>
+    <w:p>
+      <w:pPr>
+        <w:pStyle w:val="Prrafodelista"/>
+        <w:numPr>
+          <w:ilvl w:val="0"/>
+          <w:numId w:val="10"/>
+        </w:numPr>
+        <w:jc w:val="both"/>
+        <w:rPr>
+          <w:lang w:val="es-PE"/>
+        </w:rPr>
+      </w:pPr>
+      <w:r>
+        <w:rPr>
+          <w:lang w:val="es-PE"/>
+        </w:rPr>
+        <w:lastRenderedPageBreak/>
+        <w:t xml:space="preserve">Los ítems que son </w:t>
+      </w:r>
+      <w:r>
+        <w:rPr>
+          <w:lang w:val="es-PE"/>
+        </w:rPr>
+        <w:t>de tipo DECUS</w:t>
+      </w:r>
+      <w:r>
+        <w:rPr>
+          <w:lang w:val="es-PE"/>
+        </w:rPr>
+        <w:t xml:space="preserve"> de un </w:t>
+      </w:r>
+      <w:r>
+        <w:rPr>
+          <w:lang w:val="es-PE"/>
+        </w:rPr>
+        <w:t>proyecto</w:t>
+      </w:r>
+      <w:r>
+        <w:rPr>
+          <w:lang w:val="es-PE"/>
+        </w:rPr>
+        <w:t xml:space="preserve"> utilizan un identificador de </w:t>
+      </w:r>
+      <w:r>
+        <w:rPr>
+          <w:lang w:val="es-PE"/>
+        </w:rPr>
+        <w:t>tres</w:t>
+      </w:r>
+      <w:r>
+        <w:rPr>
+          <w:lang w:val="es-PE"/>
+        </w:rPr>
+        <w:t xml:space="preserve"> partes: ACRÓNIMO</w:t>
+      </w:r>
+      <w:r>
+        <w:rPr>
+          <w:lang w:val="es-PE"/>
+        </w:rPr>
+        <w:t xml:space="preserve"> </w:t>
+      </w:r>
+      <w:r>
+        <w:rPr>
+          <w:lang w:val="es-PE"/>
+        </w:rPr>
+        <w:t>PROYECTO</w:t>
+      </w:r>
+      <w:r>
+        <w:rPr>
+          <w:lang w:val="es-PE"/>
+        </w:rPr>
+        <w:t>,</w:t>
+      </w:r>
+      <w:r>
+        <w:rPr>
+          <w:lang w:val="es-PE"/>
+        </w:rPr>
+        <w:t xml:space="preserve"> ACRÓNIMO derivado del tipo de artefacto</w:t>
+      </w:r>
+      <w:r>
+        <w:rPr>
+          <w:lang w:val="es-PE"/>
+        </w:rPr>
+        <w:t xml:space="preserve"> y número en orden ascendente con 3 dígitos</w:t>
+      </w:r>
+      <w:r>
+        <w:rPr>
+          <w:lang w:val="es-PE"/>
+        </w:rPr>
+        <w:t>.</w:t>
+      </w:r>
+    </w:p>
+    <w:p>
+      <w:pPr>
+        <w:pStyle w:val="Prrafodelista"/>
+        <w:jc w:val="both"/>
+        <w:rPr>
+          <w:lang w:val="es-PE"/>
+        </w:rPr>
+      </w:pPr>
+      <w:r>
+        <w:rPr>
+          <w:lang w:val="es-PE"/>
+        </w:rPr>
+        <w:t>Ejemplo: SISH_DECUS_001</w:t>
+      </w:r>
+    </w:p>
+    <w:p>
+      <w:pPr>
+        <w:pStyle w:val="Prrafodelista"/>
+        <w:numPr>
+          <w:ilvl w:val="0"/>
+          <w:numId w:val="10"/>
+        </w:numPr>
+        <w:jc w:val="both"/>
+        <w:rPr>
+          <w:lang w:val="es-PE"/>
+        </w:rPr>
+      </w:pPr>
+      <w:r>
+        <w:rPr>
+          <w:lang w:val="es-PE"/>
+        </w:rPr>
+        <w:t>Nivel de versión</w:t>
+      </w:r>
+    </w:p>
+    <w:p>
+      <w:pPr>
+        <w:pStyle w:val="Prrafodelista"/>
+        <w:numPr>
+          <w:ilvl w:val="1"/>
+          <w:numId w:val="10"/>
+        </w:numPr>
+        <w:jc w:val="both"/>
+        <w:rPr>
+          <w:lang w:val="es-PE"/>
+        </w:rPr>
+      </w:pPr>
+      <w:r>
+        <w:rPr>
+          <w:lang w:val="es-PE"/>
+        </w:rPr>
+        <w:t>El nivel de versión de cada ítem se mantiene como un identificador separado. Esto</w:t>
+      </w:r>
+      <w:r>
+        <w:rPr>
+          <w:lang w:val="es-PE"/>
+        </w:rPr>
+        <w:t xml:space="preserve"> </w:t>
+      </w:r>
+      <w:r>
+        <w:rPr>
+          <w:lang w:val="es-PE"/>
+        </w:rPr>
+        <w:t>permite que el identificador principal sea utilizado como parte del nombre del</w:t>
+      </w:r>
+      <w:r>
+        <w:rPr>
+          <w:lang w:val="es-PE"/>
+        </w:rPr>
+        <w:t xml:space="preserve"> </w:t>
+      </w:r>
+      <w:r>
+        <w:rPr>
+          <w:lang w:val="es-PE"/>
+        </w:rPr>
+        <w:t>ítem</w:t>
+      </w:r>
+      <w:r>
+        <w:rPr>
+          <w:lang w:val="es-PE"/>
+        </w:rPr>
+        <w:t>, para acceder a la versión más actualizada sin necesidad de requerir cambios a</w:t>
+      </w:r>
+      <w:r>
+        <w:rPr>
+          <w:lang w:val="es-PE"/>
+        </w:rPr>
+        <w:t xml:space="preserve"> </w:t>
+      </w:r>
+      <w:r>
+        <w:rPr>
+          <w:lang w:val="es-PE"/>
+        </w:rPr>
+        <w:t>todos los ítems referenciados.</w:t>
+      </w:r>
+      <w:bookmarkStart w:id="20" w:name="_GoBack"/>
+      <w:bookmarkEnd w:id="20"/>
+    </w:p>
+    <w:p>
+      <w:pPr>
+        <w:pStyle w:val="Prrafodelista"/>
+        <w:numPr>
+          <w:ilvl w:val="1"/>
+          <w:numId w:val="10"/>
+        </w:numPr>
+        <w:jc w:val="both"/>
+        <w:rPr>
+          <w:lang w:val="es-PE"/>
+        </w:rPr>
+      </w:pPr>
+      <w:r>
+        <w:rPr>
+          <w:lang w:val="es-PE"/>
+        </w:rPr>
+        <w:t>El nivel de versión se mantiene como un identificador numérico con dos</w:t>
+      </w:r>
+      <w:r>
+        <w:rPr>
+          <w:lang w:val="es-PE"/>
+        </w:rPr>
+        <w:t xml:space="preserve"> </w:t>
+      </w:r>
+      <w:r>
+        <w:rPr>
+          <w:lang w:val="es-PE"/>
+        </w:rPr>
+        <w:t>componentes:</w:t>
+      </w:r>
+      <w:r>
+        <w:rPr>
+          <w:lang w:val="es-PE"/>
+        </w:rPr>
+        <w:t xml:space="preserve"> </w:t>
+      </w:r>
+      <w:r>
+        <w:rPr>
+          <w:lang w:val="es-PE"/>
+        </w:rPr>
+        <w:t>Versión.</w:t>
+      </w:r>
+      <w:r>
+        <w:rPr>
+          <w:lang w:val="es-PE"/>
+        </w:rPr>
+        <w:t xml:space="preserve"> </w:t>
+      </w:r>
+      <w:r>
+        <w:rPr>
+          <w:lang w:val="es-PE"/>
+        </w:rPr>
+        <w:t>Revisión.</w:t>
+      </w:r>
+    </w:p>
+    <w:p>
+      <w:pPr>
+        <w:pStyle w:val="Prrafodelista"/>
+        <w:numPr>
+          <w:ilvl w:val="1"/>
+          <w:numId w:val="10"/>
+        </w:numPr>
+        <w:jc w:val="both"/>
+        <w:rPr>
+          <w:lang w:val="es-PE"/>
+        </w:rPr>
+      </w:pPr>
+      <w:r>
+        <w:rPr>
+          <w:lang w:val="es-PE"/>
+        </w:rPr>
+        <w:t>Ejemplo: 1.1; Versión 1, Revisión 1</w:t>
+      </w:r>
+    </w:p>
+    <w:p>
+      <w:pPr>
+        <w:pStyle w:val="Prrafodelista"/>
+        <w:numPr>
+          <w:ilvl w:val="0"/>
+          <w:numId w:val="10"/>
+        </w:numPr>
+        <w:jc w:val="both"/>
+        <w:rPr>
+          <w:lang w:val="es-PE"/>
+        </w:rPr>
+      </w:pPr>
+      <w:r>
+        <w:rPr>
+          <w:lang w:val="es-PE"/>
+        </w:rPr>
+        <w:t>Número de versión</w:t>
+      </w:r>
+    </w:p>
+    <w:p>
+      <w:pPr>
+        <w:pStyle w:val="Prrafodelista"/>
+        <w:numPr>
+          <w:ilvl w:val="1"/>
+          <w:numId w:val="10"/>
+        </w:numPr>
+        <w:jc w:val="both"/>
+        <w:rPr>
+          <w:lang w:val="es-PE"/>
+        </w:rPr>
+      </w:pPr>
+      <w:r>
+        <w:rPr>
+          <w:lang w:val="es-PE"/>
+        </w:rPr>
+        <w:t xml:space="preserve">El número de versión cambia </w:t>
+      </w:r>
+      <w:r>
+        <w:rPr>
+          <w:lang w:val="es-PE"/>
+        </w:rPr>
+        <w:t>después de ser evaluado</w:t>
+      </w:r>
+      <w:r>
+        <w:rPr>
+          <w:lang w:val="es-PE"/>
+        </w:rPr>
+        <w:t xml:space="preserve">, </w:t>
+      </w:r>
+      <w:r>
+        <w:rPr>
+          <w:lang w:val="es-PE"/>
+        </w:rPr>
+        <w:t xml:space="preserve">cuando ya se excede la versión # .9, o </w:t>
+      </w:r>
+      <w:r>
+        <w:rPr>
+          <w:lang w:val="es-PE"/>
+        </w:rPr>
+        <w:t xml:space="preserve">cuando el ítem es completamente reconstruido. En este caso la versión </w:t>
+      </w:r>
+      <w:r>
+        <w:rPr>
+          <w:lang w:val="es-PE"/>
+        </w:rPr>
+        <w:t>1</w:t>
+      </w:r>
+      <w:r>
+        <w:rPr>
+          <w:lang w:val="es-PE"/>
+        </w:rPr>
+        <w:t>. #</w:t>
+      </w:r>
+      <w:r>
+        <w:rPr>
+          <w:lang w:val="es-PE"/>
+        </w:rPr>
+        <w:t xml:space="preserve"> se convertirá en versión 2.0.</w:t>
+      </w:r>
+    </w:p>
+    <w:p>
+      <w:pPr>
+        <w:pStyle w:val="Prrafodelista"/>
+        <w:numPr>
+          <w:ilvl w:val="0"/>
+          <w:numId w:val="10"/>
+        </w:numPr>
+        <w:jc w:val="both"/>
+        <w:rPr>
+          <w:lang w:val="es-PE"/>
+        </w:rPr>
+      </w:pPr>
+      <w:r>
+        <w:rPr>
+          <w:lang w:val="es-PE"/>
+        </w:rPr>
+        <w:t>Número de revisión</w:t>
+      </w:r>
+    </w:p>
+    <w:p>
+      <w:pPr>
+        <w:pStyle w:val="Prrafodelista"/>
+        <w:numPr>
+          <w:ilvl w:val="1"/>
+          <w:numId w:val="10"/>
+        </w:numPr>
+        <w:jc w:val="both"/>
+        <w:rPr>
+          <w:lang w:val="es-PE"/>
+        </w:rPr>
+      </w:pPr>
+      <w:r>
+        <w:rPr>
+          <w:lang w:val="es-PE"/>
+        </w:rPr>
+        <w:t>El número de revisión cambia cuando el contenido ha cambiado, pero la estructura</w:t>
+      </w:r>
+      <w:r>
+        <w:rPr>
+          <w:lang w:val="es-PE"/>
+        </w:rPr>
+        <w:t xml:space="preserve"> </w:t>
+      </w:r>
+      <w:r>
+        <w:rPr>
+          <w:lang w:val="es-PE"/>
+        </w:rPr>
+        <w:t>principal y el flujo del ítem se mantiene igual. La secuencia normal de las revisiones</w:t>
+      </w:r>
+      <w:r>
+        <w:rPr>
+          <w:lang w:val="es-PE"/>
+        </w:rPr>
+        <w:t xml:space="preserve"> </w:t>
+      </w:r>
+      <w:r>
+        <w:rPr>
+          <w:lang w:val="es-PE"/>
+        </w:rPr>
+        <w:t>es: 1.0, 1.1, 1.2, etc.</w:t>
+      </w:r>
+    </w:p>
+    <w:p>
+      <w:pPr>
+        <w:rPr>
+          <w:lang w:val="es-PE"/>
+        </w:rPr>
+      </w:pPr>
+    </w:p>
     <w:sectPr>
       <w:headerReference w:type="default" r:id="rId7"/>
-      <w:headerReference w:type="first" r:id="rId8"/>
-      <w:footerReference w:type="first" r:id="rId9"/>
+      <w:footerReference w:type="default" r:id="rId8"/>
+      <w:headerReference w:type="first" r:id="rId9"/>
       <w:pgSz w:w="11909" w:h="16834"/>
       <w:pgMar w:top="1440" w:right="1440" w:bottom="1440" w:left="1440" w:header="720" w:footer="720" w:gutter="0"/>
       <w:pgNumType w:start="1"/>
       <w:cols w:space="720"/>
+      <w:titlePg/>
+      <w:docGrid w:linePitch="299"/>
     </w:sectPr>
   </w:body>
 </w:document>
@@ -12981,7 +14511,135 @@
 
 <file path=word/footer1.xml><?xml version="1.0" encoding="utf-8"?>
 <w:ftr xmlns:wpc="http://schemas.microsoft.com/office/word/2010/wordprocessingCanvas" xmlns:cx="http://schemas.microsoft.com/office/drawing/2014/chartex" xmlns:cx1="http://schemas.microsoft.com/office/drawing/2015/9/8/chartex" xmlns:cx2="http://schemas.microsoft.com/office/drawing/2015/10/21/chartex" xmlns:cx3="http://schemas.microsoft.com/office/drawing/2016/5/9/chartex" xmlns:cx4="http://schemas.microsoft.com/office/drawing/2016/5/10/chartex" xmlns:cx5="http://schemas.microsoft.com/office/drawing/2016/5/11/chartex" xmlns:cx6="http://schemas.microsoft.com/office/drawing/2016/5/12/chartex" xmlns:cx7="http://schemas.microsoft.com/office/drawing/2016/5/13/chartex" xmlns:cx8="http://schemas.microsoft.com/office/drawing/2016/5/14/chartex" xmlns:mc="http://schemas.openxmlformats.org/markup-compatibility/2006" xmlns:aink="http://schemas.microsoft.com/office/drawing/2016/ink" xmlns:am3d="http://schemas.microsoft.com/office/drawing/2017/model3d" xmlns:o="urn:schemas-microsoft-com:office:office" xmlns:r="http://schemas.openxmlformats.org/officeDocument/2006/relationships" xmlns:m="http://schemas.openxmlformats.org/officeDocument/2006/math" xmlns:v="urn:schemas-microsoft-com:vml" xmlns:wp14="http://schemas.microsoft.com/office/word/2010/wordprocessingDrawing" xmlns:wp="http://schemas.openxmlformats.org/drawingml/2006/wordprocessingDrawing" xmlns:w10="urn:schemas-microsoft-com:office:word" xmlns:w="http://schemas.openxmlformats.org/wordprocessingml/2006/main" xmlns:w14="http://schemas.microsoft.com/office/word/2010/wordml" xmlns:w15="http://schemas.microsoft.com/office/word/2012/wordml" xmlns:w16cid="http://schemas.microsoft.com/office/word/2016/wordml/cid" xmlns:w16se="http://schemas.microsoft.com/office/word/2015/wordml/symex" xmlns:wpg="http://schemas.microsoft.com/office/word/2010/wordprocessingGroup" xmlns:wpi="http://schemas.microsoft.com/office/word/2010/wordprocessingInk" xmlns:wne="http://schemas.microsoft.com/office/word/2006/wordml" xmlns:wps="http://schemas.microsoft.com/office/word/2010/wordprocessingShape" mc:Ignorable="w14 w15 w16se w16cid wp14">
-  <w:p/>
+  <w:sdt>
+    <w:sdtPr>
+      <w:id w:val="-330763527"/>
+      <w:docPartObj>
+        <w:docPartGallery w:val="Page Numbers (Bottom of Page)"/>
+        <w:docPartUnique/>
+      </w:docPartObj>
+    </w:sdtPr>
+    <w:sdtContent>
+      <w:sdt>
+        <w:sdtPr>
+          <w:id w:val="-1769616900"/>
+          <w:docPartObj>
+            <w:docPartGallery w:val="Page Numbers (Top of Page)"/>
+            <w:docPartUnique/>
+          </w:docPartObj>
+        </w:sdtPr>
+        <w:sdtContent>
+          <w:p>
+            <w:pPr>
+              <w:pStyle w:val="Piedepgina"/>
+              <w:jc w:val="right"/>
+            </w:pPr>
+            <w:r>
+              <w:rPr>
+                <w:lang w:val="es-ES"/>
+              </w:rPr>
+              <w:t xml:space="preserve">Página </w:t>
+            </w:r>
+            <w:r>
+              <w:rPr>
+                <w:b/>
+                <w:bCs/>
+                <w:sz w:val="24"/>
+                <w:szCs w:val="24"/>
+              </w:rPr>
+              <w:fldChar w:fldCharType="begin"/>
+            </w:r>
+            <w:r>
+              <w:rPr>
+                <w:b/>
+                <w:bCs/>
+              </w:rPr>
+              <w:instrText>PAGE</w:instrText>
+            </w:r>
+            <w:r>
+              <w:rPr>
+                <w:b/>
+                <w:bCs/>
+                <w:sz w:val="24"/>
+                <w:szCs w:val="24"/>
+              </w:rPr>
+              <w:fldChar w:fldCharType="separate"/>
+            </w:r>
+            <w:r>
+              <w:rPr>
+                <w:b/>
+                <w:bCs/>
+                <w:lang w:val="es-ES"/>
+              </w:rPr>
+              <w:t>2</w:t>
+            </w:r>
+            <w:r>
+              <w:rPr>
+                <w:b/>
+                <w:bCs/>
+                <w:sz w:val="24"/>
+                <w:szCs w:val="24"/>
+              </w:rPr>
+              <w:fldChar w:fldCharType="end"/>
+            </w:r>
+            <w:r>
+              <w:rPr>
+                <w:lang w:val="es-ES"/>
+              </w:rPr>
+              <w:t xml:space="preserve"> de </w:t>
+            </w:r>
+            <w:r>
+              <w:rPr>
+                <w:b/>
+                <w:bCs/>
+                <w:sz w:val="24"/>
+                <w:szCs w:val="24"/>
+              </w:rPr>
+              <w:fldChar w:fldCharType="begin"/>
+            </w:r>
+            <w:r>
+              <w:rPr>
+                <w:b/>
+                <w:bCs/>
+              </w:rPr>
+              <w:instrText>NUMPAGES</w:instrText>
+            </w:r>
+            <w:r>
+              <w:rPr>
+                <w:b/>
+                <w:bCs/>
+                <w:sz w:val="24"/>
+                <w:szCs w:val="24"/>
+              </w:rPr>
+              <w:fldChar w:fldCharType="separate"/>
+            </w:r>
+            <w:r>
+              <w:rPr>
+                <w:b/>
+                <w:bCs/>
+                <w:lang w:val="es-ES"/>
+              </w:rPr>
+              <w:t>2</w:t>
+            </w:r>
+            <w:r>
+              <w:rPr>
+                <w:b/>
+                <w:bCs/>
+                <w:sz w:val="24"/>
+                <w:szCs w:val="24"/>
+              </w:rPr>
+              <w:fldChar w:fldCharType="end"/>
+            </w:r>
+          </w:p>
+        </w:sdtContent>
+      </w:sdt>
+    </w:sdtContent>
+  </w:sdt>
+  <w:p>
+    <w:pPr>
+      <w:pStyle w:val="Piedepgina"/>
+    </w:pPr>
+  </w:p>
 </w:ftr>
 </file>
 
@@ -13015,7 +14673,6 @@
   <w:p>
     <w:pPr>
       <w:spacing w:before="240" w:after="240"/>
-      <w:jc w:val="right"/>
     </w:pPr>
   </w:p>
 </w:hdr>
@@ -13023,7 +14680,80 @@
 
 <file path=word/header2.xml><?xml version="1.0" encoding="utf-8"?>
 <w:hdr xmlns:wpc="http://schemas.microsoft.com/office/word/2010/wordprocessingCanvas" xmlns:cx="http://schemas.microsoft.com/office/drawing/2014/chartex" xmlns:cx1="http://schemas.microsoft.com/office/drawing/2015/9/8/chartex" xmlns:cx2="http://schemas.microsoft.com/office/drawing/2015/10/21/chartex" xmlns:cx3="http://schemas.microsoft.com/office/drawing/2016/5/9/chartex" xmlns:cx4="http://schemas.microsoft.com/office/drawing/2016/5/10/chartex" xmlns:cx5="http://schemas.microsoft.com/office/drawing/2016/5/11/chartex" xmlns:cx6="http://schemas.microsoft.com/office/drawing/2016/5/12/chartex" xmlns:cx7="http://schemas.microsoft.com/office/drawing/2016/5/13/chartex" xmlns:cx8="http://schemas.microsoft.com/office/drawing/2016/5/14/chartex" xmlns:mc="http://schemas.openxmlformats.org/markup-compatibility/2006" xmlns:aink="http://schemas.microsoft.com/office/drawing/2016/ink" xmlns:am3d="http://schemas.microsoft.com/office/drawing/2017/model3d" xmlns:o="urn:schemas-microsoft-com:office:office" xmlns:r="http://schemas.openxmlformats.org/officeDocument/2006/relationships" xmlns:m="http://schemas.openxmlformats.org/officeDocument/2006/math" xmlns:v="urn:schemas-microsoft-com:vml" xmlns:wp14="http://schemas.microsoft.com/office/word/2010/wordprocessingDrawing" xmlns:wp="http://schemas.openxmlformats.org/drawingml/2006/wordprocessingDrawing" xmlns:w10="urn:schemas-microsoft-com:office:word" xmlns:w="http://schemas.openxmlformats.org/wordprocessingml/2006/main" xmlns:w14="http://schemas.microsoft.com/office/word/2010/wordml" xmlns:w15="http://schemas.microsoft.com/office/word/2012/wordml" xmlns:w16cid="http://schemas.microsoft.com/office/word/2016/wordml/cid" xmlns:w16se="http://schemas.microsoft.com/office/word/2015/wordml/symex" xmlns:wpg="http://schemas.microsoft.com/office/word/2010/wordprocessingGroup" xmlns:wpi="http://schemas.microsoft.com/office/word/2010/wordprocessingInk" xmlns:wne="http://schemas.microsoft.com/office/word/2006/wordml" xmlns:wps="http://schemas.microsoft.com/office/word/2010/wordprocessingShape" mc:Ignorable="w14 w15 w16se w16cid wp14">
-  <w:p/>
+  <w:p>
+    <w:pPr>
+      <w:rPr>
+        <w:sz w:val="24"/>
+      </w:rPr>
+    </w:pPr>
+  </w:p>
+  <w:p>
+    <w:pPr>
+      <w:pBdr>
+        <w:top w:val="single" w:sz="6" w:space="1" w:color="auto"/>
+      </w:pBdr>
+      <w:rPr>
+        <w:sz w:val="24"/>
+        <w:lang w:val="es-PE"/>
+      </w:rPr>
+    </w:pPr>
+  </w:p>
+  <w:p>
+    <w:pPr>
+      <w:pBdr>
+        <w:bottom w:val="single" w:sz="6" w:space="1" w:color="auto"/>
+      </w:pBdr>
+      <w:jc w:val="right"/>
+      <w:rPr>
+        <w:b/>
+        <w:sz w:val="36"/>
+        <w:lang w:val="es-PE"/>
+      </w:rPr>
+    </w:pPr>
+    <w:r>
+      <w:rPr>
+        <w:b/>
+        <w:sz w:val="36"/>
+        <w:lang w:val="es-PE"/>
+      </w:rPr>
+      <w:t xml:space="preserve">Yupanqui Software </w:t>
+    </w:r>
+    <w:proofErr w:type="spellStart"/>
+    <w:r>
+      <w:rPr>
+        <w:b/>
+        <w:sz w:val="36"/>
+        <w:lang w:val="es-PE"/>
+      </w:rPr>
+      <w:t>Solutions</w:t>
+    </w:r>
+    <w:proofErr w:type="spellEnd"/>
+  </w:p>
+  <w:p>
+    <w:pPr>
+      <w:pBdr>
+        <w:bottom w:val="single" w:sz="6" w:space="1" w:color="auto"/>
+      </w:pBdr>
+      <w:jc w:val="right"/>
+      <w:rPr>
+        <w:sz w:val="24"/>
+        <w:lang w:val="es-PE"/>
+      </w:rPr>
+    </w:pPr>
+  </w:p>
+  <w:p>
+    <w:pPr>
+      <w:pStyle w:val="Encabezado"/>
+      <w:rPr>
+        <w:lang w:val="es-PE"/>
+      </w:rPr>
+    </w:pPr>
+  </w:p>
+  <w:p>
+    <w:pPr>
+      <w:pStyle w:val="Encabezado"/>
+    </w:pPr>
+  </w:p>
 </w:hdr>
 </file>
 
@@ -13708,6 +15438,119 @@
     </w:lvl>
   </w:abstractNum>
   <w:abstractNum w:abstractNumId="6" w15:restartNumberingAfterBreak="0">
+    <w:nsid w:val="47FD05BB"/>
+    <w:multiLevelType w:val="hybridMultilevel"/>
+    <w:tmpl w:val="F87E86BC"/>
+    <w:lvl w:ilvl="0" w:tplc="280A0001">
+      <w:start w:val="1"/>
+      <w:numFmt w:val="bullet"/>
+      <w:lvlText w:val=""/>
+      <w:lvlJc w:val="left"/>
+      <w:pPr>
+        <w:ind w:left="720" w:hanging="360"/>
+      </w:pPr>
+      <w:rPr>
+        <w:rFonts w:ascii="Symbol" w:hAnsi="Symbol" w:hint="default"/>
+      </w:rPr>
+    </w:lvl>
+    <w:lvl w:ilvl="1" w:tplc="280A0003">
+      <w:start w:val="1"/>
+      <w:numFmt w:val="bullet"/>
+      <w:lvlText w:val="o"/>
+      <w:lvlJc w:val="left"/>
+      <w:pPr>
+        <w:ind w:left="1440" w:hanging="360"/>
+      </w:pPr>
+      <w:rPr>
+        <w:rFonts w:ascii="Courier New" w:hAnsi="Courier New" w:cs="Courier New" w:hint="default"/>
+      </w:rPr>
+    </w:lvl>
+    <w:lvl w:ilvl="2" w:tplc="280A0005" w:tentative="1">
+      <w:start w:val="1"/>
+      <w:numFmt w:val="bullet"/>
+      <w:lvlText w:val=""/>
+      <w:lvlJc w:val="left"/>
+      <w:pPr>
+        <w:ind w:left="2160" w:hanging="360"/>
+      </w:pPr>
+      <w:rPr>
+        <w:rFonts w:ascii="Wingdings" w:hAnsi="Wingdings" w:hint="default"/>
+      </w:rPr>
+    </w:lvl>
+    <w:lvl w:ilvl="3" w:tplc="280A0001" w:tentative="1">
+      <w:start w:val="1"/>
+      <w:numFmt w:val="bullet"/>
+      <w:lvlText w:val=""/>
+      <w:lvlJc w:val="left"/>
+      <w:pPr>
+        <w:ind w:left="2880" w:hanging="360"/>
+      </w:pPr>
+      <w:rPr>
+        <w:rFonts w:ascii="Symbol" w:hAnsi="Symbol" w:hint="default"/>
+      </w:rPr>
+    </w:lvl>
+    <w:lvl w:ilvl="4" w:tplc="280A0003" w:tentative="1">
+      <w:start w:val="1"/>
+      <w:numFmt w:val="bullet"/>
+      <w:lvlText w:val="o"/>
+      <w:lvlJc w:val="left"/>
+      <w:pPr>
+        <w:ind w:left="3600" w:hanging="360"/>
+      </w:pPr>
+      <w:rPr>
+        <w:rFonts w:ascii="Courier New" w:hAnsi="Courier New" w:cs="Courier New" w:hint="default"/>
+      </w:rPr>
+    </w:lvl>
+    <w:lvl w:ilvl="5" w:tplc="280A0005" w:tentative="1">
+      <w:start w:val="1"/>
+      <w:numFmt w:val="bullet"/>
+      <w:lvlText w:val=""/>
+      <w:lvlJc w:val="left"/>
+      <w:pPr>
+        <w:ind w:left="4320" w:hanging="360"/>
+      </w:pPr>
+      <w:rPr>
+        <w:rFonts w:ascii="Wingdings" w:hAnsi="Wingdings" w:hint="default"/>
+      </w:rPr>
+    </w:lvl>
+    <w:lvl w:ilvl="6" w:tplc="280A0001" w:tentative="1">
+      <w:start w:val="1"/>
+      <w:numFmt w:val="bullet"/>
+      <w:lvlText w:val=""/>
+      <w:lvlJc w:val="left"/>
+      <w:pPr>
+        <w:ind w:left="5040" w:hanging="360"/>
+      </w:pPr>
+      <w:rPr>
+        <w:rFonts w:ascii="Symbol" w:hAnsi="Symbol" w:hint="default"/>
+      </w:rPr>
+    </w:lvl>
+    <w:lvl w:ilvl="7" w:tplc="280A0003" w:tentative="1">
+      <w:start w:val="1"/>
+      <w:numFmt w:val="bullet"/>
+      <w:lvlText w:val="o"/>
+      <w:lvlJc w:val="left"/>
+      <w:pPr>
+        <w:ind w:left="5760" w:hanging="360"/>
+      </w:pPr>
+      <w:rPr>
+        <w:rFonts w:ascii="Courier New" w:hAnsi="Courier New" w:cs="Courier New" w:hint="default"/>
+      </w:rPr>
+    </w:lvl>
+    <w:lvl w:ilvl="8" w:tplc="280A0005" w:tentative="1">
+      <w:start w:val="1"/>
+      <w:numFmt w:val="bullet"/>
+      <w:lvlText w:val=""/>
+      <w:lvlJc w:val="left"/>
+      <w:pPr>
+        <w:ind w:left="6480" w:hanging="360"/>
+      </w:pPr>
+      <w:rPr>
+        <w:rFonts w:ascii="Wingdings" w:hAnsi="Wingdings" w:hint="default"/>
+      </w:rPr>
+    </w:lvl>
+  </w:abstractNum>
+  <w:abstractNum w:abstractNumId="7" w15:restartNumberingAfterBreak="0">
     <w:nsid w:val="4A70704E"/>
     <w:multiLevelType w:val="multilevel"/>
     <w:tmpl w:val="6700DDE0"/>
@@ -13820,7 +15663,7 @@
       </w:rPr>
     </w:lvl>
   </w:abstractNum>
-  <w:abstractNum w:abstractNumId="7" w15:restartNumberingAfterBreak="0">
+  <w:abstractNum w:abstractNumId="8" w15:restartNumberingAfterBreak="0">
     <w:nsid w:val="4B1E0118"/>
     <w:multiLevelType w:val="hybridMultilevel"/>
     <w:tmpl w:val="6D30424C"/>
@@ -13933,7 +15776,7 @@
       </w:rPr>
     </w:lvl>
   </w:abstractNum>
-  <w:abstractNum w:abstractNumId="8" w15:restartNumberingAfterBreak="0">
+  <w:abstractNum w:abstractNumId="9" w15:restartNumberingAfterBreak="0">
     <w:nsid w:val="4BF426FD"/>
     <w:multiLevelType w:val="multilevel"/>
     <w:tmpl w:val="F8A21E28"/>
@@ -14050,13 +15893,13 @@
     <w:abstractNumId w:val="0"/>
   </w:num>
   <w:num w:numId="2">
-    <w:abstractNumId w:val="8"/>
+    <w:abstractNumId w:val="9"/>
   </w:num>
   <w:num w:numId="3">
     <w:abstractNumId w:val="1"/>
   </w:num>
   <w:num w:numId="4">
-    <w:abstractNumId w:val="6"/>
+    <w:abstractNumId w:val="7"/>
   </w:num>
   <w:num w:numId="5">
     <w:abstractNumId w:val="2"/>
@@ -14071,7 +15914,10 @@
     <w:abstractNumId w:val="3"/>
   </w:num>
   <w:num w:numId="9">
-    <w:abstractNumId w:val="7"/>
+    <w:abstractNumId w:val="8"/>
+  </w:num>
+  <w:num w:numId="10">
+    <w:abstractNumId w:val="6"/>
   </w:num>
 </w:numbering>
 </file>
@@ -14125,7 +15971,7 @@
     <w:lsdException w:name="Normal Indent" w:semiHidden="1" w:unhideWhenUsed="1"/>
     <w:lsdException w:name="footnote text" w:semiHidden="1" w:unhideWhenUsed="1"/>
     <w:lsdException w:name="annotation text" w:semiHidden="1" w:unhideWhenUsed="1"/>
-    <w:lsdException w:name="header" w:semiHidden="1" w:unhideWhenUsed="1"/>
+    <w:lsdException w:name="header" w:semiHidden="1" w:uiPriority="0" w:unhideWhenUsed="1"/>
     <w:lsdException w:name="footer" w:semiHidden="1" w:unhideWhenUsed="1"/>
     <w:lsdException w:name="index heading" w:semiHidden="1" w:unhideWhenUsed="1"/>
     <w:lsdException w:name="caption" w:semiHidden="1" w:uiPriority="35" w:unhideWhenUsed="1" w:qFormat="1"/>
@@ -14948,6 +16794,125 @@
       <w:szCs w:val="18"/>
     </w:rPr>
   </w:style>
+  <w:style w:type="table" w:styleId="Tablaconcuadrcula">
+    <w:name w:val="Table Grid"/>
+    <w:basedOn w:val="Tablanormal"/>
+    <w:uiPriority w:val="39"/>
+    <w:rsid w:val="00161799"/>
+    <w:pPr>
+      <w:spacing w:line="240" w:lineRule="auto"/>
+    </w:pPr>
+    <w:tblPr>
+      <w:tblBorders>
+        <w:top w:val="single" w:sz="4" w:space="0" w:color="auto"/>
+        <w:left w:val="single" w:sz="4" w:space="0" w:color="auto"/>
+        <w:bottom w:val="single" w:sz="4" w:space="0" w:color="auto"/>
+        <w:right w:val="single" w:sz="4" w:space="0" w:color="auto"/>
+        <w:insideH w:val="single" w:sz="4" w:space="0" w:color="auto"/>
+        <w:insideV w:val="single" w:sz="4" w:space="0" w:color="auto"/>
+      </w:tblBorders>
+    </w:tblPr>
+  </w:style>
+  <w:style w:type="table" w:styleId="Tablaconcuadrcula1clara-nfasis1">
+    <w:name w:val="Grid Table 1 Light Accent 1"/>
+    <w:basedOn w:val="Tablanormal"/>
+    <w:uiPriority w:val="46"/>
+    <w:rsid w:val="00161799"/>
+    <w:pPr>
+      <w:spacing w:line="240" w:lineRule="auto"/>
+    </w:pPr>
+    <w:tblPr>
+      <w:tblStyleRowBandSize w:val="1"/>
+      <w:tblStyleColBandSize w:val="1"/>
+      <w:tblBorders>
+        <w:top w:val="single" w:sz="4" w:space="0" w:color="B8CCE4" w:themeColor="accent1" w:themeTint="66"/>
+        <w:left w:val="single" w:sz="4" w:space="0" w:color="B8CCE4" w:themeColor="accent1" w:themeTint="66"/>
+        <w:bottom w:val="single" w:sz="4" w:space="0" w:color="B8CCE4" w:themeColor="accent1" w:themeTint="66"/>
+        <w:right w:val="single" w:sz="4" w:space="0" w:color="B8CCE4" w:themeColor="accent1" w:themeTint="66"/>
+        <w:insideH w:val="single" w:sz="4" w:space="0" w:color="B8CCE4" w:themeColor="accent1" w:themeTint="66"/>
+        <w:insideV w:val="single" w:sz="4" w:space="0" w:color="B8CCE4" w:themeColor="accent1" w:themeTint="66"/>
+      </w:tblBorders>
+    </w:tblPr>
+    <w:tblStylePr w:type="firstRow">
+      <w:rPr>
+        <w:b/>
+        <w:bCs/>
+      </w:rPr>
+      <w:tblPr/>
+      <w:tcPr>
+        <w:tcBorders>
+          <w:bottom w:val="single" w:sz="12" w:space="0" w:color="95B3D7" w:themeColor="accent1" w:themeTint="99"/>
+        </w:tcBorders>
+      </w:tcPr>
+    </w:tblStylePr>
+    <w:tblStylePr w:type="lastRow">
+      <w:rPr>
+        <w:b/>
+        <w:bCs/>
+      </w:rPr>
+      <w:tblPr/>
+      <w:tcPr>
+        <w:tcBorders>
+          <w:top w:val="double" w:sz="2" w:space="0" w:color="95B3D7" w:themeColor="accent1" w:themeTint="99"/>
+        </w:tcBorders>
+      </w:tcPr>
+    </w:tblStylePr>
+    <w:tblStylePr w:type="firstCol">
+      <w:rPr>
+        <w:b/>
+        <w:bCs/>
+      </w:rPr>
+    </w:tblStylePr>
+    <w:tblStylePr w:type="lastCol">
+      <w:rPr>
+        <w:b/>
+        <w:bCs/>
+      </w:rPr>
+    </w:tblStylePr>
+  </w:style>
+  <w:style w:type="paragraph" w:styleId="Encabezado">
+    <w:name w:val="header"/>
+    <w:basedOn w:val="Normal"/>
+    <w:link w:val="EncabezadoCar"/>
+    <w:unhideWhenUsed/>
+    <w:rsid w:val="00705985"/>
+    <w:pPr>
+      <w:tabs>
+        <w:tab w:val="center" w:pos="4419"/>
+        <w:tab w:val="right" w:pos="8838"/>
+      </w:tabs>
+      <w:spacing w:line="240" w:lineRule="auto"/>
+    </w:pPr>
+  </w:style>
+  <w:style w:type="character" w:customStyle="1" w:styleId="EncabezadoCar">
+    <w:name w:val="Encabezado Car"/>
+    <w:basedOn w:val="Fuentedeprrafopredeter"/>
+    <w:link w:val="Encabezado"/>
+    <w:uiPriority w:val="99"/>
+    <w:rsid w:val="00705985"/>
+  </w:style>
+  <w:style w:type="paragraph" w:styleId="Piedepgina">
+    <w:name w:val="footer"/>
+    <w:basedOn w:val="Normal"/>
+    <w:link w:val="PiedepginaCar"/>
+    <w:uiPriority w:val="99"/>
+    <w:unhideWhenUsed/>
+    <w:rsid w:val="00705985"/>
+    <w:pPr>
+      <w:tabs>
+        <w:tab w:val="center" w:pos="4419"/>
+        <w:tab w:val="right" w:pos="8838"/>
+      </w:tabs>
+      <w:spacing w:line="240" w:lineRule="auto"/>
+    </w:pPr>
+  </w:style>
+  <w:style w:type="character" w:customStyle="1" w:styleId="PiedepginaCar">
+    <w:name w:val="Pie de página Car"/>
+    <w:basedOn w:val="Fuentedeprrafopredeter"/>
+    <w:link w:val="Piedepgina"/>
+    <w:uiPriority w:val="99"/>
+    <w:rsid w:val="00705985"/>
+  </w:style>
 </w:styles>
 </file>
 

</xml_diff>

<commit_message>
Se añade lista de elementos con la nomenclatura
</commit_message>
<xml_diff>
--- a/Documentos/PGC.docx
+++ b/Documentos/PGC.docx
@@ -112,7 +112,7 @@
           <w:sz w:val="24"/>
           <w:szCs w:val="24"/>
         </w:rPr>
-        <w:t>0</w:t>
+        <w:t>1</w:t>
       </w:r>
     </w:p>
     <w:p/>
@@ -1727,6 +1727,147 @@
                 <w:szCs w:val="20"/>
               </w:rPr>
               <w:t xml:space="preserve">Correcciones </w:t>
+            </w:r>
+          </w:p>
+        </w:tc>
+        <w:tc>
+          <w:tcPr>
+            <w:tcW w:w="2235" w:type="dxa"/>
+            <w:tcBorders>
+              <w:top w:val="single" w:sz="4" w:space="0" w:color="auto"/>
+              <w:left w:val="nil"/>
+              <w:bottom w:val="single" w:sz="4" w:space="0" w:color="auto"/>
+              <w:right w:val="single" w:sz="4" w:space="0" w:color="auto"/>
+            </w:tcBorders>
+            <w:tcMar>
+              <w:top w:w="100" w:type="dxa"/>
+              <w:left w:w="100" w:type="dxa"/>
+              <w:bottom w:w="100" w:type="dxa"/>
+              <w:right w:w="100" w:type="dxa"/>
+            </w:tcMar>
+          </w:tcPr>
+          <w:p>
+            <w:pPr>
+              <w:spacing w:before="120" w:after="120" w:line="360" w:lineRule="auto"/>
+              <w:ind w:left="100"/>
+              <w:jc w:val="both"/>
+              <w:rPr>
+                <w:sz w:val="20"/>
+                <w:szCs w:val="20"/>
+              </w:rPr>
+            </w:pPr>
+            <w:r>
+              <w:rPr>
+                <w:sz w:val="20"/>
+                <w:szCs w:val="20"/>
+              </w:rPr>
+              <w:t>Condori Renzo</w:t>
+            </w:r>
+          </w:p>
+        </w:tc>
+      </w:tr>
+      <w:tr>
+        <w:tc>
+          <w:tcPr>
+            <w:tcW w:w="2205" w:type="dxa"/>
+            <w:tcBorders>
+              <w:top w:val="single" w:sz="4" w:space="0" w:color="auto"/>
+              <w:left w:val="single" w:sz="4" w:space="0" w:color="auto"/>
+              <w:bottom w:val="single" w:sz="4" w:space="0" w:color="auto"/>
+              <w:right w:val="single" w:sz="8" w:space="0" w:color="000000"/>
+            </w:tcBorders>
+            <w:tcMar>
+              <w:top w:w="100" w:type="dxa"/>
+              <w:left w:w="100" w:type="dxa"/>
+              <w:bottom w:w="100" w:type="dxa"/>
+              <w:right w:w="100" w:type="dxa"/>
+            </w:tcMar>
+          </w:tcPr>
+          <w:p>
+            <w:pPr>
+              <w:spacing w:before="120" w:after="120" w:line="360" w:lineRule="auto"/>
+              <w:ind w:left="100"/>
+              <w:jc w:val="both"/>
+              <w:rPr>
+                <w:sz w:val="20"/>
+                <w:szCs w:val="20"/>
+              </w:rPr>
+            </w:pPr>
+            <w:r>
+              <w:rPr>
+                <w:sz w:val="20"/>
+                <w:szCs w:val="20"/>
+              </w:rPr>
+              <w:t>26/10/2019</w:t>
+            </w:r>
+          </w:p>
+        </w:tc>
+        <w:tc>
+          <w:tcPr>
+            <w:tcW w:w="1365" w:type="dxa"/>
+            <w:tcBorders>
+              <w:top w:val="single" w:sz="4" w:space="0" w:color="auto"/>
+              <w:left w:val="nil"/>
+              <w:bottom w:val="single" w:sz="4" w:space="0" w:color="auto"/>
+              <w:right w:val="single" w:sz="8" w:space="0" w:color="000000"/>
+            </w:tcBorders>
+            <w:tcMar>
+              <w:top w:w="100" w:type="dxa"/>
+              <w:left w:w="100" w:type="dxa"/>
+              <w:bottom w:w="100" w:type="dxa"/>
+              <w:right w:w="100" w:type="dxa"/>
+            </w:tcMar>
+          </w:tcPr>
+          <w:p>
+            <w:pPr>
+              <w:spacing w:before="120" w:after="120" w:line="360" w:lineRule="auto"/>
+              <w:ind w:left="100"/>
+              <w:jc w:val="both"/>
+              <w:rPr>
+                <w:sz w:val="20"/>
+                <w:szCs w:val="20"/>
+              </w:rPr>
+            </w:pPr>
+            <w:r>
+              <w:rPr>
+                <w:sz w:val="20"/>
+                <w:szCs w:val="20"/>
+              </w:rPr>
+              <w:t>2.1</w:t>
+            </w:r>
+          </w:p>
+        </w:tc>
+        <w:tc>
+          <w:tcPr>
+            <w:tcW w:w="3210" w:type="dxa"/>
+            <w:tcBorders>
+              <w:top w:val="single" w:sz="4" w:space="0" w:color="auto"/>
+              <w:left w:val="nil"/>
+              <w:bottom w:val="single" w:sz="4" w:space="0" w:color="auto"/>
+              <w:right w:val="single" w:sz="8" w:space="0" w:color="000000"/>
+            </w:tcBorders>
+            <w:tcMar>
+              <w:top w:w="100" w:type="dxa"/>
+              <w:left w:w="100" w:type="dxa"/>
+              <w:bottom w:w="100" w:type="dxa"/>
+              <w:right w:w="100" w:type="dxa"/>
+            </w:tcMar>
+          </w:tcPr>
+          <w:p>
+            <w:pPr>
+              <w:spacing w:before="120" w:after="120" w:line="360" w:lineRule="auto"/>
+              <w:jc w:val="both"/>
+              <w:rPr>
+                <w:sz w:val="20"/>
+                <w:szCs w:val="20"/>
+              </w:rPr>
+            </w:pPr>
+            <w:r>
+              <w:rPr>
+                <w:sz w:val="20"/>
+                <w:szCs w:val="20"/>
+              </w:rPr>
+              <w:t>Lista de elementos con la nomenclatura</w:t>
             </w:r>
           </w:p>
         </w:tc>
@@ -1831,7 +1972,7 @@
           <w:r>
             <w:fldChar w:fldCharType="separate"/>
           </w:r>
-          <w:hyperlink w:anchor="_Toc20958298" w:history="1">
+          <w:hyperlink w:anchor="_Toc23022566" w:history="1">
             <w:r>
               <w:rPr>
                 <w:rStyle w:val="Hipervnculo"/>
@@ -1858,7 +1999,7 @@
                 <w:noProof/>
                 <w:webHidden/>
               </w:rPr>
-              <w:instrText xml:space="preserve"> PAGEREF _Toc20958298 \h </w:instrText>
+              <w:instrText xml:space="preserve"> PAGEREF _Toc23022566 \h </w:instrText>
             </w:r>
             <w:r>
               <w:rPr>
@@ -1901,7 +2042,7 @@
               <w:lang w:val="es-PE" w:eastAsia="es-PE"/>
             </w:rPr>
           </w:pPr>
-          <w:hyperlink w:anchor="_Toc20958299" w:history="1">
+          <w:hyperlink w:anchor="_Toc23022567" w:history="1">
             <w:r>
               <w:rPr>
                 <w:rStyle w:val="Hipervnculo"/>
@@ -1928,7 +2069,7 @@
                 <w:noProof/>
                 <w:webHidden/>
               </w:rPr>
-              <w:instrText xml:space="preserve"> PAGEREF _Toc20958299 \h </w:instrText>
+              <w:instrText xml:space="preserve"> PAGEREF _Toc23022567 \h </w:instrText>
             </w:r>
             <w:r>
               <w:rPr>
@@ -1971,7 +2112,7 @@
               <w:lang w:val="es-PE" w:eastAsia="es-PE"/>
             </w:rPr>
           </w:pPr>
-          <w:hyperlink w:anchor="_Toc20958300" w:history="1">
+          <w:hyperlink w:anchor="_Toc23022568" w:history="1">
             <w:r>
               <w:rPr>
                 <w:rStyle w:val="Hipervnculo"/>
@@ -1998,7 +2139,7 @@
                 <w:noProof/>
                 <w:webHidden/>
               </w:rPr>
-              <w:instrText xml:space="preserve"> PAGEREF _Toc20958300 \h </w:instrText>
+              <w:instrText xml:space="preserve"> PAGEREF _Toc23022568 \h </w:instrText>
             </w:r>
             <w:r>
               <w:rPr>
@@ -2041,7 +2182,7 @@
               <w:lang w:val="es-PE" w:eastAsia="es-PE"/>
             </w:rPr>
           </w:pPr>
-          <w:hyperlink w:anchor="_Toc20958301" w:history="1">
+          <w:hyperlink w:anchor="_Toc23022569" w:history="1">
             <w:r>
               <w:rPr>
                 <w:rStyle w:val="Hipervnculo"/>
@@ -2068,7 +2209,7 @@
                 <w:noProof/>
                 <w:webHidden/>
               </w:rPr>
-              <w:instrText xml:space="preserve"> PAGEREF _Toc20958301 \h </w:instrText>
+              <w:instrText xml:space="preserve"> PAGEREF _Toc23022569 \h </w:instrText>
             </w:r>
             <w:r>
               <w:rPr>
@@ -2111,7 +2252,7 @@
               <w:lang w:val="es-PE" w:eastAsia="es-PE"/>
             </w:rPr>
           </w:pPr>
-          <w:hyperlink w:anchor="_Toc20958302" w:history="1">
+          <w:hyperlink w:anchor="_Toc23022570" w:history="1">
             <w:r>
               <w:rPr>
                 <w:rStyle w:val="Hipervnculo"/>
@@ -2138,7 +2279,7 @@
                 <w:noProof/>
                 <w:webHidden/>
               </w:rPr>
-              <w:instrText xml:space="preserve"> PAGEREF _Toc20958302 \h </w:instrText>
+              <w:instrText xml:space="preserve"> PAGEREF _Toc23022570 \h </w:instrText>
             </w:r>
             <w:r>
               <w:rPr>
@@ -2181,7 +2322,7 @@
               <w:lang w:val="es-PE" w:eastAsia="es-PE"/>
             </w:rPr>
           </w:pPr>
-          <w:hyperlink w:anchor="_Toc20958303" w:history="1">
+          <w:hyperlink w:anchor="_Toc23022571" w:history="1">
             <w:r>
               <w:rPr>
                 <w:rStyle w:val="Hipervnculo"/>
@@ -2208,7 +2349,7 @@
                 <w:noProof/>
                 <w:webHidden/>
               </w:rPr>
-              <w:instrText xml:space="preserve"> PAGEREF _Toc20958303 \h </w:instrText>
+              <w:instrText xml:space="preserve"> PAGEREF _Toc23022571 \h </w:instrText>
             </w:r>
             <w:r>
               <w:rPr>
@@ -2251,7 +2392,7 @@
               <w:lang w:val="es-PE" w:eastAsia="es-PE"/>
             </w:rPr>
           </w:pPr>
-          <w:hyperlink w:anchor="_Toc20958304" w:history="1">
+          <w:hyperlink w:anchor="_Toc23022572" w:history="1">
             <w:r>
               <w:rPr>
                 <w:rStyle w:val="Hipervnculo"/>
@@ -2278,7 +2419,7 @@
                 <w:noProof/>
                 <w:webHidden/>
               </w:rPr>
-              <w:instrText xml:space="preserve"> PAGEREF _Toc20958304 \h </w:instrText>
+              <w:instrText xml:space="preserve"> PAGEREF _Toc23022572 \h </w:instrText>
             </w:r>
             <w:r>
               <w:rPr>
@@ -2321,7 +2462,7 @@
               <w:lang w:val="es-PE" w:eastAsia="es-PE"/>
             </w:rPr>
           </w:pPr>
-          <w:hyperlink w:anchor="_Toc20958305" w:history="1">
+          <w:hyperlink w:anchor="_Toc23022573" w:history="1">
             <w:r>
               <w:rPr>
                 <w:rStyle w:val="Hipervnculo"/>
@@ -2348,7 +2489,7 @@
                 <w:noProof/>
                 <w:webHidden/>
               </w:rPr>
-              <w:instrText xml:space="preserve"> PAGEREF _Toc20958305 \h </w:instrText>
+              <w:instrText xml:space="preserve"> PAGEREF _Toc23022573 \h </w:instrText>
             </w:r>
             <w:r>
               <w:rPr>
@@ -2391,7 +2532,7 @@
               <w:lang w:val="es-PE" w:eastAsia="es-PE"/>
             </w:rPr>
           </w:pPr>
-          <w:hyperlink w:anchor="_Toc20958306" w:history="1">
+          <w:hyperlink w:anchor="_Toc23022574" w:history="1">
             <w:r>
               <w:rPr>
                 <w:rStyle w:val="Hipervnculo"/>
@@ -2418,7 +2559,7 @@
                 <w:noProof/>
                 <w:webHidden/>
               </w:rPr>
-              <w:instrText xml:space="preserve"> PAGEREF _Toc20958306 \h </w:instrText>
+              <w:instrText xml:space="preserve"> PAGEREF _Toc23022574 \h </w:instrText>
             </w:r>
             <w:r>
               <w:rPr>
@@ -2461,7 +2602,7 @@
               <w:lang w:val="es-PE" w:eastAsia="es-PE"/>
             </w:rPr>
           </w:pPr>
-          <w:hyperlink w:anchor="_Toc20958307" w:history="1">
+          <w:hyperlink w:anchor="_Toc23022575" w:history="1">
             <w:r>
               <w:rPr>
                 <w:rStyle w:val="Hipervnculo"/>
@@ -2488,7 +2629,7 @@
                 <w:noProof/>
                 <w:webHidden/>
               </w:rPr>
-              <w:instrText xml:space="preserve"> PAGEREF _Toc20958307 \h </w:instrText>
+              <w:instrText xml:space="preserve"> PAGEREF _Toc23022575 \h </w:instrText>
             </w:r>
             <w:r>
               <w:rPr>
@@ -2531,7 +2672,7 @@
               <w:lang w:val="es-PE" w:eastAsia="es-PE"/>
             </w:rPr>
           </w:pPr>
-          <w:hyperlink w:anchor="_Toc20958308" w:history="1">
+          <w:hyperlink w:anchor="_Toc23022576" w:history="1">
             <w:r>
               <w:rPr>
                 <w:rStyle w:val="Hipervnculo"/>
@@ -2558,7 +2699,7 @@
                 <w:noProof/>
                 <w:webHidden/>
               </w:rPr>
-              <w:instrText xml:space="preserve"> PAGEREF _Toc20958308 \h </w:instrText>
+              <w:instrText xml:space="preserve"> PAGEREF _Toc23022576 \h </w:instrText>
             </w:r>
             <w:r>
               <w:rPr>
@@ -2601,7 +2742,7 @@
               <w:lang w:val="es-PE" w:eastAsia="es-PE"/>
             </w:rPr>
           </w:pPr>
-          <w:hyperlink w:anchor="_Toc20958309" w:history="1">
+          <w:hyperlink w:anchor="_Toc23022577" w:history="1">
             <w:r>
               <w:rPr>
                 <w:rStyle w:val="Hipervnculo"/>
@@ -2628,7 +2769,7 @@
                 <w:noProof/>
                 <w:webHidden/>
               </w:rPr>
-              <w:instrText xml:space="preserve"> PAGEREF _Toc20958309 \h </w:instrText>
+              <w:instrText xml:space="preserve"> PAGEREF _Toc23022577 \h </w:instrText>
             </w:r>
             <w:r>
               <w:rPr>
@@ -2671,7 +2812,7 @@
               <w:lang w:val="es-PE" w:eastAsia="es-PE"/>
             </w:rPr>
           </w:pPr>
-          <w:hyperlink w:anchor="_Toc20958310" w:history="1">
+          <w:hyperlink w:anchor="_Toc23022578" w:history="1">
             <w:r>
               <w:rPr>
                 <w:rStyle w:val="Hipervnculo"/>
@@ -2698,7 +2839,7 @@
                 <w:noProof/>
                 <w:webHidden/>
               </w:rPr>
-              <w:instrText xml:space="preserve"> PAGEREF _Toc20958310 \h </w:instrText>
+              <w:instrText xml:space="preserve"> PAGEREF _Toc23022578 \h </w:instrText>
             </w:r>
             <w:r>
               <w:rPr>
@@ -2741,7 +2882,7 @@
               <w:lang w:val="es-PE" w:eastAsia="es-PE"/>
             </w:rPr>
           </w:pPr>
-          <w:hyperlink w:anchor="_Toc20958311" w:history="1">
+          <w:hyperlink w:anchor="_Toc23022579" w:history="1">
             <w:r>
               <w:rPr>
                 <w:rStyle w:val="Hipervnculo"/>
@@ -2768,7 +2909,7 @@
                 <w:noProof/>
                 <w:webHidden/>
               </w:rPr>
-              <w:instrText xml:space="preserve"> PAGEREF _Toc20958311 \h </w:instrText>
+              <w:instrText xml:space="preserve"> PAGEREF _Toc23022579 \h </w:instrText>
             </w:r>
             <w:r>
               <w:rPr>
@@ -2811,7 +2952,7 @@
               <w:lang w:val="es-PE" w:eastAsia="es-PE"/>
             </w:rPr>
           </w:pPr>
-          <w:hyperlink w:anchor="_Toc20958312" w:history="1">
+          <w:hyperlink w:anchor="_Toc23022580" w:history="1">
             <w:r>
               <w:rPr>
                 <w:rStyle w:val="Hipervnculo"/>
@@ -2838,7 +2979,7 @@
                 <w:noProof/>
                 <w:webHidden/>
               </w:rPr>
-              <w:instrText xml:space="preserve"> PAGEREF _Toc20958312 \h </w:instrText>
+              <w:instrText xml:space="preserve"> PAGEREF _Toc23022580 \h </w:instrText>
             </w:r>
             <w:r>
               <w:rPr>
@@ -2881,7 +3022,7 @@
               <w:lang w:val="es-PE" w:eastAsia="es-PE"/>
             </w:rPr>
           </w:pPr>
-          <w:hyperlink w:anchor="_Toc20958313" w:history="1">
+          <w:hyperlink w:anchor="_Toc23022581" w:history="1">
             <w:r>
               <w:rPr>
                 <w:rStyle w:val="Hipervnculo"/>
@@ -2908,7 +3049,7 @@
                 <w:noProof/>
                 <w:webHidden/>
               </w:rPr>
-              <w:instrText xml:space="preserve"> PAGEREF _Toc20958313 \h </w:instrText>
+              <w:instrText xml:space="preserve"> PAGEREF _Toc23022581 \h </w:instrText>
             </w:r>
             <w:r>
               <w:rPr>
@@ -2951,10 +3092,11 @@
               <w:lang w:val="es-PE" w:eastAsia="es-PE"/>
             </w:rPr>
           </w:pPr>
-          <w:hyperlink w:anchor="_Toc20958314" w:history="1">
+          <w:hyperlink w:anchor="_Toc23022582" w:history="1">
             <w:r>
               <w:rPr>
                 <w:rStyle w:val="Hipervnculo"/>
+                <w:bCs/>
                 <w:noProof/>
                 <w:lang w:val="es-PE"/>
               </w:rPr>
@@ -2979,7 +3121,7 @@
                 <w:noProof/>
                 <w:webHidden/>
               </w:rPr>
-              <w:instrText xml:space="preserve"> PAGEREF _Toc20958314 \h </w:instrText>
+              <w:instrText xml:space="preserve"> PAGEREF _Toc23022582 \h </w:instrText>
             </w:r>
             <w:r>
               <w:rPr>
@@ -3022,10 +3164,11 @@
               <w:lang w:val="es-PE" w:eastAsia="es-PE"/>
             </w:rPr>
           </w:pPr>
-          <w:hyperlink w:anchor="_Toc20958315" w:history="1">
+          <w:hyperlink w:anchor="_Toc23022583" w:history="1">
             <w:r>
               <w:rPr>
                 <w:rStyle w:val="Hipervnculo"/>
+                <w:bCs/>
                 <w:noProof/>
                 <w:lang w:val="es-PE"/>
               </w:rPr>
@@ -3050,7 +3193,7 @@
                 <w:noProof/>
                 <w:webHidden/>
               </w:rPr>
-              <w:instrText xml:space="preserve"> PAGEREF _Toc20958315 \h </w:instrText>
+              <w:instrText xml:space="preserve"> PAGEREF _Toc23022583 \h </w:instrText>
             </w:r>
             <w:r>
               <w:rPr>
@@ -3093,10 +3236,11 @@
               <w:lang w:val="es-PE" w:eastAsia="es-PE"/>
             </w:rPr>
           </w:pPr>
-          <w:hyperlink w:anchor="_Toc20958316" w:history="1">
+          <w:hyperlink w:anchor="_Toc23022584" w:history="1">
             <w:r>
               <w:rPr>
                 <w:rStyle w:val="Hipervnculo"/>
+                <w:bCs/>
                 <w:noProof/>
                 <w:lang w:val="es-PE"/>
               </w:rPr>
@@ -3121,7 +3265,7 @@
                 <w:noProof/>
                 <w:webHidden/>
               </w:rPr>
-              <w:instrText xml:space="preserve"> PAGEREF _Toc20958316 \h </w:instrText>
+              <w:instrText xml:space="preserve"> PAGEREF _Toc23022584 \h </w:instrText>
             </w:r>
             <w:r>
               <w:rPr>
@@ -3142,6 +3286,78 @@
                 <w:webHidden/>
               </w:rPr>
               <w:t>12</w:t>
+            </w:r>
+            <w:r>
+              <w:rPr>
+                <w:noProof/>
+                <w:webHidden/>
+              </w:rPr>
+              <w:fldChar w:fldCharType="end"/>
+            </w:r>
+          </w:hyperlink>
+        </w:p>
+        <w:p>
+          <w:pPr>
+            <w:pStyle w:val="TDC2"/>
+            <w:tabs>
+              <w:tab w:val="right" w:pos="9019"/>
+            </w:tabs>
+            <w:rPr>
+              <w:rFonts w:asciiTheme="minorHAnsi" w:eastAsiaTheme="minorEastAsia" w:hAnsiTheme="minorHAnsi" w:cstheme="minorBidi"/>
+              <w:noProof/>
+              <w:lang w:val="es-PE" w:eastAsia="es-PE"/>
+            </w:rPr>
+          </w:pPr>
+          <w:hyperlink w:anchor="_Toc23022585" w:history="1">
+            <w:r>
+              <w:rPr>
+                <w:rStyle w:val="Hipervnculo"/>
+                <w:bCs/>
+                <w:noProof/>
+                <w:lang w:val="es-PE"/>
+              </w:rPr>
+              <w:t>2.3. Lista de elementos con la nomenclatura</w:t>
+            </w:r>
+            <w:r>
+              <w:rPr>
+                <w:noProof/>
+                <w:webHidden/>
+              </w:rPr>
+              <w:tab/>
+            </w:r>
+            <w:r>
+              <w:rPr>
+                <w:noProof/>
+                <w:webHidden/>
+              </w:rPr>
+              <w:fldChar w:fldCharType="begin"/>
+            </w:r>
+            <w:r>
+              <w:rPr>
+                <w:noProof/>
+                <w:webHidden/>
+              </w:rPr>
+              <w:instrText xml:space="preserve"> PAGEREF _Toc23022585 \h </w:instrText>
+            </w:r>
+            <w:r>
+              <w:rPr>
+                <w:noProof/>
+                <w:webHidden/>
+              </w:rPr>
+            </w:r>
+            <w:r>
+              <w:rPr>
+                <w:noProof/>
+                <w:webHidden/>
+              </w:rPr>
+              <w:fldChar w:fldCharType="separate"/>
+            </w:r>
+            <w:r>
+              <w:rPr>
+                <w:noProof/>
+                <w:webHidden/>
+              </w:rPr>
+              <w:t>13</w:t>
             </w:r>
             <w:r>
               <w:rPr>
@@ -3182,7 +3398,7 @@
         <w:keepLines w:val="0"/>
         <w:spacing w:before="480"/>
       </w:pPr>
-      <w:bookmarkStart w:id="0" w:name="_Toc20958298"/>
+      <w:bookmarkStart w:id="0" w:name="_Toc23022566"/>
       <w:r>
         <w:rPr>
           <w:b/>
@@ -3221,7 +3437,7 @@
           <w:szCs w:val="28"/>
         </w:rPr>
       </w:pPr>
-      <w:bookmarkStart w:id="1" w:name="_Toc20958299"/>
+      <w:bookmarkStart w:id="1" w:name="_Toc23022567"/>
       <w:r>
         <w:rPr>
           <w:b/>
@@ -3251,7 +3467,7 @@
           <w:szCs w:val="24"/>
         </w:rPr>
       </w:pPr>
-      <w:bookmarkStart w:id="2" w:name="_Toc20958300"/>
+      <w:bookmarkStart w:id="2" w:name="_Toc23022568"/>
       <w:r>
         <w:rPr>
           <w:b/>
@@ -3311,14 +3527,7 @@
           <w:sz w:val="24"/>
           <w:szCs w:val="24"/>
         </w:rPr>
-        <w:t xml:space="preserve"> en la actualidad cuenta con 4 proyectos, </w:t>
-      </w:r>
-      <w:r>
-        <w:rPr>
-          <w:sz w:val="24"/>
-          <w:szCs w:val="24"/>
-        </w:rPr>
-        <w:t>l</w:t>
+        <w:t xml:space="preserve"> en la actualidad cuenta con 4 proyectos, l</w:t>
       </w:r>
       <w:r>
         <w:rPr>
@@ -3339,7 +3548,7 @@
           <w:szCs w:val="24"/>
         </w:rPr>
       </w:pPr>
-      <w:bookmarkStart w:id="3" w:name="_Toc20958301"/>
+      <w:bookmarkStart w:id="3" w:name="_Toc23022569"/>
       <w:r>
         <w:rPr>
           <w:b/>
@@ -3499,7 +3708,7 @@
           <w:szCs w:val="24"/>
         </w:rPr>
       </w:pPr>
-      <w:bookmarkStart w:id="4" w:name="_Toc20958302"/>
+      <w:bookmarkStart w:id="4" w:name="_Toc23022570"/>
       <w:r>
         <w:rPr>
           <w:b/>
@@ -3601,7 +3810,7 @@
           <w:szCs w:val="24"/>
         </w:rPr>
       </w:pPr>
-      <w:bookmarkStart w:id="6" w:name="_Toc20958303"/>
+      <w:bookmarkStart w:id="6" w:name="_Toc23022571"/>
       <w:r>
         <w:rPr>
           <w:b/>
@@ -3656,7 +3865,7 @@
         <w:keepLines w:val="0"/>
         <w:spacing w:after="80"/>
       </w:pPr>
-      <w:bookmarkStart w:id="7" w:name="_Toc20958304"/>
+      <w:bookmarkStart w:id="7" w:name="_Toc23022572"/>
       <w:r>
         <w:rPr>
           <w:b/>
@@ -5036,7 +5245,7 @@
           <w:szCs w:val="28"/>
         </w:rPr>
       </w:pPr>
-      <w:bookmarkStart w:id="8" w:name="_Toc20958305"/>
+      <w:bookmarkStart w:id="8" w:name="_Toc23022573"/>
       <w:r>
         <w:rPr>
           <w:b/>
@@ -5082,7 +5291,7 @@
           <w:szCs w:val="26"/>
         </w:rPr>
       </w:pPr>
-      <w:bookmarkStart w:id="9" w:name="_Toc20958306"/>
+      <w:bookmarkStart w:id="9" w:name="_Toc23022574"/>
       <w:r>
         <w:rPr>
           <w:b/>
@@ -5114,7 +5323,14 @@
           <w:rFonts w:ascii="Arial" w:hAnsi="Arial" w:cs="Arial"/>
           <w:color w:val="000000"/>
         </w:rPr>
-        <w:t>En la tabla 2 se listan las políticas pertenecientes a la empresa. Su ubicación es en el repositorio de los documentos.</w:t>
+        <w:t>En la T</w:t>
+      </w:r>
+      <w:r>
+        <w:rPr>
+          <w:rFonts w:ascii="Arial" w:hAnsi="Arial" w:cs="Arial"/>
+          <w:color w:val="000000"/>
+        </w:rPr>
+        <w:t>abla 2 se listan las políticas pertenecientes a la empresa. Su ubicación es en el repositorio de los documentos.</w:t>
       </w:r>
     </w:p>
     <w:tbl>
@@ -5357,7 +5573,7 @@
           <w:szCs w:val="26"/>
         </w:rPr>
       </w:pPr>
-      <w:bookmarkStart w:id="10" w:name="_Toc20958307"/>
+      <w:bookmarkStart w:id="10" w:name="_Toc23022575"/>
       <w:r>
         <w:rPr>
           <w:b/>
@@ -5390,7 +5606,14 @@
           <w:rFonts w:ascii="Arial" w:hAnsi="Arial" w:cs="Arial"/>
           <w:color w:val="000000"/>
         </w:rPr>
-        <w:t>En la tabla 3 se listan las directrices pertenecientes a la empresa. Su ubicación es en el repositorio de los documentos.</w:t>
+        <w:t>En la T</w:t>
+      </w:r>
+      <w:r>
+        <w:rPr>
+          <w:rFonts w:ascii="Arial" w:hAnsi="Arial" w:cs="Arial"/>
+          <w:color w:val="000000"/>
+        </w:rPr>
+        <w:t>abla 3 se listan las directrices pertenecientes a la empresa. Su ubicación es en el repositorio de los documentos.</w:t>
       </w:r>
       <w:r>
         <w:rPr>
@@ -5680,7 +5903,7 @@
           <w:szCs w:val="26"/>
         </w:rPr>
       </w:pPr>
-      <w:bookmarkStart w:id="11" w:name="_Toc20958308"/>
+      <w:bookmarkStart w:id="11" w:name="_Toc23022576"/>
       <w:r>
         <w:rPr>
           <w:b/>
@@ -5712,7 +5935,14 @@
           <w:rFonts w:ascii="Arial" w:hAnsi="Arial" w:cs="Arial"/>
           <w:color w:val="000000"/>
         </w:rPr>
-        <w:t>En la tabla 4 se listan los procedimientos pertenecientes a la empresa. Su ubicación es en el repositorio de los documentos.</w:t>
+        <w:t>En la T</w:t>
+      </w:r>
+      <w:r>
+        <w:rPr>
+          <w:rFonts w:ascii="Arial" w:hAnsi="Arial" w:cs="Arial"/>
+          <w:color w:val="000000"/>
+        </w:rPr>
+        <w:t>abla 4 se listan los procedimientos pertenecientes a la empresa. Su ubicación es en el repositorio de los documentos.</w:t>
       </w:r>
       <w:r>
         <w:rPr>
@@ -6063,7 +6293,7 @@
           <w:szCs w:val="28"/>
         </w:rPr>
       </w:pPr>
-      <w:bookmarkStart w:id="12" w:name="_Toc20958309"/>
+      <w:bookmarkStart w:id="12" w:name="_Toc23022577"/>
       <w:r>
         <w:rPr>
           <w:b/>
@@ -6103,7 +6333,7 @@
           <w:szCs w:val="26"/>
         </w:rPr>
       </w:pPr>
-      <w:bookmarkStart w:id="13" w:name="_Toc20958310"/>
+      <w:bookmarkStart w:id="13" w:name="_Toc23022578"/>
       <w:r>
         <w:rPr>
           <w:b/>
@@ -6500,7 +6730,7 @@
           <w:szCs w:val="26"/>
         </w:rPr>
       </w:pPr>
-      <w:bookmarkStart w:id="14" w:name="_Toc20958311"/>
+      <w:bookmarkStart w:id="14" w:name="_Toc23022579"/>
       <w:r>
         <w:rPr>
           <w:b/>
@@ -6824,7 +7054,7 @@
           <w:szCs w:val="26"/>
         </w:rPr>
       </w:pPr>
-      <w:bookmarkStart w:id="15" w:name="_Toc20958312"/>
+      <w:bookmarkStart w:id="15" w:name="_Toc23022580"/>
       <w:r>
         <w:rPr>
           <w:b/>
@@ -7181,7 +7411,7 @@
           <w:szCs w:val="28"/>
         </w:rPr>
       </w:pPr>
-      <w:bookmarkStart w:id="16" w:name="_Toc20958313"/>
+      <w:bookmarkStart w:id="16" w:name="_Toc23022581"/>
       <w:r>
         <w:rPr>
           <w:b/>
@@ -10585,7 +10815,7 @@
           <w:lang w:val="es-PE"/>
         </w:rPr>
       </w:pPr>
-      <w:bookmarkStart w:id="17" w:name="_Toc20958314"/>
+      <w:bookmarkStart w:id="17" w:name="_Toc23022582"/>
       <w:r>
         <w:rPr>
           <w:b/>
@@ -10605,7 +10835,7 @@
           <w:lang w:val="es-PE"/>
         </w:rPr>
       </w:pPr>
-      <w:bookmarkStart w:id="18" w:name="_Toc20958315"/>
+      <w:bookmarkStart w:id="18" w:name="_Toc23022583"/>
       <w:r>
         <w:rPr>
           <w:b/>
@@ -10627,7 +10857,19 @@
         <w:rPr>
           <w:lang w:val="es-PE"/>
         </w:rPr>
-        <w:t>En la siguiente tabla se listan los ítems de la configuración (</w:t>
+        <w:t xml:space="preserve">En la </w:t>
+      </w:r>
+      <w:r>
+        <w:rPr>
+          <w:lang w:val="es-PE"/>
+        </w:rPr>
+        <w:t>Tabla 6</w:t>
+      </w:r>
+      <w:r>
+        <w:rPr>
+          <w:lang w:val="es-PE"/>
+        </w:rPr>
+        <w:t xml:space="preserve"> se listan los ítems de la configuración (</w:t>
       </w:r>
       <w:proofErr w:type="spellStart"/>
       <w:r>
@@ -10657,6 +10899,14 @@
         </w:rPr>
         <w:t>), indicando su nombre, tipo, origen y el proyecto al que pertenecen.</w:t>
       </w:r>
+    </w:p>
+    <w:p>
+      <w:pPr>
+        <w:jc w:val="both"/>
+        <w:rPr>
+          <w:lang w:val="es-PE"/>
+        </w:rPr>
+      </w:pPr>
     </w:p>
     <w:tbl>
       <w:tblPr>
@@ -13455,7 +13705,7 @@
           <w:lang w:val="es-PE"/>
         </w:rPr>
       </w:pPr>
-      <w:bookmarkStart w:id="19" w:name="_Toc20958316"/>
+      <w:bookmarkStart w:id="19" w:name="_Toc23022584"/>
       <w:r>
         <w:rPr>
           <w:b/>
@@ -14183,12 +14433,2601 @@
     <w:p/>
     <w:p>
       <w:pPr>
-        <w:rPr>
+        <w:pStyle w:val="Ttulo2"/>
+        <w:rPr>
+          <w:b/>
+          <w:bCs/>
           <w:lang w:val="es-PE"/>
         </w:rPr>
       </w:pPr>
-      <w:bookmarkStart w:id="20" w:name="_GoBack"/>
+      <w:bookmarkStart w:id="20" w:name="_Toc23022585"/>
+      <w:r>
+        <w:rPr>
+          <w:b/>
+          <w:bCs/>
+          <w:lang w:val="es-PE"/>
+        </w:rPr>
+        <w:t>2.</w:t>
+      </w:r>
+      <w:r>
+        <w:rPr>
+          <w:b/>
+          <w:bCs/>
+          <w:lang w:val="es-PE"/>
+        </w:rPr>
+        <w:t>3</w:t>
+      </w:r>
+      <w:r>
+        <w:rPr>
+          <w:b/>
+          <w:bCs/>
+          <w:lang w:val="es-PE"/>
+        </w:rPr>
+        <w:t xml:space="preserve">. </w:t>
+      </w:r>
+      <w:r>
+        <w:rPr>
+          <w:b/>
+          <w:bCs/>
+          <w:lang w:val="es-PE"/>
+        </w:rPr>
+        <w:t>Lista de elementos con la nomenclatura</w:t>
+      </w:r>
       <w:bookmarkEnd w:id="20"/>
+    </w:p>
+    <w:p>
+      <w:pPr>
+        <w:ind w:left="720"/>
+        <w:rPr>
+          <w:lang w:val="es-PE"/>
+        </w:rPr>
+      </w:pPr>
+      <w:r>
+        <w:rPr>
+          <w:bCs/>
+          <w:lang w:val="es-PE"/>
+        </w:rPr>
+        <w:t>E</w:t>
+      </w:r>
+      <w:r>
+        <w:rPr>
+          <w:bCs/>
+        </w:rPr>
+        <w:t xml:space="preserve">n la </w:t>
+      </w:r>
+      <w:r>
+        <w:rPr>
+          <w:bCs/>
+        </w:rPr>
+        <w:t>Tabla 7</w:t>
+      </w:r>
+      <w:r>
+        <w:rPr>
+          <w:bCs/>
+        </w:rPr>
+        <w:t xml:space="preserve"> se listan los elementos que se encuentran en la librería de la consultora</w:t>
+      </w:r>
+    </w:p>
+    <w:p>
+      <w:pPr>
+        <w:rPr>
+          <w:lang w:val="es-PE"/>
+        </w:rPr>
+      </w:pPr>
+    </w:p>
+    <w:tbl>
+      <w:tblPr>
+        <w:tblW w:w="7990" w:type="dxa"/>
+        <w:tblInd w:w="1365" w:type="dxa"/>
+        <w:tblCellMar>
+          <w:top w:w="15" w:type="dxa"/>
+          <w:left w:w="15" w:type="dxa"/>
+          <w:bottom w:w="15" w:type="dxa"/>
+          <w:right w:w="15" w:type="dxa"/>
+        </w:tblCellMar>
+        <w:tblLook w:val="04A0" w:firstRow="1" w:lastRow="0" w:firstColumn="1" w:lastColumn="0" w:noHBand="0" w:noVBand="1"/>
+      </w:tblPr>
+      <w:tblGrid>
+        <w:gridCol w:w="3500"/>
+        <w:gridCol w:w="1252"/>
+        <w:gridCol w:w="2096"/>
+        <w:gridCol w:w="1142"/>
+      </w:tblGrid>
+      <w:tr>
+        <w:trPr>
+          <w:trHeight w:val="305"/>
+        </w:trPr>
+        <w:tc>
+          <w:tcPr>
+            <w:tcW w:w="0" w:type="auto"/>
+            <w:tcBorders>
+              <w:top w:val="single" w:sz="8" w:space="0" w:color="000000"/>
+              <w:left w:val="single" w:sz="8" w:space="0" w:color="000000"/>
+              <w:bottom w:val="single" w:sz="8" w:space="0" w:color="000000"/>
+              <w:right w:val="single" w:sz="8" w:space="0" w:color="000000"/>
+            </w:tcBorders>
+            <w:tcMar>
+              <w:top w:w="100" w:type="dxa"/>
+              <w:left w:w="100" w:type="dxa"/>
+              <w:bottom w:w="100" w:type="dxa"/>
+              <w:right w:w="100" w:type="dxa"/>
+            </w:tcMar>
+            <w:hideMark/>
+          </w:tcPr>
+          <w:p>
+            <w:pPr>
+              <w:spacing w:line="240" w:lineRule="auto"/>
+              <w:jc w:val="center"/>
+              <w:rPr>
+                <w:rFonts w:ascii="Times New Roman" w:eastAsia="Times New Roman" w:hAnsi="Times New Roman" w:cs="Times New Roman"/>
+                <w:sz w:val="24"/>
+                <w:szCs w:val="24"/>
+                <w:lang w:val="es-PE"/>
+              </w:rPr>
+            </w:pPr>
+            <w:r>
+              <w:rPr>
+                <w:rFonts w:eastAsia="Times New Roman"/>
+                <w:b/>
+                <w:bCs/>
+                <w:color w:val="000000"/>
+                <w:lang w:val="es-PE"/>
+              </w:rPr>
+              <w:t xml:space="preserve">Nombre del </w:t>
+            </w:r>
+            <w:r>
+              <w:rPr>
+                <w:rFonts w:eastAsia="Times New Roman"/>
+                <w:b/>
+                <w:bCs/>
+                <w:color w:val="000000"/>
+                <w:lang w:val="es-PE"/>
+              </w:rPr>
+              <w:t>Elemento</w:t>
+            </w:r>
+          </w:p>
+        </w:tc>
+        <w:tc>
+          <w:tcPr>
+            <w:tcW w:w="0" w:type="auto"/>
+            <w:tcBorders>
+              <w:top w:val="single" w:sz="8" w:space="0" w:color="000000"/>
+              <w:left w:val="single" w:sz="8" w:space="0" w:color="000000"/>
+              <w:bottom w:val="single" w:sz="8" w:space="0" w:color="000000"/>
+              <w:right w:val="single" w:sz="8" w:space="0" w:color="000000"/>
+            </w:tcBorders>
+            <w:tcMar>
+              <w:top w:w="100" w:type="dxa"/>
+              <w:left w:w="100" w:type="dxa"/>
+              <w:bottom w:w="100" w:type="dxa"/>
+              <w:right w:w="100" w:type="dxa"/>
+            </w:tcMar>
+            <w:hideMark/>
+          </w:tcPr>
+          <w:p>
+            <w:pPr>
+              <w:spacing w:line="240" w:lineRule="auto"/>
+              <w:jc w:val="center"/>
+              <w:rPr>
+                <w:rFonts w:ascii="Times New Roman" w:eastAsia="Times New Roman" w:hAnsi="Times New Roman" w:cs="Times New Roman"/>
+                <w:sz w:val="24"/>
+                <w:szCs w:val="24"/>
+                <w:lang w:val="es-PE"/>
+              </w:rPr>
+            </w:pPr>
+            <w:r>
+              <w:rPr>
+                <w:rFonts w:eastAsia="Times New Roman"/>
+                <w:b/>
+                <w:bCs/>
+                <w:color w:val="000000"/>
+                <w:lang w:val="es-PE"/>
+              </w:rPr>
+              <w:t>Extensión</w:t>
+            </w:r>
+          </w:p>
+        </w:tc>
+        <w:tc>
+          <w:tcPr>
+            <w:tcW w:w="0" w:type="auto"/>
+            <w:tcBorders>
+              <w:top w:val="single" w:sz="8" w:space="0" w:color="000000"/>
+              <w:left w:val="single" w:sz="8" w:space="0" w:color="000000"/>
+              <w:bottom w:val="single" w:sz="8" w:space="0" w:color="000000"/>
+              <w:right w:val="single" w:sz="8" w:space="0" w:color="000000"/>
+            </w:tcBorders>
+            <w:tcMar>
+              <w:top w:w="100" w:type="dxa"/>
+              <w:left w:w="100" w:type="dxa"/>
+              <w:bottom w:w="100" w:type="dxa"/>
+              <w:right w:w="100" w:type="dxa"/>
+            </w:tcMar>
+            <w:hideMark/>
+          </w:tcPr>
+          <w:p>
+            <w:pPr>
+              <w:spacing w:line="240" w:lineRule="auto"/>
+              <w:jc w:val="center"/>
+              <w:rPr>
+                <w:rFonts w:ascii="Times New Roman" w:eastAsia="Times New Roman" w:hAnsi="Times New Roman" w:cs="Times New Roman"/>
+                <w:sz w:val="24"/>
+                <w:szCs w:val="24"/>
+                <w:lang w:val="es-PE"/>
+              </w:rPr>
+            </w:pPr>
+            <w:r>
+              <w:rPr>
+                <w:rFonts w:eastAsia="Times New Roman"/>
+                <w:b/>
+                <w:bCs/>
+                <w:color w:val="000000"/>
+                <w:lang w:val="es-PE"/>
+              </w:rPr>
+              <w:t>Nomenclatura</w:t>
+            </w:r>
+          </w:p>
+        </w:tc>
+        <w:tc>
+          <w:tcPr>
+            <w:tcW w:w="0" w:type="auto"/>
+            <w:tcBorders>
+              <w:top w:val="single" w:sz="8" w:space="0" w:color="000000"/>
+              <w:left w:val="single" w:sz="8" w:space="0" w:color="000000"/>
+              <w:bottom w:val="single" w:sz="8" w:space="0" w:color="000000"/>
+              <w:right w:val="single" w:sz="8" w:space="0" w:color="000000"/>
+            </w:tcBorders>
+            <w:tcMar>
+              <w:top w:w="100" w:type="dxa"/>
+              <w:left w:w="100" w:type="dxa"/>
+              <w:bottom w:w="100" w:type="dxa"/>
+              <w:right w:w="100" w:type="dxa"/>
+            </w:tcMar>
+            <w:hideMark/>
+          </w:tcPr>
+          <w:p>
+            <w:pPr>
+              <w:spacing w:line="240" w:lineRule="auto"/>
+              <w:jc w:val="center"/>
+              <w:rPr>
+                <w:rFonts w:ascii="Times New Roman" w:eastAsia="Times New Roman" w:hAnsi="Times New Roman" w:cs="Times New Roman"/>
+                <w:sz w:val="24"/>
+                <w:szCs w:val="24"/>
+                <w:lang w:val="es-PE"/>
+              </w:rPr>
+            </w:pPr>
+            <w:r>
+              <w:rPr>
+                <w:rFonts w:eastAsia="Times New Roman"/>
+                <w:b/>
+                <w:bCs/>
+                <w:color w:val="000000"/>
+                <w:lang w:val="es-PE"/>
+              </w:rPr>
+              <w:t>Proyecto</w:t>
+            </w:r>
+          </w:p>
+        </w:tc>
+      </w:tr>
+      <w:tr>
+        <w:trPr>
+          <w:trHeight w:val="287"/>
+        </w:trPr>
+        <w:tc>
+          <w:tcPr>
+            <w:tcW w:w="0" w:type="auto"/>
+            <w:tcBorders>
+              <w:top w:val="single" w:sz="8" w:space="0" w:color="000000"/>
+              <w:left w:val="single" w:sz="8" w:space="0" w:color="000000"/>
+              <w:bottom w:val="single" w:sz="8" w:space="0" w:color="000000"/>
+              <w:right w:val="single" w:sz="8" w:space="0" w:color="000000"/>
+            </w:tcBorders>
+            <w:tcMar>
+              <w:top w:w="100" w:type="dxa"/>
+              <w:left w:w="100" w:type="dxa"/>
+              <w:bottom w:w="100" w:type="dxa"/>
+              <w:right w:w="100" w:type="dxa"/>
+            </w:tcMar>
+            <w:hideMark/>
+          </w:tcPr>
+          <w:p>
+            <w:pPr>
+              <w:spacing w:line="240" w:lineRule="auto"/>
+              <w:jc w:val="center"/>
+              <w:rPr>
+                <w:rFonts w:ascii="Times New Roman" w:eastAsia="Times New Roman" w:hAnsi="Times New Roman" w:cs="Times New Roman"/>
+                <w:sz w:val="24"/>
+                <w:szCs w:val="24"/>
+                <w:lang w:val="es-PE"/>
+              </w:rPr>
+            </w:pPr>
+            <w:r>
+              <w:rPr>
+                <w:rFonts w:eastAsia="Times New Roman"/>
+                <w:color w:val="000000"/>
+                <w:lang w:val="es-PE"/>
+              </w:rPr>
+              <w:t>Plan de Gestión de la Configuración</w:t>
+            </w:r>
+          </w:p>
+        </w:tc>
+        <w:tc>
+          <w:tcPr>
+            <w:tcW w:w="0" w:type="auto"/>
+            <w:tcBorders>
+              <w:top w:val="single" w:sz="8" w:space="0" w:color="000000"/>
+              <w:left w:val="single" w:sz="8" w:space="0" w:color="000000"/>
+              <w:bottom w:val="single" w:sz="8" w:space="0" w:color="000000"/>
+              <w:right w:val="single" w:sz="8" w:space="0" w:color="000000"/>
+            </w:tcBorders>
+            <w:tcMar>
+              <w:top w:w="100" w:type="dxa"/>
+              <w:left w:w="100" w:type="dxa"/>
+              <w:bottom w:w="100" w:type="dxa"/>
+              <w:right w:w="100" w:type="dxa"/>
+            </w:tcMar>
+            <w:hideMark/>
+          </w:tcPr>
+          <w:p>
+            <w:pPr>
+              <w:spacing w:line="240" w:lineRule="auto"/>
+              <w:jc w:val="center"/>
+              <w:rPr>
+                <w:rFonts w:ascii="Times New Roman" w:eastAsia="Times New Roman" w:hAnsi="Times New Roman" w:cs="Times New Roman"/>
+                <w:sz w:val="24"/>
+                <w:szCs w:val="24"/>
+                <w:lang w:val="es-PE"/>
+              </w:rPr>
+            </w:pPr>
+            <w:r>
+              <w:rPr>
+                <w:rFonts w:eastAsia="Times New Roman"/>
+                <w:color w:val="000000"/>
+                <w:lang w:val="es-PE"/>
+              </w:rPr>
+              <w:t>DOCX</w:t>
+            </w:r>
+          </w:p>
+        </w:tc>
+        <w:tc>
+          <w:tcPr>
+            <w:tcW w:w="0" w:type="auto"/>
+            <w:tcBorders>
+              <w:top w:val="single" w:sz="8" w:space="0" w:color="000000"/>
+              <w:left w:val="single" w:sz="8" w:space="0" w:color="000000"/>
+              <w:bottom w:val="single" w:sz="8" w:space="0" w:color="000000"/>
+              <w:right w:val="single" w:sz="8" w:space="0" w:color="000000"/>
+            </w:tcBorders>
+            <w:tcMar>
+              <w:top w:w="100" w:type="dxa"/>
+              <w:left w:w="100" w:type="dxa"/>
+              <w:bottom w:w="100" w:type="dxa"/>
+              <w:right w:w="100" w:type="dxa"/>
+            </w:tcMar>
+            <w:hideMark/>
+          </w:tcPr>
+          <w:p>
+            <w:pPr>
+              <w:spacing w:line="240" w:lineRule="auto"/>
+              <w:jc w:val="center"/>
+              <w:rPr>
+                <w:rFonts w:ascii="Times New Roman" w:eastAsia="Times New Roman" w:hAnsi="Times New Roman" w:cs="Times New Roman"/>
+                <w:sz w:val="24"/>
+                <w:szCs w:val="24"/>
+                <w:lang w:val="es-PE"/>
+              </w:rPr>
+            </w:pPr>
+            <w:r>
+              <w:rPr>
+                <w:rFonts w:eastAsia="Times New Roman"/>
+                <w:color w:val="000000"/>
+                <w:lang w:val="es-PE"/>
+              </w:rPr>
+              <w:t>P</w:t>
+            </w:r>
+            <w:r>
+              <w:rPr>
+                <w:rFonts w:eastAsia="Times New Roman"/>
+                <w:color w:val="000000"/>
+                <w:lang w:val="es-PE"/>
+              </w:rPr>
+              <w:t>GC</w:t>
+            </w:r>
+          </w:p>
+        </w:tc>
+        <w:tc>
+          <w:tcPr>
+            <w:tcW w:w="0" w:type="auto"/>
+            <w:tcBorders>
+              <w:top w:val="single" w:sz="8" w:space="0" w:color="000000"/>
+              <w:left w:val="single" w:sz="8" w:space="0" w:color="000000"/>
+              <w:bottom w:val="single" w:sz="8" w:space="0" w:color="000000"/>
+              <w:right w:val="single" w:sz="8" w:space="0" w:color="000000"/>
+            </w:tcBorders>
+            <w:tcMar>
+              <w:top w:w="100" w:type="dxa"/>
+              <w:left w:w="100" w:type="dxa"/>
+              <w:bottom w:w="100" w:type="dxa"/>
+              <w:right w:w="100" w:type="dxa"/>
+            </w:tcMar>
+            <w:hideMark/>
+          </w:tcPr>
+          <w:p>
+            <w:pPr>
+              <w:spacing w:line="240" w:lineRule="auto"/>
+              <w:jc w:val="center"/>
+              <w:rPr>
+                <w:rFonts w:ascii="Times New Roman" w:eastAsia="Times New Roman" w:hAnsi="Times New Roman" w:cs="Times New Roman"/>
+                <w:sz w:val="24"/>
+                <w:szCs w:val="24"/>
+                <w:lang w:val="es-PE"/>
+              </w:rPr>
+            </w:pPr>
+            <w:r>
+              <w:rPr>
+                <w:rFonts w:eastAsia="Times New Roman"/>
+                <w:color w:val="000000"/>
+                <w:lang w:val="es-PE"/>
+              </w:rPr>
+              <w:t>-</w:t>
+            </w:r>
+          </w:p>
+        </w:tc>
+      </w:tr>
+      <w:tr>
+        <w:trPr>
+          <w:trHeight w:val="287"/>
+        </w:trPr>
+        <w:tc>
+          <w:tcPr>
+            <w:tcW w:w="0" w:type="auto"/>
+            <w:tcBorders>
+              <w:top w:val="single" w:sz="8" w:space="0" w:color="000000"/>
+              <w:left w:val="single" w:sz="8" w:space="0" w:color="000000"/>
+              <w:bottom w:val="single" w:sz="8" w:space="0" w:color="000000"/>
+              <w:right w:val="single" w:sz="8" w:space="0" w:color="000000"/>
+            </w:tcBorders>
+            <w:tcMar>
+              <w:top w:w="100" w:type="dxa"/>
+              <w:left w:w="100" w:type="dxa"/>
+              <w:bottom w:w="100" w:type="dxa"/>
+              <w:right w:w="100" w:type="dxa"/>
+            </w:tcMar>
+          </w:tcPr>
+          <w:p>
+            <w:pPr>
+              <w:spacing w:line="240" w:lineRule="auto"/>
+              <w:jc w:val="center"/>
+              <w:rPr>
+                <w:rFonts w:eastAsia="Times New Roman"/>
+                <w:color w:val="000000"/>
+                <w:lang w:val="es-PE"/>
+              </w:rPr>
+            </w:pPr>
+            <w:r>
+              <w:rPr>
+                <w:rFonts w:eastAsia="Times New Roman"/>
+                <w:color w:val="000000"/>
+                <w:lang w:val="es-PE"/>
+              </w:rPr>
+              <w:t>Documento de Análisis</w:t>
+            </w:r>
+          </w:p>
+        </w:tc>
+        <w:tc>
+          <w:tcPr>
+            <w:tcW w:w="0" w:type="auto"/>
+            <w:tcBorders>
+              <w:top w:val="single" w:sz="8" w:space="0" w:color="000000"/>
+              <w:left w:val="single" w:sz="8" w:space="0" w:color="000000"/>
+              <w:bottom w:val="single" w:sz="8" w:space="0" w:color="000000"/>
+              <w:right w:val="single" w:sz="8" w:space="0" w:color="000000"/>
+            </w:tcBorders>
+            <w:tcMar>
+              <w:top w:w="100" w:type="dxa"/>
+              <w:left w:w="100" w:type="dxa"/>
+              <w:bottom w:w="100" w:type="dxa"/>
+              <w:right w:w="100" w:type="dxa"/>
+            </w:tcMar>
+          </w:tcPr>
+          <w:p>
+            <w:pPr>
+              <w:spacing w:line="240" w:lineRule="auto"/>
+              <w:jc w:val="center"/>
+              <w:rPr>
+                <w:rFonts w:eastAsia="Times New Roman"/>
+                <w:color w:val="000000"/>
+                <w:lang w:val="es-PE"/>
+              </w:rPr>
+            </w:pPr>
+            <w:r>
+              <w:rPr>
+                <w:rFonts w:eastAsia="Times New Roman"/>
+                <w:color w:val="000000"/>
+                <w:lang w:val="es-PE"/>
+              </w:rPr>
+              <w:t>DOCX</w:t>
+            </w:r>
+          </w:p>
+        </w:tc>
+        <w:tc>
+          <w:tcPr>
+            <w:tcW w:w="0" w:type="auto"/>
+            <w:tcBorders>
+              <w:top w:val="single" w:sz="8" w:space="0" w:color="000000"/>
+              <w:left w:val="single" w:sz="8" w:space="0" w:color="000000"/>
+              <w:bottom w:val="single" w:sz="8" w:space="0" w:color="000000"/>
+              <w:right w:val="single" w:sz="8" w:space="0" w:color="000000"/>
+            </w:tcBorders>
+            <w:tcMar>
+              <w:top w:w="100" w:type="dxa"/>
+              <w:left w:w="100" w:type="dxa"/>
+              <w:bottom w:w="100" w:type="dxa"/>
+              <w:right w:w="100" w:type="dxa"/>
+            </w:tcMar>
+          </w:tcPr>
+          <w:p>
+            <w:pPr>
+              <w:spacing w:line="240" w:lineRule="auto"/>
+              <w:jc w:val="center"/>
+              <w:rPr>
+                <w:rFonts w:eastAsia="Times New Roman"/>
+                <w:color w:val="000000"/>
+                <w:lang w:val="es-PE"/>
+              </w:rPr>
+            </w:pPr>
+            <w:r>
+              <w:rPr>
+                <w:rFonts w:eastAsia="Times New Roman"/>
+                <w:color w:val="000000"/>
+                <w:lang w:val="es-PE"/>
+              </w:rPr>
+              <w:t>SISH_DA</w:t>
+            </w:r>
+          </w:p>
+        </w:tc>
+        <w:tc>
+          <w:tcPr>
+            <w:tcW w:w="0" w:type="auto"/>
+            <w:tcBorders>
+              <w:top w:val="single" w:sz="8" w:space="0" w:color="000000"/>
+              <w:left w:val="single" w:sz="8" w:space="0" w:color="000000"/>
+              <w:bottom w:val="single" w:sz="8" w:space="0" w:color="000000"/>
+              <w:right w:val="single" w:sz="8" w:space="0" w:color="000000"/>
+            </w:tcBorders>
+            <w:tcMar>
+              <w:top w:w="100" w:type="dxa"/>
+              <w:left w:w="100" w:type="dxa"/>
+              <w:bottom w:w="100" w:type="dxa"/>
+              <w:right w:w="100" w:type="dxa"/>
+            </w:tcMar>
+          </w:tcPr>
+          <w:p>
+            <w:pPr>
+              <w:spacing w:line="240" w:lineRule="auto"/>
+              <w:jc w:val="center"/>
+              <w:rPr>
+                <w:rFonts w:eastAsia="Times New Roman"/>
+                <w:color w:val="000000"/>
+                <w:lang w:val="es-PE"/>
+              </w:rPr>
+            </w:pPr>
+            <w:r>
+              <w:rPr>
+                <w:rFonts w:eastAsia="Times New Roman"/>
+                <w:color w:val="000000"/>
+                <w:lang w:val="es-PE"/>
+              </w:rPr>
+              <w:t>SISH</w:t>
+            </w:r>
+          </w:p>
+        </w:tc>
+      </w:tr>
+      <w:tr>
+        <w:trPr>
+          <w:trHeight w:val="287"/>
+        </w:trPr>
+        <w:tc>
+          <w:tcPr>
+            <w:tcW w:w="0" w:type="auto"/>
+            <w:tcBorders>
+              <w:top w:val="single" w:sz="8" w:space="0" w:color="000000"/>
+              <w:left w:val="single" w:sz="8" w:space="0" w:color="000000"/>
+              <w:bottom w:val="single" w:sz="8" w:space="0" w:color="000000"/>
+              <w:right w:val="single" w:sz="8" w:space="0" w:color="000000"/>
+            </w:tcBorders>
+            <w:tcMar>
+              <w:top w:w="100" w:type="dxa"/>
+              <w:left w:w="100" w:type="dxa"/>
+              <w:bottom w:w="100" w:type="dxa"/>
+              <w:right w:w="100" w:type="dxa"/>
+            </w:tcMar>
+          </w:tcPr>
+          <w:p>
+            <w:pPr>
+              <w:spacing w:line="240" w:lineRule="auto"/>
+              <w:jc w:val="center"/>
+              <w:rPr>
+                <w:rFonts w:eastAsia="Times New Roman"/>
+                <w:color w:val="000000"/>
+                <w:lang w:val="es-PE"/>
+              </w:rPr>
+            </w:pPr>
+            <w:r>
+              <w:rPr>
+                <w:rFonts w:eastAsia="Times New Roman"/>
+                <w:color w:val="000000"/>
+                <w:lang w:val="es-PE"/>
+              </w:rPr>
+              <w:t>Documento de Diseño</w:t>
+            </w:r>
+          </w:p>
+        </w:tc>
+        <w:tc>
+          <w:tcPr>
+            <w:tcW w:w="0" w:type="auto"/>
+            <w:tcBorders>
+              <w:top w:val="single" w:sz="8" w:space="0" w:color="000000"/>
+              <w:left w:val="single" w:sz="8" w:space="0" w:color="000000"/>
+              <w:bottom w:val="single" w:sz="8" w:space="0" w:color="000000"/>
+              <w:right w:val="single" w:sz="8" w:space="0" w:color="000000"/>
+            </w:tcBorders>
+            <w:tcMar>
+              <w:top w:w="100" w:type="dxa"/>
+              <w:left w:w="100" w:type="dxa"/>
+              <w:bottom w:w="100" w:type="dxa"/>
+              <w:right w:w="100" w:type="dxa"/>
+            </w:tcMar>
+          </w:tcPr>
+          <w:p>
+            <w:pPr>
+              <w:spacing w:line="240" w:lineRule="auto"/>
+              <w:jc w:val="center"/>
+              <w:rPr>
+                <w:rFonts w:eastAsia="Times New Roman"/>
+                <w:color w:val="000000"/>
+                <w:lang w:val="es-PE"/>
+              </w:rPr>
+            </w:pPr>
+            <w:r>
+              <w:rPr>
+                <w:rFonts w:eastAsia="Times New Roman"/>
+                <w:color w:val="000000"/>
+                <w:lang w:val="es-PE"/>
+              </w:rPr>
+              <w:t>DOCX</w:t>
+            </w:r>
+          </w:p>
+        </w:tc>
+        <w:tc>
+          <w:tcPr>
+            <w:tcW w:w="0" w:type="auto"/>
+            <w:tcBorders>
+              <w:top w:val="single" w:sz="8" w:space="0" w:color="000000"/>
+              <w:left w:val="single" w:sz="8" w:space="0" w:color="000000"/>
+              <w:bottom w:val="single" w:sz="8" w:space="0" w:color="000000"/>
+              <w:right w:val="single" w:sz="8" w:space="0" w:color="000000"/>
+            </w:tcBorders>
+            <w:tcMar>
+              <w:top w:w="100" w:type="dxa"/>
+              <w:left w:w="100" w:type="dxa"/>
+              <w:bottom w:w="100" w:type="dxa"/>
+              <w:right w:w="100" w:type="dxa"/>
+            </w:tcMar>
+          </w:tcPr>
+          <w:p>
+            <w:pPr>
+              <w:spacing w:line="240" w:lineRule="auto"/>
+              <w:jc w:val="center"/>
+              <w:rPr>
+                <w:rFonts w:eastAsia="Times New Roman"/>
+                <w:color w:val="000000"/>
+                <w:lang w:val="es-PE"/>
+              </w:rPr>
+            </w:pPr>
+            <w:r>
+              <w:rPr>
+                <w:rFonts w:eastAsia="Times New Roman"/>
+                <w:color w:val="000000"/>
+                <w:lang w:val="es-PE"/>
+              </w:rPr>
+              <w:t>SISH_DD</w:t>
+            </w:r>
+          </w:p>
+        </w:tc>
+        <w:tc>
+          <w:tcPr>
+            <w:tcW w:w="0" w:type="auto"/>
+            <w:tcBorders>
+              <w:top w:val="single" w:sz="8" w:space="0" w:color="000000"/>
+              <w:left w:val="single" w:sz="8" w:space="0" w:color="000000"/>
+              <w:bottom w:val="single" w:sz="8" w:space="0" w:color="000000"/>
+              <w:right w:val="single" w:sz="8" w:space="0" w:color="000000"/>
+            </w:tcBorders>
+            <w:tcMar>
+              <w:top w:w="100" w:type="dxa"/>
+              <w:left w:w="100" w:type="dxa"/>
+              <w:bottom w:w="100" w:type="dxa"/>
+              <w:right w:w="100" w:type="dxa"/>
+            </w:tcMar>
+          </w:tcPr>
+          <w:p>
+            <w:pPr>
+              <w:spacing w:line="240" w:lineRule="auto"/>
+              <w:jc w:val="center"/>
+              <w:rPr>
+                <w:rFonts w:eastAsia="Times New Roman"/>
+                <w:color w:val="000000"/>
+                <w:lang w:val="es-PE"/>
+              </w:rPr>
+            </w:pPr>
+            <w:r>
+              <w:rPr>
+                <w:rFonts w:eastAsia="Times New Roman"/>
+                <w:color w:val="000000"/>
+                <w:lang w:val="es-PE"/>
+              </w:rPr>
+              <w:t>SISH</w:t>
+            </w:r>
+          </w:p>
+        </w:tc>
+      </w:tr>
+      <w:tr>
+        <w:trPr>
+          <w:trHeight w:val="287"/>
+        </w:trPr>
+        <w:tc>
+          <w:tcPr>
+            <w:tcW w:w="0" w:type="auto"/>
+            <w:tcBorders>
+              <w:top w:val="single" w:sz="8" w:space="0" w:color="000000"/>
+              <w:left w:val="single" w:sz="8" w:space="0" w:color="000000"/>
+              <w:bottom w:val="single" w:sz="8" w:space="0" w:color="000000"/>
+              <w:right w:val="single" w:sz="8" w:space="0" w:color="000000"/>
+            </w:tcBorders>
+            <w:tcMar>
+              <w:top w:w="100" w:type="dxa"/>
+              <w:left w:w="100" w:type="dxa"/>
+              <w:bottom w:w="100" w:type="dxa"/>
+              <w:right w:w="100" w:type="dxa"/>
+            </w:tcMar>
+            <w:hideMark/>
+          </w:tcPr>
+          <w:p>
+            <w:pPr>
+              <w:spacing w:line="240" w:lineRule="auto"/>
+              <w:jc w:val="center"/>
+              <w:rPr>
+                <w:rFonts w:ascii="Times New Roman" w:eastAsia="Times New Roman" w:hAnsi="Times New Roman" w:cs="Times New Roman"/>
+                <w:sz w:val="24"/>
+                <w:szCs w:val="24"/>
+                <w:lang w:val="es-PE"/>
+              </w:rPr>
+            </w:pPr>
+            <w:r>
+              <w:rPr>
+                <w:rFonts w:eastAsia="Times New Roman"/>
+                <w:color w:val="000000"/>
+                <w:lang w:val="es-PE"/>
+              </w:rPr>
+              <w:t>Plan de Proyecto</w:t>
+            </w:r>
+          </w:p>
+        </w:tc>
+        <w:tc>
+          <w:tcPr>
+            <w:tcW w:w="0" w:type="auto"/>
+            <w:tcBorders>
+              <w:top w:val="single" w:sz="8" w:space="0" w:color="000000"/>
+              <w:left w:val="single" w:sz="8" w:space="0" w:color="000000"/>
+              <w:bottom w:val="single" w:sz="8" w:space="0" w:color="000000"/>
+              <w:right w:val="single" w:sz="8" w:space="0" w:color="000000"/>
+            </w:tcBorders>
+            <w:tcMar>
+              <w:top w:w="100" w:type="dxa"/>
+              <w:left w:w="100" w:type="dxa"/>
+              <w:bottom w:w="100" w:type="dxa"/>
+              <w:right w:w="100" w:type="dxa"/>
+            </w:tcMar>
+            <w:hideMark/>
+          </w:tcPr>
+          <w:p>
+            <w:pPr>
+              <w:spacing w:line="240" w:lineRule="auto"/>
+              <w:jc w:val="center"/>
+              <w:rPr>
+                <w:rFonts w:ascii="Times New Roman" w:eastAsia="Times New Roman" w:hAnsi="Times New Roman" w:cs="Times New Roman"/>
+                <w:sz w:val="24"/>
+                <w:szCs w:val="24"/>
+                <w:lang w:val="es-PE"/>
+              </w:rPr>
+            </w:pPr>
+            <w:r>
+              <w:rPr>
+                <w:rFonts w:eastAsia="Times New Roman"/>
+                <w:color w:val="000000"/>
+                <w:lang w:val="es-PE"/>
+              </w:rPr>
+              <w:t>DOCX</w:t>
+            </w:r>
+          </w:p>
+        </w:tc>
+        <w:tc>
+          <w:tcPr>
+            <w:tcW w:w="0" w:type="auto"/>
+            <w:tcBorders>
+              <w:top w:val="single" w:sz="8" w:space="0" w:color="000000"/>
+              <w:left w:val="single" w:sz="8" w:space="0" w:color="000000"/>
+              <w:bottom w:val="single" w:sz="8" w:space="0" w:color="000000"/>
+              <w:right w:val="single" w:sz="8" w:space="0" w:color="000000"/>
+            </w:tcBorders>
+            <w:tcMar>
+              <w:top w:w="100" w:type="dxa"/>
+              <w:left w:w="100" w:type="dxa"/>
+              <w:bottom w:w="100" w:type="dxa"/>
+              <w:right w:w="100" w:type="dxa"/>
+            </w:tcMar>
+            <w:hideMark/>
+          </w:tcPr>
+          <w:p>
+            <w:pPr>
+              <w:spacing w:line="240" w:lineRule="auto"/>
+              <w:jc w:val="center"/>
+              <w:rPr>
+                <w:rFonts w:ascii="Times New Roman" w:eastAsia="Times New Roman" w:hAnsi="Times New Roman" w:cs="Times New Roman"/>
+                <w:sz w:val="24"/>
+                <w:szCs w:val="24"/>
+                <w:lang w:val="es-PE"/>
+              </w:rPr>
+            </w:pPr>
+            <w:r>
+              <w:rPr>
+                <w:rFonts w:eastAsia="Times New Roman"/>
+                <w:color w:val="000000"/>
+                <w:lang w:val="es-PE"/>
+              </w:rPr>
+              <w:t>SISH_PP</w:t>
+            </w:r>
+          </w:p>
+        </w:tc>
+        <w:tc>
+          <w:tcPr>
+            <w:tcW w:w="0" w:type="auto"/>
+            <w:tcBorders>
+              <w:top w:val="single" w:sz="8" w:space="0" w:color="000000"/>
+              <w:left w:val="single" w:sz="8" w:space="0" w:color="000000"/>
+              <w:bottom w:val="single" w:sz="8" w:space="0" w:color="000000"/>
+              <w:right w:val="single" w:sz="8" w:space="0" w:color="000000"/>
+            </w:tcBorders>
+            <w:tcMar>
+              <w:top w:w="100" w:type="dxa"/>
+              <w:left w:w="100" w:type="dxa"/>
+              <w:bottom w:w="100" w:type="dxa"/>
+              <w:right w:w="100" w:type="dxa"/>
+            </w:tcMar>
+            <w:hideMark/>
+          </w:tcPr>
+          <w:p>
+            <w:pPr>
+              <w:spacing w:line="240" w:lineRule="auto"/>
+              <w:jc w:val="center"/>
+              <w:rPr>
+                <w:rFonts w:ascii="Times New Roman" w:eastAsia="Times New Roman" w:hAnsi="Times New Roman" w:cs="Times New Roman"/>
+                <w:sz w:val="24"/>
+                <w:szCs w:val="24"/>
+                <w:lang w:val="es-PE"/>
+              </w:rPr>
+            </w:pPr>
+            <w:r>
+              <w:rPr>
+                <w:rFonts w:eastAsia="Times New Roman"/>
+                <w:color w:val="000000"/>
+                <w:lang w:val="es-PE"/>
+              </w:rPr>
+              <w:t>SISH</w:t>
+            </w:r>
+          </w:p>
+        </w:tc>
+      </w:tr>
+      <w:tr>
+        <w:trPr>
+          <w:trHeight w:val="287"/>
+        </w:trPr>
+        <w:tc>
+          <w:tcPr>
+            <w:tcW w:w="0" w:type="auto"/>
+            <w:tcBorders>
+              <w:top w:val="single" w:sz="8" w:space="0" w:color="000000"/>
+              <w:left w:val="single" w:sz="8" w:space="0" w:color="000000"/>
+              <w:bottom w:val="single" w:sz="8" w:space="0" w:color="000000"/>
+              <w:right w:val="single" w:sz="8" w:space="0" w:color="000000"/>
+            </w:tcBorders>
+            <w:tcMar>
+              <w:top w:w="100" w:type="dxa"/>
+              <w:left w:w="100" w:type="dxa"/>
+              <w:bottom w:w="100" w:type="dxa"/>
+              <w:right w:w="100" w:type="dxa"/>
+            </w:tcMar>
+          </w:tcPr>
+          <w:p>
+            <w:pPr>
+              <w:spacing w:line="240" w:lineRule="auto"/>
+              <w:jc w:val="center"/>
+              <w:rPr>
+                <w:rFonts w:eastAsia="Times New Roman"/>
+                <w:color w:val="000000"/>
+                <w:lang w:val="es-PE"/>
+              </w:rPr>
+            </w:pPr>
+            <w:r>
+              <w:rPr>
+                <w:rFonts w:eastAsia="Times New Roman"/>
+                <w:color w:val="000000"/>
+                <w:lang w:val="es-PE"/>
+              </w:rPr>
+              <w:t>Documento de Negocio</w:t>
+            </w:r>
+          </w:p>
+        </w:tc>
+        <w:tc>
+          <w:tcPr>
+            <w:tcW w:w="0" w:type="auto"/>
+            <w:tcBorders>
+              <w:top w:val="single" w:sz="8" w:space="0" w:color="000000"/>
+              <w:left w:val="single" w:sz="8" w:space="0" w:color="000000"/>
+              <w:bottom w:val="single" w:sz="8" w:space="0" w:color="000000"/>
+              <w:right w:val="single" w:sz="8" w:space="0" w:color="000000"/>
+            </w:tcBorders>
+            <w:tcMar>
+              <w:top w:w="100" w:type="dxa"/>
+              <w:left w:w="100" w:type="dxa"/>
+              <w:bottom w:w="100" w:type="dxa"/>
+              <w:right w:w="100" w:type="dxa"/>
+            </w:tcMar>
+          </w:tcPr>
+          <w:p>
+            <w:pPr>
+              <w:spacing w:line="240" w:lineRule="auto"/>
+              <w:jc w:val="center"/>
+              <w:rPr>
+                <w:rFonts w:eastAsia="Times New Roman"/>
+                <w:color w:val="000000"/>
+                <w:lang w:val="es-PE"/>
+              </w:rPr>
+            </w:pPr>
+            <w:r>
+              <w:rPr>
+                <w:rFonts w:eastAsia="Times New Roman"/>
+                <w:color w:val="000000"/>
+                <w:lang w:val="es-PE"/>
+              </w:rPr>
+              <w:t>DOCX</w:t>
+            </w:r>
+          </w:p>
+        </w:tc>
+        <w:tc>
+          <w:tcPr>
+            <w:tcW w:w="0" w:type="auto"/>
+            <w:tcBorders>
+              <w:top w:val="single" w:sz="8" w:space="0" w:color="000000"/>
+              <w:left w:val="single" w:sz="8" w:space="0" w:color="000000"/>
+              <w:bottom w:val="single" w:sz="8" w:space="0" w:color="000000"/>
+              <w:right w:val="single" w:sz="8" w:space="0" w:color="000000"/>
+            </w:tcBorders>
+            <w:tcMar>
+              <w:top w:w="100" w:type="dxa"/>
+              <w:left w:w="100" w:type="dxa"/>
+              <w:bottom w:w="100" w:type="dxa"/>
+              <w:right w:w="100" w:type="dxa"/>
+            </w:tcMar>
+          </w:tcPr>
+          <w:p>
+            <w:pPr>
+              <w:spacing w:line="240" w:lineRule="auto"/>
+              <w:jc w:val="center"/>
+              <w:rPr>
+                <w:rFonts w:eastAsia="Times New Roman"/>
+                <w:color w:val="000000"/>
+                <w:lang w:val="es-PE"/>
+              </w:rPr>
+            </w:pPr>
+            <w:r>
+              <w:rPr>
+                <w:rFonts w:eastAsia="Times New Roman"/>
+                <w:color w:val="000000"/>
+                <w:lang w:val="es-PE"/>
+              </w:rPr>
+              <w:t>SISH_DN</w:t>
+            </w:r>
+          </w:p>
+        </w:tc>
+        <w:tc>
+          <w:tcPr>
+            <w:tcW w:w="0" w:type="auto"/>
+            <w:tcBorders>
+              <w:top w:val="single" w:sz="8" w:space="0" w:color="000000"/>
+              <w:left w:val="single" w:sz="8" w:space="0" w:color="000000"/>
+              <w:bottom w:val="single" w:sz="8" w:space="0" w:color="000000"/>
+              <w:right w:val="single" w:sz="8" w:space="0" w:color="000000"/>
+            </w:tcBorders>
+            <w:tcMar>
+              <w:top w:w="100" w:type="dxa"/>
+              <w:left w:w="100" w:type="dxa"/>
+              <w:bottom w:w="100" w:type="dxa"/>
+              <w:right w:w="100" w:type="dxa"/>
+            </w:tcMar>
+          </w:tcPr>
+          <w:p>
+            <w:pPr>
+              <w:spacing w:line="240" w:lineRule="auto"/>
+              <w:jc w:val="center"/>
+              <w:rPr>
+                <w:rFonts w:eastAsia="Times New Roman"/>
+                <w:color w:val="000000"/>
+                <w:lang w:val="es-PE"/>
+              </w:rPr>
+            </w:pPr>
+            <w:r>
+              <w:rPr>
+                <w:rFonts w:eastAsia="Times New Roman"/>
+                <w:color w:val="000000"/>
+                <w:lang w:val="es-PE"/>
+              </w:rPr>
+              <w:t>SISH</w:t>
+            </w:r>
+          </w:p>
+        </w:tc>
+      </w:tr>
+      <w:tr>
+        <w:trPr>
+          <w:trHeight w:val="287"/>
+        </w:trPr>
+        <w:tc>
+          <w:tcPr>
+            <w:tcW w:w="0" w:type="auto"/>
+            <w:tcBorders>
+              <w:top w:val="single" w:sz="8" w:space="0" w:color="000000"/>
+              <w:left w:val="single" w:sz="8" w:space="0" w:color="000000"/>
+              <w:bottom w:val="single" w:sz="8" w:space="0" w:color="000000"/>
+              <w:right w:val="single" w:sz="8" w:space="0" w:color="000000"/>
+            </w:tcBorders>
+            <w:tcMar>
+              <w:top w:w="100" w:type="dxa"/>
+              <w:left w:w="100" w:type="dxa"/>
+              <w:bottom w:w="100" w:type="dxa"/>
+              <w:right w:w="100" w:type="dxa"/>
+            </w:tcMar>
+          </w:tcPr>
+          <w:p>
+            <w:pPr>
+              <w:spacing w:line="240" w:lineRule="auto"/>
+              <w:jc w:val="center"/>
+              <w:rPr>
+                <w:rFonts w:eastAsia="Times New Roman"/>
+                <w:color w:val="000000"/>
+                <w:lang w:val="es-PE"/>
+              </w:rPr>
+            </w:pPr>
+            <w:r>
+              <w:rPr>
+                <w:rFonts w:eastAsia="Times New Roman"/>
+                <w:color w:val="000000"/>
+                <w:lang w:val="es-PE"/>
+              </w:rPr>
+              <w:t>Lista de Requisitos</w:t>
+            </w:r>
+          </w:p>
+        </w:tc>
+        <w:tc>
+          <w:tcPr>
+            <w:tcW w:w="0" w:type="auto"/>
+            <w:tcBorders>
+              <w:top w:val="single" w:sz="8" w:space="0" w:color="000000"/>
+              <w:left w:val="single" w:sz="8" w:space="0" w:color="000000"/>
+              <w:bottom w:val="single" w:sz="8" w:space="0" w:color="000000"/>
+              <w:right w:val="single" w:sz="8" w:space="0" w:color="000000"/>
+            </w:tcBorders>
+            <w:tcMar>
+              <w:top w:w="100" w:type="dxa"/>
+              <w:left w:w="100" w:type="dxa"/>
+              <w:bottom w:w="100" w:type="dxa"/>
+              <w:right w:w="100" w:type="dxa"/>
+            </w:tcMar>
+          </w:tcPr>
+          <w:p>
+            <w:pPr>
+              <w:spacing w:line="240" w:lineRule="auto"/>
+              <w:jc w:val="center"/>
+              <w:rPr>
+                <w:rFonts w:eastAsia="Times New Roman"/>
+                <w:color w:val="000000"/>
+                <w:lang w:val="es-PE"/>
+              </w:rPr>
+            </w:pPr>
+            <w:r>
+              <w:rPr>
+                <w:rFonts w:eastAsia="Times New Roman"/>
+                <w:color w:val="000000"/>
+                <w:lang w:val="es-PE"/>
+              </w:rPr>
+              <w:t>DOCX</w:t>
+            </w:r>
+          </w:p>
+        </w:tc>
+        <w:tc>
+          <w:tcPr>
+            <w:tcW w:w="0" w:type="auto"/>
+            <w:tcBorders>
+              <w:top w:val="single" w:sz="8" w:space="0" w:color="000000"/>
+              <w:left w:val="single" w:sz="8" w:space="0" w:color="000000"/>
+              <w:bottom w:val="single" w:sz="8" w:space="0" w:color="000000"/>
+              <w:right w:val="single" w:sz="8" w:space="0" w:color="000000"/>
+            </w:tcBorders>
+            <w:tcMar>
+              <w:top w:w="100" w:type="dxa"/>
+              <w:left w:w="100" w:type="dxa"/>
+              <w:bottom w:w="100" w:type="dxa"/>
+              <w:right w:w="100" w:type="dxa"/>
+            </w:tcMar>
+          </w:tcPr>
+          <w:p>
+            <w:pPr>
+              <w:spacing w:line="240" w:lineRule="auto"/>
+              <w:jc w:val="center"/>
+              <w:rPr>
+                <w:rFonts w:eastAsia="Times New Roman"/>
+                <w:color w:val="000000"/>
+                <w:lang w:val="es-PE"/>
+              </w:rPr>
+            </w:pPr>
+            <w:r>
+              <w:rPr>
+                <w:rFonts w:eastAsia="Times New Roman"/>
+                <w:color w:val="000000"/>
+                <w:lang w:val="es-PE"/>
+              </w:rPr>
+              <w:t>SISH_LR</w:t>
+            </w:r>
+          </w:p>
+        </w:tc>
+        <w:tc>
+          <w:tcPr>
+            <w:tcW w:w="0" w:type="auto"/>
+            <w:tcBorders>
+              <w:top w:val="single" w:sz="8" w:space="0" w:color="000000"/>
+              <w:left w:val="single" w:sz="8" w:space="0" w:color="000000"/>
+              <w:bottom w:val="single" w:sz="8" w:space="0" w:color="000000"/>
+              <w:right w:val="single" w:sz="8" w:space="0" w:color="000000"/>
+            </w:tcBorders>
+            <w:tcMar>
+              <w:top w:w="100" w:type="dxa"/>
+              <w:left w:w="100" w:type="dxa"/>
+              <w:bottom w:w="100" w:type="dxa"/>
+              <w:right w:w="100" w:type="dxa"/>
+            </w:tcMar>
+          </w:tcPr>
+          <w:p>
+            <w:pPr>
+              <w:spacing w:line="240" w:lineRule="auto"/>
+              <w:jc w:val="center"/>
+              <w:rPr>
+                <w:rFonts w:eastAsia="Times New Roman"/>
+                <w:color w:val="000000"/>
+                <w:lang w:val="es-PE"/>
+              </w:rPr>
+            </w:pPr>
+            <w:r>
+              <w:rPr>
+                <w:rFonts w:eastAsia="Times New Roman"/>
+                <w:color w:val="000000"/>
+                <w:lang w:val="es-PE"/>
+              </w:rPr>
+              <w:t>SISH</w:t>
+            </w:r>
+          </w:p>
+        </w:tc>
+      </w:tr>
+      <w:tr>
+        <w:trPr>
+          <w:trHeight w:val="287"/>
+        </w:trPr>
+        <w:tc>
+          <w:tcPr>
+            <w:tcW w:w="0" w:type="auto"/>
+            <w:tcBorders>
+              <w:top w:val="single" w:sz="8" w:space="0" w:color="000000"/>
+              <w:left w:val="single" w:sz="8" w:space="0" w:color="000000"/>
+              <w:bottom w:val="single" w:sz="8" w:space="0" w:color="000000"/>
+              <w:right w:val="single" w:sz="8" w:space="0" w:color="000000"/>
+            </w:tcBorders>
+            <w:tcMar>
+              <w:top w:w="100" w:type="dxa"/>
+              <w:left w:w="100" w:type="dxa"/>
+              <w:bottom w:w="100" w:type="dxa"/>
+              <w:right w:w="100" w:type="dxa"/>
+            </w:tcMar>
+          </w:tcPr>
+          <w:p>
+            <w:pPr>
+              <w:spacing w:line="240" w:lineRule="auto"/>
+              <w:jc w:val="center"/>
+              <w:rPr>
+                <w:rFonts w:eastAsia="Times New Roman"/>
+                <w:color w:val="000000"/>
+                <w:lang w:val="es-PE"/>
+              </w:rPr>
+            </w:pPr>
+            <w:r>
+              <w:rPr>
+                <w:rFonts w:eastAsia="Times New Roman"/>
+                <w:color w:val="000000"/>
+                <w:lang w:val="es-PE"/>
+              </w:rPr>
+              <w:lastRenderedPageBreak/>
+              <w:t xml:space="preserve">Documento de Especificación de Caso de Uso Registrar Habitante </w:t>
+            </w:r>
+          </w:p>
+        </w:tc>
+        <w:tc>
+          <w:tcPr>
+            <w:tcW w:w="0" w:type="auto"/>
+            <w:tcBorders>
+              <w:top w:val="single" w:sz="8" w:space="0" w:color="000000"/>
+              <w:left w:val="single" w:sz="8" w:space="0" w:color="000000"/>
+              <w:bottom w:val="single" w:sz="8" w:space="0" w:color="000000"/>
+              <w:right w:val="single" w:sz="8" w:space="0" w:color="000000"/>
+            </w:tcBorders>
+            <w:tcMar>
+              <w:top w:w="100" w:type="dxa"/>
+              <w:left w:w="100" w:type="dxa"/>
+              <w:bottom w:w="100" w:type="dxa"/>
+              <w:right w:w="100" w:type="dxa"/>
+            </w:tcMar>
+          </w:tcPr>
+          <w:p>
+            <w:pPr>
+              <w:spacing w:line="240" w:lineRule="auto"/>
+              <w:jc w:val="center"/>
+              <w:rPr>
+                <w:rFonts w:eastAsia="Times New Roman"/>
+                <w:color w:val="000000"/>
+                <w:lang w:val="es-PE"/>
+              </w:rPr>
+            </w:pPr>
+            <w:r>
+              <w:rPr>
+                <w:rFonts w:eastAsia="Times New Roman"/>
+                <w:color w:val="000000"/>
+                <w:lang w:val="es-PE"/>
+              </w:rPr>
+              <w:t>DOCX</w:t>
+            </w:r>
+          </w:p>
+        </w:tc>
+        <w:tc>
+          <w:tcPr>
+            <w:tcW w:w="0" w:type="auto"/>
+            <w:tcBorders>
+              <w:top w:val="single" w:sz="8" w:space="0" w:color="000000"/>
+              <w:left w:val="single" w:sz="8" w:space="0" w:color="000000"/>
+              <w:bottom w:val="single" w:sz="8" w:space="0" w:color="000000"/>
+              <w:right w:val="single" w:sz="8" w:space="0" w:color="000000"/>
+            </w:tcBorders>
+            <w:tcMar>
+              <w:top w:w="100" w:type="dxa"/>
+              <w:left w:w="100" w:type="dxa"/>
+              <w:bottom w:w="100" w:type="dxa"/>
+              <w:right w:w="100" w:type="dxa"/>
+            </w:tcMar>
+          </w:tcPr>
+          <w:p>
+            <w:pPr>
+              <w:spacing w:line="240" w:lineRule="auto"/>
+              <w:jc w:val="center"/>
+              <w:rPr>
+                <w:rFonts w:eastAsia="Times New Roman"/>
+                <w:color w:val="000000"/>
+                <w:lang w:val="es-PE"/>
+              </w:rPr>
+            </w:pPr>
+            <w:r>
+              <w:rPr>
+                <w:rFonts w:eastAsia="Times New Roman"/>
+                <w:color w:val="000000"/>
+                <w:lang w:val="es-PE"/>
+              </w:rPr>
+              <w:t>SISH_DECUS_001</w:t>
+            </w:r>
+          </w:p>
+        </w:tc>
+        <w:tc>
+          <w:tcPr>
+            <w:tcW w:w="0" w:type="auto"/>
+            <w:tcBorders>
+              <w:top w:val="single" w:sz="8" w:space="0" w:color="000000"/>
+              <w:left w:val="single" w:sz="8" w:space="0" w:color="000000"/>
+              <w:bottom w:val="single" w:sz="8" w:space="0" w:color="000000"/>
+              <w:right w:val="single" w:sz="8" w:space="0" w:color="000000"/>
+            </w:tcBorders>
+            <w:tcMar>
+              <w:top w:w="100" w:type="dxa"/>
+              <w:left w:w="100" w:type="dxa"/>
+              <w:bottom w:w="100" w:type="dxa"/>
+              <w:right w:w="100" w:type="dxa"/>
+            </w:tcMar>
+          </w:tcPr>
+          <w:p>
+            <w:pPr>
+              <w:spacing w:line="240" w:lineRule="auto"/>
+              <w:jc w:val="center"/>
+              <w:rPr>
+                <w:rFonts w:eastAsia="Times New Roman"/>
+                <w:color w:val="000000"/>
+                <w:lang w:val="es-PE"/>
+              </w:rPr>
+            </w:pPr>
+            <w:r>
+              <w:rPr>
+                <w:rFonts w:eastAsia="Times New Roman"/>
+                <w:color w:val="000000"/>
+                <w:lang w:val="es-PE"/>
+              </w:rPr>
+              <w:t>SISH</w:t>
+            </w:r>
+          </w:p>
+        </w:tc>
+      </w:tr>
+      <w:tr>
+        <w:trPr>
+          <w:trHeight w:val="287"/>
+        </w:trPr>
+        <w:tc>
+          <w:tcPr>
+            <w:tcW w:w="0" w:type="auto"/>
+            <w:tcBorders>
+              <w:top w:val="single" w:sz="8" w:space="0" w:color="000000"/>
+              <w:left w:val="single" w:sz="8" w:space="0" w:color="000000"/>
+              <w:bottom w:val="single" w:sz="8" w:space="0" w:color="000000"/>
+              <w:right w:val="single" w:sz="8" w:space="0" w:color="000000"/>
+            </w:tcBorders>
+            <w:tcMar>
+              <w:top w:w="100" w:type="dxa"/>
+              <w:left w:w="100" w:type="dxa"/>
+              <w:bottom w:w="100" w:type="dxa"/>
+              <w:right w:w="100" w:type="dxa"/>
+            </w:tcMar>
+          </w:tcPr>
+          <w:p>
+            <w:pPr>
+              <w:spacing w:line="240" w:lineRule="auto"/>
+              <w:jc w:val="center"/>
+              <w:rPr>
+                <w:rFonts w:eastAsia="Times New Roman"/>
+                <w:color w:val="000000"/>
+                <w:lang w:val="es-PE"/>
+              </w:rPr>
+            </w:pPr>
+            <w:r>
+              <w:rPr>
+                <w:rFonts w:eastAsia="Times New Roman"/>
+                <w:color w:val="000000"/>
+                <w:lang w:val="es-PE"/>
+              </w:rPr>
+              <w:t>Documento de Especificación de Caso de Uso Eliminar Habitante</w:t>
+            </w:r>
+          </w:p>
+        </w:tc>
+        <w:tc>
+          <w:tcPr>
+            <w:tcW w:w="0" w:type="auto"/>
+            <w:tcBorders>
+              <w:top w:val="single" w:sz="8" w:space="0" w:color="000000"/>
+              <w:left w:val="single" w:sz="8" w:space="0" w:color="000000"/>
+              <w:bottom w:val="single" w:sz="8" w:space="0" w:color="000000"/>
+              <w:right w:val="single" w:sz="8" w:space="0" w:color="000000"/>
+            </w:tcBorders>
+            <w:tcMar>
+              <w:top w:w="100" w:type="dxa"/>
+              <w:left w:w="100" w:type="dxa"/>
+              <w:bottom w:w="100" w:type="dxa"/>
+              <w:right w:w="100" w:type="dxa"/>
+            </w:tcMar>
+          </w:tcPr>
+          <w:p>
+            <w:pPr>
+              <w:spacing w:line="240" w:lineRule="auto"/>
+              <w:jc w:val="center"/>
+              <w:rPr>
+                <w:rFonts w:ascii="Times New Roman" w:eastAsia="Times New Roman" w:hAnsi="Times New Roman" w:cs="Times New Roman"/>
+                <w:sz w:val="24"/>
+                <w:szCs w:val="24"/>
+                <w:lang w:val="es-PE"/>
+              </w:rPr>
+            </w:pPr>
+            <w:r>
+              <w:rPr>
+                <w:rFonts w:eastAsia="Times New Roman"/>
+                <w:color w:val="000000"/>
+                <w:lang w:val="es-PE"/>
+              </w:rPr>
+              <w:t>DOCX</w:t>
+            </w:r>
+          </w:p>
+        </w:tc>
+        <w:tc>
+          <w:tcPr>
+            <w:tcW w:w="0" w:type="auto"/>
+            <w:tcBorders>
+              <w:top w:val="single" w:sz="8" w:space="0" w:color="000000"/>
+              <w:left w:val="single" w:sz="8" w:space="0" w:color="000000"/>
+              <w:bottom w:val="single" w:sz="8" w:space="0" w:color="000000"/>
+              <w:right w:val="single" w:sz="8" w:space="0" w:color="000000"/>
+            </w:tcBorders>
+            <w:tcMar>
+              <w:top w:w="100" w:type="dxa"/>
+              <w:left w:w="100" w:type="dxa"/>
+              <w:bottom w:w="100" w:type="dxa"/>
+              <w:right w:w="100" w:type="dxa"/>
+            </w:tcMar>
+          </w:tcPr>
+          <w:p>
+            <w:pPr>
+              <w:spacing w:line="240" w:lineRule="auto"/>
+              <w:jc w:val="center"/>
+              <w:rPr>
+                <w:rFonts w:eastAsia="Times New Roman"/>
+                <w:color w:val="000000"/>
+                <w:lang w:val="es-PE"/>
+              </w:rPr>
+            </w:pPr>
+            <w:r>
+              <w:rPr>
+                <w:rFonts w:eastAsia="Times New Roman"/>
+                <w:color w:val="000000"/>
+                <w:lang w:val="es-PE"/>
+              </w:rPr>
+              <w:t>SISH_DECUS_002</w:t>
+            </w:r>
+          </w:p>
+        </w:tc>
+        <w:tc>
+          <w:tcPr>
+            <w:tcW w:w="0" w:type="auto"/>
+            <w:tcBorders>
+              <w:top w:val="single" w:sz="8" w:space="0" w:color="000000"/>
+              <w:left w:val="single" w:sz="8" w:space="0" w:color="000000"/>
+              <w:bottom w:val="single" w:sz="8" w:space="0" w:color="000000"/>
+              <w:right w:val="single" w:sz="8" w:space="0" w:color="000000"/>
+            </w:tcBorders>
+            <w:tcMar>
+              <w:top w:w="100" w:type="dxa"/>
+              <w:left w:w="100" w:type="dxa"/>
+              <w:bottom w:w="100" w:type="dxa"/>
+              <w:right w:w="100" w:type="dxa"/>
+            </w:tcMar>
+          </w:tcPr>
+          <w:p>
+            <w:pPr>
+              <w:spacing w:line="240" w:lineRule="auto"/>
+              <w:jc w:val="center"/>
+              <w:rPr>
+                <w:rFonts w:ascii="Times New Roman" w:eastAsia="Times New Roman" w:hAnsi="Times New Roman" w:cs="Times New Roman"/>
+                <w:sz w:val="24"/>
+                <w:szCs w:val="24"/>
+                <w:lang w:val="es-PE"/>
+              </w:rPr>
+            </w:pPr>
+            <w:r>
+              <w:rPr>
+                <w:rFonts w:eastAsia="Times New Roman"/>
+                <w:color w:val="000000"/>
+                <w:lang w:val="es-PE"/>
+              </w:rPr>
+              <w:t>SISH</w:t>
+            </w:r>
+          </w:p>
+        </w:tc>
+      </w:tr>
+      <w:tr>
+        <w:trPr>
+          <w:trHeight w:val="287"/>
+        </w:trPr>
+        <w:tc>
+          <w:tcPr>
+            <w:tcW w:w="0" w:type="auto"/>
+            <w:tcBorders>
+              <w:top w:val="single" w:sz="8" w:space="0" w:color="000000"/>
+              <w:left w:val="single" w:sz="8" w:space="0" w:color="000000"/>
+              <w:bottom w:val="single" w:sz="8" w:space="0" w:color="000000"/>
+              <w:right w:val="single" w:sz="8" w:space="0" w:color="000000"/>
+            </w:tcBorders>
+            <w:tcMar>
+              <w:top w:w="100" w:type="dxa"/>
+              <w:left w:w="100" w:type="dxa"/>
+              <w:bottom w:w="100" w:type="dxa"/>
+              <w:right w:w="100" w:type="dxa"/>
+            </w:tcMar>
+          </w:tcPr>
+          <w:p>
+            <w:pPr>
+              <w:spacing w:line="240" w:lineRule="auto"/>
+              <w:jc w:val="center"/>
+              <w:rPr>
+                <w:rFonts w:eastAsia="Times New Roman"/>
+                <w:color w:val="000000"/>
+                <w:lang w:val="es-PE"/>
+              </w:rPr>
+            </w:pPr>
+            <w:r>
+              <w:rPr>
+                <w:rFonts w:eastAsia="Times New Roman"/>
+                <w:color w:val="000000"/>
+                <w:lang w:val="es-PE"/>
+              </w:rPr>
+              <w:t>Documento de Especificación de Caso de Uso Confirmar Registro</w:t>
+            </w:r>
+          </w:p>
+        </w:tc>
+        <w:tc>
+          <w:tcPr>
+            <w:tcW w:w="0" w:type="auto"/>
+            <w:tcBorders>
+              <w:top w:val="single" w:sz="8" w:space="0" w:color="000000"/>
+              <w:left w:val="single" w:sz="8" w:space="0" w:color="000000"/>
+              <w:bottom w:val="single" w:sz="8" w:space="0" w:color="000000"/>
+              <w:right w:val="single" w:sz="8" w:space="0" w:color="000000"/>
+            </w:tcBorders>
+            <w:tcMar>
+              <w:top w:w="100" w:type="dxa"/>
+              <w:left w:w="100" w:type="dxa"/>
+              <w:bottom w:w="100" w:type="dxa"/>
+              <w:right w:w="100" w:type="dxa"/>
+            </w:tcMar>
+          </w:tcPr>
+          <w:p>
+            <w:pPr>
+              <w:spacing w:line="240" w:lineRule="auto"/>
+              <w:jc w:val="center"/>
+              <w:rPr>
+                <w:rFonts w:ascii="Times New Roman" w:eastAsia="Times New Roman" w:hAnsi="Times New Roman" w:cs="Times New Roman"/>
+                <w:sz w:val="24"/>
+                <w:szCs w:val="24"/>
+                <w:lang w:val="es-PE"/>
+              </w:rPr>
+            </w:pPr>
+            <w:r>
+              <w:rPr>
+                <w:rFonts w:eastAsia="Times New Roman"/>
+                <w:color w:val="000000"/>
+                <w:lang w:val="es-PE"/>
+              </w:rPr>
+              <w:t>DOCX</w:t>
+            </w:r>
+          </w:p>
+        </w:tc>
+        <w:tc>
+          <w:tcPr>
+            <w:tcW w:w="0" w:type="auto"/>
+            <w:tcBorders>
+              <w:top w:val="single" w:sz="8" w:space="0" w:color="000000"/>
+              <w:left w:val="single" w:sz="8" w:space="0" w:color="000000"/>
+              <w:bottom w:val="single" w:sz="8" w:space="0" w:color="000000"/>
+              <w:right w:val="single" w:sz="8" w:space="0" w:color="000000"/>
+            </w:tcBorders>
+            <w:tcMar>
+              <w:top w:w="100" w:type="dxa"/>
+              <w:left w:w="100" w:type="dxa"/>
+              <w:bottom w:w="100" w:type="dxa"/>
+              <w:right w:w="100" w:type="dxa"/>
+            </w:tcMar>
+          </w:tcPr>
+          <w:p>
+            <w:pPr>
+              <w:spacing w:line="240" w:lineRule="auto"/>
+              <w:jc w:val="center"/>
+              <w:rPr>
+                <w:rFonts w:eastAsia="Times New Roman"/>
+                <w:color w:val="000000"/>
+                <w:lang w:val="es-PE"/>
+              </w:rPr>
+            </w:pPr>
+            <w:r>
+              <w:rPr>
+                <w:rFonts w:eastAsia="Times New Roman"/>
+                <w:color w:val="000000"/>
+                <w:lang w:val="es-PE"/>
+              </w:rPr>
+              <w:t>SISH_DECUS_003</w:t>
+            </w:r>
+          </w:p>
+        </w:tc>
+        <w:tc>
+          <w:tcPr>
+            <w:tcW w:w="0" w:type="auto"/>
+            <w:tcBorders>
+              <w:top w:val="single" w:sz="8" w:space="0" w:color="000000"/>
+              <w:left w:val="single" w:sz="8" w:space="0" w:color="000000"/>
+              <w:bottom w:val="single" w:sz="8" w:space="0" w:color="000000"/>
+              <w:right w:val="single" w:sz="8" w:space="0" w:color="000000"/>
+            </w:tcBorders>
+            <w:tcMar>
+              <w:top w:w="100" w:type="dxa"/>
+              <w:left w:w="100" w:type="dxa"/>
+              <w:bottom w:w="100" w:type="dxa"/>
+              <w:right w:w="100" w:type="dxa"/>
+            </w:tcMar>
+          </w:tcPr>
+          <w:p>
+            <w:pPr>
+              <w:spacing w:line="240" w:lineRule="auto"/>
+              <w:jc w:val="center"/>
+              <w:rPr>
+                <w:rFonts w:ascii="Times New Roman" w:eastAsia="Times New Roman" w:hAnsi="Times New Roman" w:cs="Times New Roman"/>
+                <w:sz w:val="24"/>
+                <w:szCs w:val="24"/>
+                <w:lang w:val="es-PE"/>
+              </w:rPr>
+            </w:pPr>
+            <w:r>
+              <w:rPr>
+                <w:rFonts w:eastAsia="Times New Roman"/>
+                <w:color w:val="000000"/>
+                <w:lang w:val="es-PE"/>
+              </w:rPr>
+              <w:t>SISH</w:t>
+            </w:r>
+          </w:p>
+        </w:tc>
+      </w:tr>
+      <w:tr>
+        <w:trPr>
+          <w:trHeight w:val="287"/>
+        </w:trPr>
+        <w:tc>
+          <w:tcPr>
+            <w:tcW w:w="0" w:type="auto"/>
+            <w:tcBorders>
+              <w:top w:val="single" w:sz="8" w:space="0" w:color="000000"/>
+              <w:left w:val="single" w:sz="8" w:space="0" w:color="000000"/>
+              <w:bottom w:val="single" w:sz="8" w:space="0" w:color="000000"/>
+              <w:right w:val="single" w:sz="8" w:space="0" w:color="000000"/>
+            </w:tcBorders>
+            <w:tcMar>
+              <w:top w:w="100" w:type="dxa"/>
+              <w:left w:w="100" w:type="dxa"/>
+              <w:bottom w:w="100" w:type="dxa"/>
+              <w:right w:w="100" w:type="dxa"/>
+            </w:tcMar>
+          </w:tcPr>
+          <w:p>
+            <w:pPr>
+              <w:spacing w:line="240" w:lineRule="auto"/>
+              <w:jc w:val="center"/>
+              <w:rPr>
+                <w:rFonts w:eastAsia="Times New Roman"/>
+                <w:color w:val="000000"/>
+                <w:lang w:val="es-PE"/>
+              </w:rPr>
+            </w:pPr>
+            <w:r>
+              <w:rPr>
+                <w:rFonts w:eastAsia="Times New Roman"/>
+                <w:color w:val="000000"/>
+                <w:lang w:val="es-PE"/>
+              </w:rPr>
+              <w:t>Documento de Especificación de Caso de Uso Abrir Puerta</w:t>
+            </w:r>
+          </w:p>
+        </w:tc>
+        <w:tc>
+          <w:tcPr>
+            <w:tcW w:w="0" w:type="auto"/>
+            <w:tcBorders>
+              <w:top w:val="single" w:sz="8" w:space="0" w:color="000000"/>
+              <w:left w:val="single" w:sz="8" w:space="0" w:color="000000"/>
+              <w:bottom w:val="single" w:sz="8" w:space="0" w:color="000000"/>
+              <w:right w:val="single" w:sz="8" w:space="0" w:color="000000"/>
+            </w:tcBorders>
+            <w:tcMar>
+              <w:top w:w="100" w:type="dxa"/>
+              <w:left w:w="100" w:type="dxa"/>
+              <w:bottom w:w="100" w:type="dxa"/>
+              <w:right w:w="100" w:type="dxa"/>
+            </w:tcMar>
+          </w:tcPr>
+          <w:p>
+            <w:pPr>
+              <w:spacing w:line="240" w:lineRule="auto"/>
+              <w:jc w:val="center"/>
+              <w:rPr>
+                <w:rFonts w:ascii="Times New Roman" w:eastAsia="Times New Roman" w:hAnsi="Times New Roman" w:cs="Times New Roman"/>
+                <w:sz w:val="24"/>
+                <w:szCs w:val="24"/>
+                <w:lang w:val="es-PE"/>
+              </w:rPr>
+            </w:pPr>
+            <w:r>
+              <w:rPr>
+                <w:rFonts w:eastAsia="Times New Roman"/>
+                <w:color w:val="000000"/>
+                <w:lang w:val="es-PE"/>
+              </w:rPr>
+              <w:t>DOCX</w:t>
+            </w:r>
+          </w:p>
+        </w:tc>
+        <w:tc>
+          <w:tcPr>
+            <w:tcW w:w="0" w:type="auto"/>
+            <w:tcBorders>
+              <w:top w:val="single" w:sz="8" w:space="0" w:color="000000"/>
+              <w:left w:val="single" w:sz="8" w:space="0" w:color="000000"/>
+              <w:bottom w:val="single" w:sz="8" w:space="0" w:color="000000"/>
+              <w:right w:val="single" w:sz="8" w:space="0" w:color="000000"/>
+            </w:tcBorders>
+            <w:tcMar>
+              <w:top w:w="100" w:type="dxa"/>
+              <w:left w:w="100" w:type="dxa"/>
+              <w:bottom w:w="100" w:type="dxa"/>
+              <w:right w:w="100" w:type="dxa"/>
+            </w:tcMar>
+          </w:tcPr>
+          <w:p>
+            <w:pPr>
+              <w:spacing w:line="240" w:lineRule="auto"/>
+              <w:jc w:val="center"/>
+              <w:rPr>
+                <w:rFonts w:eastAsia="Times New Roman"/>
+                <w:color w:val="000000"/>
+                <w:lang w:val="es-PE"/>
+              </w:rPr>
+            </w:pPr>
+            <w:r>
+              <w:rPr>
+                <w:rFonts w:eastAsia="Times New Roman"/>
+                <w:color w:val="000000"/>
+                <w:lang w:val="es-PE"/>
+              </w:rPr>
+              <w:t>SISH_DECUS_004</w:t>
+            </w:r>
+          </w:p>
+        </w:tc>
+        <w:tc>
+          <w:tcPr>
+            <w:tcW w:w="0" w:type="auto"/>
+            <w:tcBorders>
+              <w:top w:val="single" w:sz="8" w:space="0" w:color="000000"/>
+              <w:left w:val="single" w:sz="8" w:space="0" w:color="000000"/>
+              <w:bottom w:val="single" w:sz="8" w:space="0" w:color="000000"/>
+              <w:right w:val="single" w:sz="8" w:space="0" w:color="000000"/>
+            </w:tcBorders>
+            <w:tcMar>
+              <w:top w:w="100" w:type="dxa"/>
+              <w:left w:w="100" w:type="dxa"/>
+              <w:bottom w:w="100" w:type="dxa"/>
+              <w:right w:w="100" w:type="dxa"/>
+            </w:tcMar>
+          </w:tcPr>
+          <w:p>
+            <w:pPr>
+              <w:spacing w:line="240" w:lineRule="auto"/>
+              <w:jc w:val="center"/>
+              <w:rPr>
+                <w:rFonts w:ascii="Times New Roman" w:eastAsia="Times New Roman" w:hAnsi="Times New Roman" w:cs="Times New Roman"/>
+                <w:sz w:val="24"/>
+                <w:szCs w:val="24"/>
+                <w:lang w:val="es-PE"/>
+              </w:rPr>
+            </w:pPr>
+            <w:r>
+              <w:rPr>
+                <w:rFonts w:eastAsia="Times New Roman"/>
+                <w:color w:val="000000"/>
+                <w:lang w:val="es-PE"/>
+              </w:rPr>
+              <w:t>SISH</w:t>
+            </w:r>
+          </w:p>
+        </w:tc>
+      </w:tr>
+      <w:tr>
+        <w:trPr>
+          <w:trHeight w:val="287"/>
+        </w:trPr>
+        <w:tc>
+          <w:tcPr>
+            <w:tcW w:w="0" w:type="auto"/>
+            <w:tcBorders>
+              <w:top w:val="single" w:sz="8" w:space="0" w:color="000000"/>
+              <w:left w:val="single" w:sz="8" w:space="0" w:color="000000"/>
+              <w:bottom w:val="single" w:sz="8" w:space="0" w:color="000000"/>
+              <w:right w:val="single" w:sz="8" w:space="0" w:color="000000"/>
+            </w:tcBorders>
+            <w:tcMar>
+              <w:top w:w="100" w:type="dxa"/>
+              <w:left w:w="100" w:type="dxa"/>
+              <w:bottom w:w="100" w:type="dxa"/>
+              <w:right w:w="100" w:type="dxa"/>
+            </w:tcMar>
+          </w:tcPr>
+          <w:p>
+            <w:pPr>
+              <w:spacing w:line="240" w:lineRule="auto"/>
+              <w:jc w:val="center"/>
+              <w:rPr>
+                <w:rFonts w:eastAsia="Times New Roman"/>
+                <w:color w:val="000000"/>
+                <w:lang w:val="es-PE"/>
+              </w:rPr>
+            </w:pPr>
+            <w:r>
+              <w:rPr>
+                <w:rFonts w:eastAsia="Times New Roman"/>
+                <w:color w:val="000000"/>
+                <w:lang w:val="es-PE"/>
+              </w:rPr>
+              <w:t>Documento de Especificación de Caso de Uso Autenticar Usuario</w:t>
+            </w:r>
+          </w:p>
+        </w:tc>
+        <w:tc>
+          <w:tcPr>
+            <w:tcW w:w="0" w:type="auto"/>
+            <w:tcBorders>
+              <w:top w:val="single" w:sz="8" w:space="0" w:color="000000"/>
+              <w:left w:val="single" w:sz="8" w:space="0" w:color="000000"/>
+              <w:bottom w:val="single" w:sz="8" w:space="0" w:color="000000"/>
+              <w:right w:val="single" w:sz="8" w:space="0" w:color="000000"/>
+            </w:tcBorders>
+            <w:tcMar>
+              <w:top w:w="100" w:type="dxa"/>
+              <w:left w:w="100" w:type="dxa"/>
+              <w:bottom w:w="100" w:type="dxa"/>
+              <w:right w:w="100" w:type="dxa"/>
+            </w:tcMar>
+          </w:tcPr>
+          <w:p>
+            <w:pPr>
+              <w:spacing w:line="240" w:lineRule="auto"/>
+              <w:jc w:val="center"/>
+              <w:rPr>
+                <w:rFonts w:ascii="Times New Roman" w:eastAsia="Times New Roman" w:hAnsi="Times New Roman" w:cs="Times New Roman"/>
+                <w:sz w:val="24"/>
+                <w:szCs w:val="24"/>
+                <w:lang w:val="es-PE"/>
+              </w:rPr>
+            </w:pPr>
+            <w:r>
+              <w:rPr>
+                <w:rFonts w:eastAsia="Times New Roman"/>
+                <w:color w:val="000000"/>
+                <w:lang w:val="es-PE"/>
+              </w:rPr>
+              <w:t>DOCX</w:t>
+            </w:r>
+          </w:p>
+        </w:tc>
+        <w:tc>
+          <w:tcPr>
+            <w:tcW w:w="0" w:type="auto"/>
+            <w:tcBorders>
+              <w:top w:val="single" w:sz="8" w:space="0" w:color="000000"/>
+              <w:left w:val="single" w:sz="8" w:space="0" w:color="000000"/>
+              <w:bottom w:val="single" w:sz="8" w:space="0" w:color="000000"/>
+              <w:right w:val="single" w:sz="8" w:space="0" w:color="000000"/>
+            </w:tcBorders>
+            <w:tcMar>
+              <w:top w:w="100" w:type="dxa"/>
+              <w:left w:w="100" w:type="dxa"/>
+              <w:bottom w:w="100" w:type="dxa"/>
+              <w:right w:w="100" w:type="dxa"/>
+            </w:tcMar>
+          </w:tcPr>
+          <w:p>
+            <w:pPr>
+              <w:spacing w:line="240" w:lineRule="auto"/>
+              <w:jc w:val="center"/>
+              <w:rPr>
+                <w:rFonts w:eastAsia="Times New Roman"/>
+                <w:color w:val="000000"/>
+                <w:lang w:val="es-PE"/>
+              </w:rPr>
+            </w:pPr>
+            <w:r>
+              <w:rPr>
+                <w:rFonts w:eastAsia="Times New Roman"/>
+                <w:color w:val="000000"/>
+                <w:lang w:val="es-PE"/>
+              </w:rPr>
+              <w:t>SISH_DECUS_005</w:t>
+            </w:r>
+          </w:p>
+        </w:tc>
+        <w:tc>
+          <w:tcPr>
+            <w:tcW w:w="0" w:type="auto"/>
+            <w:tcBorders>
+              <w:top w:val="single" w:sz="8" w:space="0" w:color="000000"/>
+              <w:left w:val="single" w:sz="8" w:space="0" w:color="000000"/>
+              <w:bottom w:val="single" w:sz="8" w:space="0" w:color="000000"/>
+              <w:right w:val="single" w:sz="8" w:space="0" w:color="000000"/>
+            </w:tcBorders>
+            <w:tcMar>
+              <w:top w:w="100" w:type="dxa"/>
+              <w:left w:w="100" w:type="dxa"/>
+              <w:bottom w:w="100" w:type="dxa"/>
+              <w:right w:w="100" w:type="dxa"/>
+            </w:tcMar>
+          </w:tcPr>
+          <w:p>
+            <w:pPr>
+              <w:spacing w:line="240" w:lineRule="auto"/>
+              <w:jc w:val="center"/>
+              <w:rPr>
+                <w:rFonts w:ascii="Times New Roman" w:eastAsia="Times New Roman" w:hAnsi="Times New Roman" w:cs="Times New Roman"/>
+                <w:sz w:val="24"/>
+                <w:szCs w:val="24"/>
+                <w:lang w:val="es-PE"/>
+              </w:rPr>
+            </w:pPr>
+            <w:r>
+              <w:rPr>
+                <w:rFonts w:eastAsia="Times New Roman"/>
+                <w:color w:val="000000"/>
+                <w:lang w:val="es-PE"/>
+              </w:rPr>
+              <w:t>SISH</w:t>
+            </w:r>
+          </w:p>
+        </w:tc>
+      </w:tr>
+      <w:tr>
+        <w:trPr>
+          <w:trHeight w:val="287"/>
+        </w:trPr>
+        <w:tc>
+          <w:tcPr>
+            <w:tcW w:w="0" w:type="auto"/>
+            <w:tcBorders>
+              <w:top w:val="single" w:sz="8" w:space="0" w:color="000000"/>
+              <w:left w:val="single" w:sz="8" w:space="0" w:color="000000"/>
+              <w:bottom w:val="single" w:sz="8" w:space="0" w:color="000000"/>
+              <w:right w:val="single" w:sz="8" w:space="0" w:color="000000"/>
+            </w:tcBorders>
+            <w:tcMar>
+              <w:top w:w="100" w:type="dxa"/>
+              <w:left w:w="100" w:type="dxa"/>
+              <w:bottom w:w="100" w:type="dxa"/>
+              <w:right w:w="100" w:type="dxa"/>
+            </w:tcMar>
+          </w:tcPr>
+          <w:p>
+            <w:pPr>
+              <w:spacing w:line="240" w:lineRule="auto"/>
+              <w:jc w:val="center"/>
+              <w:rPr>
+                <w:rFonts w:eastAsia="Times New Roman"/>
+                <w:color w:val="000000"/>
+                <w:lang w:val="es-PE"/>
+              </w:rPr>
+            </w:pPr>
+            <w:r>
+              <w:rPr>
+                <w:rFonts w:eastAsia="Times New Roman"/>
+                <w:color w:val="000000"/>
+                <w:lang w:val="es-PE"/>
+              </w:rPr>
+              <w:t>Documento de Especificación de Caso de Uso Reconocer Rostros</w:t>
+            </w:r>
+          </w:p>
+        </w:tc>
+        <w:tc>
+          <w:tcPr>
+            <w:tcW w:w="0" w:type="auto"/>
+            <w:tcBorders>
+              <w:top w:val="single" w:sz="8" w:space="0" w:color="000000"/>
+              <w:left w:val="single" w:sz="8" w:space="0" w:color="000000"/>
+              <w:bottom w:val="single" w:sz="8" w:space="0" w:color="000000"/>
+              <w:right w:val="single" w:sz="8" w:space="0" w:color="000000"/>
+            </w:tcBorders>
+            <w:tcMar>
+              <w:top w:w="100" w:type="dxa"/>
+              <w:left w:w="100" w:type="dxa"/>
+              <w:bottom w:w="100" w:type="dxa"/>
+              <w:right w:w="100" w:type="dxa"/>
+            </w:tcMar>
+          </w:tcPr>
+          <w:p>
+            <w:pPr>
+              <w:spacing w:line="240" w:lineRule="auto"/>
+              <w:jc w:val="center"/>
+              <w:rPr>
+                <w:rFonts w:ascii="Times New Roman" w:eastAsia="Times New Roman" w:hAnsi="Times New Roman" w:cs="Times New Roman"/>
+                <w:sz w:val="24"/>
+                <w:szCs w:val="24"/>
+                <w:lang w:val="es-PE"/>
+              </w:rPr>
+            </w:pPr>
+            <w:r>
+              <w:rPr>
+                <w:rFonts w:eastAsia="Times New Roman"/>
+                <w:color w:val="000000"/>
+                <w:lang w:val="es-PE"/>
+              </w:rPr>
+              <w:t>DOCX</w:t>
+            </w:r>
+          </w:p>
+        </w:tc>
+        <w:tc>
+          <w:tcPr>
+            <w:tcW w:w="0" w:type="auto"/>
+            <w:tcBorders>
+              <w:top w:val="single" w:sz="8" w:space="0" w:color="000000"/>
+              <w:left w:val="single" w:sz="8" w:space="0" w:color="000000"/>
+              <w:bottom w:val="single" w:sz="8" w:space="0" w:color="000000"/>
+              <w:right w:val="single" w:sz="8" w:space="0" w:color="000000"/>
+            </w:tcBorders>
+            <w:tcMar>
+              <w:top w:w="100" w:type="dxa"/>
+              <w:left w:w="100" w:type="dxa"/>
+              <w:bottom w:w="100" w:type="dxa"/>
+              <w:right w:w="100" w:type="dxa"/>
+            </w:tcMar>
+          </w:tcPr>
+          <w:p>
+            <w:pPr>
+              <w:spacing w:line="240" w:lineRule="auto"/>
+              <w:jc w:val="center"/>
+              <w:rPr>
+                <w:rFonts w:eastAsia="Times New Roman"/>
+                <w:color w:val="000000"/>
+                <w:lang w:val="es-PE"/>
+              </w:rPr>
+            </w:pPr>
+            <w:r>
+              <w:rPr>
+                <w:rFonts w:eastAsia="Times New Roman"/>
+                <w:color w:val="000000"/>
+                <w:lang w:val="es-PE"/>
+              </w:rPr>
+              <w:t>SISH_DECUS_006</w:t>
+            </w:r>
+          </w:p>
+        </w:tc>
+        <w:tc>
+          <w:tcPr>
+            <w:tcW w:w="0" w:type="auto"/>
+            <w:tcBorders>
+              <w:top w:val="single" w:sz="8" w:space="0" w:color="000000"/>
+              <w:left w:val="single" w:sz="8" w:space="0" w:color="000000"/>
+              <w:bottom w:val="single" w:sz="8" w:space="0" w:color="000000"/>
+              <w:right w:val="single" w:sz="8" w:space="0" w:color="000000"/>
+            </w:tcBorders>
+            <w:tcMar>
+              <w:top w:w="100" w:type="dxa"/>
+              <w:left w:w="100" w:type="dxa"/>
+              <w:bottom w:w="100" w:type="dxa"/>
+              <w:right w:w="100" w:type="dxa"/>
+            </w:tcMar>
+          </w:tcPr>
+          <w:p>
+            <w:pPr>
+              <w:spacing w:line="240" w:lineRule="auto"/>
+              <w:jc w:val="center"/>
+              <w:rPr>
+                <w:rFonts w:ascii="Times New Roman" w:eastAsia="Times New Roman" w:hAnsi="Times New Roman" w:cs="Times New Roman"/>
+                <w:sz w:val="24"/>
+                <w:szCs w:val="24"/>
+                <w:lang w:val="es-PE"/>
+              </w:rPr>
+            </w:pPr>
+            <w:r>
+              <w:rPr>
+                <w:rFonts w:eastAsia="Times New Roman"/>
+                <w:color w:val="000000"/>
+                <w:lang w:val="es-PE"/>
+              </w:rPr>
+              <w:t>SISH</w:t>
+            </w:r>
+          </w:p>
+        </w:tc>
+      </w:tr>
+      <w:tr>
+        <w:trPr>
+          <w:trHeight w:val="287"/>
+        </w:trPr>
+        <w:tc>
+          <w:tcPr>
+            <w:tcW w:w="0" w:type="auto"/>
+            <w:tcBorders>
+              <w:top w:val="single" w:sz="8" w:space="0" w:color="000000"/>
+              <w:left w:val="single" w:sz="8" w:space="0" w:color="000000"/>
+              <w:bottom w:val="single" w:sz="8" w:space="0" w:color="000000"/>
+              <w:right w:val="single" w:sz="8" w:space="0" w:color="000000"/>
+            </w:tcBorders>
+            <w:tcMar>
+              <w:top w:w="100" w:type="dxa"/>
+              <w:left w:w="100" w:type="dxa"/>
+              <w:bottom w:w="100" w:type="dxa"/>
+              <w:right w:w="100" w:type="dxa"/>
+            </w:tcMar>
+          </w:tcPr>
+          <w:p>
+            <w:pPr>
+              <w:spacing w:line="240" w:lineRule="auto"/>
+              <w:jc w:val="center"/>
+              <w:rPr>
+                <w:rFonts w:eastAsia="Times New Roman"/>
+                <w:color w:val="000000"/>
+                <w:lang w:val="es-PE"/>
+              </w:rPr>
+            </w:pPr>
+            <w:r>
+              <w:rPr>
+                <w:rFonts w:eastAsia="Times New Roman"/>
+                <w:color w:val="000000"/>
+                <w:lang w:val="es-PE"/>
+              </w:rPr>
+              <w:t>Documento de Especificación de Caso de Uso Verificar Solicitud Apertura Local</w:t>
+            </w:r>
+          </w:p>
+        </w:tc>
+        <w:tc>
+          <w:tcPr>
+            <w:tcW w:w="0" w:type="auto"/>
+            <w:tcBorders>
+              <w:top w:val="single" w:sz="8" w:space="0" w:color="000000"/>
+              <w:left w:val="single" w:sz="8" w:space="0" w:color="000000"/>
+              <w:bottom w:val="single" w:sz="8" w:space="0" w:color="000000"/>
+              <w:right w:val="single" w:sz="8" w:space="0" w:color="000000"/>
+            </w:tcBorders>
+            <w:tcMar>
+              <w:top w:w="100" w:type="dxa"/>
+              <w:left w:w="100" w:type="dxa"/>
+              <w:bottom w:w="100" w:type="dxa"/>
+              <w:right w:w="100" w:type="dxa"/>
+            </w:tcMar>
+          </w:tcPr>
+          <w:p>
+            <w:pPr>
+              <w:spacing w:line="240" w:lineRule="auto"/>
+              <w:jc w:val="center"/>
+              <w:rPr>
+                <w:rFonts w:eastAsia="Times New Roman"/>
+                <w:color w:val="000000"/>
+                <w:lang w:val="es-PE"/>
+              </w:rPr>
+            </w:pPr>
+            <w:r>
+              <w:rPr>
+                <w:rFonts w:eastAsia="Times New Roman"/>
+                <w:color w:val="000000"/>
+                <w:lang w:val="es-PE"/>
+              </w:rPr>
+              <w:t>DOCX</w:t>
+            </w:r>
+          </w:p>
+        </w:tc>
+        <w:tc>
+          <w:tcPr>
+            <w:tcW w:w="0" w:type="auto"/>
+            <w:tcBorders>
+              <w:top w:val="single" w:sz="8" w:space="0" w:color="000000"/>
+              <w:left w:val="single" w:sz="8" w:space="0" w:color="000000"/>
+              <w:bottom w:val="single" w:sz="8" w:space="0" w:color="000000"/>
+              <w:right w:val="single" w:sz="8" w:space="0" w:color="000000"/>
+            </w:tcBorders>
+            <w:tcMar>
+              <w:top w:w="100" w:type="dxa"/>
+              <w:left w:w="100" w:type="dxa"/>
+              <w:bottom w:w="100" w:type="dxa"/>
+              <w:right w:w="100" w:type="dxa"/>
+            </w:tcMar>
+          </w:tcPr>
+          <w:p>
+            <w:pPr>
+              <w:spacing w:line="240" w:lineRule="auto"/>
+              <w:jc w:val="center"/>
+              <w:rPr>
+                <w:rFonts w:eastAsia="Times New Roman"/>
+                <w:color w:val="000000"/>
+                <w:lang w:val="es-PE"/>
+              </w:rPr>
+            </w:pPr>
+            <w:r>
+              <w:rPr>
+                <w:rFonts w:eastAsia="Times New Roman"/>
+                <w:color w:val="000000"/>
+                <w:lang w:val="es-PE"/>
+              </w:rPr>
+              <w:t>SISH_DECUS_007</w:t>
+            </w:r>
+          </w:p>
+        </w:tc>
+        <w:tc>
+          <w:tcPr>
+            <w:tcW w:w="0" w:type="auto"/>
+            <w:tcBorders>
+              <w:top w:val="single" w:sz="8" w:space="0" w:color="000000"/>
+              <w:left w:val="single" w:sz="8" w:space="0" w:color="000000"/>
+              <w:bottom w:val="single" w:sz="8" w:space="0" w:color="000000"/>
+              <w:right w:val="single" w:sz="8" w:space="0" w:color="000000"/>
+            </w:tcBorders>
+            <w:tcMar>
+              <w:top w:w="100" w:type="dxa"/>
+              <w:left w:w="100" w:type="dxa"/>
+              <w:bottom w:w="100" w:type="dxa"/>
+              <w:right w:w="100" w:type="dxa"/>
+            </w:tcMar>
+          </w:tcPr>
+          <w:p>
+            <w:pPr>
+              <w:spacing w:line="240" w:lineRule="auto"/>
+              <w:jc w:val="center"/>
+              <w:rPr>
+                <w:rFonts w:eastAsia="Times New Roman"/>
+                <w:color w:val="000000"/>
+                <w:lang w:val="es-PE"/>
+              </w:rPr>
+            </w:pPr>
+            <w:r>
+              <w:rPr>
+                <w:rFonts w:eastAsia="Times New Roman"/>
+                <w:color w:val="000000"/>
+                <w:lang w:val="es-PE"/>
+              </w:rPr>
+              <w:t>SISH</w:t>
+            </w:r>
+          </w:p>
+        </w:tc>
+      </w:tr>
+      <w:tr>
+        <w:trPr>
+          <w:trHeight w:val="287"/>
+        </w:trPr>
+        <w:tc>
+          <w:tcPr>
+            <w:tcW w:w="0" w:type="auto"/>
+            <w:tcBorders>
+              <w:top w:val="single" w:sz="8" w:space="0" w:color="000000"/>
+              <w:left w:val="single" w:sz="8" w:space="0" w:color="000000"/>
+              <w:bottom w:val="single" w:sz="8" w:space="0" w:color="000000"/>
+              <w:right w:val="single" w:sz="8" w:space="0" w:color="000000"/>
+            </w:tcBorders>
+            <w:tcMar>
+              <w:top w:w="100" w:type="dxa"/>
+              <w:left w:w="100" w:type="dxa"/>
+              <w:bottom w:w="100" w:type="dxa"/>
+              <w:right w:w="100" w:type="dxa"/>
+            </w:tcMar>
+          </w:tcPr>
+          <w:p>
+            <w:pPr>
+              <w:spacing w:line="240" w:lineRule="auto"/>
+              <w:jc w:val="center"/>
+              <w:rPr>
+                <w:rFonts w:eastAsia="Times New Roman"/>
+                <w:color w:val="000000"/>
+                <w:lang w:val="es-PE"/>
+              </w:rPr>
+            </w:pPr>
+            <w:r>
+              <w:rPr>
+                <w:rFonts w:eastAsia="Times New Roman"/>
+                <w:color w:val="000000"/>
+                <w:lang w:val="es-PE"/>
+              </w:rPr>
+              <w:t>Documento de Especificación de Caso de Uso Verificar Solicitud Apertura Remota</w:t>
+            </w:r>
+          </w:p>
+        </w:tc>
+        <w:tc>
+          <w:tcPr>
+            <w:tcW w:w="0" w:type="auto"/>
+            <w:tcBorders>
+              <w:top w:val="single" w:sz="8" w:space="0" w:color="000000"/>
+              <w:left w:val="single" w:sz="8" w:space="0" w:color="000000"/>
+              <w:bottom w:val="single" w:sz="8" w:space="0" w:color="000000"/>
+              <w:right w:val="single" w:sz="8" w:space="0" w:color="000000"/>
+            </w:tcBorders>
+            <w:tcMar>
+              <w:top w:w="100" w:type="dxa"/>
+              <w:left w:w="100" w:type="dxa"/>
+              <w:bottom w:w="100" w:type="dxa"/>
+              <w:right w:w="100" w:type="dxa"/>
+            </w:tcMar>
+          </w:tcPr>
+          <w:p>
+            <w:pPr>
+              <w:spacing w:line="240" w:lineRule="auto"/>
+              <w:jc w:val="center"/>
+              <w:rPr>
+                <w:rFonts w:eastAsia="Times New Roman"/>
+                <w:color w:val="000000"/>
+                <w:lang w:val="es-PE"/>
+              </w:rPr>
+            </w:pPr>
+            <w:r>
+              <w:rPr>
+                <w:rFonts w:eastAsia="Times New Roman"/>
+                <w:color w:val="000000"/>
+                <w:lang w:val="es-PE"/>
+              </w:rPr>
+              <w:t>DOCX</w:t>
+            </w:r>
+          </w:p>
+        </w:tc>
+        <w:tc>
+          <w:tcPr>
+            <w:tcW w:w="0" w:type="auto"/>
+            <w:tcBorders>
+              <w:top w:val="single" w:sz="8" w:space="0" w:color="000000"/>
+              <w:left w:val="single" w:sz="8" w:space="0" w:color="000000"/>
+              <w:bottom w:val="single" w:sz="8" w:space="0" w:color="000000"/>
+              <w:right w:val="single" w:sz="8" w:space="0" w:color="000000"/>
+            </w:tcBorders>
+            <w:tcMar>
+              <w:top w:w="100" w:type="dxa"/>
+              <w:left w:w="100" w:type="dxa"/>
+              <w:bottom w:w="100" w:type="dxa"/>
+              <w:right w:w="100" w:type="dxa"/>
+            </w:tcMar>
+          </w:tcPr>
+          <w:p>
+            <w:pPr>
+              <w:spacing w:line="240" w:lineRule="auto"/>
+              <w:jc w:val="center"/>
+              <w:rPr>
+                <w:rFonts w:eastAsia="Times New Roman"/>
+                <w:color w:val="000000"/>
+                <w:lang w:val="es-PE"/>
+              </w:rPr>
+            </w:pPr>
+            <w:r>
+              <w:rPr>
+                <w:rFonts w:eastAsia="Times New Roman"/>
+                <w:color w:val="000000"/>
+                <w:lang w:val="es-PE"/>
+              </w:rPr>
+              <w:t>SISH_DECUS_008</w:t>
+            </w:r>
+          </w:p>
+        </w:tc>
+        <w:tc>
+          <w:tcPr>
+            <w:tcW w:w="0" w:type="auto"/>
+            <w:tcBorders>
+              <w:top w:val="single" w:sz="8" w:space="0" w:color="000000"/>
+              <w:left w:val="single" w:sz="8" w:space="0" w:color="000000"/>
+              <w:bottom w:val="single" w:sz="8" w:space="0" w:color="000000"/>
+              <w:right w:val="single" w:sz="8" w:space="0" w:color="000000"/>
+            </w:tcBorders>
+            <w:tcMar>
+              <w:top w:w="100" w:type="dxa"/>
+              <w:left w:w="100" w:type="dxa"/>
+              <w:bottom w:w="100" w:type="dxa"/>
+              <w:right w:w="100" w:type="dxa"/>
+            </w:tcMar>
+          </w:tcPr>
+          <w:p>
+            <w:pPr>
+              <w:spacing w:line="240" w:lineRule="auto"/>
+              <w:jc w:val="center"/>
+              <w:rPr>
+                <w:rFonts w:eastAsia="Times New Roman"/>
+                <w:color w:val="000000"/>
+                <w:lang w:val="es-PE"/>
+              </w:rPr>
+            </w:pPr>
+            <w:r>
+              <w:rPr>
+                <w:rFonts w:eastAsia="Times New Roman"/>
+                <w:color w:val="000000"/>
+                <w:lang w:val="es-PE"/>
+              </w:rPr>
+              <w:t>SISH</w:t>
+            </w:r>
+          </w:p>
+        </w:tc>
+      </w:tr>
+      <w:tr>
+        <w:trPr>
+          <w:trHeight w:val="287"/>
+        </w:trPr>
+        <w:tc>
+          <w:tcPr>
+            <w:tcW w:w="0" w:type="auto"/>
+            <w:tcBorders>
+              <w:top w:val="single" w:sz="8" w:space="0" w:color="000000"/>
+              <w:left w:val="single" w:sz="8" w:space="0" w:color="000000"/>
+              <w:bottom w:val="single" w:sz="8" w:space="0" w:color="000000"/>
+              <w:right w:val="single" w:sz="8" w:space="0" w:color="000000"/>
+            </w:tcBorders>
+            <w:tcMar>
+              <w:top w:w="100" w:type="dxa"/>
+              <w:left w:w="100" w:type="dxa"/>
+              <w:bottom w:w="100" w:type="dxa"/>
+              <w:right w:w="100" w:type="dxa"/>
+            </w:tcMar>
+          </w:tcPr>
+          <w:p>
+            <w:pPr>
+              <w:spacing w:line="240" w:lineRule="auto"/>
+              <w:jc w:val="center"/>
+              <w:rPr>
+                <w:rFonts w:eastAsia="Times New Roman"/>
+                <w:color w:val="000000"/>
+                <w:lang w:val="es-PE"/>
+              </w:rPr>
+            </w:pPr>
+            <w:r>
+              <w:rPr>
+                <w:rFonts w:eastAsia="Times New Roman"/>
+                <w:color w:val="000000"/>
+                <w:lang w:val="es-PE"/>
+              </w:rPr>
+              <w:t>Documento de Especificación de Caso de Uso Abrir Cerradura</w:t>
+            </w:r>
+          </w:p>
+        </w:tc>
+        <w:tc>
+          <w:tcPr>
+            <w:tcW w:w="0" w:type="auto"/>
+            <w:tcBorders>
+              <w:top w:val="single" w:sz="8" w:space="0" w:color="000000"/>
+              <w:left w:val="single" w:sz="8" w:space="0" w:color="000000"/>
+              <w:bottom w:val="single" w:sz="8" w:space="0" w:color="000000"/>
+              <w:right w:val="single" w:sz="8" w:space="0" w:color="000000"/>
+            </w:tcBorders>
+            <w:tcMar>
+              <w:top w:w="100" w:type="dxa"/>
+              <w:left w:w="100" w:type="dxa"/>
+              <w:bottom w:w="100" w:type="dxa"/>
+              <w:right w:w="100" w:type="dxa"/>
+            </w:tcMar>
+          </w:tcPr>
+          <w:p>
+            <w:pPr>
+              <w:spacing w:line="240" w:lineRule="auto"/>
+              <w:jc w:val="center"/>
+              <w:rPr>
+                <w:rFonts w:eastAsia="Times New Roman"/>
+                <w:color w:val="000000"/>
+                <w:lang w:val="es-PE"/>
+              </w:rPr>
+            </w:pPr>
+            <w:r>
+              <w:rPr>
+                <w:rFonts w:eastAsia="Times New Roman"/>
+                <w:color w:val="000000"/>
+                <w:lang w:val="es-PE"/>
+              </w:rPr>
+              <w:t>DOCX</w:t>
+            </w:r>
+          </w:p>
+        </w:tc>
+        <w:tc>
+          <w:tcPr>
+            <w:tcW w:w="0" w:type="auto"/>
+            <w:tcBorders>
+              <w:top w:val="single" w:sz="8" w:space="0" w:color="000000"/>
+              <w:left w:val="single" w:sz="8" w:space="0" w:color="000000"/>
+              <w:bottom w:val="single" w:sz="8" w:space="0" w:color="000000"/>
+              <w:right w:val="single" w:sz="8" w:space="0" w:color="000000"/>
+            </w:tcBorders>
+            <w:tcMar>
+              <w:top w:w="100" w:type="dxa"/>
+              <w:left w:w="100" w:type="dxa"/>
+              <w:bottom w:w="100" w:type="dxa"/>
+              <w:right w:w="100" w:type="dxa"/>
+            </w:tcMar>
+          </w:tcPr>
+          <w:p>
+            <w:pPr>
+              <w:spacing w:line="240" w:lineRule="auto"/>
+              <w:jc w:val="center"/>
+              <w:rPr>
+                <w:rFonts w:eastAsia="Times New Roman"/>
+                <w:color w:val="000000"/>
+                <w:lang w:val="es-PE"/>
+              </w:rPr>
+            </w:pPr>
+            <w:r>
+              <w:rPr>
+                <w:rFonts w:eastAsia="Times New Roman"/>
+                <w:color w:val="000000"/>
+                <w:lang w:val="es-PE"/>
+              </w:rPr>
+              <w:t>SISH_DECUS_009</w:t>
+            </w:r>
+          </w:p>
+        </w:tc>
+        <w:tc>
+          <w:tcPr>
+            <w:tcW w:w="0" w:type="auto"/>
+            <w:tcBorders>
+              <w:top w:val="single" w:sz="8" w:space="0" w:color="000000"/>
+              <w:left w:val="single" w:sz="8" w:space="0" w:color="000000"/>
+              <w:bottom w:val="single" w:sz="8" w:space="0" w:color="000000"/>
+              <w:right w:val="single" w:sz="8" w:space="0" w:color="000000"/>
+            </w:tcBorders>
+            <w:tcMar>
+              <w:top w:w="100" w:type="dxa"/>
+              <w:left w:w="100" w:type="dxa"/>
+              <w:bottom w:w="100" w:type="dxa"/>
+              <w:right w:w="100" w:type="dxa"/>
+            </w:tcMar>
+          </w:tcPr>
+          <w:p>
+            <w:pPr>
+              <w:spacing w:line="240" w:lineRule="auto"/>
+              <w:jc w:val="center"/>
+              <w:rPr>
+                <w:rFonts w:eastAsia="Times New Roman"/>
+                <w:color w:val="000000"/>
+                <w:lang w:val="es-PE"/>
+              </w:rPr>
+            </w:pPr>
+            <w:r>
+              <w:rPr>
+                <w:rFonts w:eastAsia="Times New Roman"/>
+                <w:color w:val="000000"/>
+                <w:lang w:val="es-PE"/>
+              </w:rPr>
+              <w:t>SISH</w:t>
+            </w:r>
+          </w:p>
+        </w:tc>
+      </w:tr>
+    </w:tbl>
+    <w:p>
+      <w:pPr>
+        <w:ind w:left="720"/>
+        <w:rPr>
+          <w:lang w:val="es-PE"/>
+        </w:rPr>
+      </w:pPr>
+    </w:p>
+    <w:p>
+      <w:pPr>
+        <w:pStyle w:val="Descripcin"/>
+        <w:rPr>
+          <w:b/>
+          <w:i w:val="0"/>
+        </w:rPr>
+      </w:pPr>
+      <w:bookmarkStart w:id="21" w:name="_Toc528312599"/>
+      <w:r>
+        <w:rPr>
+          <w:b/>
+          <w:i w:val="0"/>
+        </w:rPr>
+        <w:t>Tabla 7</w:t>
+      </w:r>
+      <w:r>
+        <w:rPr>
+          <w:b/>
+          <w:i w:val="0"/>
+        </w:rPr>
+        <w:t>.</w:t>
+      </w:r>
+      <w:bookmarkStart w:id="22" w:name="_GoBack"/>
+      <w:bookmarkEnd w:id="22"/>
+      <w:r>
+        <w:rPr>
+          <w:b/>
+          <w:i w:val="0"/>
+        </w:rPr>
+        <w:t xml:space="preserve"> Lista de elementos y nomenclatura</w:t>
+      </w:r>
+      <w:bookmarkEnd w:id="21"/>
+    </w:p>
+    <w:p/>
+    <w:p>
+      <w:pPr>
+        <w:rPr>
+          <w:lang w:val="es-PE"/>
+        </w:rPr>
+      </w:pPr>
     </w:p>
     <w:sectPr>
       <w:headerReference w:type="default" r:id="rId7"/>
@@ -14294,7 +17133,7 @@
                 <w:bCs/>
                 <w:noProof/>
               </w:rPr>
-              <w:t>13</w:t>
+              <w:t>14</w:t>
             </w:r>
             <w:r>
               <w:rPr>
@@ -14342,7 +17181,7 @@
                 <w:bCs/>
                 <w:noProof/>
               </w:rPr>
-              <w:t>13</w:t>
+              <w:t>14</w:t>
             </w:r>
             <w:r>
               <w:rPr>
@@ -16746,6 +19585,27 @@
     <w:uiPriority w:val="99"/>
     <w:rsid w:val="00705985"/>
   </w:style>
+  <w:style w:type="paragraph" w:styleId="Descripcin">
+    <w:name w:val="caption"/>
+    <w:basedOn w:val="Normal"/>
+    <w:next w:val="Normal"/>
+    <w:uiPriority w:val="35"/>
+    <w:unhideWhenUsed/>
+    <w:qFormat/>
+    <w:rsid w:val="00BC6854"/>
+    <w:pPr>
+      <w:keepNext/>
+      <w:spacing w:after="200" w:line="240" w:lineRule="auto"/>
+      <w:contextualSpacing/>
+      <w:jc w:val="center"/>
+    </w:pPr>
+    <w:rPr>
+      <w:i/>
+      <w:iCs/>
+      <w:szCs w:val="18"/>
+      <w:lang w:eastAsia="en-US"/>
+    </w:rPr>
+  </w:style>
 </w:styles>
 </file>
 

</xml_diff>

<commit_message>
Añadido definición de líneas base de un proyecto de software
Se añadió la tabla de definición de líneas base de un proyecto de software
</commit_message>
<xml_diff>
--- a/Documentos/PGC.docx
+++ b/Documentos/PGC.docx
@@ -1,6 +1,6 @@
 
 <file path=word/document.xml><?xml version="1.0" encoding="utf-8"?>
-<w:document xmlns:wpc="http://schemas.microsoft.com/office/word/2010/wordprocessingCanvas" xmlns:mc="http://schemas.openxmlformats.org/markup-compatibility/2006" xmlns:o="urn:schemas-microsoft-com:office:office" xmlns:r="http://schemas.openxmlformats.org/officeDocument/2006/relationships" xmlns:m="http://schemas.openxmlformats.org/officeDocument/2006/math" xmlns:v="urn:schemas-microsoft-com:vml" xmlns:wp14="http://schemas.microsoft.com/office/word/2010/wordprocessingDrawing" xmlns:wp="http://schemas.openxmlformats.org/drawingml/2006/wordprocessingDrawing" xmlns:w10="urn:schemas-microsoft-com:office:word" xmlns:w="http://schemas.openxmlformats.org/wordprocessingml/2006/main" xmlns:w14="http://schemas.microsoft.com/office/word/2010/wordml" xmlns:w15="http://schemas.microsoft.com/office/word/2012/wordml" xmlns:wpg="http://schemas.microsoft.com/office/word/2010/wordprocessingGroup" xmlns:wpi="http://schemas.microsoft.com/office/word/2010/wordprocessingInk" xmlns:wne="http://schemas.microsoft.com/office/word/2006/wordml" xmlns:wps="http://schemas.microsoft.com/office/word/2010/wordprocessingShape" mc:Ignorable="w14 w15 wp14">
+<w:document xmlns:wpc="http://schemas.microsoft.com/office/word/2010/wordprocessingCanvas" xmlns:cx="http://schemas.microsoft.com/office/drawing/2014/chartex" xmlns:cx1="http://schemas.microsoft.com/office/drawing/2015/9/8/chartex" xmlns:cx2="http://schemas.microsoft.com/office/drawing/2015/10/21/chartex" xmlns:cx3="http://schemas.microsoft.com/office/drawing/2016/5/9/chartex" xmlns:cx4="http://schemas.microsoft.com/office/drawing/2016/5/10/chartex" xmlns:cx5="http://schemas.microsoft.com/office/drawing/2016/5/11/chartex" xmlns:cx6="http://schemas.microsoft.com/office/drawing/2016/5/12/chartex" xmlns:cx7="http://schemas.microsoft.com/office/drawing/2016/5/13/chartex" xmlns:cx8="http://schemas.microsoft.com/office/drawing/2016/5/14/chartex" xmlns:mc="http://schemas.openxmlformats.org/markup-compatibility/2006" xmlns:aink="http://schemas.microsoft.com/office/drawing/2016/ink" xmlns:am3d="http://schemas.microsoft.com/office/drawing/2017/model3d" xmlns:o="urn:schemas-microsoft-com:office:office" xmlns:r="http://schemas.openxmlformats.org/officeDocument/2006/relationships" xmlns:m="http://schemas.openxmlformats.org/officeDocument/2006/math" xmlns:v="urn:schemas-microsoft-com:vml" xmlns:wp14="http://schemas.microsoft.com/office/word/2010/wordprocessingDrawing" xmlns:wp="http://schemas.openxmlformats.org/drawingml/2006/wordprocessingDrawing" xmlns:w10="urn:schemas-microsoft-com:office:word" xmlns:w="http://schemas.openxmlformats.org/wordprocessingml/2006/main" xmlns:w14="http://schemas.microsoft.com/office/word/2010/wordml" xmlns:w15="http://schemas.microsoft.com/office/word/2012/wordml" xmlns:w16cid="http://schemas.microsoft.com/office/word/2016/wordml/cid" xmlns:w16se="http://schemas.microsoft.com/office/word/2015/wordml/symex" xmlns:wpg="http://schemas.microsoft.com/office/word/2010/wordprocessingGroup" xmlns:wpi="http://schemas.microsoft.com/office/word/2010/wordprocessingInk" xmlns:wne="http://schemas.microsoft.com/office/word/2006/wordml" xmlns:wps="http://schemas.microsoft.com/office/word/2010/wordprocessingShape" mc:Ignorable="w14 w15 w16se w16cid wp14">
   <w:body>
     <w:p/>
     <w:p/>
@@ -112,7 +112,7 @@
           <w:sz w:val="24"/>
           <w:szCs w:val="24"/>
         </w:rPr>
-        <w:t>1</w:t>
+        <w:t>2</w:t>
       </w:r>
     </w:p>
     <w:p/>
@@ -1907,6 +1907,262 @@
           </w:p>
         </w:tc>
       </w:tr>
+      <w:tr>
+        <w:tc>
+          <w:tcPr>
+            <w:tcW w:w="2205" w:type="dxa"/>
+            <w:tcBorders>
+              <w:top w:val="single" w:sz="4" w:space="0" w:color="auto"/>
+              <w:left w:val="single" w:sz="4" w:space="0" w:color="auto"/>
+              <w:bottom w:val="single" w:sz="4" w:space="0" w:color="auto"/>
+              <w:right w:val="single" w:sz="8" w:space="0" w:color="000000"/>
+            </w:tcBorders>
+            <w:tcMar>
+              <w:top w:w="100" w:type="dxa"/>
+              <w:left w:w="100" w:type="dxa"/>
+              <w:bottom w:w="100" w:type="dxa"/>
+              <w:right w:w="100" w:type="dxa"/>
+            </w:tcMar>
+          </w:tcPr>
+          <w:p>
+            <w:pPr>
+              <w:spacing w:before="120" w:after="120" w:line="360" w:lineRule="auto"/>
+              <w:ind w:left="100"/>
+              <w:jc w:val="both"/>
+              <w:rPr>
+                <w:sz w:val="20"/>
+                <w:szCs w:val="20"/>
+              </w:rPr>
+            </w:pPr>
+            <w:r>
+              <w:rPr>
+                <w:sz w:val="20"/>
+                <w:szCs w:val="20"/>
+              </w:rPr>
+              <w:t>29/10/2019</w:t>
+            </w:r>
+          </w:p>
+        </w:tc>
+        <w:tc>
+          <w:tcPr>
+            <w:tcW w:w="1365" w:type="dxa"/>
+            <w:tcBorders>
+              <w:top w:val="single" w:sz="4" w:space="0" w:color="auto"/>
+              <w:left w:val="nil"/>
+              <w:bottom w:val="single" w:sz="4" w:space="0" w:color="auto"/>
+              <w:right w:val="single" w:sz="8" w:space="0" w:color="000000"/>
+            </w:tcBorders>
+            <w:tcMar>
+              <w:top w:w="100" w:type="dxa"/>
+              <w:left w:w="100" w:type="dxa"/>
+              <w:bottom w:w="100" w:type="dxa"/>
+              <w:right w:w="100" w:type="dxa"/>
+            </w:tcMar>
+          </w:tcPr>
+          <w:p>
+            <w:pPr>
+              <w:spacing w:before="120" w:after="120" w:line="360" w:lineRule="auto"/>
+              <w:ind w:left="100"/>
+              <w:jc w:val="both"/>
+              <w:rPr>
+                <w:sz w:val="20"/>
+                <w:szCs w:val="20"/>
+              </w:rPr>
+            </w:pPr>
+            <w:r>
+              <w:rPr>
+                <w:sz w:val="20"/>
+                <w:szCs w:val="20"/>
+              </w:rPr>
+              <w:t>2.2</w:t>
+            </w:r>
+          </w:p>
+        </w:tc>
+        <w:tc>
+          <w:tcPr>
+            <w:tcW w:w="3210" w:type="dxa"/>
+            <w:tcBorders>
+              <w:top w:val="single" w:sz="4" w:space="0" w:color="auto"/>
+              <w:left w:val="nil"/>
+              <w:bottom w:val="single" w:sz="4" w:space="0" w:color="auto"/>
+              <w:right w:val="single" w:sz="8" w:space="0" w:color="000000"/>
+            </w:tcBorders>
+            <w:tcMar>
+              <w:top w:w="100" w:type="dxa"/>
+              <w:left w:w="100" w:type="dxa"/>
+              <w:bottom w:w="100" w:type="dxa"/>
+              <w:right w:w="100" w:type="dxa"/>
+            </w:tcMar>
+          </w:tcPr>
+          <w:p>
+            <w:pPr>
+              <w:spacing w:before="120" w:after="120" w:line="360" w:lineRule="auto"/>
+              <w:jc w:val="both"/>
+              <w:rPr>
+                <w:sz w:val="20"/>
+                <w:szCs w:val="20"/>
+              </w:rPr>
+            </w:pPr>
+            <w:r>
+              <w:rPr>
+                <w:sz w:val="20"/>
+                <w:szCs w:val="20"/>
+              </w:rPr>
+              <w:t>Definición de Líneas Base de un proyecto de software</w:t>
+            </w:r>
+          </w:p>
+        </w:tc>
+        <w:tc>
+          <w:tcPr>
+            <w:tcW w:w="2235" w:type="dxa"/>
+            <w:tcBorders>
+              <w:top w:val="single" w:sz="4" w:space="0" w:color="auto"/>
+              <w:left w:val="nil"/>
+              <w:bottom w:val="single" w:sz="4" w:space="0" w:color="auto"/>
+              <w:right w:val="single" w:sz="4" w:space="0" w:color="auto"/>
+            </w:tcBorders>
+            <w:tcMar>
+              <w:top w:w="100" w:type="dxa"/>
+              <w:left w:w="100" w:type="dxa"/>
+              <w:bottom w:w="100" w:type="dxa"/>
+              <w:right w:w="100" w:type="dxa"/>
+            </w:tcMar>
+          </w:tcPr>
+          <w:p>
+            <w:pPr>
+              <w:spacing w:before="120" w:after="120" w:line="360" w:lineRule="auto"/>
+              <w:ind w:left="100"/>
+              <w:jc w:val="both"/>
+              <w:rPr>
+                <w:sz w:val="20"/>
+                <w:szCs w:val="20"/>
+              </w:rPr>
+            </w:pPr>
+            <w:r>
+              <w:rPr>
+                <w:sz w:val="20"/>
+                <w:szCs w:val="20"/>
+              </w:rPr>
+              <w:t>San Bartolomé Carlos</w:t>
+            </w:r>
+          </w:p>
+        </w:tc>
+      </w:tr>
+      <w:tr>
+        <w:tc>
+          <w:tcPr>
+            <w:tcW w:w="2205" w:type="dxa"/>
+            <w:tcBorders>
+              <w:top w:val="single" w:sz="4" w:space="0" w:color="auto"/>
+              <w:left w:val="single" w:sz="4" w:space="0" w:color="auto"/>
+              <w:bottom w:val="single" w:sz="4" w:space="0" w:color="auto"/>
+              <w:right w:val="single" w:sz="8" w:space="0" w:color="000000"/>
+            </w:tcBorders>
+            <w:tcMar>
+              <w:top w:w="100" w:type="dxa"/>
+              <w:left w:w="100" w:type="dxa"/>
+              <w:bottom w:w="100" w:type="dxa"/>
+              <w:right w:w="100" w:type="dxa"/>
+            </w:tcMar>
+          </w:tcPr>
+          <w:p>
+            <w:pPr>
+              <w:spacing w:before="120" w:after="120" w:line="360" w:lineRule="auto"/>
+              <w:ind w:left="100"/>
+              <w:jc w:val="both"/>
+              <w:rPr>
+                <w:sz w:val="20"/>
+                <w:szCs w:val="20"/>
+              </w:rPr>
+            </w:pPr>
+          </w:p>
+        </w:tc>
+        <w:tc>
+          <w:tcPr>
+            <w:tcW w:w="1365" w:type="dxa"/>
+            <w:tcBorders>
+              <w:top w:val="single" w:sz="4" w:space="0" w:color="auto"/>
+              <w:left w:val="nil"/>
+              <w:bottom w:val="single" w:sz="4" w:space="0" w:color="auto"/>
+              <w:right w:val="single" w:sz="8" w:space="0" w:color="000000"/>
+            </w:tcBorders>
+            <w:tcMar>
+              <w:top w:w="100" w:type="dxa"/>
+              <w:left w:w="100" w:type="dxa"/>
+              <w:bottom w:w="100" w:type="dxa"/>
+              <w:right w:w="100" w:type="dxa"/>
+            </w:tcMar>
+          </w:tcPr>
+          <w:p>
+            <w:pPr>
+              <w:spacing w:before="120" w:after="120" w:line="360" w:lineRule="auto"/>
+              <w:ind w:left="100"/>
+              <w:jc w:val="both"/>
+              <w:rPr>
+                <w:sz w:val="20"/>
+                <w:szCs w:val="20"/>
+              </w:rPr>
+            </w:pPr>
+          </w:p>
+        </w:tc>
+        <w:tc>
+          <w:tcPr>
+            <w:tcW w:w="3210" w:type="dxa"/>
+            <w:tcBorders>
+              <w:top w:val="single" w:sz="4" w:space="0" w:color="auto"/>
+              <w:left w:val="nil"/>
+              <w:bottom w:val="single" w:sz="4" w:space="0" w:color="auto"/>
+              <w:right w:val="single" w:sz="8" w:space="0" w:color="000000"/>
+            </w:tcBorders>
+            <w:tcMar>
+              <w:top w:w="100" w:type="dxa"/>
+              <w:left w:w="100" w:type="dxa"/>
+              <w:bottom w:w="100" w:type="dxa"/>
+              <w:right w:w="100" w:type="dxa"/>
+            </w:tcMar>
+          </w:tcPr>
+          <w:p>
+            <w:pPr>
+              <w:spacing w:before="120" w:after="120" w:line="360" w:lineRule="auto"/>
+              <w:jc w:val="both"/>
+              <w:rPr>
+                <w:sz w:val="20"/>
+                <w:szCs w:val="20"/>
+              </w:rPr>
+            </w:pPr>
+          </w:p>
+        </w:tc>
+        <w:tc>
+          <w:tcPr>
+            <w:tcW w:w="2235" w:type="dxa"/>
+            <w:tcBorders>
+              <w:top w:val="single" w:sz="4" w:space="0" w:color="auto"/>
+              <w:left w:val="nil"/>
+              <w:bottom w:val="single" w:sz="4" w:space="0" w:color="auto"/>
+              <w:right w:val="single" w:sz="4" w:space="0" w:color="auto"/>
+            </w:tcBorders>
+            <w:tcMar>
+              <w:top w:w="100" w:type="dxa"/>
+              <w:left w:w="100" w:type="dxa"/>
+              <w:bottom w:w="100" w:type="dxa"/>
+              <w:right w:w="100" w:type="dxa"/>
+            </w:tcMar>
+          </w:tcPr>
+          <w:p>
+            <w:pPr>
+              <w:spacing w:before="120" w:after="120" w:line="360" w:lineRule="auto"/>
+              <w:ind w:left="100"/>
+              <w:jc w:val="both"/>
+              <w:rPr>
+                <w:sz w:val="20"/>
+                <w:szCs w:val="20"/>
+              </w:rPr>
+            </w:pPr>
+            <w:bookmarkStart w:id="0" w:name="_GoBack"/>
+            <w:bookmarkEnd w:id="0"/>
+          </w:p>
+        </w:tc>
+      </w:tr>
     </w:tbl>
     <w:p>
       <w:pPr>
@@ -1949,7 +2205,6 @@
           <w:docPartUnique/>
         </w:docPartObj>
       </w:sdtPr>
-      <w:sdtEndPr/>
       <w:sdtContent>
         <w:p>
           <w:pPr>
@@ -3398,7 +3653,7 @@
         <w:keepLines w:val="0"/>
         <w:spacing w:before="480"/>
       </w:pPr>
-      <w:bookmarkStart w:id="0" w:name="_Toc23022566"/>
+      <w:bookmarkStart w:id="1" w:name="_Toc23022566"/>
       <w:r>
         <w:rPr>
           <w:b/>
@@ -3423,7 +3678,7 @@
         </w:rPr>
         <w:t>Planificación de la SCM</w:t>
       </w:r>
-      <w:bookmarkEnd w:id="0"/>
+      <w:bookmarkEnd w:id="1"/>
     </w:p>
     <w:p>
       <w:pPr>
@@ -3437,7 +3692,7 @@
           <w:szCs w:val="28"/>
         </w:rPr>
       </w:pPr>
-      <w:bookmarkStart w:id="1" w:name="_Toc23022567"/>
+      <w:bookmarkStart w:id="2" w:name="_Toc23022567"/>
       <w:r>
         <w:rPr>
           <w:b/>
@@ -3454,7 +3709,7 @@
         </w:rPr>
         <w:t>Introducción</w:t>
       </w:r>
-      <w:bookmarkEnd w:id="1"/>
+      <w:bookmarkEnd w:id="2"/>
     </w:p>
     <w:p>
       <w:pPr>
@@ -3467,7 +3722,7 @@
           <w:szCs w:val="24"/>
         </w:rPr>
       </w:pPr>
-      <w:bookmarkStart w:id="2" w:name="_Toc23022568"/>
+      <w:bookmarkStart w:id="3" w:name="_Toc23022568"/>
       <w:r>
         <w:rPr>
           <w:b/>
@@ -3494,7 +3749,7 @@
         </w:rPr>
         <w:t>Situación actual de la empresa</w:t>
       </w:r>
-      <w:bookmarkEnd w:id="2"/>
+      <w:bookmarkEnd w:id="3"/>
     </w:p>
     <w:p>
       <w:pPr>
@@ -3548,7 +3803,7 @@
           <w:szCs w:val="24"/>
         </w:rPr>
       </w:pPr>
-      <w:bookmarkStart w:id="3" w:name="_Toc23022569"/>
+      <w:bookmarkStart w:id="4" w:name="_Toc23022569"/>
       <w:r>
         <w:rPr>
           <w:b/>
@@ -3575,7 +3830,7 @@
         </w:rPr>
         <w:t>Problemática</w:t>
       </w:r>
-      <w:bookmarkEnd w:id="3"/>
+      <w:bookmarkEnd w:id="4"/>
     </w:p>
     <w:p>
       <w:pPr>
@@ -3708,7 +3963,7 @@
           <w:szCs w:val="24"/>
         </w:rPr>
       </w:pPr>
-      <w:bookmarkStart w:id="4" w:name="_Toc23022570"/>
+      <w:bookmarkStart w:id="5" w:name="_Toc23022570"/>
       <w:r>
         <w:rPr>
           <w:b/>
@@ -3735,7 +3990,7 @@
         </w:rPr>
         <w:t>Propósito</w:t>
       </w:r>
-      <w:bookmarkEnd w:id="4"/>
+      <w:bookmarkEnd w:id="5"/>
     </w:p>
     <w:p>
       <w:pPr>
@@ -3796,8 +4051,8 @@
           <w:szCs w:val="26"/>
         </w:rPr>
       </w:pPr>
-      <w:bookmarkStart w:id="5" w:name="_hlcmtrlxuytf" w:colFirst="0" w:colLast="0"/>
-      <w:bookmarkEnd w:id="5"/>
+      <w:bookmarkStart w:id="6" w:name="_hlcmtrlxuytf" w:colFirst="0" w:colLast="0"/>
+      <w:bookmarkEnd w:id="6"/>
     </w:p>
     <w:p>
       <w:pPr>
@@ -3810,7 +4065,7 @@
           <w:szCs w:val="24"/>
         </w:rPr>
       </w:pPr>
-      <w:bookmarkStart w:id="6" w:name="_Toc23022571"/>
+      <w:bookmarkStart w:id="7" w:name="_Toc23022571"/>
       <w:r>
         <w:rPr>
           <w:b/>
@@ -3838,7 +4093,7 @@
         </w:rPr>
         <w:t>Finalidad del plan</w:t>
       </w:r>
-      <w:bookmarkEnd w:id="6"/>
+      <w:bookmarkEnd w:id="7"/>
     </w:p>
     <w:p>
       <w:pPr>
@@ -3865,7 +4120,7 @@
         <w:keepLines w:val="0"/>
         <w:spacing w:after="80"/>
       </w:pPr>
-      <w:bookmarkStart w:id="7" w:name="_Toc23022572"/>
+      <w:bookmarkStart w:id="8" w:name="_Toc23022572"/>
       <w:r>
         <w:rPr>
           <w:b/>
@@ -3910,7 +4165,7 @@
         </w:rPr>
         <w:t xml:space="preserve"> Cantidad</w:t>
       </w:r>
-      <w:bookmarkEnd w:id="7"/>
+      <w:bookmarkEnd w:id="8"/>
     </w:p>
     <w:p>
       <w:pPr>
@@ -5245,7 +5500,7 @@
           <w:szCs w:val="28"/>
         </w:rPr>
       </w:pPr>
-      <w:bookmarkStart w:id="8" w:name="_Toc23022573"/>
+      <w:bookmarkStart w:id="9" w:name="_Toc23022573"/>
       <w:r>
         <w:rPr>
           <w:b/>
@@ -5276,7 +5531,7 @@
         </w:rPr>
         <w:t>Políticas, Directrices y Procedimientos</w:t>
       </w:r>
-      <w:bookmarkEnd w:id="8"/>
+      <w:bookmarkEnd w:id="9"/>
     </w:p>
     <w:p>
       <w:pPr>
@@ -5291,7 +5546,7 @@
           <w:szCs w:val="26"/>
         </w:rPr>
       </w:pPr>
-      <w:bookmarkStart w:id="9" w:name="_Toc23022574"/>
+      <w:bookmarkStart w:id="10" w:name="_Toc23022574"/>
       <w:r>
         <w:rPr>
           <w:b/>
@@ -5301,7 +5556,7 @@
         </w:rPr>
         <w:t>1.3.1   Políticas</w:t>
       </w:r>
-      <w:bookmarkEnd w:id="9"/>
+      <w:bookmarkEnd w:id="10"/>
       <w:r>
         <w:rPr>
           <w:b/>
@@ -5573,7 +5828,7 @@
           <w:szCs w:val="26"/>
         </w:rPr>
       </w:pPr>
-      <w:bookmarkStart w:id="10" w:name="_Toc23022575"/>
+      <w:bookmarkStart w:id="11" w:name="_Toc23022575"/>
       <w:r>
         <w:rPr>
           <w:b/>
@@ -5584,7 +5839,7 @@
         <w:lastRenderedPageBreak/>
         <w:t>1.3.2   Directrices</w:t>
       </w:r>
-      <w:bookmarkEnd w:id="10"/>
+      <w:bookmarkEnd w:id="11"/>
       <w:r>
         <w:rPr>
           <w:b/>
@@ -5903,7 +6158,7 @@
           <w:szCs w:val="26"/>
         </w:rPr>
       </w:pPr>
-      <w:bookmarkStart w:id="11" w:name="_Toc23022576"/>
+      <w:bookmarkStart w:id="12" w:name="_Toc23022576"/>
       <w:r>
         <w:rPr>
           <w:b/>
@@ -5913,7 +6168,7 @@
         </w:rPr>
         <w:t>1.3.3   Procedimientos</w:t>
       </w:r>
-      <w:bookmarkEnd w:id="11"/>
+      <w:bookmarkEnd w:id="12"/>
       <w:r>
         <w:rPr>
           <w:b/>
@@ -6293,7 +6548,7 @@
           <w:szCs w:val="28"/>
         </w:rPr>
       </w:pPr>
-      <w:bookmarkStart w:id="12" w:name="_Toc23022577"/>
+      <w:bookmarkStart w:id="13" w:name="_Toc23022577"/>
       <w:r>
         <w:rPr>
           <w:b/>
@@ -6318,7 +6573,7 @@
         </w:rPr>
         <w:t>Herramientas, Entorno e Infraestructura</w:t>
       </w:r>
-      <w:bookmarkEnd w:id="12"/>
+      <w:bookmarkEnd w:id="13"/>
     </w:p>
     <w:p>
       <w:pPr>
@@ -6333,7 +6588,7 @@
           <w:szCs w:val="26"/>
         </w:rPr>
       </w:pPr>
-      <w:bookmarkStart w:id="13" w:name="_Toc23022578"/>
+      <w:bookmarkStart w:id="14" w:name="_Toc23022578"/>
       <w:r>
         <w:rPr>
           <w:b/>
@@ -6370,7 +6625,7 @@
         </w:rPr>
         <w:t>Herramienta</w:t>
       </w:r>
-      <w:bookmarkEnd w:id="13"/>
+      <w:bookmarkEnd w:id="14"/>
       <w:r>
         <w:rPr>
           <w:b/>
@@ -6730,7 +6985,7 @@
           <w:szCs w:val="26"/>
         </w:rPr>
       </w:pPr>
-      <w:bookmarkStart w:id="14" w:name="_Toc23022579"/>
+      <w:bookmarkStart w:id="15" w:name="_Toc23022579"/>
       <w:r>
         <w:rPr>
           <w:b/>
@@ -6785,7 +7040,7 @@
         </w:rPr>
         <w:t>Entorno</w:t>
       </w:r>
-      <w:bookmarkEnd w:id="14"/>
+      <w:bookmarkEnd w:id="15"/>
       <w:r>
         <w:rPr>
           <w:b/>
@@ -7054,7 +7309,7 @@
           <w:szCs w:val="26"/>
         </w:rPr>
       </w:pPr>
-      <w:bookmarkStart w:id="15" w:name="_Toc23022580"/>
+      <w:bookmarkStart w:id="16" w:name="_Toc23022580"/>
       <w:r>
         <w:rPr>
           <w:b/>
@@ -7110,7 +7365,7 @@
         </w:rPr>
         <w:t>Infraestructura</w:t>
       </w:r>
-      <w:bookmarkEnd w:id="15"/>
+      <w:bookmarkEnd w:id="16"/>
       <w:r>
         <w:rPr>
           <w:b/>
@@ -7328,7 +7583,6 @@
           <w:lang w:val="es-ES"/>
         </w:rPr>
       </w:pPr>
-      <w:proofErr w:type="spellStart"/>
       <w:r>
         <w:rPr>
           <w:rFonts w:eastAsia="Times New Roman"/>
@@ -7339,9 +7593,9 @@
           <w:szCs w:val="24"/>
           <w:lang w:val="es-ES"/>
         </w:rPr>
-        <w:t>Branch</w:t>
-      </w:r>
-      <w:proofErr w:type="spellEnd"/>
+        <w:t xml:space="preserve">Branch </w:t>
+      </w:r>
+      <w:proofErr w:type="spellStart"/>
       <w:r>
         <w:rPr>
           <w:rFonts w:eastAsia="Times New Roman"/>
@@ -7352,19 +7606,6 @@
           <w:szCs w:val="24"/>
           <w:lang w:val="es-ES"/>
         </w:rPr>
-        <w:t xml:space="preserve"> </w:t>
-      </w:r>
-      <w:proofErr w:type="spellStart"/>
-      <w:r>
-        <w:rPr>
-          <w:rFonts w:eastAsia="Times New Roman"/>
-          <w:b/>
-          <w:bCs/>
-          <w:color w:val="000000"/>
-          <w:sz w:val="24"/>
-          <w:szCs w:val="24"/>
-          <w:lang w:val="es-ES"/>
-        </w:rPr>
         <w:t>Development</w:t>
       </w:r>
       <w:proofErr w:type="spellEnd"/>
@@ -7411,7 +7652,7 @@
           <w:szCs w:val="28"/>
         </w:rPr>
       </w:pPr>
-      <w:bookmarkStart w:id="16" w:name="_Toc23022581"/>
+      <w:bookmarkStart w:id="17" w:name="_Toc23022581"/>
       <w:r>
         <w:rPr>
           <w:b/>
@@ -7435,7 +7676,7 @@
         </w:rPr>
         <w:t>Calendario</w:t>
       </w:r>
-      <w:bookmarkEnd w:id="16"/>
+      <w:bookmarkEnd w:id="17"/>
     </w:p>
     <w:p/>
     <w:tbl>
@@ -10815,7 +11056,7 @@
           <w:lang w:val="es-PE"/>
         </w:rPr>
       </w:pPr>
-      <w:bookmarkStart w:id="17" w:name="_Toc23022582"/>
+      <w:bookmarkStart w:id="18" w:name="_Toc23022582"/>
       <w:r>
         <w:rPr>
           <w:b/>
@@ -10824,7 +11065,7 @@
         </w:rPr>
         <w:t>2. Identificación de la SCM</w:t>
       </w:r>
-      <w:bookmarkEnd w:id="17"/>
+      <w:bookmarkEnd w:id="18"/>
     </w:p>
     <w:p>
       <w:pPr>
@@ -10835,7 +11076,7 @@
           <w:lang w:val="es-PE"/>
         </w:rPr>
       </w:pPr>
-      <w:bookmarkStart w:id="18" w:name="_Toc23022583"/>
+      <w:bookmarkStart w:id="19" w:name="_Toc23022583"/>
       <w:r>
         <w:rPr>
           <w:b/>
@@ -10844,7 +11085,7 @@
         </w:rPr>
         <w:t>2.1. Lista de clasificación de CI</w:t>
       </w:r>
-      <w:bookmarkEnd w:id="18"/>
+      <w:bookmarkEnd w:id="19"/>
     </w:p>
     <w:p>
       <w:pPr>
@@ -13667,6 +13908,110 @@
           </w:p>
         </w:tc>
       </w:tr>
+      <w:tr>
+        <w:trPr>
+          <w:trHeight w:val="300"/>
+        </w:trPr>
+        <w:tc>
+          <w:tcPr>
+            <w:tcW w:w="1559" w:type="dxa"/>
+            <w:tcBorders>
+              <w:top w:val="single" w:sz="6" w:space="0" w:color="CCCCCC"/>
+              <w:left w:val="single" w:sz="6" w:space="0" w:color="CCCCCC"/>
+              <w:bottom w:val="single" w:sz="6" w:space="0" w:color="CCCCCC"/>
+              <w:right w:val="single" w:sz="6" w:space="0" w:color="CCCCCC"/>
+            </w:tcBorders>
+            <w:shd w:val="clear" w:color="auto" w:fill="auto"/>
+          </w:tcPr>
+          <w:p>
+            <w:pPr>
+              <w:jc w:val="center"/>
+              <w:rPr>
+                <w:b/>
+                <w:bCs/>
+              </w:rPr>
+            </w:pPr>
+            <w:r>
+              <w:rPr>
+                <w:b/>
+                <w:bCs/>
+              </w:rPr>
+              <w:t>E</w:t>
+            </w:r>
+          </w:p>
+        </w:tc>
+        <w:tc>
+          <w:tcPr>
+            <w:tcW w:w="3653" w:type="dxa"/>
+            <w:tcBorders>
+              <w:top w:val="single" w:sz="6" w:space="0" w:color="CCCCCC"/>
+              <w:left w:val="single" w:sz="6" w:space="0" w:color="CCCCCC"/>
+              <w:bottom w:val="single" w:sz="6" w:space="0" w:color="CCCCCC"/>
+              <w:right w:val="single" w:sz="6" w:space="0" w:color="CCCCCC"/>
+            </w:tcBorders>
+            <w:shd w:val="clear" w:color="auto" w:fill="auto"/>
+          </w:tcPr>
+          <w:p>
+            <w:r>
+              <w:t>Documento de pruebas del sistema</w:t>
+            </w:r>
+          </w:p>
+        </w:tc>
+        <w:tc>
+          <w:tcPr>
+            <w:tcW w:w="1806" w:type="dxa"/>
+            <w:tcBorders>
+              <w:top w:val="single" w:sz="6" w:space="0" w:color="CCCCCC"/>
+              <w:left w:val="single" w:sz="6" w:space="0" w:color="CCCCCC"/>
+              <w:bottom w:val="single" w:sz="6" w:space="0" w:color="CCCCCC"/>
+              <w:right w:val="single" w:sz="6" w:space="0" w:color="CCCCCC"/>
+            </w:tcBorders>
+            <w:shd w:val="clear" w:color="auto" w:fill="auto"/>
+          </w:tcPr>
+          <w:p>
+            <w:pPr>
+              <w:jc w:val="center"/>
+              <w:rPr>
+                <w:rFonts w:eastAsia="Times New Roman"/>
+                <w:b/>
+                <w:bCs/>
+                <w:color w:val="000000"/>
+                <w:lang w:val="es-PE" w:eastAsia="es-PE"/>
+              </w:rPr>
+            </w:pPr>
+            <w:r>
+              <w:rPr>
+                <w:rFonts w:eastAsia="Times New Roman"/>
+                <w:b/>
+                <w:bCs/>
+                <w:color w:val="000000"/>
+                <w:lang w:val="es-PE" w:eastAsia="es-PE"/>
+              </w:rPr>
+              <w:t>P</w:t>
+            </w:r>
+          </w:p>
+        </w:tc>
+        <w:tc>
+          <w:tcPr>
+            <w:tcW w:w="2094" w:type="dxa"/>
+            <w:tcBorders>
+              <w:top w:val="single" w:sz="6" w:space="0" w:color="CCCCCC"/>
+              <w:left w:val="single" w:sz="6" w:space="0" w:color="CCCCCC"/>
+              <w:bottom w:val="single" w:sz="6" w:space="0" w:color="CCCCCC"/>
+              <w:right w:val="single" w:sz="6" w:space="0" w:color="CCCCCC"/>
+            </w:tcBorders>
+            <w:shd w:val="clear" w:color="auto" w:fill="auto"/>
+          </w:tcPr>
+          <w:p>
+            <w:pPr>
+              <w:jc w:val="center"/>
+            </w:pPr>
+            <w:r>
+              <w:t>SISH</w:t>
+            </w:r>
+          </w:p>
+        </w:tc>
+      </w:tr>
     </w:tbl>
     <w:p>
       <w:pPr>
@@ -13705,7 +14050,7 @@
           <w:lang w:val="es-PE"/>
         </w:rPr>
       </w:pPr>
-      <w:bookmarkStart w:id="19" w:name="_Toc23022584"/>
+      <w:bookmarkStart w:id="20" w:name="_Toc23022584"/>
       <w:r>
         <w:rPr>
           <w:b/>
@@ -13746,7 +14091,7 @@
         </w:rPr>
         <w:t>ítem</w:t>
       </w:r>
-      <w:bookmarkEnd w:id="19"/>
+      <w:bookmarkEnd w:id="20"/>
     </w:p>
     <w:p>
       <w:pPr>
@@ -14168,6 +14513,7 @@
         <w:rPr>
           <w:lang w:val="es-PE"/>
         </w:rPr>
+        <w:lastRenderedPageBreak/>
         <w:t>SISH_DN</w:t>
       </w:r>
     </w:p>
@@ -14440,7 +14786,7 @@
           <w:lang w:val="es-PE"/>
         </w:rPr>
       </w:pPr>
-      <w:bookmarkStart w:id="20" w:name="_Toc23022585"/>
+      <w:bookmarkStart w:id="21" w:name="_Toc23022585"/>
       <w:r>
         <w:rPr>
           <w:b/>
@@ -14473,7 +14819,7 @@
         </w:rPr>
         <w:t>Lista de elementos con la nomenclatura</w:t>
       </w:r>
-      <w:bookmarkEnd w:id="20"/>
+      <w:bookmarkEnd w:id="21"/>
     </w:p>
     <w:p>
       <w:pPr>
@@ -16995,7 +17341,7 @@
           <w:i w:val="0"/>
         </w:rPr>
       </w:pPr>
-      <w:bookmarkStart w:id="21" w:name="_Toc528312599"/>
+      <w:bookmarkStart w:id="22" w:name="_Toc528312599"/>
       <w:r>
         <w:rPr>
           <w:b/>
@@ -17010,8 +17356,6 @@
         </w:rPr>
         <w:t>.</w:t>
       </w:r>
-      <w:bookmarkStart w:id="22" w:name="_GoBack"/>
-      <w:bookmarkEnd w:id="22"/>
       <w:r>
         <w:rPr>
           <w:b/>
@@ -17019,9 +17363,664 @@
         </w:rPr>
         <w:t xml:space="preserve"> Lista de elementos y nomenclatura</w:t>
       </w:r>
-      <w:bookmarkEnd w:id="21"/>
+      <w:bookmarkEnd w:id="22"/>
     </w:p>
     <w:p/>
+    <w:p>
+      <w:pPr>
+        <w:pStyle w:val="Ttulo1"/>
+        <w:rPr>
+          <w:b/>
+          <w:bCs/>
+          <w:lang w:val="es-PE"/>
+        </w:rPr>
+      </w:pPr>
+      <w:r>
+        <w:rPr>
+          <w:b/>
+          <w:bCs/>
+          <w:lang w:val="es-PE"/>
+        </w:rPr>
+        <w:t>3</w:t>
+      </w:r>
+      <w:r>
+        <w:rPr>
+          <w:b/>
+          <w:bCs/>
+          <w:lang w:val="es-PE"/>
+        </w:rPr>
+        <w:t xml:space="preserve">. </w:t>
+      </w:r>
+      <w:r>
+        <w:rPr>
+          <w:b/>
+          <w:bCs/>
+          <w:lang w:val="es-PE"/>
+        </w:rPr>
+        <w:t>Control</w:t>
+      </w:r>
+    </w:p>
+    <w:p>
+      <w:pPr>
+        <w:pStyle w:val="Ttulo2"/>
+        <w:rPr>
+          <w:b/>
+          <w:bCs/>
+          <w:lang w:val="es-PE"/>
+        </w:rPr>
+      </w:pPr>
+      <w:r>
+        <w:rPr>
+          <w:b/>
+          <w:bCs/>
+          <w:lang w:val="es-PE"/>
+        </w:rPr>
+        <w:t>3</w:t>
+      </w:r>
+      <w:r>
+        <w:rPr>
+          <w:b/>
+          <w:bCs/>
+          <w:lang w:val="es-PE"/>
+        </w:rPr>
+        <w:t xml:space="preserve">.1. </w:t>
+      </w:r>
+      <w:r>
+        <w:rPr>
+          <w:b/>
+          <w:bCs/>
+          <w:lang w:val="es-PE"/>
+        </w:rPr>
+        <w:t>Definición de Líneas Base de un proyecto de software</w:t>
+      </w:r>
+    </w:p>
+    <w:p>
+      <w:pPr>
+        <w:jc w:val="both"/>
+        <w:rPr>
+          <w:lang w:val="es-PE"/>
+        </w:rPr>
+      </w:pPr>
+      <w:r>
+        <w:rPr>
+          <w:lang w:val="es-PE"/>
+        </w:rPr>
+        <w:t xml:space="preserve">En la </w:t>
+      </w:r>
+      <w:r>
+        <w:rPr>
+          <w:lang w:val="es-PE"/>
+        </w:rPr>
+        <w:t>Tabla 8</w:t>
+      </w:r>
+      <w:r>
+        <w:rPr>
+          <w:lang w:val="es-PE"/>
+        </w:rPr>
+        <w:t xml:space="preserve"> se listan </w:t>
+      </w:r>
+      <w:r>
+        <w:rPr>
+          <w:lang w:val="es-PE"/>
+        </w:rPr>
+        <w:t>las líneas base, definiendo los puntos de control del ciclo de vida de</w:t>
+      </w:r>
+      <w:r>
+        <w:rPr>
+          <w:lang w:val="es-PE"/>
+        </w:rPr>
+        <w:t xml:space="preserve"> cualquier</w:t>
+      </w:r>
+      <w:r>
+        <w:rPr>
+          <w:lang w:val="es-PE"/>
+        </w:rPr>
+        <w:t xml:space="preserve"> proyecto, indicando el nombre de la línea base, el hito dentro del proyecto y los ítems de la configuración</w:t>
+      </w:r>
+      <w:r>
+        <w:rPr>
+          <w:lang w:val="es-PE"/>
+        </w:rPr>
+        <w:t>.</w:t>
+      </w:r>
+    </w:p>
+    <w:p>
+      <w:pPr>
+        <w:rPr>
+          <w:lang w:val="es-PE"/>
+        </w:rPr>
+      </w:pPr>
+    </w:p>
+    <w:tbl>
+      <w:tblPr>
+        <w:tblStyle w:val="Tablaconcuadrcula4-nfasis11"/>
+        <w:tblW w:w="0" w:type="auto"/>
+        <w:tblLook w:val="04A0" w:firstRow="1" w:lastRow="0" w:firstColumn="1" w:lastColumn="0" w:noHBand="0" w:noVBand="1"/>
+      </w:tblPr>
+      <w:tblGrid>
+        <w:gridCol w:w="3006"/>
+        <w:gridCol w:w="3006"/>
+        <w:gridCol w:w="3007"/>
+      </w:tblGrid>
+      <w:tr>
+        <w:trPr>
+          <w:cnfStyle w:val="100000000000" w:firstRow="1" w:lastRow="0" w:firstColumn="0" w:lastColumn="0" w:oddVBand="0" w:evenVBand="0" w:oddHBand="0" w:evenHBand="0" w:firstRowFirstColumn="0" w:firstRowLastColumn="0" w:lastRowFirstColumn="0" w:lastRowLastColumn="0"/>
+        </w:trPr>
+        <w:tc>
+          <w:tcPr>
+            <w:cnfStyle w:val="001000000000" w:firstRow="0" w:lastRow="0" w:firstColumn="1" w:lastColumn="0" w:oddVBand="0" w:evenVBand="0" w:oddHBand="0" w:evenHBand="0" w:firstRowFirstColumn="0" w:firstRowLastColumn="0" w:lastRowFirstColumn="0" w:lastRowLastColumn="0"/>
+            <w:tcW w:w="3006" w:type="dxa"/>
+          </w:tcPr>
+          <w:p>
+            <w:pPr>
+              <w:jc w:val="center"/>
+            </w:pPr>
+            <w:r>
+              <w:t>Línea Base</w:t>
+            </w:r>
+          </w:p>
+        </w:tc>
+        <w:tc>
+          <w:tcPr>
+            <w:tcW w:w="3006" w:type="dxa"/>
+          </w:tcPr>
+          <w:p>
+            <w:pPr>
+              <w:jc w:val="center"/>
+              <w:cnfStyle w:val="100000000000" w:firstRow="1" w:lastRow="0" w:firstColumn="0" w:lastColumn="0" w:oddVBand="0" w:evenVBand="0" w:oddHBand="0" w:evenHBand="0" w:firstRowFirstColumn="0" w:firstRowLastColumn="0" w:lastRowFirstColumn="0" w:lastRowLastColumn="0"/>
+            </w:pPr>
+            <w:r>
+              <w:t>Hito</w:t>
+            </w:r>
+          </w:p>
+        </w:tc>
+        <w:tc>
+          <w:tcPr>
+            <w:tcW w:w="3007" w:type="dxa"/>
+          </w:tcPr>
+          <w:p>
+            <w:pPr>
+              <w:jc w:val="center"/>
+              <w:cnfStyle w:val="100000000000" w:firstRow="1" w:lastRow="0" w:firstColumn="0" w:lastColumn="0" w:oddVBand="0" w:evenVBand="0" w:oddHBand="0" w:evenHBand="0" w:firstRowFirstColumn="0" w:firstRowLastColumn="0" w:lastRowFirstColumn="0" w:lastRowLastColumn="0"/>
+            </w:pPr>
+            <w:r>
+              <w:t>Ítems de la configuración</w:t>
+            </w:r>
+          </w:p>
+        </w:tc>
+      </w:tr>
+      <w:tr>
+        <w:trPr>
+          <w:cnfStyle w:val="000000100000" w:firstRow="0" w:lastRow="0" w:firstColumn="0" w:lastColumn="0" w:oddVBand="0" w:evenVBand="0" w:oddHBand="1" w:evenHBand="0" w:firstRowFirstColumn="0" w:firstRowLastColumn="0" w:lastRowFirstColumn="0" w:lastRowLastColumn="0"/>
+        </w:trPr>
+        <w:tc>
+          <w:tcPr>
+            <w:cnfStyle w:val="001000000000" w:firstRow="0" w:lastRow="0" w:firstColumn="1" w:lastColumn="0" w:oddVBand="0" w:evenVBand="0" w:oddHBand="0" w:evenHBand="0" w:firstRowFirstColumn="0" w:firstRowLastColumn="0" w:lastRowFirstColumn="0" w:lastRowLastColumn="0"/>
+            <w:tcW w:w="9019" w:type="dxa"/>
+            <w:gridSpan w:val="3"/>
+          </w:tcPr>
+          <w:p>
+            <w:r>
+              <w:t>Línea Base de Documentación</w:t>
+            </w:r>
+          </w:p>
+        </w:tc>
+      </w:tr>
+      <w:tr>
+        <w:tc>
+          <w:tcPr>
+            <w:cnfStyle w:val="001000000000" w:firstRow="0" w:lastRow="0" w:firstColumn="1" w:lastColumn="0" w:oddVBand="0" w:evenVBand="0" w:oddHBand="0" w:evenHBand="0" w:firstRowFirstColumn="0" w:firstRowLastColumn="0" w:lastRowFirstColumn="0" w:lastRowLastColumn="0"/>
+            <w:tcW w:w="3006" w:type="dxa"/>
+          </w:tcPr>
+          <w:p>
+            <w:pPr>
+              <w:rPr>
+                <w:b w:val="0"/>
+                <w:bCs w:val="0"/>
+              </w:rPr>
+            </w:pPr>
+            <w:r>
+              <w:rPr>
+                <w:b w:val="0"/>
+                <w:bCs w:val="0"/>
+              </w:rPr>
+              <w:t>Línea b</w:t>
+            </w:r>
+            <w:r>
+              <w:rPr>
+                <w:b w:val="0"/>
+                <w:bCs w:val="0"/>
+              </w:rPr>
+              <w:t>ase de documentación</w:t>
+            </w:r>
+          </w:p>
+        </w:tc>
+        <w:tc>
+          <w:tcPr>
+            <w:tcW w:w="3006" w:type="dxa"/>
+          </w:tcPr>
+          <w:p>
+            <w:pPr>
+              <w:cnfStyle w:val="000000000000" w:firstRow="0" w:lastRow="0" w:firstColumn="0" w:lastColumn="0" w:oddVBand="0" w:evenVBand="0" w:oddHBand="0" w:evenHBand="0" w:firstRowFirstColumn="0" w:firstRowLastColumn="0" w:lastRowFirstColumn="0" w:lastRowLastColumn="0"/>
+            </w:pPr>
+            <w:r>
+              <w:t>Fin de la etapa de concepción</w:t>
+            </w:r>
+          </w:p>
+        </w:tc>
+        <w:tc>
+          <w:tcPr>
+            <w:tcW w:w="3007" w:type="dxa"/>
+          </w:tcPr>
+          <w:p>
+            <w:pPr>
+              <w:pStyle w:val="Prrafodelista"/>
+              <w:numPr>
+                <w:ilvl w:val="0"/>
+                <w:numId w:val="11"/>
+              </w:numPr>
+              <w:cnfStyle w:val="000000000000" w:firstRow="0" w:lastRow="0" w:firstColumn="0" w:lastColumn="0" w:oddVBand="0" w:evenVBand="0" w:oddHBand="0" w:evenHBand="0" w:firstRowFirstColumn="0" w:firstRowLastColumn="0" w:lastRowFirstColumn="0" w:lastRowLastColumn="0"/>
+            </w:pPr>
+            <w:r>
+              <w:t>Plan de Proyecto y Cronograma</w:t>
+            </w:r>
+          </w:p>
+          <w:p>
+            <w:pPr>
+              <w:pStyle w:val="Prrafodelista"/>
+              <w:numPr>
+                <w:ilvl w:val="0"/>
+                <w:numId w:val="11"/>
+              </w:numPr>
+              <w:cnfStyle w:val="000000000000" w:firstRow="0" w:lastRow="0" w:firstColumn="0" w:lastColumn="0" w:oddVBand="0" w:evenVBand="0" w:oddHBand="0" w:evenHBand="0" w:firstRowFirstColumn="0" w:firstRowLastColumn="0" w:lastRowFirstColumn="0" w:lastRowLastColumn="0"/>
+            </w:pPr>
+            <w:r>
+              <w:t>Lista</w:t>
+            </w:r>
+            <w:r>
+              <w:t xml:space="preserve"> de Requisitos</w:t>
+            </w:r>
+          </w:p>
+          <w:p>
+            <w:pPr>
+              <w:pStyle w:val="Prrafodelista"/>
+              <w:numPr>
+                <w:ilvl w:val="0"/>
+                <w:numId w:val="11"/>
+              </w:numPr>
+              <w:cnfStyle w:val="000000000000" w:firstRow="0" w:lastRow="0" w:firstColumn="0" w:lastColumn="0" w:oddVBand="0" w:evenVBand="0" w:oddHBand="0" w:evenHBand="0" w:firstRowFirstColumn="0" w:firstRowLastColumn="0" w:lastRowFirstColumn="0" w:lastRowLastColumn="0"/>
+            </w:pPr>
+            <w:r>
+              <w:t>Documento de Negocio</w:t>
+            </w:r>
+          </w:p>
+          <w:p>
+            <w:pPr>
+              <w:pStyle w:val="Prrafodelista"/>
+              <w:numPr>
+                <w:ilvl w:val="0"/>
+                <w:numId w:val="11"/>
+              </w:numPr>
+              <w:cnfStyle w:val="000000000000" w:firstRow="0" w:lastRow="0" w:firstColumn="0" w:lastColumn="0" w:oddVBand="0" w:evenVBand="0" w:oddHBand="0" w:evenHBand="0" w:firstRowFirstColumn="0" w:firstRowLastColumn="0" w:lastRowFirstColumn="0" w:lastRowLastColumn="0"/>
+            </w:pPr>
+            <w:r>
+              <w:t>Documento de Análisis</w:t>
+            </w:r>
+          </w:p>
+          <w:p>
+            <w:pPr>
+              <w:pStyle w:val="Prrafodelista"/>
+              <w:numPr>
+                <w:ilvl w:val="0"/>
+                <w:numId w:val="11"/>
+              </w:numPr>
+              <w:cnfStyle w:val="000000000000" w:firstRow="0" w:lastRow="0" w:firstColumn="0" w:lastColumn="0" w:oddVBand="0" w:evenVBand="0" w:oddHBand="0" w:evenHBand="0" w:firstRowFirstColumn="0" w:firstRowLastColumn="0" w:lastRowFirstColumn="0" w:lastRowLastColumn="0"/>
+            </w:pPr>
+            <w:r>
+              <w:t>Documento de Diseño</w:t>
+            </w:r>
+          </w:p>
+          <w:p>
+            <w:pPr>
+              <w:pStyle w:val="Prrafodelista"/>
+              <w:numPr>
+                <w:ilvl w:val="0"/>
+                <w:numId w:val="11"/>
+              </w:numPr>
+              <w:cnfStyle w:val="000000000000" w:firstRow="0" w:lastRow="0" w:firstColumn="0" w:lastColumn="0" w:oddVBand="0" w:evenVBand="0" w:oddHBand="0" w:evenHBand="0" w:firstRowFirstColumn="0" w:firstRowLastColumn="0" w:lastRowFirstColumn="0" w:lastRowLastColumn="0"/>
+            </w:pPr>
+            <w:r>
+              <w:t>Documento de especificación de CUS</w:t>
+            </w:r>
+          </w:p>
+          <w:p>
+            <w:pPr>
+              <w:pStyle w:val="Prrafodelista"/>
+              <w:numPr>
+                <w:ilvl w:val="0"/>
+                <w:numId w:val="11"/>
+              </w:numPr>
+              <w:cnfStyle w:val="000000000000" w:firstRow="0" w:lastRow="0" w:firstColumn="0" w:lastColumn="0" w:oddVBand="0" w:evenVBand="0" w:oddHBand="0" w:evenHBand="0" w:firstRowFirstColumn="0" w:firstRowLastColumn="0" w:lastRowFirstColumn="0" w:lastRowLastColumn="0"/>
+            </w:pPr>
+            <w:r>
+              <w:lastRenderedPageBreak/>
+              <w:t>Documento de Arquitectura</w:t>
+            </w:r>
+          </w:p>
+          <w:p>
+            <w:pPr>
+              <w:pStyle w:val="Prrafodelista"/>
+              <w:numPr>
+                <w:ilvl w:val="0"/>
+                <w:numId w:val="11"/>
+              </w:numPr>
+              <w:cnfStyle w:val="000000000000" w:firstRow="0" w:lastRow="0" w:firstColumn="0" w:lastColumn="0" w:oddVBand="0" w:evenVBand="0" w:oddHBand="0" w:evenHBand="0" w:firstRowFirstColumn="0" w:firstRowLastColumn="0" w:lastRowFirstColumn="0" w:lastRowLastColumn="0"/>
+            </w:pPr>
+            <w:r>
+              <w:t>Documento de Diseño de Base de Datos</w:t>
+            </w:r>
+          </w:p>
+          <w:p>
+            <w:pPr>
+              <w:pStyle w:val="Prrafodelista"/>
+              <w:numPr>
+                <w:ilvl w:val="0"/>
+                <w:numId w:val="11"/>
+              </w:numPr>
+              <w:cnfStyle w:val="000000000000" w:firstRow="0" w:lastRow="0" w:firstColumn="0" w:lastColumn="0" w:oddVBand="0" w:evenVBand="0" w:oddHBand="0" w:evenHBand="0" w:firstRowFirstColumn="0" w:firstRowLastColumn="0" w:lastRowFirstColumn="0" w:lastRowLastColumn="0"/>
+            </w:pPr>
+            <w:r>
+              <w:t>Documento de Diseño de Interfaces</w:t>
+            </w:r>
+          </w:p>
+        </w:tc>
+      </w:tr>
+      <w:tr>
+        <w:trPr>
+          <w:cnfStyle w:val="000000100000" w:firstRow="0" w:lastRow="0" w:firstColumn="0" w:lastColumn="0" w:oddVBand="0" w:evenVBand="0" w:oddHBand="1" w:evenHBand="0" w:firstRowFirstColumn="0" w:firstRowLastColumn="0" w:lastRowFirstColumn="0" w:lastRowLastColumn="0"/>
+        </w:trPr>
+        <w:tc>
+          <w:tcPr>
+            <w:cnfStyle w:val="001000000000" w:firstRow="0" w:lastRow="0" w:firstColumn="1" w:lastColumn="0" w:oddVBand="0" w:evenVBand="0" w:oddHBand="0" w:evenHBand="0" w:firstRowFirstColumn="0" w:firstRowLastColumn="0" w:lastRowFirstColumn="0" w:lastRowLastColumn="0"/>
+            <w:tcW w:w="9019" w:type="dxa"/>
+            <w:gridSpan w:val="3"/>
+          </w:tcPr>
+          <w:p>
+            <w:r>
+              <w:lastRenderedPageBreak/>
+              <w:t>Línea Base de Producto</w:t>
+            </w:r>
+          </w:p>
+        </w:tc>
+      </w:tr>
+      <w:tr>
+        <w:tc>
+          <w:tcPr>
+            <w:cnfStyle w:val="001000000000" w:firstRow="0" w:lastRow="0" w:firstColumn="1" w:lastColumn="0" w:oddVBand="0" w:evenVBand="0" w:oddHBand="0" w:evenHBand="0" w:firstRowFirstColumn="0" w:firstRowLastColumn="0" w:lastRowFirstColumn="0" w:lastRowLastColumn="0"/>
+            <w:tcW w:w="3006" w:type="dxa"/>
+          </w:tcPr>
+          <w:p>
+            <w:pPr>
+              <w:rPr>
+                <w:b w:val="0"/>
+                <w:bCs w:val="0"/>
+              </w:rPr>
+            </w:pPr>
+            <w:r>
+              <w:rPr>
+                <w:b w:val="0"/>
+                <w:bCs w:val="0"/>
+              </w:rPr>
+              <w:t>Línea base de producto</w:t>
+            </w:r>
+          </w:p>
+        </w:tc>
+        <w:tc>
+          <w:tcPr>
+            <w:tcW w:w="3006" w:type="dxa"/>
+          </w:tcPr>
+          <w:p>
+            <w:pPr>
+              <w:cnfStyle w:val="000000000000" w:firstRow="0" w:lastRow="0" w:firstColumn="0" w:lastColumn="0" w:oddVBand="0" w:evenVBand="0" w:oddHBand="0" w:evenHBand="0" w:firstRowFirstColumn="0" w:firstRowLastColumn="0" w:lastRowFirstColumn="0" w:lastRowLastColumn="0"/>
+            </w:pPr>
+            <w:r>
+              <w:t>Fin de la etapa de construcción</w:t>
+            </w:r>
+          </w:p>
+        </w:tc>
+        <w:tc>
+          <w:tcPr>
+            <w:tcW w:w="3007" w:type="dxa"/>
+          </w:tcPr>
+          <w:p>
+            <w:pPr>
+              <w:pStyle w:val="Prrafodelista"/>
+              <w:numPr>
+                <w:ilvl w:val="0"/>
+                <w:numId w:val="12"/>
+              </w:numPr>
+              <w:cnfStyle w:val="000000000000" w:firstRow="0" w:lastRow="0" w:firstColumn="0" w:lastColumn="0" w:oddVBand="0" w:evenVBand="0" w:oddHBand="0" w:evenHBand="0" w:firstRowFirstColumn="0" w:firstRowLastColumn="0" w:lastRowFirstColumn="0" w:lastRowLastColumn="0"/>
+            </w:pPr>
+            <w:r>
+              <w:t>Código fuente</w:t>
+            </w:r>
+            <w:r>
+              <w:t xml:space="preserve"> móvil</w:t>
+            </w:r>
+          </w:p>
+          <w:p>
+            <w:pPr>
+              <w:pStyle w:val="Prrafodelista"/>
+              <w:numPr>
+                <w:ilvl w:val="0"/>
+                <w:numId w:val="12"/>
+              </w:numPr>
+              <w:cnfStyle w:val="000000000000" w:firstRow="0" w:lastRow="0" w:firstColumn="0" w:lastColumn="0" w:oddVBand="0" w:evenVBand="0" w:oddHBand="0" w:evenHBand="0" w:firstRowFirstColumn="0" w:firstRowLastColumn="0" w:lastRowFirstColumn="0" w:lastRowLastColumn="0"/>
+            </w:pPr>
+            <w:r>
+              <w:t>Código fuente Front-</w:t>
+            </w:r>
+            <w:proofErr w:type="spellStart"/>
+            <w:r>
+              <w:t>End</w:t>
+            </w:r>
+            <w:proofErr w:type="spellEnd"/>
+          </w:p>
+          <w:p>
+            <w:pPr>
+              <w:pStyle w:val="Prrafodelista"/>
+              <w:numPr>
+                <w:ilvl w:val="0"/>
+                <w:numId w:val="12"/>
+              </w:numPr>
+              <w:cnfStyle w:val="000000000000" w:firstRow="0" w:lastRow="0" w:firstColumn="0" w:lastColumn="0" w:oddVBand="0" w:evenVBand="0" w:oddHBand="0" w:evenHBand="0" w:firstRowFirstColumn="0" w:firstRowLastColumn="0" w:lastRowFirstColumn="0" w:lastRowLastColumn="0"/>
+            </w:pPr>
+            <w:r>
+              <w:t>Código fuente Back-</w:t>
+            </w:r>
+            <w:proofErr w:type="spellStart"/>
+            <w:r>
+              <w:t>End</w:t>
+            </w:r>
+            <w:proofErr w:type="spellEnd"/>
+          </w:p>
+          <w:p>
+            <w:pPr>
+              <w:pStyle w:val="Prrafodelista"/>
+              <w:numPr>
+                <w:ilvl w:val="0"/>
+                <w:numId w:val="12"/>
+              </w:numPr>
+              <w:cnfStyle w:val="000000000000" w:firstRow="0" w:lastRow="0" w:firstColumn="0" w:lastColumn="0" w:oddVBand="0" w:evenVBand="0" w:oddHBand="0" w:evenHBand="0" w:firstRowFirstColumn="0" w:firstRowLastColumn="0" w:lastRowFirstColumn="0" w:lastRowLastColumn="0"/>
+            </w:pPr>
+            <w:r>
+              <w:t>Scripts de base de datos</w:t>
+            </w:r>
+          </w:p>
+        </w:tc>
+      </w:tr>
+      <w:tr>
+        <w:trPr>
+          <w:cnfStyle w:val="000000100000" w:firstRow="0" w:lastRow="0" w:firstColumn="0" w:lastColumn="0" w:oddVBand="0" w:evenVBand="0" w:oddHBand="1" w:evenHBand="0" w:firstRowFirstColumn="0" w:firstRowLastColumn="0" w:lastRowFirstColumn="0" w:lastRowLastColumn="0"/>
+        </w:trPr>
+        <w:tc>
+          <w:tcPr>
+            <w:cnfStyle w:val="001000000000" w:firstRow="0" w:lastRow="0" w:firstColumn="1" w:lastColumn="0" w:oddVBand="0" w:evenVBand="0" w:oddHBand="0" w:evenHBand="0" w:firstRowFirstColumn="0" w:firstRowLastColumn="0" w:lastRowFirstColumn="0" w:lastRowLastColumn="0"/>
+            <w:tcW w:w="9019" w:type="dxa"/>
+            <w:gridSpan w:val="3"/>
+          </w:tcPr>
+          <w:p>
+            <w:r>
+              <w:t>Línea Base de Pruebas</w:t>
+            </w:r>
+          </w:p>
+        </w:tc>
+      </w:tr>
+      <w:tr>
+        <w:tc>
+          <w:tcPr>
+            <w:cnfStyle w:val="001000000000" w:firstRow="0" w:lastRow="0" w:firstColumn="1" w:lastColumn="0" w:oddVBand="0" w:evenVBand="0" w:oddHBand="0" w:evenHBand="0" w:firstRowFirstColumn="0" w:firstRowLastColumn="0" w:lastRowFirstColumn="0" w:lastRowLastColumn="0"/>
+            <w:tcW w:w="3006" w:type="dxa"/>
+          </w:tcPr>
+          <w:p>
+            <w:pPr>
+              <w:rPr>
+                <w:b w:val="0"/>
+                <w:bCs w:val="0"/>
+              </w:rPr>
+            </w:pPr>
+            <w:r>
+              <w:rPr>
+                <w:b w:val="0"/>
+                <w:bCs w:val="0"/>
+              </w:rPr>
+              <w:t>Línea base de pruebas</w:t>
+            </w:r>
+          </w:p>
+        </w:tc>
+        <w:tc>
+          <w:tcPr>
+            <w:tcW w:w="3006" w:type="dxa"/>
+          </w:tcPr>
+          <w:p>
+            <w:pPr>
+              <w:cnfStyle w:val="000000000000" w:firstRow="0" w:lastRow="0" w:firstColumn="0" w:lastColumn="0" w:oddVBand="0" w:evenVBand="0" w:oddHBand="0" w:evenHBand="0" w:firstRowFirstColumn="0" w:firstRowLastColumn="0" w:lastRowFirstColumn="0" w:lastRowLastColumn="0"/>
+            </w:pPr>
+            <w:r>
+              <w:t>Entrega del producto final</w:t>
+            </w:r>
+          </w:p>
+        </w:tc>
+        <w:tc>
+          <w:tcPr>
+            <w:tcW w:w="3007" w:type="dxa"/>
+          </w:tcPr>
+          <w:p>
+            <w:pPr>
+              <w:pStyle w:val="Prrafodelista"/>
+              <w:numPr>
+                <w:ilvl w:val="0"/>
+                <w:numId w:val="14"/>
+              </w:numPr>
+              <w:cnfStyle w:val="000000000000" w:firstRow="0" w:lastRow="0" w:firstColumn="0" w:lastColumn="0" w:oddVBand="0" w:evenVBand="0" w:oddHBand="0" w:evenHBand="0" w:firstRowFirstColumn="0" w:firstRowLastColumn="0" w:lastRowFirstColumn="0" w:lastRowLastColumn="0"/>
+            </w:pPr>
+            <w:r>
+              <w:t>Documento de reléase</w:t>
+            </w:r>
+          </w:p>
+          <w:p>
+            <w:pPr>
+              <w:pStyle w:val="Prrafodelista"/>
+              <w:numPr>
+                <w:ilvl w:val="0"/>
+                <w:numId w:val="13"/>
+              </w:numPr>
+              <w:cnfStyle w:val="000000000000" w:firstRow="0" w:lastRow="0" w:firstColumn="0" w:lastColumn="0" w:oddVBand="0" w:evenVBand="0" w:oddHBand="0" w:evenHBand="0" w:firstRowFirstColumn="0" w:firstRowLastColumn="0" w:lastRowFirstColumn="0" w:lastRowLastColumn="0"/>
+            </w:pPr>
+            <w:r>
+              <w:t>Manual de usuario</w:t>
+            </w:r>
+          </w:p>
+          <w:p>
+            <w:pPr>
+              <w:pStyle w:val="Prrafodelista"/>
+              <w:numPr>
+                <w:ilvl w:val="0"/>
+                <w:numId w:val="13"/>
+              </w:numPr>
+              <w:cnfStyle w:val="000000000000" w:firstRow="0" w:lastRow="0" w:firstColumn="0" w:lastColumn="0" w:oddVBand="0" w:evenVBand="0" w:oddHBand="0" w:evenHBand="0" w:firstRowFirstColumn="0" w:firstRowLastColumn="0" w:lastRowFirstColumn="0" w:lastRowLastColumn="0"/>
+            </w:pPr>
+            <w:r>
+              <w:t>Documento de pruebas del sistema</w:t>
+            </w:r>
+          </w:p>
+        </w:tc>
+      </w:tr>
+    </w:tbl>
+    <w:p>
+      <w:pPr>
+        <w:rPr>
+          <w:color w:val="000000"/>
+          <w:sz w:val="20"/>
+          <w:szCs w:val="20"/>
+        </w:rPr>
+      </w:pPr>
+    </w:p>
+    <w:p>
+      <w:pPr>
+        <w:jc w:val="center"/>
+        <w:rPr>
+          <w:lang w:val="es-PE"/>
+        </w:rPr>
+      </w:pPr>
+      <w:r>
+        <w:rPr>
+          <w:b/>
+          <w:bCs/>
+          <w:color w:val="000000"/>
+          <w:sz w:val="20"/>
+          <w:szCs w:val="20"/>
+        </w:rPr>
+        <w:t xml:space="preserve">Tabla </w:t>
+      </w:r>
+      <w:r>
+        <w:rPr>
+          <w:b/>
+          <w:bCs/>
+          <w:color w:val="000000"/>
+          <w:sz w:val="20"/>
+          <w:szCs w:val="20"/>
+        </w:rPr>
+        <w:t>8</w:t>
+      </w:r>
+      <w:r>
+        <w:rPr>
+          <w:b/>
+          <w:bCs/>
+          <w:color w:val="000000"/>
+          <w:sz w:val="20"/>
+          <w:szCs w:val="20"/>
+        </w:rPr>
+        <w:t xml:space="preserve">. </w:t>
+      </w:r>
+      <w:r>
+        <w:rPr>
+          <w:b/>
+          <w:bCs/>
+          <w:color w:val="000000"/>
+          <w:sz w:val="20"/>
+          <w:szCs w:val="20"/>
+        </w:rPr>
+        <w:t>Definición de Líneas Base de un proyecto de software</w:t>
+      </w:r>
+    </w:p>
+    <w:p>
+      <w:pPr>
+        <w:rPr>
+          <w:lang w:val="es-PE"/>
+        </w:rPr>
+      </w:pPr>
+    </w:p>
     <w:p>
       <w:pPr>
         <w:rPr>
@@ -17045,7 +18044,7 @@
 </file>
 
 <file path=word/endnotes.xml><?xml version="1.0" encoding="utf-8"?>
-<w:endnotes xmlns:wpc="http://schemas.microsoft.com/office/word/2010/wordprocessingCanvas" xmlns:mc="http://schemas.openxmlformats.org/markup-compatibility/2006" xmlns:o="urn:schemas-microsoft-com:office:office" xmlns:r="http://schemas.openxmlformats.org/officeDocument/2006/relationships" xmlns:m="http://schemas.openxmlformats.org/officeDocument/2006/math" xmlns:v="urn:schemas-microsoft-com:vml" xmlns:wp14="http://schemas.microsoft.com/office/word/2010/wordprocessingDrawing" xmlns:wp="http://schemas.openxmlformats.org/drawingml/2006/wordprocessingDrawing" xmlns:w10="urn:schemas-microsoft-com:office:word" xmlns:w="http://schemas.openxmlformats.org/wordprocessingml/2006/main" xmlns:w14="http://schemas.microsoft.com/office/word/2010/wordml" xmlns:w15="http://schemas.microsoft.com/office/word/2012/wordml" xmlns:wpg="http://schemas.microsoft.com/office/word/2010/wordprocessingGroup" xmlns:wpi="http://schemas.microsoft.com/office/word/2010/wordprocessingInk" xmlns:wne="http://schemas.microsoft.com/office/word/2006/wordml" xmlns:wps="http://schemas.microsoft.com/office/word/2010/wordprocessingShape" mc:Ignorable="w14 w15 wp14">
+<w:endnotes xmlns:wpc="http://schemas.microsoft.com/office/word/2010/wordprocessingCanvas" xmlns:cx="http://schemas.microsoft.com/office/drawing/2014/chartex" xmlns:cx1="http://schemas.microsoft.com/office/drawing/2015/9/8/chartex" xmlns:cx2="http://schemas.microsoft.com/office/drawing/2015/10/21/chartex" xmlns:cx3="http://schemas.microsoft.com/office/drawing/2016/5/9/chartex" xmlns:cx4="http://schemas.microsoft.com/office/drawing/2016/5/10/chartex" xmlns:cx5="http://schemas.microsoft.com/office/drawing/2016/5/11/chartex" xmlns:cx6="http://schemas.microsoft.com/office/drawing/2016/5/12/chartex" xmlns:cx7="http://schemas.microsoft.com/office/drawing/2016/5/13/chartex" xmlns:cx8="http://schemas.microsoft.com/office/drawing/2016/5/14/chartex" xmlns:mc="http://schemas.openxmlformats.org/markup-compatibility/2006" xmlns:aink="http://schemas.microsoft.com/office/drawing/2016/ink" xmlns:am3d="http://schemas.microsoft.com/office/drawing/2017/model3d" xmlns:o="urn:schemas-microsoft-com:office:office" xmlns:r="http://schemas.openxmlformats.org/officeDocument/2006/relationships" xmlns:m="http://schemas.openxmlformats.org/officeDocument/2006/math" xmlns:v="urn:schemas-microsoft-com:vml" xmlns:wp14="http://schemas.microsoft.com/office/word/2010/wordprocessingDrawing" xmlns:wp="http://schemas.openxmlformats.org/drawingml/2006/wordprocessingDrawing" xmlns:w10="urn:schemas-microsoft-com:office:word" xmlns:w="http://schemas.openxmlformats.org/wordprocessingml/2006/main" xmlns:w14="http://schemas.microsoft.com/office/word/2010/wordml" xmlns:w15="http://schemas.microsoft.com/office/word/2012/wordml" xmlns:w16cid="http://schemas.microsoft.com/office/word/2016/wordml/cid" xmlns:w16se="http://schemas.microsoft.com/office/word/2015/wordml/symex" xmlns:wpg="http://schemas.microsoft.com/office/word/2010/wordprocessingGroup" xmlns:wpi="http://schemas.microsoft.com/office/word/2010/wordprocessingInk" xmlns:wne="http://schemas.microsoft.com/office/word/2006/wordml" xmlns:wps="http://schemas.microsoft.com/office/word/2010/wordprocessingShape" mc:Ignorable="w14 w15 w16se w16cid wp14">
   <w:endnote w:type="separator" w:id="-1">
     <w:p>
       <w:pPr>
@@ -17070,7 +18069,7 @@
 </file>
 
 <file path=word/footer1.xml><?xml version="1.0" encoding="utf-8"?>
-<w:ftr xmlns:wpc="http://schemas.microsoft.com/office/word/2010/wordprocessingCanvas" xmlns:mc="http://schemas.openxmlformats.org/markup-compatibility/2006" xmlns:o="urn:schemas-microsoft-com:office:office" xmlns:r="http://schemas.openxmlformats.org/officeDocument/2006/relationships" xmlns:m="http://schemas.openxmlformats.org/officeDocument/2006/math" xmlns:v="urn:schemas-microsoft-com:vml" xmlns:wp14="http://schemas.microsoft.com/office/word/2010/wordprocessingDrawing" xmlns:wp="http://schemas.openxmlformats.org/drawingml/2006/wordprocessingDrawing" xmlns:w10="urn:schemas-microsoft-com:office:word" xmlns:w="http://schemas.openxmlformats.org/wordprocessingml/2006/main" xmlns:w14="http://schemas.microsoft.com/office/word/2010/wordml" xmlns:w15="http://schemas.microsoft.com/office/word/2012/wordml" xmlns:wpg="http://schemas.microsoft.com/office/word/2010/wordprocessingGroup" xmlns:wpi="http://schemas.microsoft.com/office/word/2010/wordprocessingInk" xmlns:wne="http://schemas.microsoft.com/office/word/2006/wordml" xmlns:wps="http://schemas.microsoft.com/office/word/2010/wordprocessingShape" mc:Ignorable="w14 w15 wp14">
+<w:ftr xmlns:wpc="http://schemas.microsoft.com/office/word/2010/wordprocessingCanvas" xmlns:cx="http://schemas.microsoft.com/office/drawing/2014/chartex" xmlns:cx1="http://schemas.microsoft.com/office/drawing/2015/9/8/chartex" xmlns:cx2="http://schemas.microsoft.com/office/drawing/2015/10/21/chartex" xmlns:cx3="http://schemas.microsoft.com/office/drawing/2016/5/9/chartex" xmlns:cx4="http://schemas.microsoft.com/office/drawing/2016/5/10/chartex" xmlns:cx5="http://schemas.microsoft.com/office/drawing/2016/5/11/chartex" xmlns:cx6="http://schemas.microsoft.com/office/drawing/2016/5/12/chartex" xmlns:cx7="http://schemas.microsoft.com/office/drawing/2016/5/13/chartex" xmlns:cx8="http://schemas.microsoft.com/office/drawing/2016/5/14/chartex" xmlns:mc="http://schemas.openxmlformats.org/markup-compatibility/2006" xmlns:aink="http://schemas.microsoft.com/office/drawing/2016/ink" xmlns:am3d="http://schemas.microsoft.com/office/drawing/2017/model3d" xmlns:o="urn:schemas-microsoft-com:office:office" xmlns:r="http://schemas.openxmlformats.org/officeDocument/2006/relationships" xmlns:m="http://schemas.openxmlformats.org/officeDocument/2006/math" xmlns:v="urn:schemas-microsoft-com:vml" xmlns:wp14="http://schemas.microsoft.com/office/word/2010/wordprocessingDrawing" xmlns:wp="http://schemas.openxmlformats.org/drawingml/2006/wordprocessingDrawing" xmlns:w10="urn:schemas-microsoft-com:office:word" xmlns:w="http://schemas.openxmlformats.org/wordprocessingml/2006/main" xmlns:w14="http://schemas.microsoft.com/office/word/2010/wordml" xmlns:w15="http://schemas.microsoft.com/office/word/2012/wordml" xmlns:w16cid="http://schemas.microsoft.com/office/word/2016/wordml/cid" xmlns:w16se="http://schemas.microsoft.com/office/word/2015/wordml/symex" xmlns:wpg="http://schemas.microsoft.com/office/word/2010/wordprocessingGroup" xmlns:wpi="http://schemas.microsoft.com/office/word/2010/wordprocessingInk" xmlns:wne="http://schemas.microsoft.com/office/word/2006/wordml" xmlns:wps="http://schemas.microsoft.com/office/word/2010/wordprocessingShape" mc:Ignorable="w14 w15 w16se w16cid wp14">
   <w:sdt>
     <w:sdtPr>
       <w:id w:val="-330763527"/>
@@ -17079,7 +18078,6 @@
         <w:docPartUnique/>
       </w:docPartObj>
     </w:sdtPr>
-    <w:sdtEndPr/>
     <w:sdtContent>
       <w:sdt>
         <w:sdtPr>
@@ -17089,7 +18087,6 @@
             <w:docPartUnique/>
           </w:docPartObj>
         </w:sdtPr>
-        <w:sdtEndPr/>
         <w:sdtContent>
           <w:p>
             <w:pPr>
@@ -17206,7 +18203,7 @@
 </file>
 
 <file path=word/footnotes.xml><?xml version="1.0" encoding="utf-8"?>
-<w:footnotes xmlns:wpc="http://schemas.microsoft.com/office/word/2010/wordprocessingCanvas" xmlns:mc="http://schemas.openxmlformats.org/markup-compatibility/2006" xmlns:o="urn:schemas-microsoft-com:office:office" xmlns:r="http://schemas.openxmlformats.org/officeDocument/2006/relationships" xmlns:m="http://schemas.openxmlformats.org/officeDocument/2006/math" xmlns:v="urn:schemas-microsoft-com:vml" xmlns:wp14="http://schemas.microsoft.com/office/word/2010/wordprocessingDrawing" xmlns:wp="http://schemas.openxmlformats.org/drawingml/2006/wordprocessingDrawing" xmlns:w10="urn:schemas-microsoft-com:office:word" xmlns:w="http://schemas.openxmlformats.org/wordprocessingml/2006/main" xmlns:w14="http://schemas.microsoft.com/office/word/2010/wordml" xmlns:w15="http://schemas.microsoft.com/office/word/2012/wordml" xmlns:wpg="http://schemas.microsoft.com/office/word/2010/wordprocessingGroup" xmlns:wpi="http://schemas.microsoft.com/office/word/2010/wordprocessingInk" xmlns:wne="http://schemas.microsoft.com/office/word/2006/wordml" xmlns:wps="http://schemas.microsoft.com/office/word/2010/wordprocessingShape" mc:Ignorable="w14 w15 wp14">
+<w:footnotes xmlns:wpc="http://schemas.microsoft.com/office/word/2010/wordprocessingCanvas" xmlns:cx="http://schemas.microsoft.com/office/drawing/2014/chartex" xmlns:cx1="http://schemas.microsoft.com/office/drawing/2015/9/8/chartex" xmlns:cx2="http://schemas.microsoft.com/office/drawing/2015/10/21/chartex" xmlns:cx3="http://schemas.microsoft.com/office/drawing/2016/5/9/chartex" xmlns:cx4="http://schemas.microsoft.com/office/drawing/2016/5/10/chartex" xmlns:cx5="http://schemas.microsoft.com/office/drawing/2016/5/11/chartex" xmlns:cx6="http://schemas.microsoft.com/office/drawing/2016/5/12/chartex" xmlns:cx7="http://schemas.microsoft.com/office/drawing/2016/5/13/chartex" xmlns:cx8="http://schemas.microsoft.com/office/drawing/2016/5/14/chartex" xmlns:mc="http://schemas.openxmlformats.org/markup-compatibility/2006" xmlns:aink="http://schemas.microsoft.com/office/drawing/2016/ink" xmlns:am3d="http://schemas.microsoft.com/office/drawing/2017/model3d" xmlns:o="urn:schemas-microsoft-com:office:office" xmlns:r="http://schemas.openxmlformats.org/officeDocument/2006/relationships" xmlns:m="http://schemas.openxmlformats.org/officeDocument/2006/math" xmlns:v="urn:schemas-microsoft-com:vml" xmlns:wp14="http://schemas.microsoft.com/office/word/2010/wordprocessingDrawing" xmlns:wp="http://schemas.openxmlformats.org/drawingml/2006/wordprocessingDrawing" xmlns:w10="urn:schemas-microsoft-com:office:word" xmlns:w="http://schemas.openxmlformats.org/wordprocessingml/2006/main" xmlns:w14="http://schemas.microsoft.com/office/word/2010/wordml" xmlns:w15="http://schemas.microsoft.com/office/word/2012/wordml" xmlns:w16cid="http://schemas.microsoft.com/office/word/2016/wordml/cid" xmlns:w16se="http://schemas.microsoft.com/office/word/2015/wordml/symex" xmlns:wpg="http://schemas.microsoft.com/office/word/2010/wordprocessingGroup" xmlns:wpi="http://schemas.microsoft.com/office/word/2010/wordprocessingInk" xmlns:wne="http://schemas.microsoft.com/office/word/2006/wordml" xmlns:wps="http://schemas.microsoft.com/office/word/2010/wordprocessingShape" mc:Ignorable="w14 w15 w16se w16cid wp14">
   <w:footnote w:type="separator" w:id="-1">
     <w:p>
       <w:pPr>
@@ -17231,7 +18228,7 @@
 </file>
 
 <file path=word/header1.xml><?xml version="1.0" encoding="utf-8"?>
-<w:hdr xmlns:wpc="http://schemas.microsoft.com/office/word/2010/wordprocessingCanvas" xmlns:mc="http://schemas.openxmlformats.org/markup-compatibility/2006" xmlns:o="urn:schemas-microsoft-com:office:office" xmlns:r="http://schemas.openxmlformats.org/officeDocument/2006/relationships" xmlns:m="http://schemas.openxmlformats.org/officeDocument/2006/math" xmlns:v="urn:schemas-microsoft-com:vml" xmlns:wp14="http://schemas.microsoft.com/office/word/2010/wordprocessingDrawing" xmlns:wp="http://schemas.openxmlformats.org/drawingml/2006/wordprocessingDrawing" xmlns:w10="urn:schemas-microsoft-com:office:word" xmlns:w="http://schemas.openxmlformats.org/wordprocessingml/2006/main" xmlns:w14="http://schemas.microsoft.com/office/word/2010/wordml" xmlns:w15="http://schemas.microsoft.com/office/word/2012/wordml" xmlns:wpg="http://schemas.microsoft.com/office/word/2010/wordprocessingGroup" xmlns:wpi="http://schemas.microsoft.com/office/word/2010/wordprocessingInk" xmlns:wne="http://schemas.microsoft.com/office/word/2006/wordml" xmlns:wps="http://schemas.microsoft.com/office/word/2010/wordprocessingShape" mc:Ignorable="w14 w15 wp14">
+<w:hdr xmlns:wpc="http://schemas.microsoft.com/office/word/2010/wordprocessingCanvas" xmlns:cx="http://schemas.microsoft.com/office/drawing/2014/chartex" xmlns:cx1="http://schemas.microsoft.com/office/drawing/2015/9/8/chartex" xmlns:cx2="http://schemas.microsoft.com/office/drawing/2015/10/21/chartex" xmlns:cx3="http://schemas.microsoft.com/office/drawing/2016/5/9/chartex" xmlns:cx4="http://schemas.microsoft.com/office/drawing/2016/5/10/chartex" xmlns:cx5="http://schemas.microsoft.com/office/drawing/2016/5/11/chartex" xmlns:cx6="http://schemas.microsoft.com/office/drawing/2016/5/12/chartex" xmlns:cx7="http://schemas.microsoft.com/office/drawing/2016/5/13/chartex" xmlns:cx8="http://schemas.microsoft.com/office/drawing/2016/5/14/chartex" xmlns:mc="http://schemas.openxmlformats.org/markup-compatibility/2006" xmlns:aink="http://schemas.microsoft.com/office/drawing/2016/ink" xmlns:am3d="http://schemas.microsoft.com/office/drawing/2017/model3d" xmlns:o="urn:schemas-microsoft-com:office:office" xmlns:r="http://schemas.openxmlformats.org/officeDocument/2006/relationships" xmlns:m="http://schemas.openxmlformats.org/officeDocument/2006/math" xmlns:v="urn:schemas-microsoft-com:vml" xmlns:wp14="http://schemas.microsoft.com/office/word/2010/wordprocessingDrawing" xmlns:wp="http://schemas.openxmlformats.org/drawingml/2006/wordprocessingDrawing" xmlns:w10="urn:schemas-microsoft-com:office:word" xmlns:w="http://schemas.openxmlformats.org/wordprocessingml/2006/main" xmlns:w14="http://schemas.microsoft.com/office/word/2010/wordml" xmlns:w15="http://schemas.microsoft.com/office/word/2012/wordml" xmlns:w16cid="http://schemas.microsoft.com/office/word/2016/wordml/cid" xmlns:w16se="http://schemas.microsoft.com/office/word/2015/wordml/symex" xmlns:wpg="http://schemas.microsoft.com/office/word/2010/wordprocessingGroup" xmlns:wpi="http://schemas.microsoft.com/office/word/2010/wordprocessingInk" xmlns:wne="http://schemas.microsoft.com/office/word/2006/wordml" xmlns:wps="http://schemas.microsoft.com/office/word/2010/wordprocessingShape" mc:Ignorable="w14 w15 w16se w16cid wp14">
   <w:p>
     <w:pPr>
       <w:spacing w:before="240" w:after="240"/>
@@ -17241,7 +18238,7 @@
 </file>
 
 <file path=word/header2.xml><?xml version="1.0" encoding="utf-8"?>
-<w:hdr xmlns:wpc="http://schemas.microsoft.com/office/word/2010/wordprocessingCanvas" xmlns:mc="http://schemas.openxmlformats.org/markup-compatibility/2006" xmlns:o="urn:schemas-microsoft-com:office:office" xmlns:r="http://schemas.openxmlformats.org/officeDocument/2006/relationships" xmlns:m="http://schemas.openxmlformats.org/officeDocument/2006/math" xmlns:v="urn:schemas-microsoft-com:vml" xmlns:wp14="http://schemas.microsoft.com/office/word/2010/wordprocessingDrawing" xmlns:wp="http://schemas.openxmlformats.org/drawingml/2006/wordprocessingDrawing" xmlns:w10="urn:schemas-microsoft-com:office:word" xmlns:w="http://schemas.openxmlformats.org/wordprocessingml/2006/main" xmlns:w14="http://schemas.microsoft.com/office/word/2010/wordml" xmlns:w15="http://schemas.microsoft.com/office/word/2012/wordml" xmlns:wpg="http://schemas.microsoft.com/office/word/2010/wordprocessingGroup" xmlns:wpi="http://schemas.microsoft.com/office/word/2010/wordprocessingInk" xmlns:wne="http://schemas.microsoft.com/office/word/2006/wordml" xmlns:wps="http://schemas.microsoft.com/office/word/2010/wordprocessingShape" mc:Ignorable="w14 w15 wp14">
+<w:hdr xmlns:wpc="http://schemas.microsoft.com/office/word/2010/wordprocessingCanvas" xmlns:cx="http://schemas.microsoft.com/office/drawing/2014/chartex" xmlns:cx1="http://schemas.microsoft.com/office/drawing/2015/9/8/chartex" xmlns:cx2="http://schemas.microsoft.com/office/drawing/2015/10/21/chartex" xmlns:cx3="http://schemas.microsoft.com/office/drawing/2016/5/9/chartex" xmlns:cx4="http://schemas.microsoft.com/office/drawing/2016/5/10/chartex" xmlns:cx5="http://schemas.microsoft.com/office/drawing/2016/5/11/chartex" xmlns:cx6="http://schemas.microsoft.com/office/drawing/2016/5/12/chartex" xmlns:cx7="http://schemas.microsoft.com/office/drawing/2016/5/13/chartex" xmlns:cx8="http://schemas.microsoft.com/office/drawing/2016/5/14/chartex" xmlns:mc="http://schemas.openxmlformats.org/markup-compatibility/2006" xmlns:aink="http://schemas.microsoft.com/office/drawing/2016/ink" xmlns:am3d="http://schemas.microsoft.com/office/drawing/2017/model3d" xmlns:o="urn:schemas-microsoft-com:office:office" xmlns:r="http://schemas.openxmlformats.org/officeDocument/2006/relationships" xmlns:m="http://schemas.openxmlformats.org/officeDocument/2006/math" xmlns:v="urn:schemas-microsoft-com:vml" xmlns:wp14="http://schemas.microsoft.com/office/word/2010/wordprocessingDrawing" xmlns:wp="http://schemas.openxmlformats.org/drawingml/2006/wordprocessingDrawing" xmlns:w10="urn:schemas-microsoft-com:office:word" xmlns:w="http://schemas.openxmlformats.org/wordprocessingml/2006/main" xmlns:w14="http://schemas.microsoft.com/office/word/2010/wordml" xmlns:w15="http://schemas.microsoft.com/office/word/2012/wordml" xmlns:w16cid="http://schemas.microsoft.com/office/word/2016/wordml/cid" xmlns:w16se="http://schemas.microsoft.com/office/word/2015/wordml/symex" xmlns:wpg="http://schemas.microsoft.com/office/word/2010/wordprocessingGroup" xmlns:wpi="http://schemas.microsoft.com/office/word/2010/wordprocessingInk" xmlns:wne="http://schemas.microsoft.com/office/word/2006/wordml" xmlns:wps="http://schemas.microsoft.com/office/word/2010/wordprocessingShape" mc:Ignorable="w14 w15 w16se w16cid wp14">
   <w:p>
     <w:pPr>
       <w:rPr>
@@ -17320,8 +18317,121 @@
 </file>
 
 <file path=word/numbering.xml><?xml version="1.0" encoding="utf-8"?>
-<w:numbering xmlns:wpc="http://schemas.microsoft.com/office/word/2010/wordprocessingCanvas" xmlns:mc="http://schemas.openxmlformats.org/markup-compatibility/2006" xmlns:o="urn:schemas-microsoft-com:office:office" xmlns:r="http://schemas.openxmlformats.org/officeDocument/2006/relationships" xmlns:m="http://schemas.openxmlformats.org/officeDocument/2006/math" xmlns:v="urn:schemas-microsoft-com:vml" xmlns:wp14="http://schemas.microsoft.com/office/word/2010/wordprocessingDrawing" xmlns:wp="http://schemas.openxmlformats.org/drawingml/2006/wordprocessingDrawing" xmlns:w10="urn:schemas-microsoft-com:office:word" xmlns:w="http://schemas.openxmlformats.org/wordprocessingml/2006/main" xmlns:w14="http://schemas.microsoft.com/office/word/2010/wordml" xmlns:w15="http://schemas.microsoft.com/office/word/2012/wordml" xmlns:wpg="http://schemas.microsoft.com/office/word/2010/wordprocessingGroup" xmlns:wpi="http://schemas.microsoft.com/office/word/2010/wordprocessingInk" xmlns:wne="http://schemas.microsoft.com/office/word/2006/wordml" xmlns:wps="http://schemas.microsoft.com/office/word/2010/wordprocessingShape" mc:Ignorable="w14 w15 wp14">
-  <w:abstractNum w:abstractNumId="0">
+<w:numbering xmlns:wpc="http://schemas.microsoft.com/office/word/2010/wordprocessingCanvas" xmlns:cx="http://schemas.microsoft.com/office/drawing/2014/chartex" xmlns:cx1="http://schemas.microsoft.com/office/drawing/2015/9/8/chartex" xmlns:cx2="http://schemas.microsoft.com/office/drawing/2015/10/21/chartex" xmlns:cx3="http://schemas.microsoft.com/office/drawing/2016/5/9/chartex" xmlns:cx4="http://schemas.microsoft.com/office/drawing/2016/5/10/chartex" xmlns:cx5="http://schemas.microsoft.com/office/drawing/2016/5/11/chartex" xmlns:cx6="http://schemas.microsoft.com/office/drawing/2016/5/12/chartex" xmlns:cx7="http://schemas.microsoft.com/office/drawing/2016/5/13/chartex" xmlns:cx8="http://schemas.microsoft.com/office/drawing/2016/5/14/chartex" xmlns:mc="http://schemas.openxmlformats.org/markup-compatibility/2006" xmlns:aink="http://schemas.microsoft.com/office/drawing/2016/ink" xmlns:am3d="http://schemas.microsoft.com/office/drawing/2017/model3d" xmlns:o="urn:schemas-microsoft-com:office:office" xmlns:r="http://schemas.openxmlformats.org/officeDocument/2006/relationships" xmlns:m="http://schemas.openxmlformats.org/officeDocument/2006/math" xmlns:v="urn:schemas-microsoft-com:vml" xmlns:wp14="http://schemas.microsoft.com/office/word/2010/wordprocessingDrawing" xmlns:wp="http://schemas.openxmlformats.org/drawingml/2006/wordprocessingDrawing" xmlns:w10="urn:schemas-microsoft-com:office:word" xmlns:w="http://schemas.openxmlformats.org/wordprocessingml/2006/main" xmlns:w14="http://schemas.microsoft.com/office/word/2010/wordml" xmlns:w15="http://schemas.microsoft.com/office/word/2012/wordml" xmlns:w16cid="http://schemas.microsoft.com/office/word/2016/wordml/cid" xmlns:w16se="http://schemas.microsoft.com/office/word/2015/wordml/symex" xmlns:wpg="http://schemas.microsoft.com/office/word/2010/wordprocessingGroup" xmlns:wpi="http://schemas.microsoft.com/office/word/2010/wordprocessingInk" xmlns:wne="http://schemas.microsoft.com/office/word/2006/wordml" xmlns:wps="http://schemas.microsoft.com/office/word/2010/wordprocessingShape" mc:Ignorable="w14 w15 w16se w16cid wp14">
+  <w:abstractNum w:abstractNumId="0" w15:restartNumberingAfterBreak="0">
+    <w:nsid w:val="09E705B7"/>
+    <w:multiLevelType w:val="hybridMultilevel"/>
+    <w:tmpl w:val="F43ADDE2"/>
+    <w:lvl w:ilvl="0" w:tplc="280A0001">
+      <w:start w:val="1"/>
+      <w:numFmt w:val="bullet"/>
+      <w:lvlText w:val=""/>
+      <w:lvlJc w:val="left"/>
+      <w:pPr>
+        <w:ind w:left="720" w:hanging="360"/>
+      </w:pPr>
+      <w:rPr>
+        <w:rFonts w:ascii="Symbol" w:hAnsi="Symbol" w:hint="default"/>
+      </w:rPr>
+    </w:lvl>
+    <w:lvl w:ilvl="1" w:tplc="280A0003" w:tentative="1">
+      <w:start w:val="1"/>
+      <w:numFmt w:val="bullet"/>
+      <w:lvlText w:val="o"/>
+      <w:lvlJc w:val="left"/>
+      <w:pPr>
+        <w:ind w:left="1440" w:hanging="360"/>
+      </w:pPr>
+      <w:rPr>
+        <w:rFonts w:ascii="Courier New" w:hAnsi="Courier New" w:cs="Courier New" w:hint="default"/>
+      </w:rPr>
+    </w:lvl>
+    <w:lvl w:ilvl="2" w:tplc="280A0005" w:tentative="1">
+      <w:start w:val="1"/>
+      <w:numFmt w:val="bullet"/>
+      <w:lvlText w:val=""/>
+      <w:lvlJc w:val="left"/>
+      <w:pPr>
+        <w:ind w:left="2160" w:hanging="360"/>
+      </w:pPr>
+      <w:rPr>
+        <w:rFonts w:ascii="Wingdings" w:hAnsi="Wingdings" w:hint="default"/>
+      </w:rPr>
+    </w:lvl>
+    <w:lvl w:ilvl="3" w:tplc="280A0001" w:tentative="1">
+      <w:start w:val="1"/>
+      <w:numFmt w:val="bullet"/>
+      <w:lvlText w:val=""/>
+      <w:lvlJc w:val="left"/>
+      <w:pPr>
+        <w:ind w:left="2880" w:hanging="360"/>
+      </w:pPr>
+      <w:rPr>
+        <w:rFonts w:ascii="Symbol" w:hAnsi="Symbol" w:hint="default"/>
+      </w:rPr>
+    </w:lvl>
+    <w:lvl w:ilvl="4" w:tplc="280A0003" w:tentative="1">
+      <w:start w:val="1"/>
+      <w:numFmt w:val="bullet"/>
+      <w:lvlText w:val="o"/>
+      <w:lvlJc w:val="left"/>
+      <w:pPr>
+        <w:ind w:left="3600" w:hanging="360"/>
+      </w:pPr>
+      <w:rPr>
+        <w:rFonts w:ascii="Courier New" w:hAnsi="Courier New" w:cs="Courier New" w:hint="default"/>
+      </w:rPr>
+    </w:lvl>
+    <w:lvl w:ilvl="5" w:tplc="280A0005" w:tentative="1">
+      <w:start w:val="1"/>
+      <w:numFmt w:val="bullet"/>
+      <w:lvlText w:val=""/>
+      <w:lvlJc w:val="left"/>
+      <w:pPr>
+        <w:ind w:left="4320" w:hanging="360"/>
+      </w:pPr>
+      <w:rPr>
+        <w:rFonts w:ascii="Wingdings" w:hAnsi="Wingdings" w:hint="default"/>
+      </w:rPr>
+    </w:lvl>
+    <w:lvl w:ilvl="6" w:tplc="280A0001" w:tentative="1">
+      <w:start w:val="1"/>
+      <w:numFmt w:val="bullet"/>
+      <w:lvlText w:val=""/>
+      <w:lvlJc w:val="left"/>
+      <w:pPr>
+        <w:ind w:left="5040" w:hanging="360"/>
+      </w:pPr>
+      <w:rPr>
+        <w:rFonts w:ascii="Symbol" w:hAnsi="Symbol" w:hint="default"/>
+      </w:rPr>
+    </w:lvl>
+    <w:lvl w:ilvl="7" w:tplc="280A0003" w:tentative="1">
+      <w:start w:val="1"/>
+      <w:numFmt w:val="bullet"/>
+      <w:lvlText w:val="o"/>
+      <w:lvlJc w:val="left"/>
+      <w:pPr>
+        <w:ind w:left="5760" w:hanging="360"/>
+      </w:pPr>
+      <w:rPr>
+        <w:rFonts w:ascii="Courier New" w:hAnsi="Courier New" w:cs="Courier New" w:hint="default"/>
+      </w:rPr>
+    </w:lvl>
+    <w:lvl w:ilvl="8" w:tplc="280A0005" w:tentative="1">
+      <w:start w:val="1"/>
+      <w:numFmt w:val="bullet"/>
+      <w:lvlText w:val=""/>
+      <w:lvlJc w:val="left"/>
+      <w:pPr>
+        <w:ind w:left="6480" w:hanging="360"/>
+      </w:pPr>
+      <w:rPr>
+        <w:rFonts w:ascii="Wingdings" w:hAnsi="Wingdings" w:hint="default"/>
+      </w:rPr>
+    </w:lvl>
+  </w:abstractNum>
+  <w:abstractNum w:abstractNumId="1" w15:restartNumberingAfterBreak="0">
     <w:nsid w:val="109837BA"/>
     <w:multiLevelType w:val="multilevel"/>
     <w:tmpl w:val="46F44E62"/>
@@ -17434,7 +18544,7 @@
       </w:rPr>
     </w:lvl>
   </w:abstractNum>
-  <w:abstractNum w:abstractNumId="1">
+  <w:abstractNum w:abstractNumId="2" w15:restartNumberingAfterBreak="0">
     <w:nsid w:val="21FD2872"/>
     <w:multiLevelType w:val="multilevel"/>
     <w:tmpl w:val="A3E064F6"/>
@@ -17547,10 +18657,10 @@
       </w:rPr>
     </w:lvl>
   </w:abstractNum>
-  <w:abstractNum w:abstractNumId="2">
+  <w:abstractNum w:abstractNumId="3" w15:restartNumberingAfterBreak="0">
     <w:nsid w:val="2B272969"/>
     <w:multiLevelType w:val="hybridMultilevel"/>
-    <w:tmpl w:val="DBC01384"/>
+    <w:tmpl w:val="1E5ACEF6"/>
     <w:lvl w:ilvl="0" w:tplc="280A0001">
       <w:start w:val="1"/>
       <w:numFmt w:val="bullet"/>
@@ -17660,7 +18770,7 @@
       </w:rPr>
     </w:lvl>
   </w:abstractNum>
-  <w:abstractNum w:abstractNumId="3">
+  <w:abstractNum w:abstractNumId="4" w15:restartNumberingAfterBreak="0">
     <w:nsid w:val="3AFE6FA3"/>
     <w:multiLevelType w:val="multilevel"/>
     <w:tmpl w:val="32A0A710"/>
@@ -17773,7 +18883,7 @@
       </w:rPr>
     </w:lvl>
   </w:abstractNum>
-  <w:abstractNum w:abstractNumId="4">
+  <w:abstractNum w:abstractNumId="5" w15:restartNumberingAfterBreak="0">
     <w:nsid w:val="415C3068"/>
     <w:multiLevelType w:val="hybridMultilevel"/>
     <w:tmpl w:val="A086CC38"/>
@@ -17886,7 +18996,7 @@
       </w:rPr>
     </w:lvl>
   </w:abstractNum>
-  <w:abstractNum w:abstractNumId="5">
+  <w:abstractNum w:abstractNumId="6" w15:restartNumberingAfterBreak="0">
     <w:nsid w:val="4228295B"/>
     <w:multiLevelType w:val="multilevel"/>
     <w:tmpl w:val="9F481C5C"/>
@@ -17999,7 +19109,7 @@
       </w:rPr>
     </w:lvl>
   </w:abstractNum>
-  <w:abstractNum w:abstractNumId="6">
+  <w:abstractNum w:abstractNumId="7" w15:restartNumberingAfterBreak="0">
     <w:nsid w:val="47F41F61"/>
     <w:multiLevelType w:val="hybridMultilevel"/>
     <w:tmpl w:val="E8721510"/>
@@ -18112,7 +19222,7 @@
       </w:rPr>
     </w:lvl>
   </w:abstractNum>
-  <w:abstractNum w:abstractNumId="7">
+  <w:abstractNum w:abstractNumId="8" w15:restartNumberingAfterBreak="0">
     <w:nsid w:val="47FD05BB"/>
     <w:multiLevelType w:val="hybridMultilevel"/>
     <w:tmpl w:val="F87E86BC"/>
@@ -18225,7 +19335,7 @@
       </w:rPr>
     </w:lvl>
   </w:abstractNum>
-  <w:abstractNum w:abstractNumId="8">
+  <w:abstractNum w:abstractNumId="9" w15:restartNumberingAfterBreak="0">
     <w:nsid w:val="4A70704E"/>
     <w:multiLevelType w:val="multilevel"/>
     <w:tmpl w:val="6700DDE0"/>
@@ -18338,7 +19448,7 @@
       </w:rPr>
     </w:lvl>
   </w:abstractNum>
-  <w:abstractNum w:abstractNumId="9">
+  <w:abstractNum w:abstractNumId="10" w15:restartNumberingAfterBreak="0">
     <w:nsid w:val="4B1E0118"/>
     <w:multiLevelType w:val="hybridMultilevel"/>
     <w:tmpl w:val="6D30424C"/>
@@ -18451,7 +19561,7 @@
       </w:rPr>
     </w:lvl>
   </w:abstractNum>
-  <w:abstractNum w:abstractNumId="10">
+  <w:abstractNum w:abstractNumId="11" w15:restartNumberingAfterBreak="0">
     <w:nsid w:val="4BF426FD"/>
     <w:multiLevelType w:val="multilevel"/>
     <w:tmpl w:val="F8A21E28"/>
@@ -18564,44 +19674,279 @@
       </w:rPr>
     </w:lvl>
   </w:abstractNum>
+  <w:abstractNum w:abstractNumId="12" w15:restartNumberingAfterBreak="0">
+    <w:nsid w:val="5AE97427"/>
+    <w:multiLevelType w:val="hybridMultilevel"/>
+    <w:tmpl w:val="8EE8E3DC"/>
+    <w:lvl w:ilvl="0" w:tplc="280A0001">
+      <w:start w:val="1"/>
+      <w:numFmt w:val="bullet"/>
+      <w:lvlText w:val=""/>
+      <w:lvlJc w:val="left"/>
+      <w:pPr>
+        <w:ind w:left="720" w:hanging="360"/>
+      </w:pPr>
+      <w:rPr>
+        <w:rFonts w:ascii="Symbol" w:hAnsi="Symbol" w:hint="default"/>
+      </w:rPr>
+    </w:lvl>
+    <w:lvl w:ilvl="1" w:tplc="280A0003" w:tentative="1">
+      <w:start w:val="1"/>
+      <w:numFmt w:val="bullet"/>
+      <w:lvlText w:val="o"/>
+      <w:lvlJc w:val="left"/>
+      <w:pPr>
+        <w:ind w:left="1440" w:hanging="360"/>
+      </w:pPr>
+      <w:rPr>
+        <w:rFonts w:ascii="Courier New" w:hAnsi="Courier New" w:cs="Courier New" w:hint="default"/>
+      </w:rPr>
+    </w:lvl>
+    <w:lvl w:ilvl="2" w:tplc="280A0005" w:tentative="1">
+      <w:start w:val="1"/>
+      <w:numFmt w:val="bullet"/>
+      <w:lvlText w:val=""/>
+      <w:lvlJc w:val="left"/>
+      <w:pPr>
+        <w:ind w:left="2160" w:hanging="360"/>
+      </w:pPr>
+      <w:rPr>
+        <w:rFonts w:ascii="Wingdings" w:hAnsi="Wingdings" w:hint="default"/>
+      </w:rPr>
+    </w:lvl>
+    <w:lvl w:ilvl="3" w:tplc="280A0001" w:tentative="1">
+      <w:start w:val="1"/>
+      <w:numFmt w:val="bullet"/>
+      <w:lvlText w:val=""/>
+      <w:lvlJc w:val="left"/>
+      <w:pPr>
+        <w:ind w:left="2880" w:hanging="360"/>
+      </w:pPr>
+      <w:rPr>
+        <w:rFonts w:ascii="Symbol" w:hAnsi="Symbol" w:hint="default"/>
+      </w:rPr>
+    </w:lvl>
+    <w:lvl w:ilvl="4" w:tplc="280A0003" w:tentative="1">
+      <w:start w:val="1"/>
+      <w:numFmt w:val="bullet"/>
+      <w:lvlText w:val="o"/>
+      <w:lvlJc w:val="left"/>
+      <w:pPr>
+        <w:ind w:left="3600" w:hanging="360"/>
+      </w:pPr>
+      <w:rPr>
+        <w:rFonts w:ascii="Courier New" w:hAnsi="Courier New" w:cs="Courier New" w:hint="default"/>
+      </w:rPr>
+    </w:lvl>
+    <w:lvl w:ilvl="5" w:tplc="280A0005" w:tentative="1">
+      <w:start w:val="1"/>
+      <w:numFmt w:val="bullet"/>
+      <w:lvlText w:val=""/>
+      <w:lvlJc w:val="left"/>
+      <w:pPr>
+        <w:ind w:left="4320" w:hanging="360"/>
+      </w:pPr>
+      <w:rPr>
+        <w:rFonts w:ascii="Wingdings" w:hAnsi="Wingdings" w:hint="default"/>
+      </w:rPr>
+    </w:lvl>
+    <w:lvl w:ilvl="6" w:tplc="280A0001" w:tentative="1">
+      <w:start w:val="1"/>
+      <w:numFmt w:val="bullet"/>
+      <w:lvlText w:val=""/>
+      <w:lvlJc w:val="left"/>
+      <w:pPr>
+        <w:ind w:left="5040" w:hanging="360"/>
+      </w:pPr>
+      <w:rPr>
+        <w:rFonts w:ascii="Symbol" w:hAnsi="Symbol" w:hint="default"/>
+      </w:rPr>
+    </w:lvl>
+    <w:lvl w:ilvl="7" w:tplc="280A0003" w:tentative="1">
+      <w:start w:val="1"/>
+      <w:numFmt w:val="bullet"/>
+      <w:lvlText w:val="o"/>
+      <w:lvlJc w:val="left"/>
+      <w:pPr>
+        <w:ind w:left="5760" w:hanging="360"/>
+      </w:pPr>
+      <w:rPr>
+        <w:rFonts w:ascii="Courier New" w:hAnsi="Courier New" w:cs="Courier New" w:hint="default"/>
+      </w:rPr>
+    </w:lvl>
+    <w:lvl w:ilvl="8" w:tplc="280A0005" w:tentative="1">
+      <w:start w:val="1"/>
+      <w:numFmt w:val="bullet"/>
+      <w:lvlText w:val=""/>
+      <w:lvlJc w:val="left"/>
+      <w:pPr>
+        <w:ind w:left="6480" w:hanging="360"/>
+      </w:pPr>
+      <w:rPr>
+        <w:rFonts w:ascii="Wingdings" w:hAnsi="Wingdings" w:hint="default"/>
+      </w:rPr>
+    </w:lvl>
+  </w:abstractNum>
+  <w:abstractNum w:abstractNumId="13" w15:restartNumberingAfterBreak="0">
+    <w:nsid w:val="75737CDC"/>
+    <w:multiLevelType w:val="hybridMultilevel"/>
+    <w:tmpl w:val="892E0EA4"/>
+    <w:lvl w:ilvl="0" w:tplc="280A0001">
+      <w:start w:val="1"/>
+      <w:numFmt w:val="bullet"/>
+      <w:lvlText w:val=""/>
+      <w:lvlJc w:val="left"/>
+      <w:pPr>
+        <w:ind w:left="720" w:hanging="360"/>
+      </w:pPr>
+      <w:rPr>
+        <w:rFonts w:ascii="Symbol" w:hAnsi="Symbol" w:hint="default"/>
+      </w:rPr>
+    </w:lvl>
+    <w:lvl w:ilvl="1" w:tplc="280A0003" w:tentative="1">
+      <w:start w:val="1"/>
+      <w:numFmt w:val="bullet"/>
+      <w:lvlText w:val="o"/>
+      <w:lvlJc w:val="left"/>
+      <w:pPr>
+        <w:ind w:left="1440" w:hanging="360"/>
+      </w:pPr>
+      <w:rPr>
+        <w:rFonts w:ascii="Courier New" w:hAnsi="Courier New" w:cs="Courier New" w:hint="default"/>
+      </w:rPr>
+    </w:lvl>
+    <w:lvl w:ilvl="2" w:tplc="280A0005" w:tentative="1">
+      <w:start w:val="1"/>
+      <w:numFmt w:val="bullet"/>
+      <w:lvlText w:val=""/>
+      <w:lvlJc w:val="left"/>
+      <w:pPr>
+        <w:ind w:left="2160" w:hanging="360"/>
+      </w:pPr>
+      <w:rPr>
+        <w:rFonts w:ascii="Wingdings" w:hAnsi="Wingdings" w:hint="default"/>
+      </w:rPr>
+    </w:lvl>
+    <w:lvl w:ilvl="3" w:tplc="280A0001" w:tentative="1">
+      <w:start w:val="1"/>
+      <w:numFmt w:val="bullet"/>
+      <w:lvlText w:val=""/>
+      <w:lvlJc w:val="left"/>
+      <w:pPr>
+        <w:ind w:left="2880" w:hanging="360"/>
+      </w:pPr>
+      <w:rPr>
+        <w:rFonts w:ascii="Symbol" w:hAnsi="Symbol" w:hint="default"/>
+      </w:rPr>
+    </w:lvl>
+    <w:lvl w:ilvl="4" w:tplc="280A0003" w:tentative="1">
+      <w:start w:val="1"/>
+      <w:numFmt w:val="bullet"/>
+      <w:lvlText w:val="o"/>
+      <w:lvlJc w:val="left"/>
+      <w:pPr>
+        <w:ind w:left="3600" w:hanging="360"/>
+      </w:pPr>
+      <w:rPr>
+        <w:rFonts w:ascii="Courier New" w:hAnsi="Courier New" w:cs="Courier New" w:hint="default"/>
+      </w:rPr>
+    </w:lvl>
+    <w:lvl w:ilvl="5" w:tplc="280A0005" w:tentative="1">
+      <w:start w:val="1"/>
+      <w:numFmt w:val="bullet"/>
+      <w:lvlText w:val=""/>
+      <w:lvlJc w:val="left"/>
+      <w:pPr>
+        <w:ind w:left="4320" w:hanging="360"/>
+      </w:pPr>
+      <w:rPr>
+        <w:rFonts w:ascii="Wingdings" w:hAnsi="Wingdings" w:hint="default"/>
+      </w:rPr>
+    </w:lvl>
+    <w:lvl w:ilvl="6" w:tplc="280A0001" w:tentative="1">
+      <w:start w:val="1"/>
+      <w:numFmt w:val="bullet"/>
+      <w:lvlText w:val=""/>
+      <w:lvlJc w:val="left"/>
+      <w:pPr>
+        <w:ind w:left="5040" w:hanging="360"/>
+      </w:pPr>
+      <w:rPr>
+        <w:rFonts w:ascii="Symbol" w:hAnsi="Symbol" w:hint="default"/>
+      </w:rPr>
+    </w:lvl>
+    <w:lvl w:ilvl="7" w:tplc="280A0003" w:tentative="1">
+      <w:start w:val="1"/>
+      <w:numFmt w:val="bullet"/>
+      <w:lvlText w:val="o"/>
+      <w:lvlJc w:val="left"/>
+      <w:pPr>
+        <w:ind w:left="5760" w:hanging="360"/>
+      </w:pPr>
+      <w:rPr>
+        <w:rFonts w:ascii="Courier New" w:hAnsi="Courier New" w:cs="Courier New" w:hint="default"/>
+      </w:rPr>
+    </w:lvl>
+    <w:lvl w:ilvl="8" w:tplc="280A0005" w:tentative="1">
+      <w:start w:val="1"/>
+      <w:numFmt w:val="bullet"/>
+      <w:lvlText w:val=""/>
+      <w:lvlJc w:val="left"/>
+      <w:pPr>
+        <w:ind w:left="6480" w:hanging="360"/>
+      </w:pPr>
+      <w:rPr>
+        <w:rFonts w:ascii="Wingdings" w:hAnsi="Wingdings" w:hint="default"/>
+      </w:rPr>
+    </w:lvl>
+  </w:abstractNum>
   <w:num w:numId="1">
-    <w:abstractNumId w:val="0"/>
+    <w:abstractNumId w:val="1"/>
   </w:num>
   <w:num w:numId="2">
+    <w:abstractNumId w:val="11"/>
+  </w:num>
+  <w:num w:numId="3">
+    <w:abstractNumId w:val="2"/>
+  </w:num>
+  <w:num w:numId="4">
+    <w:abstractNumId w:val="9"/>
+  </w:num>
+  <w:num w:numId="5">
+    <w:abstractNumId w:val="4"/>
+  </w:num>
+  <w:num w:numId="6">
+    <w:abstractNumId w:val="6"/>
+  </w:num>
+  <w:num w:numId="7">
+    <w:abstractNumId w:val="7"/>
+  </w:num>
+  <w:num w:numId="8">
+    <w:abstractNumId w:val="5"/>
+  </w:num>
+  <w:num w:numId="9">
     <w:abstractNumId w:val="10"/>
   </w:num>
-  <w:num w:numId="3">
-    <w:abstractNumId w:val="1"/>
-  </w:num>
-  <w:num w:numId="4">
+  <w:num w:numId="10">
     <w:abstractNumId w:val="8"/>
   </w:num>
-  <w:num w:numId="5">
+  <w:num w:numId="11">
     <w:abstractNumId w:val="3"/>
   </w:num>
-  <w:num w:numId="6">
-    <w:abstractNumId w:val="5"/>
+  <w:num w:numId="12">
+    <w:abstractNumId w:val="12"/>
   </w:num>
-  <w:num w:numId="7">
-    <w:abstractNumId w:val="6"/>
+  <w:num w:numId="13">
+    <w:abstractNumId w:val="13"/>
   </w:num>
-  <w:num w:numId="8">
-    <w:abstractNumId w:val="4"/>
-  </w:num>
-  <w:num w:numId="9">
-    <w:abstractNumId w:val="9"/>
-  </w:num>
-  <w:num w:numId="10">
-    <w:abstractNumId w:val="7"/>
-  </w:num>
-  <w:num w:numId="11">
-    <w:abstractNumId w:val="2"/>
+  <w:num w:numId="14">
+    <w:abstractNumId w:val="0"/>
   </w:num>
 </w:numbering>
 </file>
 
 <file path=word/styles.xml><?xml version="1.0" encoding="utf-8"?>
-<w:styles xmlns:mc="http://schemas.openxmlformats.org/markup-compatibility/2006" xmlns:r="http://schemas.openxmlformats.org/officeDocument/2006/relationships" xmlns:w="http://schemas.openxmlformats.org/wordprocessingml/2006/main" xmlns:w14="http://schemas.microsoft.com/office/word/2010/wordml" xmlns:w15="http://schemas.microsoft.com/office/word/2012/wordml" mc:Ignorable="w14 w15">
+<w:styles xmlns:mc="http://schemas.openxmlformats.org/markup-compatibility/2006" xmlns:r="http://schemas.openxmlformats.org/officeDocument/2006/relationships" xmlns:w="http://schemas.openxmlformats.org/wordprocessingml/2006/main" xmlns:w14="http://schemas.microsoft.com/office/word/2010/wordml" xmlns:w15="http://schemas.microsoft.com/office/word/2012/wordml" xmlns:w16cid="http://schemas.microsoft.com/office/word/2016/wordml/cid" xmlns:w16se="http://schemas.microsoft.com/office/word/2015/wordml/symex" mc:Ignorable="w14 w15 w16se w16cid">
   <w:docDefaults>
     <w:rPrDefault>
       <w:rPr>
@@ -18617,7 +19962,7 @@
       </w:pPr>
     </w:pPrDefault>
   </w:docDefaults>
-  <w:latentStyles w:defLockedState="0" w:defUIPriority="99" w:defSemiHidden="0" w:defUnhideWhenUsed="0" w:defQFormat="0" w:count="371">
+  <w:latentStyles w:defLockedState="0" w:defUIPriority="99" w:defSemiHidden="0" w:defUnhideWhenUsed="0" w:defQFormat="0" w:count="377">
     <w:lsdException w:name="Normal" w:uiPriority="0" w:qFormat="1"/>
     <w:lsdException w:name="heading 1" w:uiPriority="9" w:qFormat="1"/>
     <w:lsdException w:name="heading 2" w:semiHidden="1" w:uiPriority="9" w:unhideWhenUsed="1" w:qFormat="1"/>
@@ -18765,11 +20110,8 @@
     <w:lsdException w:name="Table 3D effects 3" w:semiHidden="1" w:unhideWhenUsed="1"/>
     <w:lsdException w:name="Table Contemporary" w:semiHidden="1" w:unhideWhenUsed="1"/>
     <w:lsdException w:name="Table Elegant" w:semiHidden="1" w:unhideWhenUsed="1"/>
-    <w:lsdException w:name="Table Professional" w:semiHidden="1" w:unhideWhenUsed="1"/>
     <w:lsdException w:name="Table Subtle 1" w:semiHidden="1" w:unhideWhenUsed="1"/>
     <w:lsdException w:name="Table Subtle 2" w:semiHidden="1" w:unhideWhenUsed="1"/>
-    <w:lsdException w:name="Table Web 1" w:semiHidden="1" w:unhideWhenUsed="1"/>
-    <w:lsdException w:name="Table Web 2" w:semiHidden="1" w:unhideWhenUsed="1"/>
     <w:lsdException w:name="Table Web 3" w:semiHidden="1" w:unhideWhenUsed="1"/>
     <w:lsdException w:name="Balloon Text" w:semiHidden="1" w:unhideWhenUsed="1"/>
     <w:lsdException w:name="Table Grid" w:uiPriority="39"/>
@@ -18989,6 +20331,12 @@
     <w:lsdException w:name="List Table 5 Dark Accent 6" w:uiPriority="50"/>
     <w:lsdException w:name="List Table 6 Colorful Accent 6" w:uiPriority="51"/>
     <w:lsdException w:name="List Table 7 Colorful Accent 6" w:uiPriority="52"/>
+    <w:lsdException w:name="Mention" w:semiHidden="1" w:unhideWhenUsed="1"/>
+    <w:lsdException w:name="Smart Hyperlink" w:semiHidden="1" w:unhideWhenUsed="1"/>
+    <w:lsdException w:name="Hashtag" w:semiHidden="1" w:unhideWhenUsed="1"/>
+    <w:lsdException w:name="Unresolved Mention" w:semiHidden="1" w:unhideWhenUsed="1"/>
+    <w:lsdException w:name="Smart Link" w:semiHidden="1" w:unhideWhenUsed="1"/>
+    <w:lsdException w:name="Smart Link Error" w:semiHidden="1" w:unhideWhenUsed="1"/>
   </w:latentStyles>
   <w:style w:type="paragraph" w:default="1" w:styleId="Normal">
     <w:name w:val="Normal"/>
@@ -19143,7 +20491,7 @@
       </w:tblCellMar>
     </w:tblPr>
   </w:style>
-  <w:style w:type="paragraph" w:styleId="Puesto">
+  <w:style w:type="paragraph" w:styleId="Ttulo">
     <w:name w:val="Title"/>
     <w:basedOn w:val="Normal"/>
     <w:next w:val="Normal"/>
@@ -19281,7 +20629,7 @@
   <w:style w:type="table" w:customStyle="1" w:styleId="Tablaconcuadrcula4-nfasis11">
     <w:name w:val="Tabla con cuadrícula 4 - Énfasis 11"/>
     <w:basedOn w:val="Tablanormal"/>
-    <w:next w:val="Tabladecuadrcula4-nfasis1"/>
+    <w:next w:val="Tablaconcuadrcula4-nfasis1"/>
     <w:uiPriority w:val="49"/>
     <w:rsid w:val="00376FE6"/>
     <w:pPr>
@@ -19360,7 +20708,7 @@
       </w:tcPr>
     </w:tblStylePr>
   </w:style>
-  <w:style w:type="table" w:styleId="Tabladecuadrcula4-nfasis1">
+  <w:style w:type="table" w:styleId="Tablaconcuadrcula4-nfasis1">
     <w:name w:val="Grid Table 4 Accent 1"/>
     <w:basedOn w:val="Tablanormal"/>
     <w:uiPriority w:val="49"/>
@@ -19485,7 +20833,7 @@
       </w:tblBorders>
     </w:tblPr>
   </w:style>
-  <w:style w:type="table" w:styleId="Tabladecuadrcula1clara-nfasis1">
+  <w:style w:type="table" w:styleId="Tablaconcuadrcula1clara-nfasis1">
     <w:name w:val="Grid Table 1 Light Accent 1"/>
     <w:basedOn w:val="Tablanormal"/>
     <w:uiPriority w:val="46"/>

</xml_diff>

<commit_message>
Corrección de la definición de líneas base
Corrección de la tabla de definición de líneas base de proyecto se software
</commit_message>
<xml_diff>
--- a/Documentos/PGC.docx
+++ b/Documentos/PGC.docx
@@ -463,17 +463,8 @@
                 <w:sz w:val="20"/>
                 <w:szCs w:val="20"/>
               </w:rPr>
-              <w:t xml:space="preserve">Montes </w:t>
-            </w:r>
-            <w:proofErr w:type="spellStart"/>
-            <w:r>
-              <w:rPr>
-                <w:sz w:val="20"/>
-                <w:szCs w:val="20"/>
-              </w:rPr>
-              <w:t>Ruben</w:t>
-            </w:r>
-            <w:proofErr w:type="spellEnd"/>
+              <w:t>Montes Ruben</w:t>
+            </w:r>
           </w:p>
         </w:tc>
       </w:tr>
@@ -2158,8 +2149,6 @@
                 <w:szCs w:val="20"/>
               </w:rPr>
             </w:pPr>
-            <w:bookmarkStart w:id="0" w:name="_GoBack"/>
-            <w:bookmarkEnd w:id="0"/>
           </w:p>
         </w:tc>
       </w:tr>
@@ -2205,6 +2194,7 @@
           <w:docPartUnique/>
         </w:docPartObj>
       </w:sdtPr>
+      <w:sdtEndPr/>
       <w:sdtContent>
         <w:p>
           <w:pPr>
@@ -3653,7 +3643,7 @@
         <w:keepLines w:val="0"/>
         <w:spacing w:before="480"/>
       </w:pPr>
-      <w:bookmarkStart w:id="1" w:name="_Toc23022566"/>
+      <w:bookmarkStart w:id="0" w:name="_Toc23022566"/>
       <w:r>
         <w:rPr>
           <w:b/>
@@ -3678,7 +3668,7 @@
         </w:rPr>
         <w:t>Planificación de la SCM</w:t>
       </w:r>
-      <w:bookmarkEnd w:id="1"/>
+      <w:bookmarkEnd w:id="0"/>
     </w:p>
     <w:p>
       <w:pPr>
@@ -3692,7 +3682,7 @@
           <w:szCs w:val="28"/>
         </w:rPr>
       </w:pPr>
-      <w:bookmarkStart w:id="2" w:name="_Toc23022567"/>
+      <w:bookmarkStart w:id="1" w:name="_Toc23022567"/>
       <w:r>
         <w:rPr>
           <w:b/>
@@ -3708,11 +3698,76 @@
           <w:szCs w:val="28"/>
         </w:rPr>
         <w:t>Introducción</w:t>
+      </w:r>
+      <w:bookmarkEnd w:id="1"/>
+    </w:p>
+    <w:p>
+      <w:pPr>
+        <w:pStyle w:val="Ttulo3"/>
+        <w:keepNext w:val="0"/>
+        <w:keepLines w:val="0"/>
+        <w:spacing w:before="280"/>
+        <w:rPr>
+          <w:sz w:val="24"/>
+          <w:szCs w:val="24"/>
+        </w:rPr>
+      </w:pPr>
+      <w:bookmarkStart w:id="2" w:name="_Toc23022568"/>
+      <w:r>
+        <w:rPr>
+          <w:b/>
+          <w:color w:val="000000"/>
+          <w:sz w:val="26"/>
+          <w:szCs w:val="26"/>
+        </w:rPr>
+        <w:t>1.1.1</w:t>
+      </w:r>
+      <w:r>
+        <w:rPr>
+          <w:color w:val="000000"/>
+          <w:sz w:val="14"/>
+          <w:szCs w:val="14"/>
+        </w:rPr>
+        <w:t xml:space="preserve">   </w:t>
+      </w:r>
+      <w:r>
+        <w:rPr>
+          <w:b/>
+          <w:color w:val="000000"/>
+          <w:sz w:val="26"/>
+          <w:szCs w:val="26"/>
+        </w:rPr>
+        <w:t>Situación actual de la empresa</w:t>
       </w:r>
       <w:bookmarkEnd w:id="2"/>
     </w:p>
     <w:p>
       <w:pPr>
+        <w:spacing w:before="240" w:after="240"/>
+        <w:ind w:left="360"/>
+        <w:jc w:val="both"/>
+        <w:rPr>
+          <w:sz w:val="24"/>
+          <w:szCs w:val="24"/>
+        </w:rPr>
+      </w:pPr>
+      <w:r>
+        <w:rPr>
+          <w:sz w:val="24"/>
+          <w:szCs w:val="24"/>
+        </w:rPr>
+        <w:t>Yupanqui Software Solutions en la actualidad cuenta con 4 proyectos, l</w:t>
+      </w:r>
+      <w:r>
+        <w:rPr>
+          <w:sz w:val="24"/>
+          <w:szCs w:val="24"/>
+        </w:rPr>
+        <w:t>a empresa experimenta una baja productividad en el equipo esto debido a la ausencia de un sistema de control de versiones, el número de errores aumenta y el retrabajo crece además del incumplimiento con los puntos especificados en el acta de constitución del proyecto.</w:t>
+      </w:r>
+    </w:p>
+    <w:p>
+      <w:pPr>
         <w:pStyle w:val="Ttulo3"/>
         <w:keepNext w:val="0"/>
         <w:keepLines w:val="0"/>
@@ -3722,7 +3777,7 @@
           <w:szCs w:val="24"/>
         </w:rPr>
       </w:pPr>
-      <w:bookmarkStart w:id="3" w:name="_Toc23022568"/>
+      <w:bookmarkStart w:id="3" w:name="_Toc23022569"/>
       <w:r>
         <w:rPr>
           <w:b/>
@@ -3730,7 +3785,7 @@
           <w:sz w:val="26"/>
           <w:szCs w:val="26"/>
         </w:rPr>
-        <w:t>1.1.1</w:t>
+        <w:t>1.1.2</w:t>
       </w:r>
       <w:r>
         <w:rPr>
@@ -3747,90 +3802,9 @@
           <w:sz w:val="26"/>
           <w:szCs w:val="26"/>
         </w:rPr>
-        <w:t>Situación actual de la empresa</w:t>
+        <w:t>Problemática</w:t>
       </w:r>
       <w:bookmarkEnd w:id="3"/>
-    </w:p>
-    <w:p>
-      <w:pPr>
-        <w:spacing w:before="240" w:after="240"/>
-        <w:ind w:left="360"/>
-        <w:jc w:val="both"/>
-        <w:rPr>
-          <w:sz w:val="24"/>
-          <w:szCs w:val="24"/>
-        </w:rPr>
-      </w:pPr>
-      <w:r>
-        <w:rPr>
-          <w:sz w:val="24"/>
-          <w:szCs w:val="24"/>
-        </w:rPr>
-        <w:t xml:space="preserve">Yupanqui Software </w:t>
-      </w:r>
-      <w:proofErr w:type="spellStart"/>
-      <w:r>
-        <w:rPr>
-          <w:sz w:val="24"/>
-          <w:szCs w:val="24"/>
-        </w:rPr>
-        <w:t>Solutions</w:t>
-      </w:r>
-      <w:proofErr w:type="spellEnd"/>
-      <w:r>
-        <w:rPr>
-          <w:sz w:val="24"/>
-          <w:szCs w:val="24"/>
-        </w:rPr>
-        <w:t xml:space="preserve"> en la actualidad cuenta con 4 proyectos, l</w:t>
-      </w:r>
-      <w:r>
-        <w:rPr>
-          <w:sz w:val="24"/>
-          <w:szCs w:val="24"/>
-        </w:rPr>
-        <w:t>a empresa experimenta una baja productividad en el equipo esto debido a la ausencia de un sistema de control de versiones, el número de errores aumenta y el retrabajo crece además del incumplimiento con los puntos especificados en el acta de constitución del proyecto.</w:t>
-      </w:r>
-    </w:p>
-    <w:p>
-      <w:pPr>
-        <w:pStyle w:val="Ttulo3"/>
-        <w:keepNext w:val="0"/>
-        <w:keepLines w:val="0"/>
-        <w:spacing w:before="280"/>
-        <w:rPr>
-          <w:sz w:val="24"/>
-          <w:szCs w:val="24"/>
-        </w:rPr>
-      </w:pPr>
-      <w:bookmarkStart w:id="4" w:name="_Toc23022569"/>
-      <w:r>
-        <w:rPr>
-          <w:b/>
-          <w:color w:val="000000"/>
-          <w:sz w:val="26"/>
-          <w:szCs w:val="26"/>
-        </w:rPr>
-        <w:t>1.1.2</w:t>
-      </w:r>
-      <w:r>
-        <w:rPr>
-          <w:color w:val="000000"/>
-          <w:sz w:val="14"/>
-          <w:szCs w:val="14"/>
-        </w:rPr>
-        <w:t xml:space="preserve">   </w:t>
-      </w:r>
-      <w:r>
-        <w:rPr>
-          <w:b/>
-          <w:color w:val="000000"/>
-          <w:sz w:val="26"/>
-          <w:szCs w:val="26"/>
-        </w:rPr>
-        <w:t>Problemática</w:t>
-      </w:r>
-      <w:bookmarkEnd w:id="4"/>
     </w:p>
     <w:p>
       <w:pPr>
@@ -3850,23 +3824,7 @@
           <w:sz w:val="24"/>
           <w:szCs w:val="24"/>
         </w:rPr>
-        <w:t xml:space="preserve">No se comparte código entre desarrolladores de una forma sistemática que incluya control y </w:t>
-      </w:r>
-      <w:proofErr w:type="spellStart"/>
-      <w:r>
-        <w:rPr>
-          <w:sz w:val="24"/>
-          <w:szCs w:val="24"/>
-        </w:rPr>
-        <w:t>versionamiento</w:t>
-      </w:r>
-      <w:proofErr w:type="spellEnd"/>
-      <w:r>
-        <w:rPr>
-          <w:sz w:val="24"/>
-          <w:szCs w:val="24"/>
-        </w:rPr>
-        <w:t>.</w:t>
+        <w:t>No se comparte código entre desarrolladores de una forma sistemática que incluya control y versionamiento.</w:t>
       </w:r>
     </w:p>
     <w:p>
@@ -3963,7 +3921,7 @@
           <w:szCs w:val="24"/>
         </w:rPr>
       </w:pPr>
-      <w:bookmarkStart w:id="5" w:name="_Toc23022570"/>
+      <w:bookmarkStart w:id="4" w:name="_Toc23022570"/>
       <w:r>
         <w:rPr>
           <w:b/>
@@ -3990,7 +3948,7 @@
         </w:rPr>
         <w:t>Propósito</w:t>
       </w:r>
-      <w:bookmarkEnd w:id="5"/>
+      <w:bookmarkEnd w:id="4"/>
     </w:p>
     <w:p>
       <w:pPr>
@@ -4051,8 +4009,8 @@
           <w:szCs w:val="26"/>
         </w:rPr>
       </w:pPr>
-      <w:bookmarkStart w:id="6" w:name="_hlcmtrlxuytf" w:colFirst="0" w:colLast="0"/>
-      <w:bookmarkEnd w:id="6"/>
+      <w:bookmarkStart w:id="5" w:name="_hlcmtrlxuytf" w:colFirst="0" w:colLast="0"/>
+      <w:bookmarkEnd w:id="5"/>
     </w:p>
     <w:p>
       <w:pPr>
@@ -4065,7 +4023,7 @@
           <w:szCs w:val="24"/>
         </w:rPr>
       </w:pPr>
-      <w:bookmarkStart w:id="7" w:name="_Toc23022571"/>
+      <w:bookmarkStart w:id="6" w:name="_Toc23022571"/>
       <w:r>
         <w:rPr>
           <w:b/>
@@ -4093,7 +4051,7 @@
         </w:rPr>
         <w:t>Finalidad del plan</w:t>
       </w:r>
-      <w:bookmarkEnd w:id="7"/>
+      <w:bookmarkEnd w:id="6"/>
     </w:p>
     <w:p>
       <w:pPr>
@@ -4120,7 +4078,7 @@
         <w:keepLines w:val="0"/>
         <w:spacing w:after="80"/>
       </w:pPr>
-      <w:bookmarkStart w:id="8" w:name="_Toc23022572"/>
+      <w:bookmarkStart w:id="7" w:name="_Toc23022572"/>
       <w:r>
         <w:rPr>
           <w:b/>
@@ -4165,7 +4123,7 @@
         </w:rPr>
         <w:t xml:space="preserve"> Cantidad</w:t>
       </w:r>
-      <w:bookmarkEnd w:id="8"/>
+      <w:bookmarkEnd w:id="7"/>
     </w:p>
     <w:p>
       <w:pPr>
@@ -5500,7 +5458,7 @@
           <w:szCs w:val="28"/>
         </w:rPr>
       </w:pPr>
-      <w:bookmarkStart w:id="9" w:name="_Toc23022573"/>
+      <w:bookmarkStart w:id="8" w:name="_Toc23022573"/>
       <w:r>
         <w:rPr>
           <w:b/>
@@ -5531,7 +5489,7 @@
         </w:rPr>
         <w:t>Políticas, Directrices y Procedimientos</w:t>
       </w:r>
-      <w:bookmarkEnd w:id="9"/>
+      <w:bookmarkEnd w:id="8"/>
     </w:p>
     <w:p>
       <w:pPr>
@@ -5546,7 +5504,7 @@
           <w:szCs w:val="26"/>
         </w:rPr>
       </w:pPr>
-      <w:bookmarkStart w:id="10" w:name="_Toc23022574"/>
+      <w:bookmarkStart w:id="9" w:name="_Toc23022574"/>
       <w:r>
         <w:rPr>
           <w:b/>
@@ -5556,7 +5514,7 @@
         </w:rPr>
         <w:t>1.3.1   Políticas</w:t>
       </w:r>
-      <w:bookmarkEnd w:id="10"/>
+      <w:bookmarkEnd w:id="9"/>
       <w:r>
         <w:rPr>
           <w:b/>
@@ -5828,7 +5786,7 @@
           <w:szCs w:val="26"/>
         </w:rPr>
       </w:pPr>
-      <w:bookmarkStart w:id="11" w:name="_Toc23022575"/>
+      <w:bookmarkStart w:id="10" w:name="_Toc23022575"/>
       <w:r>
         <w:rPr>
           <w:b/>
@@ -5839,7 +5797,7 @@
         <w:lastRenderedPageBreak/>
         <w:t>1.3.2   Directrices</w:t>
       </w:r>
-      <w:bookmarkEnd w:id="11"/>
+      <w:bookmarkEnd w:id="10"/>
       <w:r>
         <w:rPr>
           <w:b/>
@@ -6158,7 +6116,7 @@
           <w:szCs w:val="26"/>
         </w:rPr>
       </w:pPr>
-      <w:bookmarkStart w:id="12" w:name="_Toc23022576"/>
+      <w:bookmarkStart w:id="11" w:name="_Toc23022576"/>
       <w:r>
         <w:rPr>
           <w:b/>
@@ -6168,7 +6126,7 @@
         </w:rPr>
         <w:t>1.3.3   Procedimientos</w:t>
       </w:r>
-      <w:bookmarkEnd w:id="12"/>
+      <w:bookmarkEnd w:id="11"/>
       <w:r>
         <w:rPr>
           <w:b/>
@@ -6329,23 +6287,7 @@
                 <w:rFonts w:ascii="Arial" w:hAnsi="Arial" w:cs="Arial"/>
                 <w:color w:val="000000"/>
               </w:rPr>
-              <w:t xml:space="preserve">Procedimiento para realizar copias y </w:t>
-            </w:r>
-            <w:proofErr w:type="spellStart"/>
-            <w:r>
-              <w:rPr>
-                <w:rFonts w:ascii="Arial" w:hAnsi="Arial" w:cs="Arial"/>
-                <w:color w:val="000000"/>
-              </w:rPr>
-              <w:t>backups</w:t>
-            </w:r>
-            <w:proofErr w:type="spellEnd"/>
-            <w:r>
-              <w:rPr>
-                <w:rFonts w:ascii="Arial" w:hAnsi="Arial" w:cs="Arial"/>
-                <w:color w:val="000000"/>
-              </w:rPr>
-              <w:t xml:space="preserve"> de repositorios de desarrollo, calidad y producción</w:t>
+              <w:t>Procedimiento para realizar copias y backups de repositorios de desarrollo, calidad y producción</w:t>
             </w:r>
           </w:p>
         </w:tc>
@@ -6548,7 +6490,7 @@
           <w:szCs w:val="28"/>
         </w:rPr>
       </w:pPr>
-      <w:bookmarkStart w:id="13" w:name="_Toc23022577"/>
+      <w:bookmarkStart w:id="12" w:name="_Toc23022577"/>
       <w:r>
         <w:rPr>
           <w:b/>
@@ -6573,7 +6515,7 @@
         </w:rPr>
         <w:t>Herramientas, Entorno e Infraestructura</w:t>
       </w:r>
-      <w:bookmarkEnd w:id="13"/>
+      <w:bookmarkEnd w:id="12"/>
     </w:p>
     <w:p>
       <w:pPr>
@@ -6588,7 +6530,7 @@
           <w:szCs w:val="26"/>
         </w:rPr>
       </w:pPr>
-      <w:bookmarkStart w:id="14" w:name="_Toc23022578"/>
+      <w:bookmarkStart w:id="13" w:name="_Toc23022578"/>
       <w:r>
         <w:rPr>
           <w:b/>
@@ -6625,7 +6567,7 @@
         </w:rPr>
         <w:t>Herramienta</w:t>
       </w:r>
-      <w:bookmarkEnd w:id="14"/>
+      <w:bookmarkEnd w:id="13"/>
       <w:r>
         <w:rPr>
           <w:b/>
@@ -6985,7 +6927,7 @@
           <w:szCs w:val="26"/>
         </w:rPr>
       </w:pPr>
-      <w:bookmarkStart w:id="15" w:name="_Toc23022579"/>
+      <w:bookmarkStart w:id="14" w:name="_Toc23022579"/>
       <w:r>
         <w:rPr>
           <w:b/>
@@ -7040,7 +6982,7 @@
         </w:rPr>
         <w:t>Entorno</w:t>
       </w:r>
-      <w:bookmarkEnd w:id="15"/>
+      <w:bookmarkEnd w:id="14"/>
       <w:r>
         <w:rPr>
           <w:b/>
@@ -7148,29 +7090,7 @@
           <w:szCs w:val="24"/>
           <w:lang w:val="es-ES"/>
         </w:rPr>
-        <w:t xml:space="preserve"> Se encarga de verificar los cambios de los documentos, y revisar que se trabaja en el </w:t>
-      </w:r>
-      <w:proofErr w:type="spellStart"/>
-      <w:r>
-        <w:rPr>
-          <w:rFonts w:eastAsia="Times New Roman"/>
-          <w:color w:val="000000"/>
-          <w:sz w:val="24"/>
-          <w:szCs w:val="24"/>
-          <w:lang w:val="es-ES"/>
-        </w:rPr>
-        <w:t>branch</w:t>
-      </w:r>
-      <w:proofErr w:type="spellEnd"/>
-      <w:r>
-        <w:rPr>
-          <w:rFonts w:eastAsia="Times New Roman"/>
-          <w:color w:val="000000"/>
-          <w:sz w:val="24"/>
-          <w:szCs w:val="24"/>
-          <w:lang w:val="es-ES"/>
-        </w:rPr>
-        <w:t xml:space="preserve"> establecido. Dará los permisos necesarios al equipo para realizar el desarrollo.</w:t>
+        <w:t xml:space="preserve"> Se encarga de verificar los cambios de los documentos, y revisar que se trabaja en el branch establecido. Dará los permisos necesarios al equipo para realizar el desarrollo.</w:t>
       </w:r>
     </w:p>
     <w:p>
@@ -7209,9 +7129,162 @@
           <w:szCs w:val="24"/>
           <w:lang w:val="es-ES"/>
         </w:rPr>
-        <w:t xml:space="preserve"> </w:t>
+        <w:t xml:space="preserve"> Github.</w:t>
       </w:r>
-      <w:proofErr w:type="spellStart"/>
+    </w:p>
+    <w:p>
+      <w:pPr>
+        <w:spacing w:before="120" w:after="160" w:line="240" w:lineRule="auto"/>
+        <w:jc w:val="both"/>
+        <w:rPr>
+          <w:rFonts w:ascii="Times New Roman" w:eastAsia="Times New Roman" w:hAnsi="Times New Roman" w:cs="Times New Roman"/>
+          <w:sz w:val="24"/>
+          <w:szCs w:val="24"/>
+          <w:lang w:val="es-ES"/>
+        </w:rPr>
+      </w:pPr>
+    </w:p>
+    <w:p>
+      <w:pPr>
+        <w:spacing w:before="120" w:after="160" w:line="240" w:lineRule="auto"/>
+        <w:jc w:val="both"/>
+        <w:rPr>
+          <w:rFonts w:ascii="Times New Roman" w:eastAsia="Times New Roman" w:hAnsi="Times New Roman" w:cs="Times New Roman"/>
+          <w:sz w:val="24"/>
+          <w:szCs w:val="24"/>
+          <w:lang w:val="es-ES"/>
+        </w:rPr>
+      </w:pPr>
+    </w:p>
+    <w:p>
+      <w:pPr>
+        <w:spacing w:before="120" w:after="160" w:line="240" w:lineRule="auto"/>
+        <w:jc w:val="both"/>
+        <w:rPr>
+          <w:rFonts w:ascii="Times New Roman" w:eastAsia="Times New Roman" w:hAnsi="Times New Roman" w:cs="Times New Roman"/>
+          <w:sz w:val="24"/>
+          <w:szCs w:val="24"/>
+          <w:lang w:val="es-ES"/>
+        </w:rPr>
+      </w:pPr>
+    </w:p>
+    <w:p>
+      <w:pPr>
+        <w:spacing w:before="120" w:after="160" w:line="240" w:lineRule="auto"/>
+        <w:jc w:val="both"/>
+        <w:rPr>
+          <w:rFonts w:ascii="Times New Roman" w:eastAsia="Times New Roman" w:hAnsi="Times New Roman" w:cs="Times New Roman"/>
+          <w:sz w:val="24"/>
+          <w:szCs w:val="24"/>
+          <w:lang w:val="es-ES"/>
+        </w:rPr>
+      </w:pPr>
+    </w:p>
+    <w:p>
+      <w:pPr>
+        <w:pStyle w:val="Ttulo3"/>
+        <w:keepNext w:val="0"/>
+        <w:keepLines w:val="0"/>
+        <w:spacing w:before="280"/>
+        <w:rPr>
+          <w:b/>
+          <w:color w:val="000000"/>
+          <w:sz w:val="26"/>
+          <w:szCs w:val="26"/>
+        </w:rPr>
+      </w:pPr>
+    </w:p>
+    <w:p>
+      <w:pPr>
+        <w:pStyle w:val="Ttulo3"/>
+        <w:keepNext w:val="0"/>
+        <w:keepLines w:val="0"/>
+        <w:spacing w:before="280"/>
+        <w:rPr>
+          <w:b/>
+          <w:color w:val="000000"/>
+          <w:sz w:val="26"/>
+          <w:szCs w:val="26"/>
+        </w:rPr>
+      </w:pPr>
+      <w:bookmarkStart w:id="15" w:name="_Toc23022580"/>
+      <w:r>
+        <w:rPr>
+          <w:b/>
+          <w:color w:val="000000"/>
+          <w:sz w:val="26"/>
+          <w:szCs w:val="26"/>
+        </w:rPr>
+        <w:lastRenderedPageBreak/>
+        <w:t>1.</w:t>
+      </w:r>
+      <w:r>
+        <w:rPr>
+          <w:b/>
+          <w:color w:val="000000"/>
+          <w:sz w:val="26"/>
+          <w:szCs w:val="26"/>
+        </w:rPr>
+        <w:t>4</w:t>
+      </w:r>
+      <w:r>
+        <w:rPr>
+          <w:b/>
+          <w:color w:val="000000"/>
+          <w:sz w:val="26"/>
+          <w:szCs w:val="26"/>
+        </w:rPr>
+        <w:t>.</w:t>
+      </w:r>
+      <w:r>
+        <w:rPr>
+          <w:b/>
+          <w:color w:val="000000"/>
+          <w:sz w:val="26"/>
+          <w:szCs w:val="26"/>
+        </w:rPr>
+        <w:t>3</w:t>
+      </w:r>
+      <w:r>
+        <w:rPr>
+          <w:b/>
+          <w:color w:val="000000"/>
+          <w:sz w:val="26"/>
+          <w:szCs w:val="26"/>
+        </w:rPr>
+        <w:t xml:space="preserve">   </w:t>
+      </w:r>
+      <w:r>
+        <w:rPr>
+          <w:b/>
+          <w:color w:val="000000"/>
+          <w:sz w:val="26"/>
+          <w:szCs w:val="26"/>
+        </w:rPr>
+        <w:t>Infraestructura</w:t>
+      </w:r>
+      <w:bookmarkEnd w:id="15"/>
+      <w:r>
+        <w:rPr>
+          <w:b/>
+          <w:color w:val="000000"/>
+          <w:sz w:val="26"/>
+          <w:szCs w:val="26"/>
+        </w:rPr>
+        <w:t> </w:t>
+      </w:r>
+    </w:p>
+    <w:p>
+      <w:pPr>
+        <w:spacing w:before="240" w:after="240" w:line="240" w:lineRule="auto"/>
+        <w:jc w:val="both"/>
+        <w:rPr>
+          <w:rFonts w:ascii="Times New Roman" w:eastAsia="Times New Roman" w:hAnsi="Times New Roman" w:cs="Times New Roman"/>
+          <w:sz w:val="24"/>
+          <w:szCs w:val="24"/>
+          <w:lang w:val="es-ES"/>
+        </w:rPr>
+      </w:pPr>
       <w:r>
         <w:rPr>
           <w:rFonts w:eastAsia="Times New Roman"/>
@@ -7220,9 +7293,8 @@
           <w:szCs w:val="24"/>
           <w:lang w:val="es-ES"/>
         </w:rPr>
-        <w:t>Github</w:t>
+        <w:t xml:space="preserve">Se manejará 2 tipos de ramas o branch, se desarrolla en el branch development que corresponderá 1 branch para cada miembro del equipo </w:t>
       </w:r>
-      <w:proofErr w:type="spellEnd"/>
       <w:r>
         <w:rPr>
           <w:rFonts w:eastAsia="Times New Roman"/>
@@ -7231,162 +7303,8 @@
           <w:szCs w:val="24"/>
           <w:lang w:val="es-ES"/>
         </w:rPr>
-        <w:t>.</w:t>
+        <w:t xml:space="preserve">con el nombre de su apellido paterno </w:t>
       </w:r>
-    </w:p>
-    <w:p>
-      <w:pPr>
-        <w:spacing w:before="120" w:after="160" w:line="240" w:lineRule="auto"/>
-        <w:jc w:val="both"/>
-        <w:rPr>
-          <w:rFonts w:ascii="Times New Roman" w:eastAsia="Times New Roman" w:hAnsi="Times New Roman" w:cs="Times New Roman"/>
-          <w:sz w:val="24"/>
-          <w:szCs w:val="24"/>
-          <w:lang w:val="es-ES"/>
-        </w:rPr>
-      </w:pPr>
-    </w:p>
-    <w:p>
-      <w:pPr>
-        <w:spacing w:before="120" w:after="160" w:line="240" w:lineRule="auto"/>
-        <w:jc w:val="both"/>
-        <w:rPr>
-          <w:rFonts w:ascii="Times New Roman" w:eastAsia="Times New Roman" w:hAnsi="Times New Roman" w:cs="Times New Roman"/>
-          <w:sz w:val="24"/>
-          <w:szCs w:val="24"/>
-          <w:lang w:val="es-ES"/>
-        </w:rPr>
-      </w:pPr>
-    </w:p>
-    <w:p>
-      <w:pPr>
-        <w:spacing w:before="120" w:after="160" w:line="240" w:lineRule="auto"/>
-        <w:jc w:val="both"/>
-        <w:rPr>
-          <w:rFonts w:ascii="Times New Roman" w:eastAsia="Times New Roman" w:hAnsi="Times New Roman" w:cs="Times New Roman"/>
-          <w:sz w:val="24"/>
-          <w:szCs w:val="24"/>
-          <w:lang w:val="es-ES"/>
-        </w:rPr>
-      </w:pPr>
-    </w:p>
-    <w:p>
-      <w:pPr>
-        <w:spacing w:before="120" w:after="160" w:line="240" w:lineRule="auto"/>
-        <w:jc w:val="both"/>
-        <w:rPr>
-          <w:rFonts w:ascii="Times New Roman" w:eastAsia="Times New Roman" w:hAnsi="Times New Roman" w:cs="Times New Roman"/>
-          <w:sz w:val="24"/>
-          <w:szCs w:val="24"/>
-          <w:lang w:val="es-ES"/>
-        </w:rPr>
-      </w:pPr>
-    </w:p>
-    <w:p>
-      <w:pPr>
-        <w:pStyle w:val="Ttulo3"/>
-        <w:keepNext w:val="0"/>
-        <w:keepLines w:val="0"/>
-        <w:spacing w:before="280"/>
-        <w:rPr>
-          <w:b/>
-          <w:color w:val="000000"/>
-          <w:sz w:val="26"/>
-          <w:szCs w:val="26"/>
-        </w:rPr>
-      </w:pPr>
-    </w:p>
-    <w:p>
-      <w:pPr>
-        <w:pStyle w:val="Ttulo3"/>
-        <w:keepNext w:val="0"/>
-        <w:keepLines w:val="0"/>
-        <w:spacing w:before="280"/>
-        <w:rPr>
-          <w:b/>
-          <w:color w:val="000000"/>
-          <w:sz w:val="26"/>
-          <w:szCs w:val="26"/>
-        </w:rPr>
-      </w:pPr>
-      <w:bookmarkStart w:id="16" w:name="_Toc23022580"/>
-      <w:r>
-        <w:rPr>
-          <w:b/>
-          <w:color w:val="000000"/>
-          <w:sz w:val="26"/>
-          <w:szCs w:val="26"/>
-        </w:rPr>
-        <w:lastRenderedPageBreak/>
-        <w:t>1.</w:t>
-      </w:r>
-      <w:r>
-        <w:rPr>
-          <w:b/>
-          <w:color w:val="000000"/>
-          <w:sz w:val="26"/>
-          <w:szCs w:val="26"/>
-        </w:rPr>
-        <w:t>4</w:t>
-      </w:r>
-      <w:r>
-        <w:rPr>
-          <w:b/>
-          <w:color w:val="000000"/>
-          <w:sz w:val="26"/>
-          <w:szCs w:val="26"/>
-        </w:rPr>
-        <w:t>.</w:t>
-      </w:r>
-      <w:r>
-        <w:rPr>
-          <w:b/>
-          <w:color w:val="000000"/>
-          <w:sz w:val="26"/>
-          <w:szCs w:val="26"/>
-        </w:rPr>
-        <w:t>3</w:t>
-      </w:r>
-      <w:r>
-        <w:rPr>
-          <w:b/>
-          <w:color w:val="000000"/>
-          <w:sz w:val="26"/>
-          <w:szCs w:val="26"/>
-        </w:rPr>
-        <w:t xml:space="preserve">   </w:t>
-      </w:r>
-      <w:r>
-        <w:rPr>
-          <w:b/>
-          <w:color w:val="000000"/>
-          <w:sz w:val="26"/>
-          <w:szCs w:val="26"/>
-        </w:rPr>
-        <w:t>Infraestructura</w:t>
-      </w:r>
-      <w:bookmarkEnd w:id="16"/>
-      <w:r>
-        <w:rPr>
-          <w:b/>
-          <w:color w:val="000000"/>
-          <w:sz w:val="26"/>
-          <w:szCs w:val="26"/>
-        </w:rPr>
-        <w:t> </w:t>
-      </w:r>
-    </w:p>
-    <w:p>
-      <w:pPr>
-        <w:spacing w:before="240" w:after="240" w:line="240" w:lineRule="auto"/>
-        <w:jc w:val="both"/>
-        <w:rPr>
-          <w:rFonts w:ascii="Times New Roman" w:eastAsia="Times New Roman" w:hAnsi="Times New Roman" w:cs="Times New Roman"/>
-          <w:sz w:val="24"/>
-          <w:szCs w:val="24"/>
-          <w:lang w:val="es-ES"/>
-        </w:rPr>
-      </w:pPr>
       <w:r>
         <w:rPr>
           <w:rFonts w:eastAsia="Times New Roman"/>
@@ -7395,137 +7313,7 @@
           <w:szCs w:val="24"/>
           <w:lang w:val="es-ES"/>
         </w:rPr>
-        <w:t xml:space="preserve">Se manejará 2 tipos de ramas o </w:t>
-      </w:r>
-      <w:proofErr w:type="spellStart"/>
-      <w:r>
-        <w:rPr>
-          <w:rFonts w:eastAsia="Times New Roman"/>
-          <w:color w:val="000000"/>
-          <w:sz w:val="24"/>
-          <w:szCs w:val="24"/>
-          <w:lang w:val="es-ES"/>
-        </w:rPr>
-        <w:t>branch</w:t>
-      </w:r>
-      <w:proofErr w:type="spellEnd"/>
-      <w:r>
-        <w:rPr>
-          <w:rFonts w:eastAsia="Times New Roman"/>
-          <w:color w:val="000000"/>
-          <w:sz w:val="24"/>
-          <w:szCs w:val="24"/>
-          <w:lang w:val="es-ES"/>
-        </w:rPr>
-        <w:t xml:space="preserve">, se desarrolla en el </w:t>
-      </w:r>
-      <w:proofErr w:type="spellStart"/>
-      <w:r>
-        <w:rPr>
-          <w:rFonts w:eastAsia="Times New Roman"/>
-          <w:color w:val="000000"/>
-          <w:sz w:val="24"/>
-          <w:szCs w:val="24"/>
-          <w:lang w:val="es-ES"/>
-        </w:rPr>
-        <w:t>branch</w:t>
-      </w:r>
-      <w:proofErr w:type="spellEnd"/>
-      <w:r>
-        <w:rPr>
-          <w:rFonts w:eastAsia="Times New Roman"/>
-          <w:color w:val="000000"/>
-          <w:sz w:val="24"/>
-          <w:szCs w:val="24"/>
-          <w:lang w:val="es-ES"/>
-        </w:rPr>
-        <w:t xml:space="preserve"> </w:t>
-      </w:r>
-      <w:proofErr w:type="spellStart"/>
-      <w:r>
-        <w:rPr>
-          <w:rFonts w:eastAsia="Times New Roman"/>
-          <w:color w:val="000000"/>
-          <w:sz w:val="24"/>
-          <w:szCs w:val="24"/>
-          <w:lang w:val="es-ES"/>
-        </w:rPr>
-        <w:t>development</w:t>
-      </w:r>
-      <w:proofErr w:type="spellEnd"/>
-      <w:r>
-        <w:rPr>
-          <w:rFonts w:eastAsia="Times New Roman"/>
-          <w:color w:val="000000"/>
-          <w:sz w:val="24"/>
-          <w:szCs w:val="24"/>
-          <w:lang w:val="es-ES"/>
-        </w:rPr>
-        <w:t xml:space="preserve"> que corresponderá 1 </w:t>
-      </w:r>
-      <w:proofErr w:type="spellStart"/>
-      <w:r>
-        <w:rPr>
-          <w:rFonts w:eastAsia="Times New Roman"/>
-          <w:color w:val="000000"/>
-          <w:sz w:val="24"/>
-          <w:szCs w:val="24"/>
-          <w:lang w:val="es-ES"/>
-        </w:rPr>
-        <w:t>branch</w:t>
-      </w:r>
-      <w:proofErr w:type="spellEnd"/>
-      <w:r>
-        <w:rPr>
-          <w:rFonts w:eastAsia="Times New Roman"/>
-          <w:color w:val="000000"/>
-          <w:sz w:val="24"/>
-          <w:szCs w:val="24"/>
-          <w:lang w:val="es-ES"/>
-        </w:rPr>
-        <w:t xml:space="preserve"> para cada miembro del equipo </w:t>
-      </w:r>
-      <w:r>
-        <w:rPr>
-          <w:rFonts w:eastAsia="Times New Roman"/>
-          <w:color w:val="000000"/>
-          <w:sz w:val="24"/>
-          <w:szCs w:val="24"/>
-          <w:lang w:val="es-ES"/>
-        </w:rPr>
-        <w:t xml:space="preserve">con el nombre de su apellido paterno </w:t>
-      </w:r>
-      <w:r>
-        <w:rPr>
-          <w:rFonts w:eastAsia="Times New Roman"/>
-          <w:color w:val="000000"/>
-          <w:sz w:val="24"/>
-          <w:szCs w:val="24"/>
-          <w:lang w:val="es-ES"/>
-        </w:rPr>
-        <w:t>y la rama maestra (</w:t>
-      </w:r>
-      <w:proofErr w:type="spellStart"/>
-      <w:r>
-        <w:rPr>
-          <w:rFonts w:eastAsia="Times New Roman"/>
-          <w:color w:val="000000"/>
-          <w:sz w:val="24"/>
-          <w:szCs w:val="24"/>
-          <w:lang w:val="es-ES"/>
-        </w:rPr>
-        <w:t>branch</w:t>
-      </w:r>
-      <w:proofErr w:type="spellEnd"/>
-      <w:r>
-        <w:rPr>
-          <w:rFonts w:eastAsia="Times New Roman"/>
-          <w:color w:val="000000"/>
-          <w:sz w:val="24"/>
-          <w:szCs w:val="24"/>
-          <w:lang w:val="es-ES"/>
-        </w:rPr>
-        <w:t xml:space="preserve"> master) la cual alojará las versiones cuyos cambios hayan sido aprobados y estén listos.</w:t>
+        <w:t>y la rama maestra (branch master) la cual alojará las versiones cuyos cambios hayan sido aprobados y estén listos.</w:t>
       </w:r>
     </w:p>
     <w:p>
@@ -7593,22 +7381,8 @@
           <w:szCs w:val="24"/>
           <w:lang w:val="es-ES"/>
         </w:rPr>
-        <w:t xml:space="preserve">Branch </w:t>
+        <w:t>Branch Development</w:t>
       </w:r>
-      <w:proofErr w:type="spellStart"/>
-      <w:r>
-        <w:rPr>
-          <w:rFonts w:eastAsia="Times New Roman"/>
-          <w:b/>
-          <w:bCs/>
-          <w:color w:val="000000"/>
-          <w:sz w:val="24"/>
-          <w:szCs w:val="24"/>
-          <w:lang w:val="es-ES"/>
-        </w:rPr>
-        <w:t>Development</w:t>
-      </w:r>
-      <w:proofErr w:type="spellEnd"/>
       <w:r>
         <w:rPr>
           <w:rFonts w:eastAsia="Times New Roman"/>
@@ -7652,7 +7426,7 @@
           <w:szCs w:val="28"/>
         </w:rPr>
       </w:pPr>
-      <w:bookmarkStart w:id="17" w:name="_Toc23022581"/>
+      <w:bookmarkStart w:id="16" w:name="_Toc23022581"/>
       <w:r>
         <w:rPr>
           <w:b/>
@@ -7676,7 +7450,7 @@
         </w:rPr>
         <w:t>Calendario</w:t>
       </w:r>
-      <w:bookmarkEnd w:id="17"/>
+      <w:bookmarkEnd w:id="16"/>
     </w:p>
     <w:p/>
     <w:tbl>
@@ -8942,43 +8716,7 @@
                 <w:color w:val="000000"/>
                 <w:lang w:val="es-PE" w:eastAsia="es-PE"/>
               </w:rPr>
-              <w:t>(</w:t>
-            </w:r>
-            <w:proofErr w:type="spellStart"/>
-            <w:r>
-              <w:rPr>
-                <w:rFonts w:eastAsia="Times New Roman"/>
-                <w:color w:val="000000"/>
-                <w:lang w:val="es-PE" w:eastAsia="es-PE"/>
-              </w:rPr>
-              <w:t>Item</w:t>
-            </w:r>
-            <w:proofErr w:type="spellEnd"/>
-            <w:r>
-              <w:rPr>
-                <w:rFonts w:eastAsia="Times New Roman"/>
-                <w:color w:val="000000"/>
-                <w:lang w:val="es-PE" w:eastAsia="es-PE"/>
-              </w:rPr>
-              <w:t xml:space="preserve"> de </w:t>
-            </w:r>
-            <w:proofErr w:type="spellStart"/>
-            <w:r>
-              <w:rPr>
-                <w:rFonts w:eastAsia="Times New Roman"/>
-                <w:color w:val="000000"/>
-                <w:lang w:val="es-PE" w:eastAsia="es-PE"/>
-              </w:rPr>
-              <w:t>configuracion</w:t>
-            </w:r>
-            <w:proofErr w:type="spellEnd"/>
-            <w:r>
-              <w:rPr>
-                <w:rFonts w:eastAsia="Times New Roman"/>
-                <w:color w:val="000000"/>
-                <w:lang w:val="es-PE" w:eastAsia="es-PE"/>
-              </w:rPr>
-              <w:t>)</w:t>
+              <w:t>(Item de configuracion)</w:t>
             </w:r>
           </w:p>
         </w:tc>
@@ -10943,19 +10681,8 @@
                 <w:color w:val="000000"/>
                 <w:lang w:val="es-PE" w:eastAsia="es-PE"/>
               </w:rPr>
-              <w:t xml:space="preserve">Entrega y Gestión de </w:t>
-            </w:r>
-            <w:proofErr w:type="spellStart"/>
-            <w:r>
-              <w:rPr>
-                <w:rFonts w:eastAsia="Times New Roman"/>
-                <w:b/>
-                <w:color w:val="000000"/>
-                <w:lang w:val="es-PE" w:eastAsia="es-PE"/>
-              </w:rPr>
-              <w:t>Release</w:t>
-            </w:r>
-            <w:proofErr w:type="spellEnd"/>
+              <w:t>Entrega y Gestión de Release</w:t>
+            </w:r>
           </w:p>
         </w:tc>
         <w:tc>
@@ -11056,7 +10783,7 @@
           <w:lang w:val="es-PE"/>
         </w:rPr>
       </w:pPr>
-      <w:bookmarkStart w:id="18" w:name="_Toc23022582"/>
+      <w:bookmarkStart w:id="17" w:name="_Toc23022582"/>
       <w:r>
         <w:rPr>
           <w:b/>
@@ -11064,31 +10791,31 @@
           <w:lang w:val="es-PE"/>
         </w:rPr>
         <w:t>2. Identificación de la SCM</w:t>
+      </w:r>
+      <w:bookmarkEnd w:id="17"/>
+    </w:p>
+    <w:p>
+      <w:pPr>
+        <w:pStyle w:val="Ttulo2"/>
+        <w:rPr>
+          <w:b/>
+          <w:bCs/>
+          <w:lang w:val="es-PE"/>
+        </w:rPr>
+      </w:pPr>
+      <w:bookmarkStart w:id="18" w:name="_Toc23022583"/>
+      <w:r>
+        <w:rPr>
+          <w:b/>
+          <w:bCs/>
+          <w:lang w:val="es-PE"/>
+        </w:rPr>
+        <w:t>2.1. Lista de clasificación de CI</w:t>
       </w:r>
       <w:bookmarkEnd w:id="18"/>
     </w:p>
     <w:p>
       <w:pPr>
-        <w:pStyle w:val="Ttulo2"/>
-        <w:rPr>
-          <w:b/>
-          <w:bCs/>
-          <w:lang w:val="es-PE"/>
-        </w:rPr>
-      </w:pPr>
-      <w:bookmarkStart w:id="19" w:name="_Toc23022583"/>
-      <w:r>
-        <w:rPr>
-          <w:b/>
-          <w:bCs/>
-          <w:lang w:val="es-PE"/>
-        </w:rPr>
-        <w:t>2.1. Lista de clasificación de CI</w:t>
-      </w:r>
-      <w:bookmarkEnd w:id="19"/>
-    </w:p>
-    <w:p>
-      <w:pPr>
         <w:jc w:val="both"/>
         <w:rPr>
           <w:lang w:val="es-PE"/>
@@ -11110,35 +10837,7 @@
         <w:rPr>
           <w:lang w:val="es-PE"/>
         </w:rPr>
-        <w:t xml:space="preserve"> se listan los ítems de la configuración (</w:t>
-      </w:r>
-      <w:proofErr w:type="spellStart"/>
-      <w:r>
-        <w:rPr>
-          <w:lang w:val="es-PE"/>
-        </w:rPr>
-        <w:t>Configuration</w:t>
-      </w:r>
-      <w:proofErr w:type="spellEnd"/>
-      <w:r>
-        <w:rPr>
-          <w:lang w:val="es-PE"/>
-        </w:rPr>
-        <w:t xml:space="preserve"> </w:t>
-      </w:r>
-      <w:proofErr w:type="spellStart"/>
-      <w:r>
-        <w:rPr>
-          <w:lang w:val="es-PE"/>
-        </w:rPr>
-        <w:t>Items</w:t>
-      </w:r>
-      <w:proofErr w:type="spellEnd"/>
-      <w:r>
-        <w:rPr>
-          <w:lang w:val="es-PE"/>
-        </w:rPr>
-        <w:t>), indicando su nombre, tipo, origen y el proyecto al que pertenecen.</w:t>
+        <w:t xml:space="preserve"> se listan los ítems de la configuración (Configuration Items), indicando su nombre, tipo, origen y el proyecto al que pertenecen.</w:t>
       </w:r>
     </w:p>
     <w:p>
@@ -12294,15 +11993,7 @@
           </w:tcPr>
           <w:p>
             <w:r>
-              <w:t xml:space="preserve">Procedimiento para realizar copias y </w:t>
-            </w:r>
-            <w:proofErr w:type="spellStart"/>
-            <w:r>
-              <w:t>BackUps</w:t>
-            </w:r>
-            <w:proofErr w:type="spellEnd"/>
-            <w:r>
-              <w:t xml:space="preserve"> de repositorios de desarrollo, calidad y producción.</w:t>
+              <w:t>Procedimiento para realizar copias y BackUps de repositorios de desarrollo, calidad y producción.</w:t>
             </w:r>
           </w:p>
         </w:tc>
@@ -13717,13 +13408,8 @@
               </w:rPr>
             </w:pPr>
             <w:r>
-              <w:t>Código fuente Back-</w:t>
-            </w:r>
-            <w:proofErr w:type="spellStart"/>
-            <w:r>
-              <w:t>End</w:t>
-            </w:r>
-            <w:proofErr w:type="spellEnd"/>
+              <w:t>Código fuente Back-End</w:t>
+            </w:r>
           </w:p>
         </w:tc>
         <w:tc>
@@ -13839,13 +13525,8 @@
               </w:rPr>
             </w:pPr>
             <w:r>
-              <w:t>Código fuente Front-</w:t>
-            </w:r>
-            <w:proofErr w:type="spellStart"/>
-            <w:r>
-              <w:t>End</w:t>
-            </w:r>
-            <w:proofErr w:type="spellEnd"/>
+              <w:t>Código fuente Front-End</w:t>
+            </w:r>
           </w:p>
         </w:tc>
         <w:tc>
@@ -14050,7 +13731,7 @@
           <w:lang w:val="es-PE"/>
         </w:rPr>
       </w:pPr>
-      <w:bookmarkStart w:id="20" w:name="_Toc23022584"/>
+      <w:bookmarkStart w:id="19" w:name="_Toc23022584"/>
       <w:r>
         <w:rPr>
           <w:b/>
@@ -14091,7 +13772,7 @@
         </w:rPr>
         <w:t>ítem</w:t>
       </w:r>
-      <w:bookmarkEnd w:id="20"/>
+      <w:bookmarkEnd w:id="19"/>
     </w:p>
     <w:p>
       <w:pPr>
@@ -14786,7 +14467,7 @@
           <w:lang w:val="es-PE"/>
         </w:rPr>
       </w:pPr>
-      <w:bookmarkStart w:id="21" w:name="_Toc23022585"/>
+      <w:bookmarkStart w:id="20" w:name="_Toc23022585"/>
       <w:r>
         <w:rPr>
           <w:b/>
@@ -14819,7 +14500,7 @@
         </w:rPr>
         <w:t>Lista de elementos con la nomenclatura</w:t>
       </w:r>
-      <w:bookmarkEnd w:id="21"/>
+      <w:bookmarkEnd w:id="20"/>
     </w:p>
     <w:p>
       <w:pPr>
@@ -17341,7 +17022,7 @@
           <w:i w:val="0"/>
         </w:rPr>
       </w:pPr>
-      <w:bookmarkStart w:id="22" w:name="_Toc528312599"/>
+      <w:bookmarkStart w:id="21" w:name="_Toc528312599"/>
       <w:r>
         <w:rPr>
           <w:b/>
@@ -17363,7 +17044,7 @@
         </w:rPr>
         <w:t xml:space="preserve"> Lista de elementos y nomenclatura</w:t>
       </w:r>
-      <w:bookmarkEnd w:id="22"/>
+      <w:bookmarkEnd w:id="21"/>
     </w:p>
     <w:p/>
     <w:p>
@@ -17494,13 +17175,12 @@
     <w:tbl>
       <w:tblPr>
         <w:tblStyle w:val="Tablaconcuadrcula4-nfasis11"/>
-        <w:tblW w:w="0" w:type="auto"/>
+        <w:tblW w:w="9209" w:type="dxa"/>
         <w:tblLook w:val="04A0" w:firstRow="1" w:lastRow="0" w:firstColumn="1" w:lastColumn="0" w:noHBand="0" w:noVBand="1"/>
       </w:tblPr>
       <w:tblGrid>
         <w:gridCol w:w="3006"/>
-        <w:gridCol w:w="3006"/>
-        <w:gridCol w:w="3007"/>
+        <w:gridCol w:w="6203"/>
       </w:tblGrid>
       <w:tr>
         <w:trPr>
@@ -17522,27 +17202,15 @@
         </w:tc>
         <w:tc>
           <w:tcPr>
-            <w:tcW w:w="3006" w:type="dxa"/>
+            <w:tcW w:w="6203" w:type="dxa"/>
           </w:tcPr>
           <w:p>
             <w:pPr>
               <w:jc w:val="center"/>
               <w:cnfStyle w:val="100000000000" w:firstRow="1" w:lastRow="0" w:firstColumn="0" w:lastColumn="0" w:oddVBand="0" w:evenVBand="0" w:oddHBand="0" w:evenHBand="0" w:firstRowFirstColumn="0" w:firstRowLastColumn="0" w:lastRowFirstColumn="0" w:lastRowLastColumn="0"/>
             </w:pPr>
-            <w:r>
-              <w:t>Hito</w:t>
-            </w:r>
-          </w:p>
-        </w:tc>
-        <w:tc>
-          <w:tcPr>
-            <w:tcW w:w="3007" w:type="dxa"/>
-          </w:tcPr>
-          <w:p>
-            <w:pPr>
-              <w:jc w:val="center"/>
-              <w:cnfStyle w:val="100000000000" w:firstRow="1" w:lastRow="0" w:firstColumn="0" w:lastColumn="0" w:oddVBand="0" w:evenVBand="0" w:oddHBand="0" w:evenHBand="0" w:firstRowFirstColumn="0" w:firstRowLastColumn="0" w:lastRowFirstColumn="0" w:lastRowLastColumn="0"/>
-            </w:pPr>
+            <w:bookmarkStart w:id="22" w:name="_GoBack"/>
+            <w:bookmarkEnd w:id="22"/>
             <w:r>
               <w:t>Ítems de la configuración</w:t>
             </w:r>
@@ -17556,13 +17224,28 @@
         <w:tc>
           <w:tcPr>
             <w:cnfStyle w:val="001000000000" w:firstRow="0" w:lastRow="0" w:firstColumn="1" w:lastColumn="0" w:oddVBand="0" w:evenVBand="0" w:oddHBand="0" w:evenHBand="0" w:firstRowFirstColumn="0" w:firstRowLastColumn="0" w:lastRowFirstColumn="0" w:lastRowLastColumn="0"/>
-            <w:tcW w:w="9019" w:type="dxa"/>
-            <w:gridSpan w:val="3"/>
-          </w:tcPr>
-          <w:p>
+            <w:tcW w:w="3006" w:type="dxa"/>
+          </w:tcPr>
+          <w:p>
+            <w:pPr>
+              <w:rPr>
+                <w:b w:val="0"/>
+                <w:bCs w:val="0"/>
+              </w:rPr>
+            </w:pPr>
             <w:r>
               <w:t>Línea Base de Documentación</w:t>
             </w:r>
+          </w:p>
+        </w:tc>
+        <w:tc>
+          <w:tcPr>
+            <w:tcW w:w="6203" w:type="dxa"/>
+          </w:tcPr>
+          <w:p>
+            <w:pPr>
+              <w:cnfStyle w:val="000000100000" w:firstRow="0" w:lastRow="0" w:firstColumn="0" w:lastColumn="0" w:oddVBand="0" w:evenVBand="0" w:oddHBand="1" w:evenHBand="0" w:firstRowFirstColumn="0" w:firstRowLastColumn="0" w:lastRowFirstColumn="0" w:lastRowLastColumn="0"/>
+            </w:pPr>
           </w:p>
         </w:tc>
       </w:tr>
@@ -17597,20 +17280,7 @@
         </w:tc>
         <w:tc>
           <w:tcPr>
-            <w:tcW w:w="3006" w:type="dxa"/>
-          </w:tcPr>
-          <w:p>
-            <w:pPr>
-              <w:cnfStyle w:val="000000000000" w:firstRow="0" w:lastRow="0" w:firstColumn="0" w:lastColumn="0" w:oddVBand="0" w:evenVBand="0" w:oddHBand="0" w:evenHBand="0" w:firstRowFirstColumn="0" w:firstRowLastColumn="0" w:lastRowFirstColumn="0" w:lastRowLastColumn="0"/>
-            </w:pPr>
-            <w:r>
-              <w:t>Fin de la etapa de concepción</w:t>
-            </w:r>
-          </w:p>
-        </w:tc>
-        <w:tc>
-          <w:tcPr>
-            <w:tcW w:w="3007" w:type="dxa"/>
+            <w:tcW w:w="6203" w:type="dxa"/>
           </w:tcPr>
           <w:p>
             <w:pPr>
@@ -17635,10 +17305,7 @@
               <w:cnfStyle w:val="000000000000" w:firstRow="0" w:lastRow="0" w:firstColumn="0" w:lastColumn="0" w:oddVBand="0" w:evenVBand="0" w:oddHBand="0" w:evenHBand="0" w:firstRowFirstColumn="0" w:firstRowLastColumn="0" w:lastRowFirstColumn="0" w:lastRowLastColumn="0"/>
             </w:pPr>
             <w:r>
-              <w:t>Lista</w:t>
-            </w:r>
-            <w:r>
-              <w:t xml:space="preserve"> de Requisitos</w:t>
+              <w:t>Lista de Requisitos</w:t>
             </w:r>
           </w:p>
           <w:p>
@@ -17703,7 +17370,6 @@
               <w:cnfStyle w:val="000000000000" w:firstRow="0" w:lastRow="0" w:firstColumn="0" w:lastColumn="0" w:oddVBand="0" w:evenVBand="0" w:oddHBand="0" w:evenHBand="0" w:firstRowFirstColumn="0" w:firstRowLastColumn="0" w:lastRowFirstColumn="0" w:lastRowLastColumn="0"/>
             </w:pPr>
             <w:r>
-              <w:lastRenderedPageBreak/>
               <w:t>Documento de Arquitectura</w:t>
             </w:r>
           </w:p>
@@ -17730,6 +17396,7 @@
               <w:cnfStyle w:val="000000000000" w:firstRow="0" w:lastRow="0" w:firstColumn="0" w:lastColumn="0" w:oddVBand="0" w:evenVBand="0" w:oddHBand="0" w:evenHBand="0" w:firstRowFirstColumn="0" w:firstRowLastColumn="0" w:lastRowFirstColumn="0" w:lastRowLastColumn="0"/>
             </w:pPr>
             <w:r>
+              <w:lastRenderedPageBreak/>
               <w:t>Documento de Diseño de Interfaces</w:t>
             </w:r>
           </w:p>
@@ -17742,16 +17409,31 @@
         <w:tc>
           <w:tcPr>
             <w:cnfStyle w:val="001000000000" w:firstRow="0" w:lastRow="0" w:firstColumn="1" w:lastColumn="0" w:oddVBand="0" w:evenVBand="0" w:oddHBand="0" w:evenHBand="0" w:firstRowFirstColumn="0" w:firstRowLastColumn="0" w:lastRowFirstColumn="0" w:lastRowLastColumn="0"/>
-            <w:tcW w:w="9019" w:type="dxa"/>
-            <w:gridSpan w:val="3"/>
-          </w:tcPr>
-          <w:p>
+            <w:tcW w:w="3006" w:type="dxa"/>
+          </w:tcPr>
+          <w:p>
+            <w:pPr>
+              <w:rPr>
+                <w:b w:val="0"/>
+                <w:bCs w:val="0"/>
+              </w:rPr>
+            </w:pPr>
             <w:r>
               <w:lastRenderedPageBreak/>
               <w:t>Línea Base de Producto</w:t>
             </w:r>
           </w:p>
         </w:tc>
+        <w:tc>
+          <w:tcPr>
+            <w:tcW w:w="6203" w:type="dxa"/>
+          </w:tcPr>
+          <w:p>
+            <w:pPr>
+              <w:cnfStyle w:val="000000100000" w:firstRow="0" w:lastRow="0" w:firstColumn="0" w:lastColumn="0" w:oddVBand="0" w:evenVBand="0" w:oddHBand="1" w:evenHBand="0" w:firstRowFirstColumn="0" w:firstRowLastColumn="0" w:lastRowFirstColumn="0" w:lastRowLastColumn="0"/>
+            </w:pPr>
+          </w:p>
+        </w:tc>
       </w:tr>
       <w:tr>
         <w:tc>
@@ -17777,20 +17459,7 @@
         </w:tc>
         <w:tc>
           <w:tcPr>
-            <w:tcW w:w="3006" w:type="dxa"/>
-          </w:tcPr>
-          <w:p>
-            <w:pPr>
-              <w:cnfStyle w:val="000000000000" w:firstRow="0" w:lastRow="0" w:firstColumn="0" w:lastColumn="0" w:oddVBand="0" w:evenVBand="0" w:oddHBand="0" w:evenHBand="0" w:firstRowFirstColumn="0" w:firstRowLastColumn="0" w:lastRowFirstColumn="0" w:lastRowLastColumn="0"/>
-            </w:pPr>
-            <w:r>
-              <w:t>Fin de la etapa de construcción</w:t>
-            </w:r>
-          </w:p>
-        </w:tc>
-        <w:tc>
-          <w:tcPr>
-            <w:tcW w:w="3007" w:type="dxa"/>
+            <w:tcW w:w="6203" w:type="dxa"/>
           </w:tcPr>
           <w:p>
             <w:pPr>
@@ -17802,10 +17471,7 @@
               <w:cnfStyle w:val="000000000000" w:firstRow="0" w:lastRow="0" w:firstColumn="0" w:lastColumn="0" w:oddVBand="0" w:evenVBand="0" w:oddHBand="0" w:evenHBand="0" w:firstRowFirstColumn="0" w:firstRowLastColumn="0" w:lastRowFirstColumn="0" w:lastRowLastColumn="0"/>
             </w:pPr>
             <w:r>
-              <w:t>Código fuente</w:t>
-            </w:r>
-            <w:r>
-              <w:t xml:space="preserve"> móvil</w:t>
+              <w:t>Código fuente móvil</w:t>
             </w:r>
           </w:p>
           <w:p>
@@ -17818,13 +17484,8 @@
               <w:cnfStyle w:val="000000000000" w:firstRow="0" w:lastRow="0" w:firstColumn="0" w:lastColumn="0" w:oddVBand="0" w:evenVBand="0" w:oddHBand="0" w:evenHBand="0" w:firstRowFirstColumn="0" w:firstRowLastColumn="0" w:lastRowFirstColumn="0" w:lastRowLastColumn="0"/>
             </w:pPr>
             <w:r>
-              <w:t>Código fuente Front-</w:t>
-            </w:r>
-            <w:proofErr w:type="spellStart"/>
-            <w:r>
-              <w:t>End</w:t>
-            </w:r>
-            <w:proofErr w:type="spellEnd"/>
+              <w:t>Código fuente Front-End</w:t>
+            </w:r>
           </w:p>
           <w:p>
             <w:pPr>
@@ -17836,13 +17497,8 @@
               <w:cnfStyle w:val="000000000000" w:firstRow="0" w:lastRow="0" w:firstColumn="0" w:lastColumn="0" w:oddVBand="0" w:evenVBand="0" w:oddHBand="0" w:evenHBand="0" w:firstRowFirstColumn="0" w:firstRowLastColumn="0" w:lastRowFirstColumn="0" w:lastRowLastColumn="0"/>
             </w:pPr>
             <w:r>
-              <w:t>Código fuente Back-</w:t>
-            </w:r>
-            <w:proofErr w:type="spellStart"/>
-            <w:r>
-              <w:t>End</w:t>
-            </w:r>
-            <w:proofErr w:type="spellEnd"/>
+              <w:t>Código fuente Back-End</w:t>
+            </w:r>
           </w:p>
           <w:p>
             <w:pPr>
@@ -17866,13 +17522,28 @@
         <w:tc>
           <w:tcPr>
             <w:cnfStyle w:val="001000000000" w:firstRow="0" w:lastRow="0" w:firstColumn="1" w:lastColumn="0" w:oddVBand="0" w:evenVBand="0" w:oddHBand="0" w:evenHBand="0" w:firstRowFirstColumn="0" w:firstRowLastColumn="0" w:lastRowFirstColumn="0" w:lastRowLastColumn="0"/>
-            <w:tcW w:w="9019" w:type="dxa"/>
-            <w:gridSpan w:val="3"/>
-          </w:tcPr>
-          <w:p>
+            <w:tcW w:w="3006" w:type="dxa"/>
+          </w:tcPr>
+          <w:p>
+            <w:pPr>
+              <w:rPr>
+                <w:b w:val="0"/>
+                <w:bCs w:val="0"/>
+              </w:rPr>
+            </w:pPr>
             <w:r>
               <w:t>Línea Base de Pruebas</w:t>
             </w:r>
+          </w:p>
+        </w:tc>
+        <w:tc>
+          <w:tcPr>
+            <w:tcW w:w="6203" w:type="dxa"/>
+          </w:tcPr>
+          <w:p>
+            <w:pPr>
+              <w:cnfStyle w:val="000000100000" w:firstRow="0" w:lastRow="0" w:firstColumn="0" w:lastColumn="0" w:oddVBand="0" w:evenVBand="0" w:oddHBand="1" w:evenHBand="0" w:firstRowFirstColumn="0" w:firstRowLastColumn="0" w:lastRowFirstColumn="0" w:lastRowLastColumn="0"/>
+            </w:pPr>
           </w:p>
         </w:tc>
       </w:tr>
@@ -17900,20 +17571,7 @@
         </w:tc>
         <w:tc>
           <w:tcPr>
-            <w:tcW w:w="3006" w:type="dxa"/>
-          </w:tcPr>
-          <w:p>
-            <w:pPr>
-              <w:cnfStyle w:val="000000000000" w:firstRow="0" w:lastRow="0" w:firstColumn="0" w:lastColumn="0" w:oddVBand="0" w:evenVBand="0" w:oddHBand="0" w:evenHBand="0" w:firstRowFirstColumn="0" w:firstRowLastColumn="0" w:lastRowFirstColumn="0" w:lastRowLastColumn="0"/>
-            </w:pPr>
-            <w:r>
-              <w:t>Entrega del producto final</w:t>
-            </w:r>
-          </w:p>
-        </w:tc>
-        <w:tc>
-          <w:tcPr>
-            <w:tcW w:w="3007" w:type="dxa"/>
+            <w:tcW w:w="6203" w:type="dxa"/>
           </w:tcPr>
           <w:p>
             <w:pPr>
@@ -17981,37 +17639,7 @@
           <w:sz w:val="20"/>
           <w:szCs w:val="20"/>
         </w:rPr>
-        <w:t xml:space="preserve">Tabla </w:t>
-      </w:r>
-      <w:r>
-        <w:rPr>
-          <w:b/>
-          <w:bCs/>
-          <w:color w:val="000000"/>
-          <w:sz w:val="20"/>
-          <w:szCs w:val="20"/>
-        </w:rPr>
-        <w:t>8</w:t>
-      </w:r>
-      <w:r>
-        <w:rPr>
-          <w:b/>
-          <w:bCs/>
-          <w:color w:val="000000"/>
-          <w:sz w:val="20"/>
-          <w:szCs w:val="20"/>
-        </w:rPr>
-        <w:t xml:space="preserve">. </w:t>
-      </w:r>
-      <w:r>
-        <w:rPr>
-          <w:b/>
-          <w:bCs/>
-          <w:color w:val="000000"/>
-          <w:sz w:val="20"/>
-          <w:szCs w:val="20"/>
-        </w:rPr>
-        <w:t>Definición de Líneas Base de un proyecto de software</w:t>
+        <w:t>Tabla 8. Definición de Líneas Base de un proyecto de software</w:t>
       </w:r>
     </w:p>
     <w:p>
@@ -18078,6 +17706,7 @@
         <w:docPartUnique/>
       </w:docPartObj>
     </w:sdtPr>
+    <w:sdtEndPr/>
     <w:sdtContent>
       <w:sdt>
         <w:sdtPr>
@@ -18087,6 +17716,7 @@
             <w:docPartUnique/>
           </w:docPartObj>
         </w:sdtPr>
+        <w:sdtEndPr/>
         <w:sdtContent>
           <w:p>
             <w:pPr>
@@ -18275,18 +17905,8 @@
         <w:sz w:val="36"/>
         <w:lang w:val="es-PE"/>
       </w:rPr>
-      <w:t xml:space="preserve">Yupanqui Software </w:t>
+      <w:t>Yupanqui Software Solutions</w:t>
     </w:r>
-    <w:proofErr w:type="spellStart"/>
-    <w:r>
-      <w:rPr>
-        <w:b/>
-        <w:sz w:val="36"/>
-        <w:lang w:val="es-PE"/>
-      </w:rPr>
-      <w:t>Solutions</w:t>
-    </w:r>
-    <w:proofErr w:type="spellEnd"/>
   </w:p>
   <w:p>
     <w:pPr>
@@ -20110,8 +19730,11 @@
     <w:lsdException w:name="Table 3D effects 3" w:semiHidden="1" w:unhideWhenUsed="1"/>
     <w:lsdException w:name="Table Contemporary" w:semiHidden="1" w:unhideWhenUsed="1"/>
     <w:lsdException w:name="Table Elegant" w:semiHidden="1" w:unhideWhenUsed="1"/>
+    <w:lsdException w:name="Table Professional" w:semiHidden="1" w:unhideWhenUsed="1"/>
     <w:lsdException w:name="Table Subtle 1" w:semiHidden="1" w:unhideWhenUsed="1"/>
     <w:lsdException w:name="Table Subtle 2" w:semiHidden="1" w:unhideWhenUsed="1"/>
+    <w:lsdException w:name="Table Web 1" w:semiHidden="1" w:unhideWhenUsed="1"/>
+    <w:lsdException w:name="Table Web 2" w:semiHidden="1" w:unhideWhenUsed="1"/>
     <w:lsdException w:name="Table Web 3" w:semiHidden="1" w:unhideWhenUsed="1"/>
     <w:lsdException w:name="Balloon Text" w:semiHidden="1" w:unhideWhenUsed="1"/>
     <w:lsdException w:name="Table Grid" w:uiPriority="39"/>

</xml_diff>